<commit_message>
TFS 10797 - Post encryption clean up of Reject tables
git-tfs-id: [https://tfs.omnicloud.local/tfs/cco%20program/]$/eCoaching_V2;C39975
</commit_message>
<xml_diff>
--- a/Runbook/DB/CCO_eCoaching_Log_DB_Runbook.docx
+++ b/Runbook/DB/CCO_eCoaching_Log_DB_Runbook.docx
@@ -213,7 +213,13 @@
               <w:rPr>
                 <w:rFonts w:ascii="Times New Roman (PCL6)" w:hAnsi="Times New Roman (PCL6)"/>
               </w:rPr>
-              <w:t>05/01</w:t>
+              <w:t>05/0</w:t>
+            </w:r>
+            <w:r>
+              <w:rPr>
+                <w:rFonts w:ascii="Times New Roman (PCL6)" w:hAnsi="Times New Roman (PCL6)"/>
+              </w:rPr>
+              <w:t>2</w:t>
             </w:r>
             <w:r>
               <w:rPr>
@@ -268,7 +274,19 @@
               <w:rPr>
                 <w:rFonts w:ascii="Times New Roman (PCL6)" w:hAnsi="Times New Roman (PCL6)"/>
               </w:rPr>
-              <w:t xml:space="preserve"> 10823 - </w:t>
+              <w:t xml:space="preserve"> 10</w:t>
+            </w:r>
+            <w:r>
+              <w:rPr>
+                <w:rFonts w:ascii="Times New Roman (PCL6)" w:hAnsi="Times New Roman (PCL6)"/>
+              </w:rPr>
+              <w:t>797</w:t>
+            </w:r>
+            <w:r>
+              <w:rPr>
+                <w:rFonts w:ascii="Times New Roman (PCL6)" w:hAnsi="Times New Roman (PCL6)"/>
+              </w:rPr>
+              <w:t xml:space="preserve"> - </w:t>
             </w:r>
             <w:r>
               <w:rPr>
@@ -280,7 +298,13 @@
               <w:rPr>
                 <w:rFonts w:ascii="Times New Roman (PCL6)" w:hAnsi="Times New Roman (PCL6)"/>
               </w:rPr>
-              <w:t>Admin Tool access for Scott potters new job code</w:t>
+              <w:t>Additional post encryption clean up needed</w:t>
+            </w:r>
+            <w:r>
+              <w:rPr>
+                <w:rFonts w:ascii="Times New Roman (PCL6)" w:hAnsi="Times New Roman (PCL6)"/>
+              </w:rPr>
+              <w:t xml:space="preserve"> (Rejected tables)</w:t>
             </w:r>
           </w:p>
         </w:tc>
@@ -5410,6 +5434,95 @@
           </w:p>
         </w:tc>
       </w:tr>
+      <w:tr>
+        <w:tc>
+          <w:tcPr>
+            <w:tcW w:w="1345" w:type="dxa"/>
+            <w:tcBorders>
+              <w:top w:val="single" w:sz="4" w:space="0" w:color="auto"/>
+              <w:left w:val="single" w:sz="4" w:space="0" w:color="auto"/>
+              <w:bottom w:val="single" w:sz="4" w:space="0" w:color="auto"/>
+              <w:right w:val="single" w:sz="4" w:space="0" w:color="auto"/>
+            </w:tcBorders>
+          </w:tcPr>
+          <w:p>
+            <w:pPr>
+              <w:pStyle w:val="hdr1"/>
+              <w:ind w:left="0"/>
+              <w:jc w:val="left"/>
+            </w:pPr>
+            <w:r>
+              <w:t>05/0</w:t>
+            </w:r>
+            <w:r>
+              <w:t>2</w:t>
+            </w:r>
+            <w:r>
+              <w:t>/2018</w:t>
+            </w:r>
+          </w:p>
+        </w:tc>
+        <w:tc>
+          <w:tcPr>
+            <w:tcW w:w="6300" w:type="dxa"/>
+            <w:tcBorders>
+              <w:top w:val="single" w:sz="4" w:space="0" w:color="auto"/>
+              <w:left w:val="single" w:sz="4" w:space="0" w:color="auto"/>
+              <w:bottom w:val="single" w:sz="4" w:space="0" w:color="auto"/>
+              <w:right w:val="single" w:sz="4" w:space="0" w:color="auto"/>
+            </w:tcBorders>
+          </w:tcPr>
+          <w:p>
+            <w:pPr>
+              <w:ind w:left="-12" w:right="-270"/>
+              <w:rPr>
+                <w:rFonts w:ascii="Times New Roman" w:hAnsi="Times New Roman"/>
+                <w:sz w:val="24"/>
+                <w:szCs w:val="20"/>
+              </w:rPr>
+            </w:pPr>
+            <w:r>
+              <w:rPr>
+                <w:rFonts w:ascii="Times New Roman (PCL6)" w:hAnsi="Times New Roman (PCL6)"/>
+              </w:rPr>
+              <w:t xml:space="preserve">TFS 10797 -  </w:t>
+            </w:r>
+            <w:r>
+              <w:rPr>
+                <w:rFonts w:ascii="Times New Roman (PCL6)" w:hAnsi="Times New Roman (PCL6)"/>
+              </w:rPr>
+              <w:t>Additional post encryption clean up needed</w:t>
+            </w:r>
+            <w:r>
+              <w:rPr>
+                <w:rFonts w:ascii="Times New Roman (PCL6)" w:hAnsi="Times New Roman (PCL6)"/>
+              </w:rPr>
+              <w:t xml:space="preserve"> (Rejected tables)</w:t>
+            </w:r>
+          </w:p>
+        </w:tc>
+        <w:tc>
+          <w:tcPr>
+            <w:tcW w:w="1823" w:type="dxa"/>
+            <w:tcBorders>
+              <w:top w:val="single" w:sz="4" w:space="0" w:color="auto"/>
+              <w:left w:val="single" w:sz="4" w:space="0" w:color="auto"/>
+              <w:bottom w:val="single" w:sz="4" w:space="0" w:color="auto"/>
+              <w:right w:val="single" w:sz="4" w:space="0" w:color="auto"/>
+            </w:tcBorders>
+          </w:tcPr>
+          <w:p>
+            <w:pPr>
+              <w:pStyle w:val="hdr1"/>
+              <w:ind w:left="0"/>
+              <w:jc w:val="left"/>
+            </w:pPr>
+            <w:r>
+              <w:t>Susmitha Palacherla</w:t>
+            </w:r>
+          </w:p>
+        </w:tc>
+      </w:tr>
     </w:tbl>
     <w:p>
       <w:pPr>
@@ -5457,23 +5570,7 @@
           <w:rFonts w:ascii="Times New Roman (PCL6)" w:hAnsi="Times New Roman (PCL6)"/>
           <w:highlight w:val="green"/>
         </w:rPr>
-        <w:t xml:space="preserve">TFS 10823 </w:t>
-      </w:r>
-      <w:proofErr w:type="gramStart"/>
-      <w:r>
-        <w:rPr>
-          <w:rFonts w:ascii="Times New Roman (PCL6)" w:hAnsi="Times New Roman (PCL6)"/>
-          <w:highlight w:val="green"/>
-        </w:rPr>
-        <w:t>-  Admin</w:t>
-      </w:r>
-      <w:proofErr w:type="gramEnd"/>
-      <w:r>
-        <w:rPr>
-          <w:rFonts w:ascii="Times New Roman (PCL6)" w:hAnsi="Times New Roman (PCL6)"/>
-          <w:highlight w:val="green"/>
-        </w:rPr>
-        <w:t xml:space="preserve"> Tool access for Scott potters new job code</w:t>
+        <w:t>TFS 10797 - Additional post encryption clean up needed (Rejected tables)</w:t>
       </w:r>
     </w:p>
     <w:p>
@@ -5531,7 +5628,14 @@
           <w:rFonts w:ascii="Times New Roman (PCL6)" w:hAnsi="Times New Roman (PCL6)"/>
           <w:highlight w:val="yellow"/>
         </w:rPr>
-        <w:t>10823</w:t>
+        <w:t>10</w:t>
+      </w:r>
+      <w:r>
+        <w:rPr>
+          <w:rFonts w:ascii="Times New Roman (PCL6)" w:hAnsi="Times New Roman (PCL6)"/>
+          <w:highlight w:val="yellow"/>
+        </w:rPr>
+        <w:t>797</w:t>
       </w:r>
       <w:r>
         <w:rPr>
@@ -13997,8 +14101,10 @@
           <w:rFonts w:ascii="Times New Roman (PCL6)" w:hAnsi="Times New Roman (PCL6)"/>
           <w:highlight w:val="green"/>
         </w:rPr>
-        <w:t>unOnce_TFS_10823</w:t>
-      </w:r>
+        <w:t>unOnce_TFS_10797</w:t>
+      </w:r>
+      <w:bookmarkStart w:id="2" w:name="_GoBack"/>
+      <w:bookmarkEnd w:id="2"/>
       <w:r>
         <w:rPr>
           <w:rFonts w:ascii="Times New Roman (PCL6)" w:hAnsi="Times New Roman (PCL6)"/>
@@ -14102,8 +14208,6 @@
         </w:rPr>
         <w:t xml:space="preserve"> IN THIS RELEASE</w:t>
       </w:r>
-      <w:bookmarkStart w:id="2" w:name="_GoBack"/>
-      <w:bookmarkEnd w:id="2"/>
     </w:p>
     <w:p>
       <w:pPr>
@@ -19170,7 +19274,7 @@
       <w:rPr>
         <w:noProof/>
       </w:rPr>
-      <w:t>5/1/2018</w:t>
+      <w:t>5/2/2018</w:t>
     </w:r>
     <w:r>
       <w:fldChar w:fldCharType="end"/>
@@ -19195,7 +19299,7 @@
       <w:rPr>
         <w:noProof/>
       </w:rPr>
-      <w:t>18</w:t>
+      <w:t>15</w:t>
     </w:r>
     <w:r>
       <w:fldChar w:fldCharType="end"/>
@@ -19203,27 +19307,14 @@
     <w:r>
       <w:t xml:space="preserve"> of </w:t>
     </w:r>
-    <w:r>
-      <w:fldChar w:fldCharType="begin"/>
-    </w:r>
-    <w:r>
-      <w:instrText xml:space="preserve"> NUMPAGES </w:instrText>
-    </w:r>
-    <w:r>
-      <w:fldChar w:fldCharType="separate"/>
-    </w:r>
-    <w:r>
-      <w:rPr>
-        <w:noProof/>
-      </w:rPr>
-      <w:t>18</w:t>
-    </w:r>
-    <w:r>
-      <w:rPr>
-        <w:noProof/>
-      </w:rPr>
-      <w:fldChar w:fldCharType="end"/>
-    </w:r>
+    <w:fldSimple w:instr=" NUMPAGES ">
+      <w:r>
+        <w:rPr>
+          <w:noProof/>
+        </w:rPr>
+        <w:t>18</w:t>
+      </w:r>
+    </w:fldSimple>
   </w:p>
 </w:ftr>
 </file>
@@ -21883,7 +21974,7 @@
 </file>
 
 <file path=customXml/itemProps1.xml><?xml version="1.0" encoding="utf-8"?>
-<ds:datastoreItem xmlns:ds="http://schemas.openxmlformats.org/officeDocument/2006/customXml" ds:itemID="{091C03FD-6848-43A4-A03C-45081A958B08}">
+<ds:datastoreItem xmlns:ds="http://schemas.openxmlformats.org/officeDocument/2006/customXml" ds:itemID="{F29C1B80-0244-4B14-8CAA-4683AC66A18F}">
   <ds:schemaRefs>
     <ds:schemaRef ds:uri="http://schemas.openxmlformats.org/officeDocument/2006/bibliography"/>
   </ds:schemaRefs>

</xml_diff>

<commit_message>
TFS 10890 - Disable Pilot Survey and enable Regular Survey for Lawrence
git-tfs-id: [https://tfs.omnicloud.local/tfs/cco%20program/]$/eCoaching_V2;C39981
</commit_message>
<xml_diff>
--- a/Runbook/DB/CCO_eCoaching_Log_DB_Runbook.docx
+++ b/Runbook/DB/CCO_eCoaching_Log_DB_Runbook.docx
@@ -219,7 +219,7 @@
               <w:rPr>
                 <w:rFonts w:ascii="Times New Roman (PCL6)" w:hAnsi="Times New Roman (PCL6)"/>
               </w:rPr>
-              <w:t>2</w:t>
+              <w:t>4</w:t>
             </w:r>
             <w:r>
               <w:rPr>
@@ -280,13 +280,13 @@
               <w:rPr>
                 <w:rFonts w:ascii="Times New Roman (PCL6)" w:hAnsi="Times New Roman (PCL6)"/>
               </w:rPr>
-              <w:t>797</w:t>
-            </w:r>
-            <w:r>
-              <w:rPr>
-                <w:rFonts w:ascii="Times New Roman (PCL6)" w:hAnsi="Times New Roman (PCL6)"/>
-              </w:rPr>
-              <w:t xml:space="preserve"> - </w:t>
+              <w:t>890</w:t>
+            </w:r>
+            <w:r>
+              <w:rPr>
+                <w:rFonts w:ascii="Times New Roman (PCL6)" w:hAnsi="Times New Roman (PCL6)"/>
+              </w:rPr>
+              <w:t xml:space="preserve">- </w:t>
             </w:r>
             <w:r>
               <w:rPr>
@@ -298,13 +298,7 @@
               <w:rPr>
                 <w:rFonts w:ascii="Times New Roman (PCL6)" w:hAnsi="Times New Roman (PCL6)"/>
               </w:rPr>
-              <w:t>Additional post encryption clean up needed</w:t>
-            </w:r>
-            <w:r>
-              <w:rPr>
-                <w:rFonts w:ascii="Times New Roman (PCL6)" w:hAnsi="Times New Roman (PCL6)"/>
-              </w:rPr>
-              <w:t xml:space="preserve"> (Rejected tables)</w:t>
+              <w:t>Disable Pilot Survey and enable Regular Survey for Lawrence</w:t>
             </w:r>
           </w:p>
         </w:tc>
@@ -5452,13 +5446,7 @@
               <w:jc w:val="left"/>
             </w:pPr>
             <w:r>
-              <w:t>05/0</w:t>
-            </w:r>
-            <w:r>
-              <w:t>2</w:t>
-            </w:r>
-            <w:r>
-              <w:t>/2018</w:t>
+              <w:t>05/02/2018</w:t>
             </w:r>
           </w:p>
         </w:tc>
@@ -5523,6 +5511,83 @@
           </w:p>
         </w:tc>
       </w:tr>
+      <w:tr>
+        <w:tc>
+          <w:tcPr>
+            <w:tcW w:w="1345" w:type="dxa"/>
+            <w:tcBorders>
+              <w:top w:val="single" w:sz="4" w:space="0" w:color="auto"/>
+              <w:left w:val="single" w:sz="4" w:space="0" w:color="auto"/>
+              <w:bottom w:val="single" w:sz="4" w:space="0" w:color="auto"/>
+              <w:right w:val="single" w:sz="4" w:space="0" w:color="auto"/>
+            </w:tcBorders>
+          </w:tcPr>
+          <w:p>
+            <w:pPr>
+              <w:pStyle w:val="hdr1"/>
+              <w:ind w:left="0"/>
+              <w:jc w:val="left"/>
+            </w:pPr>
+            <w:r>
+              <w:t>05/04/2018</w:t>
+            </w:r>
+          </w:p>
+        </w:tc>
+        <w:tc>
+          <w:tcPr>
+            <w:tcW w:w="6300" w:type="dxa"/>
+            <w:tcBorders>
+              <w:top w:val="single" w:sz="4" w:space="0" w:color="auto"/>
+              <w:left w:val="single" w:sz="4" w:space="0" w:color="auto"/>
+              <w:bottom w:val="single" w:sz="4" w:space="0" w:color="auto"/>
+              <w:right w:val="single" w:sz="4" w:space="0" w:color="auto"/>
+            </w:tcBorders>
+          </w:tcPr>
+          <w:p>
+            <w:pPr>
+              <w:ind w:left="-12" w:right="-270"/>
+              <w:rPr>
+                <w:rFonts w:ascii="Times New Roman" w:hAnsi="Times New Roman"/>
+                <w:sz w:val="24"/>
+                <w:szCs w:val="20"/>
+              </w:rPr>
+            </w:pPr>
+            <w:r>
+              <w:rPr>
+                <w:rFonts w:ascii="Times New Roman (PCL6)" w:hAnsi="Times New Roman (PCL6)"/>
+              </w:rPr>
+              <w:t xml:space="preserve">TFS 10890-  </w:t>
+            </w:r>
+            <w:r>
+              <w:rPr>
+                <w:rFonts w:ascii="Times New Roman (PCL6)" w:hAnsi="Times New Roman (PCL6)"/>
+              </w:rPr>
+              <w:t>Disable Pilot Survey and enable Regular Survey for Lawrence</w:t>
+            </w:r>
+          </w:p>
+        </w:tc>
+        <w:tc>
+          <w:tcPr>
+            <w:tcW w:w="1823" w:type="dxa"/>
+            <w:tcBorders>
+              <w:top w:val="single" w:sz="4" w:space="0" w:color="auto"/>
+              <w:left w:val="single" w:sz="4" w:space="0" w:color="auto"/>
+              <w:bottom w:val="single" w:sz="4" w:space="0" w:color="auto"/>
+              <w:right w:val="single" w:sz="4" w:space="0" w:color="auto"/>
+            </w:tcBorders>
+          </w:tcPr>
+          <w:p>
+            <w:pPr>
+              <w:pStyle w:val="hdr1"/>
+              <w:ind w:left="0"/>
+              <w:jc w:val="left"/>
+            </w:pPr>
+            <w:r>
+              <w:t>Susmitha Palacherla</w:t>
+            </w:r>
+          </w:p>
+        </w:tc>
+      </w:tr>
     </w:tbl>
     <w:p>
       <w:pPr>
@@ -5570,7 +5635,21 @@
           <w:rFonts w:ascii="Times New Roman (PCL6)" w:hAnsi="Times New Roman (PCL6)"/>
           <w:highlight w:val="green"/>
         </w:rPr>
-        <w:t>TFS 10797 - Additional post encryption clean up needed (Rejected tables)</w:t>
+        <w:t>TFS 10890</w:t>
+      </w:r>
+      <w:r>
+        <w:rPr>
+          <w:rFonts w:ascii="Times New Roman (PCL6)" w:hAnsi="Times New Roman (PCL6)"/>
+          <w:highlight w:val="green"/>
+        </w:rPr>
+        <w:t xml:space="preserve"> </w:t>
+      </w:r>
+      <w:r>
+        <w:rPr>
+          <w:rFonts w:ascii="Times New Roman (PCL6)" w:hAnsi="Times New Roman (PCL6)"/>
+          <w:highlight w:val="green"/>
+        </w:rPr>
+        <w:t>- Disable Pilot Survey and enable Regular Survey for Lawrence</w:t>
       </w:r>
     </w:p>
     <w:p>
@@ -5635,7 +5714,7 @@
           <w:rFonts w:ascii="Times New Roman (PCL6)" w:hAnsi="Times New Roman (PCL6)"/>
           <w:highlight w:val="yellow"/>
         </w:rPr>
-        <w:t>797</w:t>
+        <w:t>890</w:t>
       </w:r>
       <w:r>
         <w:rPr>
@@ -14101,113 +14180,120 @@
           <w:rFonts w:ascii="Times New Roman (PCL6)" w:hAnsi="Times New Roman (PCL6)"/>
           <w:highlight w:val="green"/>
         </w:rPr>
-        <w:t>unOnce_TFS_10797</w:t>
+        <w:t>unOnce_TFS_10</w:t>
+      </w:r>
+      <w:r>
+        <w:rPr>
+          <w:rFonts w:ascii="Times New Roman (PCL6)" w:hAnsi="Times New Roman (PCL6)"/>
+          <w:highlight w:val="green"/>
+        </w:rPr>
+        <w:t>890</w:t>
+      </w:r>
+      <w:r>
+        <w:rPr>
+          <w:rFonts w:ascii="Times New Roman (PCL6)" w:hAnsi="Times New Roman (PCL6)"/>
+          <w:highlight w:val="green"/>
+        </w:rPr>
+        <w:t>.txt</w:t>
+      </w:r>
+    </w:p>
+    <w:p>
+      <w:pPr>
+        <w:pStyle w:val="NoSpacing"/>
+        <w:rPr>
+          <w:rFonts w:ascii="Times New Roman (PCL6)" w:hAnsi="Times New Roman (PCL6)"/>
+          <w:highlight w:val="green"/>
+        </w:rPr>
+      </w:pPr>
+    </w:p>
+    <w:p>
+      <w:pPr>
+        <w:pStyle w:val="NoSpacing"/>
+        <w:rPr>
+          <w:rFonts w:ascii="Times New Roman" w:hAnsi="Times New Roman"/>
+          <w:sz w:val="20"/>
+          <w:szCs w:val="20"/>
+          <w:highlight w:val="green"/>
+        </w:rPr>
+      </w:pPr>
+    </w:p>
+    <w:p>
+      <w:pPr>
+        <w:pStyle w:val="NoSpacing"/>
+        <w:rPr>
+          <w:rFonts w:ascii="Times New Roman" w:hAnsi="Times New Roman"/>
+          <w:b/>
+          <w:color w:val="FF0000"/>
+          <w:sz w:val="20"/>
+          <w:szCs w:val="20"/>
+        </w:rPr>
+      </w:pPr>
+    </w:p>
+    <w:p>
+      <w:pPr>
+        <w:pStyle w:val="NoSpacing"/>
+        <w:rPr>
+          <w:rFonts w:ascii="Times New Roman" w:hAnsi="Times New Roman"/>
+          <w:b/>
+          <w:sz w:val="20"/>
+          <w:szCs w:val="20"/>
+        </w:rPr>
+      </w:pPr>
+      <w:r>
+        <w:rPr>
+          <w:rFonts w:ascii="Times New Roman" w:hAnsi="Times New Roman"/>
+          <w:b/>
+          <w:sz w:val="20"/>
+          <w:szCs w:val="20"/>
+        </w:rPr>
+        <w:t>PROD SQL Agent Jobs</w:t>
+      </w:r>
+    </w:p>
+    <w:p>
+      <w:pPr>
+        <w:pStyle w:val="NoSpacing"/>
+        <w:rPr>
+          <w:rFonts w:ascii="Times New Roman" w:hAnsi="Times New Roman"/>
+          <w:b/>
+          <w:sz w:val="20"/>
+          <w:szCs w:val="20"/>
+        </w:rPr>
+      </w:pPr>
+      <w:r>
+        <w:rPr>
+          <w:rFonts w:ascii="Times New Roman" w:hAnsi="Times New Roman"/>
+          <w:b/>
+          <w:color w:val="FF0000"/>
+          <w:sz w:val="20"/>
+          <w:szCs w:val="20"/>
+          <w:highlight w:val="lightGray"/>
+        </w:rPr>
+        <w:t>NO</w:t>
+      </w:r>
+      <w:r>
+        <w:rPr>
+          <w:rFonts w:ascii="Times New Roman" w:hAnsi="Times New Roman"/>
+          <w:b/>
+          <w:color w:val="FF0000"/>
+          <w:sz w:val="20"/>
+          <w:szCs w:val="20"/>
+          <w:highlight w:val="lightGray"/>
+        </w:rPr>
+        <w:t xml:space="preserve"> NEW JOBS</w:t>
+      </w:r>
+      <w:r>
+        <w:rPr>
+          <w:rFonts w:ascii="Times New Roman" w:hAnsi="Times New Roman"/>
+          <w:b/>
+          <w:color w:val="FF0000"/>
+          <w:sz w:val="20"/>
+          <w:szCs w:val="20"/>
+          <w:highlight w:val="lightGray"/>
+        </w:rPr>
+        <w:t xml:space="preserve"> IN THIS RELEASE</w:t>
       </w:r>
       <w:bookmarkStart w:id="2" w:name="_GoBack"/>
       <w:bookmarkEnd w:id="2"/>
-      <w:r>
-        <w:rPr>
-          <w:rFonts w:ascii="Times New Roman (PCL6)" w:hAnsi="Times New Roman (PCL6)"/>
-          <w:highlight w:val="green"/>
-        </w:rPr>
-        <w:t>.txt</w:t>
-      </w:r>
-    </w:p>
-    <w:p>
-      <w:pPr>
-        <w:pStyle w:val="NoSpacing"/>
-        <w:rPr>
-          <w:rFonts w:ascii="Times New Roman (PCL6)" w:hAnsi="Times New Roman (PCL6)"/>
-          <w:highlight w:val="green"/>
-        </w:rPr>
-      </w:pPr>
-    </w:p>
-    <w:p>
-      <w:pPr>
-        <w:pStyle w:val="NoSpacing"/>
-        <w:rPr>
-          <w:rFonts w:ascii="Times New Roman" w:hAnsi="Times New Roman"/>
-          <w:sz w:val="20"/>
-          <w:szCs w:val="20"/>
-          <w:highlight w:val="green"/>
-        </w:rPr>
-      </w:pPr>
-    </w:p>
-    <w:p>
-      <w:pPr>
-        <w:pStyle w:val="NoSpacing"/>
-        <w:rPr>
-          <w:rFonts w:ascii="Times New Roman" w:hAnsi="Times New Roman"/>
-          <w:b/>
-          <w:color w:val="FF0000"/>
-          <w:sz w:val="20"/>
-          <w:szCs w:val="20"/>
-        </w:rPr>
-      </w:pPr>
-    </w:p>
-    <w:p>
-      <w:pPr>
-        <w:pStyle w:val="NoSpacing"/>
-        <w:rPr>
-          <w:rFonts w:ascii="Times New Roman" w:hAnsi="Times New Roman"/>
-          <w:b/>
-          <w:sz w:val="20"/>
-          <w:szCs w:val="20"/>
-        </w:rPr>
-      </w:pPr>
-      <w:r>
-        <w:rPr>
-          <w:rFonts w:ascii="Times New Roman" w:hAnsi="Times New Roman"/>
-          <w:b/>
-          <w:sz w:val="20"/>
-          <w:szCs w:val="20"/>
-        </w:rPr>
-        <w:t>PROD SQL Agent Jobs</w:t>
-      </w:r>
-    </w:p>
-    <w:p>
-      <w:pPr>
-        <w:pStyle w:val="NoSpacing"/>
-        <w:rPr>
-          <w:rFonts w:ascii="Times New Roman" w:hAnsi="Times New Roman"/>
-          <w:b/>
-          <w:sz w:val="20"/>
-          <w:szCs w:val="20"/>
-        </w:rPr>
-      </w:pPr>
-      <w:r>
-        <w:rPr>
-          <w:rFonts w:ascii="Times New Roman" w:hAnsi="Times New Roman"/>
-          <w:b/>
-          <w:color w:val="FF0000"/>
-          <w:sz w:val="20"/>
-          <w:szCs w:val="20"/>
-          <w:highlight w:val="lightGray"/>
-        </w:rPr>
-        <w:t>NO</w:t>
-      </w:r>
-      <w:r>
-        <w:rPr>
-          <w:rFonts w:ascii="Times New Roman" w:hAnsi="Times New Roman"/>
-          <w:b/>
-          <w:color w:val="FF0000"/>
-          <w:sz w:val="20"/>
-          <w:szCs w:val="20"/>
-          <w:highlight w:val="lightGray"/>
-        </w:rPr>
-        <w:t xml:space="preserve"> NEW JOBS</w:t>
-      </w:r>
-      <w:r>
-        <w:rPr>
-          <w:rFonts w:ascii="Times New Roman" w:hAnsi="Times New Roman"/>
-          <w:b/>
-          <w:color w:val="FF0000"/>
-          <w:sz w:val="20"/>
-          <w:szCs w:val="20"/>
-          <w:highlight w:val="lightGray"/>
-        </w:rPr>
-        <w:t xml:space="preserve"> IN THIS RELEASE</w:t>
-      </w:r>
     </w:p>
     <w:p>
       <w:pPr>
@@ -19274,7 +19360,7 @@
       <w:rPr>
         <w:noProof/>
       </w:rPr>
-      <w:t>5/2/2018</w:t>
+      <w:t>5/4/2018</w:t>
     </w:r>
     <w:r>
       <w:fldChar w:fldCharType="end"/>
@@ -19299,7 +19385,7 @@
       <w:rPr>
         <w:noProof/>
       </w:rPr>
-      <w:t>15</w:t>
+      <w:t>18</w:t>
     </w:r>
     <w:r>
       <w:fldChar w:fldCharType="end"/>
@@ -19307,14 +19393,27 @@
     <w:r>
       <w:t xml:space="preserve"> of </w:t>
     </w:r>
-    <w:fldSimple w:instr=" NUMPAGES ">
-      <w:r>
-        <w:rPr>
-          <w:noProof/>
-        </w:rPr>
-        <w:t>18</w:t>
-      </w:r>
-    </w:fldSimple>
+    <w:r>
+      <w:fldChar w:fldCharType="begin"/>
+    </w:r>
+    <w:r>
+      <w:instrText xml:space="preserve"> NUMPAGES </w:instrText>
+    </w:r>
+    <w:r>
+      <w:fldChar w:fldCharType="separate"/>
+    </w:r>
+    <w:r>
+      <w:rPr>
+        <w:noProof/>
+      </w:rPr>
+      <w:t>18</w:t>
+    </w:r>
+    <w:r>
+      <w:rPr>
+        <w:noProof/>
+      </w:rPr>
+      <w:fldChar w:fldCharType="end"/>
+    </w:r>
   </w:p>
 </w:ftr>
 </file>
@@ -21974,7 +22073,7 @@
 </file>
 
 <file path=customXml/itemProps1.xml><?xml version="1.0" encoding="utf-8"?>
-<ds:datastoreItem xmlns:ds="http://schemas.openxmlformats.org/officeDocument/2006/customXml" ds:itemID="{F29C1B80-0244-4B14-8CAA-4683AC66A18F}">
+<ds:datastoreItem xmlns:ds="http://schemas.openxmlformats.org/officeDocument/2006/customXml" ds:itemID="{7AB1AF44-273A-4B5C-AE6E-C820F7A773F8}">
   <ds:schemaRefs>
     <ds:schemaRef ds:uri="http://schemas.openxmlformats.org/officeDocument/2006/bibliography"/>
   </ds:schemaRefs>

</xml_diff>

<commit_message>
TFS 12473 - Access for WPSM14 to the admin tool
git-tfs-id: [https://tfs.omnicloud.local/tfs/cco%20program/]$/eCoaching_V2;C41105
</commit_message>
<xml_diff>
--- a/Runbook/DB/CCO_eCoaching_Log_DB_Runbook.docx
+++ b/Runbook/DB/CCO_eCoaching_Log_DB_Runbook.docx
@@ -237,7 +237,13 @@
               <w:rPr>
                 <w:rFonts w:ascii="Times New Roman (PCL6)" w:hAnsi="Times New Roman (PCL6)"/>
               </w:rPr>
-              <w:t>2/</w:t>
+              <w:t>9</w:t>
+            </w:r>
+            <w:r>
+              <w:rPr>
+                <w:rFonts w:ascii="Times New Roman (PCL6)" w:hAnsi="Times New Roman (PCL6)"/>
+              </w:rPr>
+              <w:t>/</w:t>
             </w:r>
             <w:r>
               <w:rPr>
@@ -286,16 +292,22 @@
               </w:rPr>
             </w:pPr>
             <w:r>
-              <w:t xml:space="preserve">TFS 12438 - </w:t>
-            </w:r>
-            <w:r>
-              <w:t>Accom</w:t>
-            </w:r>
-            <w:r>
-              <w:t>m</w:t>
-            </w:r>
-            <w:r>
-              <w:t>odate middle name long values</w:t>
+              <w:rPr>
+                <w:rFonts w:ascii="Times New Roman (PCL6)" w:hAnsi="Times New Roman (PCL6)"/>
+              </w:rPr>
+              <w:t xml:space="preserve">TFS 12473: </w:t>
+            </w:r>
+            <w:r>
+              <w:rPr>
+                <w:rFonts w:ascii="Times New Roman (PCL6)" w:hAnsi="Times New Roman (PCL6)"/>
+              </w:rPr>
+              <w:t>Admin Tool access for Mark Hackman</w:t>
+            </w:r>
+            <w:r>
+              <w:rPr>
+                <w:rFonts w:ascii="Times New Roman (PCL6)" w:hAnsi="Times New Roman (PCL6)"/>
+              </w:rPr>
+              <w:t>’s new Job code WPSM14</w:t>
             </w:r>
           </w:p>
         </w:tc>
@@ -6421,6 +6433,97 @@
           </w:p>
         </w:tc>
       </w:tr>
+      <w:tr>
+        <w:tc>
+          <w:tcPr>
+            <w:tcW w:w="1345" w:type="dxa"/>
+            <w:tcBorders>
+              <w:top w:val="single" w:sz="4" w:space="0" w:color="auto"/>
+              <w:left w:val="single" w:sz="4" w:space="0" w:color="auto"/>
+              <w:bottom w:val="single" w:sz="4" w:space="0" w:color="auto"/>
+              <w:right w:val="single" w:sz="4" w:space="0" w:color="auto"/>
+            </w:tcBorders>
+          </w:tcPr>
+          <w:p>
+            <w:pPr>
+              <w:pStyle w:val="hdr1"/>
+              <w:ind w:left="0"/>
+              <w:jc w:val="left"/>
+              <w:rPr>
+                <w:rFonts w:ascii="Times New Roman (PCL6)" w:hAnsi="Times New Roman (PCL6)"/>
+                <w:sz w:val="22"/>
+                <w:szCs w:val="22"/>
+              </w:rPr>
+            </w:pPr>
+            <w:r>
+              <w:rPr>
+                <w:rFonts w:ascii="Times New Roman (PCL6)" w:hAnsi="Times New Roman (PCL6)"/>
+                <w:sz w:val="22"/>
+                <w:szCs w:val="22"/>
+              </w:rPr>
+              <w:t>10/29/2018</w:t>
+            </w:r>
+          </w:p>
+        </w:tc>
+        <w:tc>
+          <w:tcPr>
+            <w:tcW w:w="6300" w:type="dxa"/>
+            <w:tcBorders>
+              <w:top w:val="single" w:sz="4" w:space="0" w:color="auto"/>
+              <w:left w:val="single" w:sz="4" w:space="0" w:color="auto"/>
+              <w:bottom w:val="single" w:sz="4" w:space="0" w:color="auto"/>
+              <w:right w:val="single" w:sz="4" w:space="0" w:color="auto"/>
+            </w:tcBorders>
+          </w:tcPr>
+          <w:p>
+            <w:pPr>
+              <w:autoSpaceDE w:val="0"/>
+              <w:autoSpaceDN w:val="0"/>
+              <w:adjustRightInd w:val="0"/>
+              <w:spacing w:after="0" w:line="240" w:lineRule="auto"/>
+            </w:pPr>
+            <w:r>
+              <w:rPr>
+                <w:rFonts w:ascii="Times New Roman (PCL6)" w:hAnsi="Times New Roman (PCL6)"/>
+              </w:rPr>
+              <w:t xml:space="preserve">TFS 12473: </w:t>
+            </w:r>
+            <w:r>
+              <w:rPr>
+                <w:rFonts w:ascii="Times New Roman (PCL6)" w:hAnsi="Times New Roman (PCL6)"/>
+              </w:rPr>
+              <w:t>Admin Tool access for Mark Hackman</w:t>
+            </w:r>
+            <w:r>
+              <w:rPr>
+                <w:rFonts w:ascii="Times New Roman (PCL6)" w:hAnsi="Times New Roman (PCL6)"/>
+              </w:rPr>
+              <w:t>’s new Job code WPSM14</w:t>
+            </w:r>
+          </w:p>
+        </w:tc>
+        <w:tc>
+          <w:tcPr>
+            <w:tcW w:w="1823" w:type="dxa"/>
+            <w:tcBorders>
+              <w:top w:val="single" w:sz="4" w:space="0" w:color="auto"/>
+              <w:left w:val="single" w:sz="4" w:space="0" w:color="auto"/>
+              <w:bottom w:val="single" w:sz="4" w:space="0" w:color="auto"/>
+              <w:right w:val="single" w:sz="4" w:space="0" w:color="auto"/>
+            </w:tcBorders>
+          </w:tcPr>
+          <w:p>
+            <w:pPr>
+              <w:pStyle w:val="hdr1"/>
+              <w:ind w:left="0"/>
+              <w:jc w:val="left"/>
+            </w:pPr>
+            <w:r>
+              <w:t>Susmitha Palacherla</w:t>
+            </w:r>
+          </w:p>
+        </w:tc>
+      </w:tr>
     </w:tbl>
     <w:p>
       <w:pPr>
@@ -6473,14 +6576,43 @@
     </w:p>
     <w:p>
       <w:pPr>
-        <w:pStyle w:val="NoSpacing"/>
-      </w:pPr>
-      <w:r>
-        <w:rPr>
+        <w:autoSpaceDE w:val="0"/>
+        <w:autoSpaceDN w:val="0"/>
+        <w:adjustRightInd w:val="0"/>
+        <w:spacing w:after="0" w:line="240" w:lineRule="auto"/>
+        <w:rPr>
+          <w:rFonts w:ascii="Times New Roman" w:hAnsi="Times New Roman"/>
+          <w:b/>
+          <w:sz w:val="24"/>
+          <w:szCs w:val="24"/>
           <w:highlight w:val="green"/>
         </w:rPr>
-        <w:t>TFS 12438 - Accommodate middle name long values</w:t>
-      </w:r>
+      </w:pPr>
+      <w:r>
+        <w:rPr>
+          <w:rFonts w:ascii="Times New Roman" w:hAnsi="Times New Roman"/>
+          <w:b/>
+          <w:sz w:val="24"/>
+          <w:szCs w:val="24"/>
+          <w:highlight w:val="green"/>
+        </w:rPr>
+        <w:t>TFS 12473: Admin Tool access for Mark Hackman’s new Job code WPSM14</w:t>
+      </w:r>
+    </w:p>
+    <w:p>
+      <w:pPr>
+        <w:autoSpaceDE w:val="0"/>
+        <w:autoSpaceDN w:val="0"/>
+        <w:adjustRightInd w:val="0"/>
+        <w:spacing w:after="0" w:line="240" w:lineRule="auto"/>
+        <w:rPr>
+          <w:rFonts w:ascii="Times New Roman" w:hAnsi="Times New Roman"/>
+          <w:b/>
+          <w:sz w:val="24"/>
+          <w:szCs w:val="24"/>
+          <w:highlight w:val="green"/>
+        </w:rPr>
+      </w:pPr>
     </w:p>
     <w:p>
       <w:pPr>
@@ -6490,62 +6622,33 @@
           <w:b/>
         </w:rPr>
       </w:pPr>
-    </w:p>
-    <w:p>
-      <w:pPr>
-        <w:pStyle w:val="NoSpacing"/>
+      <w:r>
         <w:rPr>
           <w:rFonts w:ascii="Times New Roman (PCL6)" w:hAnsi="Times New Roman (PCL6)"/>
           <w:b/>
         </w:rPr>
-      </w:pPr>
-      <w:r>
+        <w:t>Summary of Changes</w:t>
+      </w:r>
+    </w:p>
+    <w:p>
+      <w:pPr>
+        <w:pStyle w:val="NoSpacing"/>
         <w:rPr>
           <w:rFonts w:ascii="Times New Roman (PCL6)" w:hAnsi="Times New Roman (PCL6)"/>
-          <w:b/>
-        </w:rPr>
-        <w:t>Summary of Changes</w:t>
-      </w:r>
-    </w:p>
-    <w:p>
-      <w:pPr>
-        <w:pStyle w:val="NoSpacing"/>
+        </w:rPr>
+      </w:pPr>
+      <w:r>
         <w:rPr>
           <w:rFonts w:ascii="Times New Roman (PCL6)" w:hAnsi="Times New Roman (PCL6)"/>
         </w:rPr>
-      </w:pPr>
+        <w:t xml:space="preserve">1 </w:t>
+      </w:r>
       <w:r>
         <w:rPr>
           <w:rFonts w:ascii="Times New Roman (PCL6)" w:hAnsi="Times New Roman (PCL6)"/>
         </w:rPr>
-        <w:t xml:space="preserve">1 </w:t>
-      </w:r>
-      <w:r>
-        <w:rPr>
-          <w:rFonts w:ascii="Times New Roman (PCL6)" w:hAnsi="Times New Roman (PCL6)"/>
-        </w:rPr>
-        <w:t>SSIS Package</w:t>
-      </w:r>
-      <w:r>
-        <w:rPr>
-          <w:rFonts w:ascii="Times New Roman (PCL6)" w:hAnsi="Times New Roman (PCL6)"/>
-        </w:rPr>
-        <w:t xml:space="preserve"> - </w:t>
-      </w:r>
-      <w:proofErr w:type="spellStart"/>
-      <w:r>
-        <w:rPr>
-          <w:rFonts w:ascii="Times New Roman (PCL6)" w:hAnsi="Times New Roman (PCL6)"/>
-        </w:rPr>
-        <w:t>Employee_</w:t>
-      </w:r>
-      <w:r>
-        <w:rPr>
-          <w:rFonts w:ascii="Times New Roman (PCL6)" w:hAnsi="Times New Roman (PCL6)"/>
-        </w:rPr>
-        <w:t>Hierarchy.dtsx</w:t>
-      </w:r>
-      <w:proofErr w:type="spellEnd"/>
+        <w:t xml:space="preserve">Run Once </w:t>
+      </w:r>
     </w:p>
     <w:p>
       <w:pPr>
@@ -7100,17 +7203,32 @@
         <w:pStyle w:val="NoSpacing"/>
         <w:rPr>
           <w:rFonts w:ascii="Times New Roman" w:hAnsi="Times New Roman"/>
-          <w:sz w:val="20"/>
-          <w:szCs w:val="20"/>
-          <w:highlight w:val="yellow"/>
-        </w:rPr>
-      </w:pPr>
-      <w:r>
-        <w:rPr>
-          <w:rFonts w:ascii="Times New Roman" w:hAnsi="Times New Roman"/>
-          <w:sz w:val="20"/>
-          <w:szCs w:val="20"/>
-          <w:highlight w:val="yellow"/>
+          <w:b/>
+          <w:color w:val="FF0000"/>
+          <w:sz w:val="20"/>
+          <w:szCs w:val="20"/>
+          <w:highlight w:val="lightGray"/>
+        </w:rPr>
+      </w:pPr>
+      <w:r>
+        <w:rPr>
+          <w:rFonts w:ascii="Times New Roman" w:hAnsi="Times New Roman"/>
+          <w:b/>
+          <w:color w:val="FF0000"/>
+          <w:sz w:val="20"/>
+          <w:szCs w:val="20"/>
+          <w:highlight w:val="lightGray"/>
+        </w:rPr>
+        <w:t xml:space="preserve">No </w:t>
+      </w:r>
+      <w:r>
+        <w:rPr>
+          <w:rFonts w:ascii="Times New Roman" w:hAnsi="Times New Roman"/>
+          <w:b/>
+          <w:color w:val="FF0000"/>
+          <w:sz w:val="20"/>
+          <w:szCs w:val="20"/>
+          <w:highlight w:val="lightGray"/>
         </w:rPr>
         <w:t>SSIS Packages updated in this release</w:t>
       </w:r>
@@ -7189,7 +7307,6 @@
           <w:rFonts w:ascii="Times New Roman" w:hAnsi="Times New Roman"/>
           <w:sz w:val="20"/>
           <w:szCs w:val="20"/>
-          <w:highlight w:val="green"/>
         </w:rPr>
         <w:t>Employee_Hierarchy.dtsx</w:t>
       </w:r>
@@ -15660,6 +15777,8 @@
         </w:rPr>
         <w:t>view_EmployeeID_To_LanID.sql</w:t>
       </w:r>
+      <w:bookmarkStart w:id="2" w:name="_GoBack"/>
+      <w:bookmarkEnd w:id="2"/>
       <w:proofErr w:type="spellEnd"/>
     </w:p>
     <w:p>
@@ -15862,32 +15981,21 @@
         <w:rPr>
           <w:rFonts w:ascii="Times New Roman" w:hAnsi="Times New Roman"/>
           <w:b/>
-          <w:color w:val="FF0000"/>
-          <w:sz w:val="20"/>
-          <w:szCs w:val="20"/>
-          <w:highlight w:val="lightGray"/>
-        </w:rPr>
-      </w:pPr>
-      <w:r>
-        <w:rPr>
-          <w:rFonts w:ascii="Times New Roman" w:hAnsi="Times New Roman"/>
-          <w:b/>
-          <w:color w:val="FF0000"/>
-          <w:sz w:val="20"/>
-          <w:szCs w:val="20"/>
-          <w:highlight w:val="lightGray"/>
-        </w:rPr>
-        <w:t xml:space="preserve">No </w:t>
-      </w:r>
+          <w:color w:val="000000" w:themeColor="text1"/>
+          <w:sz w:val="20"/>
+          <w:szCs w:val="20"/>
+          <w:highlight w:val="yellow"/>
+        </w:rPr>
+      </w:pPr>
       <w:proofErr w:type="spellStart"/>
       <w:r>
         <w:rPr>
           <w:rFonts w:ascii="Times New Roman" w:hAnsi="Times New Roman"/>
           <w:b/>
-          <w:color w:val="FF0000"/>
-          <w:sz w:val="20"/>
-          <w:szCs w:val="20"/>
-          <w:highlight w:val="lightGray"/>
+          <w:color w:val="000000" w:themeColor="text1"/>
+          <w:sz w:val="20"/>
+          <w:szCs w:val="20"/>
+          <w:highlight w:val="yellow"/>
         </w:rPr>
         <w:t>RunOnce</w:t>
       </w:r>
@@ -15896,10 +16004,10 @@
         <w:rPr>
           <w:rFonts w:ascii="Times New Roman" w:hAnsi="Times New Roman"/>
           <w:b/>
-          <w:color w:val="FF0000"/>
-          <w:sz w:val="20"/>
-          <w:szCs w:val="20"/>
-          <w:highlight w:val="lightGray"/>
+          <w:color w:val="000000" w:themeColor="text1"/>
+          <w:sz w:val="20"/>
+          <w:szCs w:val="20"/>
+          <w:highlight w:val="yellow"/>
         </w:rPr>
         <w:t xml:space="preserve"> code this release.</w:t>
       </w:r>
@@ -15912,6 +16020,13 @@
           <w:highlight w:val="green"/>
         </w:rPr>
       </w:pPr>
+      <w:r>
+        <w:rPr>
+          <w:rFonts w:ascii="Times New Roman (PCL6)" w:hAnsi="Times New Roman (PCL6)"/>
+          <w:highlight w:val="green"/>
+        </w:rPr>
+        <w:t>CCO_eCoaching_Log_DB_RunOnce_TFS_12473_WPSM14_Admin_Tool_Access.txt</w:t>
+      </w:r>
     </w:p>
     <w:p>
       <w:pPr>
@@ -16180,7 +16295,7 @@
                 <w:szCs w:val="20"/>
               </w:rPr>
             </w:pPr>
-            <w:bookmarkStart w:id="2" w:name="_Toc464114598"/>
+            <w:bookmarkStart w:id="3" w:name="_Toc464114598"/>
             <w:r>
               <w:rPr>
                 <w:rFonts w:ascii="Times New Roman" w:hAnsi="Times New Roman"/>
@@ -16189,7 +16304,7 @@
               </w:rPr>
               <w:t>CoachingETSLoad</w:t>
             </w:r>
-            <w:bookmarkEnd w:id="2"/>
+            <w:bookmarkEnd w:id="3"/>
           </w:p>
         </w:tc>
         <w:tc>
@@ -16417,7 +16532,7 @@
                 <w:szCs w:val="20"/>
               </w:rPr>
             </w:pPr>
-            <w:bookmarkStart w:id="3" w:name="_Toc464114599"/>
+            <w:bookmarkStart w:id="4" w:name="_Toc464114599"/>
             <w:r>
               <w:rPr>
                 <w:rFonts w:ascii="Times New Roman" w:hAnsi="Times New Roman"/>
@@ -16426,7 +16541,7 @@
               </w:rPr>
               <w:t>CoachingGenericLoad</w:t>
             </w:r>
-            <w:bookmarkEnd w:id="3"/>
+            <w:bookmarkEnd w:id="4"/>
           </w:p>
           <w:p>
             <w:pPr>
@@ -16664,7 +16779,7 @@
                 <w:szCs w:val="20"/>
               </w:rPr>
             </w:pPr>
-            <w:bookmarkStart w:id="4" w:name="_Toc464114600"/>
+            <w:bookmarkStart w:id="5" w:name="_Toc464114600"/>
             <w:r>
               <w:rPr>
                 <w:rFonts w:ascii="Times New Roman" w:hAnsi="Times New Roman"/>
@@ -16673,7 +16788,7 @@
               </w:rPr>
               <w:t>CoachingHierarchyLoad</w:t>
             </w:r>
-            <w:bookmarkEnd w:id="4"/>
+            <w:bookmarkEnd w:id="5"/>
           </w:p>
           <w:p>
             <w:pPr>
@@ -16883,7 +16998,7 @@
                 <w:szCs w:val="20"/>
               </w:rPr>
             </w:pPr>
-            <w:bookmarkStart w:id="5" w:name="_Toc464114601"/>
+            <w:bookmarkStart w:id="6" w:name="_Toc464114601"/>
             <w:proofErr w:type="spellStart"/>
             <w:r>
               <w:rPr>
@@ -16893,7 +17008,7 @@
               </w:rPr>
               <w:t>CoachingKillNotifications</w:t>
             </w:r>
-            <w:bookmarkEnd w:id="5"/>
+            <w:bookmarkEnd w:id="6"/>
             <w:proofErr w:type="spellEnd"/>
           </w:p>
           <w:p>
@@ -17167,7 +17282,7 @@
                 <w:szCs w:val="20"/>
               </w:rPr>
             </w:pPr>
-            <w:bookmarkStart w:id="6" w:name="_Toc464114602"/>
+            <w:bookmarkStart w:id="7" w:name="_Toc464114602"/>
             <w:proofErr w:type="spellStart"/>
             <w:r>
               <w:rPr>
@@ -17177,7 +17292,7 @@
               </w:rPr>
               <w:t>CoachingNotifications</w:t>
             </w:r>
-            <w:bookmarkEnd w:id="6"/>
+            <w:bookmarkEnd w:id="7"/>
             <w:proofErr w:type="spellEnd"/>
           </w:p>
           <w:p>
@@ -17379,7 +17494,7 @@
                 <w:szCs w:val="20"/>
               </w:rPr>
             </w:pPr>
-            <w:bookmarkStart w:id="7" w:name="_Toc464114603"/>
+            <w:bookmarkStart w:id="8" w:name="_Toc464114603"/>
             <w:r>
               <w:rPr>
                 <w:rFonts w:ascii="Times New Roman" w:hAnsi="Times New Roman"/>
@@ -17388,7 +17503,7 @@
               </w:rPr>
               <w:t>CoachingOutlierLoad</w:t>
             </w:r>
-            <w:bookmarkEnd w:id="7"/>
+            <w:bookmarkEnd w:id="8"/>
           </w:p>
           <w:p>
             <w:pPr>
@@ -17616,7 +17731,7 @@
                 <w:szCs w:val="20"/>
               </w:rPr>
             </w:pPr>
-            <w:bookmarkStart w:id="8" w:name="_Toc464114604"/>
+            <w:bookmarkStart w:id="9" w:name="_Toc464114604"/>
             <w:r>
               <w:rPr>
                 <w:rFonts w:ascii="Times New Roman" w:hAnsi="Times New Roman"/>
@@ -17625,7 +17740,7 @@
               </w:rPr>
               <w:t>CoachingQualityLoad</w:t>
             </w:r>
-            <w:bookmarkEnd w:id="8"/>
+            <w:bookmarkEnd w:id="9"/>
           </w:p>
           <w:p>
             <w:pPr>
@@ -17853,7 +17968,7 @@
                 <w:szCs w:val="20"/>
               </w:rPr>
             </w:pPr>
-            <w:bookmarkStart w:id="9" w:name="_Toc464114605"/>
+            <w:bookmarkStart w:id="10" w:name="_Toc464114605"/>
             <w:proofErr w:type="spellStart"/>
             <w:r>
               <w:rPr>
@@ -17863,7 +17978,7 @@
               </w:rPr>
               <w:t>CoachingQualityOtherLoad</w:t>
             </w:r>
-            <w:bookmarkEnd w:id="9"/>
+            <w:bookmarkEnd w:id="10"/>
             <w:proofErr w:type="spellEnd"/>
           </w:p>
           <w:p>
@@ -18093,7 +18208,7 @@
                 <w:szCs w:val="20"/>
               </w:rPr>
             </w:pPr>
-            <w:bookmarkStart w:id="10" w:name="_Toc464114606"/>
+            <w:bookmarkStart w:id="11" w:name="_Toc464114606"/>
             <w:proofErr w:type="spellStart"/>
             <w:r>
               <w:rPr>
@@ -18103,7 +18218,7 @@
               </w:rPr>
               <w:t>CoachingReminders</w:t>
             </w:r>
-            <w:bookmarkEnd w:id="10"/>
+            <w:bookmarkEnd w:id="11"/>
             <w:proofErr w:type="spellEnd"/>
           </w:p>
           <w:p>
@@ -18305,7 +18420,7 @@
                 <w:szCs w:val="20"/>
               </w:rPr>
             </w:pPr>
-            <w:bookmarkStart w:id="11" w:name="_Toc464114607"/>
+            <w:bookmarkStart w:id="12" w:name="_Toc464114607"/>
             <w:proofErr w:type="spellStart"/>
             <w:r>
               <w:rPr>
@@ -18315,7 +18430,7 @@
               </w:rPr>
               <w:t>CoachingSurveyLoad</w:t>
             </w:r>
-            <w:bookmarkEnd w:id="11"/>
+            <w:bookmarkEnd w:id="12"/>
             <w:proofErr w:type="spellEnd"/>
           </w:p>
           <w:p>
@@ -18595,7 +18710,7 @@
                 <w:szCs w:val="20"/>
               </w:rPr>
             </w:pPr>
-            <w:bookmarkStart w:id="12" w:name="_Toc464114608"/>
+            <w:bookmarkStart w:id="13" w:name="_Toc464114608"/>
             <w:proofErr w:type="spellStart"/>
             <w:r>
               <w:rPr>
@@ -18605,7 +18720,7 @@
               </w:rPr>
               <w:t>CoachingSurveyReminders</w:t>
             </w:r>
-            <w:bookmarkEnd w:id="12"/>
+            <w:bookmarkEnd w:id="13"/>
             <w:proofErr w:type="spellEnd"/>
           </w:p>
           <w:p>
@@ -18858,7 +18973,7 @@
                 <w:szCs w:val="20"/>
               </w:rPr>
             </w:pPr>
-            <w:bookmarkStart w:id="13" w:name="_Toc464114609"/>
+            <w:bookmarkStart w:id="14" w:name="_Toc464114609"/>
             <w:r>
               <w:rPr>
                 <w:rFonts w:ascii="Times New Roman" w:hAnsi="Times New Roman"/>
@@ -18867,7 +18982,7 @@
               </w:rPr>
               <w:t>CoachingTrainingLoad</w:t>
             </w:r>
-            <w:bookmarkEnd w:id="13"/>
+            <w:bookmarkEnd w:id="14"/>
           </w:p>
         </w:tc>
         <w:tc>
@@ -21090,8 +21205,6 @@
           <w:highlight w:val="green"/>
         </w:rPr>
       </w:pPr>
-      <w:bookmarkStart w:id="14" w:name="_GoBack"/>
-      <w:bookmarkEnd w:id="14"/>
       <w:r>
         <w:rPr>
           <w:rFonts w:ascii="Times New Roman" w:hAnsi="Times New Roman"/>
@@ -21374,7 +21487,7 @@
       <w:rPr>
         <w:noProof/>
       </w:rPr>
-      <w:t>10/22/2018</w:t>
+      <w:t>10/29/2018</w:t>
     </w:r>
     <w:r>
       <w:fldChar w:fldCharType="end"/>
@@ -24096,7 +24209,7 @@
 </file>
 
 <file path=customXml/itemProps1.xml><?xml version="1.0" encoding="utf-8"?>
-<ds:datastoreItem xmlns:ds="http://schemas.openxmlformats.org/officeDocument/2006/customXml" ds:itemID="{6F38AFC0-7A07-468C-AC28-0742743F37FB}">
+<ds:datastoreItem xmlns:ds="http://schemas.openxmlformats.org/officeDocument/2006/customXml" ds:itemID="{08965F8A-17CB-44CD-8A1A-C83F40C4D4EE}">
   <ds:schemaRefs>
     <ds:schemaRef ds:uri="http://schemas.openxmlformats.org/officeDocument/2006/bibliography"/>
   </ds:schemaRefs>

</xml_diff>

<commit_message>
TFS 13074 - 12/21/2018 - Cross check employees on Leave against Aspect data
git-tfs-id: [https://tfs.omnicloud.local/tfs/cco%20program/]$/eCoaching_V2;C41456
</commit_message>
<xml_diff>
--- a/Runbook/DB/CCO_eCoaching_Log_DB_Runbook.docx
+++ b/Runbook/DB/CCO_eCoaching_Log_DB_Runbook.docx
@@ -231,13 +231,7 @@
               <w:rPr>
                 <w:rFonts w:ascii="Times New Roman (PCL6)" w:hAnsi="Times New Roman (PCL6)"/>
               </w:rPr>
-              <w:t>05</w:t>
-            </w:r>
-            <w:r>
-              <w:rPr>
-                <w:rFonts w:ascii="Times New Roman (PCL6)" w:hAnsi="Times New Roman (PCL6)"/>
-              </w:rPr>
-              <w:t>/2018</w:t>
+              <w:t>21/2018</w:t>
             </w:r>
           </w:p>
         </w:tc>
@@ -280,52 +274,7 @@
               </w:rPr>
             </w:pPr>
             <w:r>
-              <w:rPr>
-                <w:rFonts w:ascii="Times New Roman (PCL6)" w:hAnsi="Times New Roman (PCL6)"/>
-              </w:rPr>
-              <w:t>TFS 1</w:t>
-            </w:r>
-            <w:r>
-              <w:rPr>
-                <w:rFonts w:ascii="Times New Roman (PCL6)" w:hAnsi="Times New Roman (PCL6)"/>
-              </w:rPr>
-              <w:t>2</w:t>
-            </w:r>
-            <w:r>
-              <w:rPr>
-                <w:rFonts w:ascii="Times New Roman (PCL6)" w:hAnsi="Times New Roman (PCL6)"/>
-              </w:rPr>
-              <w:t>841</w:t>
-            </w:r>
-            <w:r>
-              <w:rPr>
-                <w:rFonts w:ascii="Times New Roman (PCL6)" w:hAnsi="Times New Roman (PCL6)"/>
-              </w:rPr>
-              <w:t xml:space="preserve"> </w:t>
-            </w:r>
-            <w:r>
-              <w:rPr>
-                <w:rFonts w:ascii="Times New Roman (PCL6)" w:hAnsi="Times New Roman (PCL6)"/>
-              </w:rPr>
-              <w:t>–</w:t>
-            </w:r>
-            <w:r>
-              <w:rPr>
-                <w:rFonts w:ascii="Times New Roman (PCL6)" w:hAnsi="Times New Roman (PCL6)"/>
-              </w:rPr>
-              <w:t xml:space="preserve"> </w:t>
-            </w:r>
-            <w:r>
-              <w:rPr>
-                <w:rStyle w:val="info-text"/>
-              </w:rPr>
-              <w:t xml:space="preserve"> </w:t>
-            </w:r>
-            <w:r>
-              <w:rPr>
-                <w:rStyle w:val="info-text"/>
-              </w:rPr>
-              <w:t>Update quality stored procedure to add missing statement</w:t>
+              <w:t>TFS 13074 - 12/21/2018 - Cross check employees on Leave against Aspect data</w:t>
             </w:r>
           </w:p>
         </w:tc>
@@ -6790,13 +6739,7 @@
               <w:rPr>
                 <w:rFonts w:ascii="Times New Roman (PCL6)" w:hAnsi="Times New Roman (PCL6)"/>
               </w:rPr>
-              <w:t xml:space="preserve">TFS 12841 – </w:t>
-            </w:r>
-            <w:r>
-              <w:rPr>
-                <w:rFonts w:ascii="Times New Roman (PCL6)" w:hAnsi="Times New Roman (PCL6)"/>
-              </w:rPr>
-              <w:t>Update quality stored procedure to add missing statement</w:t>
+              <w:t>TFS 12841 – Update quality stored procedure to add missing statement</w:t>
             </w:r>
           </w:p>
           <w:p>
@@ -6833,6 +6776,85 @@
           </w:p>
         </w:tc>
       </w:tr>
+      <w:tr>
+        <w:tc>
+          <w:tcPr>
+            <w:tcW w:w="1345" w:type="dxa"/>
+            <w:tcBorders>
+              <w:top w:val="single" w:sz="4" w:space="0" w:color="auto"/>
+              <w:left w:val="single" w:sz="4" w:space="0" w:color="auto"/>
+              <w:bottom w:val="single" w:sz="4" w:space="0" w:color="auto"/>
+              <w:right w:val="single" w:sz="4" w:space="0" w:color="auto"/>
+            </w:tcBorders>
+          </w:tcPr>
+          <w:p>
+            <w:pPr>
+              <w:pStyle w:val="hdr1"/>
+              <w:ind w:left="0"/>
+              <w:jc w:val="left"/>
+              <w:rPr>
+                <w:rFonts w:ascii="Times New Roman (PCL6)" w:hAnsi="Times New Roman (PCL6)"/>
+                <w:sz w:val="22"/>
+                <w:szCs w:val="22"/>
+              </w:rPr>
+            </w:pPr>
+            <w:r>
+              <w:rPr>
+                <w:rFonts w:ascii="Times New Roman (PCL6)" w:hAnsi="Times New Roman (PCL6)"/>
+                <w:sz w:val="22"/>
+                <w:szCs w:val="22"/>
+              </w:rPr>
+              <w:t>12/21/2018</w:t>
+            </w:r>
+          </w:p>
+        </w:tc>
+        <w:tc>
+          <w:tcPr>
+            <w:tcW w:w="6300" w:type="dxa"/>
+            <w:tcBorders>
+              <w:top w:val="single" w:sz="4" w:space="0" w:color="auto"/>
+              <w:left w:val="single" w:sz="4" w:space="0" w:color="auto"/>
+              <w:bottom w:val="single" w:sz="4" w:space="0" w:color="auto"/>
+              <w:right w:val="single" w:sz="4" w:space="0" w:color="auto"/>
+            </w:tcBorders>
+          </w:tcPr>
+          <w:p>
+            <w:pPr>
+              <w:autoSpaceDE w:val="0"/>
+              <w:autoSpaceDN w:val="0"/>
+              <w:adjustRightInd w:val="0"/>
+              <w:spacing w:after="0" w:line="240" w:lineRule="auto"/>
+              <w:rPr>
+                <w:rFonts w:ascii="Times New Roman (PCL6)" w:hAnsi="Times New Roman (PCL6)"/>
+              </w:rPr>
+            </w:pPr>
+            <w:r>
+              <w:t>TFS 13074 - 12/21/2018 - Cross check employees on Leave against Aspect data</w:t>
+            </w:r>
+          </w:p>
+        </w:tc>
+        <w:tc>
+          <w:tcPr>
+            <w:tcW w:w="1823" w:type="dxa"/>
+            <w:tcBorders>
+              <w:top w:val="single" w:sz="4" w:space="0" w:color="auto"/>
+              <w:left w:val="single" w:sz="4" w:space="0" w:color="auto"/>
+              <w:bottom w:val="single" w:sz="4" w:space="0" w:color="auto"/>
+              <w:right w:val="single" w:sz="4" w:space="0" w:color="auto"/>
+            </w:tcBorders>
+          </w:tcPr>
+          <w:p>
+            <w:pPr>
+              <w:pStyle w:val="hdr1"/>
+              <w:ind w:left="0"/>
+              <w:jc w:val="left"/>
+            </w:pPr>
+            <w:r>
+              <w:t>Susmitha Palacherla</w:t>
+            </w:r>
+          </w:p>
+        </w:tc>
+      </w:tr>
     </w:tbl>
     <w:p>
       <w:pPr>
@@ -6887,37 +6909,12 @@
         <w:autoSpaceDN w:val="0"/>
         <w:adjustRightInd w:val="0"/>
         <w:spacing w:after="0" w:line="240" w:lineRule="auto"/>
-        <w:rPr>
-          <w:rStyle w:val="info-text"/>
-        </w:rPr>
-      </w:pPr>
-      <w:r>
-        <w:rPr>
-          <w:rFonts w:ascii="Times New Roman (PCL6)" w:hAnsi="Times New Roman (PCL6)"/>
+      </w:pPr>
+      <w:r>
+        <w:rPr>
           <w:highlight w:val="green"/>
         </w:rPr>
-        <w:t>TFS 1</w:t>
-      </w:r>
-      <w:r>
-        <w:rPr>
-          <w:rFonts w:ascii="Times New Roman (PCL6)" w:hAnsi="Times New Roman (PCL6)"/>
-          <w:highlight w:val="green"/>
-        </w:rPr>
-        <w:t>2841</w:t>
-      </w:r>
-      <w:r>
-        <w:rPr>
-          <w:rFonts w:ascii="Times New Roman (PCL6)" w:hAnsi="Times New Roman (PCL6)"/>
-          <w:highlight w:val="green"/>
-        </w:rPr>
-        <w:t xml:space="preserve"> – </w:t>
-      </w:r>
-      <w:r>
-        <w:rPr>
-          <w:rStyle w:val="info-text"/>
-          <w:highlight w:val="green"/>
-        </w:rPr>
-        <w:t>Update quality stored procedure to add missing statement</w:t>
+        <w:t>TFS 13074 - 12/21/2018 - Cross check employees on Leave against Aspect data</w:t>
       </w:r>
     </w:p>
     <w:p>
@@ -6958,18 +6955,26 @@
         <w:adjustRightInd w:val="0"/>
         <w:spacing w:after="0" w:line="240" w:lineRule="auto"/>
         <w:rPr>
+          <w:rFonts w:ascii="Consolas" w:hAnsi="Consolas" w:cs="Consolas"/>
+          <w:sz w:val="19"/>
+          <w:szCs w:val="19"/>
+        </w:rPr>
+      </w:pPr>
+      <w:r>
+        <w:rPr>
           <w:rFonts w:ascii="Times New Roman (PCL6)" w:hAnsi="Times New Roman (PCL6)"/>
           <w:sz w:val="20"/>
           <w:szCs w:val="20"/>
         </w:rPr>
-      </w:pPr>
+        <w:t xml:space="preserve">     </w:t>
+      </w:r>
       <w:r>
         <w:rPr>
           <w:rFonts w:ascii="Times New Roman (PCL6)" w:hAnsi="Times New Roman (PCL6)"/>
           <w:sz w:val="20"/>
           <w:szCs w:val="20"/>
         </w:rPr>
-        <w:t xml:space="preserve">     </w:t>
+        <w:t>1 stored procedure</w:t>
       </w:r>
       <w:r>
         <w:rPr>
@@ -6977,7 +6982,7 @@
           <w:sz w:val="20"/>
           <w:szCs w:val="20"/>
         </w:rPr>
-        <w:t>1 stored procedure</w:t>
+        <w:t xml:space="preserve"> –</w:t>
       </w:r>
       <w:r>
         <w:rPr>
@@ -6985,30 +6990,23 @@
           <w:sz w:val="20"/>
           <w:szCs w:val="20"/>
         </w:rPr>
-        <w:t xml:space="preserve"> –</w:t>
-      </w:r>
-      <w:r>
-        <w:rPr>
-          <w:rFonts w:ascii="Times New Roman (PCL6)" w:hAnsi="Times New Roman (PCL6)"/>
-          <w:sz w:val="20"/>
-          <w:szCs w:val="20"/>
-        </w:rPr>
         <w:t xml:space="preserve"> </w:t>
       </w:r>
-      <w:proofErr w:type="spellStart"/>
-      <w:r>
-        <w:rPr>
-          <w:rFonts w:ascii="Times New Roman (PCL6)" w:hAnsi="Times New Roman (PCL6)"/>
-          <w:sz w:val="20"/>
-          <w:szCs w:val="20"/>
-        </w:rPr>
-        <w:t>sp_Update_Coaching_Log_Quality.sql</w:t>
-      </w:r>
-      <w:proofErr w:type="spellEnd"/>
-    </w:p>
-    <w:p>
-      <w:pPr>
-        <w:pStyle w:val="NoSpacing"/>
+      <w:r>
+        <w:rPr>
+          <w:rFonts w:ascii="Consolas" w:hAnsi="Consolas" w:cs="Consolas"/>
+          <w:sz w:val="19"/>
+          <w:szCs w:val="19"/>
+        </w:rPr>
+        <w:t>sp_Populate_Employee_Hierarchy</w:t>
+      </w:r>
+    </w:p>
+    <w:p>
+      <w:pPr>
+        <w:autoSpaceDE w:val="0"/>
+        <w:autoSpaceDN w:val="0"/>
+        <w:adjustRightInd w:val="0"/>
+        <w:spacing w:after="0" w:line="240" w:lineRule="auto"/>
         <w:rPr>
           <w:rFonts w:ascii="Times New Roman (PCL6)" w:hAnsi="Times New Roman (PCL6)"/>
         </w:rPr>
@@ -10075,13 +10073,24 @@
           <w:szCs w:val="20"/>
         </w:rPr>
       </w:pPr>
-      <w:r>
-        <w:rPr>
-          <w:rFonts w:ascii="Times New Roman" w:hAnsi="Times New Roman"/>
-          <w:sz w:val="20"/>
-          <w:szCs w:val="20"/>
-        </w:rPr>
-        <w:t xml:space="preserve">sp_Populate_Employee_Hierarchy </w:t>
+      <w:bookmarkStart w:id="2" w:name="_GoBack"/>
+      <w:bookmarkEnd w:id="2"/>
+      <w:r>
+        <w:rPr>
+          <w:rFonts w:ascii="Times New Roman" w:hAnsi="Times New Roman"/>
+          <w:sz w:val="20"/>
+          <w:szCs w:val="20"/>
+          <w:highlight w:val="green"/>
+        </w:rPr>
+        <w:t>sp_Populate_Employee_Hierarchy</w:t>
+      </w:r>
+      <w:r>
+        <w:rPr>
+          <w:rFonts w:ascii="Times New Roman" w:hAnsi="Times New Roman"/>
+          <w:sz w:val="20"/>
+          <w:szCs w:val="20"/>
+        </w:rPr>
+        <w:t xml:space="preserve"> </w:t>
       </w:r>
     </w:p>
     <w:p>
@@ -13446,7 +13455,6 @@
           <w:rFonts w:ascii="Times New Roman" w:hAnsi="Times New Roman"/>
           <w:sz w:val="20"/>
           <w:szCs w:val="20"/>
-          <w:highlight w:val="green"/>
         </w:rPr>
         <w:t>sp_Update_Coaching_Log_Quality</w:t>
       </w:r>
@@ -15299,8 +15307,6 @@
         </w:rPr>
         <w:t>fn_strCheckIfATCoachingAdmin.sql</w:t>
       </w:r>
-      <w:bookmarkStart w:id="2" w:name="_GoBack"/>
-      <w:bookmarkEnd w:id="2"/>
       <w:proofErr w:type="spellEnd"/>
     </w:p>
     <w:p>
@@ -21807,7 +21813,7 @@
       <w:rPr>
         <w:noProof/>
       </w:rPr>
-      <w:t>12/5/2018</w:t>
+      <w:t>12/21/2018</w:t>
     </w:r>
     <w:r>
       <w:fldChar w:fldCharType="end"/>
@@ -24534,7 +24540,7 @@
 </file>
 
 <file path=customXml/itemProps1.xml><?xml version="1.0" encoding="utf-8"?>
-<ds:datastoreItem xmlns:ds="http://schemas.openxmlformats.org/officeDocument/2006/customXml" ds:itemID="{24761D95-3D96-4C00-B625-296353C55CFD}">
+<ds:datastoreItem xmlns:ds="http://schemas.openxmlformats.org/officeDocument/2006/customXml" ds:itemID="{44333BB9-C30C-432C-B543-3DD143EFC0FC}">
   <ds:schemaRefs>
     <ds:schemaRef ds:uri="http://schemas.openxmlformats.org/officeDocument/2006/bibliography"/>
   </ds:schemaRefs>

</xml_diff>

<commit_message>
TFS 13282 - IQS job (Quality Load) causing UI timeouts;
git-tfs-id: [https://tfs.omnicloud.local/tfs/cco%20program/]$/eCoaching_V2;C41658
</commit_message>
<xml_diff>
--- a/Runbook/DB/CCO_eCoaching_Log_DB_Runbook.docx
+++ b/Runbook/DB/CCO_eCoaching_Log_DB_Runbook.docx
@@ -219,7 +219,13 @@
               <w:rPr>
                 <w:rFonts w:ascii="Times New Roman (PCL6)" w:hAnsi="Times New Roman (PCL6)"/>
               </w:rPr>
-              <w:t>/23</w:t>
+              <w:t>/2</w:t>
+            </w:r>
+            <w:r>
+              <w:rPr>
+                <w:rFonts w:ascii="Times New Roman (PCL6)" w:hAnsi="Times New Roman (PCL6)"/>
+              </w:rPr>
+              <w:t>8</w:t>
             </w:r>
             <w:r>
               <w:rPr>
@@ -6993,6 +6999,84 @@
           </w:p>
         </w:tc>
       </w:tr>
+      <w:tr>
+        <w:tc>
+          <w:tcPr>
+            <w:tcW w:w="1345" w:type="dxa"/>
+            <w:tcBorders>
+              <w:top w:val="single" w:sz="4" w:space="0" w:color="auto"/>
+              <w:left w:val="single" w:sz="4" w:space="0" w:color="auto"/>
+              <w:bottom w:val="single" w:sz="4" w:space="0" w:color="auto"/>
+              <w:right w:val="single" w:sz="4" w:space="0" w:color="auto"/>
+            </w:tcBorders>
+          </w:tcPr>
+          <w:p>
+            <w:pPr>
+              <w:pStyle w:val="hdr1"/>
+              <w:ind w:left="0"/>
+              <w:jc w:val="left"/>
+              <w:rPr>
+                <w:rFonts w:ascii="Times New Roman (PCL6)" w:hAnsi="Times New Roman (PCL6)"/>
+                <w:sz w:val="22"/>
+                <w:szCs w:val="22"/>
+              </w:rPr>
+            </w:pPr>
+            <w:r>
+              <w:rPr>
+                <w:rFonts w:ascii="Times New Roman (PCL6)" w:hAnsi="Times New Roman (PCL6)"/>
+                <w:sz w:val="22"/>
+                <w:szCs w:val="22"/>
+              </w:rPr>
+              <w:t>01/28/2019</w:t>
+            </w:r>
+          </w:p>
+        </w:tc>
+        <w:tc>
+          <w:tcPr>
+            <w:tcW w:w="6300" w:type="dxa"/>
+            <w:tcBorders>
+              <w:top w:val="single" w:sz="4" w:space="0" w:color="auto"/>
+              <w:left w:val="single" w:sz="4" w:space="0" w:color="auto"/>
+              <w:bottom w:val="single" w:sz="4" w:space="0" w:color="auto"/>
+              <w:right w:val="single" w:sz="4" w:space="0" w:color="auto"/>
+            </w:tcBorders>
+          </w:tcPr>
+          <w:p>
+            <w:pPr>
+              <w:autoSpaceDE w:val="0"/>
+              <w:autoSpaceDN w:val="0"/>
+              <w:adjustRightInd w:val="0"/>
+              <w:spacing w:after="0" w:line="240" w:lineRule="auto"/>
+            </w:pPr>
+            <w:r>
+              <w:t>TFS 13282 – IQS job causing UI timeouts</w:t>
+            </w:r>
+          </w:p>
+        </w:tc>
+        <w:tc>
+          <w:tcPr>
+            <w:tcW w:w="1823" w:type="dxa"/>
+            <w:tcBorders>
+              <w:top w:val="single" w:sz="4" w:space="0" w:color="auto"/>
+              <w:left w:val="single" w:sz="4" w:space="0" w:color="auto"/>
+              <w:bottom w:val="single" w:sz="4" w:space="0" w:color="auto"/>
+              <w:right w:val="single" w:sz="4" w:space="0" w:color="auto"/>
+            </w:tcBorders>
+          </w:tcPr>
+          <w:p>
+            <w:pPr>
+              <w:pStyle w:val="hdr1"/>
+              <w:ind w:left="0"/>
+              <w:jc w:val="left"/>
+            </w:pPr>
+            <w:r>
+              <w:t>Lili Huang</w:t>
+            </w:r>
+            <w:bookmarkStart w:id="2" w:name="_GoBack"/>
+            <w:bookmarkEnd w:id="2"/>
+          </w:p>
+        </w:tc>
+      </w:tr>
     </w:tbl>
     <w:p>
       <w:pPr>
@@ -12879,9 +12963,61 @@
           <w:rFonts w:ascii="Times New Roman" w:hAnsi="Times New Roman"/>
           <w:sz w:val="20"/>
           <w:szCs w:val="20"/>
+        </w:rPr>
+        <w:t>sp_InsertInto_Coaching_Log_Quality</w:t>
+      </w:r>
+    </w:p>
+    <w:p>
+      <w:pPr>
+        <w:pStyle w:val="NoSpacing"/>
+        <w:rPr>
+          <w:rFonts w:ascii="Times New Roman" w:hAnsi="Times New Roman"/>
+          <w:sz w:val="20"/>
+          <w:szCs w:val="20"/>
+        </w:rPr>
+      </w:pPr>
+      <w:r>
+        <w:rPr>
+          <w:rFonts w:ascii="Times New Roman" w:hAnsi="Times New Roman"/>
+          <w:sz w:val="20"/>
+          <w:szCs w:val="20"/>
+        </w:rPr>
+        <w:t>sp_InsertInto_IQS_Rejected</w:t>
+      </w:r>
+      <w:r>
+        <w:rPr>
+          <w:rFonts w:ascii="Times New Roman" w:hAnsi="Times New Roman"/>
+          <w:sz w:val="20"/>
+          <w:szCs w:val="20"/>
+        </w:rPr>
+        <w:t xml:space="preserve"> </w:t>
+      </w:r>
+    </w:p>
+    <w:p>
+      <w:pPr>
+        <w:pStyle w:val="NoSpacing"/>
+        <w:rPr>
+          <w:rFonts w:ascii="Times New Roman" w:hAnsi="Times New Roman"/>
+          <w:sz w:val="20"/>
+          <w:szCs w:val="20"/>
+        </w:rPr>
+      </w:pPr>
+      <w:r>
+        <w:rPr>
+          <w:rFonts w:ascii="Times New Roman" w:hAnsi="Times New Roman"/>
+          <w:sz w:val="20"/>
+          <w:szCs w:val="20"/>
           <w:highlight w:val="green"/>
         </w:rPr>
-        <w:t>sp_InsertInto_Coaching_Log_</w:t>
+        <w:t>sp_Update_Coaching_Log_Quality</w:t>
+      </w:r>
+      <w:r>
+        <w:rPr>
+          <w:rFonts w:ascii="Times New Roman" w:hAnsi="Times New Roman"/>
+          <w:sz w:val="20"/>
+          <w:szCs w:val="20"/>
+        </w:rPr>
+        <w:t xml:space="preserve">   </w:t>
       </w:r>
       <w:r>
         <w:rPr>
@@ -12890,7 +13026,71 @@
           <w:szCs w:val="20"/>
           <w:highlight w:val="green"/>
         </w:rPr>
-        <w:t>Quality</w:t>
+        <w:t>Changeset 416</w:t>
+      </w:r>
+      <w:r>
+        <w:rPr>
+          <w:rFonts w:ascii="Times New Roman" w:hAnsi="Times New Roman"/>
+          <w:sz w:val="20"/>
+          <w:szCs w:val="20"/>
+          <w:highlight w:val="green"/>
+        </w:rPr>
+        <w:t>57</w:t>
+      </w:r>
+    </w:p>
+    <w:p>
+      <w:pPr>
+        <w:pStyle w:val="NoSpacing"/>
+        <w:rPr>
+          <w:rFonts w:ascii="Times New Roman" w:hAnsi="Times New Roman"/>
+          <w:sz w:val="20"/>
+          <w:szCs w:val="20"/>
+        </w:rPr>
+      </w:pPr>
+      <w:r>
+        <w:rPr>
+          <w:rFonts w:ascii="Times New Roman" w:hAnsi="Times New Roman"/>
+          <w:sz w:val="20"/>
+          <w:szCs w:val="20"/>
+        </w:rPr>
+        <w:t>sp_Update_Quality_Fact</w:t>
+      </w:r>
+    </w:p>
+    <w:p>
+      <w:pPr>
+        <w:pStyle w:val="NoSpacing"/>
+        <w:rPr>
+          <w:rFonts w:ascii="Times New Roman" w:hAnsi="Times New Roman"/>
+          <w:sz w:val="20"/>
+          <w:szCs w:val="20"/>
+        </w:rPr>
+      </w:pPr>
+      <w:r>
+        <w:rPr>
+          <w:rFonts w:ascii="Times New Roman" w:hAnsi="Times New Roman"/>
+          <w:sz w:val="20"/>
+          <w:szCs w:val="20"/>
+        </w:rPr>
+        <w:t>sp_Get_Dates_For_Previous_Week.sql</w:t>
+      </w:r>
+    </w:p>
+    <w:p>
+      <w:pPr>
+        <w:pStyle w:val="NoSpacing"/>
+        <w:rPr>
+          <w:rFonts w:ascii="Times New Roman" w:hAnsi="Times New Roman"/>
+          <w:sz w:val="20"/>
+          <w:szCs w:val="20"/>
+        </w:rPr>
+      </w:pPr>
+      <w:r>
+        <w:rPr>
+          <w:rFonts w:ascii="Times New Roman" w:hAnsi="Times New Roman"/>
+          <w:sz w:val="20"/>
+          <w:szCs w:val="20"/>
+          <w:highlight w:val="green"/>
+        </w:rPr>
+        <w:t>sp_InsertInto_Coaching_Log_NPN.sql</w:t>
       </w:r>
       <w:r>
         <w:rPr>
@@ -12900,8 +13100,6 @@
         </w:rPr>
         <w:t xml:space="preserve">   </w:t>
       </w:r>
-      <w:bookmarkStart w:id="2" w:name="_GoBack"/>
-      <w:bookmarkEnd w:id="2"/>
       <w:r>
         <w:rPr>
           <w:rFonts w:ascii="Times New Roman" w:hAnsi="Times New Roman"/>
@@ -12909,44 +13107,8 @@
           <w:szCs w:val="20"/>
           <w:highlight w:val="green"/>
         </w:rPr>
-        <w:t>Changeset 41603</w:t>
-      </w:r>
-    </w:p>
-    <w:p>
-      <w:pPr>
-        <w:pStyle w:val="NoSpacing"/>
-        <w:rPr>
-          <w:rFonts w:ascii="Times New Roman" w:hAnsi="Times New Roman"/>
-          <w:sz w:val="20"/>
-          <w:szCs w:val="20"/>
-        </w:rPr>
-      </w:pPr>
-      <w:r>
-        <w:rPr>
-          <w:rFonts w:ascii="Times New Roman" w:hAnsi="Times New Roman"/>
-          <w:sz w:val="20"/>
-          <w:szCs w:val="20"/>
-        </w:rPr>
-        <w:t>sp_InsertInto_IQS_Rejected</w:t>
-      </w:r>
-      <w:r>
-        <w:rPr>
-          <w:rFonts w:ascii="Times New Roman" w:hAnsi="Times New Roman"/>
-          <w:sz w:val="20"/>
-          <w:szCs w:val="20"/>
-        </w:rPr>
-        <w:t xml:space="preserve"> </w:t>
-      </w:r>
-    </w:p>
-    <w:p>
-      <w:pPr>
-        <w:pStyle w:val="NoSpacing"/>
-        <w:rPr>
-          <w:rFonts w:ascii="Times New Roman" w:hAnsi="Times New Roman"/>
-          <w:sz w:val="20"/>
-          <w:szCs w:val="20"/>
-        </w:rPr>
-      </w:pPr>
+        <w:t>Changeset 416</w:t>
+      </w:r>
       <w:r>
         <w:rPr>
           <w:rFonts w:ascii="Times New Roman" w:hAnsi="Times New Roman"/>
@@ -12954,96 +13116,7 @@
           <w:szCs w:val="20"/>
           <w:highlight w:val="green"/>
         </w:rPr>
-        <w:t>sp_Update_Coaching_Log_Quality</w:t>
-      </w:r>
-      <w:r>
-        <w:rPr>
-          <w:rFonts w:ascii="Times New Roman" w:hAnsi="Times New Roman"/>
-          <w:sz w:val="20"/>
-          <w:szCs w:val="20"/>
-        </w:rPr>
-        <w:t xml:space="preserve">   </w:t>
-      </w:r>
-      <w:r>
-        <w:rPr>
-          <w:rFonts w:ascii="Times New Roman" w:hAnsi="Times New Roman"/>
-          <w:sz w:val="20"/>
-          <w:szCs w:val="20"/>
-          <w:highlight w:val="green"/>
-        </w:rPr>
-        <w:t>Changeset 41603</w:t>
-      </w:r>
-    </w:p>
-    <w:p>
-      <w:pPr>
-        <w:pStyle w:val="NoSpacing"/>
-        <w:rPr>
-          <w:rFonts w:ascii="Times New Roman" w:hAnsi="Times New Roman"/>
-          <w:sz w:val="20"/>
-          <w:szCs w:val="20"/>
-        </w:rPr>
-      </w:pPr>
-      <w:r>
-        <w:rPr>
-          <w:rFonts w:ascii="Times New Roman" w:hAnsi="Times New Roman"/>
-          <w:sz w:val="20"/>
-          <w:szCs w:val="20"/>
-        </w:rPr>
-        <w:t>sp_Update_Quality_Fact</w:t>
-      </w:r>
-    </w:p>
-    <w:p>
-      <w:pPr>
-        <w:pStyle w:val="NoSpacing"/>
-        <w:rPr>
-          <w:rFonts w:ascii="Times New Roman" w:hAnsi="Times New Roman"/>
-          <w:sz w:val="20"/>
-          <w:szCs w:val="20"/>
-        </w:rPr>
-      </w:pPr>
-      <w:r>
-        <w:rPr>
-          <w:rFonts w:ascii="Times New Roman" w:hAnsi="Times New Roman"/>
-          <w:sz w:val="20"/>
-          <w:szCs w:val="20"/>
-        </w:rPr>
-        <w:t>sp_Get_Dates_For_Previous_Week.sql</w:t>
-      </w:r>
-    </w:p>
-    <w:p>
-      <w:pPr>
-        <w:pStyle w:val="NoSpacing"/>
-        <w:rPr>
-          <w:rFonts w:ascii="Times New Roman" w:hAnsi="Times New Roman"/>
-          <w:sz w:val="20"/>
-          <w:szCs w:val="20"/>
-        </w:rPr>
-      </w:pPr>
-      <w:r>
-        <w:rPr>
-          <w:rFonts w:ascii="Times New Roman" w:hAnsi="Times New Roman"/>
-          <w:sz w:val="20"/>
-          <w:szCs w:val="20"/>
-          <w:highlight w:val="green"/>
-        </w:rPr>
-        <w:t>sp_InsertInto_Coaching_Log_NPN.sql</w:t>
-      </w:r>
-      <w:r>
-        <w:rPr>
-          <w:rFonts w:ascii="Times New Roman" w:hAnsi="Times New Roman"/>
-          <w:sz w:val="20"/>
-          <w:szCs w:val="20"/>
-        </w:rPr>
-        <w:t xml:space="preserve">   </w:t>
-      </w:r>
-      <w:r>
-        <w:rPr>
-          <w:rFonts w:ascii="Times New Roman" w:hAnsi="Times New Roman"/>
-          <w:sz w:val="20"/>
-          <w:szCs w:val="20"/>
-          <w:highlight w:val="green"/>
-        </w:rPr>
-        <w:t>Changeset 41603</w:t>
+        <w:t>57</w:t>
       </w:r>
     </w:p>
     <w:p>
@@ -20661,7 +20734,7 @@
       <w:rPr>
         <w:noProof/>
       </w:rPr>
-      <w:t>1/23/2019</w:t>
+      <w:t>1/28/2019</w:t>
     </w:r>
     <w:r>
       <w:fldChar w:fldCharType="end"/>
@@ -23388,7 +23461,7 @@
 </file>
 
 <file path=customXml/itemProps1.xml><?xml version="1.0" encoding="utf-8"?>
-<ds:datastoreItem xmlns:ds="http://schemas.openxmlformats.org/officeDocument/2006/customXml" ds:itemID="{E708D960-9DB4-44D0-9241-8C4B5E0F2255}">
+<ds:datastoreItem xmlns:ds="http://schemas.openxmlformats.org/officeDocument/2006/customXml" ds:itemID="{5F53147B-D73E-4A72-891F-50C66E524955}">
   <ds:schemaRefs>
     <ds:schemaRef ds:uri="http://schemas.openxmlformats.org/officeDocument/2006/bibliography"/>
   </ds:schemaRefs>

</xml_diff>

<commit_message>
TFS 13282 - IQS job (Quality Load) causing timeout;
git-tfs-id: [https://tfs.omnicloud.local/tfs/cco%20program/]$/eCoaching_V2;C41670
</commit_message>
<xml_diff>
--- a/Runbook/DB/CCO_eCoaching_Log_DB_Runbook.docx
+++ b/Runbook/DB/CCO_eCoaching_Log_DB_Runbook.docx
@@ -14113,7 +14113,7 @@
           <w:szCs w:val="20"/>
           <w:highlight w:val="green"/>
         </w:rPr>
-        <w:t>63</w:t>
+        <w:t>68</w:t>
       </w:r>
     </w:p>
     <w:p>
@@ -14211,7 +14211,7 @@
           <w:szCs w:val="20"/>
           <w:highlight w:val="green"/>
         </w:rPr>
-        <w:t>63</w:t>
+        <w:t>69</w:t>
       </w:r>
       <w:bookmarkStart w:id="2" w:name="_GoBack"/>
       <w:bookmarkEnd w:id="2"/>
@@ -25294,7 +25294,7 @@
 </file>
 
 <file path=customXml/itemProps1.xml><?xml version="1.0" encoding="utf-8"?>
-<ds:datastoreItem xmlns:ds="http://schemas.openxmlformats.org/officeDocument/2006/customXml" ds:itemID="{3D72415B-E7D0-4CFE-85B9-C63197FEB58B}">
+<ds:datastoreItem xmlns:ds="http://schemas.openxmlformats.org/officeDocument/2006/customXml" ds:itemID="{B2B64EA4-558E-4573-9BF3-AA40344E6481}">
   <ds:schemaRefs>
     <ds:schemaRef ds:uri="http://schemas.openxmlformats.org/officeDocument/2006/bibliography"/>
   </ds:schemaRefs>

</xml_diff>

<commit_message>
TFS 13333 - Quality Now reporting additional changes
git-tfs-id: [https://tfs.omnicloud.local/tfs/cco%20program/]$/eCoaching_V2;C42066
</commit_message>
<xml_diff>
--- a/Runbook/DB/CCO_eCoaching_Log_DB_Runbook.docx
+++ b/Runbook/DB/CCO_eCoaching_Log_DB_Runbook.docx
@@ -225,7 +225,19 @@
               <w:rPr>
                 <w:rFonts w:ascii="Times New Roman (PCL6)" w:hAnsi="Times New Roman (PCL6)"/>
               </w:rPr>
-              <w:t>04/04/2019</w:t>
+              <w:t>04/0</w:t>
+            </w:r>
+            <w:r>
+              <w:rPr>
+                <w:rFonts w:ascii="Times New Roman (PCL6)" w:hAnsi="Times New Roman (PCL6)"/>
+              </w:rPr>
+              <w:t>5</w:t>
+            </w:r>
+            <w:r>
+              <w:rPr>
+                <w:rFonts w:ascii="Times New Roman (PCL6)" w:hAnsi="Times New Roman (PCL6)"/>
+              </w:rPr>
+              <w:t>/2019</w:t>
             </w:r>
           </w:p>
         </w:tc>
@@ -7607,6 +7619,99 @@
           </w:p>
         </w:tc>
       </w:tr>
+      <w:tr>
+        <w:tc>
+          <w:tcPr>
+            <w:tcW w:w="1345" w:type="dxa"/>
+            <w:tcBorders>
+              <w:top w:val="single" w:sz="4" w:space="0" w:color="auto"/>
+              <w:left w:val="single" w:sz="4" w:space="0" w:color="auto"/>
+              <w:bottom w:val="single" w:sz="4" w:space="0" w:color="auto"/>
+              <w:right w:val="single" w:sz="4" w:space="0" w:color="auto"/>
+            </w:tcBorders>
+          </w:tcPr>
+          <w:p>
+            <w:pPr>
+              <w:pStyle w:val="hdr1"/>
+              <w:ind w:left="0"/>
+              <w:jc w:val="left"/>
+              <w:rPr>
+                <w:rFonts w:ascii="Times New Roman (PCL6)" w:hAnsi="Times New Roman (PCL6)"/>
+                <w:sz w:val="22"/>
+                <w:szCs w:val="22"/>
+              </w:rPr>
+            </w:pPr>
+            <w:r>
+              <w:rPr>
+                <w:rFonts w:ascii="Times New Roman (PCL6)" w:hAnsi="Times New Roman (PCL6)"/>
+                <w:sz w:val="22"/>
+                <w:szCs w:val="22"/>
+              </w:rPr>
+              <w:t>04/05/2019</w:t>
+            </w:r>
+          </w:p>
+        </w:tc>
+        <w:tc>
+          <w:tcPr>
+            <w:tcW w:w="6300" w:type="dxa"/>
+            <w:tcBorders>
+              <w:top w:val="single" w:sz="4" w:space="0" w:color="auto"/>
+              <w:left w:val="single" w:sz="4" w:space="0" w:color="auto"/>
+              <w:bottom w:val="single" w:sz="4" w:space="0" w:color="auto"/>
+              <w:right w:val="single" w:sz="4" w:space="0" w:color="auto"/>
+            </w:tcBorders>
+          </w:tcPr>
+          <w:p>
+            <w:pPr>
+              <w:autoSpaceDE w:val="0"/>
+              <w:autoSpaceDN w:val="0"/>
+              <w:adjustRightInd w:val="0"/>
+              <w:spacing w:after="0" w:line="240" w:lineRule="auto"/>
+            </w:pPr>
+            <w:r>
+              <w:t>TFS 13333 –</w:t>
+            </w:r>
+            <w:r>
+              <w:t xml:space="preserve"> </w:t>
+            </w:r>
+            <w:r>
+              <w:t>additional Reporting updates for Quality Now Implementation.</w:t>
+            </w:r>
+          </w:p>
+          <w:p>
+            <w:pPr>
+              <w:autoSpaceDE w:val="0"/>
+              <w:autoSpaceDN w:val="0"/>
+              <w:adjustRightInd w:val="0"/>
+              <w:spacing w:after="0" w:line="240" w:lineRule="auto"/>
+            </w:pPr>
+            <w:r>
+              <w:t>Added Run Once for Entitlements.</w:t>
+            </w:r>
+          </w:p>
+        </w:tc>
+        <w:tc>
+          <w:tcPr>
+            <w:tcW w:w="1823" w:type="dxa"/>
+            <w:tcBorders>
+              <w:top w:val="single" w:sz="4" w:space="0" w:color="auto"/>
+              <w:left w:val="single" w:sz="4" w:space="0" w:color="auto"/>
+              <w:bottom w:val="single" w:sz="4" w:space="0" w:color="auto"/>
+              <w:right w:val="single" w:sz="4" w:space="0" w:color="auto"/>
+            </w:tcBorders>
+          </w:tcPr>
+          <w:p>
+            <w:pPr>
+              <w:pStyle w:val="hdr1"/>
+              <w:ind w:left="0"/>
+              <w:jc w:val="left"/>
+            </w:pPr>
+            <w:r>
+              <w:t>Susmitha Palacherla</w:t>
+            </w:r>
+          </w:p>
+        </w:tc>
+      </w:tr>
     </w:tbl>
     <w:p>
       <w:pPr>
@@ -7779,7 +7884,7 @@
         <w:rPr>
           <w:rFonts w:ascii="Times New Roman (PCL6)" w:hAnsi="Times New Roman (PCL6)"/>
         </w:rPr>
-        <w:t xml:space="preserve"> </w:t>
+        <w:t>1 Run Once</w:t>
       </w:r>
     </w:p>
     <w:p>
@@ -15674,8 +15779,20 @@
           <w:szCs w:val="20"/>
           <w:highlight w:val="green"/>
         </w:rPr>
-        <w:t>sp_rpt</w:t>
-      </w:r>
+        <w:t>sp_rptQNCoachingSummary.sql</w:t>
+      </w:r>
+      <w:proofErr w:type="spellEnd"/>
+    </w:p>
+    <w:p>
+      <w:pPr>
+        <w:pStyle w:val="NoSpacing"/>
+        <w:rPr>
+          <w:rFonts w:ascii="Times New Roman" w:hAnsi="Times New Roman"/>
+          <w:sz w:val="20"/>
+          <w:szCs w:val="20"/>
+        </w:rPr>
+      </w:pPr>
+      <w:proofErr w:type="spellStart"/>
       <w:r>
         <w:rPr>
           <w:rFonts w:ascii="Times New Roman" w:hAnsi="Times New Roman"/>
@@ -15683,55 +15800,7 @@
           <w:szCs w:val="20"/>
           <w:highlight w:val="green"/>
         </w:rPr>
-        <w:t>QN</w:t>
-      </w:r>
-      <w:r>
-        <w:rPr>
-          <w:rFonts w:ascii="Times New Roman" w:hAnsi="Times New Roman"/>
-          <w:sz w:val="20"/>
-          <w:szCs w:val="20"/>
-          <w:highlight w:val="green"/>
-        </w:rPr>
-        <w:t>CoachingSummary.sql</w:t>
-      </w:r>
-      <w:proofErr w:type="spellEnd"/>
-    </w:p>
-    <w:p>
-      <w:pPr>
-        <w:pStyle w:val="NoSpacing"/>
-        <w:rPr>
-          <w:rFonts w:ascii="Times New Roman" w:hAnsi="Times New Roman"/>
-          <w:sz w:val="20"/>
-          <w:szCs w:val="20"/>
-        </w:rPr>
-      </w:pPr>
-      <w:proofErr w:type="spellStart"/>
-      <w:r>
-        <w:rPr>
-          <w:rFonts w:ascii="Times New Roman" w:hAnsi="Times New Roman"/>
-          <w:sz w:val="20"/>
-          <w:szCs w:val="20"/>
-          <w:highlight w:val="green"/>
-        </w:rPr>
-        <w:t>sp_rpt</w:t>
-      </w:r>
-      <w:r>
-        <w:rPr>
-          <w:rFonts w:ascii="Times New Roman" w:hAnsi="Times New Roman"/>
-          <w:sz w:val="20"/>
-          <w:szCs w:val="20"/>
-          <w:highlight w:val="green"/>
-        </w:rPr>
-        <w:t>QN</w:t>
-      </w:r>
-      <w:r>
-        <w:rPr>
-          <w:rFonts w:ascii="Times New Roman" w:hAnsi="Times New Roman"/>
-          <w:sz w:val="20"/>
-          <w:szCs w:val="20"/>
-          <w:highlight w:val="green"/>
-        </w:rPr>
-        <w:t>CoachingSummaryForModule</w:t>
+        <w:t>sp_rptQNCoachingSummaryForModule</w:t>
       </w:r>
       <w:proofErr w:type="spellEnd"/>
     </w:p>
@@ -17259,6 +17328,7 @@
           <w:b/>
           <w:sz w:val="20"/>
           <w:szCs w:val="20"/>
+          <w:highlight w:val="green"/>
         </w:rPr>
         <w:t>Run Once: \cms\eCoaching_V2\Runbook\DB\</w:t>
       </w:r>
@@ -17269,6 +17339,7 @@
           <w:b/>
           <w:sz w:val="20"/>
           <w:szCs w:val="20"/>
+          <w:highlight w:val="green"/>
         </w:rPr>
         <w:t>RunOnce</w:t>
       </w:r>
@@ -17288,10 +17359,122 @@
         <w:pStyle w:val="NoSpacing"/>
         <w:rPr>
           <w:rFonts w:ascii="Times New Roman" w:hAnsi="Times New Roman"/>
+          <w:sz w:val="20"/>
+          <w:szCs w:val="20"/>
+          <w:highlight w:val="green"/>
+        </w:rPr>
+      </w:pPr>
+      <w:r>
+        <w:rPr>
+          <w:rFonts w:ascii="Times New Roman" w:hAnsi="Times New Roman"/>
+          <w:sz w:val="20"/>
+          <w:szCs w:val="20"/>
+          <w:highlight w:val="green"/>
+        </w:rPr>
+        <w:t>CCO_eCoaching_Log_DB_RunOnce_TFS_13333_Quality_Now_Reporting.txt</w:t>
+      </w:r>
+    </w:p>
+    <w:p>
+      <w:pPr>
+        <w:pStyle w:val="NoSpacing"/>
+        <w:rPr>
+          <w:rFonts w:ascii="Times New Roman" w:hAnsi="Times New Roman"/>
           <w:b/>
           <w:color w:val="FF0000"/>
           <w:sz w:val="20"/>
           <w:szCs w:val="20"/>
+        </w:rPr>
+      </w:pPr>
+    </w:p>
+    <w:p>
+      <w:pPr>
+        <w:pStyle w:val="NoSpacing"/>
+        <w:rPr>
+          <w:rFonts w:ascii="Times New Roman" w:hAnsi="Times New Roman"/>
+          <w:b/>
+          <w:sz w:val="20"/>
+          <w:szCs w:val="20"/>
+        </w:rPr>
+      </w:pPr>
+      <w:r>
+        <w:rPr>
+          <w:rFonts w:ascii="Times New Roman" w:hAnsi="Times New Roman"/>
+          <w:b/>
+          <w:sz w:val="20"/>
+          <w:szCs w:val="20"/>
+        </w:rPr>
+        <w:t xml:space="preserve">SQL </w:t>
+      </w:r>
+      <w:r>
+        <w:rPr>
+          <w:rFonts w:ascii="Times New Roman" w:hAnsi="Times New Roman"/>
+          <w:b/>
+          <w:sz w:val="20"/>
+          <w:szCs w:val="20"/>
+        </w:rPr>
+        <w:t>Agent Jobs</w:t>
+      </w:r>
+    </w:p>
+    <w:p>
+      <w:pPr>
+        <w:pStyle w:val="NoSpacing"/>
+        <w:rPr>
+          <w:rFonts w:ascii="Times New Roman" w:hAnsi="Times New Roman"/>
+          <w:b/>
+          <w:sz w:val="20"/>
+          <w:szCs w:val="20"/>
+        </w:rPr>
+      </w:pPr>
+      <w:r>
+        <w:rPr>
+          <w:rFonts w:ascii="Times New Roman" w:hAnsi="Times New Roman"/>
+          <w:b/>
+          <w:sz w:val="20"/>
+          <w:szCs w:val="20"/>
+        </w:rPr>
+        <w:t xml:space="preserve">Login As: </w:t>
+      </w:r>
+      <w:proofErr w:type="spellStart"/>
+      <w:r>
+        <w:rPr>
+          <w:rFonts w:ascii="Times New Roman" w:hAnsi="Times New Roman"/>
+          <w:b/>
+          <w:sz w:val="20"/>
+          <w:szCs w:val="20"/>
+        </w:rPr>
+        <w:t>ecljobowner</w:t>
+      </w:r>
+      <w:proofErr w:type="spellEnd"/>
+      <w:r>
+        <w:rPr>
+          <w:rFonts w:ascii="Times New Roman" w:hAnsi="Times New Roman"/>
+          <w:b/>
+          <w:sz w:val="20"/>
+          <w:szCs w:val="20"/>
+        </w:rPr>
+        <w:t xml:space="preserve"> and run below script</w:t>
+      </w:r>
+    </w:p>
+    <w:p>
+      <w:pPr>
+        <w:pStyle w:val="NoSpacing"/>
+        <w:rPr>
+          <w:rFonts w:ascii="Times New Roman" w:hAnsi="Times New Roman"/>
+          <w:b/>
+          <w:sz w:val="20"/>
+          <w:szCs w:val="20"/>
+        </w:rPr>
+      </w:pPr>
+    </w:p>
+    <w:p>
+      <w:pPr>
+        <w:pStyle w:val="NoSpacing"/>
+        <w:rPr>
+          <w:rFonts w:ascii="Times New Roman" w:hAnsi="Times New Roman"/>
+          <w:b/>
+          <w:color w:val="FF0000"/>
+          <w:sz w:val="20"/>
+          <w:szCs w:val="20"/>
           <w:highlight w:val="lightGray"/>
         </w:rPr>
       </w:pPr>
@@ -17304,41 +17487,30 @@
           <w:szCs w:val="20"/>
           <w:highlight w:val="lightGray"/>
         </w:rPr>
-        <w:t xml:space="preserve">No </w:t>
-      </w:r>
-      <w:proofErr w:type="spellStart"/>
-      <w:r>
+        <w:t>No SQL agent jobs in this release</w:t>
+      </w:r>
+    </w:p>
+    <w:p>
+      <w:pPr>
+        <w:pStyle w:val="NoSpacing"/>
         <w:rPr>
           <w:rFonts w:ascii="Times New Roman" w:hAnsi="Times New Roman"/>
           <w:b/>
           <w:color w:val="FF0000"/>
           <w:sz w:val="20"/>
           <w:szCs w:val="20"/>
-          <w:highlight w:val="lightGray"/>
-        </w:rPr>
-        <w:t>RunOnce</w:t>
-      </w:r>
-      <w:proofErr w:type="spellEnd"/>
-      <w:r>
+        </w:rPr>
+      </w:pPr>
+    </w:p>
+    <w:p>
+      <w:pPr>
+        <w:pStyle w:val="NoSpacing"/>
         <w:rPr>
           <w:rFonts w:ascii="Times New Roman" w:hAnsi="Times New Roman"/>
           <w:b/>
           <w:color w:val="FF0000"/>
           <w:sz w:val="20"/>
           <w:szCs w:val="20"/>
-          <w:highlight w:val="lightGray"/>
-        </w:rPr>
-        <w:t xml:space="preserve"> in this release</w:t>
-      </w:r>
-    </w:p>
-    <w:p>
-      <w:pPr>
-        <w:pStyle w:val="NoSpacing"/>
-        <w:rPr>
-          <w:rFonts w:ascii="Times New Roman" w:hAnsi="Times New Roman"/>
-          <w:sz w:val="20"/>
-          <w:szCs w:val="20"/>
-          <w:highlight w:val="green"/>
         </w:rPr>
       </w:pPr>
     </w:p>
@@ -17360,161 +17532,21 @@
         <w:rPr>
           <w:rFonts w:ascii="Times New Roman" w:hAnsi="Times New Roman"/>
           <w:b/>
-          <w:sz w:val="20"/>
-          <w:szCs w:val="20"/>
-        </w:rPr>
-      </w:pPr>
-      <w:r>
-        <w:rPr>
-          <w:rFonts w:ascii="Times New Roman" w:hAnsi="Times New Roman"/>
-          <w:b/>
-          <w:sz w:val="20"/>
-          <w:szCs w:val="20"/>
-        </w:rPr>
-        <w:t xml:space="preserve">SQL </w:t>
-      </w:r>
-      <w:r>
-        <w:rPr>
-          <w:rFonts w:ascii="Times New Roman" w:hAnsi="Times New Roman"/>
-          <w:b/>
-          <w:sz w:val="20"/>
-          <w:szCs w:val="20"/>
-        </w:rPr>
-        <w:t>Agent Jobs</w:t>
-      </w:r>
-    </w:p>
-    <w:p>
-      <w:pPr>
-        <w:pStyle w:val="NoSpacing"/>
-        <w:rPr>
-          <w:rFonts w:ascii="Times New Roman" w:hAnsi="Times New Roman"/>
-          <w:b/>
-          <w:sz w:val="20"/>
-          <w:szCs w:val="20"/>
-        </w:rPr>
-      </w:pPr>
-      <w:r>
-        <w:rPr>
-          <w:rFonts w:ascii="Times New Roman" w:hAnsi="Times New Roman"/>
-          <w:b/>
-          <w:sz w:val="20"/>
-          <w:szCs w:val="20"/>
-        </w:rPr>
-        <w:t xml:space="preserve">Login As: </w:t>
-      </w:r>
-      <w:proofErr w:type="spellStart"/>
-      <w:r>
-        <w:rPr>
-          <w:rFonts w:ascii="Times New Roman" w:hAnsi="Times New Roman"/>
-          <w:b/>
-          <w:sz w:val="20"/>
-          <w:szCs w:val="20"/>
-        </w:rPr>
-        <w:t>ecljobowner</w:t>
-      </w:r>
-      <w:proofErr w:type="spellEnd"/>
-      <w:r>
-        <w:rPr>
-          <w:rFonts w:ascii="Times New Roman" w:hAnsi="Times New Roman"/>
-          <w:b/>
-          <w:sz w:val="20"/>
-          <w:szCs w:val="20"/>
-        </w:rPr>
-        <w:t xml:space="preserve"> and run below script</w:t>
-      </w:r>
-    </w:p>
-    <w:p>
-      <w:pPr>
-        <w:pStyle w:val="NoSpacing"/>
-        <w:rPr>
-          <w:rFonts w:ascii="Times New Roman" w:hAnsi="Times New Roman"/>
-          <w:b/>
-          <w:sz w:val="20"/>
-          <w:szCs w:val="20"/>
-        </w:rPr>
-      </w:pPr>
-    </w:p>
-    <w:p>
-      <w:pPr>
-        <w:pStyle w:val="NoSpacing"/>
-        <w:rPr>
-          <w:rFonts w:ascii="Times New Roman" w:hAnsi="Times New Roman"/>
-          <w:b/>
           <w:color w:val="FF0000"/>
           <w:sz w:val="20"/>
           <w:szCs w:val="20"/>
-          <w:highlight w:val="lightGray"/>
-        </w:rPr>
-      </w:pPr>
-      <w:r>
+        </w:rPr>
+      </w:pPr>
+    </w:p>
+    <w:p>
+      <w:pPr>
+        <w:pStyle w:val="NoSpacing"/>
         <w:rPr>
           <w:rFonts w:ascii="Times New Roman" w:hAnsi="Times New Roman"/>
           <w:b/>
           <w:color w:val="FF0000"/>
           <w:sz w:val="20"/>
           <w:szCs w:val="20"/>
-          <w:highlight w:val="lightGray"/>
-        </w:rPr>
-        <w:t>No SQL agent jobs in this release</w:t>
-      </w:r>
-    </w:p>
-    <w:p>
-      <w:pPr>
-        <w:pStyle w:val="NoSpacing"/>
-        <w:rPr>
-          <w:rFonts w:ascii="Times New Roman" w:hAnsi="Times New Roman"/>
-          <w:b/>
-          <w:color w:val="FF0000"/>
-          <w:sz w:val="20"/>
-          <w:szCs w:val="20"/>
-        </w:rPr>
-      </w:pPr>
-    </w:p>
-    <w:p>
-      <w:pPr>
-        <w:pStyle w:val="NoSpacing"/>
-        <w:rPr>
-          <w:rFonts w:ascii="Times New Roman" w:hAnsi="Times New Roman"/>
-          <w:b/>
-          <w:color w:val="FF0000"/>
-          <w:sz w:val="20"/>
-          <w:szCs w:val="20"/>
-        </w:rPr>
-      </w:pPr>
-    </w:p>
-    <w:p>
-      <w:pPr>
-        <w:pStyle w:val="NoSpacing"/>
-        <w:rPr>
-          <w:rFonts w:ascii="Times New Roman" w:hAnsi="Times New Roman"/>
-          <w:b/>
-          <w:color w:val="FF0000"/>
-          <w:sz w:val="20"/>
-          <w:szCs w:val="20"/>
-        </w:rPr>
-      </w:pPr>
-    </w:p>
-    <w:p>
-      <w:pPr>
-        <w:pStyle w:val="NoSpacing"/>
-        <w:rPr>
-          <w:rFonts w:ascii="Times New Roman" w:hAnsi="Times New Roman"/>
-          <w:b/>
-          <w:color w:val="FF0000"/>
-          <w:sz w:val="20"/>
-          <w:szCs w:val="20"/>
-        </w:rPr>
-      </w:pPr>
-    </w:p>
-    <w:p>
-      <w:pPr>
-        <w:pStyle w:val="NoSpacing"/>
-        <w:rPr>
-          <w:rFonts w:ascii="Times New Roman" w:hAnsi="Times New Roman"/>
-          <w:b/>
-          <w:color w:val="FF0000"/>
-          <w:sz w:val="20"/>
-          <w:szCs w:val="20"/>
         </w:rPr>
       </w:pPr>
       <w:proofErr w:type="gramStart"/>
@@ -17525,6 +17557,7 @@
           <w:sz w:val="20"/>
           <w:szCs w:val="20"/>
         </w:rPr>
+        <w:lastRenderedPageBreak/>
         <w:t xml:space="preserve">PROD </w:t>
       </w:r>
       <w:r>
@@ -19123,25 +19156,25 @@
                 <w:sz w:val="20"/>
                 <w:szCs w:val="20"/>
               </w:rPr>
+              <w:t>Source: File System</w:t>
+            </w:r>
+          </w:p>
+          <w:p>
+            <w:pPr>
+              <w:pStyle w:val="NoSpacing"/>
+              <w:rPr>
+                <w:rFonts w:ascii="Times New Roman" w:hAnsi="Times New Roman"/>
+                <w:sz w:val="20"/>
+                <w:szCs w:val="20"/>
+              </w:rPr>
+            </w:pPr>
+            <w:r>
+              <w:rPr>
+                <w:rFonts w:ascii="Times New Roman" w:hAnsi="Times New Roman"/>
+                <w:sz w:val="20"/>
+                <w:szCs w:val="20"/>
+              </w:rPr>
               <w:lastRenderedPageBreak/>
-              <w:t>Source: File System</w:t>
-            </w:r>
-          </w:p>
-          <w:p>
-            <w:pPr>
-              <w:pStyle w:val="NoSpacing"/>
-              <w:rPr>
-                <w:rFonts w:ascii="Times New Roman" w:hAnsi="Times New Roman"/>
-                <w:sz w:val="20"/>
-                <w:szCs w:val="20"/>
-              </w:rPr>
-            </w:pPr>
-            <w:r>
-              <w:rPr>
-                <w:rFonts w:ascii="Times New Roman" w:hAnsi="Times New Roman"/>
-                <w:sz w:val="20"/>
-                <w:szCs w:val="20"/>
-              </w:rPr>
               <w:t xml:space="preserve">Package: </w:t>
             </w:r>
             <w:hyperlink r:id="rId13" w:history="1">
@@ -20849,7 +20882,6 @@
           <w:sz w:val="20"/>
           <w:szCs w:val="20"/>
         </w:rPr>
-        <w:lastRenderedPageBreak/>
         <w:t>Environments and Destinations</w:t>
       </w:r>
     </w:p>
@@ -21736,14 +21768,16 @@
           <w:b/>
           <w:sz w:val="20"/>
           <w:szCs w:val="20"/>
-        </w:rPr>
-      </w:pPr>
-      <w:r>
-        <w:rPr>
-          <w:rFonts w:ascii="Times New Roman" w:hAnsi="Times New Roman"/>
-          <w:b/>
-          <w:sz w:val="20"/>
-          <w:szCs w:val="20"/>
+          <w:highlight w:val="green"/>
+        </w:rPr>
+      </w:pPr>
+      <w:r>
+        <w:rPr>
+          <w:rFonts w:ascii="Times New Roman" w:hAnsi="Times New Roman"/>
+          <w:b/>
+          <w:sz w:val="20"/>
+          <w:szCs w:val="20"/>
+          <w:highlight w:val="green"/>
         </w:rPr>
         <w:t xml:space="preserve">Open </w:t>
       </w:r>
@@ -21754,6 +21788,7 @@
           <w:b/>
           <w:sz w:val="20"/>
           <w:szCs w:val="20"/>
+          <w:highlight w:val="green"/>
         </w:rPr>
         <w:t>RunOnce</w:t>
       </w:r>
@@ -21764,6 +21799,7 @@
           <w:b/>
           <w:sz w:val="20"/>
           <w:szCs w:val="20"/>
+          <w:highlight w:val="green"/>
         </w:rPr>
         <w:t xml:space="preserve"> files </w:t>
       </w:r>
@@ -21773,6 +21809,7 @@
           <w:b/>
           <w:sz w:val="20"/>
           <w:szCs w:val="20"/>
+          <w:highlight w:val="green"/>
         </w:rPr>
         <w:t xml:space="preserve">from </w:t>
       </w:r>
@@ -21782,6 +21819,7 @@
           <w:b/>
           <w:sz w:val="20"/>
           <w:szCs w:val="20"/>
+          <w:highlight w:val="green"/>
         </w:rPr>
         <w:t xml:space="preserve">Version Manager </w:t>
       </w:r>
@@ -21798,14 +21836,16 @@
           <w:b/>
           <w:sz w:val="20"/>
           <w:szCs w:val="20"/>
-        </w:rPr>
-      </w:pPr>
-      <w:r>
-        <w:rPr>
-          <w:rFonts w:ascii="Times New Roman" w:hAnsi="Times New Roman"/>
-          <w:b/>
-          <w:sz w:val="20"/>
-          <w:szCs w:val="20"/>
+          <w:highlight w:val="green"/>
+        </w:rPr>
+      </w:pPr>
+      <w:r>
+        <w:rPr>
+          <w:rFonts w:ascii="Times New Roman" w:hAnsi="Times New Roman"/>
+          <w:b/>
+          <w:sz w:val="20"/>
+          <w:szCs w:val="20"/>
+          <w:highlight w:val="green"/>
         </w:rPr>
         <w:t>Run</w:t>
       </w:r>
@@ -21815,6 +21855,7 @@
           <w:b/>
           <w:sz w:val="20"/>
           <w:szCs w:val="20"/>
+          <w:highlight w:val="green"/>
         </w:rPr>
         <w:t xml:space="preserve"> in listed order</w:t>
       </w:r>
@@ -21833,6 +21874,8 @@
           <w:szCs w:val="20"/>
         </w:rPr>
       </w:pPr>
+      <w:bookmarkStart w:id="14" w:name="_GoBack"/>
+      <w:bookmarkEnd w:id="14"/>
       <w:r>
         <w:rPr>
           <w:rFonts w:ascii="Times New Roman" w:hAnsi="Times New Roman"/>
@@ -22249,8 +22292,6 @@
           <w:szCs w:val="20"/>
         </w:rPr>
       </w:pPr>
-      <w:bookmarkStart w:id="14" w:name="_GoBack"/>
-      <w:bookmarkEnd w:id="14"/>
     </w:p>
     <w:sectPr>
       <w:headerReference w:type="default" r:id="rId19"/>
@@ -22375,7 +22416,7 @@
       <w:rPr>
         <w:noProof/>
       </w:rPr>
-      <w:t>4/4/2019</w:t>
+      <w:t>4/5/2019</w:t>
     </w:r>
     <w:r>
       <w:fldChar w:fldCharType="end"/>
@@ -22400,7 +22441,7 @@
       <w:rPr>
         <w:noProof/>
       </w:rPr>
-      <w:t>18</w:t>
+      <w:t>16</w:t>
     </w:r>
     <w:r>
       <w:fldChar w:fldCharType="end"/>
@@ -25218,7 +25259,7 @@
 </file>
 
 <file path=customXml/itemProps1.xml><?xml version="1.0" encoding="utf-8"?>
-<ds:datastoreItem xmlns:ds="http://schemas.openxmlformats.org/officeDocument/2006/customXml" ds:itemID="{E0DE05C1-D935-42A8-88DF-52CE16FACCCB}">
+<ds:datastoreItem xmlns:ds="http://schemas.openxmlformats.org/officeDocument/2006/customXml" ds:itemID="{B34845C4-3FFE-464E-8D15-8B55D42ADBA6}">
   <ds:schemaRefs>
     <ds:schemaRef ds:uri="http://schemas.openxmlformats.org/officeDocument/2006/bibliography"/>
   </ds:schemaRefs>

</xml_diff>

<commit_message>
TFS 14049 – CSE Display Issue and TFS 14249 – Employee Load fix
git-tfs-id: [https://tfs.omnicloud.local/tfs/cco%20program/]$/eCoaching_V2;C42262
</commit_message>
<xml_diff>
--- a/Runbook/DB/CCO_eCoaching_Log_DB_Runbook.docx
+++ b/Runbook/DB/CCO_eCoaching_Log_DB_Runbook.docx
@@ -227,12 +227,22 @@
               </w:rPr>
               <w:t>04/</w:t>
             </w:r>
-            <w:r>
-              <w:rPr>
-                <w:rFonts w:ascii="Times New Roman (PCL6)" w:hAnsi="Times New Roman (PCL6)"/>
-              </w:rPr>
-              <w:t>22/2019</w:t>
-            </w:r>
+            <w:del w:id="1" w:author="Palacherla, Susmitha C (NONUS)" w:date="2019-04-30T16:46:00Z">
+              <w:r>
+                <w:rPr>
+                  <w:rFonts w:ascii="Times New Roman (PCL6)" w:hAnsi="Times New Roman (PCL6)"/>
+                </w:rPr>
+                <w:delText>22/2019</w:delText>
+              </w:r>
+            </w:del>
+            <w:ins w:id="2" w:author="Palacherla, Susmitha C (NONUS)" w:date="2019-04-30T16:46:00Z">
+              <w:r>
+                <w:rPr>
+                  <w:rFonts w:ascii="Times New Roman (PCL6)" w:hAnsi="Times New Roman (PCL6)"/>
+                </w:rPr>
+                <w:t>30/2019</w:t>
+              </w:r>
+            </w:ins>
           </w:p>
         </w:tc>
         <w:tc>
@@ -270,24 +280,47 @@
               <w:adjustRightInd w:val="0"/>
               <w:spacing w:after="0" w:line="240" w:lineRule="auto"/>
               <w:rPr>
-                <w:rFonts w:ascii="Times New Roman (PCL6)" w:hAnsi="Times New Roman (PCL6)"/>
-              </w:rPr>
-            </w:pPr>
-            <w:r>
-              <w:t>TFS 1</w:t>
-            </w:r>
-            <w:r>
-              <w:t>4178</w:t>
-            </w:r>
-            <w:r>
-              <w:t xml:space="preserve"> –</w:t>
-            </w:r>
-            <w:r>
-              <w:t xml:space="preserve"> </w:t>
-            </w:r>
-            <w:r>
-              <w:t>Activate Hot topic question for London Surveys</w:t>
-            </w:r>
+                <w:ins w:id="3" w:author="Palacherla, Susmitha C (NONUS)" w:date="2019-04-30T16:46:00Z"/>
+              </w:rPr>
+            </w:pPr>
+            <w:del w:id="4" w:author="Palacherla, Susmitha C (NONUS)" w:date="2019-04-30T16:46:00Z">
+              <w:r>
+                <w:delText>TFS 1</w:delText>
+              </w:r>
+              <w:r>
+                <w:delText>4178</w:delText>
+              </w:r>
+              <w:r>
+                <w:delText xml:space="preserve"> –</w:delText>
+              </w:r>
+              <w:r>
+                <w:delText xml:space="preserve"> </w:delText>
+              </w:r>
+              <w:r>
+                <w:delText>Activate Hot topic question for London Surveys</w:delText>
+              </w:r>
+            </w:del>
+            <w:ins w:id="5" w:author="Palacherla, Susmitha C (NONUS)" w:date="2019-04-30T16:46:00Z">
+              <w:r>
+                <w:t>TFS 14049 – CSE Display Issue</w:t>
+              </w:r>
+            </w:ins>
+          </w:p>
+          <w:p>
+            <w:pPr>
+              <w:autoSpaceDE w:val="0"/>
+              <w:autoSpaceDN w:val="0"/>
+              <w:adjustRightInd w:val="0"/>
+              <w:spacing w:after="0" w:line="240" w:lineRule="auto"/>
+              <w:rPr>
+                <w:rFonts w:ascii="Times New Roman (PCL6)" w:hAnsi="Times New Roman (PCL6)"/>
+              </w:rPr>
+            </w:pPr>
+            <w:ins w:id="6" w:author="Palacherla, Susmitha C (NONUS)" w:date="2019-04-30T16:47:00Z">
+              <w:r>
+                <w:t>TFS 14249 – Employee Load fix</w:t>
+              </w:r>
+            </w:ins>
           </w:p>
         </w:tc>
       </w:tr>
@@ -1083,7 +1116,7 @@
               <w:ind w:left="0"/>
               <w:jc w:val="left"/>
             </w:pPr>
-            <w:bookmarkStart w:id="1" w:name="_Toc434743870"/>
+            <w:bookmarkStart w:id="7" w:name="_Toc434743870"/>
             <w:r>
               <w:rPr>
                 <w:rFonts w:ascii="Times New Roman (PCL6)" w:hAnsi="Times New Roman (PCL6)"/>
@@ -7867,6 +7900,114 @@
           </w:p>
         </w:tc>
       </w:tr>
+      <w:tr>
+        <w:trPr>
+          <w:ins w:id="8" w:author="Palacherla, Susmitha C (NONUS)" w:date="2019-04-30T16:47:00Z"/>
+        </w:trPr>
+        <w:tc>
+          <w:tcPr>
+            <w:tcW w:w="1345" w:type="dxa"/>
+            <w:tcBorders>
+              <w:top w:val="single" w:sz="4" w:space="0" w:color="auto"/>
+              <w:left w:val="single" w:sz="4" w:space="0" w:color="auto"/>
+              <w:bottom w:val="single" w:sz="4" w:space="0" w:color="auto"/>
+              <w:right w:val="single" w:sz="4" w:space="0" w:color="auto"/>
+            </w:tcBorders>
+          </w:tcPr>
+          <w:p>
+            <w:pPr>
+              <w:pStyle w:val="hdr1"/>
+              <w:ind w:left="0"/>
+              <w:jc w:val="left"/>
+              <w:rPr>
+                <w:ins w:id="9" w:author="Palacherla, Susmitha C (NONUS)" w:date="2019-04-30T16:47:00Z"/>
+                <w:rFonts w:ascii="Times New Roman (PCL6)" w:hAnsi="Times New Roman (PCL6)"/>
+                <w:sz w:val="22"/>
+                <w:szCs w:val="22"/>
+              </w:rPr>
+            </w:pPr>
+            <w:ins w:id="10" w:author="Palacherla, Susmitha C (NONUS)" w:date="2019-04-30T16:47:00Z">
+              <w:r>
+                <w:rPr>
+                  <w:rFonts w:ascii="Times New Roman (PCL6)" w:hAnsi="Times New Roman (PCL6)"/>
+                  <w:sz w:val="22"/>
+                  <w:szCs w:val="22"/>
+                </w:rPr>
+                <w:t>04/22/2019</w:t>
+              </w:r>
+            </w:ins>
+          </w:p>
+        </w:tc>
+        <w:tc>
+          <w:tcPr>
+            <w:tcW w:w="6300" w:type="dxa"/>
+            <w:tcBorders>
+              <w:top w:val="single" w:sz="4" w:space="0" w:color="auto"/>
+              <w:left w:val="single" w:sz="4" w:space="0" w:color="auto"/>
+              <w:bottom w:val="single" w:sz="4" w:space="0" w:color="auto"/>
+              <w:right w:val="single" w:sz="4" w:space="0" w:color="auto"/>
+            </w:tcBorders>
+          </w:tcPr>
+          <w:p>
+            <w:pPr>
+              <w:autoSpaceDE w:val="0"/>
+              <w:autoSpaceDN w:val="0"/>
+              <w:adjustRightInd w:val="0"/>
+              <w:spacing w:after="0" w:line="240" w:lineRule="auto"/>
+              <w:rPr>
+                <w:ins w:id="11" w:author="Palacherla, Susmitha C (NONUS)" w:date="2019-04-30T16:47:00Z"/>
+              </w:rPr>
+            </w:pPr>
+            <w:ins w:id="12" w:author="Palacherla, Susmitha C (NONUS)" w:date="2019-04-30T16:47:00Z">
+              <w:r>
+                <w:t>TFS 14049 – CSE Display Issue</w:t>
+              </w:r>
+            </w:ins>
+          </w:p>
+          <w:p>
+            <w:pPr>
+              <w:autoSpaceDE w:val="0"/>
+              <w:autoSpaceDN w:val="0"/>
+              <w:adjustRightInd w:val="0"/>
+              <w:spacing w:after="0" w:line="240" w:lineRule="auto"/>
+              <w:rPr>
+                <w:ins w:id="13" w:author="Palacherla, Susmitha C (NONUS)" w:date="2019-04-30T16:47:00Z"/>
+              </w:rPr>
+            </w:pPr>
+            <w:ins w:id="14" w:author="Palacherla, Susmitha C (NONUS)" w:date="2019-04-30T16:47:00Z">
+              <w:r>
+                <w:t>TFS 14249 – Employee Load fix</w:t>
+              </w:r>
+            </w:ins>
+          </w:p>
+        </w:tc>
+        <w:tc>
+          <w:tcPr>
+            <w:tcW w:w="1823" w:type="dxa"/>
+            <w:tcBorders>
+              <w:top w:val="single" w:sz="4" w:space="0" w:color="auto"/>
+              <w:left w:val="single" w:sz="4" w:space="0" w:color="auto"/>
+              <w:bottom w:val="single" w:sz="4" w:space="0" w:color="auto"/>
+              <w:right w:val="single" w:sz="4" w:space="0" w:color="auto"/>
+            </w:tcBorders>
+          </w:tcPr>
+          <w:p>
+            <w:pPr>
+              <w:pStyle w:val="hdr1"/>
+              <w:ind w:left="0"/>
+              <w:jc w:val="left"/>
+              <w:rPr>
+                <w:ins w:id="15" w:author="Palacherla, Susmitha C (NONUS)" w:date="2019-04-30T16:47:00Z"/>
+              </w:rPr>
+            </w:pPr>
+            <w:ins w:id="16" w:author="Palacherla, Susmitha C (NONUS)" w:date="2019-04-30T16:47:00Z">
+              <w:r>
+                <w:t>Susmitha Palacherla</w:t>
+              </w:r>
+            </w:ins>
+          </w:p>
+        </w:tc>
+      </w:tr>
     </w:tbl>
     <w:p>
       <w:pPr>
@@ -7885,7 +8026,7 @@
       <w:r>
         <w:br w:type="page"/>
       </w:r>
-      <w:bookmarkEnd w:id="1"/>
+      <w:bookmarkEnd w:id="7"/>
       <w:r>
         <w:rPr>
           <w:rFonts w:ascii="Times New Roman" w:hAnsi="Times New Roman"/>
@@ -7921,13 +8062,27 @@
         <w:autoSpaceDN w:val="0"/>
         <w:adjustRightInd w:val="0"/>
         <w:spacing w:after="0" w:line="240" w:lineRule="auto"/>
-      </w:pPr>
-      <w:r>
-        <w:rPr>
+        <w:rPr>
+          <w:ins w:id="17" w:author="Palacherla, Susmitha C (NONUS)" w:date="2019-04-30T16:47:00Z"/>
           <w:highlight w:val="green"/>
-        </w:rPr>
-        <w:t>TFS 14178 – Activate Hot topic question for London Surveys</w:t>
-      </w:r>
+          <w:rPrChange w:id="18" w:author="Palacherla, Susmitha C (NONUS)" w:date="2019-04-30T16:48:00Z">
+            <w:rPr>
+              <w:ins w:id="19" w:author="Palacherla, Susmitha C (NONUS)" w:date="2019-04-30T16:47:00Z"/>
+            </w:rPr>
+          </w:rPrChange>
+        </w:rPr>
+      </w:pPr>
+      <w:ins w:id="20" w:author="Palacherla, Susmitha C (NONUS)" w:date="2019-04-30T16:47:00Z">
+        <w:r>
+          <w:rPr>
+            <w:highlight w:val="green"/>
+            <w:rPrChange w:id="21" w:author="Palacherla, Susmitha C (NONUS)" w:date="2019-04-30T16:48:00Z">
+              <w:rPr/>
+            </w:rPrChange>
+          </w:rPr>
+          <w:t>TFS 14049 – CSE Display Issue</w:t>
+        </w:r>
+      </w:ins>
     </w:p>
     <w:p>
       <w:pPr>
@@ -7935,7 +8090,45 @@
         <w:autoSpaceDN w:val="0"/>
         <w:adjustRightInd w:val="0"/>
         <w:spacing w:after="0" w:line="240" w:lineRule="auto"/>
-      </w:pPr>
+        <w:rPr>
+          <w:del w:id="22" w:author="Palacherla, Susmitha C (NONUS)" w:date="2019-04-30T16:47:00Z"/>
+        </w:rPr>
+      </w:pPr>
+      <w:ins w:id="23" w:author="Palacherla, Susmitha C (NONUS)" w:date="2019-04-30T16:47:00Z">
+        <w:r>
+          <w:rPr>
+            <w:highlight w:val="green"/>
+            <w:rPrChange w:id="24" w:author="Palacherla, Susmitha C (NONUS)" w:date="2019-04-30T16:48:00Z">
+              <w:rPr/>
+            </w:rPrChange>
+          </w:rPr>
+          <w:t>TFS 14249 – Employee Load fix</w:t>
+        </w:r>
+        <w:r>
+          <w:rPr>
+            <w:highlight w:val="green"/>
+            <w:rPrChange w:id="25" w:author="Palacherla, Susmitha C (NONUS)" w:date="2019-04-30T16:48:00Z">
+              <w:rPr>
+                <w:highlight w:val="green"/>
+              </w:rPr>
+            </w:rPrChange>
+          </w:rPr>
+          <w:t xml:space="preserve"> </w:t>
+        </w:r>
+      </w:ins>
+      <w:del w:id="26" w:author="Palacherla, Susmitha C (NONUS)" w:date="2019-04-30T16:47:00Z">
+        <w:r>
+          <w:rPr>
+            <w:highlight w:val="green"/>
+            <w:rPrChange w:id="27" w:author="Palacherla, Susmitha C (NONUS)" w:date="2019-04-30T16:48:00Z">
+              <w:rPr>
+                <w:highlight w:val="green"/>
+              </w:rPr>
+            </w:rPrChange>
+          </w:rPr>
+          <w:delText>TFS 14178 – Activate Hot topic question for London Surveys</w:delText>
+        </w:r>
+      </w:del>
     </w:p>
     <w:p>
       <w:pPr>
@@ -7943,6 +8136,14 @@
         <w:autoSpaceDN w:val="0"/>
         <w:adjustRightInd w:val="0"/>
         <w:spacing w:after="0" w:line="240" w:lineRule="auto"/>
+      </w:pPr>
+    </w:p>
+    <w:p>
+      <w:pPr>
+        <w:autoSpaceDE w:val="0"/>
+        <w:autoSpaceDN w:val="0"/>
+        <w:adjustRightInd w:val="0"/>
+        <w:spacing w:after="0" w:line="240" w:lineRule="auto"/>
         <w:rPr>
           <w:rFonts w:ascii="Times New Roman" w:hAnsi="Times New Roman"/>
           <w:b/>
@@ -7976,30 +8177,62 @@
           <w:rFonts w:ascii="Times New Roman (PCL6)" w:hAnsi="Times New Roman (PCL6)"/>
         </w:rPr>
       </w:pPr>
+      <w:ins w:id="28" w:author="Palacherla, Susmitha C (NONUS)" w:date="2019-04-30T16:48:00Z">
+        <w:r>
+          <w:rPr>
+            <w:rFonts w:ascii="Times New Roman (PCL6)" w:hAnsi="Times New Roman (PCL6)"/>
+          </w:rPr>
+          <w:t>4</w:t>
+        </w:r>
+      </w:ins>
+      <w:del w:id="29" w:author="Palacherla, Susmitha C (NONUS)" w:date="2019-04-30T16:48:00Z">
+        <w:r>
+          <w:rPr>
+            <w:rFonts w:ascii="Times New Roman (PCL6)" w:hAnsi="Times New Roman (PCL6)"/>
+          </w:rPr>
+          <w:delText>1</w:delText>
+        </w:r>
+      </w:del>
       <w:r>
         <w:rPr>
           <w:rFonts w:ascii="Times New Roman (PCL6)" w:hAnsi="Times New Roman (PCL6)"/>
         </w:rPr>
-        <w:t>1 stored procedure</w:t>
-      </w:r>
+        <w:t xml:space="preserve"> stored procedure</w:t>
+      </w:r>
+      <w:ins w:id="30" w:author="Palacherla, Susmitha C (NONUS)" w:date="2019-04-30T16:48:00Z">
+        <w:r>
+          <w:rPr>
+            <w:rFonts w:ascii="Times New Roman (PCL6)" w:hAnsi="Times New Roman (PCL6)"/>
+          </w:rPr>
+          <w:t>s</w:t>
+        </w:r>
+      </w:ins>
       <w:r>
         <w:rPr>
           <w:rFonts w:ascii="Times New Roman (PCL6)" w:hAnsi="Times New Roman (PCL6)"/>
         </w:rPr>
-        <w:t xml:space="preserve"> (</w:t>
-      </w:r>
-      <w:r>
-        <w:rPr>
-          <w:rFonts w:ascii="Times New Roman (PCL6)" w:hAnsi="Times New Roman (PCL6)"/>
-        </w:rPr>
-        <w:t>sp_Select_Questions_For_Survey</w:t>
-      </w:r>
-      <w:r>
-        <w:rPr>
-          <w:rFonts w:ascii="Times New Roman (PCL6)" w:hAnsi="Times New Roman (PCL6)"/>
-        </w:rPr>
-        <w:t>)</w:t>
-      </w:r>
+        <w:t xml:space="preserve"> </w:t>
+      </w:r>
+      <w:del w:id="31" w:author="Palacherla, Susmitha C (NONUS)" w:date="2019-04-30T16:48:00Z">
+        <w:r>
+          <w:rPr>
+            <w:rFonts w:ascii="Times New Roman (PCL6)" w:hAnsi="Times New Roman (PCL6)"/>
+          </w:rPr>
+          <w:delText>(</w:delText>
+        </w:r>
+        <w:r>
+          <w:rPr>
+            <w:rFonts w:ascii="Times New Roman (PCL6)" w:hAnsi="Times New Roman (PCL6)"/>
+          </w:rPr>
+          <w:delText>sp_Select_Questions_For_Survey</w:delText>
+        </w:r>
+        <w:r>
+          <w:rPr>
+            <w:rFonts w:ascii="Times New Roman (PCL6)" w:hAnsi="Times New Roman (PCL6)"/>
+          </w:rPr>
+          <w:delText>)</w:delText>
+        </w:r>
+      </w:del>
     </w:p>
     <w:p>
       <w:pPr>
@@ -11009,8 +11242,24 @@
           <w:rFonts w:ascii="Times New Roman" w:hAnsi="Times New Roman"/>
           <w:sz w:val="20"/>
           <w:szCs w:val="20"/>
-        </w:rPr>
-        <w:t xml:space="preserve">sp_Update_Employee_Hierarchy_Stage </w:t>
+          <w:highlight w:val="green"/>
+          <w:rPrChange w:id="32" w:author="Palacherla, Susmitha C (NONUS)" w:date="2019-04-30T16:51:00Z">
+            <w:rPr>
+              <w:rFonts w:ascii="Times New Roman" w:hAnsi="Times New Roman"/>
+              <w:sz w:val="20"/>
+              <w:szCs w:val="20"/>
+            </w:rPr>
+          </w:rPrChange>
+        </w:rPr>
+        <w:t>sp_Update_Employee_Hierarchy_Stage</w:t>
+      </w:r>
+      <w:r>
+        <w:rPr>
+          <w:rFonts w:ascii="Times New Roman" w:hAnsi="Times New Roman"/>
+          <w:sz w:val="20"/>
+          <w:szCs w:val="20"/>
+        </w:rPr>
+        <w:t xml:space="preserve"> </w:t>
       </w:r>
     </w:p>
     <w:p>
@@ -11332,6 +11581,14 @@
           <w:rFonts w:ascii="Times New Roman" w:hAnsi="Times New Roman"/>
           <w:sz w:val="20"/>
           <w:szCs w:val="20"/>
+          <w:highlight w:val="green"/>
+          <w:rPrChange w:id="33" w:author="Palacherla, Susmitha C (NONUS)" w:date="2019-04-30T16:52:00Z">
+            <w:rPr>
+              <w:rFonts w:ascii="Times New Roman" w:hAnsi="Times New Roman"/>
+              <w:sz w:val="20"/>
+              <w:szCs w:val="20"/>
+            </w:rPr>
+          </w:rPrChange>
         </w:rPr>
         <w:t>sp_Insert_Into_Coaching_Log_Archive</w:t>
       </w:r>
@@ -13809,8 +14066,24 @@
           <w:rFonts w:ascii="Times New Roman" w:hAnsi="Times New Roman"/>
           <w:sz w:val="20"/>
           <w:szCs w:val="20"/>
-        </w:rPr>
-        <w:t xml:space="preserve">sp_SelectReviewFrom_Coaching_Log </w:t>
+          <w:highlight w:val="green"/>
+          <w:rPrChange w:id="34" w:author="Palacherla, Susmitha C (NONUS)" w:date="2019-04-30T16:51:00Z">
+            <w:rPr>
+              <w:rFonts w:ascii="Times New Roman" w:hAnsi="Times New Roman"/>
+              <w:sz w:val="20"/>
+              <w:szCs w:val="20"/>
+            </w:rPr>
+          </w:rPrChange>
+        </w:rPr>
+        <w:t>sp_SelectReviewFrom_Coaching_Log</w:t>
+      </w:r>
+      <w:r>
+        <w:rPr>
+          <w:rFonts w:ascii="Times New Roman" w:hAnsi="Times New Roman"/>
+          <w:sz w:val="20"/>
+          <w:szCs w:val="20"/>
+        </w:rPr>
+        <w:t xml:space="preserve"> </w:t>
       </w:r>
     </w:p>
     <w:p>
@@ -13971,6 +14244,14 @@
           <w:rFonts w:ascii="Times New Roman" w:hAnsi="Times New Roman"/>
           <w:sz w:val="20"/>
           <w:szCs w:val="20"/>
+          <w:highlight w:val="green"/>
+          <w:rPrChange w:id="35" w:author="Palacherla, Susmitha C (NONUS)" w:date="2019-04-30T16:51:00Z">
+            <w:rPr>
+              <w:rFonts w:ascii="Times New Roman" w:hAnsi="Times New Roman"/>
+              <w:sz w:val="20"/>
+              <w:szCs w:val="20"/>
+            </w:rPr>
+          </w:rPrChange>
         </w:rPr>
         <w:t>sp_Update_Review_Coaching_Log_Manager_Pending_CSE</w:t>
       </w:r>
@@ -15492,7 +15773,15 @@
           <w:b/>
           <w:sz w:val="20"/>
           <w:szCs w:val="20"/>
-          <w:highlight w:val="green"/>
+          <w:rPrChange w:id="36" w:author="Palacherla, Susmitha C (NONUS)" w:date="2019-04-30T16:49:00Z">
+            <w:rPr>
+              <w:rFonts w:ascii="Times New Roman" w:hAnsi="Times New Roman"/>
+              <w:b/>
+              <w:sz w:val="20"/>
+              <w:szCs w:val="20"/>
+              <w:highlight w:val="green"/>
+            </w:rPr>
+          </w:rPrChange>
         </w:rPr>
         <w:t>--Surveys</w:t>
       </w:r>
@@ -15565,7 +15854,14 @@
           <w:rFonts w:ascii="Times New Roman" w:hAnsi="Times New Roman"/>
           <w:sz w:val="20"/>
           <w:szCs w:val="20"/>
-          <w:highlight w:val="green"/>
+          <w:rPrChange w:id="37" w:author="Palacherla, Susmitha C (NONUS)" w:date="2019-04-30T16:50:00Z">
+            <w:rPr>
+              <w:rFonts w:ascii="Times New Roman" w:hAnsi="Times New Roman"/>
+              <w:sz w:val="20"/>
+              <w:szCs w:val="20"/>
+              <w:highlight w:val="green"/>
+            </w:rPr>
+          </w:rPrChange>
         </w:rPr>
         <w:t>sp_Select_Questions_For_Survey</w:t>
       </w:r>
@@ -17331,31 +17627,111 @@
       <w:pPr>
         <w:pStyle w:val="NoSpacing"/>
         <w:rPr>
-          <w:rFonts w:ascii="Times New Roman" w:hAnsi="Times New Roman"/>
-          <w:b/>
-          <w:sz w:val="20"/>
-          <w:szCs w:val="20"/>
-        </w:rPr>
-      </w:pPr>
-      <w:r>
-        <w:rPr>
+          <w:ins w:id="38" w:author="Palacherla, Susmitha C (NONUS)" w:date="2019-04-30T16:53:00Z"/>
           <w:rFonts w:ascii="Times New Roman" w:hAnsi="Times New Roman"/>
           <w:b/>
           <w:sz w:val="20"/>
           <w:szCs w:val="20"/>
           <w:highlight w:val="green"/>
-        </w:rPr>
-        <w:t>CCO_eCoaching_Log_DB_RunOnce_TFS_14178_London_HotTopic.tx</w:t>
-      </w:r>
-      <w:r>
-        <w:rPr>
-          <w:rFonts w:ascii="Times New Roman" w:hAnsi="Times New Roman"/>
-          <w:b/>
-          <w:sz w:val="20"/>
-          <w:szCs w:val="20"/>
-        </w:rPr>
-        <w:t>t</w:t>
-      </w:r>
+          <w:rPrChange w:id="39" w:author="Palacherla, Susmitha C (NONUS)" w:date="2019-04-30T16:53:00Z">
+            <w:rPr>
+              <w:ins w:id="40" w:author="Palacherla, Susmitha C (NONUS)" w:date="2019-04-30T16:53:00Z"/>
+              <w:rFonts w:ascii="Times New Roman" w:hAnsi="Times New Roman"/>
+              <w:b/>
+              <w:sz w:val="20"/>
+              <w:szCs w:val="20"/>
+              <w:highlight w:val="green"/>
+            </w:rPr>
+          </w:rPrChange>
+        </w:rPr>
+      </w:pPr>
+      <w:bookmarkStart w:id="41" w:name="_GoBack"/>
+      <w:bookmarkEnd w:id="41"/>
+      <w:ins w:id="42" w:author="Palacherla, Susmitha C (NONUS)" w:date="2019-04-30T16:53:00Z">
+        <w:r>
+          <w:rPr>
+            <w:rFonts w:ascii="Times New Roman" w:hAnsi="Times New Roman"/>
+            <w:b/>
+            <w:sz w:val="20"/>
+            <w:szCs w:val="20"/>
+            <w:highlight w:val="green"/>
+            <w:rPrChange w:id="43" w:author="Palacherla, Susmitha C (NONUS)" w:date="2019-04-30T16:53:00Z">
+              <w:rPr>
+                <w:rFonts w:ascii="Times New Roman" w:hAnsi="Times New Roman"/>
+                <w:b/>
+                <w:sz w:val="20"/>
+                <w:szCs w:val="20"/>
+              </w:rPr>
+            </w:rPrChange>
+          </w:rPr>
+          <w:t>CCO_eCoaching_Log_DB_RunOnce_TFS_14049_CSE_Display.txt</w:t>
+        </w:r>
+        <w:r>
+          <w:rPr>
+            <w:rFonts w:ascii="Times New Roman" w:hAnsi="Times New Roman"/>
+            <w:b/>
+            <w:sz w:val="20"/>
+            <w:szCs w:val="20"/>
+            <w:highlight w:val="green"/>
+            <w:rPrChange w:id="44" w:author="Palacherla, Susmitha C (NONUS)" w:date="2019-04-30T16:53:00Z">
+              <w:rPr>
+                <w:rFonts w:ascii="Times New Roman" w:hAnsi="Times New Roman"/>
+                <w:b/>
+                <w:sz w:val="20"/>
+                <w:szCs w:val="20"/>
+                <w:highlight w:val="green"/>
+              </w:rPr>
+            </w:rPrChange>
+          </w:rPr>
+          <w:t xml:space="preserve"> </w:t>
+        </w:r>
+      </w:ins>
+    </w:p>
+    <w:p>
+      <w:pPr>
+        <w:pStyle w:val="NoSpacing"/>
+        <w:rPr>
+          <w:ins w:id="45" w:author="Palacherla, Susmitha C (NONUS)" w:date="2019-04-30T16:53:00Z"/>
+          <w:rFonts w:ascii="Times New Roman" w:hAnsi="Times New Roman"/>
+          <w:b/>
+          <w:sz w:val="20"/>
+          <w:szCs w:val="20"/>
+          <w:highlight w:val="green"/>
+        </w:rPr>
+      </w:pPr>
+    </w:p>
+    <w:p>
+      <w:pPr>
+        <w:pStyle w:val="NoSpacing"/>
+        <w:rPr>
+          <w:del w:id="46" w:author="Palacherla, Susmitha C (NONUS)" w:date="2019-04-30T16:53:00Z"/>
+          <w:rFonts w:ascii="Times New Roman" w:hAnsi="Times New Roman"/>
+          <w:b/>
+          <w:sz w:val="20"/>
+          <w:szCs w:val="20"/>
+        </w:rPr>
+      </w:pPr>
+      <w:del w:id="47" w:author="Palacherla, Susmitha C (NONUS)" w:date="2019-04-30T16:53:00Z">
+        <w:r>
+          <w:rPr>
+            <w:rFonts w:ascii="Times New Roman" w:hAnsi="Times New Roman"/>
+            <w:b/>
+            <w:sz w:val="20"/>
+            <w:szCs w:val="20"/>
+            <w:highlight w:val="green"/>
+          </w:rPr>
+          <w:delText>CCO_eCoaching_Log_DB_RunOnce_TFS_14178_London_HotTopic.tx</w:delText>
+        </w:r>
+        <w:r>
+          <w:rPr>
+            <w:rFonts w:ascii="Times New Roman" w:hAnsi="Times New Roman"/>
+            <w:b/>
+            <w:sz w:val="20"/>
+            <w:szCs w:val="20"/>
+          </w:rPr>
+          <w:delText>t</w:delText>
+        </w:r>
+      </w:del>
     </w:p>
     <w:p>
       <w:pPr>
@@ -17615,7 +17991,7 @@
                 <w:szCs w:val="20"/>
               </w:rPr>
             </w:pPr>
-            <w:bookmarkStart w:id="2" w:name="_Toc464114598"/>
+            <w:bookmarkStart w:id="48" w:name="_Toc464114598"/>
             <w:r>
               <w:rPr>
                 <w:rFonts w:ascii="Times New Roman" w:hAnsi="Times New Roman"/>
@@ -17624,7 +18000,7 @@
               </w:rPr>
               <w:t>CoachingETSLoad</w:t>
             </w:r>
-            <w:bookmarkEnd w:id="2"/>
+            <w:bookmarkEnd w:id="48"/>
           </w:p>
         </w:tc>
         <w:tc>
@@ -17710,6 +18086,7 @@
                 <w:sz w:val="20"/>
                 <w:szCs w:val="20"/>
               </w:rPr>
+              <w:lastRenderedPageBreak/>
               <w:t xml:space="preserve">Package: </w:t>
             </w:r>
             <w:hyperlink r:id="rId8" w:history="1">
@@ -17740,7 +18117,6 @@
                 <w:sz w:val="20"/>
                 <w:szCs w:val="20"/>
               </w:rPr>
-              <w:lastRenderedPageBreak/>
               <w:t>ConfigFile</w:t>
             </w:r>
             <w:proofErr w:type="spellEnd"/>
@@ -17853,7 +18229,7 @@
                 <w:szCs w:val="20"/>
               </w:rPr>
             </w:pPr>
-            <w:bookmarkStart w:id="3" w:name="_Toc464114599"/>
+            <w:bookmarkStart w:id="49" w:name="_Toc464114599"/>
             <w:r>
               <w:rPr>
                 <w:rFonts w:ascii="Times New Roman" w:hAnsi="Times New Roman"/>
@@ -17862,7 +18238,7 @@
               </w:rPr>
               <w:t>CoachingGenericLoad</w:t>
             </w:r>
-            <w:bookmarkEnd w:id="3"/>
+            <w:bookmarkEnd w:id="49"/>
           </w:p>
           <w:p>
             <w:pPr>
@@ -18100,7 +18476,7 @@
                 <w:szCs w:val="20"/>
               </w:rPr>
             </w:pPr>
-            <w:bookmarkStart w:id="4" w:name="_Toc464114600"/>
+            <w:bookmarkStart w:id="50" w:name="_Toc464114600"/>
             <w:r>
               <w:rPr>
                 <w:rFonts w:ascii="Times New Roman" w:hAnsi="Times New Roman"/>
@@ -18109,7 +18485,7 @@
               </w:rPr>
               <w:t>CoachingHierarchyLoad</w:t>
             </w:r>
-            <w:bookmarkEnd w:id="4"/>
+            <w:bookmarkEnd w:id="50"/>
           </w:p>
           <w:p>
             <w:pPr>
@@ -18319,7 +18695,7 @@
                 <w:szCs w:val="20"/>
               </w:rPr>
             </w:pPr>
-            <w:bookmarkStart w:id="5" w:name="_Toc464114601"/>
+            <w:bookmarkStart w:id="51" w:name="_Toc464114601"/>
             <w:proofErr w:type="spellStart"/>
             <w:r>
               <w:rPr>
@@ -18329,7 +18705,7 @@
               </w:rPr>
               <w:t>CoachingKillNotifications</w:t>
             </w:r>
-            <w:bookmarkEnd w:id="5"/>
+            <w:bookmarkEnd w:id="51"/>
             <w:proofErr w:type="spellEnd"/>
           </w:p>
           <w:p>
@@ -18603,7 +18979,7 @@
                 <w:szCs w:val="20"/>
               </w:rPr>
             </w:pPr>
-            <w:bookmarkStart w:id="6" w:name="_Toc464114602"/>
+            <w:bookmarkStart w:id="52" w:name="_Toc464114602"/>
             <w:proofErr w:type="spellStart"/>
             <w:r>
               <w:rPr>
@@ -18613,7 +18989,7 @@
               </w:rPr>
               <w:t>CoachingNotifications</w:t>
             </w:r>
-            <w:bookmarkEnd w:id="6"/>
+            <w:bookmarkEnd w:id="52"/>
             <w:proofErr w:type="spellEnd"/>
           </w:p>
           <w:p>
@@ -18815,7 +19191,7 @@
                 <w:szCs w:val="20"/>
               </w:rPr>
             </w:pPr>
-            <w:bookmarkStart w:id="7" w:name="_Toc464114603"/>
+            <w:bookmarkStart w:id="53" w:name="_Toc464114603"/>
             <w:r>
               <w:rPr>
                 <w:rFonts w:ascii="Times New Roman" w:hAnsi="Times New Roman"/>
@@ -18824,7 +19200,7 @@
               </w:rPr>
               <w:t>CoachingOutlierLoad</w:t>
             </w:r>
-            <w:bookmarkEnd w:id="7"/>
+            <w:bookmarkEnd w:id="53"/>
           </w:p>
           <w:p>
             <w:pPr>
@@ -19052,7 +19428,7 @@
                 <w:szCs w:val="20"/>
               </w:rPr>
             </w:pPr>
-            <w:bookmarkStart w:id="8" w:name="_Toc464114604"/>
+            <w:bookmarkStart w:id="54" w:name="_Toc464114604"/>
             <w:r>
               <w:rPr>
                 <w:rFonts w:ascii="Times New Roman" w:hAnsi="Times New Roman"/>
@@ -19061,7 +19437,7 @@
               </w:rPr>
               <w:t>CoachingQualityLoad</w:t>
             </w:r>
-            <w:bookmarkEnd w:id="8"/>
+            <w:bookmarkEnd w:id="54"/>
           </w:p>
           <w:p>
             <w:pPr>
@@ -19289,7 +19665,7 @@
                 <w:szCs w:val="20"/>
               </w:rPr>
             </w:pPr>
-            <w:bookmarkStart w:id="9" w:name="_Toc464114605"/>
+            <w:bookmarkStart w:id="55" w:name="_Toc464114605"/>
             <w:proofErr w:type="spellStart"/>
             <w:r>
               <w:rPr>
@@ -19299,7 +19675,7 @@
               </w:rPr>
               <w:t>CoachingQualityOtherLoad</w:t>
             </w:r>
-            <w:bookmarkEnd w:id="9"/>
+            <w:bookmarkEnd w:id="55"/>
             <w:proofErr w:type="spellEnd"/>
           </w:p>
           <w:p>
@@ -19332,6 +19708,7 @@
                 <w:sz w:val="20"/>
                 <w:szCs w:val="20"/>
               </w:rPr>
+              <w:lastRenderedPageBreak/>
               <w:t>Type: SQL Server Integration Services Package</w:t>
             </w:r>
           </w:p>
@@ -19350,6 +19727,7 @@
                 <w:sz w:val="20"/>
                 <w:szCs w:val="20"/>
               </w:rPr>
+              <w:lastRenderedPageBreak/>
               <w:t xml:space="preserve">Run As: </w:t>
             </w:r>
             <w:proofErr w:type="spellStart"/>
@@ -19378,7 +19756,6 @@
                 <w:sz w:val="20"/>
                 <w:szCs w:val="20"/>
               </w:rPr>
-              <w:lastRenderedPageBreak/>
               <w:t>Source: File System</w:t>
             </w:r>
           </w:p>
@@ -19529,7 +19906,7 @@
                 <w:szCs w:val="20"/>
               </w:rPr>
             </w:pPr>
-            <w:bookmarkStart w:id="10" w:name="_Toc464114606"/>
+            <w:bookmarkStart w:id="56" w:name="_Toc464114606"/>
             <w:proofErr w:type="spellStart"/>
             <w:r>
               <w:rPr>
@@ -19539,7 +19916,7 @@
               </w:rPr>
               <w:t>CoachingReminders</w:t>
             </w:r>
-            <w:bookmarkEnd w:id="10"/>
+            <w:bookmarkEnd w:id="56"/>
             <w:proofErr w:type="spellEnd"/>
           </w:p>
           <w:p>
@@ -19741,7 +20118,7 @@
                 <w:szCs w:val="20"/>
               </w:rPr>
             </w:pPr>
-            <w:bookmarkStart w:id="11" w:name="_Toc464114607"/>
+            <w:bookmarkStart w:id="57" w:name="_Toc464114607"/>
             <w:proofErr w:type="spellStart"/>
             <w:r>
               <w:rPr>
@@ -19751,7 +20128,7 @@
               </w:rPr>
               <w:t>CoachingSurveyLoad</w:t>
             </w:r>
-            <w:bookmarkEnd w:id="11"/>
+            <w:bookmarkEnd w:id="57"/>
             <w:proofErr w:type="spellEnd"/>
           </w:p>
           <w:p>
@@ -20031,7 +20408,7 @@
                 <w:szCs w:val="20"/>
               </w:rPr>
             </w:pPr>
-            <w:bookmarkStart w:id="12" w:name="_Toc464114608"/>
+            <w:bookmarkStart w:id="58" w:name="_Toc464114608"/>
             <w:proofErr w:type="spellStart"/>
             <w:r>
               <w:rPr>
@@ -20041,7 +20418,7 @@
               </w:rPr>
               <w:t>CoachingSurveyReminders</w:t>
             </w:r>
-            <w:bookmarkEnd w:id="12"/>
+            <w:bookmarkEnd w:id="58"/>
             <w:proofErr w:type="spellEnd"/>
           </w:p>
           <w:p>
@@ -20294,7 +20671,7 @@
                 <w:szCs w:val="20"/>
               </w:rPr>
             </w:pPr>
-            <w:bookmarkStart w:id="13" w:name="_Toc464114609"/>
+            <w:bookmarkStart w:id="59" w:name="_Toc464114609"/>
             <w:r>
               <w:rPr>
                 <w:rFonts w:ascii="Times New Roman" w:hAnsi="Times New Roman"/>
@@ -20303,7 +20680,7 @@
               </w:rPr>
               <w:t>CoachingTrainingLoad</w:t>
             </w:r>
-            <w:bookmarkEnd w:id="13"/>
+            <w:bookmarkEnd w:id="59"/>
           </w:p>
         </w:tc>
         <w:tc>
@@ -21089,7 +21466,6 @@
           <w:sz w:val="20"/>
           <w:szCs w:val="20"/>
         </w:rPr>
-        <w:lastRenderedPageBreak/>
         <w:t>Scripts</w:t>
       </w:r>
     </w:p>
@@ -22268,8 +22644,6 @@
           <w:szCs w:val="20"/>
         </w:rPr>
       </w:pPr>
-      <w:bookmarkStart w:id="14" w:name="_GoBack"/>
-      <w:bookmarkEnd w:id="14"/>
     </w:p>
     <w:sectPr>
       <w:headerReference w:type="default" r:id="rId19"/>
@@ -22394,7 +22768,7 @@
       <w:rPr>
         <w:noProof/>
       </w:rPr>
-      <w:t>4/22/2019</w:t>
+      <w:t>4/30/2019</w:t>
     </w:r>
     <w:r>
       <w:fldChar w:fldCharType="end"/>
@@ -22419,7 +22793,7 @@
       <w:rPr>
         <w:noProof/>
       </w:rPr>
-      <w:t>19</w:t>
+      <w:t>18</w:t>
     </w:r>
     <w:r>
       <w:fldChar w:fldCharType="end"/>
@@ -23924,6 +24298,14 @@
     <w:abstractNumId w:val="5"/>
   </w:num>
 </w:numbering>
+</file>
+
+<file path=word/people.xml><?xml version="1.0" encoding="utf-8"?>
+<w15:people xmlns:wpc="http://schemas.microsoft.com/office/word/2010/wordprocessingCanvas" xmlns:mc="http://schemas.openxmlformats.org/markup-compatibility/2006" xmlns:o="urn:schemas-microsoft-com:office:office" xmlns:r="http://schemas.openxmlformats.org/officeDocument/2006/relationships" xmlns:m="http://schemas.openxmlformats.org/officeDocument/2006/math" xmlns:v="urn:schemas-microsoft-com:vml" xmlns:wp14="http://schemas.microsoft.com/office/word/2010/wordprocessingDrawing" xmlns:wp="http://schemas.openxmlformats.org/drawingml/2006/wordprocessingDrawing" xmlns:w10="urn:schemas-microsoft-com:office:word" xmlns:w="http://schemas.openxmlformats.org/wordprocessingml/2006/main" xmlns:w14="http://schemas.microsoft.com/office/word/2010/wordml" xmlns:w15="http://schemas.microsoft.com/office/word/2012/wordml" xmlns:wpg="http://schemas.microsoft.com/office/word/2010/wordprocessingGroup" xmlns:wpi="http://schemas.microsoft.com/office/word/2010/wordprocessingInk" xmlns:wne="http://schemas.microsoft.com/office/word/2006/wordml" xmlns:wps="http://schemas.microsoft.com/office/word/2010/wordprocessingShape" mc:Ignorable="w14 w15 wp14">
+  <w15:person w15:author="Palacherla, Susmitha C (NONUS)">
+    <w15:presenceInfo w15:providerId="AD" w15:userId="S-1-5-21-560238246-503670158-341402209-633624"/>
+  </w15:person>
+</w15:people>
 </file>
 
 <file path=word/styles.xml><?xml version="1.0" encoding="utf-8"?>
@@ -25237,7 +25619,7 @@
 </file>
 
 <file path=customXml/itemProps1.xml><?xml version="1.0" encoding="utf-8"?>
-<ds:datastoreItem xmlns:ds="http://schemas.openxmlformats.org/officeDocument/2006/customXml" ds:itemID="{3811B2E9-7694-4AA0-9808-21434E5EAFBB}">
+<ds:datastoreItem xmlns:ds="http://schemas.openxmlformats.org/officeDocument/2006/customXml" ds:itemID="{E356DB83-FB72-42F2-8078-DD852C929962}">
   <ds:schemaRefs>
     <ds:schemaRef ds:uri="http://schemas.openxmlformats.org/officeDocument/2006/bibliography"/>
   </ds:schemaRefs>

</xml_diff>

<commit_message>
TFS 14631 - Updated logic for handling Strengths and Opportunities
git-tfs-id: [https://tfs.omnicloud.local/tfs/cco%20program/]$/eCoaching_V2;C42542
</commit_message>
<xml_diff>
--- a/Runbook/DB/CCO_eCoaching_Log_DB_Runbook.docx
+++ b/Runbook/DB/CCO_eCoaching_Log_DB_Runbook.docx
@@ -221,22 +221,24 @@
                 <w:rFonts w:ascii="Times New Roman (PCL6)" w:hAnsi="Times New Roman (PCL6)"/>
               </w:rPr>
             </w:pPr>
-            <w:del w:id="1" w:author="Palacherla, Susmitha C (NONUS)" w:date="2019-06-03T16:27:00Z">
-              <w:r>
-                <w:rPr>
-                  <w:rFonts w:ascii="Times New Roman (PCL6)" w:hAnsi="Times New Roman (PCL6)"/>
-                </w:rPr>
-                <w:delText>05/14/2019</w:delText>
-              </w:r>
-            </w:del>
-            <w:ins w:id="2" w:author="Palacherla, Susmitha C (NONUS)" w:date="2019-06-03T16:27:00Z">
-              <w:r>
-                <w:rPr>
-                  <w:rFonts w:ascii="Times New Roman (PCL6)" w:hAnsi="Times New Roman (PCL6)"/>
-                </w:rPr>
-                <w:t>06/03/2019</w:t>
-              </w:r>
-            </w:ins>
+            <w:r>
+              <w:rPr>
+                <w:rFonts w:ascii="Times New Roman (PCL6)" w:hAnsi="Times New Roman (PCL6)"/>
+              </w:rPr>
+              <w:t>06/</w:t>
+            </w:r>
+            <w:r>
+              <w:rPr>
+                <w:rFonts w:ascii="Times New Roman (PCL6)" w:hAnsi="Times New Roman (PCL6)"/>
+              </w:rPr>
+              <w:t>11</w:t>
+            </w:r>
+            <w:r>
+              <w:rPr>
+                <w:rFonts w:ascii="Times New Roman (PCL6)" w:hAnsi="Times New Roman (PCL6)"/>
+              </w:rPr>
+              <w:t>/2019</w:t>
+            </w:r>
           </w:p>
         </w:tc>
         <w:tc>
@@ -280,37 +282,17 @@
             <w:r>
               <w:t xml:space="preserve">TFS </w:t>
             </w:r>
-            <w:del w:id="3" w:author="Palacherla, Susmitha C (NONUS)" w:date="2019-06-03T16:27:00Z">
+            <w:del w:id="1" w:author="Palacherla, Susmitha C (NONUS)" w:date="2019-06-11T11:38:00Z">
               <w:r>
-                <w:delText xml:space="preserve">14401 </w:delText>
+                <w:delText xml:space="preserve"> </w:delText>
               </w:r>
             </w:del>
-            <w:ins w:id="4" w:author="Palacherla, Susmitha C (NONUS)" w:date="2019-06-03T16:27:00Z">
-              <w:r>
-                <w:t>1</w:t>
-              </w:r>
-              <w:r>
-                <w:t>4555</w:t>
-              </w:r>
-              <w:r>
-                <w:t xml:space="preserve"> </w:t>
-              </w:r>
-            </w:ins>
-            <w:ins w:id="5" w:author="Palacherla, Susmitha C (NONUS)" w:date="2019-06-03T16:28:00Z">
-              <w:r>
-                <w:t xml:space="preserve">Fix bug with updates to </w:t>
-              </w:r>
-              <w:proofErr w:type="spellStart"/>
-              <w:r>
-                <w:t>QNStrengthsOpportunities</w:t>
-              </w:r>
-            </w:ins>
-            <w:proofErr w:type="spellEnd"/>
-            <w:del w:id="6" w:author="Palacherla, Susmitha C (NONUS)" w:date="2019-06-03T16:28:00Z">
-              <w:r>
-                <w:delText>– Separate MSR file for London</w:delText>
-              </w:r>
-            </w:del>
+            <w:r>
+              <w:t xml:space="preserve"> 14631 - </w:t>
+            </w:r>
+            <w:r>
+              <w:t>New logic for handling multiple Strengths and Opportunities texts for QN batch</w:t>
+            </w:r>
           </w:p>
         </w:tc>
       </w:tr>
@@ -1106,7 +1088,7 @@
               <w:ind w:left="0"/>
               <w:jc w:val="left"/>
             </w:pPr>
-            <w:bookmarkStart w:id="7" w:name="_Toc434743870"/>
+            <w:bookmarkStart w:id="2" w:name="_Toc434743870"/>
             <w:r>
               <w:rPr>
                 <w:rFonts w:ascii="Times New Roman (PCL6)" w:hAnsi="Times New Roman (PCL6)"/>
@@ -8054,9 +8036,6 @@
         </w:tc>
       </w:tr>
       <w:tr>
-        <w:trPr>
-          <w:ins w:id="8" w:author="Palacherla, Susmitha C (NONUS)" w:date="2019-06-03T16:28:00Z"/>
-        </w:trPr>
         <w:tc>
           <w:tcPr>
             <w:tcW w:w="1345" w:type="dxa"/>
@@ -8073,22 +8052,19 @@
               <w:ind w:left="0"/>
               <w:jc w:val="left"/>
               <w:rPr>
-                <w:ins w:id="9" w:author="Palacherla, Susmitha C (NONUS)" w:date="2019-06-03T16:28:00Z"/>
                 <w:rFonts w:ascii="Times New Roman (PCL6)" w:hAnsi="Times New Roman (PCL6)"/>
                 <w:sz w:val="22"/>
                 <w:szCs w:val="22"/>
               </w:rPr>
             </w:pPr>
-            <w:ins w:id="10" w:author="Palacherla, Susmitha C (NONUS)" w:date="2019-06-03T16:28:00Z">
-              <w:r>
-                <w:rPr>
-                  <w:rFonts w:ascii="Times New Roman (PCL6)" w:hAnsi="Times New Roman (PCL6)"/>
-                  <w:sz w:val="22"/>
-                  <w:szCs w:val="22"/>
-                </w:rPr>
-                <w:t>06/03/2019</w:t>
-              </w:r>
-            </w:ins>
+            <w:r>
+              <w:rPr>
+                <w:rFonts w:ascii="Times New Roman (PCL6)" w:hAnsi="Times New Roman (PCL6)"/>
+                <w:sz w:val="22"/>
+                <w:szCs w:val="22"/>
+              </w:rPr>
+              <w:t>06/03/2019</w:t>
+            </w:r>
           </w:p>
         </w:tc>
         <w:tc>
@@ -8107,23 +8083,18 @@
               <w:autoSpaceDN w:val="0"/>
               <w:adjustRightInd w:val="0"/>
               <w:spacing w:after="0" w:line="240" w:lineRule="auto"/>
-              <w:rPr>
-                <w:ins w:id="11" w:author="Palacherla, Susmitha C (NONUS)" w:date="2019-06-03T16:28:00Z"/>
-              </w:rPr>
-            </w:pPr>
-            <w:ins w:id="12" w:author="Palacherla, Susmitha C (NONUS)" w:date="2019-06-03T16:28:00Z">
-              <w:r>
-                <w:t xml:space="preserve">TFS 14555 - </w:t>
-              </w:r>
-              <w:r>
-                <w:t xml:space="preserve">Fix bug with updates to </w:t>
-              </w:r>
-              <w:proofErr w:type="spellStart"/>
-              <w:r>
-                <w:t>QNStrengthsOpportunities</w:t>
-              </w:r>
-              <w:proofErr w:type="spellEnd"/>
-            </w:ins>
+            </w:pPr>
+            <w:r>
+              <w:t xml:space="preserve">TFS 14555 - </w:t>
+            </w:r>
+            <w:r>
+              <w:t xml:space="preserve">Fix bug with updates to </w:t>
+            </w:r>
+            <w:proofErr w:type="spellStart"/>
+            <w:r>
+              <w:t>QNStrengthsOpportunities</w:t>
+            </w:r>
+            <w:proofErr w:type="spellEnd"/>
           </w:p>
         </w:tc>
         <w:tc>
@@ -8141,15 +8112,89 @@
               <w:pStyle w:val="hdr1"/>
               <w:ind w:left="0"/>
               <w:jc w:val="left"/>
-              <w:rPr>
-                <w:ins w:id="13" w:author="Palacherla, Susmitha C (NONUS)" w:date="2019-06-03T16:28:00Z"/>
-              </w:rPr>
-            </w:pPr>
-            <w:ins w:id="14" w:author="Palacherla, Susmitha C (NONUS)" w:date="2019-06-03T16:28:00Z">
-              <w:r>
-                <w:t>Susmitha Palacherla</w:t>
-              </w:r>
-            </w:ins>
+            </w:pPr>
+            <w:r>
+              <w:t>Susmitha Palacherla</w:t>
+            </w:r>
+          </w:p>
+        </w:tc>
+      </w:tr>
+      <w:tr>
+        <w:tc>
+          <w:tcPr>
+            <w:tcW w:w="1345" w:type="dxa"/>
+            <w:tcBorders>
+              <w:top w:val="single" w:sz="4" w:space="0" w:color="auto"/>
+              <w:left w:val="single" w:sz="4" w:space="0" w:color="auto"/>
+              <w:bottom w:val="single" w:sz="4" w:space="0" w:color="auto"/>
+              <w:right w:val="single" w:sz="4" w:space="0" w:color="auto"/>
+            </w:tcBorders>
+          </w:tcPr>
+          <w:p>
+            <w:pPr>
+              <w:pStyle w:val="hdr1"/>
+              <w:ind w:left="0"/>
+              <w:jc w:val="left"/>
+              <w:rPr>
+                <w:rFonts w:ascii="Times New Roman (PCL6)" w:hAnsi="Times New Roman (PCL6)"/>
+                <w:sz w:val="22"/>
+                <w:szCs w:val="22"/>
+              </w:rPr>
+            </w:pPr>
+            <w:r>
+              <w:rPr>
+                <w:rFonts w:ascii="Times New Roman (PCL6)" w:hAnsi="Times New Roman (PCL6)"/>
+                <w:sz w:val="22"/>
+                <w:szCs w:val="22"/>
+              </w:rPr>
+              <w:t>06/11/2019</w:t>
+            </w:r>
+          </w:p>
+        </w:tc>
+        <w:tc>
+          <w:tcPr>
+            <w:tcW w:w="6300" w:type="dxa"/>
+            <w:tcBorders>
+              <w:top w:val="single" w:sz="4" w:space="0" w:color="auto"/>
+              <w:left w:val="single" w:sz="4" w:space="0" w:color="auto"/>
+              <w:bottom w:val="single" w:sz="4" w:space="0" w:color="auto"/>
+              <w:right w:val="single" w:sz="4" w:space="0" w:color="auto"/>
+            </w:tcBorders>
+          </w:tcPr>
+          <w:p>
+            <w:pPr>
+              <w:autoSpaceDE w:val="0"/>
+              <w:autoSpaceDN w:val="0"/>
+              <w:adjustRightInd w:val="0"/>
+              <w:spacing w:after="0" w:line="240" w:lineRule="auto"/>
+            </w:pPr>
+            <w:r>
+              <w:t xml:space="preserve">TFS 14631 - </w:t>
+            </w:r>
+            <w:r>
+              <w:t>New logic for handling multiple Strengths and Opportunities texts for QN batch</w:t>
+            </w:r>
+          </w:p>
+        </w:tc>
+        <w:tc>
+          <w:tcPr>
+            <w:tcW w:w="1823" w:type="dxa"/>
+            <w:tcBorders>
+              <w:top w:val="single" w:sz="4" w:space="0" w:color="auto"/>
+              <w:left w:val="single" w:sz="4" w:space="0" w:color="auto"/>
+              <w:bottom w:val="single" w:sz="4" w:space="0" w:color="auto"/>
+              <w:right w:val="single" w:sz="4" w:space="0" w:color="auto"/>
+            </w:tcBorders>
+          </w:tcPr>
+          <w:p>
+            <w:pPr>
+              <w:pStyle w:val="hdr1"/>
+              <w:ind w:left="0"/>
+              <w:jc w:val="left"/>
+            </w:pPr>
+            <w:r>
+              <w:t>Susmitha Palacherla</w:t>
+            </w:r>
           </w:p>
         </w:tc>
       </w:tr>
@@ -8171,7 +8216,7 @@
       <w:r>
         <w:br w:type="page"/>
       </w:r>
-      <w:bookmarkEnd w:id="7"/>
+      <w:bookmarkEnd w:id="2"/>
       <w:r>
         <w:rPr>
           <w:rFonts w:ascii="Times New Roman" w:hAnsi="Times New Roman"/>
@@ -8211,119 +8256,39 @@
       <w:r>
         <w:rPr>
           <w:highlight w:val="green"/>
-          <w:rPrChange w:id="15" w:author="Palacherla, Susmitha C (NONUS)" w:date="2019-06-03T16:28:00Z">
-            <w:rPr>
-              <w:highlight w:val="green"/>
-            </w:rPr>
-          </w:rPrChange>
         </w:rPr>
         <w:t xml:space="preserve">TFS </w:t>
       </w:r>
-      <w:del w:id="16" w:author="Palacherla, Susmitha C (NONUS)" w:date="2019-06-03T16:28:00Z">
-        <w:r>
-          <w:rPr>
-            <w:highlight w:val="green"/>
-            <w:rPrChange w:id="17" w:author="Palacherla, Susmitha C (NONUS)" w:date="2019-06-03T16:28:00Z">
-              <w:rPr>
-                <w:highlight w:val="green"/>
-              </w:rPr>
-            </w:rPrChange>
-          </w:rPr>
-          <w:delText xml:space="preserve">14401 </w:delText>
-        </w:r>
-      </w:del>
-      <w:ins w:id="18" w:author="Palacherla, Susmitha C (NONUS)" w:date="2019-06-03T16:28:00Z">
-        <w:r>
-          <w:rPr>
-            <w:highlight w:val="green"/>
-            <w:rPrChange w:id="19" w:author="Palacherla, Susmitha C (NONUS)" w:date="2019-06-03T16:28:00Z">
-              <w:rPr>
-                <w:highlight w:val="green"/>
-              </w:rPr>
-            </w:rPrChange>
-          </w:rPr>
-          <w:t>14</w:t>
-        </w:r>
-        <w:r>
-          <w:rPr>
-            <w:highlight w:val="green"/>
-            <w:rPrChange w:id="20" w:author="Palacherla, Susmitha C (NONUS)" w:date="2019-06-03T16:28:00Z">
-              <w:rPr>
-                <w:highlight w:val="green"/>
-              </w:rPr>
-            </w:rPrChange>
-          </w:rPr>
-          <w:t>555</w:t>
-        </w:r>
-        <w:r>
-          <w:rPr>
-            <w:highlight w:val="green"/>
-            <w:rPrChange w:id="21" w:author="Palacherla, Susmitha C (NONUS)" w:date="2019-06-03T16:28:00Z">
-              <w:rPr>
-                <w:highlight w:val="green"/>
-              </w:rPr>
-            </w:rPrChange>
-          </w:rPr>
-          <w:t xml:space="preserve"> </w:t>
-        </w:r>
-      </w:ins>
       <w:r>
         <w:rPr>
           <w:highlight w:val="green"/>
-          <w:rPrChange w:id="22" w:author="Palacherla, Susmitha C (NONUS)" w:date="2019-06-03T16:28:00Z">
-            <w:rPr>
-              <w:highlight w:val="green"/>
-            </w:rPr>
-          </w:rPrChange>
+        </w:rPr>
+        <w:t>14</w:t>
+      </w:r>
+      <w:r>
+        <w:rPr>
+          <w:highlight w:val="green"/>
+        </w:rPr>
+        <w:t>631</w:t>
+      </w:r>
+      <w:r>
+        <w:rPr>
+          <w:highlight w:val="green"/>
+        </w:rPr>
+        <w:t xml:space="preserve"> </w:t>
+      </w:r>
+      <w:r>
+        <w:rPr>
+          <w:highlight w:val="green"/>
         </w:rPr>
         <w:t xml:space="preserve">– </w:t>
       </w:r>
-      <w:ins w:id="23" w:author="Palacherla, Susmitha C (NONUS)" w:date="2019-06-03T16:28:00Z">
-        <w:r>
-          <w:rPr>
-            <w:highlight w:val="green"/>
-            <w:rPrChange w:id="24" w:author="Palacherla, Susmitha C (NONUS)" w:date="2019-06-03T16:28:00Z">
-              <w:rPr/>
-            </w:rPrChange>
-          </w:rPr>
-          <w:t xml:space="preserve">Fix bug with updates to </w:t>
-        </w:r>
-        <w:proofErr w:type="spellStart"/>
-        <w:r>
-          <w:rPr>
-            <w:highlight w:val="green"/>
-            <w:rPrChange w:id="25" w:author="Palacherla, Susmitha C (NONUS)" w:date="2019-06-03T16:28:00Z">
-              <w:rPr/>
-            </w:rPrChange>
-          </w:rPr>
-          <w:t>QNStrengthsOpportunities</w:t>
-        </w:r>
-        <w:proofErr w:type="spellEnd"/>
-        <w:r>
-          <w:rPr>
-            <w:highlight w:val="green"/>
-            <w:rPrChange w:id="26" w:author="Palacherla, Susmitha C (NONUS)" w:date="2019-06-03T16:28:00Z">
-              <w:rPr>
-                <w:highlight w:val="green"/>
-              </w:rPr>
-            </w:rPrChange>
-          </w:rPr>
-          <w:t xml:space="preserve"> </w:t>
-        </w:r>
-      </w:ins>
-      <w:del w:id="27" w:author="Palacherla, Susmitha C (NONUS)" w:date="2019-06-03T16:28:00Z">
-        <w:r>
-          <w:rPr>
-            <w:highlight w:val="green"/>
-            <w:rPrChange w:id="28" w:author="Palacherla, Susmitha C (NONUS)" w:date="2019-06-03T16:28:00Z">
-              <w:rPr>
-                <w:highlight w:val="green"/>
-              </w:rPr>
-            </w:rPrChange>
-          </w:rPr>
-          <w:delText xml:space="preserve">Separate MSR file for London </w:delText>
-        </w:r>
-      </w:del>
+      <w:r>
+        <w:rPr>
+          <w:highlight w:val="green"/>
+        </w:rPr>
+        <w:t>New logic for handling multiple Strengths and Opportunities texts for QN batch</w:t>
+      </w:r>
     </w:p>
     <w:p>
       <w:pPr>
@@ -8364,62 +8329,36 @@
           <w:rFonts w:ascii="Times New Roman (PCL6)" w:hAnsi="Times New Roman (PCL6)"/>
         </w:rPr>
       </w:pPr>
-      <w:del w:id="29" w:author="Palacherla, Susmitha C (NONUS)" w:date="2019-06-03T16:29:00Z">
-        <w:r>
-          <w:rPr>
-            <w:rFonts w:ascii="Times New Roman (PCL6)" w:hAnsi="Times New Roman (PCL6)"/>
-          </w:rPr>
-          <w:delText xml:space="preserve">2 </w:delText>
-        </w:r>
-      </w:del>
-      <w:ins w:id="30" w:author="Palacherla, Susmitha C (NONUS)" w:date="2019-06-03T16:29:00Z">
-        <w:r>
-          <w:rPr>
-            <w:rFonts w:ascii="Times New Roman (PCL6)" w:hAnsi="Times New Roman (PCL6)"/>
-          </w:rPr>
-          <w:t>1</w:t>
-        </w:r>
-        <w:r>
-          <w:rPr>
-            <w:rFonts w:ascii="Times New Roman (PCL6)" w:hAnsi="Times New Roman (PCL6)"/>
-          </w:rPr>
-          <w:t xml:space="preserve"> </w:t>
-        </w:r>
-      </w:ins>
       <w:r>
         <w:rPr>
           <w:rFonts w:ascii="Times New Roman (PCL6)" w:hAnsi="Times New Roman (PCL6)"/>
         </w:rPr>
+        <w:t>3</w:t>
+      </w:r>
+      <w:r>
+        <w:rPr>
+          <w:rFonts w:ascii="Times New Roman (PCL6)" w:hAnsi="Times New Roman (PCL6)"/>
+        </w:rPr>
+        <w:t xml:space="preserve"> </w:t>
+      </w:r>
+      <w:r>
+        <w:rPr>
+          <w:rFonts w:ascii="Times New Roman (PCL6)" w:hAnsi="Times New Roman (PCL6)"/>
+        </w:rPr>
         <w:t>stored procedur</w:t>
       </w:r>
-      <w:ins w:id="31" w:author="Palacherla, Susmitha C (NONUS)" w:date="2019-06-03T16:29:00Z">
-        <w:r>
-          <w:rPr>
-            <w:rFonts w:ascii="Times New Roman (PCL6)" w:hAnsi="Times New Roman (PCL6)"/>
-          </w:rPr>
-          <w:t>e</w:t>
-        </w:r>
-      </w:ins>
-      <w:del w:id="32" w:author="Palacherla, Susmitha C (NONUS)" w:date="2019-06-03T16:29:00Z">
-        <w:r>
-          <w:rPr>
-            <w:rFonts w:ascii="Times New Roman (PCL6)" w:hAnsi="Times New Roman (PCL6)"/>
-          </w:rPr>
-          <w:delText>e</w:delText>
-        </w:r>
-        <w:r>
-          <w:rPr>
-            <w:rFonts w:ascii="Times New Roman (PCL6)" w:hAnsi="Times New Roman (PCL6)"/>
-          </w:rPr>
-          <w:delText>s</w:delText>
-        </w:r>
-        <w:r>
-          <w:rPr>
-            <w:rFonts w:ascii="Times New Roman (PCL6)" w:hAnsi="Times New Roman (PCL6)"/>
-          </w:rPr>
-          <w:delText xml:space="preserve"> </w:delText>
-        </w:r>
-      </w:del>
+      <w:r>
+        <w:rPr>
+          <w:rFonts w:ascii="Times New Roman (PCL6)" w:hAnsi="Times New Roman (PCL6)"/>
+        </w:rPr>
+        <w:t>e</w:t>
+      </w:r>
+      <w:r>
+        <w:rPr>
+          <w:rFonts w:ascii="Times New Roman (PCL6)" w:hAnsi="Times New Roman (PCL6)"/>
+        </w:rPr>
+        <w:t>s</w:t>
+      </w:r>
     </w:p>
     <w:p>
       <w:pPr>
@@ -14221,14 +14160,6 @@
           <w:rFonts w:ascii="Times New Roman" w:hAnsi="Times New Roman"/>
           <w:sz w:val="20"/>
           <w:szCs w:val="20"/>
-          <w:rPrChange w:id="33" w:author="Palacherla, Susmitha C (NONUS)" w:date="2019-06-03T16:29:00Z">
-            <w:rPr>
-              <w:rFonts w:ascii="Times New Roman" w:hAnsi="Times New Roman"/>
-              <w:sz w:val="20"/>
-              <w:szCs w:val="20"/>
-              <w:highlight w:val="green"/>
-            </w:rPr>
-          </w:rPrChange>
         </w:rPr>
         <w:t>sp_SelectReviewFrom_Coaching_Log</w:t>
       </w:r>
@@ -14691,14 +14622,6 @@
           <w:rFonts w:ascii="Times New Roman" w:hAnsi="Times New Roman"/>
           <w:sz w:val="20"/>
           <w:szCs w:val="20"/>
-          <w:rPrChange w:id="34" w:author="Palacherla, Susmitha C (NONUS)" w:date="2019-06-03T16:29:00Z">
-            <w:rPr>
-              <w:rFonts w:ascii="Times New Roman" w:hAnsi="Times New Roman"/>
-              <w:sz w:val="20"/>
-              <w:szCs w:val="20"/>
-              <w:highlight w:val="green"/>
-            </w:rPr>
-          </w:rPrChange>
         </w:rPr>
         <w:t>sp_InsertInto_Coaching_Log_Outlier</w:t>
       </w:r>
@@ -14811,11 +14734,10 @@
           <w:rFonts w:ascii="Times New Roman" w:hAnsi="Times New Roman"/>
           <w:sz w:val="20"/>
           <w:szCs w:val="20"/>
+          <w:highlight w:val="green"/>
         </w:rPr>
         <w:t>sp_InsertInto_Coaching_Log_Quality_Now</w:t>
       </w:r>
-      <w:bookmarkStart w:id="35" w:name="_GoBack"/>
-      <w:bookmarkEnd w:id="35"/>
       <w:proofErr w:type="spellEnd"/>
     </w:p>
     <w:p>
@@ -14827,11 +14749,14 @@
           <w:szCs w:val="20"/>
         </w:rPr>
       </w:pPr>
-      <w:r>
-        <w:rPr>
-          <w:rFonts w:ascii="Times New Roman" w:hAnsi="Times New Roman"/>
-          <w:sz w:val="20"/>
-          <w:szCs w:val="20"/>
+      <w:bookmarkStart w:id="3" w:name="_GoBack"/>
+      <w:bookmarkEnd w:id="3"/>
+      <w:r>
+        <w:rPr>
+          <w:rFonts w:ascii="Times New Roman" w:hAnsi="Times New Roman"/>
+          <w:sz w:val="20"/>
+          <w:szCs w:val="20"/>
+          <w:highlight w:val="green"/>
         </w:rPr>
         <w:t>sp_InsertInto_Quality_Now_Rejected</w:t>
       </w:r>
@@ -14852,13 +14777,6 @@
           <w:sz w:val="20"/>
           <w:szCs w:val="20"/>
           <w:highlight w:val="green"/>
-          <w:rPrChange w:id="36" w:author="Palacherla, Susmitha C (NONUS)" w:date="2019-06-03T16:29:00Z">
-            <w:rPr>
-              <w:rFonts w:ascii="Times New Roman" w:hAnsi="Times New Roman"/>
-              <w:sz w:val="20"/>
-              <w:szCs w:val="20"/>
-            </w:rPr>
-          </w:rPrChange>
         </w:rPr>
         <w:t>sp_Update_Coaching_Log_Quality_Now</w:t>
       </w:r>
@@ -18066,7 +17984,7 @@
                 <w:szCs w:val="20"/>
               </w:rPr>
             </w:pPr>
-            <w:bookmarkStart w:id="37" w:name="_Toc464114598"/>
+            <w:bookmarkStart w:id="4" w:name="_Toc464114598"/>
             <w:r>
               <w:rPr>
                 <w:rFonts w:ascii="Times New Roman" w:hAnsi="Times New Roman"/>
@@ -18075,7 +17993,7 @@
               </w:rPr>
               <w:t>CoachingETSLoad</w:t>
             </w:r>
-            <w:bookmarkEnd w:id="37"/>
+            <w:bookmarkEnd w:id="4"/>
           </w:p>
         </w:tc>
         <w:tc>
@@ -18303,7 +18221,7 @@
                 <w:szCs w:val="20"/>
               </w:rPr>
             </w:pPr>
-            <w:bookmarkStart w:id="38" w:name="_Toc464114599"/>
+            <w:bookmarkStart w:id="5" w:name="_Toc464114599"/>
             <w:r>
               <w:rPr>
                 <w:rFonts w:ascii="Times New Roman" w:hAnsi="Times New Roman"/>
@@ -18312,7 +18230,7 @@
               </w:rPr>
               <w:t>CoachingGenericLoad</w:t>
             </w:r>
-            <w:bookmarkEnd w:id="38"/>
+            <w:bookmarkEnd w:id="5"/>
           </w:p>
           <w:p>
             <w:pPr>
@@ -18550,7 +18468,7 @@
                 <w:szCs w:val="20"/>
               </w:rPr>
             </w:pPr>
-            <w:bookmarkStart w:id="39" w:name="_Toc464114600"/>
+            <w:bookmarkStart w:id="6" w:name="_Toc464114600"/>
             <w:r>
               <w:rPr>
                 <w:rFonts w:ascii="Times New Roman" w:hAnsi="Times New Roman"/>
@@ -18559,7 +18477,7 @@
               </w:rPr>
               <w:t>CoachingHierarchyLoad</w:t>
             </w:r>
-            <w:bookmarkEnd w:id="39"/>
+            <w:bookmarkEnd w:id="6"/>
           </w:p>
           <w:p>
             <w:pPr>
@@ -18769,7 +18687,7 @@
                 <w:szCs w:val="20"/>
               </w:rPr>
             </w:pPr>
-            <w:bookmarkStart w:id="40" w:name="_Toc464114601"/>
+            <w:bookmarkStart w:id="7" w:name="_Toc464114601"/>
             <w:proofErr w:type="spellStart"/>
             <w:r>
               <w:rPr>
@@ -18779,7 +18697,7 @@
               </w:rPr>
               <w:t>CoachingKillNotifications</w:t>
             </w:r>
-            <w:bookmarkEnd w:id="40"/>
+            <w:bookmarkEnd w:id="7"/>
             <w:proofErr w:type="spellEnd"/>
           </w:p>
           <w:p>
@@ -19053,7 +18971,7 @@
                 <w:szCs w:val="20"/>
               </w:rPr>
             </w:pPr>
-            <w:bookmarkStart w:id="41" w:name="_Toc464114602"/>
+            <w:bookmarkStart w:id="8" w:name="_Toc464114602"/>
             <w:proofErr w:type="spellStart"/>
             <w:r>
               <w:rPr>
@@ -19063,7 +18981,7 @@
               </w:rPr>
               <w:t>CoachingNotifications</w:t>
             </w:r>
-            <w:bookmarkEnd w:id="41"/>
+            <w:bookmarkEnd w:id="8"/>
             <w:proofErr w:type="spellEnd"/>
           </w:p>
           <w:p>
@@ -19265,7 +19183,7 @@
                 <w:szCs w:val="20"/>
               </w:rPr>
             </w:pPr>
-            <w:bookmarkStart w:id="42" w:name="_Toc464114603"/>
+            <w:bookmarkStart w:id="9" w:name="_Toc464114603"/>
             <w:r>
               <w:rPr>
                 <w:rFonts w:ascii="Times New Roman" w:hAnsi="Times New Roman"/>
@@ -19274,7 +19192,7 @@
               </w:rPr>
               <w:t>CoachingOutlierLoad</w:t>
             </w:r>
-            <w:bookmarkEnd w:id="42"/>
+            <w:bookmarkEnd w:id="9"/>
           </w:p>
           <w:p>
             <w:pPr>
@@ -19502,7 +19420,7 @@
                 <w:szCs w:val="20"/>
               </w:rPr>
             </w:pPr>
-            <w:bookmarkStart w:id="43" w:name="_Toc464114604"/>
+            <w:bookmarkStart w:id="10" w:name="_Toc464114604"/>
             <w:r>
               <w:rPr>
                 <w:rFonts w:ascii="Times New Roman" w:hAnsi="Times New Roman"/>
@@ -19511,7 +19429,7 @@
               </w:rPr>
               <w:t>CoachingQualityLoad</w:t>
             </w:r>
-            <w:bookmarkEnd w:id="43"/>
+            <w:bookmarkEnd w:id="10"/>
           </w:p>
           <w:p>
             <w:pPr>
@@ -19739,7 +19657,7 @@
                 <w:szCs w:val="20"/>
               </w:rPr>
             </w:pPr>
-            <w:bookmarkStart w:id="44" w:name="_Toc464114605"/>
+            <w:bookmarkStart w:id="11" w:name="_Toc464114605"/>
             <w:proofErr w:type="spellStart"/>
             <w:r>
               <w:rPr>
@@ -19749,7 +19667,7 @@
               </w:rPr>
               <w:t>CoachingQualityOtherLoad</w:t>
             </w:r>
-            <w:bookmarkEnd w:id="44"/>
+            <w:bookmarkEnd w:id="11"/>
             <w:proofErr w:type="spellEnd"/>
           </w:p>
           <w:p>
@@ -19979,7 +19897,7 @@
                 <w:szCs w:val="20"/>
               </w:rPr>
             </w:pPr>
-            <w:bookmarkStart w:id="45" w:name="_Toc464114606"/>
+            <w:bookmarkStart w:id="12" w:name="_Toc464114606"/>
             <w:proofErr w:type="spellStart"/>
             <w:r>
               <w:rPr>
@@ -19989,7 +19907,7 @@
               </w:rPr>
               <w:t>CoachingReminders</w:t>
             </w:r>
-            <w:bookmarkEnd w:id="45"/>
+            <w:bookmarkEnd w:id="12"/>
             <w:proofErr w:type="spellEnd"/>
           </w:p>
           <w:p>
@@ -20191,7 +20109,7 @@
                 <w:szCs w:val="20"/>
               </w:rPr>
             </w:pPr>
-            <w:bookmarkStart w:id="46" w:name="_Toc464114607"/>
+            <w:bookmarkStart w:id="13" w:name="_Toc464114607"/>
             <w:proofErr w:type="spellStart"/>
             <w:r>
               <w:rPr>
@@ -20201,7 +20119,7 @@
               </w:rPr>
               <w:t>CoachingSurveyLoad</w:t>
             </w:r>
-            <w:bookmarkEnd w:id="46"/>
+            <w:bookmarkEnd w:id="13"/>
             <w:proofErr w:type="spellEnd"/>
           </w:p>
           <w:p>
@@ -20481,7 +20399,7 @@
                 <w:szCs w:val="20"/>
               </w:rPr>
             </w:pPr>
-            <w:bookmarkStart w:id="47" w:name="_Toc464114608"/>
+            <w:bookmarkStart w:id="14" w:name="_Toc464114608"/>
             <w:proofErr w:type="spellStart"/>
             <w:r>
               <w:rPr>
@@ -20491,7 +20409,7 @@
               </w:rPr>
               <w:t>CoachingSurveyReminders</w:t>
             </w:r>
-            <w:bookmarkEnd w:id="47"/>
+            <w:bookmarkEnd w:id="14"/>
             <w:proofErr w:type="spellEnd"/>
           </w:p>
           <w:p>
@@ -20744,7 +20662,7 @@
                 <w:szCs w:val="20"/>
               </w:rPr>
             </w:pPr>
-            <w:bookmarkStart w:id="48" w:name="_Toc464114609"/>
+            <w:bookmarkStart w:id="15" w:name="_Toc464114609"/>
             <w:r>
               <w:rPr>
                 <w:rFonts w:ascii="Times New Roman" w:hAnsi="Times New Roman"/>
@@ -20753,7 +20671,7 @@
               </w:rPr>
               <w:t>CoachingTrainingLoad</w:t>
             </w:r>
-            <w:bookmarkEnd w:id="48"/>
+            <w:bookmarkEnd w:id="15"/>
           </w:p>
         </w:tc>
         <w:tc>
@@ -22833,7 +22751,7 @@
       <w:rPr>
         <w:noProof/>
       </w:rPr>
-      <w:t>6/3/2019</w:t>
+      <w:t>6/11/2019</w:t>
     </w:r>
     <w:r>
       <w:fldChar w:fldCharType="end"/>
@@ -22858,7 +22776,7 @@
       <w:rPr>
         <w:noProof/>
       </w:rPr>
-      <w:t>18</w:t>
+      <w:t>15</w:t>
     </w:r>
     <w:r>
       <w:fldChar w:fldCharType="end"/>
@@ -25684,7 +25602,7 @@
 </file>
 
 <file path=customXml/itemProps1.xml><?xml version="1.0" encoding="utf-8"?>
-<ds:datastoreItem xmlns:ds="http://schemas.openxmlformats.org/officeDocument/2006/customXml" ds:itemID="{D5B91D21-437D-4175-969D-E878F5B19EB3}">
+<ds:datastoreItem xmlns:ds="http://schemas.openxmlformats.org/officeDocument/2006/customXml" ds:itemID="{4D4254B6-815A-44AD-BFB7-E3686E417E55}">
   <ds:schemaRefs>
     <ds:schemaRef ds:uri="http://schemas.openxmlformats.org/officeDocument/2006/bibliography"/>
   </ds:schemaRefs>

</xml_diff>

<commit_message>
TFS 14108 - Modifications for OMR Short calls ecls
git-tfs-id: [https://tfs.omnicloud.local/tfs/cco%20program/]$/eCoaching_V2;C42780
</commit_message>
<xml_diff>
--- a/Runbook/DB/CCO_eCoaching_Log_DB_Runbook.docx
+++ b/Runbook/DB/CCO_eCoaching_Log_DB_Runbook.docx
@@ -8737,7 +8737,21 @@
           <w:rFonts w:ascii="Times New Roman (PCL6)" w:hAnsi="Times New Roman (PCL6)"/>
           <w:b/>
         </w:rPr>
-        <w:t>10 Stored Procedures</w:t>
+        <w:t>1</w:t>
+      </w:r>
+      <w:r>
+        <w:rPr>
+          <w:rFonts w:ascii="Times New Roman (PCL6)" w:hAnsi="Times New Roman (PCL6)"/>
+          <w:b/>
+        </w:rPr>
+        <w:t>1</w:t>
+      </w:r>
+      <w:r>
+        <w:rPr>
+          <w:rFonts w:ascii="Times New Roman (PCL6)" w:hAnsi="Times New Roman (PCL6)"/>
+          <w:b/>
+        </w:rPr>
+        <w:t xml:space="preserve"> Stored Procedures</w:t>
       </w:r>
     </w:p>
     <w:p>
@@ -14245,6 +14259,7 @@
           <w:rFonts w:ascii="Times New Roman" w:hAnsi="Times New Roman"/>
           <w:sz w:val="20"/>
           <w:szCs w:val="20"/>
+          <w:highlight w:val="green"/>
         </w:rPr>
         <w:t>sp_Da</w:t>
       </w:r>
@@ -14253,6 +14268,7 @@
           <w:rFonts w:ascii="Times New Roman" w:hAnsi="Times New Roman"/>
           <w:sz w:val="20"/>
           <w:szCs w:val="20"/>
+          <w:highlight w:val="green"/>
         </w:rPr>
         <w:t>shboard_Director_Site_Export</w:t>
       </w:r>
@@ -14276,6 +14292,8 @@
         </w:rPr>
         <w:t>sp_Dashboard_Director_Site_Export_Count</w:t>
       </w:r>
+      <w:bookmarkStart w:id="2" w:name="_GoBack"/>
+      <w:bookmarkEnd w:id="2"/>
       <w:proofErr w:type="spellEnd"/>
     </w:p>
     <w:p>
@@ -18817,7 +18835,7 @@
                 <w:szCs w:val="20"/>
               </w:rPr>
             </w:pPr>
-            <w:bookmarkStart w:id="2" w:name="_Toc464114598"/>
+            <w:bookmarkStart w:id="3" w:name="_Toc464114598"/>
             <w:r>
               <w:rPr>
                 <w:rFonts w:ascii="Times New Roman" w:hAnsi="Times New Roman"/>
@@ -18826,7 +18844,7 @@
               </w:rPr>
               <w:t>CoachingETSLoad</w:t>
             </w:r>
-            <w:bookmarkEnd w:id="2"/>
+            <w:bookmarkEnd w:id="3"/>
           </w:p>
         </w:tc>
         <w:tc>
@@ -19054,7 +19072,7 @@
                 <w:szCs w:val="20"/>
               </w:rPr>
             </w:pPr>
-            <w:bookmarkStart w:id="3" w:name="_Toc464114599"/>
+            <w:bookmarkStart w:id="4" w:name="_Toc464114599"/>
             <w:r>
               <w:rPr>
                 <w:rFonts w:ascii="Times New Roman" w:hAnsi="Times New Roman"/>
@@ -19063,7 +19081,7 @@
               </w:rPr>
               <w:t>CoachingGenericLoad</w:t>
             </w:r>
-            <w:bookmarkEnd w:id="3"/>
+            <w:bookmarkEnd w:id="4"/>
           </w:p>
           <w:p>
             <w:pPr>
@@ -19301,7 +19319,7 @@
                 <w:szCs w:val="20"/>
               </w:rPr>
             </w:pPr>
-            <w:bookmarkStart w:id="4" w:name="_Toc464114600"/>
+            <w:bookmarkStart w:id="5" w:name="_Toc464114600"/>
             <w:r>
               <w:rPr>
                 <w:rFonts w:ascii="Times New Roman" w:hAnsi="Times New Roman"/>
@@ -19310,7 +19328,7 @@
               </w:rPr>
               <w:t>CoachingHierarchyLoad</w:t>
             </w:r>
-            <w:bookmarkEnd w:id="4"/>
+            <w:bookmarkEnd w:id="5"/>
           </w:p>
           <w:p>
             <w:pPr>
@@ -19520,7 +19538,7 @@
                 <w:szCs w:val="20"/>
               </w:rPr>
             </w:pPr>
-            <w:bookmarkStart w:id="5" w:name="_Toc464114601"/>
+            <w:bookmarkStart w:id="6" w:name="_Toc464114601"/>
             <w:proofErr w:type="spellStart"/>
             <w:r>
               <w:rPr>
@@ -19530,7 +19548,7 @@
               </w:rPr>
               <w:t>CoachingKillNotifications</w:t>
             </w:r>
-            <w:bookmarkEnd w:id="5"/>
+            <w:bookmarkEnd w:id="6"/>
             <w:proofErr w:type="spellEnd"/>
           </w:p>
           <w:p>
@@ -19804,7 +19822,7 @@
                 <w:szCs w:val="20"/>
               </w:rPr>
             </w:pPr>
-            <w:bookmarkStart w:id="6" w:name="_Toc464114602"/>
+            <w:bookmarkStart w:id="7" w:name="_Toc464114602"/>
             <w:proofErr w:type="spellStart"/>
             <w:r>
               <w:rPr>
@@ -19814,7 +19832,7 @@
               </w:rPr>
               <w:t>CoachingNotifications</w:t>
             </w:r>
-            <w:bookmarkEnd w:id="6"/>
+            <w:bookmarkEnd w:id="7"/>
             <w:proofErr w:type="spellEnd"/>
           </w:p>
           <w:p>
@@ -20018,7 +20036,7 @@
                 <w:szCs w:val="20"/>
               </w:rPr>
             </w:pPr>
-            <w:bookmarkStart w:id="7" w:name="_Toc464114603"/>
+            <w:bookmarkStart w:id="8" w:name="_Toc464114603"/>
             <w:r>
               <w:rPr>
                 <w:rFonts w:ascii="Times New Roman" w:hAnsi="Times New Roman"/>
@@ -20027,7 +20045,7 @@
               </w:rPr>
               <w:t>CoachingOutlierLoad</w:t>
             </w:r>
-            <w:bookmarkEnd w:id="7"/>
+            <w:bookmarkEnd w:id="8"/>
           </w:p>
           <w:p>
             <w:pPr>
@@ -20255,7 +20273,7 @@
                 <w:szCs w:val="20"/>
               </w:rPr>
             </w:pPr>
-            <w:bookmarkStart w:id="8" w:name="_Toc464114604"/>
+            <w:bookmarkStart w:id="9" w:name="_Toc464114604"/>
             <w:r>
               <w:rPr>
                 <w:rFonts w:ascii="Times New Roman" w:hAnsi="Times New Roman"/>
@@ -20264,7 +20282,7 @@
               </w:rPr>
               <w:t>CoachingQualityLoad</w:t>
             </w:r>
-            <w:bookmarkEnd w:id="8"/>
+            <w:bookmarkEnd w:id="9"/>
           </w:p>
           <w:p>
             <w:pPr>
@@ -20492,7 +20510,7 @@
                 <w:szCs w:val="20"/>
               </w:rPr>
             </w:pPr>
-            <w:bookmarkStart w:id="9" w:name="_Toc464114605"/>
+            <w:bookmarkStart w:id="10" w:name="_Toc464114605"/>
             <w:proofErr w:type="spellStart"/>
             <w:r>
               <w:rPr>
@@ -20502,7 +20520,7 @@
               </w:rPr>
               <w:t>CoachingQualityOtherLoad</w:t>
             </w:r>
-            <w:bookmarkEnd w:id="9"/>
+            <w:bookmarkEnd w:id="10"/>
             <w:proofErr w:type="spellEnd"/>
           </w:p>
           <w:p>
@@ -20731,7 +20749,7 @@
                 <w:szCs w:val="20"/>
               </w:rPr>
             </w:pPr>
-            <w:bookmarkStart w:id="10" w:name="_Toc464114606"/>
+            <w:bookmarkStart w:id="11" w:name="_Toc464114606"/>
             <w:proofErr w:type="spellStart"/>
             <w:r>
               <w:rPr>
@@ -20741,7 +20759,7 @@
               </w:rPr>
               <w:t>CoachingReminders</w:t>
             </w:r>
-            <w:bookmarkEnd w:id="10"/>
+            <w:bookmarkEnd w:id="11"/>
             <w:proofErr w:type="spellEnd"/>
           </w:p>
           <w:p>
@@ -20943,7 +20961,7 @@
                 <w:szCs w:val="20"/>
               </w:rPr>
             </w:pPr>
-            <w:bookmarkStart w:id="11" w:name="_Toc464114607"/>
+            <w:bookmarkStart w:id="12" w:name="_Toc464114607"/>
             <w:proofErr w:type="spellStart"/>
             <w:r>
               <w:rPr>
@@ -20953,7 +20971,7 @@
               </w:rPr>
               <w:t>CoachingSurveyLoad</w:t>
             </w:r>
-            <w:bookmarkEnd w:id="11"/>
+            <w:bookmarkEnd w:id="12"/>
             <w:proofErr w:type="spellEnd"/>
           </w:p>
           <w:p>
@@ -21233,7 +21251,7 @@
                 <w:szCs w:val="20"/>
               </w:rPr>
             </w:pPr>
-            <w:bookmarkStart w:id="12" w:name="_Toc464114608"/>
+            <w:bookmarkStart w:id="13" w:name="_Toc464114608"/>
             <w:proofErr w:type="spellStart"/>
             <w:r>
               <w:rPr>
@@ -21243,7 +21261,7 @@
               </w:rPr>
               <w:t>CoachingSurveyReminders</w:t>
             </w:r>
-            <w:bookmarkEnd w:id="12"/>
+            <w:bookmarkEnd w:id="13"/>
             <w:proofErr w:type="spellEnd"/>
           </w:p>
           <w:p>
@@ -21496,7 +21514,7 @@
                 <w:szCs w:val="20"/>
               </w:rPr>
             </w:pPr>
-            <w:bookmarkStart w:id="13" w:name="_Toc464114609"/>
+            <w:bookmarkStart w:id="14" w:name="_Toc464114609"/>
             <w:r>
               <w:rPr>
                 <w:rFonts w:ascii="Times New Roman" w:hAnsi="Times New Roman"/>
@@ -21505,7 +21523,7 @@
               </w:rPr>
               <w:t>CoachingTrainingLoad</w:t>
             </w:r>
-            <w:bookmarkEnd w:id="13"/>
+            <w:bookmarkEnd w:id="14"/>
           </w:p>
         </w:tc>
         <w:tc>
@@ -23362,8 +23380,6 @@
           <w:highlight w:val="green"/>
         </w:rPr>
       </w:pPr>
-      <w:bookmarkStart w:id="14" w:name="_GoBack"/>
-      <w:bookmarkEnd w:id="14"/>
       <w:r>
         <w:rPr>
           <w:rFonts w:ascii="Times New Roman" w:hAnsi="Times New Roman"/>
@@ -23608,7 +23624,7 @@
       <w:rPr>
         <w:noProof/>
       </w:rPr>
-      <w:t>7/7/2019</w:t>
+      <w:t>7/9/2019</w:t>
     </w:r>
     <w:r>
       <w:fldChar w:fldCharType="end"/>
@@ -23633,7 +23649,7 @@
       <w:rPr>
         <w:noProof/>
       </w:rPr>
-      <w:t>19</w:t>
+      <w:t>20</w:t>
     </w:r>
     <w:r>
       <w:fldChar w:fldCharType="end"/>
@@ -26451,7 +26467,7 @@
 </file>
 
 <file path=customXml/itemProps1.xml><?xml version="1.0" encoding="utf-8"?>
-<ds:datastoreItem xmlns:ds="http://schemas.openxmlformats.org/officeDocument/2006/customXml" ds:itemID="{A2993E20-7424-4466-B193-640F4DCED35C}">
+<ds:datastoreItem xmlns:ds="http://schemas.openxmlformats.org/officeDocument/2006/customXml" ds:itemID="{3A333F49-7F5C-4130-8766-D6AD42C0DB1D}">
   <ds:schemaRefs>
     <ds:schemaRef ds:uri="http://schemas.openxmlformats.org/officeDocument/2006/bibliography"/>
   </ds:schemaRefs>

</xml_diff>

<commit_message>
TFS 15063 - Quality Now Rewards and Recognition (Bingo)- Updates from V&V
git-tfs-id: [https://tfs.omnicloud.local/tfs/cco%20program/]$/eCoaching_V2;C43070
</commit_message>
<xml_diff>
--- a/Runbook/DB/CCO_eCoaching_Log_DB_Runbook.docx
+++ b/Runbook/DB/CCO_eCoaching_Log_DB_Runbook.docx
@@ -9067,7 +9067,16 @@
           <w:rFonts w:ascii="Times New Roman (PCL6)" w:hAnsi="Times New Roman (PCL6)"/>
           <w:b/>
         </w:rPr>
-        <w:t>2 functions</w:t>
+        <w:t>3</w:t>
+      </w:r>
+      <w:bookmarkStart w:id="2" w:name="_GoBack"/>
+      <w:bookmarkEnd w:id="2"/>
+      <w:r>
+        <w:rPr>
+          <w:rFonts w:ascii="Times New Roman (PCL6)" w:hAnsi="Times New Roman (PCL6)"/>
+          <w:b/>
+        </w:rPr>
+        <w:t xml:space="preserve"> functions</w:t>
       </w:r>
     </w:p>
     <w:p>
@@ -19650,7 +19659,7 @@
                 <w:szCs w:val="20"/>
               </w:rPr>
             </w:pPr>
-            <w:bookmarkStart w:id="2" w:name="_Toc464114598"/>
+            <w:bookmarkStart w:id="3" w:name="_Toc464114598"/>
             <w:r>
               <w:rPr>
                 <w:rFonts w:ascii="Times New Roman" w:hAnsi="Times New Roman"/>
@@ -19659,7 +19668,7 @@
               </w:rPr>
               <w:t>CoachingETSLoad</w:t>
             </w:r>
-            <w:bookmarkEnd w:id="2"/>
+            <w:bookmarkEnd w:id="3"/>
           </w:p>
         </w:tc>
         <w:tc>
@@ -19887,7 +19896,7 @@
                 <w:szCs w:val="20"/>
               </w:rPr>
             </w:pPr>
-            <w:bookmarkStart w:id="3" w:name="_Toc464114599"/>
+            <w:bookmarkStart w:id="4" w:name="_Toc464114599"/>
             <w:r>
               <w:rPr>
                 <w:rFonts w:ascii="Times New Roman" w:hAnsi="Times New Roman"/>
@@ -19896,7 +19905,7 @@
               </w:rPr>
               <w:t>CoachingGenericLoad</w:t>
             </w:r>
-            <w:bookmarkEnd w:id="3"/>
+            <w:bookmarkEnd w:id="4"/>
           </w:p>
           <w:p>
             <w:pPr>
@@ -20135,7 +20144,7 @@
                 <w:szCs w:val="20"/>
               </w:rPr>
             </w:pPr>
-            <w:bookmarkStart w:id="4" w:name="_Toc464114600"/>
+            <w:bookmarkStart w:id="5" w:name="_Toc464114600"/>
             <w:r>
               <w:rPr>
                 <w:rFonts w:ascii="Times New Roman" w:hAnsi="Times New Roman"/>
@@ -20144,7 +20153,7 @@
               </w:rPr>
               <w:t>CoachingHierarchyLoad</w:t>
             </w:r>
-            <w:bookmarkEnd w:id="4"/>
+            <w:bookmarkEnd w:id="5"/>
           </w:p>
           <w:p>
             <w:pPr>
@@ -20354,7 +20363,7 @@
                 <w:szCs w:val="20"/>
               </w:rPr>
             </w:pPr>
-            <w:bookmarkStart w:id="5" w:name="_Toc464114601"/>
+            <w:bookmarkStart w:id="6" w:name="_Toc464114601"/>
             <w:proofErr w:type="spellStart"/>
             <w:r>
               <w:rPr>
@@ -20364,7 +20373,7 @@
               </w:rPr>
               <w:t>CoachingKillNotifications</w:t>
             </w:r>
-            <w:bookmarkEnd w:id="5"/>
+            <w:bookmarkEnd w:id="6"/>
             <w:proofErr w:type="spellEnd"/>
           </w:p>
           <w:p>
@@ -20638,7 +20647,7 @@
                 <w:szCs w:val="20"/>
               </w:rPr>
             </w:pPr>
-            <w:bookmarkStart w:id="6" w:name="_Toc464114602"/>
+            <w:bookmarkStart w:id="7" w:name="_Toc464114602"/>
             <w:proofErr w:type="spellStart"/>
             <w:r>
               <w:rPr>
@@ -20648,7 +20657,7 @@
               </w:rPr>
               <w:t>CoachingNotifications</w:t>
             </w:r>
-            <w:bookmarkEnd w:id="6"/>
+            <w:bookmarkEnd w:id="7"/>
             <w:proofErr w:type="spellEnd"/>
           </w:p>
           <w:p>
@@ -20850,7 +20859,7 @@
                 <w:szCs w:val="20"/>
               </w:rPr>
             </w:pPr>
-            <w:bookmarkStart w:id="7" w:name="_Toc464114603"/>
+            <w:bookmarkStart w:id="8" w:name="_Toc464114603"/>
             <w:r>
               <w:rPr>
                 <w:rFonts w:ascii="Times New Roman" w:hAnsi="Times New Roman"/>
@@ -20859,7 +20868,7 @@
               </w:rPr>
               <w:t>CoachingOutlierLoad</w:t>
             </w:r>
-            <w:bookmarkEnd w:id="7"/>
+            <w:bookmarkEnd w:id="8"/>
           </w:p>
           <w:p>
             <w:pPr>
@@ -21087,7 +21096,7 @@
                 <w:szCs w:val="20"/>
               </w:rPr>
             </w:pPr>
-            <w:bookmarkStart w:id="8" w:name="_Toc464114604"/>
+            <w:bookmarkStart w:id="9" w:name="_Toc464114604"/>
             <w:r>
               <w:rPr>
                 <w:rFonts w:ascii="Times New Roman" w:hAnsi="Times New Roman"/>
@@ -21096,7 +21105,7 @@
               </w:rPr>
               <w:t>CoachingQualityLoad</w:t>
             </w:r>
-            <w:bookmarkEnd w:id="8"/>
+            <w:bookmarkEnd w:id="9"/>
           </w:p>
           <w:p>
             <w:pPr>
@@ -21324,7 +21333,7 @@
                 <w:szCs w:val="20"/>
               </w:rPr>
             </w:pPr>
-            <w:bookmarkStart w:id="9" w:name="_Toc464114605"/>
+            <w:bookmarkStart w:id="10" w:name="_Toc464114605"/>
             <w:proofErr w:type="spellStart"/>
             <w:r>
               <w:rPr>
@@ -21334,7 +21343,7 @@
               </w:rPr>
               <w:t>CoachingQualityOtherLoad</w:t>
             </w:r>
-            <w:bookmarkEnd w:id="9"/>
+            <w:bookmarkEnd w:id="10"/>
             <w:proofErr w:type="spellEnd"/>
           </w:p>
           <w:p>
@@ -21563,7 +21572,7 @@
                 <w:szCs w:val="20"/>
               </w:rPr>
             </w:pPr>
-            <w:bookmarkStart w:id="10" w:name="_Toc464114606"/>
+            <w:bookmarkStart w:id="11" w:name="_Toc464114606"/>
             <w:proofErr w:type="spellStart"/>
             <w:r>
               <w:rPr>
@@ -21573,7 +21582,7 @@
               </w:rPr>
               <w:t>CoachingReminders</w:t>
             </w:r>
-            <w:bookmarkEnd w:id="10"/>
+            <w:bookmarkEnd w:id="11"/>
             <w:proofErr w:type="spellEnd"/>
           </w:p>
           <w:p>
@@ -21776,7 +21785,7 @@
                 <w:szCs w:val="20"/>
               </w:rPr>
             </w:pPr>
-            <w:bookmarkStart w:id="11" w:name="_Toc464114607"/>
+            <w:bookmarkStart w:id="12" w:name="_Toc464114607"/>
             <w:proofErr w:type="spellStart"/>
             <w:r>
               <w:rPr>
@@ -21786,7 +21795,7 @@
               </w:rPr>
               <w:t>CoachingSurveyLoad</w:t>
             </w:r>
-            <w:bookmarkEnd w:id="11"/>
+            <w:bookmarkEnd w:id="12"/>
             <w:proofErr w:type="spellEnd"/>
           </w:p>
           <w:p>
@@ -22066,7 +22075,7 @@
                 <w:szCs w:val="20"/>
               </w:rPr>
             </w:pPr>
-            <w:bookmarkStart w:id="12" w:name="_Toc464114608"/>
+            <w:bookmarkStart w:id="13" w:name="_Toc464114608"/>
             <w:proofErr w:type="spellStart"/>
             <w:r>
               <w:rPr>
@@ -22076,7 +22085,7 @@
               </w:rPr>
               <w:t>CoachingSurveyReminders</w:t>
             </w:r>
-            <w:bookmarkEnd w:id="12"/>
+            <w:bookmarkEnd w:id="13"/>
             <w:proofErr w:type="spellEnd"/>
           </w:p>
           <w:p>
@@ -22329,7 +22338,7 @@
                 <w:szCs w:val="20"/>
               </w:rPr>
             </w:pPr>
-            <w:bookmarkStart w:id="13" w:name="_Toc464114609"/>
+            <w:bookmarkStart w:id="14" w:name="_Toc464114609"/>
             <w:r>
               <w:rPr>
                 <w:rFonts w:ascii="Times New Roman" w:hAnsi="Times New Roman"/>
@@ -22338,7 +22347,7 @@
               </w:rPr>
               <w:t>CoachingTrainingLoad</w:t>
             </w:r>
-            <w:bookmarkEnd w:id="13"/>
+            <w:bookmarkEnd w:id="14"/>
           </w:p>
         </w:tc>
         <w:tc>
@@ -23516,16 +23525,7 @@
           <w:szCs w:val="20"/>
           <w:highlight w:val="green"/>
         </w:rPr>
-        <w:t>PROD - \\f3420-ecldbp01\ssis\Coaching\Notifications\</w:t>
-      </w:r>
-      <w:r>
-        <w:rPr>
-          <w:rFonts w:ascii="Times New Roman" w:hAnsi="Times New Roman"/>
-          <w:sz w:val="20"/>
-          <w:szCs w:val="20"/>
-          <w:highlight w:val="green"/>
-        </w:rPr>
-        <w:t>images\</w:t>
+        <w:t>PROD - \\f3420-ecldbp01\ssis\Coaching\Notifications\images\</w:t>
       </w:r>
     </w:p>
     <w:p>
@@ -24506,8 +24506,6 @@
         </w:rPr>
         <w:t>Image</w:t>
       </w:r>
-      <w:bookmarkStart w:id="14" w:name="_GoBack"/>
-      <w:bookmarkEnd w:id="14"/>
       <w:r>
         <w:rPr>
           <w:rFonts w:ascii="Times New Roman" w:hAnsi="Times New Roman"/>
@@ -24778,7 +24776,7 @@
       <w:rPr>
         <w:noProof/>
       </w:rPr>
-      <w:t>8/15/2019</w:t>
+      <w:t>8/19/2019</w:t>
     </w:r>
     <w:r>
       <w:fldChar w:fldCharType="end"/>
@@ -24803,7 +24801,7 @@
       <w:rPr>
         <w:noProof/>
       </w:rPr>
-      <w:t>20</w:t>
+      <w:t>21</w:t>
     </w:r>
     <w:r>
       <w:fldChar w:fldCharType="end"/>
@@ -27621,7 +27619,7 @@
 </file>
 
 <file path=customXml/itemProps1.xml><?xml version="1.0" encoding="utf-8"?>
-<ds:datastoreItem xmlns:ds="http://schemas.openxmlformats.org/officeDocument/2006/customXml" ds:itemID="{8B3D981F-323D-446E-8638-35206CDC4087}">
+<ds:datastoreItem xmlns:ds="http://schemas.openxmlformats.org/officeDocument/2006/customXml" ds:itemID="{7A78A4E8-715C-4B6D-8397-7CAB073F0A93}">
   <ds:schemaRefs>
     <ds:schemaRef ds:uri="http://schemas.openxmlformats.org/officeDocument/2006/bibliography"/>
   </ds:schemaRefs>

</xml_diff>

<commit_message>
TFS 15063 - Quality Now Rewards and Recognition (Bingo) - additional updates from V&V
git-tfs-id: [https://tfs.omnicloud.local/tfs/cco%20program/]$/eCoaching_V2;C43087
</commit_message>
<xml_diff>
--- a/Runbook/DB/CCO_eCoaching_Log_DB_Runbook.docx
+++ b/Runbook/DB/CCO_eCoaching_Log_DB_Runbook.docx
@@ -9067,10 +9067,8 @@
           <w:rFonts w:ascii="Times New Roman (PCL6)" w:hAnsi="Times New Roman (PCL6)"/>
           <w:b/>
         </w:rPr>
-        <w:t>3</w:t>
-      </w:r>
-      <w:bookmarkStart w:id="2" w:name="_GoBack"/>
-      <w:bookmarkEnd w:id="2"/>
+        <w:t>4</w:t>
+      </w:r>
       <w:r>
         <w:rPr>
           <w:rFonts w:ascii="Times New Roman (PCL6)" w:hAnsi="Times New Roman (PCL6)"/>
@@ -18245,12 +18243,35 @@
           <w:szCs w:val="20"/>
         </w:rPr>
       </w:pPr>
+      <w:bookmarkStart w:id="2" w:name="_GoBack"/>
+      <w:bookmarkEnd w:id="2"/>
       <w:proofErr w:type="spellStart"/>
       <w:r>
         <w:rPr>
           <w:rFonts w:ascii="Times New Roman" w:hAnsi="Times New Roman"/>
           <w:sz w:val="20"/>
           <w:szCs w:val="20"/>
+          <w:highlight w:val="green"/>
+        </w:rPr>
+        <w:t>fn_nvcHtmlDecode.sql</w:t>
+      </w:r>
+      <w:proofErr w:type="spellEnd"/>
+    </w:p>
+    <w:p>
+      <w:pPr>
+        <w:pStyle w:val="NoSpacing"/>
+        <w:rPr>
+          <w:rFonts w:ascii="Times New Roman" w:hAnsi="Times New Roman"/>
+          <w:sz w:val="20"/>
+          <w:szCs w:val="20"/>
+        </w:rPr>
+      </w:pPr>
+      <w:proofErr w:type="spellStart"/>
+      <w:r>
+        <w:rPr>
+          <w:rFonts w:ascii="Times New Roman" w:hAnsi="Times New Roman"/>
+          <w:sz w:val="20"/>
+          <w:szCs w:val="20"/>
         </w:rPr>
         <w:t>fn_isHotTopicFromSurveyTypeID.sql</w:t>
       </w:r>
@@ -18746,6 +18767,7 @@
           <w:sz w:val="20"/>
           <w:szCs w:val="20"/>
         </w:rPr>
+        <w:lastRenderedPageBreak/>
         <w:t>fn_strStatusFromStatusID.sql</w:t>
       </w:r>
       <w:proofErr w:type="spellEnd"/>
@@ -18766,7 +18788,6 @@
           <w:sz w:val="20"/>
           <w:szCs w:val="20"/>
         </w:rPr>
-        <w:lastRenderedPageBreak/>
         <w:t>fn_strStatusIDFromIQSEvalID.sql</w:t>
       </w:r>
       <w:proofErr w:type="spellEnd"/>
@@ -19983,6 +20004,7 @@
                 <w:sz w:val="20"/>
                 <w:szCs w:val="20"/>
               </w:rPr>
+              <w:lastRenderedPageBreak/>
               <w:t>Source: File System</w:t>
             </w:r>
           </w:p>
@@ -20001,7 +20023,6 @@
                 <w:sz w:val="20"/>
                 <w:szCs w:val="20"/>
               </w:rPr>
-              <w:lastRenderedPageBreak/>
               <w:t xml:space="preserve">Package: </w:t>
             </w:r>
             <w:hyperlink r:id="rId9" w:history="1">
@@ -21615,6 +21636,7 @@
                 <w:sz w:val="20"/>
                 <w:szCs w:val="20"/>
               </w:rPr>
+              <w:lastRenderedPageBreak/>
               <w:t>Type: Operating System (</w:t>
             </w:r>
             <w:proofErr w:type="spellStart"/>
@@ -21651,6 +21673,7 @@
                 <w:sz w:val="20"/>
                 <w:szCs w:val="20"/>
               </w:rPr>
+              <w:lastRenderedPageBreak/>
               <w:t xml:space="preserve">Run As: </w:t>
             </w:r>
             <w:proofErr w:type="spellStart"/>
@@ -21679,7 +21702,6 @@
                 <w:sz w:val="20"/>
                 <w:szCs w:val="20"/>
               </w:rPr>
-              <w:lastRenderedPageBreak/>
               <w:t xml:space="preserve">Command: </w:t>
             </w:r>
           </w:p>
@@ -23077,7 +23099,6 @@
           <w:sz w:val="20"/>
           <w:szCs w:val="20"/>
         </w:rPr>
-        <w:lastRenderedPageBreak/>
         <w:t>Environments and Destinations</w:t>
       </w:r>
     </w:p>
@@ -24776,7 +24797,7 @@
       <w:rPr>
         <w:noProof/>
       </w:rPr>
-      <w:t>8/19/2019</w:t>
+      <w:t>8/20/2019</w:t>
     </w:r>
     <w:r>
       <w:fldChar w:fldCharType="end"/>
@@ -27619,7 +27640,7 @@
 </file>
 
 <file path=customXml/itemProps1.xml><?xml version="1.0" encoding="utf-8"?>
-<ds:datastoreItem xmlns:ds="http://schemas.openxmlformats.org/officeDocument/2006/customXml" ds:itemID="{7A78A4E8-715C-4B6D-8397-7CAB073F0A93}">
+<ds:datastoreItem xmlns:ds="http://schemas.openxmlformats.org/officeDocument/2006/customXml" ds:itemID="{E5BC2923-E8B4-4834-AFAA-D8F791BBFA20}">
   <ds:schemaRefs>
     <ds:schemaRef ds:uri="http://schemas.openxmlformats.org/officeDocument/2006/bibliography"/>
   </ds:schemaRefs>

</xml_diff>

<commit_message>
TFS 15803 -Changes for warnings workflow. Updates from V&V feedback.
git-tfs-id: [https://tfs.omnicloud.local/tfs/cco%20program/]$/eCoaching_V2;C44058
</commit_message>
<xml_diff>
--- a/Runbook/DB/CCO_eCoaching_Log_DB_Runbook.docx
+++ b/Runbook/DB/CCO_eCoaching_Log_DB_Runbook.docx
@@ -10167,7 +10167,14 @@
           <w:rFonts w:ascii="Times New Roman (PCL6)" w:hAnsi="Times New Roman (PCL6)"/>
           <w:highlight w:val="green"/>
         </w:rPr>
-        <w:t>11 Stored Procedures</w:t>
+        <w:t>13</w:t>
+      </w:r>
+      <w:r>
+        <w:rPr>
+          <w:rFonts w:ascii="Times New Roman (PCL6)" w:hAnsi="Times New Roman (PCL6)"/>
+          <w:highlight w:val="green"/>
+        </w:rPr>
+        <w:t xml:space="preserve"> Stored Procedures</w:t>
       </w:r>
     </w:p>
     <w:p>
@@ -14597,6 +14604,7 @@
           <w:rFonts w:ascii="Times New Roman" w:hAnsi="Times New Roman"/>
           <w:sz w:val="20"/>
           <w:szCs w:val="20"/>
+          <w:highlight w:val="green"/>
         </w:rPr>
         <w:t>sp_select_coachingrasons_by_module</w:t>
       </w:r>
@@ -14631,12 +14639,15 @@
           <w:szCs w:val="20"/>
         </w:rPr>
       </w:pPr>
+      <w:bookmarkStart w:id="2" w:name="_GoBack"/>
+      <w:bookmarkEnd w:id="2"/>
       <w:proofErr w:type="spellStart"/>
       <w:r>
         <w:rPr>
           <w:rFonts w:ascii="Times New Roman" w:hAnsi="Times New Roman"/>
           <w:sz w:val="20"/>
           <w:szCs w:val="20"/>
+          <w:highlight w:val="green"/>
         </w:rPr>
         <w:t>sp_select_subcoachingreasons_by_reason</w:t>
       </w:r>
@@ -16985,8 +16996,6 @@
           <w:szCs w:val="20"/>
         </w:rPr>
       </w:pPr>
-      <w:bookmarkStart w:id="2" w:name="_GoBack"/>
-      <w:bookmarkEnd w:id="2"/>
       <w:r>
         <w:rPr>
           <w:rFonts w:ascii="Times New Roman" w:hAnsi="Times New Roman"/>
@@ -26241,7 +26250,7 @@
       <w:rPr>
         <w:noProof/>
       </w:rPr>
-      <w:t>11/19/2019</w:t>
+      <w:t>11/21/2019</w:t>
     </w:r>
     <w:r>
       <w:fldChar w:fldCharType="end"/>
@@ -26266,7 +26275,7 @@
       <w:rPr>
         <w:noProof/>
       </w:rPr>
-      <w:t>11</w:t>
+      <w:t>21</w:t>
     </w:r>
     <w:r>
       <w:fldChar w:fldCharType="end"/>
@@ -29084,7 +29093,7 @@
 </file>
 
 <file path=customXml/itemProps1.xml><?xml version="1.0" encoding="utf-8"?>
-<ds:datastoreItem xmlns:ds="http://schemas.openxmlformats.org/officeDocument/2006/customXml" ds:itemID="{324CCC8C-5250-4B54-A3F4-52EB751D3973}">
+<ds:datastoreItem xmlns:ds="http://schemas.openxmlformats.org/officeDocument/2006/customXml" ds:itemID="{1EC94103-652C-4AE0-A140-834F3AA16F73}">
   <ds:schemaRefs>
     <ds:schemaRef ds:uri="http://schemas.openxmlformats.org/officeDocument/2006/bibliography"/>
   </ds:schemaRefs>

</xml_diff>

<commit_message>
TFS 18062 - Allow senior manager to review logs
git-tfs-id: [https://tfs.omnicloud.local/tfs/cco%20program/]$/eCoaching_V2;C46815
</commit_message>
<xml_diff>
--- a/Runbook/DB/CCO_eCoaching_Log_DB_Runbook.docx
+++ b/Runbook/DB/CCO_eCoaching_Log_DB_Runbook.docx
@@ -245,13 +245,7 @@
               <w:rPr>
                 <w:rFonts w:ascii="Times New Roman (PCL6)" w:hAnsi="Times New Roman (PCL6)"/>
               </w:rPr>
-              <w:t>7/29</w:t>
-            </w:r>
-            <w:r>
-              <w:rPr>
-                <w:rFonts w:ascii="Times New Roman (PCL6)" w:hAnsi="Times New Roman (PCL6)"/>
-              </w:rPr>
-              <w:t>/2020</w:t>
+              <w:t>8/14/2020</w:t>
             </w:r>
           </w:p>
         </w:tc>
@@ -294,7 +288,7 @@
               <w:rPr>
                 <w:sz w:val="24"/>
               </w:rPr>
-              <w:t xml:space="preserve">TFS 17716 - Removed company specific references </w:t>
+              <w:t>TFS 18062 - Allow senior manager to review logs</w:t>
             </w:r>
           </w:p>
         </w:tc>
@@ -11330,8 +11324,88 @@
               </w:rPr>
               <w:t xml:space="preserve">ny specific references </w:t>
             </w:r>
-            <w:bookmarkStart w:id="2" w:name="_GoBack"/>
-            <w:bookmarkEnd w:id="2"/>
+          </w:p>
+        </w:tc>
+        <w:tc>
+          <w:tcPr>
+            <w:tcW w:w="1553" w:type="dxa"/>
+            <w:tcBorders>
+              <w:top w:val="single" w:sz="4" w:space="0" w:color="auto"/>
+              <w:left w:val="single" w:sz="4" w:space="0" w:color="auto"/>
+              <w:bottom w:val="single" w:sz="4" w:space="0" w:color="auto"/>
+              <w:right w:val="single" w:sz="4" w:space="0" w:color="auto"/>
+            </w:tcBorders>
+          </w:tcPr>
+          <w:p>
+            <w:pPr>
+              <w:rPr>
+                <w:rFonts w:ascii="Times New Roman" w:hAnsi="Times New Roman"/>
+              </w:rPr>
+            </w:pPr>
+            <w:r>
+              <w:rPr>
+                <w:rFonts w:ascii="Times New Roman" w:hAnsi="Times New Roman"/>
+              </w:rPr>
+              <w:t xml:space="preserve">Susmitha </w:t>
+            </w:r>
+            <w:proofErr w:type="spellStart"/>
+            <w:r>
+              <w:rPr>
+                <w:rFonts w:ascii="Times New Roman" w:hAnsi="Times New Roman"/>
+              </w:rPr>
+              <w:t>Palacherla</w:t>
+            </w:r>
+            <w:proofErr w:type="spellEnd"/>
+          </w:p>
+        </w:tc>
+      </w:tr>
+      <w:tr>
+        <w:tc>
+          <w:tcPr>
+            <w:tcW w:w="1345" w:type="dxa"/>
+            <w:tcBorders>
+              <w:top w:val="single" w:sz="4" w:space="0" w:color="auto"/>
+              <w:left w:val="single" w:sz="4" w:space="0" w:color="auto"/>
+              <w:bottom w:val="single" w:sz="4" w:space="0" w:color="auto"/>
+              <w:right w:val="single" w:sz="4" w:space="0" w:color="auto"/>
+            </w:tcBorders>
+          </w:tcPr>
+          <w:p>
+            <w:pPr>
+              <w:rPr>
+                <w:rFonts w:ascii="Times New Roman" w:hAnsi="Times New Roman"/>
+              </w:rPr>
+            </w:pPr>
+            <w:r>
+              <w:rPr>
+                <w:rFonts w:ascii="Times New Roman" w:hAnsi="Times New Roman"/>
+              </w:rPr>
+              <w:t>8/14/2020</w:t>
+            </w:r>
+          </w:p>
+        </w:tc>
+        <w:tc>
+          <w:tcPr>
+            <w:tcW w:w="6570" w:type="dxa"/>
+            <w:tcBorders>
+              <w:top w:val="single" w:sz="4" w:space="0" w:color="auto"/>
+              <w:left w:val="single" w:sz="4" w:space="0" w:color="auto"/>
+              <w:bottom w:val="single" w:sz="4" w:space="0" w:color="auto"/>
+              <w:right w:val="single" w:sz="4" w:space="0" w:color="auto"/>
+            </w:tcBorders>
+          </w:tcPr>
+          <w:p>
+            <w:pPr>
+              <w:rPr>
+                <w:rFonts w:ascii="Times New Roman" w:hAnsi="Times New Roman"/>
+              </w:rPr>
+            </w:pPr>
+            <w:r>
+              <w:rPr>
+                <w:rFonts w:ascii="Times New Roman" w:hAnsi="Times New Roman"/>
+              </w:rPr>
+              <w:t>TFS 18062 - Allow senior manager to review logs</w:t>
+            </w:r>
           </w:p>
         </w:tc>
         <w:tc>
@@ -11419,22 +11493,15 @@
       <w:pPr>
         <w:pStyle w:val="NoSpacing"/>
         <w:rPr>
-          <w:rFonts w:ascii="Times New Roman (PCL6)" w:hAnsi="Times New Roman (PCL6)"/>
-        </w:rPr>
-      </w:pPr>
-      <w:r>
-        <w:rPr>
-          <w:rFonts w:ascii="Times New Roman (PCL6)" w:hAnsi="Times New Roman (PCL6)"/>
+          <w:rFonts w:ascii="Times New Roman" w:hAnsi="Times New Roman"/>
+        </w:rPr>
+      </w:pPr>
+      <w:r>
+        <w:rPr>
+          <w:rFonts w:ascii="Times New Roman" w:hAnsi="Times New Roman"/>
           <w:highlight w:val="yellow"/>
         </w:rPr>
-        <w:t xml:space="preserve">TFS 17284 – Admin task to </w:t>
-      </w:r>
-      <w:r>
-        <w:rPr>
-          <w:rFonts w:ascii="Times New Roman (PCL6)" w:hAnsi="Times New Roman (PCL6)"/>
-          <w:highlight w:val="yellow"/>
-        </w:rPr>
-        <w:t>remove obsolete objects</w:t>
+        <w:t>TFS 18062 - Allow senior manager to review logs</w:t>
       </w:r>
     </w:p>
     <w:p>
@@ -11467,74 +11534,37 @@
         <w:pStyle w:val="NoSpacing"/>
         <w:rPr>
           <w:rFonts w:ascii="Times New Roman (PCL6)" w:hAnsi="Times New Roman (PCL6)"/>
+        </w:rPr>
+      </w:pPr>
+      <w:r>
+        <w:rPr>
+          <w:rFonts w:ascii="Times New Roman (PCL6)" w:hAnsi="Times New Roman (PCL6)"/>
+        </w:rPr>
+        <w:t>1 View</w:t>
+      </w:r>
+    </w:p>
+    <w:p>
+      <w:pPr>
+        <w:pStyle w:val="NoSpacing"/>
+        <w:rPr>
+          <w:rFonts w:ascii="Times New Roman (PCL6)" w:hAnsi="Times New Roman (PCL6)"/>
+        </w:rPr>
+      </w:pPr>
+      <w:r>
+        <w:rPr>
+          <w:rFonts w:ascii="Times New Roman (PCL6)" w:hAnsi="Times New Roman (PCL6)"/>
+        </w:rPr>
+        <w:t>5 Stored Procedures</w:t>
+      </w:r>
+    </w:p>
+    <w:p>
+      <w:pPr>
+        <w:pStyle w:val="NoSpacing"/>
+        <w:rPr>
+          <w:rFonts w:ascii="Times New Roman (PCL6)" w:hAnsi="Times New Roman (PCL6)"/>
           <w:b/>
         </w:rPr>
       </w:pPr>
-    </w:p>
-    <w:p>
-      <w:pPr>
-        <w:autoSpaceDE w:val="0"/>
-        <w:autoSpaceDN w:val="0"/>
-        <w:adjustRightInd w:val="0"/>
-        <w:spacing w:after="0" w:line="240" w:lineRule="auto"/>
-        <w:rPr>
-          <w:rFonts w:ascii="Times New Roman (PCL6)" w:hAnsi="Times New Roman (PCL6)"/>
-        </w:rPr>
-      </w:pPr>
-      <w:r>
-        <w:rPr>
-          <w:rFonts w:ascii="Times New Roman (PCL6)" w:hAnsi="Times New Roman (PCL6)"/>
-          <w:highlight w:val="yellow"/>
-        </w:rPr>
-        <w:t>1</w:t>
-      </w:r>
-      <w:r>
-        <w:rPr>
-          <w:rFonts w:ascii="Times New Roman (PCL6)" w:hAnsi="Times New Roman (PCL6)"/>
-          <w:highlight w:val="yellow"/>
-        </w:rPr>
-        <w:t xml:space="preserve"> </w:t>
-      </w:r>
-      <w:r>
-        <w:rPr>
-          <w:rFonts w:ascii="Times New Roman (PCL6)" w:hAnsi="Times New Roman (PCL6)"/>
-          <w:highlight w:val="yellow"/>
-        </w:rPr>
-        <w:t>Run</w:t>
-      </w:r>
-      <w:r>
-        <w:rPr>
-          <w:rFonts w:ascii="Times New Roman (PCL6)" w:hAnsi="Times New Roman (PCL6)"/>
-          <w:highlight w:val="yellow"/>
-        </w:rPr>
-        <w:t>Once</w:t>
-      </w:r>
-      <w:r>
-        <w:rPr>
-          <w:rFonts w:ascii="Times New Roman (PCL6)" w:hAnsi="Times New Roman (PCL6)"/>
-          <w:highlight w:val="yellow"/>
-        </w:rPr>
-        <w:t xml:space="preserve"> </w:t>
-      </w:r>
-    </w:p>
-    <w:p>
-      <w:pPr>
-        <w:widowControl w:val="0"/>
-        <w:autoSpaceDE w:val="0"/>
-        <w:autoSpaceDN w:val="0"/>
-        <w:adjustRightInd w:val="0"/>
-        <w:spacing w:after="0" w:line="240" w:lineRule="auto"/>
-        <w:rPr>
-          <w:rFonts w:ascii="Times New Roman (PCL6)" w:hAnsi="Times New Roman (PCL6)"/>
-        </w:rPr>
-      </w:pPr>
-      <w:r>
-        <w:rPr>
-          <w:rFonts w:ascii="Times New Roman (PCL6)" w:hAnsi="Times New Roman (PCL6)"/>
-          <w:highlight w:val="green"/>
-        </w:rPr>
-        <w:t>CCO_eCoaching_Log_DB_RunOnce_TFS_17284_Code_Cleanup.txt</w:t>
-      </w:r>
     </w:p>
     <w:p>
       <w:pPr>
@@ -14851,7 +14881,7 @@
           <w:color w:val="FF0000"/>
           <w:sz w:val="20"/>
           <w:szCs w:val="20"/>
-          <w:highlight w:val="lightGray"/>
+          <w:highlight w:val="yellow"/>
         </w:rPr>
       </w:pPr>
       <w:r>
@@ -14861,21 +14891,21 @@
           <w:color w:val="FF0000"/>
           <w:sz w:val="20"/>
           <w:szCs w:val="20"/>
-          <w:highlight w:val="lightGray"/>
-        </w:rPr>
-        <w:t xml:space="preserve">No </w:t>
-      </w:r>
-      <w:r>
+          <w:highlight w:val="yellow"/>
+        </w:rPr>
+        <w:t>Stored procedure updates in this release</w:t>
+      </w:r>
+    </w:p>
+    <w:p>
+      <w:pPr>
+        <w:pStyle w:val="NoSpacing"/>
         <w:rPr>
           <w:rFonts w:ascii="Times New Roman" w:hAnsi="Times New Roman"/>
           <w:b/>
-          <w:color w:val="FF0000"/>
-          <w:sz w:val="20"/>
-          <w:szCs w:val="20"/>
-          <w:highlight w:val="lightGray"/>
-        </w:rPr>
-        <w:t>Stored procedure updates in this release</w:t>
-      </w:r>
+          <w:sz w:val="20"/>
+          <w:szCs w:val="20"/>
+        </w:rPr>
+      </w:pPr>
     </w:p>
     <w:p>
       <w:pPr>
@@ -14887,17 +14917,15 @@
           <w:szCs w:val="20"/>
         </w:rPr>
       </w:pPr>
-    </w:p>
-    <w:p>
-      <w:pPr>
-        <w:pStyle w:val="NoSpacing"/>
+      <w:r>
         <w:rPr>
           <w:rFonts w:ascii="Times New Roman" w:hAnsi="Times New Roman"/>
           <w:b/>
           <w:sz w:val="20"/>
           <w:szCs w:val="20"/>
         </w:rPr>
-      </w:pPr>
+        <w:t>--Date Dim</w:t>
+      </w:r>
       <w:r>
         <w:rPr>
           <w:rFonts w:ascii="Times New Roman" w:hAnsi="Times New Roman"/>
@@ -14905,126 +14933,281 @@
           <w:sz w:val="20"/>
           <w:szCs w:val="20"/>
         </w:rPr>
-        <w:t>--Date Dim</w:t>
-      </w:r>
-      <w:r>
+        <w:t xml:space="preserve"> and Dates</w:t>
+      </w:r>
+    </w:p>
+    <w:p>
+      <w:pPr>
+        <w:pStyle w:val="NoSpacing"/>
+        <w:rPr>
+          <w:rFonts w:ascii="Times New Roman" w:hAnsi="Times New Roman"/>
+          <w:sz w:val="20"/>
+          <w:szCs w:val="20"/>
+        </w:rPr>
+      </w:pPr>
+      <w:r>
+        <w:rPr>
+          <w:rFonts w:ascii="Times New Roman" w:hAnsi="Times New Roman"/>
+          <w:sz w:val="20"/>
+          <w:szCs w:val="20"/>
+        </w:rPr>
+        <w:t>sp_Dim_Date_Add_Date_Range</w:t>
+      </w:r>
+    </w:p>
+    <w:p>
+      <w:pPr>
+        <w:pStyle w:val="NoSpacing"/>
+        <w:rPr>
+          <w:rFonts w:ascii="Times New Roman" w:hAnsi="Times New Roman"/>
+          <w:sz w:val="20"/>
+          <w:szCs w:val="20"/>
+        </w:rPr>
+      </w:pPr>
+      <w:r>
+        <w:rPr>
+          <w:rFonts w:ascii="Times New Roman" w:hAnsi="Times New Roman"/>
+          <w:sz w:val="20"/>
+          <w:szCs w:val="20"/>
+        </w:rPr>
+        <w:t>sp_Dim_Date_Add_Unknown_Row</w:t>
+      </w:r>
+    </w:p>
+    <w:p>
+      <w:pPr>
+        <w:pStyle w:val="NoSpacing"/>
+        <w:rPr>
+          <w:rFonts w:ascii="Times New Roman" w:hAnsi="Times New Roman"/>
+          <w:sz w:val="20"/>
+          <w:szCs w:val="20"/>
+        </w:rPr>
+      </w:pPr>
+      <w:r>
+        <w:rPr>
+          <w:rFonts w:ascii="Times New Roman" w:hAnsi="Times New Roman"/>
+          <w:sz w:val="20"/>
+          <w:szCs w:val="20"/>
+        </w:rPr>
+        <w:t>sp_Get_Dates_For_Previous_Month</w:t>
+      </w:r>
+    </w:p>
+    <w:p>
+      <w:pPr>
+        <w:pStyle w:val="NoSpacing"/>
+        <w:rPr>
+          <w:rFonts w:ascii="Times New Roman" w:hAnsi="Times New Roman"/>
+          <w:sz w:val="20"/>
+          <w:szCs w:val="20"/>
+        </w:rPr>
+      </w:pPr>
+    </w:p>
+    <w:p>
+      <w:pPr>
+        <w:pStyle w:val="NoSpacing"/>
+        <w:rPr>
+          <w:rFonts w:ascii="Times New Roman" w:hAnsi="Times New Roman"/>
+          <w:sz w:val="20"/>
+          <w:szCs w:val="20"/>
+        </w:rPr>
+      </w:pPr>
+    </w:p>
+    <w:p>
+      <w:pPr>
+        <w:pStyle w:val="NoSpacing"/>
+        <w:rPr>
+          <w:rFonts w:ascii="Times New Roman" w:hAnsi="Times New Roman"/>
+          <w:sz w:val="20"/>
+          <w:szCs w:val="20"/>
+        </w:rPr>
+      </w:pPr>
+      <w:r>
+        <w:rPr>
+          <w:rFonts w:ascii="Times New Roman" w:hAnsi="Times New Roman"/>
+          <w:sz w:val="20"/>
+          <w:szCs w:val="20"/>
+        </w:rPr>
+        <w:t>--Employee Hierarchy</w:t>
+      </w:r>
+    </w:p>
+    <w:p>
+      <w:pPr>
+        <w:pStyle w:val="NoSpacing"/>
+        <w:rPr>
+          <w:rFonts w:ascii="Times New Roman" w:hAnsi="Times New Roman"/>
+          <w:sz w:val="20"/>
+          <w:szCs w:val="20"/>
+        </w:rPr>
+      </w:pPr>
+      <w:r>
+        <w:rPr>
+          <w:rFonts w:ascii="Times New Roman" w:hAnsi="Times New Roman"/>
+          <w:sz w:val="20"/>
+          <w:szCs w:val="20"/>
+        </w:rPr>
+        <w:t>sp_Update_Employee_Hierarchy_Stage</w:t>
+      </w:r>
+      <w:r>
+        <w:rPr>
+          <w:rFonts w:ascii="Times New Roman" w:hAnsi="Times New Roman"/>
+          <w:sz w:val="20"/>
+          <w:szCs w:val="20"/>
+        </w:rPr>
+        <w:t xml:space="preserve"> </w:t>
+      </w:r>
+    </w:p>
+    <w:p>
+      <w:pPr>
+        <w:pStyle w:val="NoSpacing"/>
+        <w:rPr>
+          <w:rFonts w:ascii="Times New Roman" w:hAnsi="Times New Roman"/>
+          <w:sz w:val="20"/>
+          <w:szCs w:val="20"/>
+        </w:rPr>
+      </w:pPr>
+      <w:r>
+        <w:rPr>
+          <w:rFonts w:ascii="Times New Roman" w:hAnsi="Times New Roman"/>
+          <w:sz w:val="20"/>
+          <w:szCs w:val="20"/>
+        </w:rPr>
+        <w:t>sp_Populate_Employee_Hierarchy</w:t>
+      </w:r>
+      <w:r>
+        <w:rPr>
+          <w:rFonts w:ascii="Times New Roman" w:hAnsi="Times New Roman"/>
+          <w:sz w:val="20"/>
+          <w:szCs w:val="20"/>
+        </w:rPr>
+        <w:t xml:space="preserve"> </w:t>
+      </w:r>
+    </w:p>
+    <w:p>
+      <w:pPr>
+        <w:pStyle w:val="NoSpacing"/>
+        <w:rPr>
+          <w:rFonts w:ascii="Times New Roman" w:hAnsi="Times New Roman"/>
+          <w:sz w:val="20"/>
+          <w:szCs w:val="20"/>
+        </w:rPr>
+      </w:pPr>
+      <w:r>
+        <w:rPr>
+          <w:rFonts w:ascii="Times New Roman" w:hAnsi="Times New Roman"/>
+          <w:sz w:val="20"/>
+          <w:szCs w:val="20"/>
+        </w:rPr>
+        <w:t xml:space="preserve">sp_Update_EmployeeID_To_LanID </w:t>
+      </w:r>
+    </w:p>
+    <w:p>
+      <w:pPr>
+        <w:pStyle w:val="NoSpacing"/>
+        <w:rPr>
+          <w:rFonts w:ascii="Times New Roman" w:hAnsi="Times New Roman"/>
+          <w:sz w:val="20"/>
+          <w:szCs w:val="20"/>
+        </w:rPr>
+      </w:pPr>
+      <w:r>
+        <w:rPr>
+          <w:rFonts w:ascii="Times New Roman" w:hAnsi="Times New Roman"/>
+          <w:sz w:val="20"/>
+          <w:szCs w:val="20"/>
+        </w:rPr>
+        <w:t>sp_Update_CSR_Hierarchy</w:t>
+      </w:r>
+      <w:r>
+        <w:rPr>
+          <w:rFonts w:ascii="Times New Roman" w:hAnsi="Times New Roman"/>
+          <w:sz w:val="20"/>
+          <w:szCs w:val="20"/>
+        </w:rPr>
+        <w:t xml:space="preserve"> </w:t>
+      </w:r>
+    </w:p>
+    <w:p>
+      <w:pPr>
+        <w:pStyle w:val="NoSpacing"/>
+        <w:rPr>
+          <w:rFonts w:ascii="Times New Roman" w:hAnsi="Times New Roman"/>
+          <w:sz w:val="20"/>
+          <w:szCs w:val="20"/>
+        </w:rPr>
+      </w:pPr>
+      <w:r>
+        <w:rPr>
+          <w:rFonts w:ascii="Times New Roman" w:hAnsi="Times New Roman"/>
+          <w:sz w:val="20"/>
+          <w:szCs w:val="20"/>
+        </w:rPr>
+        <w:t>sp_Merge_HR_Employee_Hierarchy_Stage</w:t>
+      </w:r>
+    </w:p>
+    <w:p>
+      <w:pPr>
+        <w:pStyle w:val="NoSpacing"/>
+        <w:rPr>
+          <w:rFonts w:ascii="Times New Roman" w:hAnsi="Times New Roman"/>
+          <w:sz w:val="20"/>
+          <w:szCs w:val="20"/>
+        </w:rPr>
+      </w:pPr>
+    </w:p>
+    <w:p>
+      <w:pPr>
+        <w:pStyle w:val="NoSpacing"/>
+        <w:rPr>
+          <w:rFonts w:ascii="Times New Roman" w:hAnsi="Times New Roman"/>
+          <w:sz w:val="20"/>
+          <w:szCs w:val="20"/>
+        </w:rPr>
+      </w:pPr>
+    </w:p>
+    <w:p>
+      <w:pPr>
+        <w:pStyle w:val="NoSpacing"/>
+        <w:rPr>
+          <w:rFonts w:ascii="Times New Roman" w:hAnsi="Times New Roman"/>
+          <w:sz w:val="20"/>
+          <w:szCs w:val="20"/>
+        </w:rPr>
+      </w:pPr>
+    </w:p>
+    <w:p>
+      <w:pPr>
+        <w:pStyle w:val="NoSpacing"/>
         <w:rPr>
           <w:rFonts w:ascii="Times New Roman" w:hAnsi="Times New Roman"/>
           <w:b/>
           <w:sz w:val="20"/>
           <w:szCs w:val="20"/>
         </w:rPr>
-        <w:t xml:space="preserve"> and Dates</w:t>
-      </w:r>
-    </w:p>
-    <w:p>
-      <w:pPr>
-        <w:pStyle w:val="NoSpacing"/>
-        <w:rPr>
-          <w:rFonts w:ascii="Times New Roman" w:hAnsi="Times New Roman"/>
-          <w:sz w:val="20"/>
-          <w:szCs w:val="20"/>
-        </w:rPr>
-      </w:pPr>
-      <w:r>
-        <w:rPr>
-          <w:rFonts w:ascii="Times New Roman" w:hAnsi="Times New Roman"/>
-          <w:sz w:val="20"/>
-          <w:szCs w:val="20"/>
-        </w:rPr>
-        <w:t>sp_Dim_Date_Add_Date_Range</w:t>
-      </w:r>
-    </w:p>
-    <w:p>
-      <w:pPr>
-        <w:pStyle w:val="NoSpacing"/>
-        <w:rPr>
-          <w:rFonts w:ascii="Times New Roman" w:hAnsi="Times New Roman"/>
-          <w:sz w:val="20"/>
-          <w:szCs w:val="20"/>
-        </w:rPr>
-      </w:pPr>
-      <w:r>
-        <w:rPr>
-          <w:rFonts w:ascii="Times New Roman" w:hAnsi="Times New Roman"/>
-          <w:sz w:val="20"/>
-          <w:szCs w:val="20"/>
-        </w:rPr>
-        <w:t>sp_Dim_Date_Add_Unknown_Row</w:t>
-      </w:r>
-    </w:p>
-    <w:p>
-      <w:pPr>
-        <w:pStyle w:val="NoSpacing"/>
-        <w:rPr>
-          <w:rFonts w:ascii="Times New Roman" w:hAnsi="Times New Roman"/>
-          <w:sz w:val="20"/>
-          <w:szCs w:val="20"/>
-        </w:rPr>
-      </w:pPr>
-      <w:r>
-        <w:rPr>
-          <w:rFonts w:ascii="Times New Roman" w:hAnsi="Times New Roman"/>
-          <w:sz w:val="20"/>
-          <w:szCs w:val="20"/>
-        </w:rPr>
-        <w:t>sp_Get_Dates_For_Previous_Month</w:t>
-      </w:r>
-    </w:p>
-    <w:p>
-      <w:pPr>
-        <w:pStyle w:val="NoSpacing"/>
-        <w:rPr>
-          <w:rFonts w:ascii="Times New Roman" w:hAnsi="Times New Roman"/>
-          <w:sz w:val="20"/>
-          <w:szCs w:val="20"/>
-        </w:rPr>
-      </w:pPr>
-    </w:p>
-    <w:p>
-      <w:pPr>
-        <w:pStyle w:val="NoSpacing"/>
-        <w:rPr>
-          <w:rFonts w:ascii="Times New Roman" w:hAnsi="Times New Roman"/>
-          <w:sz w:val="20"/>
-          <w:szCs w:val="20"/>
-        </w:rPr>
-      </w:pPr>
-    </w:p>
-    <w:p>
-      <w:pPr>
-        <w:pStyle w:val="NoSpacing"/>
-        <w:rPr>
-          <w:rFonts w:ascii="Times New Roman" w:hAnsi="Times New Roman"/>
-          <w:sz w:val="20"/>
-          <w:szCs w:val="20"/>
-        </w:rPr>
-      </w:pPr>
-      <w:r>
-        <w:rPr>
-          <w:rFonts w:ascii="Times New Roman" w:hAnsi="Times New Roman"/>
-          <w:sz w:val="20"/>
-          <w:szCs w:val="20"/>
-        </w:rPr>
-        <w:t>--Employee Hierarchy</w:t>
-      </w:r>
-    </w:p>
-    <w:p>
-      <w:pPr>
-        <w:pStyle w:val="NoSpacing"/>
-        <w:rPr>
-          <w:rFonts w:ascii="Times New Roman" w:hAnsi="Times New Roman"/>
-          <w:sz w:val="20"/>
-          <w:szCs w:val="20"/>
-        </w:rPr>
-      </w:pPr>
-      <w:r>
-        <w:rPr>
-          <w:rFonts w:ascii="Times New Roman" w:hAnsi="Times New Roman"/>
-          <w:sz w:val="20"/>
-          <w:szCs w:val="20"/>
-        </w:rPr>
-        <w:t>sp_Update_Employee_Hierarchy_Stage</w:t>
+      </w:pPr>
+      <w:r>
+        <w:rPr>
+          <w:rFonts w:ascii="Times New Roman" w:hAnsi="Times New Roman"/>
+          <w:b/>
+          <w:sz w:val="20"/>
+          <w:szCs w:val="20"/>
+        </w:rPr>
+        <w:t>--Notifications</w:t>
+      </w:r>
+    </w:p>
+    <w:p>
+      <w:pPr>
+        <w:pStyle w:val="NoSpacing"/>
+        <w:rPr>
+          <w:rFonts w:ascii="Times New Roman" w:hAnsi="Times New Roman"/>
+          <w:sz w:val="20"/>
+          <w:szCs w:val="20"/>
+        </w:rPr>
+      </w:pPr>
+      <w:r>
+        <w:rPr>
+          <w:rFonts w:ascii="Times New Roman" w:hAnsi="Times New Roman"/>
+          <w:sz w:val="20"/>
+          <w:szCs w:val="20"/>
+        </w:rPr>
+        <w:t>sp_SelectCoaching4Contact</w:t>
       </w:r>
       <w:r>
         <w:rPr>
@@ -15050,88 +15233,154 @@
           <w:sz w:val="20"/>
           <w:szCs w:val="20"/>
         </w:rPr>
-        <w:t>sp_Populate_Employee_Hierarchy</w:t>
-      </w:r>
-      <w:r>
-        <w:rPr>
-          <w:rFonts w:ascii="Times New Roman" w:hAnsi="Times New Roman"/>
-          <w:sz w:val="20"/>
-          <w:szCs w:val="20"/>
-        </w:rPr>
-        <w:t xml:space="preserve"> </w:t>
-      </w:r>
-    </w:p>
-    <w:p>
-      <w:pPr>
-        <w:pStyle w:val="NoSpacing"/>
-        <w:rPr>
-          <w:rFonts w:ascii="Times New Roman" w:hAnsi="Times New Roman"/>
-          <w:sz w:val="20"/>
-          <w:szCs w:val="20"/>
-        </w:rPr>
-      </w:pPr>
-      <w:r>
-        <w:rPr>
-          <w:rFonts w:ascii="Times New Roman" w:hAnsi="Times New Roman"/>
-          <w:sz w:val="20"/>
-          <w:szCs w:val="20"/>
-        </w:rPr>
-        <w:t xml:space="preserve">sp_Update_EmployeeID_To_LanID </w:t>
-      </w:r>
-    </w:p>
-    <w:p>
-      <w:pPr>
-        <w:pStyle w:val="NoSpacing"/>
-        <w:rPr>
-          <w:rFonts w:ascii="Times New Roman" w:hAnsi="Times New Roman"/>
-          <w:sz w:val="20"/>
-          <w:szCs w:val="20"/>
-        </w:rPr>
-      </w:pPr>
-      <w:r>
-        <w:rPr>
-          <w:rFonts w:ascii="Times New Roman" w:hAnsi="Times New Roman"/>
-          <w:sz w:val="20"/>
-          <w:szCs w:val="20"/>
-        </w:rPr>
-        <w:t>sp_Update_CSR_Hierarchy</w:t>
-      </w:r>
-      <w:r>
-        <w:rPr>
-          <w:rFonts w:ascii="Times New Roman" w:hAnsi="Times New Roman"/>
-          <w:sz w:val="20"/>
-          <w:szCs w:val="20"/>
-        </w:rPr>
-        <w:t xml:space="preserve"> </w:t>
-      </w:r>
-    </w:p>
-    <w:p>
-      <w:pPr>
-        <w:pStyle w:val="NoSpacing"/>
-        <w:rPr>
-          <w:rFonts w:ascii="Times New Roman" w:hAnsi="Times New Roman"/>
-          <w:sz w:val="20"/>
-          <w:szCs w:val="20"/>
-        </w:rPr>
-      </w:pPr>
-      <w:r>
-        <w:rPr>
-          <w:rFonts w:ascii="Times New Roman" w:hAnsi="Times New Roman"/>
-          <w:sz w:val="20"/>
-          <w:szCs w:val="20"/>
-        </w:rPr>
-        <w:t>sp_Merge_HR_Employee_Hierarchy_Stage</w:t>
-      </w:r>
-    </w:p>
-    <w:p>
-      <w:pPr>
-        <w:pStyle w:val="NoSpacing"/>
-        <w:rPr>
-          <w:rFonts w:ascii="Times New Roman" w:hAnsi="Times New Roman"/>
-          <w:sz w:val="20"/>
-          <w:szCs w:val="20"/>
-        </w:rPr>
-      </w:pPr>
+        <w:t>sp_SelectCoaching4Bingo.sql</w:t>
+      </w:r>
+    </w:p>
+    <w:p>
+      <w:pPr>
+        <w:pStyle w:val="NoSpacing"/>
+        <w:rPr>
+          <w:rFonts w:ascii="Times New Roman" w:hAnsi="Times New Roman"/>
+          <w:sz w:val="20"/>
+          <w:szCs w:val="20"/>
+        </w:rPr>
+      </w:pPr>
+      <w:r>
+        <w:rPr>
+          <w:rFonts w:ascii="Times New Roman" w:hAnsi="Times New Roman"/>
+          <w:sz w:val="20"/>
+          <w:szCs w:val="20"/>
+        </w:rPr>
+        <w:t>sp_SelectSurvey4Contact</w:t>
+      </w:r>
+    </w:p>
+    <w:p>
+      <w:pPr>
+        <w:pStyle w:val="NoSpacing"/>
+        <w:rPr>
+          <w:rFonts w:ascii="Times New Roman" w:hAnsi="Times New Roman"/>
+          <w:sz w:val="20"/>
+          <w:szCs w:val="20"/>
+        </w:rPr>
+      </w:pPr>
+      <w:r>
+        <w:rPr>
+          <w:rFonts w:ascii="Times New Roman" w:hAnsi="Times New Roman"/>
+          <w:sz w:val="20"/>
+          <w:szCs w:val="20"/>
+        </w:rPr>
+        <w:t>sp_SelectCoaching4FollowUp</w:t>
+      </w:r>
+    </w:p>
+    <w:p>
+      <w:pPr>
+        <w:pStyle w:val="NoSpacing"/>
+        <w:rPr>
+          <w:rFonts w:ascii="Times New Roman" w:hAnsi="Times New Roman"/>
+          <w:sz w:val="20"/>
+          <w:szCs w:val="20"/>
+        </w:rPr>
+      </w:pPr>
+    </w:p>
+    <w:p>
+      <w:pPr>
+        <w:pStyle w:val="NoSpacing"/>
+        <w:rPr>
+          <w:rFonts w:ascii="Times New Roman" w:hAnsi="Times New Roman"/>
+          <w:sz w:val="20"/>
+          <w:szCs w:val="20"/>
+        </w:rPr>
+      </w:pPr>
+      <w:r>
+        <w:rPr>
+          <w:rFonts w:ascii="Times New Roman" w:hAnsi="Times New Roman"/>
+          <w:sz w:val="20"/>
+          <w:szCs w:val="20"/>
+        </w:rPr>
+        <w:t>sp_SelectCoaching4Reminder</w:t>
+      </w:r>
+    </w:p>
+    <w:p>
+      <w:pPr>
+        <w:pStyle w:val="NoSpacing"/>
+        <w:rPr>
+          <w:rFonts w:ascii="Times New Roman" w:hAnsi="Times New Roman"/>
+          <w:sz w:val="20"/>
+          <w:szCs w:val="20"/>
+        </w:rPr>
+      </w:pPr>
+      <w:r>
+        <w:rPr>
+          <w:rFonts w:ascii="Times New Roman" w:hAnsi="Times New Roman"/>
+          <w:sz w:val="20"/>
+          <w:szCs w:val="20"/>
+        </w:rPr>
+        <w:t>sp_SelectSurvey4Reminder.sql</w:t>
+      </w:r>
+    </w:p>
+    <w:p>
+      <w:pPr>
+        <w:pStyle w:val="NoSpacing"/>
+        <w:rPr>
+          <w:rFonts w:ascii="Times New Roman" w:hAnsi="Times New Roman"/>
+          <w:sz w:val="20"/>
+          <w:szCs w:val="20"/>
+        </w:rPr>
+      </w:pPr>
+    </w:p>
+    <w:p>
+      <w:pPr>
+        <w:pStyle w:val="NoSpacing"/>
+        <w:rPr>
+          <w:rFonts w:ascii="Times New Roman" w:hAnsi="Times New Roman"/>
+          <w:sz w:val="20"/>
+          <w:szCs w:val="20"/>
+        </w:rPr>
+      </w:pPr>
+      <w:r>
+        <w:rPr>
+          <w:rFonts w:ascii="Times New Roman" w:hAnsi="Times New Roman"/>
+          <w:sz w:val="20"/>
+          <w:szCs w:val="20"/>
+        </w:rPr>
+        <w:t xml:space="preserve">sp_UpdateFeedMailSent </w:t>
+      </w:r>
+    </w:p>
+    <w:p>
+      <w:pPr>
+        <w:pStyle w:val="NoSpacing"/>
+        <w:rPr>
+          <w:rFonts w:ascii="Times New Roman" w:hAnsi="Times New Roman"/>
+          <w:sz w:val="20"/>
+          <w:szCs w:val="20"/>
+        </w:rPr>
+      </w:pPr>
+      <w:r>
+        <w:rPr>
+          <w:rFonts w:ascii="Times New Roman" w:hAnsi="Times New Roman"/>
+          <w:sz w:val="20"/>
+          <w:szCs w:val="20"/>
+        </w:rPr>
+        <w:t>sp_UpdateReminderMailSent</w:t>
+      </w:r>
+    </w:p>
+    <w:p>
+      <w:pPr>
+        <w:pStyle w:val="NoSpacing"/>
+        <w:rPr>
+          <w:rFonts w:ascii="Times New Roman" w:hAnsi="Times New Roman"/>
+          <w:sz w:val="20"/>
+          <w:szCs w:val="20"/>
+        </w:rPr>
+      </w:pPr>
+      <w:r>
+        <w:rPr>
+          <w:rFonts w:ascii="Times New Roman" w:hAnsi="Times New Roman"/>
+          <w:sz w:val="20"/>
+          <w:szCs w:val="20"/>
+        </w:rPr>
+        <w:t>sp_UpdateSurveyMailSent</w:t>
+      </w:r>
     </w:p>
     <w:p>
       <w:pPr>
@@ -15170,238 +15419,112 @@
           <w:sz w:val="20"/>
           <w:szCs w:val="20"/>
         </w:rPr>
-        <w:t>--Notifications</w:t>
-      </w:r>
-    </w:p>
-    <w:p>
-      <w:pPr>
-        <w:pStyle w:val="NoSpacing"/>
-        <w:rPr>
-          <w:rFonts w:ascii="Times New Roman" w:hAnsi="Times New Roman"/>
-          <w:sz w:val="20"/>
-          <w:szCs w:val="20"/>
-        </w:rPr>
-      </w:pPr>
-      <w:r>
-        <w:rPr>
-          <w:rFonts w:ascii="Times New Roman" w:hAnsi="Times New Roman"/>
-          <w:sz w:val="20"/>
-          <w:szCs w:val="20"/>
-        </w:rPr>
-        <w:t>sp_SelectCoaching4Contact</w:t>
-      </w:r>
-      <w:r>
-        <w:rPr>
-          <w:rFonts w:ascii="Times New Roman" w:hAnsi="Times New Roman"/>
-          <w:sz w:val="20"/>
-          <w:szCs w:val="20"/>
-        </w:rPr>
-        <w:t xml:space="preserve"> </w:t>
-      </w:r>
-    </w:p>
-    <w:p>
-      <w:pPr>
-        <w:pStyle w:val="NoSpacing"/>
-        <w:rPr>
-          <w:rFonts w:ascii="Times New Roman" w:hAnsi="Times New Roman"/>
-          <w:sz w:val="20"/>
-          <w:szCs w:val="20"/>
-        </w:rPr>
-      </w:pPr>
-      <w:r>
-        <w:rPr>
-          <w:rFonts w:ascii="Times New Roman" w:hAnsi="Times New Roman"/>
-          <w:sz w:val="20"/>
-          <w:szCs w:val="20"/>
-        </w:rPr>
-        <w:t>sp_SelectCoaching4Bingo.sql</w:t>
-      </w:r>
-    </w:p>
-    <w:p>
-      <w:pPr>
-        <w:pStyle w:val="NoSpacing"/>
-        <w:rPr>
-          <w:rFonts w:ascii="Times New Roman" w:hAnsi="Times New Roman"/>
-          <w:sz w:val="20"/>
-          <w:szCs w:val="20"/>
-        </w:rPr>
-      </w:pPr>
-      <w:r>
-        <w:rPr>
-          <w:rFonts w:ascii="Times New Roman" w:hAnsi="Times New Roman"/>
-          <w:sz w:val="20"/>
-          <w:szCs w:val="20"/>
-        </w:rPr>
-        <w:t>sp_SelectSurvey4Contact</w:t>
-      </w:r>
-    </w:p>
-    <w:p>
-      <w:pPr>
-        <w:pStyle w:val="NoSpacing"/>
-        <w:rPr>
-          <w:rFonts w:ascii="Times New Roman" w:hAnsi="Times New Roman"/>
-          <w:sz w:val="20"/>
-          <w:szCs w:val="20"/>
-        </w:rPr>
-      </w:pPr>
-      <w:r>
-        <w:rPr>
-          <w:rFonts w:ascii="Times New Roman" w:hAnsi="Times New Roman"/>
-          <w:sz w:val="20"/>
-          <w:szCs w:val="20"/>
-        </w:rPr>
-        <w:t>sp_SelectCoaching4FollowUp</w:t>
-      </w:r>
-    </w:p>
-    <w:p>
-      <w:pPr>
-        <w:pStyle w:val="NoSpacing"/>
-        <w:rPr>
-          <w:rFonts w:ascii="Times New Roman" w:hAnsi="Times New Roman"/>
-          <w:sz w:val="20"/>
-          <w:szCs w:val="20"/>
-        </w:rPr>
-      </w:pPr>
-    </w:p>
-    <w:p>
-      <w:pPr>
-        <w:pStyle w:val="NoSpacing"/>
-        <w:rPr>
-          <w:rFonts w:ascii="Times New Roman" w:hAnsi="Times New Roman"/>
-          <w:sz w:val="20"/>
-          <w:szCs w:val="20"/>
-        </w:rPr>
-      </w:pPr>
-      <w:r>
-        <w:rPr>
-          <w:rFonts w:ascii="Times New Roman" w:hAnsi="Times New Roman"/>
-          <w:sz w:val="20"/>
-          <w:szCs w:val="20"/>
-        </w:rPr>
-        <w:t>sp_SelectCoaching4Reminder</w:t>
-      </w:r>
-    </w:p>
-    <w:p>
-      <w:pPr>
-        <w:pStyle w:val="NoSpacing"/>
-        <w:rPr>
-          <w:rFonts w:ascii="Times New Roman" w:hAnsi="Times New Roman"/>
-          <w:sz w:val="20"/>
-          <w:szCs w:val="20"/>
-        </w:rPr>
-      </w:pPr>
-      <w:r>
-        <w:rPr>
-          <w:rFonts w:ascii="Times New Roman" w:hAnsi="Times New Roman"/>
-          <w:sz w:val="20"/>
-          <w:szCs w:val="20"/>
-        </w:rPr>
-        <w:t>sp_SelectSurvey4Reminder.sql</w:t>
-      </w:r>
-    </w:p>
-    <w:p>
-      <w:pPr>
-        <w:pStyle w:val="NoSpacing"/>
-        <w:rPr>
-          <w:rFonts w:ascii="Times New Roman" w:hAnsi="Times New Roman"/>
-          <w:sz w:val="20"/>
-          <w:szCs w:val="20"/>
-        </w:rPr>
-      </w:pPr>
-    </w:p>
-    <w:p>
-      <w:pPr>
-        <w:pStyle w:val="NoSpacing"/>
-        <w:rPr>
-          <w:rFonts w:ascii="Times New Roman" w:hAnsi="Times New Roman"/>
-          <w:sz w:val="20"/>
-          <w:szCs w:val="20"/>
-        </w:rPr>
-      </w:pPr>
-      <w:r>
-        <w:rPr>
-          <w:rFonts w:ascii="Times New Roman" w:hAnsi="Times New Roman"/>
-          <w:sz w:val="20"/>
-          <w:szCs w:val="20"/>
-        </w:rPr>
-        <w:t xml:space="preserve">sp_UpdateFeedMailSent </w:t>
-      </w:r>
-    </w:p>
-    <w:p>
-      <w:pPr>
-        <w:pStyle w:val="NoSpacing"/>
-        <w:rPr>
-          <w:rFonts w:ascii="Times New Roman" w:hAnsi="Times New Roman"/>
-          <w:sz w:val="20"/>
-          <w:szCs w:val="20"/>
-        </w:rPr>
-      </w:pPr>
-      <w:r>
-        <w:rPr>
-          <w:rFonts w:ascii="Times New Roman" w:hAnsi="Times New Roman"/>
-          <w:sz w:val="20"/>
-          <w:szCs w:val="20"/>
-        </w:rPr>
-        <w:t>sp_UpdateReminderMailSent</w:t>
-      </w:r>
-    </w:p>
-    <w:p>
-      <w:pPr>
-        <w:pStyle w:val="NoSpacing"/>
-        <w:rPr>
-          <w:rFonts w:ascii="Times New Roman" w:hAnsi="Times New Roman"/>
-          <w:sz w:val="20"/>
-          <w:szCs w:val="20"/>
-        </w:rPr>
-      </w:pPr>
-      <w:r>
-        <w:rPr>
-          <w:rFonts w:ascii="Times New Roman" w:hAnsi="Times New Roman"/>
-          <w:sz w:val="20"/>
-          <w:szCs w:val="20"/>
-        </w:rPr>
-        <w:t>sp_UpdateSurveyMailSent</w:t>
-      </w:r>
-    </w:p>
-    <w:p>
-      <w:pPr>
-        <w:pStyle w:val="NoSpacing"/>
-        <w:rPr>
-          <w:rFonts w:ascii="Times New Roman" w:hAnsi="Times New Roman"/>
-          <w:sz w:val="20"/>
-          <w:szCs w:val="20"/>
-        </w:rPr>
-      </w:pPr>
-    </w:p>
-    <w:p>
-      <w:pPr>
-        <w:pStyle w:val="NoSpacing"/>
-        <w:rPr>
-          <w:rFonts w:ascii="Times New Roman" w:hAnsi="Times New Roman"/>
-          <w:sz w:val="20"/>
-          <w:szCs w:val="20"/>
-        </w:rPr>
-      </w:pPr>
-    </w:p>
-    <w:p>
-      <w:pPr>
-        <w:pStyle w:val="NoSpacing"/>
+        <w:t>--Maintenance</w:t>
+      </w:r>
+      <w:r>
         <w:rPr>
           <w:rFonts w:ascii="Times New Roman" w:hAnsi="Times New Roman"/>
           <w:b/>
           <w:sz w:val="20"/>
           <w:szCs w:val="20"/>
         </w:rPr>
-      </w:pPr>
-      <w:r>
+        <w:t xml:space="preserve"> and HouseKeeping</w:t>
+      </w:r>
+    </w:p>
+    <w:p>
+      <w:pPr>
+        <w:pStyle w:val="NoSpacing"/>
+        <w:rPr>
+          <w:rFonts w:ascii="Times New Roman" w:hAnsi="Times New Roman"/>
+          <w:sz w:val="20"/>
+          <w:szCs w:val="20"/>
+        </w:rPr>
+      </w:pPr>
+      <w:r>
+        <w:rPr>
+          <w:rFonts w:ascii="Times New Roman" w:hAnsi="Times New Roman"/>
+          <w:sz w:val="20"/>
+          <w:szCs w:val="20"/>
+        </w:rPr>
+        <w:t>sp_Insert_Into_Coaching_Log_Archive</w:t>
+      </w:r>
+    </w:p>
+    <w:p>
+      <w:pPr>
+        <w:pStyle w:val="NoSpacing"/>
+        <w:rPr>
+          <w:rFonts w:ascii="Times New Roman" w:hAnsi="Times New Roman"/>
+          <w:sz w:val="20"/>
+          <w:szCs w:val="20"/>
+        </w:rPr>
+      </w:pPr>
+      <w:r>
+        <w:rPr>
+          <w:rFonts w:ascii="Times New Roman" w:hAnsi="Times New Roman"/>
+          <w:sz w:val="20"/>
+          <w:szCs w:val="20"/>
+        </w:rPr>
+        <w:t>sp_InactivateExpiredWarningLogs</w:t>
+      </w:r>
+    </w:p>
+    <w:p>
+      <w:pPr>
+        <w:pStyle w:val="NoSpacing"/>
+        <w:rPr>
+          <w:rFonts w:ascii="Times New Roman" w:hAnsi="Times New Roman"/>
+          <w:sz w:val="20"/>
+          <w:szCs w:val="20"/>
+        </w:rPr>
+      </w:pPr>
+      <w:r>
+        <w:rPr>
+          <w:rFonts w:ascii="Times New Roman" w:hAnsi="Times New Roman"/>
+          <w:sz w:val="20"/>
+          <w:szCs w:val="20"/>
+        </w:rPr>
+        <w:t>sp_InactivateCoachingLogsForTerms</w:t>
+      </w:r>
+    </w:p>
+    <w:p>
+      <w:pPr>
+        <w:pStyle w:val="NoSpacing"/>
+        <w:rPr>
+          <w:rFonts w:ascii="Times New Roman" w:hAnsi="Times New Roman"/>
+          <w:sz w:val="20"/>
+          <w:szCs w:val="20"/>
+        </w:rPr>
+      </w:pPr>
+    </w:p>
+    <w:p>
+      <w:pPr>
+        <w:pStyle w:val="NoSpacing"/>
+        <w:rPr>
+          <w:rFonts w:ascii="Times New Roman" w:hAnsi="Times New Roman"/>
+          <w:sz w:val="20"/>
+          <w:szCs w:val="20"/>
+        </w:rPr>
+      </w:pPr>
+    </w:p>
+    <w:p>
+      <w:pPr>
+        <w:pStyle w:val="NoSpacing"/>
+        <w:rPr>
+          <w:rFonts w:ascii="Times New Roman" w:hAnsi="Times New Roman"/>
+          <w:sz w:val="20"/>
+          <w:szCs w:val="20"/>
+        </w:rPr>
+      </w:pPr>
+    </w:p>
+    <w:p>
+      <w:pPr>
+        <w:pStyle w:val="NoSpacing"/>
         <w:rPr>
           <w:rFonts w:ascii="Times New Roman" w:hAnsi="Times New Roman"/>
           <w:b/>
           <w:sz w:val="20"/>
           <w:szCs w:val="20"/>
         </w:rPr>
-        <w:t>--Maintenance</w:t>
-      </w:r>
+      </w:pPr>
       <w:r>
         <w:rPr>
           <w:rFonts w:ascii="Times New Roman" w:hAnsi="Times New Roman"/>
@@ -15409,103 +15532,17 @@
           <w:sz w:val="20"/>
           <w:szCs w:val="20"/>
         </w:rPr>
-        <w:t xml:space="preserve"> and HouseKeeping</w:t>
-      </w:r>
-    </w:p>
-    <w:p>
-      <w:pPr>
-        <w:pStyle w:val="NoSpacing"/>
-        <w:rPr>
-          <w:rFonts w:ascii="Times New Roman" w:hAnsi="Times New Roman"/>
-          <w:sz w:val="20"/>
-          <w:szCs w:val="20"/>
-        </w:rPr>
-      </w:pPr>
-      <w:r>
-        <w:rPr>
-          <w:rFonts w:ascii="Times New Roman" w:hAnsi="Times New Roman"/>
-          <w:sz w:val="20"/>
-          <w:szCs w:val="20"/>
-        </w:rPr>
-        <w:t>sp_Insert_Into_Coaching_Log_Archive</w:t>
-      </w:r>
-    </w:p>
-    <w:p>
-      <w:pPr>
-        <w:pStyle w:val="NoSpacing"/>
-        <w:rPr>
-          <w:rFonts w:ascii="Times New Roman" w:hAnsi="Times New Roman"/>
-          <w:sz w:val="20"/>
-          <w:szCs w:val="20"/>
-        </w:rPr>
-      </w:pPr>
-      <w:r>
-        <w:rPr>
-          <w:rFonts w:ascii="Times New Roman" w:hAnsi="Times New Roman"/>
-          <w:sz w:val="20"/>
-          <w:szCs w:val="20"/>
-        </w:rPr>
-        <w:t>sp_InactivateExpiredWarningLogs</w:t>
-      </w:r>
-    </w:p>
-    <w:p>
-      <w:pPr>
-        <w:pStyle w:val="NoSpacing"/>
-        <w:rPr>
-          <w:rFonts w:ascii="Times New Roman" w:hAnsi="Times New Roman"/>
-          <w:sz w:val="20"/>
-          <w:szCs w:val="20"/>
-        </w:rPr>
-      </w:pPr>
-      <w:r>
-        <w:rPr>
-          <w:rFonts w:ascii="Times New Roman" w:hAnsi="Times New Roman"/>
-          <w:sz w:val="20"/>
-          <w:szCs w:val="20"/>
-        </w:rPr>
-        <w:t>sp_InactivateCoachingLogsForTerms</w:t>
-      </w:r>
-    </w:p>
-    <w:p>
-      <w:pPr>
-        <w:pStyle w:val="NoSpacing"/>
-        <w:rPr>
-          <w:rFonts w:ascii="Times New Roman" w:hAnsi="Times New Roman"/>
-          <w:sz w:val="20"/>
-          <w:szCs w:val="20"/>
-        </w:rPr>
-      </w:pPr>
-    </w:p>
-    <w:p>
-      <w:pPr>
-        <w:pStyle w:val="NoSpacing"/>
-        <w:rPr>
-          <w:rFonts w:ascii="Times New Roman" w:hAnsi="Times New Roman"/>
-          <w:sz w:val="20"/>
-          <w:szCs w:val="20"/>
-        </w:rPr>
-      </w:pPr>
-    </w:p>
-    <w:p>
-      <w:pPr>
-        <w:pStyle w:val="NoSpacing"/>
-        <w:rPr>
-          <w:rFonts w:ascii="Times New Roman" w:hAnsi="Times New Roman"/>
-          <w:sz w:val="20"/>
-          <w:szCs w:val="20"/>
-        </w:rPr>
-      </w:pPr>
-    </w:p>
-    <w:p>
-      <w:pPr>
-        <w:pStyle w:val="NoSpacing"/>
+        <w:t>--</w:t>
+      </w:r>
+      <w:r>
         <w:rPr>
           <w:rFonts w:ascii="Times New Roman" w:hAnsi="Times New Roman"/>
           <w:b/>
           <w:sz w:val="20"/>
           <w:szCs w:val="20"/>
         </w:rPr>
-      </w:pPr>
+        <w:t>Dashboard:</w:t>
+      </w:r>
       <w:r>
         <w:rPr>
           <w:rFonts w:ascii="Times New Roman" w:hAnsi="Times New Roman"/>
@@ -15513,24 +15550,6 @@
           <w:sz w:val="20"/>
           <w:szCs w:val="20"/>
         </w:rPr>
-        <w:t>--</w:t>
-      </w:r>
-      <w:r>
-        <w:rPr>
-          <w:rFonts w:ascii="Times New Roman" w:hAnsi="Times New Roman"/>
-          <w:b/>
-          <w:sz w:val="20"/>
-          <w:szCs w:val="20"/>
-        </w:rPr>
-        <w:t>Dashboard:</w:t>
-      </w:r>
-      <w:r>
-        <w:rPr>
-          <w:rFonts w:ascii="Times New Roman" w:hAnsi="Times New Roman"/>
-          <w:b/>
-          <w:sz w:val="20"/>
-          <w:szCs w:val="20"/>
-        </w:rPr>
         <w:t xml:space="preserve"> New Submissions</w:t>
       </w:r>
     </w:p>
@@ -15543,7 +15562,7 @@
           <w:szCs w:val="20"/>
         </w:rPr>
       </w:pPr>
-      <w:bookmarkStart w:id="3" w:name="_Toc512344586"/>
+      <w:bookmarkStart w:id="2" w:name="_Toc512344586"/>
       <w:r>
         <w:rPr>
           <w:rFonts w:ascii="Times New Roman" w:hAnsi="Times New Roman"/>
@@ -15552,7 +15571,7 @@
         </w:rPr>
         <w:t>sp_select_employee_details</w:t>
       </w:r>
-      <w:bookmarkEnd w:id="3"/>
+      <w:bookmarkEnd w:id="2"/>
     </w:p>
     <w:p>
       <w:pPr>
@@ -15845,6 +15864,437 @@
           <w:b/>
           <w:sz w:val="20"/>
           <w:szCs w:val="20"/>
+          <w:highlight w:val="yellow"/>
+        </w:rPr>
+        <w:t>-- Dashboard: Filter Dropdowns</w:t>
+      </w:r>
+    </w:p>
+    <w:p>
+      <w:pPr>
+        <w:pStyle w:val="NoSpacing"/>
+        <w:rPr>
+          <w:rFonts w:ascii="Times New Roman" w:hAnsi="Times New Roman"/>
+          <w:sz w:val="20"/>
+          <w:szCs w:val="20"/>
+          <w:highlight w:val="green"/>
+        </w:rPr>
+      </w:pPr>
+    </w:p>
+    <w:p>
+      <w:pPr>
+        <w:pStyle w:val="NoSpacing"/>
+        <w:rPr>
+          <w:rFonts w:ascii="Times New Roman" w:hAnsi="Times New Roman"/>
+          <w:sz w:val="20"/>
+          <w:szCs w:val="20"/>
+        </w:rPr>
+      </w:pPr>
+      <w:r>
+        <w:rPr>
+          <w:rFonts w:ascii="Times New Roman" w:hAnsi="Times New Roman"/>
+          <w:sz w:val="20"/>
+          <w:szCs w:val="20"/>
+        </w:rPr>
+        <w:t>Supervisor:MyTeamPending:Sp_SelectFrom_Coaching_LogSupDistinctCSRTeam</w:t>
+      </w:r>
+    </w:p>
+    <w:p>
+      <w:pPr>
+        <w:pStyle w:val="NoSpacing"/>
+        <w:rPr>
+          <w:rFonts w:ascii="Times New Roman" w:hAnsi="Times New Roman"/>
+          <w:sz w:val="20"/>
+          <w:szCs w:val="20"/>
+        </w:rPr>
+      </w:pPr>
+      <w:r>
+        <w:rPr>
+          <w:rFonts w:ascii="Times New Roman" w:hAnsi="Times New Roman"/>
+          <w:sz w:val="20"/>
+          <w:szCs w:val="20"/>
+        </w:rPr>
+        <w:t>Supervisor:MyTeamCompleted:sp_SelectFrom_Coaching_LogSupDistinctMGRTeamCompleted</w:t>
+      </w:r>
+    </w:p>
+    <w:p>
+      <w:pPr>
+        <w:pStyle w:val="NoSpacing"/>
+        <w:rPr>
+          <w:rFonts w:ascii="Times New Roman" w:hAnsi="Times New Roman"/>
+          <w:sz w:val="20"/>
+          <w:szCs w:val="20"/>
+        </w:rPr>
+      </w:pPr>
+      <w:r>
+        <w:rPr>
+          <w:rFonts w:ascii="Times New Roman" w:hAnsi="Times New Roman"/>
+          <w:sz w:val="20"/>
+          <w:szCs w:val="20"/>
+        </w:rPr>
+        <w:t>Supervisor:MyTeamCompleted:sp_SelectFrom_Caoching_LogSupDistinctCSRTeamCompleted</w:t>
+      </w:r>
+    </w:p>
+    <w:p>
+      <w:pPr>
+        <w:pStyle w:val="NoSpacing"/>
+        <w:rPr>
+          <w:rFonts w:ascii="Times New Roman" w:hAnsi="Times New Roman"/>
+          <w:sz w:val="20"/>
+          <w:szCs w:val="20"/>
+        </w:rPr>
+      </w:pPr>
+    </w:p>
+    <w:p>
+      <w:pPr>
+        <w:pStyle w:val="NoSpacing"/>
+        <w:rPr>
+          <w:rFonts w:ascii="Times New Roman" w:hAnsi="Times New Roman"/>
+          <w:sz w:val="20"/>
+          <w:szCs w:val="20"/>
+        </w:rPr>
+      </w:pPr>
+      <w:r>
+        <w:rPr>
+          <w:rFonts w:ascii="Times New Roman" w:hAnsi="Times New Roman"/>
+          <w:sz w:val="20"/>
+          <w:szCs w:val="20"/>
+        </w:rPr>
+        <w:t>Manager:MyPending:sp_SelectFrom_Coaching_LogMGRDistinctSUP</w:t>
+      </w:r>
+    </w:p>
+    <w:p>
+      <w:pPr>
+        <w:pStyle w:val="NoSpacing"/>
+        <w:rPr>
+          <w:rFonts w:ascii="Times New Roman" w:hAnsi="Times New Roman"/>
+          <w:sz w:val="20"/>
+          <w:szCs w:val="20"/>
+        </w:rPr>
+      </w:pPr>
+      <w:r>
+        <w:rPr>
+          <w:rFonts w:ascii="Times New Roman" w:hAnsi="Times New Roman"/>
+          <w:sz w:val="20"/>
+          <w:szCs w:val="20"/>
+        </w:rPr>
+        <w:t>Manager:MyPending:sp_SelectFrom_Coaching_LogMGRDistinctCSR</w:t>
+      </w:r>
+    </w:p>
+    <w:p>
+      <w:pPr>
+        <w:pStyle w:val="NoSpacing"/>
+        <w:rPr>
+          <w:rFonts w:ascii="Times New Roman" w:hAnsi="Times New Roman"/>
+          <w:sz w:val="20"/>
+          <w:szCs w:val="20"/>
+          <w:highlight w:val="green"/>
+        </w:rPr>
+      </w:pPr>
+      <w:r>
+        <w:rPr>
+          <w:rFonts w:ascii="Times New Roman" w:hAnsi="Times New Roman"/>
+          <w:sz w:val="20"/>
+          <w:szCs w:val="20"/>
+          <w:highlight w:val="green"/>
+        </w:rPr>
+        <w:t>Manager:MyTeamPending:sp_selectFrom_Coaching_LogMgrDistinctSUPTeam</w:t>
+      </w:r>
+    </w:p>
+    <w:p>
+      <w:pPr>
+        <w:pStyle w:val="NoSpacing"/>
+        <w:rPr>
+          <w:rFonts w:ascii="Times New Roman" w:hAnsi="Times New Roman"/>
+          <w:sz w:val="20"/>
+          <w:szCs w:val="20"/>
+          <w:highlight w:val="green"/>
+        </w:rPr>
+      </w:pPr>
+      <w:r>
+        <w:rPr>
+          <w:rFonts w:ascii="Times New Roman" w:hAnsi="Times New Roman"/>
+          <w:sz w:val="20"/>
+          <w:szCs w:val="20"/>
+          <w:highlight w:val="green"/>
+        </w:rPr>
+        <w:t>Manager:MyTeamPending:sp_SelectFrom_Coaching_LogMgrDistinctCSRTeam</w:t>
+      </w:r>
+    </w:p>
+    <w:p>
+      <w:pPr>
+        <w:pStyle w:val="NoSpacing"/>
+        <w:rPr>
+          <w:rFonts w:ascii="Times New Roman" w:hAnsi="Times New Roman"/>
+          <w:sz w:val="20"/>
+          <w:szCs w:val="20"/>
+          <w:highlight w:val="green"/>
+        </w:rPr>
+      </w:pPr>
+      <w:r>
+        <w:rPr>
+          <w:rFonts w:ascii="Times New Roman" w:hAnsi="Times New Roman"/>
+          <w:sz w:val="20"/>
+          <w:szCs w:val="20"/>
+          <w:highlight w:val="green"/>
+        </w:rPr>
+        <w:t>Manager:MyTeamCompleted:sp_SelectFrom_Coaching_LogMgrDistinctSUPTeamCompleted</w:t>
+      </w:r>
+    </w:p>
+    <w:p>
+      <w:pPr>
+        <w:pStyle w:val="NoSpacing"/>
+        <w:rPr>
+          <w:rFonts w:ascii="Times New Roman" w:hAnsi="Times New Roman"/>
+          <w:sz w:val="20"/>
+          <w:szCs w:val="20"/>
+        </w:rPr>
+      </w:pPr>
+      <w:r>
+        <w:rPr>
+          <w:rFonts w:ascii="Times New Roman" w:hAnsi="Times New Roman"/>
+          <w:sz w:val="20"/>
+          <w:szCs w:val="20"/>
+          <w:highlight w:val="green"/>
+        </w:rPr>
+        <w:t>Manager:MyTeamCompleted:sp_SelectFrom_Coaching_LogMgrDistinctCSRTeamCompleted</w:t>
+      </w:r>
+    </w:p>
+    <w:p>
+      <w:pPr>
+        <w:pStyle w:val="NoSpacing"/>
+        <w:rPr>
+          <w:rFonts w:ascii="Times New Roman" w:hAnsi="Times New Roman"/>
+          <w:sz w:val="20"/>
+          <w:szCs w:val="20"/>
+        </w:rPr>
+      </w:pPr>
+    </w:p>
+    <w:p>
+      <w:pPr>
+        <w:pStyle w:val="NoSpacing"/>
+        <w:rPr>
+          <w:rFonts w:ascii="Times New Roman" w:hAnsi="Times New Roman"/>
+          <w:sz w:val="20"/>
+          <w:szCs w:val="20"/>
+        </w:rPr>
+      </w:pPr>
+      <w:r>
+        <w:rPr>
+          <w:rFonts w:ascii="Times New Roman" w:hAnsi="Times New Roman"/>
+          <w:sz w:val="20"/>
+          <w:szCs w:val="20"/>
+        </w:rPr>
+        <w:t>MySubmission:Supervisor:sp_SelectFrom_Coaching_LogSupDistinctMGR</w:t>
+      </w:r>
+    </w:p>
+    <w:p>
+      <w:pPr>
+        <w:pStyle w:val="NoSpacing"/>
+        <w:rPr>
+          <w:rFonts w:ascii="Times New Roman" w:hAnsi="Times New Roman"/>
+          <w:sz w:val="20"/>
+          <w:szCs w:val="20"/>
+        </w:rPr>
+      </w:pPr>
+      <w:r>
+        <w:rPr>
+          <w:rFonts w:ascii="Times New Roman" w:hAnsi="Times New Roman"/>
+          <w:sz w:val="20"/>
+          <w:szCs w:val="20"/>
+        </w:rPr>
+        <w:t xml:space="preserve">MySubmission:Supervisor:sp_SelectFrom_Coaching_LogSupDistinctSUP </w:t>
+      </w:r>
+    </w:p>
+    <w:p>
+      <w:pPr>
+        <w:pStyle w:val="NoSpacing"/>
+        <w:rPr>
+          <w:rFonts w:ascii="Times New Roman" w:hAnsi="Times New Roman"/>
+          <w:sz w:val="20"/>
+          <w:szCs w:val="20"/>
+        </w:rPr>
+      </w:pPr>
+      <w:r>
+        <w:rPr>
+          <w:rFonts w:ascii="Times New Roman" w:hAnsi="Times New Roman"/>
+          <w:sz w:val="20"/>
+          <w:szCs w:val="20"/>
+        </w:rPr>
+        <w:t xml:space="preserve">MySubmission:Supervisor:sp_SelectFrom_Coaching_LogSupDistinctCSR </w:t>
+      </w:r>
+    </w:p>
+    <w:p>
+      <w:pPr>
+        <w:pStyle w:val="NoSpacing"/>
+        <w:rPr>
+          <w:rFonts w:ascii="Times New Roman" w:hAnsi="Times New Roman"/>
+          <w:sz w:val="20"/>
+          <w:szCs w:val="20"/>
+        </w:rPr>
+      </w:pPr>
+    </w:p>
+    <w:p>
+      <w:pPr>
+        <w:pStyle w:val="NoSpacing"/>
+        <w:rPr>
+          <w:rFonts w:ascii="Times New Roman" w:hAnsi="Times New Roman"/>
+          <w:sz w:val="20"/>
+          <w:szCs w:val="20"/>
+        </w:rPr>
+      </w:pPr>
+      <w:r>
+        <w:rPr>
+          <w:rFonts w:ascii="Times New Roman" w:hAnsi="Times New Roman"/>
+          <w:sz w:val="20"/>
+          <w:szCs w:val="20"/>
+        </w:rPr>
+        <w:t>MySubmission:Manager:sp_SelectFrom_Coaching_LogMgrDistinctMGRSubmitted</w:t>
+      </w:r>
+    </w:p>
+    <w:p>
+      <w:pPr>
+        <w:pStyle w:val="NoSpacing"/>
+        <w:rPr>
+          <w:rFonts w:ascii="Times New Roman" w:hAnsi="Times New Roman"/>
+          <w:sz w:val="20"/>
+          <w:szCs w:val="20"/>
+        </w:rPr>
+      </w:pPr>
+      <w:r>
+        <w:rPr>
+          <w:rFonts w:ascii="Times New Roman" w:hAnsi="Times New Roman"/>
+          <w:sz w:val="20"/>
+          <w:szCs w:val="20"/>
+        </w:rPr>
+        <w:t>MySubmission:Manager:sp_SelectFrom_Coaching_LogMgrDistinctSUPSubmitted</w:t>
+      </w:r>
+    </w:p>
+    <w:p>
+      <w:pPr>
+        <w:pStyle w:val="NoSpacing"/>
+        <w:rPr>
+          <w:rFonts w:ascii="Times New Roman" w:hAnsi="Times New Roman"/>
+          <w:sz w:val="20"/>
+          <w:szCs w:val="20"/>
+        </w:rPr>
+      </w:pPr>
+      <w:r>
+        <w:rPr>
+          <w:rFonts w:ascii="Times New Roman" w:hAnsi="Times New Roman"/>
+          <w:sz w:val="20"/>
+          <w:szCs w:val="20"/>
+        </w:rPr>
+        <w:t xml:space="preserve">MySubmission:Manager:sp_SelectFrom_Coaching_LogMgrDistinctCSRSubmitted </w:t>
+      </w:r>
+    </w:p>
+    <w:p>
+      <w:pPr>
+        <w:pStyle w:val="NoSpacing"/>
+        <w:rPr>
+          <w:rFonts w:ascii="Times New Roman" w:hAnsi="Times New Roman"/>
+          <w:sz w:val="20"/>
+          <w:szCs w:val="20"/>
+        </w:rPr>
+      </w:pPr>
+    </w:p>
+    <w:p>
+      <w:pPr>
+        <w:pStyle w:val="NoSpacing"/>
+        <w:rPr>
+          <w:rFonts w:ascii="Times New Roman" w:hAnsi="Times New Roman"/>
+          <w:sz w:val="20"/>
+          <w:szCs w:val="20"/>
+        </w:rPr>
+      </w:pPr>
+    </w:p>
+    <w:p>
+      <w:pPr>
+        <w:pStyle w:val="NoSpacing"/>
+        <w:rPr>
+          <w:rFonts w:ascii="Times New Roman" w:hAnsi="Times New Roman"/>
+          <w:sz w:val="20"/>
+          <w:szCs w:val="20"/>
+        </w:rPr>
+      </w:pPr>
+      <w:r>
+        <w:rPr>
+          <w:rFonts w:ascii="Times New Roman" w:hAnsi="Times New Roman"/>
+          <w:sz w:val="20"/>
+          <w:szCs w:val="20"/>
+        </w:rPr>
+        <w:t>MySubmission:Staff:sp_SelectFrom_Coaching_LogStaffDistinctPendingCSRSubmitted</w:t>
+      </w:r>
+    </w:p>
+    <w:p>
+      <w:pPr>
+        <w:pStyle w:val="NoSpacing"/>
+        <w:rPr>
+          <w:rFonts w:ascii="Times New Roman" w:hAnsi="Times New Roman"/>
+          <w:sz w:val="20"/>
+          <w:szCs w:val="20"/>
+        </w:rPr>
+      </w:pPr>
+      <w:r>
+        <w:rPr>
+          <w:rFonts w:ascii="Times New Roman" w:hAnsi="Times New Roman"/>
+          <w:sz w:val="20"/>
+          <w:szCs w:val="20"/>
+        </w:rPr>
+        <w:t>MySubmission:Staff:sp_SelectFrom_Coaching_LogStaffDistinctPendingSUPSubmitted</w:t>
+      </w:r>
+    </w:p>
+    <w:p>
+      <w:pPr>
+        <w:pStyle w:val="NoSpacing"/>
+        <w:rPr>
+          <w:rFonts w:ascii="Times New Roman" w:hAnsi="Times New Roman"/>
+          <w:sz w:val="20"/>
+          <w:szCs w:val="20"/>
+        </w:rPr>
+      </w:pPr>
+      <w:r>
+        <w:rPr>
+          <w:rFonts w:ascii="Times New Roman" w:hAnsi="Times New Roman"/>
+          <w:sz w:val="20"/>
+          <w:szCs w:val="20"/>
+        </w:rPr>
+        <w:t>MySubmission:Staff:sp_SelectFrom_Coaching_LogStaffDistinctPendingMGRSubmitte</w:t>
+      </w:r>
+      <w:r>
+        <w:rPr>
+          <w:rFonts w:ascii="Times New Roman" w:hAnsi="Times New Roman"/>
+          <w:sz w:val="20"/>
+          <w:szCs w:val="20"/>
+        </w:rPr>
+        <w:t>d</w:t>
+      </w:r>
+    </w:p>
+    <w:p>
+      <w:pPr>
+        <w:pStyle w:val="NoSpacing"/>
+        <w:rPr>
+          <w:rFonts w:ascii="Times New Roman" w:hAnsi="Times New Roman"/>
+          <w:sz w:val="20"/>
+          <w:szCs w:val="20"/>
+        </w:rPr>
+      </w:pPr>
+    </w:p>
+    <w:p>
+      <w:pPr>
+        <w:pStyle w:val="NoSpacing"/>
+        <w:rPr>
+          <w:rFonts w:ascii="Times New Roman" w:hAnsi="Times New Roman"/>
+          <w:b/>
+          <w:sz w:val="20"/>
+          <w:szCs w:val="20"/>
+        </w:rPr>
+      </w:pPr>
+      <w:r>
+        <w:rPr>
+          <w:rFonts w:ascii="Times New Roman" w:hAnsi="Times New Roman"/>
+          <w:b/>
+          <w:sz w:val="20"/>
+          <w:szCs w:val="20"/>
         </w:rPr>
         <w:t>--</w:t>
       </w:r>
@@ -15864,456 +16314,15 @@
           <w:sz w:val="20"/>
           <w:szCs w:val="20"/>
         </w:rPr>
-        <w:t>Dashboard: Filter Dropdowns</w:t>
-      </w:r>
-    </w:p>
-    <w:p>
-      <w:pPr>
-        <w:pStyle w:val="NoSpacing"/>
-        <w:rPr>
-          <w:rFonts w:ascii="Times New Roman" w:hAnsi="Times New Roman"/>
-          <w:sz w:val="20"/>
-          <w:szCs w:val="20"/>
-          <w:highlight w:val="green"/>
-        </w:rPr>
-      </w:pPr>
-    </w:p>
-    <w:p>
-      <w:pPr>
-        <w:pStyle w:val="NoSpacing"/>
-        <w:rPr>
-          <w:rFonts w:ascii="Times New Roman" w:hAnsi="Times New Roman"/>
-          <w:sz w:val="20"/>
-          <w:szCs w:val="20"/>
-        </w:rPr>
-      </w:pPr>
-      <w:r>
-        <w:rPr>
-          <w:rFonts w:ascii="Times New Roman" w:hAnsi="Times New Roman"/>
-          <w:sz w:val="20"/>
-          <w:szCs w:val="20"/>
-        </w:rPr>
-        <w:t>Supervisor:MyTeamPending:Sp_SelectFrom_Coaching_LogSupDistinctCSRTeam</w:t>
-      </w:r>
-    </w:p>
-    <w:p>
-      <w:pPr>
-        <w:pStyle w:val="NoSpacing"/>
-        <w:rPr>
-          <w:rFonts w:ascii="Times New Roman" w:hAnsi="Times New Roman"/>
-          <w:sz w:val="20"/>
-          <w:szCs w:val="20"/>
-        </w:rPr>
-      </w:pPr>
-      <w:r>
-        <w:rPr>
-          <w:rFonts w:ascii="Times New Roman" w:hAnsi="Times New Roman"/>
-          <w:sz w:val="20"/>
-          <w:szCs w:val="20"/>
-        </w:rPr>
-        <w:t>Supervisor:MyTeamCompleted:sp_SelectFrom_Coaching_LogSupDistinctMGRTeamCompleted</w:t>
-      </w:r>
-    </w:p>
-    <w:p>
-      <w:pPr>
-        <w:pStyle w:val="NoSpacing"/>
-        <w:rPr>
-          <w:rFonts w:ascii="Times New Roman" w:hAnsi="Times New Roman"/>
-          <w:sz w:val="20"/>
-          <w:szCs w:val="20"/>
-        </w:rPr>
-      </w:pPr>
-      <w:r>
-        <w:rPr>
-          <w:rFonts w:ascii="Times New Roman" w:hAnsi="Times New Roman"/>
-          <w:sz w:val="20"/>
-          <w:szCs w:val="20"/>
-        </w:rPr>
-        <w:t>Supervisor:MyTeamCompleted:sp_SelectFrom_Caoching_LogSupDistinctCSRTeamCompleted</w:t>
-      </w:r>
-    </w:p>
-    <w:p>
-      <w:pPr>
-        <w:pStyle w:val="NoSpacing"/>
-        <w:rPr>
-          <w:rFonts w:ascii="Times New Roman" w:hAnsi="Times New Roman"/>
-          <w:sz w:val="20"/>
-          <w:szCs w:val="20"/>
-        </w:rPr>
-      </w:pPr>
-    </w:p>
-    <w:p>
-      <w:pPr>
-        <w:pStyle w:val="NoSpacing"/>
-        <w:rPr>
-          <w:rFonts w:ascii="Times New Roman" w:hAnsi="Times New Roman"/>
-          <w:sz w:val="20"/>
-          <w:szCs w:val="20"/>
-        </w:rPr>
-      </w:pPr>
-      <w:r>
-        <w:rPr>
-          <w:rFonts w:ascii="Times New Roman" w:hAnsi="Times New Roman"/>
-          <w:sz w:val="20"/>
-          <w:szCs w:val="20"/>
-        </w:rPr>
-        <w:t>Manager:MyPending:sp_SelectFrom_Coaching_LogMGRDistinctSUP</w:t>
-      </w:r>
-    </w:p>
-    <w:p>
-      <w:pPr>
-        <w:pStyle w:val="NoSpacing"/>
-        <w:rPr>
-          <w:rFonts w:ascii="Times New Roman" w:hAnsi="Times New Roman"/>
-          <w:sz w:val="20"/>
-          <w:szCs w:val="20"/>
-        </w:rPr>
-      </w:pPr>
-      <w:r>
-        <w:rPr>
-          <w:rFonts w:ascii="Times New Roman" w:hAnsi="Times New Roman"/>
-          <w:sz w:val="20"/>
-          <w:szCs w:val="20"/>
-        </w:rPr>
-        <w:t>Manager:MyPending:sp_SelectFrom_Coaching_LogMGRDistinctCSR</w:t>
-      </w:r>
-    </w:p>
-    <w:p>
-      <w:pPr>
-        <w:pStyle w:val="NoSpacing"/>
-        <w:rPr>
-          <w:rFonts w:ascii="Times New Roman" w:hAnsi="Times New Roman"/>
-          <w:sz w:val="20"/>
-          <w:szCs w:val="20"/>
-        </w:rPr>
-      </w:pPr>
-      <w:r>
-        <w:rPr>
-          <w:rFonts w:ascii="Times New Roman" w:hAnsi="Times New Roman"/>
-          <w:sz w:val="20"/>
-          <w:szCs w:val="20"/>
-        </w:rPr>
-        <w:t>Manager:MyTeamPending:sp_selectFrom_Coaching_LogMgrDistinctSUPTeam</w:t>
-      </w:r>
-    </w:p>
-    <w:p>
-      <w:pPr>
-        <w:pStyle w:val="NoSpacing"/>
-        <w:rPr>
-          <w:rFonts w:ascii="Times New Roman" w:hAnsi="Times New Roman"/>
-          <w:sz w:val="20"/>
-          <w:szCs w:val="20"/>
-        </w:rPr>
-      </w:pPr>
-      <w:r>
-        <w:rPr>
-          <w:rFonts w:ascii="Times New Roman" w:hAnsi="Times New Roman"/>
-          <w:sz w:val="20"/>
-          <w:szCs w:val="20"/>
-        </w:rPr>
-        <w:t>Manager:MyTeamPending:sp_SelectFrom_Coaching_LogMgrDistinctCSRTeam</w:t>
-      </w:r>
-    </w:p>
-    <w:p>
-      <w:pPr>
-        <w:pStyle w:val="NoSpacing"/>
-        <w:rPr>
-          <w:rFonts w:ascii="Times New Roman" w:hAnsi="Times New Roman"/>
-          <w:sz w:val="20"/>
-          <w:szCs w:val="20"/>
-        </w:rPr>
-      </w:pPr>
-      <w:r>
-        <w:rPr>
-          <w:rFonts w:ascii="Times New Roman" w:hAnsi="Times New Roman"/>
-          <w:sz w:val="20"/>
-          <w:szCs w:val="20"/>
-        </w:rPr>
-        <w:t>Manager:MyTeamCompleted:sp_SelectFrom_Coaching_LogMgrDistinctSUPTeamCompleted</w:t>
-      </w:r>
-    </w:p>
-    <w:p>
-      <w:pPr>
-        <w:pStyle w:val="NoSpacing"/>
-        <w:rPr>
-          <w:rFonts w:ascii="Times New Roman" w:hAnsi="Times New Roman"/>
-          <w:sz w:val="20"/>
-          <w:szCs w:val="20"/>
-        </w:rPr>
-      </w:pPr>
-      <w:r>
-        <w:rPr>
-          <w:rFonts w:ascii="Times New Roman" w:hAnsi="Times New Roman"/>
-          <w:sz w:val="20"/>
-          <w:szCs w:val="20"/>
-        </w:rPr>
-        <w:t>Manager:MyTeamCompleted:sp_SelectFrom_Coaching_LogMgrDistinctCSRTeamCompleted</w:t>
-      </w:r>
-    </w:p>
-    <w:p>
-      <w:pPr>
-        <w:pStyle w:val="NoSpacing"/>
-        <w:rPr>
-          <w:rFonts w:ascii="Times New Roman" w:hAnsi="Times New Roman"/>
-          <w:sz w:val="20"/>
-          <w:szCs w:val="20"/>
-        </w:rPr>
-      </w:pPr>
-    </w:p>
-    <w:p>
-      <w:pPr>
-        <w:pStyle w:val="NoSpacing"/>
-        <w:rPr>
-          <w:rFonts w:ascii="Times New Roman" w:hAnsi="Times New Roman"/>
-          <w:sz w:val="20"/>
-          <w:szCs w:val="20"/>
-        </w:rPr>
-      </w:pPr>
-      <w:r>
-        <w:rPr>
-          <w:rFonts w:ascii="Times New Roman" w:hAnsi="Times New Roman"/>
-          <w:sz w:val="20"/>
-          <w:szCs w:val="20"/>
-        </w:rPr>
-        <w:t>MySubmission:Supervisor:sp_SelectFrom_Coaching_LogSupDistinctMGR</w:t>
-      </w:r>
-    </w:p>
-    <w:p>
-      <w:pPr>
-        <w:pStyle w:val="NoSpacing"/>
-        <w:rPr>
-          <w:rFonts w:ascii="Times New Roman" w:hAnsi="Times New Roman"/>
-          <w:sz w:val="20"/>
-          <w:szCs w:val="20"/>
-        </w:rPr>
-      </w:pPr>
-      <w:r>
-        <w:rPr>
-          <w:rFonts w:ascii="Times New Roman" w:hAnsi="Times New Roman"/>
-          <w:sz w:val="20"/>
-          <w:szCs w:val="20"/>
-        </w:rPr>
-        <w:t xml:space="preserve">MySubmission:Supervisor:sp_SelectFrom_Coaching_LogSupDistinctSUP </w:t>
-      </w:r>
-    </w:p>
-    <w:p>
-      <w:pPr>
-        <w:pStyle w:val="NoSpacing"/>
-        <w:rPr>
-          <w:rFonts w:ascii="Times New Roman" w:hAnsi="Times New Roman"/>
-          <w:sz w:val="20"/>
-          <w:szCs w:val="20"/>
-        </w:rPr>
-      </w:pPr>
-      <w:r>
-        <w:rPr>
-          <w:rFonts w:ascii="Times New Roman" w:hAnsi="Times New Roman"/>
-          <w:sz w:val="20"/>
-          <w:szCs w:val="20"/>
-        </w:rPr>
-        <w:t xml:space="preserve">MySubmission:Supervisor:sp_SelectFrom_Coaching_LogSupDistinctCSR </w:t>
-      </w:r>
-    </w:p>
-    <w:p>
-      <w:pPr>
-        <w:pStyle w:val="NoSpacing"/>
-        <w:rPr>
-          <w:rFonts w:ascii="Times New Roman" w:hAnsi="Times New Roman"/>
-          <w:sz w:val="20"/>
-          <w:szCs w:val="20"/>
-        </w:rPr>
-      </w:pPr>
-    </w:p>
-    <w:p>
-      <w:pPr>
-        <w:pStyle w:val="NoSpacing"/>
-        <w:rPr>
-          <w:rFonts w:ascii="Times New Roman" w:hAnsi="Times New Roman"/>
-          <w:sz w:val="20"/>
-          <w:szCs w:val="20"/>
-        </w:rPr>
-      </w:pPr>
-      <w:r>
-        <w:rPr>
-          <w:rFonts w:ascii="Times New Roman" w:hAnsi="Times New Roman"/>
-          <w:sz w:val="20"/>
-          <w:szCs w:val="20"/>
-        </w:rPr>
-        <w:t>MySubmission:Manager:sp_SelectFrom_Coaching_LogMgrDistinctMGRSubmitted</w:t>
-      </w:r>
-    </w:p>
-    <w:p>
-      <w:pPr>
-        <w:pStyle w:val="NoSpacing"/>
-        <w:rPr>
-          <w:rFonts w:ascii="Times New Roman" w:hAnsi="Times New Roman"/>
-          <w:sz w:val="20"/>
-          <w:szCs w:val="20"/>
-        </w:rPr>
-      </w:pPr>
-      <w:r>
-        <w:rPr>
-          <w:rFonts w:ascii="Times New Roman" w:hAnsi="Times New Roman"/>
-          <w:sz w:val="20"/>
-          <w:szCs w:val="20"/>
-        </w:rPr>
-        <w:t>MySubmission:Manager:sp_SelectFrom_Coaching_LogMgrDistinctSUPSubmitted</w:t>
-      </w:r>
-    </w:p>
-    <w:p>
-      <w:pPr>
-        <w:pStyle w:val="NoSpacing"/>
-        <w:rPr>
-          <w:rFonts w:ascii="Times New Roman" w:hAnsi="Times New Roman"/>
-          <w:sz w:val="20"/>
-          <w:szCs w:val="20"/>
-        </w:rPr>
-      </w:pPr>
-      <w:r>
-        <w:rPr>
-          <w:rFonts w:ascii="Times New Roman" w:hAnsi="Times New Roman"/>
-          <w:sz w:val="20"/>
-          <w:szCs w:val="20"/>
-        </w:rPr>
-        <w:t xml:space="preserve">MySubmission:Manager:sp_SelectFrom_Coaching_LogMgrDistinctCSRSubmitted </w:t>
-      </w:r>
-    </w:p>
-    <w:p>
-      <w:pPr>
-        <w:pStyle w:val="NoSpacing"/>
-        <w:rPr>
-          <w:rFonts w:ascii="Times New Roman" w:hAnsi="Times New Roman"/>
-          <w:sz w:val="20"/>
-          <w:szCs w:val="20"/>
-        </w:rPr>
-      </w:pPr>
-    </w:p>
-    <w:p>
-      <w:pPr>
-        <w:pStyle w:val="NoSpacing"/>
-        <w:rPr>
-          <w:rFonts w:ascii="Times New Roman" w:hAnsi="Times New Roman"/>
-          <w:sz w:val="20"/>
-          <w:szCs w:val="20"/>
-        </w:rPr>
-      </w:pPr>
-    </w:p>
-    <w:p>
-      <w:pPr>
-        <w:pStyle w:val="NoSpacing"/>
-        <w:rPr>
-          <w:rFonts w:ascii="Times New Roman" w:hAnsi="Times New Roman"/>
-          <w:sz w:val="20"/>
-          <w:szCs w:val="20"/>
-        </w:rPr>
-      </w:pPr>
-      <w:r>
-        <w:rPr>
-          <w:rFonts w:ascii="Times New Roman" w:hAnsi="Times New Roman"/>
-          <w:sz w:val="20"/>
-          <w:szCs w:val="20"/>
-        </w:rPr>
-        <w:t>MySubmission:Staff:sp_SelectFrom_Coaching_LogStaffDistinctPendingCSRSubmitted</w:t>
-      </w:r>
-    </w:p>
-    <w:p>
-      <w:pPr>
-        <w:pStyle w:val="NoSpacing"/>
-        <w:rPr>
-          <w:rFonts w:ascii="Times New Roman" w:hAnsi="Times New Roman"/>
-          <w:sz w:val="20"/>
-          <w:szCs w:val="20"/>
-        </w:rPr>
-      </w:pPr>
-      <w:r>
-        <w:rPr>
-          <w:rFonts w:ascii="Times New Roman" w:hAnsi="Times New Roman"/>
-          <w:sz w:val="20"/>
-          <w:szCs w:val="20"/>
-        </w:rPr>
-        <w:t>MySubmission:Staff:sp_SelectFrom_Coaching_LogStaffDistinctPendingSUPSubmitted</w:t>
-      </w:r>
-    </w:p>
-    <w:p>
-      <w:pPr>
-        <w:pStyle w:val="NoSpacing"/>
-        <w:rPr>
-          <w:rFonts w:ascii="Times New Roman" w:hAnsi="Times New Roman"/>
-          <w:sz w:val="20"/>
-          <w:szCs w:val="20"/>
-        </w:rPr>
-      </w:pPr>
-      <w:r>
-        <w:rPr>
-          <w:rFonts w:ascii="Times New Roman" w:hAnsi="Times New Roman"/>
-          <w:sz w:val="20"/>
-          <w:szCs w:val="20"/>
-        </w:rPr>
-        <w:t>MySubmission:Staff:sp_SelectFrom_Coaching_LogStaffDistinctPendingMGRSubmitte</w:t>
-      </w:r>
-      <w:r>
-        <w:rPr>
-          <w:rFonts w:ascii="Times New Roman" w:hAnsi="Times New Roman"/>
-          <w:sz w:val="20"/>
-          <w:szCs w:val="20"/>
-        </w:rPr>
-        <w:t>d</w:t>
-      </w:r>
-    </w:p>
-    <w:p>
-      <w:pPr>
-        <w:pStyle w:val="NoSpacing"/>
-        <w:rPr>
-          <w:rFonts w:ascii="Times New Roman" w:hAnsi="Times New Roman"/>
-          <w:sz w:val="20"/>
-          <w:szCs w:val="20"/>
-        </w:rPr>
-      </w:pPr>
-    </w:p>
-    <w:p>
-      <w:pPr>
-        <w:pStyle w:val="NoSpacing"/>
+        <w:t xml:space="preserve">Dashboard: </w:t>
+      </w:r>
+      <w:r>
         <w:rPr>
           <w:rFonts w:ascii="Times New Roman" w:hAnsi="Times New Roman"/>
           <w:b/>
           <w:sz w:val="20"/>
           <w:szCs w:val="20"/>
         </w:rPr>
-      </w:pPr>
-      <w:r>
-        <w:rPr>
-          <w:rFonts w:ascii="Times New Roman" w:hAnsi="Times New Roman"/>
-          <w:b/>
-          <w:sz w:val="20"/>
-          <w:szCs w:val="20"/>
-        </w:rPr>
-        <w:t>--</w:t>
-      </w:r>
-      <w:r>
-        <w:rPr>
-          <w:rFonts w:ascii="Times New Roman" w:hAnsi="Times New Roman"/>
-          <w:b/>
-          <w:sz w:val="20"/>
-          <w:szCs w:val="20"/>
-        </w:rPr>
-        <w:t xml:space="preserve"> </w:t>
-      </w:r>
-      <w:r>
-        <w:rPr>
-          <w:rFonts w:ascii="Times New Roman" w:hAnsi="Times New Roman"/>
-          <w:b/>
-          <w:sz w:val="20"/>
-          <w:szCs w:val="20"/>
-        </w:rPr>
-        <w:t xml:space="preserve">Dashboard: </w:t>
-      </w:r>
-      <w:r>
-        <w:rPr>
-          <w:rFonts w:ascii="Times New Roman" w:hAnsi="Times New Roman"/>
-          <w:b/>
-          <w:sz w:val="20"/>
-          <w:szCs w:val="20"/>
-        </w:rPr>
         <w:t>My Dashboard</w:t>
       </w:r>
     </w:p>
@@ -16326,7 +16335,7 @@
           <w:szCs w:val="20"/>
         </w:rPr>
       </w:pPr>
-      <w:bookmarkStart w:id="4" w:name="_Toc523820132"/>
+      <w:bookmarkStart w:id="3" w:name="_Toc523820132"/>
       <w:r>
         <w:rPr>
           <w:rFonts w:ascii="Times New Roman" w:hAnsi="Times New Roman"/>
@@ -16335,6 +16344,26 @@
         </w:rPr>
         <w:t>sp_Dashboard_Populate_Filter_Dropdowns</w:t>
       </w:r>
+      <w:bookmarkEnd w:id="3"/>
+    </w:p>
+    <w:p>
+      <w:pPr>
+        <w:pStyle w:val="NoSpacing"/>
+        <w:rPr>
+          <w:rFonts w:ascii="Times New Roman" w:hAnsi="Times New Roman"/>
+          <w:sz w:val="20"/>
+          <w:szCs w:val="20"/>
+        </w:rPr>
+      </w:pPr>
+      <w:bookmarkStart w:id="4" w:name="_Toc523820131"/>
+      <w:r>
+        <w:rPr>
+          <w:rFonts w:ascii="Times New Roman" w:hAnsi="Times New Roman"/>
+          <w:sz w:val="20"/>
+          <w:szCs w:val="20"/>
+        </w:rPr>
+        <w:t>sp_Select_States_For_Dashboard</w:t>
+      </w:r>
       <w:bookmarkEnd w:id="4"/>
     </w:p>
     <w:p>
@@ -16346,14 +16375,14 @@
           <w:szCs w:val="20"/>
         </w:rPr>
       </w:pPr>
-      <w:bookmarkStart w:id="5" w:name="_Toc523820131"/>
-      <w:r>
-        <w:rPr>
-          <w:rFonts w:ascii="Times New Roman" w:hAnsi="Times New Roman"/>
-          <w:sz w:val="20"/>
-          <w:szCs w:val="20"/>
-        </w:rPr>
-        <w:t>sp_Select_States_For_Dashboard</w:t>
+      <w:bookmarkStart w:id="5" w:name="_Toc523820133"/>
+      <w:r>
+        <w:rPr>
+          <w:rFonts w:ascii="Times New Roman" w:hAnsi="Times New Roman"/>
+          <w:sz w:val="20"/>
+          <w:szCs w:val="20"/>
+        </w:rPr>
+        <w:t>sp_Select_Statuses_For_Dashboard</w:t>
       </w:r>
       <w:bookmarkEnd w:id="5"/>
     </w:p>
@@ -16366,36 +16395,16 @@
           <w:szCs w:val="20"/>
         </w:rPr>
       </w:pPr>
-      <w:bookmarkStart w:id="6" w:name="_Toc523820133"/>
-      <w:r>
-        <w:rPr>
-          <w:rFonts w:ascii="Times New Roman" w:hAnsi="Times New Roman"/>
-          <w:sz w:val="20"/>
-          <w:szCs w:val="20"/>
-        </w:rPr>
-        <w:t>sp_Select_Statuses_For_Dashboard</w:t>
+      <w:bookmarkStart w:id="6" w:name="_Toc523820126"/>
+      <w:r>
+        <w:rPr>
+          <w:rFonts w:ascii="Times New Roman" w:hAnsi="Times New Roman"/>
+          <w:sz w:val="20"/>
+          <w:szCs w:val="20"/>
+        </w:rPr>
+        <w:t>sp_Select_Sources_For_Dashboard</w:t>
       </w:r>
       <w:bookmarkEnd w:id="6"/>
-    </w:p>
-    <w:p>
-      <w:pPr>
-        <w:pStyle w:val="NoSpacing"/>
-        <w:rPr>
-          <w:rFonts w:ascii="Times New Roman" w:hAnsi="Times New Roman"/>
-          <w:sz w:val="20"/>
-          <w:szCs w:val="20"/>
-        </w:rPr>
-      </w:pPr>
-      <w:bookmarkStart w:id="7" w:name="_Toc523820126"/>
-      <w:r>
-        <w:rPr>
-          <w:rFonts w:ascii="Times New Roman" w:hAnsi="Times New Roman"/>
-          <w:sz w:val="20"/>
-          <w:szCs w:val="20"/>
-        </w:rPr>
-        <w:t>sp_Select_Sources_For_Dashboard</w:t>
-      </w:r>
-      <w:bookmarkEnd w:id="7"/>
     </w:p>
     <w:p>
       <w:pPr>
@@ -17251,6 +17260,8 @@
         </w:rPr>
         <w:t>sp_select_sources_for_dashboard</w:t>
       </w:r>
+      <w:bookmarkStart w:id="7" w:name="_GoBack"/>
+      <w:bookmarkEnd w:id="7"/>
     </w:p>
     <w:p>
       <w:pPr>
@@ -17370,17 +17381,9 @@
           <w:b/>
           <w:sz w:val="20"/>
           <w:szCs w:val="20"/>
-        </w:rPr>
-        <w:t>--Coaching Log</w:t>
-      </w:r>
-      <w:r>
-        <w:rPr>
-          <w:rFonts w:ascii="Times New Roman" w:hAnsi="Times New Roman"/>
-          <w:b/>
-          <w:sz w:val="20"/>
-          <w:szCs w:val="20"/>
-        </w:rPr>
-        <w:t xml:space="preserve"> Review and Update</w:t>
+          <w:highlight w:val="yellow"/>
+        </w:rPr>
+        <w:t>--Coaching Log Review and Update</w:t>
       </w:r>
     </w:p>
     <w:p>
@@ -17415,8 +17418,17 @@
           <w:rFonts w:ascii="Times New Roman" w:hAnsi="Times New Roman"/>
           <w:sz w:val="20"/>
           <w:szCs w:val="20"/>
-        </w:rPr>
-        <w:t xml:space="preserve">sp_SelectReviewFrom_Coaching_Log </w:t>
+          <w:highlight w:val="green"/>
+        </w:rPr>
+        <w:t>sp_SelectReviewFrom_Coaching_Log</w:t>
+      </w:r>
+      <w:r>
+        <w:rPr>
+          <w:rFonts w:ascii="Times New Roman" w:hAnsi="Times New Roman"/>
+          <w:sz w:val="20"/>
+          <w:szCs w:val="20"/>
+        </w:rPr>
+        <w:t xml:space="preserve"> </w:t>
       </w:r>
     </w:p>
     <w:p>
@@ -21178,7 +21190,7 @@
           <w:color w:val="FF0000"/>
           <w:sz w:val="20"/>
           <w:szCs w:val="20"/>
-          <w:highlight w:val="lightGray"/>
+          <w:highlight w:val="yellow"/>
         </w:rPr>
       </w:pPr>
       <w:r>
@@ -21188,7 +21200,7 @@
           <w:color w:val="FF0000"/>
           <w:sz w:val="20"/>
           <w:szCs w:val="20"/>
-          <w:highlight w:val="lightGray"/>
+          <w:highlight w:val="yellow"/>
         </w:rPr>
         <w:t xml:space="preserve"> </w:t>
       </w:r>
@@ -21199,9 +21211,9 @@
           <w:color w:val="FF0000"/>
           <w:sz w:val="20"/>
           <w:szCs w:val="20"/>
-          <w:highlight w:val="lightGray"/>
-        </w:rPr>
-        <w:t xml:space="preserve">No Views </w:t>
+          <w:highlight w:val="yellow"/>
+        </w:rPr>
+        <w:t xml:space="preserve">Views </w:t>
       </w:r>
       <w:r>
         <w:rPr>
@@ -21210,7 +21222,7 @@
           <w:color w:val="FF0000"/>
           <w:sz w:val="20"/>
           <w:szCs w:val="20"/>
-          <w:highlight w:val="lightGray"/>
+          <w:highlight w:val="yellow"/>
         </w:rPr>
         <w:t>affected in this release</w:t>
       </w:r>
@@ -21229,6 +21241,7 @@
           <w:rFonts w:ascii="Times New Roman" w:hAnsi="Times New Roman"/>
           <w:sz w:val="20"/>
           <w:szCs w:val="20"/>
+          <w:highlight w:val="green"/>
         </w:rPr>
         <w:t>view_Employee_Hierarchy.sql</w:t>
       </w:r>
@@ -21326,24 +21339,37 @@
     </w:p>
     <w:p>
       <w:pPr>
-        <w:autoSpaceDE w:val="0"/>
-        <w:autoSpaceDN w:val="0"/>
-        <w:adjustRightInd w:val="0"/>
-        <w:spacing w:after="0" w:line="240" w:lineRule="auto"/>
-        <w:rPr>
-          <w:rFonts w:ascii="Times New Roman" w:hAnsi="Times New Roman"/>
-          <w:sz w:val="20"/>
-          <w:szCs w:val="20"/>
-        </w:rPr>
-      </w:pPr>
-      <w:r>
-        <w:rPr>
-          <w:rFonts w:ascii="Times New Roman" w:hAnsi="Times New Roman"/>
-          <w:sz w:val="20"/>
-          <w:szCs w:val="20"/>
-          <w:highlight w:val="green"/>
-        </w:rPr>
-        <w:t>CCO_eCoaching_Log_DB_RunOnce_TFS_17284_Code_Cleanup.txt</w:t>
+        <w:pStyle w:val="NoSpacing"/>
+        <w:rPr>
+          <w:rFonts w:ascii="Times New Roman" w:hAnsi="Times New Roman"/>
+          <w:b/>
+          <w:color w:val="FF0000"/>
+          <w:sz w:val="20"/>
+          <w:szCs w:val="20"/>
+          <w:highlight w:val="lightGray"/>
+        </w:rPr>
+      </w:pPr>
+      <w:r>
+        <w:rPr>
+          <w:rFonts w:ascii="Times New Roman" w:hAnsi="Times New Roman"/>
+          <w:b/>
+          <w:color w:val="FF0000"/>
+          <w:sz w:val="20"/>
+          <w:szCs w:val="20"/>
+          <w:highlight w:val="lightGray"/>
+        </w:rPr>
+        <w:t>No run once</w:t>
+      </w:r>
+      <w:r>
+        <w:rPr>
+          <w:rFonts w:ascii="Times New Roman" w:hAnsi="Times New Roman"/>
+          <w:b/>
+          <w:color w:val="FF0000"/>
+          <w:sz w:val="20"/>
+          <w:szCs w:val="20"/>
+          <w:highlight w:val="lightGray"/>
+        </w:rPr>
+        <w:t xml:space="preserve"> in this release</w:t>
       </w:r>
     </w:p>
     <w:p>
@@ -26318,7 +26344,7 @@
       <w:rPr>
         <w:noProof/>
       </w:rPr>
-      <w:t>7/31/2020</w:t>
+      <w:t>8/14/2020</w:t>
     </w:r>
     <w:r>
       <w:fldChar w:fldCharType="end"/>
@@ -29547,7 +29573,7 @@
 </file>
 
 <file path=customXml/itemProps1.xml><?xml version="1.0" encoding="utf-8"?>
-<ds:datastoreItem xmlns:ds="http://schemas.openxmlformats.org/officeDocument/2006/customXml" ds:itemID="{A40D5696-3EDA-46E0-8B08-3F99369B0866}">
+<ds:datastoreItem xmlns:ds="http://schemas.openxmlformats.org/officeDocument/2006/customXml" ds:itemID="{7D5FF34B-2DB2-49BB-B92C-52E08FACD8E1}">
   <ds:schemaRefs>
     <ds:schemaRef ds:uri="http://schemas.openxmlformats.org/officeDocument/2006/bibliography"/>
   </ds:schemaRefs>

</xml_diff>

<commit_message>
TFS 19526 - Updated to support Extract bingo logs from ecl and post to share point sites. Added a stored procedure.
git-tfs-id: [https://tfs.omnicloud.local/tfs/cco%20program/]$/eCoaching_V2;C48112
</commit_message>
<xml_diff>
--- a/Runbook/DB/CCO_eCoaching_Log_DB_Runbook.docx
+++ b/Runbook/DB/CCO_eCoaching_Log_DB_Runbook.docx
@@ -12738,7 +12738,38 @@
           <w:bCs/>
           <w:highlight w:val="green"/>
         </w:rPr>
-        <w:t xml:space="preserve">13 </w:t>
+        <w:t>1</w:t>
+      </w:r>
+      <w:ins w:id="4" w:author="Palacherla, Susmitha C" w:date="2020-12-21T15:26:00Z">
+        <w:r>
+          <w:rPr>
+            <w:rFonts w:ascii="Times New Roman (PCL6)" w:hAnsi="Times New Roman (PCL6)"/>
+            <w:b/>
+            <w:bCs/>
+            <w:highlight w:val="green"/>
+          </w:rPr>
+          <w:t>4</w:t>
+        </w:r>
+      </w:ins>
+      <w:del w:id="5" w:author="Palacherla, Susmitha C" w:date="2020-12-21T15:26:00Z">
+        <w:r>
+          <w:rPr>
+            <w:rFonts w:ascii="Times New Roman (PCL6)" w:hAnsi="Times New Roman (PCL6)"/>
+            <w:b/>
+            <w:bCs/>
+            <w:highlight w:val="green"/>
+          </w:rPr>
+          <w:delText>3</w:delText>
+        </w:r>
+      </w:del>
+      <w:r>
+        <w:rPr>
+          <w:rFonts w:ascii="Times New Roman (PCL6)" w:hAnsi="Times New Roman (PCL6)"/>
+          <w:b/>
+          <w:bCs/>
+          <w:highlight w:val="green"/>
+        </w:rPr>
+        <w:t xml:space="preserve"> </w:t>
       </w:r>
       <w:r>
         <w:rPr>
@@ -17523,7 +17554,7 @@
           <w:szCs w:val="20"/>
         </w:rPr>
       </w:pPr>
-      <w:bookmarkStart w:id="4" w:name="_Toc512344586"/>
+      <w:bookmarkStart w:id="6" w:name="_Toc512344586"/>
       <w:proofErr w:type="spellStart"/>
       <w:r>
         <w:rPr>
@@ -17533,7 +17564,7 @@
         </w:rPr>
         <w:t>sp_select_employee_details</w:t>
       </w:r>
-      <w:bookmarkEnd w:id="4"/>
+      <w:bookmarkEnd w:id="6"/>
       <w:proofErr w:type="spellEnd"/>
     </w:p>
     <w:p>
@@ -18508,7 +18539,7 @@
           <w:szCs w:val="20"/>
         </w:rPr>
       </w:pPr>
-      <w:bookmarkStart w:id="5" w:name="_Toc523820132"/>
+      <w:bookmarkStart w:id="7" w:name="_Toc523820132"/>
       <w:proofErr w:type="spellStart"/>
       <w:r>
         <w:rPr>
@@ -18518,19 +18549,19 @@
         </w:rPr>
         <w:t>sp_Dashboard_Populate_Filter_Dropdowns</w:t>
       </w:r>
-      <w:bookmarkEnd w:id="5"/>
-      <w:proofErr w:type="spellEnd"/>
-    </w:p>
-    <w:p>
-      <w:pPr>
-        <w:pStyle w:val="NoSpacing"/>
-        <w:rPr>
-          <w:rFonts w:ascii="Times New Roman" w:hAnsi="Times New Roman"/>
-          <w:sz w:val="20"/>
-          <w:szCs w:val="20"/>
-        </w:rPr>
-      </w:pPr>
-      <w:bookmarkStart w:id="6" w:name="_Toc523820131"/>
+      <w:bookmarkEnd w:id="7"/>
+      <w:proofErr w:type="spellEnd"/>
+    </w:p>
+    <w:p>
+      <w:pPr>
+        <w:pStyle w:val="NoSpacing"/>
+        <w:rPr>
+          <w:rFonts w:ascii="Times New Roman" w:hAnsi="Times New Roman"/>
+          <w:sz w:val="20"/>
+          <w:szCs w:val="20"/>
+        </w:rPr>
+      </w:pPr>
+      <w:bookmarkStart w:id="8" w:name="_Toc523820131"/>
       <w:proofErr w:type="spellStart"/>
       <w:r>
         <w:rPr>
@@ -18540,19 +18571,19 @@
         </w:rPr>
         <w:t>sp_Select_States_For_Dashboard</w:t>
       </w:r>
-      <w:bookmarkEnd w:id="6"/>
-      <w:proofErr w:type="spellEnd"/>
-    </w:p>
-    <w:p>
-      <w:pPr>
-        <w:pStyle w:val="NoSpacing"/>
-        <w:rPr>
-          <w:rFonts w:ascii="Times New Roman" w:hAnsi="Times New Roman"/>
-          <w:sz w:val="20"/>
-          <w:szCs w:val="20"/>
-        </w:rPr>
-      </w:pPr>
-      <w:bookmarkStart w:id="7" w:name="_Toc523820133"/>
+      <w:bookmarkEnd w:id="8"/>
+      <w:proofErr w:type="spellEnd"/>
+    </w:p>
+    <w:p>
+      <w:pPr>
+        <w:pStyle w:val="NoSpacing"/>
+        <w:rPr>
+          <w:rFonts w:ascii="Times New Roman" w:hAnsi="Times New Roman"/>
+          <w:sz w:val="20"/>
+          <w:szCs w:val="20"/>
+        </w:rPr>
+      </w:pPr>
+      <w:bookmarkStart w:id="9" w:name="_Toc523820133"/>
       <w:proofErr w:type="spellStart"/>
       <w:r>
         <w:rPr>
@@ -18562,19 +18593,19 @@
         </w:rPr>
         <w:t>sp_Select_Statuses_For_Dashboard</w:t>
       </w:r>
-      <w:bookmarkEnd w:id="7"/>
-      <w:proofErr w:type="spellEnd"/>
-    </w:p>
-    <w:p>
-      <w:pPr>
-        <w:pStyle w:val="NoSpacing"/>
-        <w:rPr>
-          <w:rFonts w:ascii="Times New Roman" w:hAnsi="Times New Roman"/>
-          <w:sz w:val="20"/>
-          <w:szCs w:val="20"/>
-        </w:rPr>
-      </w:pPr>
-      <w:bookmarkStart w:id="8" w:name="_Toc523820126"/>
+      <w:bookmarkEnd w:id="9"/>
+      <w:proofErr w:type="spellEnd"/>
+    </w:p>
+    <w:p>
+      <w:pPr>
+        <w:pStyle w:val="NoSpacing"/>
+        <w:rPr>
+          <w:rFonts w:ascii="Times New Roman" w:hAnsi="Times New Roman"/>
+          <w:sz w:val="20"/>
+          <w:szCs w:val="20"/>
+        </w:rPr>
+      </w:pPr>
+      <w:bookmarkStart w:id="10" w:name="_Toc523820126"/>
       <w:proofErr w:type="spellStart"/>
       <w:r>
         <w:rPr>
@@ -18584,7 +18615,7 @@
         </w:rPr>
         <w:t>sp_Select_Sources_For_Dashboard</w:t>
       </w:r>
-      <w:bookmarkEnd w:id="8"/>
+      <w:bookmarkEnd w:id="10"/>
       <w:proofErr w:type="spellEnd"/>
     </w:p>
     <w:p>
@@ -19723,7 +19754,7 @@
           <w:szCs w:val="20"/>
         </w:rPr>
       </w:pPr>
-      <w:bookmarkStart w:id="9" w:name="_Toc19103669"/>
+      <w:bookmarkStart w:id="11" w:name="_Toc19103669"/>
       <w:proofErr w:type="spellStart"/>
       <w:r>
         <w:rPr>
@@ -19733,7 +19764,7 @@
         </w:rPr>
         <w:t>sp_SelectReviewFrom_Coaching_Log_Quality_Now</w:t>
       </w:r>
-      <w:bookmarkEnd w:id="9"/>
+      <w:bookmarkEnd w:id="11"/>
       <w:proofErr w:type="spellEnd"/>
     </w:p>
     <w:p>
@@ -19976,7 +20007,7 @@
           <w:szCs w:val="20"/>
         </w:rPr>
       </w:pPr>
-      <w:bookmarkStart w:id="10" w:name="_Toc19103673"/>
+      <w:bookmarkStart w:id="12" w:name="_Toc19103673"/>
       <w:proofErr w:type="spellStart"/>
       <w:r>
         <w:rPr>
@@ -19986,19 +20017,19 @@
         </w:rPr>
         <w:t>sp_ShortCalls_Get_SupReivewDetails</w:t>
       </w:r>
-      <w:bookmarkEnd w:id="10"/>
-      <w:proofErr w:type="spellEnd"/>
-    </w:p>
-    <w:p>
-      <w:pPr>
-        <w:pStyle w:val="NoSpacing"/>
-        <w:rPr>
-          <w:rFonts w:ascii="Times New Roman" w:hAnsi="Times New Roman"/>
-          <w:sz w:val="20"/>
-          <w:szCs w:val="20"/>
-        </w:rPr>
-      </w:pPr>
-      <w:bookmarkStart w:id="11" w:name="_Toc19103676"/>
+      <w:bookmarkEnd w:id="12"/>
+      <w:proofErr w:type="spellEnd"/>
+    </w:p>
+    <w:p>
+      <w:pPr>
+        <w:pStyle w:val="NoSpacing"/>
+        <w:rPr>
+          <w:rFonts w:ascii="Times New Roman" w:hAnsi="Times New Roman"/>
+          <w:sz w:val="20"/>
+          <w:szCs w:val="20"/>
+        </w:rPr>
+      </w:pPr>
+      <w:bookmarkStart w:id="13" w:name="_Toc19103676"/>
       <w:proofErr w:type="spellStart"/>
       <w:r>
         <w:rPr>
@@ -20008,19 +20039,19 @@
         </w:rPr>
         <w:t>sp_ShortCalls_getMgrReviewDetails</w:t>
       </w:r>
-      <w:bookmarkEnd w:id="11"/>
-      <w:proofErr w:type="spellEnd"/>
-    </w:p>
-    <w:p>
-      <w:pPr>
-        <w:pStyle w:val="NoSpacing"/>
-        <w:rPr>
-          <w:rFonts w:ascii="Times New Roman" w:hAnsi="Times New Roman"/>
-          <w:sz w:val="20"/>
-          <w:szCs w:val="20"/>
-        </w:rPr>
-      </w:pPr>
-      <w:bookmarkStart w:id="12" w:name="_Toc19103674"/>
+      <w:bookmarkEnd w:id="13"/>
+      <w:proofErr w:type="spellEnd"/>
+    </w:p>
+    <w:p>
+      <w:pPr>
+        <w:pStyle w:val="NoSpacing"/>
+        <w:rPr>
+          <w:rFonts w:ascii="Times New Roman" w:hAnsi="Times New Roman"/>
+          <w:sz w:val="20"/>
+          <w:szCs w:val="20"/>
+        </w:rPr>
+      </w:pPr>
+      <w:bookmarkStart w:id="14" w:name="_Toc19103674"/>
       <w:proofErr w:type="spellStart"/>
       <w:r>
         <w:rPr>
@@ -20030,19 +20061,19 @@
         </w:rPr>
         <w:t>sp_ShortCalls_SupReview_Submit</w:t>
       </w:r>
-      <w:bookmarkEnd w:id="12"/>
-      <w:proofErr w:type="spellEnd"/>
-    </w:p>
-    <w:p>
-      <w:pPr>
-        <w:pStyle w:val="NoSpacing"/>
-        <w:rPr>
-          <w:rFonts w:ascii="Times New Roman" w:hAnsi="Times New Roman"/>
-          <w:sz w:val="20"/>
-          <w:szCs w:val="20"/>
-        </w:rPr>
-      </w:pPr>
-      <w:bookmarkStart w:id="13" w:name="_Toc19103675"/>
+      <w:bookmarkEnd w:id="14"/>
+      <w:proofErr w:type="spellEnd"/>
+    </w:p>
+    <w:p>
+      <w:pPr>
+        <w:pStyle w:val="NoSpacing"/>
+        <w:rPr>
+          <w:rFonts w:ascii="Times New Roman" w:hAnsi="Times New Roman"/>
+          <w:sz w:val="20"/>
+          <w:szCs w:val="20"/>
+        </w:rPr>
+      </w:pPr>
+      <w:bookmarkStart w:id="15" w:name="_Toc19103675"/>
       <w:proofErr w:type="spellStart"/>
       <w:r>
         <w:rPr>
@@ -20052,19 +20083,19 @@
         </w:rPr>
         <w:t>sp_ShortCalls_MgrReivew_Submit</w:t>
       </w:r>
-      <w:bookmarkEnd w:id="13"/>
-      <w:proofErr w:type="spellEnd"/>
-    </w:p>
-    <w:p>
-      <w:pPr>
-        <w:pStyle w:val="NoSpacing"/>
-        <w:rPr>
-          <w:rFonts w:ascii="Times New Roman" w:hAnsi="Times New Roman"/>
-          <w:sz w:val="20"/>
-          <w:szCs w:val="20"/>
-        </w:rPr>
-      </w:pPr>
-      <w:bookmarkStart w:id="14" w:name="_Toc19103670"/>
+      <w:bookmarkEnd w:id="15"/>
+      <w:proofErr w:type="spellEnd"/>
+    </w:p>
+    <w:p>
+      <w:pPr>
+        <w:pStyle w:val="NoSpacing"/>
+        <w:rPr>
+          <w:rFonts w:ascii="Times New Roman" w:hAnsi="Times New Roman"/>
+          <w:sz w:val="20"/>
+          <w:szCs w:val="20"/>
+        </w:rPr>
+      </w:pPr>
+      <w:bookmarkStart w:id="16" w:name="_Toc19103670"/>
       <w:proofErr w:type="spellStart"/>
       <w:r>
         <w:rPr>
@@ -20074,19 +20105,19 @@
         </w:rPr>
         <w:t>sp_ShortCalls_Get_BehaviorList</w:t>
       </w:r>
-      <w:bookmarkEnd w:id="14"/>
-      <w:proofErr w:type="spellEnd"/>
-    </w:p>
-    <w:p>
-      <w:pPr>
-        <w:pStyle w:val="NoSpacing"/>
-        <w:rPr>
-          <w:rFonts w:ascii="Times New Roman" w:hAnsi="Times New Roman"/>
-          <w:sz w:val="20"/>
-          <w:szCs w:val="20"/>
-        </w:rPr>
-      </w:pPr>
-      <w:bookmarkStart w:id="15" w:name="_Toc19103671"/>
+      <w:bookmarkEnd w:id="16"/>
+      <w:proofErr w:type="spellEnd"/>
+    </w:p>
+    <w:p>
+      <w:pPr>
+        <w:pStyle w:val="NoSpacing"/>
+        <w:rPr>
+          <w:rFonts w:ascii="Times New Roman" w:hAnsi="Times New Roman"/>
+          <w:sz w:val="20"/>
+          <w:szCs w:val="20"/>
+        </w:rPr>
+      </w:pPr>
+      <w:bookmarkStart w:id="17" w:name="_Toc19103671"/>
       <w:proofErr w:type="spellStart"/>
       <w:r>
         <w:rPr>
@@ -20096,19 +20127,19 @@
         </w:rPr>
         <w:t>sp_ShortCalls_Get_Actions</w:t>
       </w:r>
-      <w:bookmarkEnd w:id="15"/>
-      <w:proofErr w:type="spellEnd"/>
-    </w:p>
-    <w:p>
-      <w:pPr>
-        <w:pStyle w:val="NoSpacing"/>
-        <w:rPr>
-          <w:rFonts w:ascii="Times New Roman" w:hAnsi="Times New Roman"/>
-          <w:sz w:val="20"/>
-          <w:szCs w:val="20"/>
-        </w:rPr>
-      </w:pPr>
-      <w:bookmarkStart w:id="16" w:name="_Toc19103672"/>
+      <w:bookmarkEnd w:id="17"/>
+      <w:proofErr w:type="spellEnd"/>
+    </w:p>
+    <w:p>
+      <w:pPr>
+        <w:pStyle w:val="NoSpacing"/>
+        <w:rPr>
+          <w:rFonts w:ascii="Times New Roman" w:hAnsi="Times New Roman"/>
+          <w:sz w:val="20"/>
+          <w:szCs w:val="20"/>
+        </w:rPr>
+      </w:pPr>
+      <w:bookmarkStart w:id="18" w:name="_Toc19103672"/>
       <w:proofErr w:type="spellStart"/>
       <w:r>
         <w:rPr>
@@ -20118,7 +20149,7 @@
         </w:rPr>
         <w:t>sp_ShortCalls_Get_CallList</w:t>
       </w:r>
-      <w:bookmarkEnd w:id="16"/>
+      <w:bookmarkEnd w:id="18"/>
       <w:proofErr w:type="spellEnd"/>
     </w:p>
     <w:p>
@@ -20899,6 +20930,8 @@
         </w:rPr>
         <w:t xml:space="preserve"> </w:t>
       </w:r>
+      <w:bookmarkStart w:id="19" w:name="_GoBack"/>
+      <w:bookmarkEnd w:id="19"/>
     </w:p>
     <w:p>
       <w:pPr>
@@ -21096,6 +21129,14 @@
           <w:rFonts w:ascii="Times New Roman" w:hAnsi="Times New Roman"/>
           <w:sz w:val="20"/>
           <w:szCs w:val="20"/>
+          <w:highlight w:val="green"/>
+          <w:rPrChange w:id="20" w:author="Palacherla, Susmitha C" w:date="2020-12-21T15:52:00Z">
+            <w:rPr>
+              <w:rFonts w:ascii="Times New Roman" w:hAnsi="Times New Roman"/>
+              <w:sz w:val="20"/>
+              <w:szCs w:val="20"/>
+            </w:rPr>
+          </w:rPrChange>
         </w:rPr>
         <w:t>sp_InsertInto_Coaching_Log_Quality_Other</w:t>
       </w:r>
@@ -21871,7 +21912,7 @@
       <w:pPr>
         <w:pStyle w:val="NoSpacing"/>
         <w:rPr>
-          <w:del w:id="17" w:author="Palacherla, Susmitha C" w:date="2020-12-21T14:21:00Z"/>
+          <w:del w:id="21" w:author="Palacherla, Susmitha C" w:date="2020-12-21T14:21:00Z"/>
           <w:rFonts w:ascii="Times New Roman" w:hAnsi="Times New Roman"/>
           <w:sz w:val="20"/>
           <w:szCs w:val="20"/>
@@ -22088,18 +22129,18 @@
       <w:pPr>
         <w:pStyle w:val="NoSpacing"/>
         <w:rPr>
-          <w:del w:id="18" w:author="Palacherla, Susmitha C" w:date="2020-12-21T14:21:00Z"/>
-          <w:rFonts w:ascii="Times New Roman" w:hAnsi="Times New Roman"/>
-          <w:sz w:val="20"/>
-          <w:szCs w:val="20"/>
-        </w:rPr>
-      </w:pPr>
-    </w:p>
-    <w:p>
-      <w:pPr>
-        <w:pStyle w:val="NoSpacing"/>
-        <w:rPr>
-          <w:del w:id="19" w:author="Palacherla, Susmitha C" w:date="2020-12-21T14:21:00Z"/>
+          <w:del w:id="22" w:author="Palacherla, Susmitha C" w:date="2020-12-21T14:21:00Z"/>
+          <w:rFonts w:ascii="Times New Roman" w:hAnsi="Times New Roman"/>
+          <w:sz w:val="20"/>
+          <w:szCs w:val="20"/>
+        </w:rPr>
+      </w:pPr>
+    </w:p>
+    <w:p>
+      <w:pPr>
+        <w:pStyle w:val="NoSpacing"/>
+        <w:rPr>
+          <w:del w:id="23" w:author="Palacherla, Susmitha C" w:date="2020-12-21T14:21:00Z"/>
           <w:rFonts w:ascii="Times New Roman" w:hAnsi="Times New Roman"/>
           <w:sz w:val="20"/>
           <w:szCs w:val="20"/>
@@ -22401,7 +22442,7 @@
       <w:pPr>
         <w:pStyle w:val="NoSpacing"/>
         <w:rPr>
-          <w:del w:id="20" w:author="Palacherla, Susmitha C" w:date="2020-12-21T14:21:00Z"/>
+          <w:del w:id="24" w:author="Palacherla, Susmitha C" w:date="2020-12-21T14:21:00Z"/>
           <w:rFonts w:ascii="Times New Roman" w:hAnsi="Times New Roman"/>
           <w:sz w:val="20"/>
           <w:szCs w:val="20"/>
@@ -24151,19 +24192,19 @@
       <w:pPr>
         <w:pStyle w:val="NoSpacing"/>
         <w:rPr>
-          <w:ins w:id="21" w:author="Palacherla, Susmitha C" w:date="2020-12-21T14:20:00Z"/>
-          <w:rFonts w:ascii="Times New Roman" w:hAnsi="Times New Roman"/>
-          <w:sz w:val="20"/>
-          <w:szCs w:val="20"/>
-        </w:rPr>
-      </w:pPr>
-      <w:proofErr w:type="spellStart"/>
-      <w:r>
-        <w:rPr>
-          <w:rFonts w:ascii="Times New Roman" w:hAnsi="Times New Roman"/>
-          <w:sz w:val="20"/>
-          <w:szCs w:val="20"/>
-          <w:rPrChange w:id="22" w:author="Palacherla, Susmitha C" w:date="2020-12-21T14:20:00Z">
+          <w:ins w:id="25" w:author="Palacherla, Susmitha C" w:date="2020-12-21T14:20:00Z"/>
+          <w:rFonts w:ascii="Times New Roman" w:hAnsi="Times New Roman"/>
+          <w:sz w:val="20"/>
+          <w:szCs w:val="20"/>
+        </w:rPr>
+      </w:pPr>
+      <w:proofErr w:type="spellStart"/>
+      <w:r>
+        <w:rPr>
+          <w:rFonts w:ascii="Times New Roman" w:hAnsi="Times New Roman"/>
+          <w:sz w:val="20"/>
+          <w:szCs w:val="20"/>
+          <w:rPrChange w:id="26" w:author="Palacherla, Susmitha C" w:date="2020-12-21T14:20:00Z">
             <w:rPr>
               <w:rFonts w:ascii="Times New Roman" w:hAnsi="Times New Roman"/>
               <w:sz w:val="20"/>
@@ -24186,14 +24227,14 @@
         </w:rPr>
       </w:pPr>
       <w:proofErr w:type="spellStart"/>
-      <w:ins w:id="23" w:author="Palacherla, Susmitha C" w:date="2020-12-21T14:20:00Z">
+      <w:ins w:id="27" w:author="Palacherla, Susmitha C" w:date="2020-12-21T14:20:00Z">
         <w:r>
           <w:rPr>
             <w:rFonts w:ascii="Times New Roman" w:hAnsi="Times New Roman"/>
             <w:sz w:val="20"/>
             <w:szCs w:val="20"/>
             <w:highlight w:val="green"/>
-            <w:rPrChange w:id="24" w:author="Palacherla, Susmitha C" w:date="2020-12-21T14:20:00Z">
+            <w:rPrChange w:id="28" w:author="Palacherla, Susmitha C" w:date="2020-12-21T14:20:00Z">
               <w:rPr>
                 <w:rFonts w:ascii="Times New Roman" w:hAnsi="Times New Roman"/>
                 <w:sz w:val="20"/>
@@ -24266,67 +24307,6 @@
     <w:p>
       <w:pPr>
         <w:pStyle w:val="NoSpacing"/>
-        <w:rPr>
-          <w:rFonts w:ascii="Times New Roman" w:hAnsi="Times New Roman"/>
-          <w:b/>
-          <w:sz w:val="20"/>
-          <w:szCs w:val="20"/>
-          <w:highlight w:val="yellow"/>
-          <w:rPrChange w:id="25" w:author="Palacherla, Susmitha C" w:date="2020-12-21T14:20:00Z">
-            <w:rPr>
-              <w:rFonts w:ascii="Times New Roman" w:hAnsi="Times New Roman"/>
-              <w:b/>
-              <w:color w:val="FF0000"/>
-              <w:sz w:val="20"/>
-              <w:szCs w:val="20"/>
-              <w:highlight w:val="lightGray"/>
-            </w:rPr>
-          </w:rPrChange>
-        </w:rPr>
-      </w:pPr>
-      <w:del w:id="26" w:author="Palacherla, Susmitha C" w:date="2020-12-21T14:20:00Z">
-        <w:r>
-          <w:rPr>
-            <w:rFonts w:ascii="Times New Roman" w:hAnsi="Times New Roman"/>
-            <w:b/>
-            <w:sz w:val="20"/>
-            <w:szCs w:val="20"/>
-            <w:highlight w:val="yellow"/>
-            <w:rPrChange w:id="27" w:author="Palacherla, Susmitha C" w:date="2020-12-21T14:20:00Z">
-              <w:rPr>
-                <w:rFonts w:ascii="Times New Roman" w:hAnsi="Times New Roman"/>
-                <w:b/>
-                <w:color w:val="FF0000"/>
-                <w:sz w:val="20"/>
-                <w:szCs w:val="20"/>
-                <w:highlight w:val="lightGray"/>
-              </w:rPr>
-            </w:rPrChange>
-          </w:rPr>
-          <w:delText xml:space="preserve">No </w:delText>
-        </w:r>
-      </w:del>
-      <w:r>
-        <w:rPr>
-          <w:rFonts w:ascii="Times New Roman" w:hAnsi="Times New Roman"/>
-          <w:b/>
-          <w:sz w:val="20"/>
-          <w:szCs w:val="20"/>
-          <w:highlight w:val="yellow"/>
-          <w:rPrChange w:id="28" w:author="Palacherla, Susmitha C" w:date="2020-12-21T14:20:00Z">
-            <w:rPr>
-              <w:rFonts w:ascii="Times New Roman" w:hAnsi="Times New Roman"/>
-              <w:b/>
-              <w:color w:val="FF0000"/>
-              <w:sz w:val="20"/>
-              <w:szCs w:val="20"/>
-              <w:highlight w:val="lightGray"/>
-            </w:rPr>
-          </w:rPrChange>
-        </w:rPr>
-        <w:t xml:space="preserve">Views </w:t>
-      </w:r>
-      <w:r>
         <w:rPr>
           <w:rFonts w:ascii="Times New Roman" w:hAnsi="Times New Roman"/>
           <w:b/>
@@ -24344,6 +24324,67 @@
             </w:rPr>
           </w:rPrChange>
         </w:rPr>
+      </w:pPr>
+      <w:del w:id="30" w:author="Palacherla, Susmitha C" w:date="2020-12-21T14:20:00Z">
+        <w:r>
+          <w:rPr>
+            <w:rFonts w:ascii="Times New Roman" w:hAnsi="Times New Roman"/>
+            <w:b/>
+            <w:sz w:val="20"/>
+            <w:szCs w:val="20"/>
+            <w:highlight w:val="yellow"/>
+            <w:rPrChange w:id="31" w:author="Palacherla, Susmitha C" w:date="2020-12-21T14:20:00Z">
+              <w:rPr>
+                <w:rFonts w:ascii="Times New Roman" w:hAnsi="Times New Roman"/>
+                <w:b/>
+                <w:color w:val="FF0000"/>
+                <w:sz w:val="20"/>
+                <w:szCs w:val="20"/>
+                <w:highlight w:val="lightGray"/>
+              </w:rPr>
+            </w:rPrChange>
+          </w:rPr>
+          <w:delText xml:space="preserve">No </w:delText>
+        </w:r>
+      </w:del>
+      <w:r>
+        <w:rPr>
+          <w:rFonts w:ascii="Times New Roman" w:hAnsi="Times New Roman"/>
+          <w:b/>
+          <w:sz w:val="20"/>
+          <w:szCs w:val="20"/>
+          <w:highlight w:val="yellow"/>
+          <w:rPrChange w:id="32" w:author="Palacherla, Susmitha C" w:date="2020-12-21T14:20:00Z">
+            <w:rPr>
+              <w:rFonts w:ascii="Times New Roman" w:hAnsi="Times New Roman"/>
+              <w:b/>
+              <w:color w:val="FF0000"/>
+              <w:sz w:val="20"/>
+              <w:szCs w:val="20"/>
+              <w:highlight w:val="lightGray"/>
+            </w:rPr>
+          </w:rPrChange>
+        </w:rPr>
+        <w:t xml:space="preserve">Views </w:t>
+      </w:r>
+      <w:r>
+        <w:rPr>
+          <w:rFonts w:ascii="Times New Roman" w:hAnsi="Times New Roman"/>
+          <w:b/>
+          <w:sz w:val="20"/>
+          <w:szCs w:val="20"/>
+          <w:highlight w:val="yellow"/>
+          <w:rPrChange w:id="33" w:author="Palacherla, Susmitha C" w:date="2020-12-21T14:20:00Z">
+            <w:rPr>
+              <w:rFonts w:ascii="Times New Roman" w:hAnsi="Times New Roman"/>
+              <w:b/>
+              <w:color w:val="FF0000"/>
+              <w:sz w:val="20"/>
+              <w:szCs w:val="20"/>
+              <w:highlight w:val="lightGray"/>
+            </w:rPr>
+          </w:rPrChange>
+        </w:rPr>
         <w:t>affected in this release</w:t>
       </w:r>
     </w:p>
@@ -24399,7 +24440,7 @@
       <w:pPr>
         <w:pStyle w:val="NoSpacing"/>
         <w:rPr>
-          <w:ins w:id="30" w:author="Palacherla, Susmitha C" w:date="2020-12-21T14:21:00Z"/>
+          <w:ins w:id="34" w:author="Palacherla, Susmitha C" w:date="2020-12-21T14:21:00Z"/>
           <w:rFonts w:ascii="Times New Roman" w:hAnsi="Times New Roman"/>
           <w:sz w:val="20"/>
           <w:szCs w:val="20"/>
@@ -24420,20 +24461,20 @@
       <w:pPr>
         <w:pStyle w:val="NoSpacing"/>
         <w:rPr>
-          <w:ins w:id="31" w:author="Palacherla, Susmitha C" w:date="2020-12-21T14:21:00Z"/>
+          <w:ins w:id="35" w:author="Palacherla, Susmitha C" w:date="2020-12-21T14:21:00Z"/>
           <w:rFonts w:ascii="Times New Roman" w:hAnsi="Times New Roman"/>
           <w:sz w:val="20"/>
           <w:szCs w:val="20"/>
           <w:highlight w:val="green"/>
-          <w:rPrChange w:id="32" w:author="Palacherla, Susmitha C" w:date="2020-12-21T14:21:00Z">
+          <w:rPrChange w:id="36" w:author="Palacherla, Susmitha C" w:date="2020-12-21T14:21:00Z">
             <w:rPr>
-              <w:ins w:id="33" w:author="Palacherla, Susmitha C" w:date="2020-12-21T14:21:00Z"/>
+              <w:ins w:id="37" w:author="Palacherla, Susmitha C" w:date="2020-12-21T14:21:00Z"/>
               <w:rFonts w:ascii="Times New Roman (PCL6)" w:hAnsi="Times New Roman (PCL6)"/>
               <w:bCs/>
             </w:rPr>
           </w:rPrChange>
         </w:rPr>
-        <w:pPrChange w:id="34" w:author="Palacherla, Susmitha C" w:date="2020-12-21T14:21:00Z">
+        <w:pPrChange w:id="38" w:author="Palacherla, Susmitha C" w:date="2020-12-21T14:21:00Z">
           <w:pPr>
             <w:pStyle w:val="NoSpacing"/>
             <w:ind w:left="720"/>
@@ -24441,14 +24482,14 @@
         </w:pPrChange>
       </w:pPr>
       <w:proofErr w:type="spellStart"/>
-      <w:ins w:id="35" w:author="Palacherla, Susmitha C" w:date="2020-12-21T14:21:00Z">
+      <w:ins w:id="39" w:author="Palacherla, Susmitha C" w:date="2020-12-21T14:21:00Z">
         <w:r>
           <w:rPr>
             <w:rFonts w:ascii="Times New Roman" w:hAnsi="Times New Roman"/>
             <w:sz w:val="20"/>
             <w:szCs w:val="20"/>
             <w:highlight w:val="green"/>
-            <w:rPrChange w:id="36" w:author="Palacherla, Susmitha C" w:date="2020-12-21T14:21:00Z">
+            <w:rPrChange w:id="40" w:author="Palacherla, Susmitha C" w:date="2020-12-21T14:21:00Z">
               <w:rPr>
                 <w:rFonts w:ascii="Times New Roman (PCL6)" w:hAnsi="Times New Roman (PCL6)"/>
                 <w:bCs/>
@@ -24464,19 +24505,19 @@
       <w:pPr>
         <w:pStyle w:val="NoSpacing"/>
         <w:rPr>
-          <w:ins w:id="37" w:author="Palacherla, Susmitha C" w:date="2020-12-21T14:21:00Z"/>
-          <w:rFonts w:ascii="Times New Roman" w:hAnsi="Times New Roman"/>
-          <w:sz w:val="20"/>
-          <w:szCs w:val="20"/>
-          <w:rPrChange w:id="38" w:author="Palacherla, Susmitha C" w:date="2020-12-21T14:21:00Z">
+          <w:ins w:id="41" w:author="Palacherla, Susmitha C" w:date="2020-12-21T14:21:00Z"/>
+          <w:rFonts w:ascii="Times New Roman" w:hAnsi="Times New Roman"/>
+          <w:sz w:val="20"/>
+          <w:szCs w:val="20"/>
+          <w:rPrChange w:id="42" w:author="Palacherla, Susmitha C" w:date="2020-12-21T14:21:00Z">
             <w:rPr>
-              <w:ins w:id="39" w:author="Palacherla, Susmitha C" w:date="2020-12-21T14:21:00Z"/>
+              <w:ins w:id="43" w:author="Palacherla, Susmitha C" w:date="2020-12-21T14:21:00Z"/>
               <w:rFonts w:ascii="Times New Roman (PCL6)" w:hAnsi="Times New Roman (PCL6)"/>
               <w:bCs/>
             </w:rPr>
           </w:rPrChange>
         </w:rPr>
-        <w:pPrChange w:id="40" w:author="Palacherla, Susmitha C" w:date="2020-12-21T14:21:00Z">
+        <w:pPrChange w:id="44" w:author="Palacherla, Susmitha C" w:date="2020-12-21T14:21:00Z">
           <w:pPr>
             <w:pStyle w:val="NoSpacing"/>
             <w:ind w:left="720"/>
@@ -24484,14 +24525,14 @@
         </w:pPrChange>
       </w:pPr>
       <w:proofErr w:type="spellStart"/>
-      <w:ins w:id="41" w:author="Palacherla, Susmitha C" w:date="2020-12-21T14:21:00Z">
+      <w:ins w:id="45" w:author="Palacherla, Susmitha C" w:date="2020-12-21T14:21:00Z">
         <w:r>
           <w:rPr>
             <w:rFonts w:ascii="Times New Roman" w:hAnsi="Times New Roman"/>
             <w:sz w:val="20"/>
             <w:szCs w:val="20"/>
             <w:highlight w:val="green"/>
-            <w:rPrChange w:id="42" w:author="Palacherla, Susmitha C" w:date="2020-12-21T14:21:00Z">
+            <w:rPrChange w:id="46" w:author="Palacherla, Susmitha C" w:date="2020-12-21T14:21:00Z">
               <w:rPr>
                 <w:rFonts w:ascii="Times New Roman (PCL6)" w:hAnsi="Times New Roman (PCL6)"/>
                 <w:bCs/>
@@ -24522,8 +24563,6 @@
           <w:szCs w:val="20"/>
         </w:rPr>
       </w:pPr>
-      <w:bookmarkStart w:id="43" w:name="_GoBack"/>
-      <w:bookmarkEnd w:id="43"/>
     </w:p>
     <w:p>
       <w:pPr>
@@ -25007,7 +25046,7 @@
                 <w:szCs w:val="20"/>
               </w:rPr>
             </w:pPr>
-            <w:bookmarkStart w:id="44" w:name="_Toc464114598"/>
+            <w:bookmarkStart w:id="47" w:name="_Toc464114598"/>
             <w:proofErr w:type="spellStart"/>
             <w:r>
               <w:rPr>
@@ -25017,7 +25056,7 @@
               </w:rPr>
               <w:t>CoachingETSLoad</w:t>
             </w:r>
-            <w:bookmarkEnd w:id="44"/>
+            <w:bookmarkEnd w:id="47"/>
             <w:proofErr w:type="spellEnd"/>
           </w:p>
         </w:tc>
@@ -25246,7 +25285,7 @@
                 <w:szCs w:val="20"/>
               </w:rPr>
             </w:pPr>
-            <w:bookmarkStart w:id="45" w:name="_Toc464114599"/>
+            <w:bookmarkStart w:id="48" w:name="_Toc464114599"/>
             <w:proofErr w:type="spellStart"/>
             <w:r>
               <w:rPr>
@@ -25256,7 +25295,7 @@
               </w:rPr>
               <w:t>CoachingGenericLoad</w:t>
             </w:r>
-            <w:bookmarkEnd w:id="45"/>
+            <w:bookmarkEnd w:id="48"/>
             <w:proofErr w:type="spellEnd"/>
           </w:p>
           <w:p>
@@ -25495,7 +25534,7 @@
                 <w:szCs w:val="20"/>
               </w:rPr>
             </w:pPr>
-            <w:bookmarkStart w:id="46" w:name="_Toc464114600"/>
+            <w:bookmarkStart w:id="49" w:name="_Toc464114600"/>
             <w:proofErr w:type="spellStart"/>
             <w:r>
               <w:rPr>
@@ -25505,7 +25544,7 @@
               </w:rPr>
               <w:t>CoachingHierarchyLoad</w:t>
             </w:r>
-            <w:bookmarkEnd w:id="46"/>
+            <w:bookmarkEnd w:id="49"/>
             <w:proofErr w:type="spellEnd"/>
           </w:p>
           <w:p>
@@ -25716,7 +25755,7 @@
                 <w:szCs w:val="20"/>
               </w:rPr>
             </w:pPr>
-            <w:bookmarkStart w:id="47" w:name="_Toc464114601"/>
+            <w:bookmarkStart w:id="50" w:name="_Toc464114601"/>
             <w:proofErr w:type="spellStart"/>
             <w:r>
               <w:rPr>
@@ -25726,7 +25765,7 @@
               </w:rPr>
               <w:t>CoachingKillNotifications</w:t>
             </w:r>
-            <w:bookmarkEnd w:id="47"/>
+            <w:bookmarkEnd w:id="50"/>
             <w:proofErr w:type="spellEnd"/>
           </w:p>
           <w:p>
@@ -26000,7 +26039,7 @@
                 <w:szCs w:val="20"/>
               </w:rPr>
             </w:pPr>
-            <w:bookmarkStart w:id="48" w:name="_Toc464114602"/>
+            <w:bookmarkStart w:id="51" w:name="_Toc464114602"/>
             <w:proofErr w:type="spellStart"/>
             <w:r>
               <w:rPr>
@@ -26010,7 +26049,7 @@
               </w:rPr>
               <w:t>CoachingNotifications</w:t>
             </w:r>
-            <w:bookmarkEnd w:id="48"/>
+            <w:bookmarkEnd w:id="51"/>
             <w:proofErr w:type="spellEnd"/>
           </w:p>
           <w:p>
@@ -26213,7 +26252,7 @@
                 <w:szCs w:val="20"/>
               </w:rPr>
             </w:pPr>
-            <w:bookmarkStart w:id="49" w:name="_Toc464114603"/>
+            <w:bookmarkStart w:id="52" w:name="_Toc464114603"/>
             <w:proofErr w:type="spellStart"/>
             <w:r>
               <w:rPr>
@@ -26223,7 +26262,7 @@
               </w:rPr>
               <w:t>CoachingOutlierLoad</w:t>
             </w:r>
-            <w:bookmarkEnd w:id="49"/>
+            <w:bookmarkEnd w:id="52"/>
             <w:proofErr w:type="spellEnd"/>
           </w:p>
           <w:p>
@@ -26452,7 +26491,7 @@
                 <w:szCs w:val="20"/>
               </w:rPr>
             </w:pPr>
-            <w:bookmarkStart w:id="50" w:name="_Toc464114604"/>
+            <w:bookmarkStart w:id="53" w:name="_Toc464114604"/>
             <w:proofErr w:type="spellStart"/>
             <w:r>
               <w:rPr>
@@ -26462,7 +26501,7 @@
               </w:rPr>
               <w:t>CoachingQualityLoad</w:t>
             </w:r>
-            <w:bookmarkEnd w:id="50"/>
+            <w:bookmarkEnd w:id="53"/>
             <w:proofErr w:type="spellEnd"/>
           </w:p>
           <w:p>
@@ -26691,7 +26730,7 @@
                 <w:szCs w:val="20"/>
               </w:rPr>
             </w:pPr>
-            <w:bookmarkStart w:id="51" w:name="_Toc464114605"/>
+            <w:bookmarkStart w:id="54" w:name="_Toc464114605"/>
             <w:proofErr w:type="spellStart"/>
             <w:r>
               <w:rPr>
@@ -26701,7 +26740,7 @@
               </w:rPr>
               <w:t>CoachingQualityOtherLoad</w:t>
             </w:r>
-            <w:bookmarkEnd w:id="51"/>
+            <w:bookmarkEnd w:id="54"/>
             <w:proofErr w:type="spellEnd"/>
           </w:p>
           <w:p>
@@ -26930,7 +26969,7 @@
                 <w:szCs w:val="20"/>
               </w:rPr>
             </w:pPr>
-            <w:bookmarkStart w:id="52" w:name="_Toc464114606"/>
+            <w:bookmarkStart w:id="55" w:name="_Toc464114606"/>
             <w:proofErr w:type="spellStart"/>
             <w:r>
               <w:rPr>
@@ -26940,7 +26979,7 @@
               </w:rPr>
               <w:t>CoachingReminders</w:t>
             </w:r>
-            <w:bookmarkEnd w:id="52"/>
+            <w:bookmarkEnd w:id="55"/>
             <w:proofErr w:type="spellEnd"/>
           </w:p>
           <w:p>
@@ -27142,7 +27181,7 @@
                 <w:szCs w:val="20"/>
               </w:rPr>
             </w:pPr>
-            <w:bookmarkStart w:id="53" w:name="_Toc464114607"/>
+            <w:bookmarkStart w:id="56" w:name="_Toc464114607"/>
             <w:proofErr w:type="spellStart"/>
             <w:r>
               <w:rPr>
@@ -27152,7 +27191,7 @@
               </w:rPr>
               <w:t>CoachingSurveyLoad</w:t>
             </w:r>
-            <w:bookmarkEnd w:id="53"/>
+            <w:bookmarkEnd w:id="56"/>
             <w:proofErr w:type="spellEnd"/>
           </w:p>
           <w:p>
@@ -27432,7 +27471,7 @@
                 <w:szCs w:val="20"/>
               </w:rPr>
             </w:pPr>
-            <w:bookmarkStart w:id="54" w:name="_Toc464114608"/>
+            <w:bookmarkStart w:id="57" w:name="_Toc464114608"/>
             <w:proofErr w:type="spellStart"/>
             <w:r>
               <w:rPr>
@@ -27442,7 +27481,7 @@
               </w:rPr>
               <w:t>CoachingSurveyReminders</w:t>
             </w:r>
-            <w:bookmarkEnd w:id="54"/>
+            <w:bookmarkEnd w:id="57"/>
             <w:proofErr w:type="spellEnd"/>
           </w:p>
           <w:p>
@@ -27695,7 +27734,7 @@
                 <w:szCs w:val="20"/>
               </w:rPr>
             </w:pPr>
-            <w:bookmarkStart w:id="55" w:name="_Toc464114609"/>
+            <w:bookmarkStart w:id="58" w:name="_Toc464114609"/>
             <w:proofErr w:type="spellStart"/>
             <w:r>
               <w:rPr>
@@ -27705,7 +27744,7 @@
               </w:rPr>
               <w:t>CoachingTrainingLoad</w:t>
             </w:r>
-            <w:bookmarkEnd w:id="55"/>
+            <w:bookmarkEnd w:id="58"/>
             <w:proofErr w:type="spellEnd"/>
           </w:p>
         </w:tc>
@@ -33349,7 +33388,7 @@
 </file>
 
 <file path=customXml/itemProps1.xml><?xml version="1.0" encoding="utf-8"?>
-<ds:datastoreItem xmlns:ds="http://schemas.openxmlformats.org/officeDocument/2006/customXml" ds:itemID="{5FCF0A69-0146-4022-A70B-BF6F9E09F705}">
+<ds:datastoreItem xmlns:ds="http://schemas.openxmlformats.org/officeDocument/2006/customXml" ds:itemID="{76DFC1ED-8F91-41BC-BB2E-15160F105BCD}">
   <ds:schemaRefs>
     <ds:schemaRef ds:uri="http://schemas.openxmlformats.org/officeDocument/2006/bibliography"/>
   </ds:schemaRefs>

</xml_diff>

<commit_message>
TFS 23378 - Virtual East Manager access in ECL Admin tool. Additional sp addeed.
git-tfs-id: [https://tfs.omnicloud.local/tfs/cco%20program/]$/eCoaching_V2;C50743
</commit_message>
<xml_diff>
--- a/Runbook/DB/CCO_eCoaching_Log_DB_Runbook.docx
+++ b/Runbook/DB/CCO_eCoaching_Log_DB_Runbook.docx
@@ -245,7 +245,29 @@
               <w:rPr>
                 <w:rFonts w:ascii="Times New Roman (PCL6)" w:hAnsi="Times New Roman (PCL6)"/>
               </w:rPr>
-              <w:t>11/1/2021</w:t>
+              <w:t>11/</w:t>
+            </w:r>
+            <w:del w:id="1" w:author="Palacherla, Susmitha C" w:date="2021-11-10T07:08:00Z">
+              <w:r>
+                <w:rPr>
+                  <w:rFonts w:ascii="Times New Roman (PCL6)" w:hAnsi="Times New Roman (PCL6)"/>
+                </w:rPr>
+                <w:delText>1</w:delText>
+              </w:r>
+            </w:del>
+            <w:ins w:id="2" w:author="Palacherla, Susmitha C" w:date="2021-11-10T07:08:00Z">
+              <w:r>
+                <w:rPr>
+                  <w:rFonts w:ascii="Times New Roman (PCL6)" w:hAnsi="Times New Roman (PCL6)"/>
+                </w:rPr>
+                <w:t>10</w:t>
+              </w:r>
+            </w:ins>
+            <w:r>
+              <w:rPr>
+                <w:rFonts w:ascii="Times New Roman (PCL6)" w:hAnsi="Times New Roman (PCL6)"/>
+              </w:rPr>
+              <w:t>/2021</w:t>
             </w:r>
           </w:p>
         </w:tc>
@@ -1063,7 +1085,7 @@
               <w:ind w:left="0"/>
               <w:jc w:val="left"/>
             </w:pPr>
-            <w:bookmarkStart w:id="1" w:name="_Toc434743870"/>
+            <w:bookmarkStart w:id="3" w:name="_Toc434743870"/>
             <w:r>
               <w:rPr>
                 <w:rFonts w:ascii="Times New Roman (PCL6)" w:hAnsi="Times New Roman (PCL6)"/>
@@ -12544,14 +12566,14 @@
                 <w:rFonts w:ascii="Times New Roman (PCL6)" w:hAnsi="Times New Roman (PCL6)"/>
               </w:rPr>
             </w:pPr>
-            <w:bookmarkStart w:id="2" w:name="_Hlk72752147"/>
+            <w:bookmarkStart w:id="4" w:name="_Hlk72752147"/>
             <w:r>
               <w:rPr>
                 <w:rFonts w:ascii="Times New Roman (PCL6)" w:hAnsi="Times New Roman (PCL6)"/>
               </w:rPr>
               <w:t>TFS 21276  - Updates to support custom compliance and mastery levels for alt channels</w:t>
             </w:r>
-            <w:bookmarkEnd w:id="2"/>
+            <w:bookmarkEnd w:id="4"/>
           </w:p>
         </w:tc>
         <w:tc>
@@ -13198,7 +13220,7 @@
       <w:r>
         <w:br w:type="page"/>
       </w:r>
-      <w:bookmarkEnd w:id="1"/>
+      <w:bookmarkEnd w:id="3"/>
       <w:r>
         <w:rPr>
           <w:rFonts w:ascii="Times New Roman" w:hAnsi="Times New Roman"/>
@@ -13284,20 +13306,38 @@
           <w:bCs/>
         </w:rPr>
       </w:pPr>
-      <w:r>
-        <w:rPr>
-          <w:rFonts w:ascii="Times New Roman (PCL6)" w:hAnsi="Times New Roman (PCL6)"/>
-          <w:bCs/>
-        </w:rPr>
-        <w:t>3</w:t>
-      </w:r>
-      <w:r>
-        <w:rPr>
-          <w:rFonts w:ascii="Times New Roman (PCL6)" w:hAnsi="Times New Roman (PCL6)"/>
-          <w:bCs/>
-        </w:rPr>
-        <w:t xml:space="preserve"> </w:t>
-      </w:r>
+      <w:del w:id="5" w:author="Palacherla, Susmitha C" w:date="2021-11-10T07:08:00Z">
+        <w:r>
+          <w:rPr>
+            <w:rFonts w:ascii="Times New Roman (PCL6)" w:hAnsi="Times New Roman (PCL6)"/>
+            <w:bCs/>
+          </w:rPr>
+          <w:delText>3</w:delText>
+        </w:r>
+        <w:r>
+          <w:rPr>
+            <w:rFonts w:ascii="Times New Roman (PCL6)" w:hAnsi="Times New Roman (PCL6)"/>
+            <w:bCs/>
+          </w:rPr>
+          <w:delText xml:space="preserve"> </w:delText>
+        </w:r>
+      </w:del>
+      <w:ins w:id="6" w:author="Palacherla, Susmitha C" w:date="2021-11-10T07:08:00Z">
+        <w:r>
+          <w:rPr>
+            <w:rFonts w:ascii="Times New Roman (PCL6)" w:hAnsi="Times New Roman (PCL6)"/>
+            <w:bCs/>
+          </w:rPr>
+          <w:t>4</w:t>
+        </w:r>
+        <w:r>
+          <w:rPr>
+            <w:rFonts w:ascii="Times New Roman (PCL6)" w:hAnsi="Times New Roman (PCL6)"/>
+            <w:bCs/>
+          </w:rPr>
+          <w:t xml:space="preserve"> </w:t>
+        </w:r>
+      </w:ins>
       <w:r>
         <w:rPr>
           <w:rFonts w:ascii="Times New Roman (PCL6)" w:hAnsi="Times New Roman (PCL6)"/>
@@ -18184,7 +18224,7 @@
           <w:szCs w:val="20"/>
         </w:rPr>
       </w:pPr>
-      <w:bookmarkStart w:id="3" w:name="_Toc512344586"/>
+      <w:bookmarkStart w:id="7" w:name="_Toc512344586"/>
       <w:proofErr w:type="spellStart"/>
       <w:r>
         <w:rPr>
@@ -18194,7 +18234,7 @@
         </w:rPr>
         <w:t>sp_select_employee_details</w:t>
       </w:r>
-      <w:bookmarkEnd w:id="3"/>
+      <w:bookmarkEnd w:id="7"/>
       <w:proofErr w:type="spellEnd"/>
     </w:p>
     <w:p>
@@ -18995,7 +19035,7 @@
           <w:szCs w:val="20"/>
         </w:rPr>
       </w:pPr>
-      <w:bookmarkStart w:id="4" w:name="_Toc523820132"/>
+      <w:bookmarkStart w:id="8" w:name="_Toc523820132"/>
       <w:r>
         <w:rPr>
           <w:rFonts w:ascii="Times New Roman" w:hAnsi="Times New Roman"/>
@@ -19004,18 +19044,18 @@
         </w:rPr>
         <w:t>sp_Dashboard_Populate_Filter_Dropdowns</w:t>
       </w:r>
-      <w:bookmarkEnd w:id="4"/>
-    </w:p>
-    <w:p>
-      <w:pPr>
-        <w:pStyle w:val="NoSpacing"/>
-        <w:rPr>
-          <w:rFonts w:ascii="Times New Roman" w:hAnsi="Times New Roman"/>
-          <w:sz w:val="20"/>
-          <w:szCs w:val="20"/>
-        </w:rPr>
-      </w:pPr>
-      <w:bookmarkStart w:id="5" w:name="_Toc523820131"/>
+      <w:bookmarkEnd w:id="8"/>
+    </w:p>
+    <w:p>
+      <w:pPr>
+        <w:pStyle w:val="NoSpacing"/>
+        <w:rPr>
+          <w:rFonts w:ascii="Times New Roman" w:hAnsi="Times New Roman"/>
+          <w:sz w:val="20"/>
+          <w:szCs w:val="20"/>
+        </w:rPr>
+      </w:pPr>
+      <w:bookmarkStart w:id="9" w:name="_Toc523820131"/>
       <w:r>
         <w:rPr>
           <w:rFonts w:ascii="Times New Roman" w:hAnsi="Times New Roman"/>
@@ -19024,18 +19064,18 @@
         </w:rPr>
         <w:t>sp_Select_States_For_Dashboard</w:t>
       </w:r>
-      <w:bookmarkEnd w:id="5"/>
-    </w:p>
-    <w:p>
-      <w:pPr>
-        <w:pStyle w:val="NoSpacing"/>
-        <w:rPr>
-          <w:rFonts w:ascii="Times New Roman" w:hAnsi="Times New Roman"/>
-          <w:sz w:val="20"/>
-          <w:szCs w:val="20"/>
-        </w:rPr>
-      </w:pPr>
-      <w:bookmarkStart w:id="6" w:name="_Toc523820133"/>
+      <w:bookmarkEnd w:id="9"/>
+    </w:p>
+    <w:p>
+      <w:pPr>
+        <w:pStyle w:val="NoSpacing"/>
+        <w:rPr>
+          <w:rFonts w:ascii="Times New Roman" w:hAnsi="Times New Roman"/>
+          <w:sz w:val="20"/>
+          <w:szCs w:val="20"/>
+        </w:rPr>
+      </w:pPr>
+      <w:bookmarkStart w:id="10" w:name="_Toc523820133"/>
       <w:r>
         <w:rPr>
           <w:rFonts w:ascii="Times New Roman" w:hAnsi="Times New Roman"/>
@@ -19044,18 +19084,18 @@
         </w:rPr>
         <w:t>sp_Select_Statuses_For_Dashboard</w:t>
       </w:r>
-      <w:bookmarkEnd w:id="6"/>
-    </w:p>
-    <w:p>
-      <w:pPr>
-        <w:pStyle w:val="NoSpacing"/>
-        <w:rPr>
-          <w:rFonts w:ascii="Times New Roman" w:hAnsi="Times New Roman"/>
-          <w:sz w:val="20"/>
-          <w:szCs w:val="20"/>
-        </w:rPr>
-      </w:pPr>
-      <w:bookmarkStart w:id="7" w:name="_Toc523820126"/>
+      <w:bookmarkEnd w:id="10"/>
+    </w:p>
+    <w:p>
+      <w:pPr>
+        <w:pStyle w:val="NoSpacing"/>
+        <w:rPr>
+          <w:rFonts w:ascii="Times New Roman" w:hAnsi="Times New Roman"/>
+          <w:sz w:val="20"/>
+          <w:szCs w:val="20"/>
+        </w:rPr>
+      </w:pPr>
+      <w:bookmarkStart w:id="11" w:name="_Toc523820126"/>
       <w:r>
         <w:rPr>
           <w:rFonts w:ascii="Times New Roman" w:hAnsi="Times New Roman"/>
@@ -19064,7 +19104,7 @@
         </w:rPr>
         <w:t>sp_Select_Sources_For_Dashboard</w:t>
       </w:r>
-      <w:bookmarkEnd w:id="7"/>
+      <w:bookmarkEnd w:id="11"/>
     </w:p>
     <w:p>
       <w:pPr>
@@ -22173,50 +22213,6 @@
       <w:pPr>
         <w:pStyle w:val="NoSpacing"/>
         <w:rPr>
-          <w:del w:id="8" w:author="Palacherla, Susmitha C" w:date="2021-11-01T13:54:00Z"/>
-          <w:rFonts w:ascii="Times New Roman" w:hAnsi="Times New Roman"/>
-          <w:sz w:val="20"/>
-          <w:szCs w:val="20"/>
-        </w:rPr>
-      </w:pPr>
-    </w:p>
-    <w:p>
-      <w:pPr>
-        <w:pStyle w:val="NoSpacing"/>
-        <w:rPr>
-          <w:del w:id="9" w:author="Palacherla, Susmitha C" w:date="2021-11-01T13:54:00Z"/>
-          <w:rFonts w:ascii="Times New Roman" w:hAnsi="Times New Roman"/>
-          <w:sz w:val="20"/>
-          <w:szCs w:val="20"/>
-        </w:rPr>
-      </w:pPr>
-    </w:p>
-    <w:p>
-      <w:pPr>
-        <w:pStyle w:val="NoSpacing"/>
-        <w:rPr>
-          <w:del w:id="10" w:author="Palacherla, Susmitha C" w:date="2021-11-01T13:54:00Z"/>
-          <w:rFonts w:ascii="Times New Roman" w:hAnsi="Times New Roman"/>
-          <w:sz w:val="20"/>
-          <w:szCs w:val="20"/>
-        </w:rPr>
-      </w:pPr>
-    </w:p>
-    <w:p>
-      <w:pPr>
-        <w:pStyle w:val="NoSpacing"/>
-        <w:rPr>
-          <w:del w:id="11" w:author="Palacherla, Susmitha C" w:date="2021-11-01T13:54:00Z"/>
-          <w:rFonts w:ascii="Times New Roman" w:hAnsi="Times New Roman"/>
-          <w:sz w:val="20"/>
-          <w:szCs w:val="20"/>
-        </w:rPr>
-      </w:pPr>
-    </w:p>
-    <w:p>
-      <w:pPr>
-        <w:pStyle w:val="NoSpacing"/>
-        <w:rPr>
           <w:del w:id="12" w:author="Palacherla, Susmitha C" w:date="2021-11-01T13:54:00Z"/>
           <w:rFonts w:ascii="Times New Roman" w:hAnsi="Times New Roman"/>
           <w:sz w:val="20"/>
@@ -22228,6 +22224,50 @@
       <w:pPr>
         <w:pStyle w:val="NoSpacing"/>
         <w:rPr>
+          <w:del w:id="13" w:author="Palacherla, Susmitha C" w:date="2021-11-01T13:54:00Z"/>
+          <w:rFonts w:ascii="Times New Roman" w:hAnsi="Times New Roman"/>
+          <w:sz w:val="20"/>
+          <w:szCs w:val="20"/>
+        </w:rPr>
+      </w:pPr>
+    </w:p>
+    <w:p>
+      <w:pPr>
+        <w:pStyle w:val="NoSpacing"/>
+        <w:rPr>
+          <w:del w:id="14" w:author="Palacherla, Susmitha C" w:date="2021-11-01T13:54:00Z"/>
+          <w:rFonts w:ascii="Times New Roman" w:hAnsi="Times New Roman"/>
+          <w:sz w:val="20"/>
+          <w:szCs w:val="20"/>
+        </w:rPr>
+      </w:pPr>
+    </w:p>
+    <w:p>
+      <w:pPr>
+        <w:pStyle w:val="NoSpacing"/>
+        <w:rPr>
+          <w:del w:id="15" w:author="Palacherla, Susmitha C" w:date="2021-11-01T13:54:00Z"/>
+          <w:rFonts w:ascii="Times New Roman" w:hAnsi="Times New Roman"/>
+          <w:sz w:val="20"/>
+          <w:szCs w:val="20"/>
+        </w:rPr>
+      </w:pPr>
+    </w:p>
+    <w:p>
+      <w:pPr>
+        <w:pStyle w:val="NoSpacing"/>
+        <w:rPr>
+          <w:del w:id="16" w:author="Palacherla, Susmitha C" w:date="2021-11-01T13:54:00Z"/>
+          <w:rFonts w:ascii="Times New Roman" w:hAnsi="Times New Roman"/>
+          <w:sz w:val="20"/>
+          <w:szCs w:val="20"/>
+        </w:rPr>
+      </w:pPr>
+    </w:p>
+    <w:p>
+      <w:pPr>
+        <w:pStyle w:val="NoSpacing"/>
+        <w:rPr>
           <w:rFonts w:ascii="Times New Roman" w:hAnsi="Times New Roman"/>
           <w:sz w:val="20"/>
           <w:szCs w:val="20"/>
@@ -22377,7 +22417,7 @@
           <w:sz w:val="20"/>
           <w:szCs w:val="20"/>
           <w:highlight w:val="green"/>
-          <w:rPrChange w:id="13" w:author="Palacherla, Susmitha C" w:date="2021-11-01T13:54:00Z">
+          <w:rPrChange w:id="17" w:author="Palacherla, Susmitha C" w:date="2021-11-01T13:54:00Z">
             <w:rPr>
               <w:rFonts w:ascii="Times New Roman" w:hAnsi="Times New Roman"/>
               <w:sz w:val="20"/>
@@ -22420,81 +22460,8 @@
           <w:rFonts w:ascii="Times New Roman" w:hAnsi="Times New Roman"/>
           <w:sz w:val="20"/>
           <w:szCs w:val="20"/>
-        </w:rPr>
-        <w:t>sp_AT_Select_Employees_Warning_Inactivation_Reactivation</w:t>
-      </w:r>
-    </w:p>
-    <w:p>
-      <w:pPr>
-        <w:pStyle w:val="NoSpacing"/>
-        <w:rPr>
-          <w:rFonts w:ascii="Times New Roman" w:hAnsi="Times New Roman"/>
-          <w:sz w:val="20"/>
-          <w:szCs w:val="20"/>
-        </w:rPr>
-      </w:pPr>
-      <w:r>
-        <w:rPr>
-          <w:rFonts w:ascii="Times New Roman" w:hAnsi="Times New Roman"/>
-          <w:sz w:val="20"/>
-          <w:szCs w:val="20"/>
-        </w:rPr>
-        <w:lastRenderedPageBreak/>
-        <w:t>sp_AT_Select_Logs_Inactivation_Reactivation</w:t>
-      </w:r>
-    </w:p>
-    <w:p>
-      <w:pPr>
-        <w:pStyle w:val="NoSpacing"/>
-        <w:rPr>
-          <w:rFonts w:ascii="Times New Roman" w:hAnsi="Times New Roman"/>
-          <w:sz w:val="20"/>
-          <w:szCs w:val="20"/>
-        </w:rPr>
-      </w:pPr>
-      <w:r>
-        <w:rPr>
-          <w:rFonts w:ascii="Times New Roman" w:hAnsi="Times New Roman"/>
-          <w:sz w:val="20"/>
-          <w:szCs w:val="20"/>
-        </w:rPr>
-        <w:t>sp_AT_Select_Logs_Reassign</w:t>
-      </w:r>
-    </w:p>
-    <w:p>
-      <w:pPr>
-        <w:pStyle w:val="NoSpacing"/>
-        <w:rPr>
-          <w:rFonts w:ascii="Times New Roman" w:hAnsi="Times New Roman"/>
-          <w:sz w:val="20"/>
-          <w:szCs w:val="20"/>
-        </w:rPr>
-      </w:pPr>
-      <w:r>
-        <w:rPr>
-          <w:rFonts w:ascii="Times New Roman" w:hAnsi="Times New Roman"/>
-          <w:sz w:val="20"/>
-          <w:szCs w:val="20"/>
-        </w:rPr>
-        <w:t>sp_AT_Select_Modules_By_LanID</w:t>
-      </w:r>
-    </w:p>
-    <w:p>
-      <w:pPr>
-        <w:pStyle w:val="NoSpacing"/>
-        <w:rPr>
-          <w:rFonts w:ascii="Times New Roman" w:hAnsi="Times New Roman"/>
-          <w:sz w:val="20"/>
-          <w:szCs w:val="20"/>
-        </w:rPr>
-      </w:pPr>
-      <w:r>
-        <w:rPr>
-          <w:rFonts w:ascii="Times New Roman" w:hAnsi="Times New Roman"/>
-          <w:sz w:val="20"/>
-          <w:szCs w:val="20"/>
           <w:highlight w:val="green"/>
-          <w:rPrChange w:id="14" w:author="Palacherla, Susmitha C" w:date="2021-11-01T13:55:00Z">
+          <w:rPrChange w:id="18" w:author="Palacherla, Susmitha C" w:date="2021-11-10T07:09:00Z">
             <w:rPr>
               <w:rFonts w:ascii="Times New Roman" w:hAnsi="Times New Roman"/>
               <w:sz w:val="20"/>
@@ -22502,6 +22469,87 @@
             </w:rPr>
           </w:rPrChange>
         </w:rPr>
+        <w:t>sp_AT_Select_Employees_Warning_Inactivation_Reactivation</w:t>
+      </w:r>
+    </w:p>
+    <w:p>
+      <w:pPr>
+        <w:pStyle w:val="NoSpacing"/>
+        <w:rPr>
+          <w:rFonts w:ascii="Times New Roman" w:hAnsi="Times New Roman"/>
+          <w:sz w:val="20"/>
+          <w:szCs w:val="20"/>
+        </w:rPr>
+      </w:pPr>
+      <w:r>
+        <w:rPr>
+          <w:rFonts w:ascii="Times New Roman" w:hAnsi="Times New Roman"/>
+          <w:sz w:val="20"/>
+          <w:szCs w:val="20"/>
+        </w:rPr>
+        <w:lastRenderedPageBreak/>
+        <w:t>sp_AT_Select_Logs_Inactivation_Reactivation</w:t>
+      </w:r>
+    </w:p>
+    <w:p>
+      <w:pPr>
+        <w:pStyle w:val="NoSpacing"/>
+        <w:rPr>
+          <w:rFonts w:ascii="Times New Roman" w:hAnsi="Times New Roman"/>
+          <w:sz w:val="20"/>
+          <w:szCs w:val="20"/>
+        </w:rPr>
+      </w:pPr>
+      <w:r>
+        <w:rPr>
+          <w:rFonts w:ascii="Times New Roman" w:hAnsi="Times New Roman"/>
+          <w:sz w:val="20"/>
+          <w:szCs w:val="20"/>
+        </w:rPr>
+        <w:t>sp_AT_Select_Logs_Reassign</w:t>
+      </w:r>
+    </w:p>
+    <w:p>
+      <w:pPr>
+        <w:pStyle w:val="NoSpacing"/>
+        <w:rPr>
+          <w:rFonts w:ascii="Times New Roman" w:hAnsi="Times New Roman"/>
+          <w:sz w:val="20"/>
+          <w:szCs w:val="20"/>
+        </w:rPr>
+      </w:pPr>
+      <w:r>
+        <w:rPr>
+          <w:rFonts w:ascii="Times New Roman" w:hAnsi="Times New Roman"/>
+          <w:sz w:val="20"/>
+          <w:szCs w:val="20"/>
+        </w:rPr>
+        <w:t>sp_AT_Select_Modules_By_LanID</w:t>
+      </w:r>
+    </w:p>
+    <w:p>
+      <w:pPr>
+        <w:pStyle w:val="NoSpacing"/>
+        <w:rPr>
+          <w:rFonts w:ascii="Times New Roman" w:hAnsi="Times New Roman"/>
+          <w:sz w:val="20"/>
+          <w:szCs w:val="20"/>
+        </w:rPr>
+      </w:pPr>
+      <w:r>
+        <w:rPr>
+          <w:rFonts w:ascii="Times New Roman" w:hAnsi="Times New Roman"/>
+          <w:sz w:val="20"/>
+          <w:szCs w:val="20"/>
+          <w:highlight w:val="green"/>
+          <w:rPrChange w:id="19" w:author="Palacherla, Susmitha C" w:date="2021-11-01T13:55:00Z">
+            <w:rPr>
+              <w:rFonts w:ascii="Times New Roman" w:hAnsi="Times New Roman"/>
+              <w:sz w:val="20"/>
+              <w:szCs w:val="20"/>
+            </w:rPr>
+          </w:rPrChange>
+        </w:rPr>
         <w:t>sp_AT_Select_ReassignFrom_Users</w:t>
       </w:r>
     </w:p>
@@ -22520,7 +22568,7 @@
           <w:sz w:val="20"/>
           <w:szCs w:val="20"/>
           <w:highlight w:val="green"/>
-          <w:rPrChange w:id="15" w:author="Palacherla, Susmitha C" w:date="2021-11-01T13:55:00Z">
+          <w:rPrChange w:id="20" w:author="Palacherla, Susmitha C" w:date="2021-11-01T13:55:00Z">
             <w:rPr>
               <w:rFonts w:ascii="Times New Roman" w:hAnsi="Times New Roman"/>
               <w:sz w:val="20"/>
@@ -26156,7 +26204,7 @@
                 <w:szCs w:val="20"/>
               </w:rPr>
             </w:pPr>
-            <w:bookmarkStart w:id="16" w:name="_Toc464114598"/>
+            <w:bookmarkStart w:id="21" w:name="_Toc464114598"/>
             <w:r>
               <w:rPr>
                 <w:rFonts w:ascii="Times New Roman" w:hAnsi="Times New Roman"/>
@@ -26165,7 +26213,7 @@
               </w:rPr>
               <w:t>CoachingETSLoad</w:t>
             </w:r>
-            <w:bookmarkEnd w:id="16"/>
+            <w:bookmarkEnd w:id="21"/>
           </w:p>
         </w:tc>
         <w:tc>
@@ -26411,7 +26459,7 @@
                 <w:szCs w:val="20"/>
               </w:rPr>
             </w:pPr>
-            <w:bookmarkStart w:id="17" w:name="_Toc464114599"/>
+            <w:bookmarkStart w:id="22" w:name="_Toc464114599"/>
             <w:r>
               <w:rPr>
                 <w:rFonts w:ascii="Times New Roman" w:hAnsi="Times New Roman"/>
@@ -26420,7 +26468,7 @@
               </w:rPr>
               <w:t>CoachingGenericLoad</w:t>
             </w:r>
-            <w:bookmarkEnd w:id="17"/>
+            <w:bookmarkEnd w:id="22"/>
           </w:p>
           <w:p>
             <w:pPr>
@@ -26676,7 +26724,7 @@
                 <w:szCs w:val="20"/>
               </w:rPr>
             </w:pPr>
-            <w:bookmarkStart w:id="18" w:name="_Toc464114600"/>
+            <w:bookmarkStart w:id="23" w:name="_Toc464114600"/>
             <w:r>
               <w:rPr>
                 <w:rFonts w:ascii="Times New Roman" w:hAnsi="Times New Roman"/>
@@ -26685,7 +26733,7 @@
               </w:rPr>
               <w:t>CoachingHierarchyLoad</w:t>
             </w:r>
-            <w:bookmarkEnd w:id="18"/>
+            <w:bookmarkEnd w:id="23"/>
           </w:p>
           <w:p>
             <w:pPr>
@@ -26913,7 +26961,7 @@
                 <w:szCs w:val="20"/>
               </w:rPr>
             </w:pPr>
-            <w:bookmarkStart w:id="19" w:name="_Toc464114601"/>
+            <w:bookmarkStart w:id="24" w:name="_Toc464114601"/>
             <w:proofErr w:type="spellStart"/>
             <w:r>
               <w:rPr>
@@ -26923,7 +26971,7 @@
               </w:rPr>
               <w:t>CoachingKillNotifications</w:t>
             </w:r>
-            <w:bookmarkEnd w:id="19"/>
+            <w:bookmarkEnd w:id="24"/>
             <w:proofErr w:type="spellEnd"/>
           </w:p>
           <w:p>
@@ -27207,7 +27255,7 @@
                 <w:szCs w:val="20"/>
               </w:rPr>
             </w:pPr>
-            <w:bookmarkStart w:id="20" w:name="_Toc464114602"/>
+            <w:bookmarkStart w:id="25" w:name="_Toc464114602"/>
             <w:proofErr w:type="spellStart"/>
             <w:r>
               <w:rPr>
@@ -27217,7 +27265,7 @@
               </w:rPr>
               <w:t>CoachingNotifications</w:t>
             </w:r>
-            <w:bookmarkEnd w:id="20"/>
+            <w:bookmarkEnd w:id="25"/>
             <w:proofErr w:type="spellEnd"/>
           </w:p>
           <w:p>
@@ -27437,7 +27485,7 @@
                 <w:szCs w:val="20"/>
               </w:rPr>
             </w:pPr>
-            <w:bookmarkStart w:id="21" w:name="_Toc464114603"/>
+            <w:bookmarkStart w:id="26" w:name="_Toc464114603"/>
             <w:r>
               <w:rPr>
                 <w:rFonts w:ascii="Times New Roman" w:hAnsi="Times New Roman"/>
@@ -27446,7 +27494,7 @@
               </w:rPr>
               <w:t>CoachingOutlierLoad</w:t>
             </w:r>
-            <w:bookmarkEnd w:id="21"/>
+            <w:bookmarkEnd w:id="26"/>
           </w:p>
           <w:p>
             <w:pPr>
@@ -27692,7 +27740,7 @@
                 <w:szCs w:val="20"/>
               </w:rPr>
             </w:pPr>
-            <w:bookmarkStart w:id="22" w:name="_Toc464114604"/>
+            <w:bookmarkStart w:id="27" w:name="_Toc464114604"/>
             <w:r>
               <w:rPr>
                 <w:rFonts w:ascii="Times New Roman" w:hAnsi="Times New Roman"/>
@@ -27701,7 +27749,7 @@
               </w:rPr>
               <w:t>CoachingQualityLoad</w:t>
             </w:r>
-            <w:bookmarkEnd w:id="22"/>
+            <w:bookmarkEnd w:id="27"/>
           </w:p>
           <w:p>
             <w:pPr>
@@ -27947,7 +27995,7 @@
                 <w:szCs w:val="20"/>
               </w:rPr>
             </w:pPr>
-            <w:bookmarkStart w:id="23" w:name="_Toc464114605"/>
+            <w:bookmarkStart w:id="28" w:name="_Toc464114605"/>
             <w:r>
               <w:rPr>
                 <w:rFonts w:ascii="Times New Roman" w:hAnsi="Times New Roman"/>
@@ -27956,7 +28004,7 @@
               </w:rPr>
               <w:t>CoachingQualityOtherLoad</w:t>
             </w:r>
-            <w:bookmarkEnd w:id="23"/>
+            <w:bookmarkEnd w:id="28"/>
           </w:p>
           <w:p>
             <w:pPr>
@@ -28202,7 +28250,7 @@
                 <w:szCs w:val="20"/>
               </w:rPr>
             </w:pPr>
-            <w:bookmarkStart w:id="24" w:name="_Toc464114606"/>
+            <w:bookmarkStart w:id="29" w:name="_Toc464114606"/>
             <w:proofErr w:type="spellStart"/>
             <w:r>
               <w:rPr>
@@ -28212,7 +28260,7 @@
               </w:rPr>
               <w:t>CoachingReminders</w:t>
             </w:r>
-            <w:bookmarkEnd w:id="24"/>
+            <w:bookmarkEnd w:id="29"/>
             <w:proofErr w:type="spellEnd"/>
           </w:p>
           <w:p>
@@ -28430,7 +28478,7 @@
                 <w:szCs w:val="20"/>
               </w:rPr>
             </w:pPr>
-            <w:bookmarkStart w:id="25" w:name="_Toc464114607"/>
+            <w:bookmarkStart w:id="30" w:name="_Toc464114607"/>
             <w:proofErr w:type="spellStart"/>
             <w:r>
               <w:rPr>
@@ -28440,7 +28488,7 @@
               </w:rPr>
               <w:t>CoachingSurveyLoad</w:t>
             </w:r>
-            <w:bookmarkEnd w:id="25"/>
+            <w:bookmarkEnd w:id="30"/>
             <w:proofErr w:type="spellEnd"/>
           </w:p>
           <w:p>
@@ -28738,7 +28786,7 @@
                 <w:szCs w:val="20"/>
               </w:rPr>
             </w:pPr>
-            <w:bookmarkStart w:id="26" w:name="_Toc464114608"/>
+            <w:bookmarkStart w:id="31" w:name="_Toc464114608"/>
             <w:proofErr w:type="spellStart"/>
             <w:r>
               <w:rPr>
@@ -28748,7 +28796,7 @@
               </w:rPr>
               <w:t>CoachingSurveyReminders</w:t>
             </w:r>
-            <w:bookmarkEnd w:id="26"/>
+            <w:bookmarkEnd w:id="31"/>
             <w:proofErr w:type="spellEnd"/>
           </w:p>
           <w:p>
@@ -29017,7 +29065,7 @@
                 <w:szCs w:val="20"/>
               </w:rPr>
             </w:pPr>
-            <w:bookmarkStart w:id="27" w:name="_Toc464114609"/>
+            <w:bookmarkStart w:id="32" w:name="_Toc464114609"/>
             <w:r>
               <w:rPr>
                 <w:rFonts w:ascii="Times New Roman" w:hAnsi="Times New Roman"/>
@@ -29026,7 +29074,7 @@
               </w:rPr>
               <w:t>CoachingTrainingLoad</w:t>
             </w:r>
-            <w:bookmarkEnd w:id="27"/>
+            <w:bookmarkEnd w:id="32"/>
           </w:p>
         </w:tc>
         <w:tc>
@@ -31711,12 +31759,22 @@
     <w:r>
       <w:fldChar w:fldCharType="separate"/>
     </w:r>
-    <w:r>
-      <w:rPr>
-        <w:noProof/>
-      </w:rPr>
-      <w:t>11/1/2021</w:t>
-    </w:r>
+    <w:ins w:id="33" w:author="Palacherla, Susmitha C" w:date="2021-11-10T07:08:00Z">
+      <w:r>
+        <w:rPr>
+          <w:noProof/>
+        </w:rPr>
+        <w:t>11/10/2021</w:t>
+      </w:r>
+    </w:ins>
+    <w:del w:id="34" w:author="Palacherla, Susmitha C" w:date="2021-11-10T07:08:00Z">
+      <w:r>
+        <w:rPr>
+          <w:noProof/>
+        </w:rPr>
+        <w:delText>11/1/2021</w:delText>
+      </w:r>
+    </w:del>
     <w:r>
       <w:fldChar w:fldCharType="end"/>
     </w:r>

</xml_diff>

<commit_message>
TFS 25229 - Add ability to search by formname in Admin Tool. Additional changes.
git-tfs-id: [https://tfs.omnicloud.local/tfs/cco%20program/]$/eCoaching_V2;C51945
</commit_message>
<xml_diff>
--- a/Runbook/DB/CCO_eCoaching_Log_DB_Runbook.docx
+++ b/Runbook/DB/CCO_eCoaching_Log_DB_Runbook.docx
@@ -14594,6 +14594,129 @@
           </w:p>
         </w:tc>
       </w:tr>
+      <w:tr>
+        <w:trPr>
+          <w:ins w:id="24" w:author="Palacherla, Susmitha C" w:date="2022-09-16T09:59:00Z"/>
+        </w:trPr>
+        <w:tc>
+          <w:tcPr>
+            <w:tcW w:w="1345" w:type="dxa"/>
+            <w:tcBorders>
+              <w:top w:val="single" w:sz="4" w:space="0" w:color="auto"/>
+              <w:left w:val="single" w:sz="4" w:space="0" w:color="auto"/>
+              <w:bottom w:val="single" w:sz="4" w:space="0" w:color="auto"/>
+              <w:right w:val="single" w:sz="4" w:space="0" w:color="auto"/>
+            </w:tcBorders>
+          </w:tcPr>
+          <w:p>
+            <w:pPr>
+              <w:rPr>
+                <w:ins w:id="25" w:author="Palacherla, Susmitha C" w:date="2022-09-16T09:59:00Z"/>
+                <w:rFonts w:ascii="Times New Roman" w:hAnsi="Times New Roman"/>
+              </w:rPr>
+            </w:pPr>
+            <w:ins w:id="26" w:author="Palacherla, Susmitha C" w:date="2022-09-16T09:59:00Z">
+              <w:r>
+                <w:rPr>
+                  <w:rFonts w:ascii="Times New Roman" w:hAnsi="Times New Roman"/>
+                </w:rPr>
+                <w:t>9/16/2</w:t>
+              </w:r>
+            </w:ins>
+            <w:ins w:id="27" w:author="Palacherla, Susmitha C" w:date="2022-09-16T10:00:00Z">
+              <w:r>
+                <w:rPr>
+                  <w:rFonts w:ascii="Times New Roman" w:hAnsi="Times New Roman"/>
+                </w:rPr>
+                <w:t>022</w:t>
+              </w:r>
+            </w:ins>
+          </w:p>
+        </w:tc>
+        <w:tc>
+          <w:tcPr>
+            <w:tcW w:w="6570" w:type="dxa"/>
+            <w:tcBorders>
+              <w:top w:val="single" w:sz="4" w:space="0" w:color="auto"/>
+              <w:left w:val="single" w:sz="4" w:space="0" w:color="auto"/>
+              <w:bottom w:val="single" w:sz="4" w:space="0" w:color="auto"/>
+              <w:right w:val="single" w:sz="4" w:space="0" w:color="auto"/>
+            </w:tcBorders>
+          </w:tcPr>
+          <w:p>
+            <w:pPr>
+              <w:spacing w:line="240" w:lineRule="auto"/>
+              <w:rPr>
+                <w:ins w:id="28" w:author="Palacherla, Susmitha C" w:date="2022-09-16T09:59:00Z"/>
+                <w:rFonts w:ascii="Times New Roman (PCL6)" w:hAnsi="Times New Roman (PCL6)"/>
+              </w:rPr>
+            </w:pPr>
+            <w:ins w:id="29" w:author="Palacherla, Susmitha C" w:date="2022-09-16T10:00:00Z">
+              <w:r>
+                <w:rPr>
+                  <w:rFonts w:ascii="Times New Roman (PCL6)" w:hAnsi="Times New Roman (PCL6)"/>
+                </w:rPr>
+                <w:t xml:space="preserve">TFS 25229 - Add ability to search by </w:t>
+              </w:r>
+              <w:proofErr w:type="spellStart"/>
+              <w:r>
+                <w:rPr>
+                  <w:rFonts w:ascii="Times New Roman (PCL6)" w:hAnsi="Times New Roman (PCL6)"/>
+                </w:rPr>
+                <w:t>formname</w:t>
+              </w:r>
+              <w:proofErr w:type="spellEnd"/>
+              <w:r>
+                <w:rPr>
+                  <w:rFonts w:ascii="Times New Roman (PCL6)" w:hAnsi="Times New Roman (PCL6)"/>
+                </w:rPr>
+                <w:t xml:space="preserve"> under Manage Employee Logs in Admin Tool</w:t>
+              </w:r>
+              <w:r>
+                <w:rPr>
+                  <w:rFonts w:ascii="Times New Roman (PCL6)" w:hAnsi="Times New Roman (PCL6)"/>
+                </w:rPr>
+                <w:t xml:space="preserve"> – Added an additional sp </w:t>
+              </w:r>
+              <w:proofErr w:type="spellStart"/>
+              <w:r>
+                <w:rPr>
+                  <w:rFonts w:ascii="Times New Roman (PCL6)" w:hAnsi="Times New Roman (PCL6)"/>
+                </w:rPr>
+                <w:t>AT_Reassign_To_Users</w:t>
+              </w:r>
+            </w:ins>
+            <w:proofErr w:type="spellEnd"/>
+          </w:p>
+        </w:tc>
+        <w:tc>
+          <w:tcPr>
+            <w:tcW w:w="1553" w:type="dxa"/>
+            <w:tcBorders>
+              <w:top w:val="single" w:sz="4" w:space="0" w:color="auto"/>
+              <w:left w:val="single" w:sz="4" w:space="0" w:color="auto"/>
+              <w:bottom w:val="single" w:sz="4" w:space="0" w:color="auto"/>
+              <w:right w:val="single" w:sz="4" w:space="0" w:color="auto"/>
+            </w:tcBorders>
+          </w:tcPr>
+          <w:p>
+            <w:pPr>
+              <w:rPr>
+                <w:ins w:id="30" w:author="Palacherla, Susmitha C" w:date="2022-09-16T09:59:00Z"/>
+                <w:rFonts w:ascii="Times New Roman" w:hAnsi="Times New Roman"/>
+              </w:rPr>
+            </w:pPr>
+            <w:ins w:id="31" w:author="Palacherla, Susmitha C" w:date="2022-09-16T10:00:00Z">
+              <w:r>
+                <w:rPr>
+                  <w:rFonts w:ascii="Times New Roman" w:hAnsi="Times New Roman"/>
+                </w:rPr>
+                <w:t>Susmitha Palacherla</w:t>
+              </w:r>
+            </w:ins>
+          </w:p>
+        </w:tc>
+      </w:tr>
     </w:tbl>
     <w:p>
       <w:pPr>
@@ -14607,15 +14730,6 @@
           <w:sz w:val="24"/>
           <w:szCs w:val="24"/>
           <w:highlight w:val="green"/>
-          <w:rPrChange w:id="24" w:author="Palacherla, Susmitha C" w:date="2022-09-12T11:47:00Z">
-            <w:rPr>
-              <w:rFonts w:ascii="Times New Roman" w:hAnsi="Times New Roman"/>
-              <w:b/>
-              <w:sz w:val="24"/>
-              <w:szCs w:val="24"/>
-              <w:highlight w:val="green"/>
-            </w:rPr>
-          </w:rPrChange>
         </w:rPr>
       </w:pPr>
       <w:r>
@@ -14655,18 +14769,18 @@
       <w:pPr>
         <w:pStyle w:val="NoSpacing"/>
         <w:rPr>
-          <w:del w:id="25" w:author="Palacherla, Susmitha C" w:date="2022-09-12T11:47:00Z"/>
+          <w:del w:id="32" w:author="Palacherla, Susmitha C" w:date="2022-09-12T11:47:00Z"/>
           <w:rFonts w:ascii="Times New Roman (PCL6)" w:hAnsi="Times New Roman (PCL6)"/>
           <w:b/>
         </w:rPr>
       </w:pPr>
-      <w:ins w:id="26" w:author="Palacherla, Susmitha C" w:date="2022-09-12T11:47:00Z">
+      <w:ins w:id="33" w:author="Palacherla, Susmitha C" w:date="2022-09-12T11:47:00Z">
         <w:r>
           <w:rPr>
             <w:rFonts w:ascii="Times New Roman (PCL6)" w:hAnsi="Times New Roman (PCL6)"/>
             <w:b/>
             <w:highlight w:val="green"/>
-            <w:rPrChange w:id="27" w:author="Palacherla, Susmitha C" w:date="2022-09-12T11:47:00Z">
+            <w:rPrChange w:id="34" w:author="Palacherla, Susmitha C" w:date="2022-09-12T11:47:00Z">
               <w:rPr>
                 <w:rFonts w:ascii="Times New Roman (PCL6)" w:hAnsi="Times New Roman (PCL6)"/>
                 <w:b/>
@@ -14681,7 +14795,7 @@
             <w:rFonts w:ascii="Times New Roman (PCL6)" w:hAnsi="Times New Roman (PCL6)"/>
             <w:b/>
             <w:highlight w:val="green"/>
-            <w:rPrChange w:id="28" w:author="Palacherla, Susmitha C" w:date="2022-09-12T11:47:00Z">
+            <w:rPrChange w:id="35" w:author="Palacherla, Susmitha C" w:date="2022-09-12T11:47:00Z">
               <w:rPr>
                 <w:rFonts w:ascii="Times New Roman (PCL6)" w:hAnsi="Times New Roman (PCL6)"/>
                 <w:b/>
@@ -14696,7 +14810,7 @@
             <w:rFonts w:ascii="Times New Roman (PCL6)" w:hAnsi="Times New Roman (PCL6)"/>
             <w:b/>
             <w:highlight w:val="green"/>
-            <w:rPrChange w:id="29" w:author="Palacherla, Susmitha C" w:date="2022-09-12T11:47:00Z">
+            <w:rPrChange w:id="36" w:author="Palacherla, Susmitha C" w:date="2022-09-12T11:47:00Z">
               <w:rPr>
                 <w:rFonts w:ascii="Times New Roman (PCL6)" w:hAnsi="Times New Roman (PCL6)"/>
                 <w:b/>
@@ -14710,18 +14824,11 @@
             <w:rFonts w:ascii="Times New Roman (PCL6)" w:hAnsi="Times New Roman (PCL6)"/>
             <w:b/>
             <w:highlight w:val="green"/>
-            <w:rPrChange w:id="30" w:author="Palacherla, Susmitha C" w:date="2022-09-12T11:47:00Z">
-              <w:rPr>
-                <w:rFonts w:ascii="Times New Roman (PCL6)" w:hAnsi="Times New Roman (PCL6)"/>
-                <w:b/>
-                <w:highlight w:val="green"/>
-              </w:rPr>
-            </w:rPrChange>
           </w:rPr>
           <w:t xml:space="preserve"> </w:t>
         </w:r>
       </w:ins>
-      <w:del w:id="31" w:author="Palacherla, Susmitha C" w:date="2022-09-12T11:47:00Z">
+      <w:del w:id="37" w:author="Palacherla, Susmitha C" w:date="2022-09-12T11:47:00Z">
         <w:r>
           <w:rPr>
             <w:rFonts w:ascii="Times New Roman (PCL6)" w:hAnsi="Times New Roman (PCL6)"/>
@@ -14744,7 +14851,7 @@
       <w:pPr>
         <w:pStyle w:val="NoSpacing"/>
         <w:rPr>
-          <w:ins w:id="32" w:author="Palacherla, Susmitha C" w:date="2022-09-12T11:47:00Z"/>
+          <w:ins w:id="38" w:author="Palacherla, Susmitha C" w:date="2022-09-12T11:47:00Z"/>
           <w:rFonts w:ascii="Times New Roman (PCL6)" w:hAnsi="Times New Roman (PCL6)"/>
           <w:b/>
         </w:rPr>
@@ -14754,7 +14861,7 @@
       <w:pPr>
         <w:pStyle w:val="NoSpacing"/>
         <w:rPr>
-          <w:ins w:id="33" w:author="Palacherla, Susmitha C" w:date="2022-09-12T11:47:00Z"/>
+          <w:ins w:id="39" w:author="Palacherla, Susmitha C" w:date="2022-09-12T11:47:00Z"/>
           <w:rFonts w:ascii="Times New Roman (PCL6)" w:hAnsi="Times New Roman (PCL6)"/>
           <w:b/>
         </w:rPr>
@@ -14801,7 +14908,7 @@
           <w:bCs/>
         </w:rPr>
       </w:pPr>
-      <w:del w:id="34" w:author="Palacherla, Susmitha C" w:date="2022-09-12T11:47:00Z">
+      <w:del w:id="40" w:author="Palacherla, Susmitha C" w:date="2022-09-12T11:47:00Z">
         <w:r>
           <w:rPr>
             <w:rFonts w:ascii="Times New Roman (PCL6)" w:hAnsi="Times New Roman (PCL6)"/>
@@ -14817,20 +14924,13 @@
           <w:delText xml:space="preserve"> </w:delText>
         </w:r>
       </w:del>
-      <w:ins w:id="35" w:author="Palacherla, Susmitha C" w:date="2022-09-12T11:47:00Z">
+      <w:ins w:id="41" w:author="Palacherla, Susmitha C" w:date="2022-09-16T10:00:00Z">
         <w:r>
           <w:rPr>
             <w:rFonts w:ascii="Times New Roman (PCL6)" w:hAnsi="Times New Roman (PCL6)"/>
             <w:bCs/>
           </w:rPr>
-          <w:t>3</w:t>
-        </w:r>
-        <w:r>
-          <w:rPr>
-            <w:rFonts w:ascii="Times New Roman (PCL6)" w:hAnsi="Times New Roman (PCL6)"/>
-            <w:bCs/>
-          </w:rPr>
-          <w:t xml:space="preserve"> </w:t>
+          <w:t xml:space="preserve">4 </w:t>
         </w:r>
       </w:ins>
       <w:r>
@@ -14840,7 +14940,7 @@
         </w:rPr>
         <w:t>Stored Procedure</w:t>
       </w:r>
-      <w:ins w:id="36" w:author="Palacherla, Susmitha C" w:date="2022-09-12T11:47:00Z">
+      <w:ins w:id="42" w:author="Palacherla, Susmitha C" w:date="2022-09-12T11:47:00Z">
         <w:r>
           <w:rPr>
             <w:rFonts w:ascii="Times New Roman (PCL6)" w:hAnsi="Times New Roman (PCL6)"/>
@@ -14854,12 +14954,12 @@
       <w:pPr>
         <w:pStyle w:val="NoSpacing"/>
         <w:rPr>
-          <w:del w:id="37" w:author="Palacherla, Susmitha C" w:date="2022-09-12T11:47:00Z"/>
+          <w:del w:id="43" w:author="Palacherla, Susmitha C" w:date="2022-09-12T11:47:00Z"/>
           <w:rFonts w:ascii="Times New Roman (PCL6)" w:hAnsi="Times New Roman (PCL6)"/>
           <w:bCs/>
         </w:rPr>
       </w:pPr>
-      <w:del w:id="38" w:author="Palacherla, Susmitha C" w:date="2022-09-12T11:47:00Z">
+      <w:del w:id="44" w:author="Palacherla, Susmitha C" w:date="2022-09-12T11:47:00Z">
         <w:r>
           <w:rPr>
             <w:rFonts w:ascii="Times New Roman (PCL6)" w:hAnsi="Times New Roman (PCL6)"/>
@@ -19989,7 +20089,7 @@
           <w:szCs w:val="20"/>
         </w:rPr>
       </w:pPr>
-      <w:bookmarkStart w:id="39" w:name="_Toc512344586"/>
+      <w:bookmarkStart w:id="45" w:name="_Toc512344586"/>
       <w:proofErr w:type="spellStart"/>
       <w:r>
         <w:rPr>
@@ -19999,7 +20099,7 @@
         </w:rPr>
         <w:t>sp_select_employee_details</w:t>
       </w:r>
-      <w:bookmarkEnd w:id="39"/>
+      <w:bookmarkEnd w:id="45"/>
       <w:proofErr w:type="spellEnd"/>
     </w:p>
     <w:p>
@@ -20318,7 +20418,7 @@
           <w:rFonts w:ascii="Times New Roman" w:hAnsi="Times New Roman"/>
           <w:sz w:val="20"/>
           <w:szCs w:val="20"/>
-          <w:rPrChange w:id="40" w:author="Palacherla, Susmitha C" w:date="2022-09-12T11:50:00Z">
+          <w:rPrChange w:id="46" w:author="Palacherla, Susmitha C" w:date="2022-09-12T11:50:00Z">
             <w:rPr>
               <w:rFonts w:ascii="Times New Roman" w:hAnsi="Times New Roman"/>
               <w:sz w:val="20"/>
@@ -20334,7 +20434,7 @@
           <w:rFonts w:ascii="Times New Roman" w:hAnsi="Times New Roman"/>
           <w:sz w:val="20"/>
           <w:szCs w:val="20"/>
-          <w:rPrChange w:id="41" w:author="Palacherla, Susmitha C" w:date="2022-09-12T11:50:00Z">
+          <w:rPrChange w:id="47" w:author="Palacherla, Susmitha C" w:date="2022-09-12T11:50:00Z">
             <w:rPr>
               <w:rFonts w:ascii="Times New Roman" w:hAnsi="Times New Roman"/>
               <w:sz w:val="20"/>
@@ -20350,7 +20450,7 @@
           <w:rFonts w:ascii="Times New Roman" w:hAnsi="Times New Roman"/>
           <w:sz w:val="20"/>
           <w:szCs w:val="20"/>
-          <w:rPrChange w:id="42" w:author="Palacherla, Susmitha C" w:date="2022-09-12T11:50:00Z">
+          <w:rPrChange w:id="48" w:author="Palacherla, Susmitha C" w:date="2022-09-12T11:50:00Z">
             <w:rPr>
               <w:rFonts w:ascii="Times New Roman" w:hAnsi="Times New Roman"/>
               <w:sz w:val="20"/>
@@ -20366,7 +20466,7 @@
           <w:rFonts w:ascii="Times New Roman" w:hAnsi="Times New Roman"/>
           <w:sz w:val="20"/>
           <w:szCs w:val="20"/>
-          <w:rPrChange w:id="43" w:author="Palacherla, Susmitha C" w:date="2022-09-12T11:50:00Z">
+          <w:rPrChange w:id="49" w:author="Palacherla, Susmitha C" w:date="2022-09-12T11:50:00Z">
             <w:rPr>
               <w:rFonts w:ascii="Times New Roman" w:hAnsi="Times New Roman"/>
               <w:sz w:val="20"/>
@@ -20382,7 +20482,7 @@
           <w:rFonts w:ascii="Times New Roman" w:hAnsi="Times New Roman"/>
           <w:sz w:val="20"/>
           <w:szCs w:val="20"/>
-          <w:rPrChange w:id="44" w:author="Palacherla, Susmitha C" w:date="2022-09-12T11:50:00Z">
+          <w:rPrChange w:id="50" w:author="Palacherla, Susmitha C" w:date="2022-09-12T11:50:00Z">
             <w:rPr>
               <w:rFonts w:ascii="Times New Roman" w:hAnsi="Times New Roman"/>
               <w:sz w:val="20"/>
@@ -20987,7 +21087,7 @@
           <w:szCs w:val="20"/>
         </w:rPr>
       </w:pPr>
-      <w:bookmarkStart w:id="45" w:name="_Toc523820132"/>
+      <w:bookmarkStart w:id="51" w:name="_Toc523820132"/>
       <w:r>
         <w:rPr>
           <w:rFonts w:ascii="Times New Roman" w:hAnsi="Times New Roman"/>
@@ -20996,18 +21096,18 @@
         </w:rPr>
         <w:t>sp_Dashboard_Populate_Filter_Dropdowns</w:t>
       </w:r>
-      <w:bookmarkEnd w:id="45"/>
-    </w:p>
-    <w:p>
-      <w:pPr>
-        <w:pStyle w:val="NoSpacing"/>
-        <w:rPr>
-          <w:rFonts w:ascii="Times New Roman" w:hAnsi="Times New Roman"/>
-          <w:sz w:val="20"/>
-          <w:szCs w:val="20"/>
-        </w:rPr>
-      </w:pPr>
-      <w:bookmarkStart w:id="46" w:name="_Toc523820131"/>
+      <w:bookmarkEnd w:id="51"/>
+    </w:p>
+    <w:p>
+      <w:pPr>
+        <w:pStyle w:val="NoSpacing"/>
+        <w:rPr>
+          <w:rFonts w:ascii="Times New Roman" w:hAnsi="Times New Roman"/>
+          <w:sz w:val="20"/>
+          <w:szCs w:val="20"/>
+        </w:rPr>
+      </w:pPr>
+      <w:bookmarkStart w:id="52" w:name="_Toc523820131"/>
       <w:r>
         <w:rPr>
           <w:rFonts w:ascii="Times New Roman" w:hAnsi="Times New Roman"/>
@@ -21016,18 +21116,18 @@
         </w:rPr>
         <w:t>sp_Select_States_For_Dashboard</w:t>
       </w:r>
-      <w:bookmarkEnd w:id="46"/>
-    </w:p>
-    <w:p>
-      <w:pPr>
-        <w:pStyle w:val="NoSpacing"/>
-        <w:rPr>
-          <w:rFonts w:ascii="Times New Roman" w:hAnsi="Times New Roman"/>
-          <w:sz w:val="20"/>
-          <w:szCs w:val="20"/>
-        </w:rPr>
-      </w:pPr>
-      <w:bookmarkStart w:id="47" w:name="_Toc523820133"/>
+      <w:bookmarkEnd w:id="52"/>
+    </w:p>
+    <w:p>
+      <w:pPr>
+        <w:pStyle w:val="NoSpacing"/>
+        <w:rPr>
+          <w:rFonts w:ascii="Times New Roman" w:hAnsi="Times New Roman"/>
+          <w:sz w:val="20"/>
+          <w:szCs w:val="20"/>
+        </w:rPr>
+      </w:pPr>
+      <w:bookmarkStart w:id="53" w:name="_Toc523820133"/>
       <w:r>
         <w:rPr>
           <w:rFonts w:ascii="Times New Roman" w:hAnsi="Times New Roman"/>
@@ -21036,18 +21136,18 @@
         </w:rPr>
         <w:t>sp_Select_Statuses_For_Dashboard</w:t>
       </w:r>
-      <w:bookmarkEnd w:id="47"/>
-    </w:p>
-    <w:p>
-      <w:pPr>
-        <w:pStyle w:val="NoSpacing"/>
-        <w:rPr>
-          <w:rFonts w:ascii="Times New Roman" w:hAnsi="Times New Roman"/>
-          <w:sz w:val="20"/>
-          <w:szCs w:val="20"/>
-        </w:rPr>
-      </w:pPr>
-      <w:bookmarkStart w:id="48" w:name="_Toc523820126"/>
+      <w:bookmarkEnd w:id="53"/>
+    </w:p>
+    <w:p>
+      <w:pPr>
+        <w:pStyle w:val="NoSpacing"/>
+        <w:rPr>
+          <w:rFonts w:ascii="Times New Roman" w:hAnsi="Times New Roman"/>
+          <w:sz w:val="20"/>
+          <w:szCs w:val="20"/>
+        </w:rPr>
+      </w:pPr>
+      <w:bookmarkStart w:id="54" w:name="_Toc523820126"/>
       <w:r>
         <w:rPr>
           <w:rFonts w:ascii="Times New Roman" w:hAnsi="Times New Roman"/>
@@ -21056,7 +21156,7 @@
         </w:rPr>
         <w:t>sp_Select_Sources_For_Dashboard</w:t>
       </w:r>
-      <w:bookmarkEnd w:id="48"/>
+      <w:bookmarkEnd w:id="54"/>
     </w:p>
     <w:p>
       <w:pPr>
@@ -24186,7 +24286,7 @@
           <w:sz w:val="20"/>
           <w:szCs w:val="20"/>
           <w:highlight w:val="yellow"/>
-          <w:rPrChange w:id="49" w:author="Palacherla, Susmitha C" w:date="2022-09-12T11:55:00Z">
+          <w:rPrChange w:id="55" w:author="Palacherla, Susmitha C" w:date="2022-09-12T11:55:00Z">
             <w:rPr>
               <w:rFonts w:ascii="Times New Roman" w:hAnsi="Times New Roman"/>
               <w:b/>
@@ -24368,7 +24468,7 @@
           <w:sz w:val="20"/>
           <w:szCs w:val="20"/>
           <w:highlight w:val="green"/>
-          <w:rPrChange w:id="50" w:author="Palacherla, Susmitha C" w:date="2022-09-12T11:55:00Z">
+          <w:rPrChange w:id="56" w:author="Palacherla, Susmitha C" w:date="2022-09-12T11:55:00Z">
             <w:rPr>
               <w:rFonts w:ascii="Times New Roman" w:hAnsi="Times New Roman"/>
               <w:sz w:val="20"/>
@@ -24383,7 +24483,7 @@
           <w:sz w:val="20"/>
           <w:szCs w:val="20"/>
           <w:highlight w:val="green"/>
-          <w:rPrChange w:id="51" w:author="Palacherla, Susmitha C" w:date="2022-09-12T11:55:00Z">
+          <w:rPrChange w:id="57" w:author="Palacherla, Susmitha C" w:date="2022-09-12T11:55:00Z">
             <w:rPr>
               <w:rFonts w:ascii="Times New Roman" w:hAnsi="Times New Roman"/>
               <w:sz w:val="20"/>
@@ -24409,7 +24509,7 @@
           <w:sz w:val="20"/>
           <w:szCs w:val="20"/>
           <w:highlight w:val="green"/>
-          <w:rPrChange w:id="52" w:author="Palacherla, Susmitha C" w:date="2022-09-12T11:55:00Z">
+          <w:rPrChange w:id="58" w:author="Palacherla, Susmitha C" w:date="2022-09-12T11:55:00Z">
             <w:rPr>
               <w:rFonts w:ascii="Times New Roman" w:hAnsi="Times New Roman"/>
               <w:sz w:val="20"/>
@@ -24453,7 +24553,7 @@
           <w:sz w:val="20"/>
           <w:szCs w:val="20"/>
           <w:highlight w:val="green"/>
-          <w:rPrChange w:id="53" w:author="Palacherla, Susmitha C" w:date="2022-09-12T11:55:00Z">
+          <w:rPrChange w:id="59" w:author="Palacherla, Susmitha C" w:date="2022-09-12T11:55:00Z">
             <w:rPr>
               <w:rFonts w:ascii="Times New Roman" w:hAnsi="Times New Roman"/>
               <w:sz w:val="20"/>
@@ -24478,6 +24578,14 @@
           <w:rFonts w:ascii="Times New Roman" w:hAnsi="Times New Roman"/>
           <w:sz w:val="20"/>
           <w:szCs w:val="20"/>
+          <w:highlight w:val="green"/>
+          <w:rPrChange w:id="60" w:author="Palacherla, Susmitha C" w:date="2022-09-16T10:00:00Z">
+            <w:rPr>
+              <w:rFonts w:ascii="Times New Roman" w:hAnsi="Times New Roman"/>
+              <w:sz w:val="20"/>
+              <w:szCs w:val="20"/>
+            </w:rPr>
+          </w:rPrChange>
         </w:rPr>
         <w:t>sp_AT_Select_ReassignTo_Users</w:t>
       </w:r>
@@ -25613,7 +25721,7 @@
           <w:b/>
           <w:sz w:val="20"/>
           <w:szCs w:val="20"/>
-          <w:rPrChange w:id="54" w:author="Palacherla, Susmitha C" w:date="2022-09-12T11:52:00Z">
+          <w:rPrChange w:id="61" w:author="Palacherla, Susmitha C" w:date="2022-09-12T11:52:00Z">
             <w:rPr>
               <w:rFonts w:ascii="Times New Roman" w:hAnsi="Times New Roman"/>
               <w:b/>
@@ -25631,7 +25739,7 @@
           <w:b/>
           <w:sz w:val="20"/>
           <w:szCs w:val="20"/>
-          <w:rPrChange w:id="55" w:author="Palacherla, Susmitha C" w:date="2022-09-12T11:52:00Z">
+          <w:rPrChange w:id="62" w:author="Palacherla, Susmitha C" w:date="2022-09-12T11:52:00Z">
             <w:rPr>
               <w:rFonts w:ascii="Times New Roman" w:hAnsi="Times New Roman"/>
               <w:b/>
@@ -25654,7 +25762,7 @@
           <w:sz w:val="20"/>
           <w:szCs w:val="20"/>
           <w:highlight w:val="lightGray"/>
-          <w:rPrChange w:id="56" w:author="Palacherla, Susmitha C" w:date="2022-09-12T11:51:00Z">
+          <w:rPrChange w:id="63" w:author="Palacherla, Susmitha C" w:date="2022-09-12T11:51:00Z">
             <w:rPr>
               <w:rFonts w:ascii="Times New Roman" w:hAnsi="Times New Roman"/>
               <w:b/>
@@ -25665,7 +25773,7 @@
           </w:rPrChange>
         </w:rPr>
       </w:pPr>
-      <w:ins w:id="57" w:author="Palacherla, Susmitha C" w:date="2022-09-12T11:51:00Z">
+      <w:ins w:id="64" w:author="Palacherla, Susmitha C" w:date="2022-09-12T11:51:00Z">
         <w:r>
           <w:rPr>
             <w:rFonts w:ascii="Times New Roman" w:hAnsi="Times New Roman"/>
@@ -25674,7 +25782,7 @@
             <w:sz w:val="20"/>
             <w:szCs w:val="20"/>
             <w:highlight w:val="lightGray"/>
-            <w:rPrChange w:id="58" w:author="Palacherla, Susmitha C" w:date="2022-09-12T11:51:00Z">
+            <w:rPrChange w:id="65" w:author="Palacherla, Susmitha C" w:date="2022-09-12T11:51:00Z">
               <w:rPr>
                 <w:rFonts w:ascii="Times New Roman" w:hAnsi="Times New Roman"/>
                 <w:b/>
@@ -25695,7 +25803,7 @@
           <w:sz w:val="20"/>
           <w:szCs w:val="20"/>
           <w:highlight w:val="lightGray"/>
-          <w:rPrChange w:id="59" w:author="Palacherla, Susmitha C" w:date="2022-09-12T11:51:00Z">
+          <w:rPrChange w:id="66" w:author="Palacherla, Susmitha C" w:date="2022-09-12T11:51:00Z">
             <w:rPr>
               <w:rFonts w:ascii="Times New Roman" w:hAnsi="Times New Roman"/>
               <w:b/>
@@ -25715,7 +25823,7 @@
           <w:sz w:val="20"/>
           <w:szCs w:val="20"/>
           <w:highlight w:val="lightGray"/>
-          <w:rPrChange w:id="60" w:author="Palacherla, Susmitha C" w:date="2022-09-12T11:51:00Z">
+          <w:rPrChange w:id="67" w:author="Palacherla, Susmitha C" w:date="2022-09-12T11:51:00Z">
             <w:rPr>
               <w:rFonts w:ascii="Times New Roman" w:hAnsi="Times New Roman"/>
               <w:b/>
@@ -26383,7 +26491,7 @@
           <w:rFonts w:ascii="Times New Roman" w:hAnsi="Times New Roman"/>
           <w:sz w:val="20"/>
           <w:szCs w:val="20"/>
-          <w:rPrChange w:id="61" w:author="Palacherla, Susmitha C" w:date="2022-09-12T11:52:00Z">
+          <w:rPrChange w:id="68" w:author="Palacherla, Susmitha C" w:date="2022-09-12T11:52:00Z">
             <w:rPr>
               <w:rFonts w:ascii="Times New Roman" w:hAnsi="Times New Roman"/>
               <w:sz w:val="20"/>
@@ -26745,7 +26853,7 @@
           <w:rFonts w:ascii="Times New Roman" w:hAnsi="Times New Roman"/>
           <w:sz w:val="20"/>
           <w:szCs w:val="20"/>
-          <w:rPrChange w:id="62" w:author="Palacherla, Susmitha C" w:date="2022-09-12T11:52:00Z">
+          <w:rPrChange w:id="69" w:author="Palacherla, Susmitha C" w:date="2022-09-12T11:52:00Z">
             <w:rPr>
               <w:rFonts w:ascii="Times New Roman" w:hAnsi="Times New Roman"/>
               <w:sz w:val="20"/>
@@ -27949,7 +28057,7 @@
                 <w:szCs w:val="20"/>
               </w:rPr>
             </w:pPr>
-            <w:bookmarkStart w:id="63" w:name="_Toc464114598"/>
+            <w:bookmarkStart w:id="70" w:name="_Toc464114598"/>
             <w:r>
               <w:rPr>
                 <w:rFonts w:ascii="Times New Roman" w:hAnsi="Times New Roman"/>
@@ -27958,7 +28066,7 @@
               </w:rPr>
               <w:t>CoachingETSLoad</w:t>
             </w:r>
-            <w:bookmarkEnd w:id="63"/>
+            <w:bookmarkEnd w:id="70"/>
           </w:p>
         </w:tc>
         <w:tc>
@@ -28204,7 +28312,7 @@
                 <w:szCs w:val="20"/>
               </w:rPr>
             </w:pPr>
-            <w:bookmarkStart w:id="64" w:name="_Toc464114599"/>
+            <w:bookmarkStart w:id="71" w:name="_Toc464114599"/>
             <w:r>
               <w:rPr>
                 <w:rFonts w:ascii="Times New Roman" w:hAnsi="Times New Roman"/>
@@ -28213,7 +28321,7 @@
               </w:rPr>
               <w:t>CoachingGenericLoad</w:t>
             </w:r>
-            <w:bookmarkEnd w:id="64"/>
+            <w:bookmarkEnd w:id="71"/>
           </w:p>
           <w:p>
             <w:pPr>
@@ -28469,7 +28577,7 @@
                 <w:szCs w:val="20"/>
               </w:rPr>
             </w:pPr>
-            <w:bookmarkStart w:id="65" w:name="_Toc464114600"/>
+            <w:bookmarkStart w:id="72" w:name="_Toc464114600"/>
             <w:r>
               <w:rPr>
                 <w:rFonts w:ascii="Times New Roman" w:hAnsi="Times New Roman"/>
@@ -28478,7 +28586,7 @@
               </w:rPr>
               <w:t>CoachingHierarchyLoad</w:t>
             </w:r>
-            <w:bookmarkEnd w:id="65"/>
+            <w:bookmarkEnd w:id="72"/>
           </w:p>
           <w:p>
             <w:pPr>
@@ -28706,7 +28814,7 @@
                 <w:szCs w:val="20"/>
               </w:rPr>
             </w:pPr>
-            <w:bookmarkStart w:id="66" w:name="_Toc464114601"/>
+            <w:bookmarkStart w:id="73" w:name="_Toc464114601"/>
             <w:proofErr w:type="spellStart"/>
             <w:r>
               <w:rPr>
@@ -28716,7 +28824,7 @@
               </w:rPr>
               <w:t>CoachingKillNotifications</w:t>
             </w:r>
-            <w:bookmarkEnd w:id="66"/>
+            <w:bookmarkEnd w:id="73"/>
             <w:proofErr w:type="spellEnd"/>
           </w:p>
           <w:p>
@@ -29001,7 +29109,7 @@
                 <w:szCs w:val="20"/>
               </w:rPr>
             </w:pPr>
-            <w:bookmarkStart w:id="67" w:name="_Toc464114602"/>
+            <w:bookmarkStart w:id="74" w:name="_Toc464114602"/>
             <w:proofErr w:type="spellStart"/>
             <w:r>
               <w:rPr>
@@ -29011,7 +29119,7 @@
               </w:rPr>
               <w:t>CoachingNotifications</w:t>
             </w:r>
-            <w:bookmarkEnd w:id="67"/>
+            <w:bookmarkEnd w:id="74"/>
             <w:proofErr w:type="spellEnd"/>
           </w:p>
           <w:p>
@@ -29229,7 +29337,7 @@
                 <w:szCs w:val="20"/>
               </w:rPr>
             </w:pPr>
-            <w:bookmarkStart w:id="68" w:name="_Toc464114603"/>
+            <w:bookmarkStart w:id="75" w:name="_Toc464114603"/>
             <w:r>
               <w:rPr>
                 <w:rFonts w:ascii="Times New Roman" w:hAnsi="Times New Roman"/>
@@ -29238,7 +29346,7 @@
               </w:rPr>
               <w:t>CoachingOutlierLoad</w:t>
             </w:r>
-            <w:bookmarkEnd w:id="68"/>
+            <w:bookmarkEnd w:id="75"/>
           </w:p>
           <w:p>
             <w:pPr>
@@ -29484,7 +29592,7 @@
                 <w:szCs w:val="20"/>
               </w:rPr>
             </w:pPr>
-            <w:bookmarkStart w:id="69" w:name="_Toc464114604"/>
+            <w:bookmarkStart w:id="76" w:name="_Toc464114604"/>
             <w:r>
               <w:rPr>
                 <w:rFonts w:ascii="Times New Roman" w:hAnsi="Times New Roman"/>
@@ -29493,7 +29601,7 @@
               </w:rPr>
               <w:t>CoachingQualityLoad</w:t>
             </w:r>
-            <w:bookmarkEnd w:id="69"/>
+            <w:bookmarkEnd w:id="76"/>
           </w:p>
           <w:p>
             <w:pPr>
@@ -29739,7 +29847,7 @@
                 <w:szCs w:val="20"/>
               </w:rPr>
             </w:pPr>
-            <w:bookmarkStart w:id="70" w:name="_Toc464114605"/>
+            <w:bookmarkStart w:id="77" w:name="_Toc464114605"/>
             <w:r>
               <w:rPr>
                 <w:rFonts w:ascii="Times New Roman" w:hAnsi="Times New Roman"/>
@@ -29748,7 +29856,7 @@
               </w:rPr>
               <w:t>CoachingQualityOtherLoad</w:t>
             </w:r>
-            <w:bookmarkEnd w:id="70"/>
+            <w:bookmarkEnd w:id="77"/>
           </w:p>
           <w:p>
             <w:pPr>
@@ -29994,7 +30102,7 @@
                 <w:szCs w:val="20"/>
               </w:rPr>
             </w:pPr>
-            <w:bookmarkStart w:id="71" w:name="_Toc464114606"/>
+            <w:bookmarkStart w:id="78" w:name="_Toc464114606"/>
             <w:proofErr w:type="spellStart"/>
             <w:r>
               <w:rPr>
@@ -30004,7 +30112,7 @@
               </w:rPr>
               <w:t>CoachingReminders</w:t>
             </w:r>
-            <w:bookmarkEnd w:id="71"/>
+            <w:bookmarkEnd w:id="78"/>
             <w:proofErr w:type="spellEnd"/>
           </w:p>
           <w:p>
@@ -30222,7 +30330,7 @@
                 <w:szCs w:val="20"/>
               </w:rPr>
             </w:pPr>
-            <w:bookmarkStart w:id="72" w:name="_Toc464114607"/>
+            <w:bookmarkStart w:id="79" w:name="_Toc464114607"/>
             <w:proofErr w:type="spellStart"/>
             <w:r>
               <w:rPr>
@@ -30232,7 +30340,7 @@
               </w:rPr>
               <w:t>CoachingSurveyLoad</w:t>
             </w:r>
-            <w:bookmarkEnd w:id="72"/>
+            <w:bookmarkEnd w:id="79"/>
             <w:proofErr w:type="spellEnd"/>
           </w:p>
           <w:p>
@@ -30530,7 +30638,7 @@
                 <w:szCs w:val="20"/>
               </w:rPr>
             </w:pPr>
-            <w:bookmarkStart w:id="73" w:name="_Toc464114608"/>
+            <w:bookmarkStart w:id="80" w:name="_Toc464114608"/>
             <w:proofErr w:type="spellStart"/>
             <w:r>
               <w:rPr>
@@ -30540,7 +30648,7 @@
               </w:rPr>
               <w:t>CoachingSurveyReminders</w:t>
             </w:r>
-            <w:bookmarkEnd w:id="73"/>
+            <w:bookmarkEnd w:id="80"/>
             <w:proofErr w:type="spellEnd"/>
           </w:p>
           <w:p>
@@ -30810,7 +30918,7 @@
                 <w:szCs w:val="20"/>
               </w:rPr>
             </w:pPr>
-            <w:bookmarkStart w:id="74" w:name="_Toc464114609"/>
+            <w:bookmarkStart w:id="81" w:name="_Toc464114609"/>
             <w:r>
               <w:rPr>
                 <w:rFonts w:ascii="Times New Roman" w:hAnsi="Times New Roman"/>
@@ -30819,7 +30927,7 @@
               </w:rPr>
               <w:t>CoachingTrainingLoad</w:t>
             </w:r>
-            <w:bookmarkEnd w:id="74"/>
+            <w:bookmarkEnd w:id="81"/>
           </w:p>
         </w:tc>
         <w:tc>
@@ -33523,12 +33631,22 @@
     <w:r>
       <w:fldChar w:fldCharType="separate"/>
     </w:r>
-    <w:r>
-      <w:rPr>
-        <w:noProof/>
-      </w:rPr>
-      <w:t>9/12/2022</w:t>
-    </w:r>
+    <w:ins w:id="82" w:author="Palacherla, Susmitha C" w:date="2022-09-16T09:58:00Z">
+      <w:r>
+        <w:rPr>
+          <w:noProof/>
+        </w:rPr>
+        <w:t>9/16/2022</w:t>
+      </w:r>
+    </w:ins>
+    <w:del w:id="83" w:author="Palacherla, Susmitha C" w:date="2022-09-16T09:58:00Z">
+      <w:r>
+        <w:rPr>
+          <w:noProof/>
+        </w:rPr>
+        <w:delText>9/12/2022</w:delText>
+      </w:r>
+    </w:del>
     <w:r>
       <w:fldChar w:fldCharType="end"/>
     </w:r>

</xml_diff>

<commit_message>
TFS 25387 Update Search option in the Historical Dashboard
git-tfs-id: [https://tfs.omnicloud.local/tfs/cco%20program/]$/eCoaching_V2;C52054
</commit_message>
<xml_diff>
--- a/Runbook/DB/CCO_eCoaching_Log_DB_Runbook.docx
+++ b/Runbook/DB/CCO_eCoaching_Log_DB_Runbook.docx
@@ -285,12 +285,12 @@
                 <w:delText>8/31/2022</w:delText>
               </w:r>
             </w:del>
-            <w:ins w:id="9" w:author="Palacherla, Susmitha C" w:date="2022-09-12T11:45:00Z">
+            <w:ins w:id="9" w:author="Palacherla, Susmitha C" w:date="2022-10-05T16:13:00Z">
               <w:r>
                 <w:rPr>
                   <w:rFonts w:ascii="Times New Roman (PCL6)" w:hAnsi="Times New Roman (PCL6)"/>
                 </w:rPr>
-                <w:t>9/12/2022</w:t>
+                <w:t>10/05/2022</w:t>
               </w:r>
             </w:ins>
           </w:p>
@@ -321,24 +321,12 @@
                 <w:rFonts w:ascii="Times New Roman (PCL6)" w:hAnsi="Times New Roman (PCL6)"/>
               </w:rPr>
             </w:pPr>
-            <w:ins w:id="11" w:author="Palacherla, Susmitha C" w:date="2022-09-12T11:45:00Z">
+            <w:ins w:id="11" w:author="Palacherla, Susmitha C" w:date="2022-10-05T16:13:00Z">
               <w:r>
                 <w:rPr>
                   <w:rFonts w:ascii="Times New Roman (PCL6)" w:hAnsi="Times New Roman (PCL6)"/>
                 </w:rPr>
-                <w:t>TFS 25229 - Add ability to search by form</w:t>
-              </w:r>
-              <w:r>
-                <w:rPr>
-                  <w:rFonts w:ascii="Times New Roman (PCL6)" w:hAnsi="Times New Roman (PCL6)"/>
-                </w:rPr>
-                <w:t xml:space="preserve"> </w:t>
-              </w:r>
-              <w:r>
-                <w:rPr>
-                  <w:rFonts w:ascii="Times New Roman (PCL6)" w:hAnsi="Times New Roman (PCL6)"/>
-                </w:rPr>
-                <w:t>name under Manage Employee Logs in Admin Tool</w:t>
+                <w:t>TFS 25387 Update Search option in the Historical Dashboard</w:t>
               </w:r>
             </w:ins>
             <w:del w:id="12" w:author="Palacherla, Susmitha C" w:date="2022-09-12T11:45:00Z">
@@ -14717,6 +14705,93 @@
           </w:p>
         </w:tc>
       </w:tr>
+      <w:tr>
+        <w:trPr>
+          <w:ins w:id="32" w:author="Palacherla, Susmitha C" w:date="2022-10-05T16:14:00Z"/>
+        </w:trPr>
+        <w:tc>
+          <w:tcPr>
+            <w:tcW w:w="1345" w:type="dxa"/>
+            <w:tcBorders>
+              <w:top w:val="single" w:sz="4" w:space="0" w:color="auto"/>
+              <w:left w:val="single" w:sz="4" w:space="0" w:color="auto"/>
+              <w:bottom w:val="single" w:sz="4" w:space="0" w:color="auto"/>
+              <w:right w:val="single" w:sz="4" w:space="0" w:color="auto"/>
+            </w:tcBorders>
+          </w:tcPr>
+          <w:p>
+            <w:pPr>
+              <w:rPr>
+                <w:ins w:id="33" w:author="Palacherla, Susmitha C" w:date="2022-10-05T16:14:00Z"/>
+                <w:rFonts w:ascii="Times New Roman" w:hAnsi="Times New Roman"/>
+              </w:rPr>
+            </w:pPr>
+            <w:ins w:id="34" w:author="Palacherla, Susmitha C" w:date="2022-10-05T16:14:00Z">
+              <w:r>
+                <w:rPr>
+                  <w:rFonts w:ascii="Times New Roman" w:hAnsi="Times New Roman"/>
+                </w:rPr>
+                <w:t>10/5/2022</w:t>
+              </w:r>
+            </w:ins>
+          </w:p>
+        </w:tc>
+        <w:tc>
+          <w:tcPr>
+            <w:tcW w:w="6570" w:type="dxa"/>
+            <w:tcBorders>
+              <w:top w:val="single" w:sz="4" w:space="0" w:color="auto"/>
+              <w:left w:val="single" w:sz="4" w:space="0" w:color="auto"/>
+              <w:bottom w:val="single" w:sz="4" w:space="0" w:color="auto"/>
+              <w:right w:val="single" w:sz="4" w:space="0" w:color="auto"/>
+            </w:tcBorders>
+          </w:tcPr>
+          <w:p>
+            <w:pPr>
+              <w:spacing w:line="240" w:lineRule="auto"/>
+              <w:rPr>
+                <w:ins w:id="35" w:author="Palacherla, Susmitha C" w:date="2022-10-05T16:14:00Z"/>
+                <w:rFonts w:ascii="Times New Roman (PCL6)" w:hAnsi="Times New Roman (PCL6)"/>
+              </w:rPr>
+            </w:pPr>
+            <w:ins w:id="36" w:author="Palacherla, Susmitha C" w:date="2022-10-05T16:14:00Z">
+              <w:r>
+                <w:rPr>
+                  <w:rFonts w:ascii="Times New Roman (PCL6)" w:hAnsi="Times New Roman (PCL6)"/>
+                </w:rPr>
+                <w:t>TFS 25387 Update Search option in the Historical Dashboard</w:t>
+              </w:r>
+            </w:ins>
+          </w:p>
+        </w:tc>
+        <w:tc>
+          <w:tcPr>
+            <w:tcW w:w="1553" w:type="dxa"/>
+            <w:tcBorders>
+              <w:top w:val="single" w:sz="4" w:space="0" w:color="auto"/>
+              <w:left w:val="single" w:sz="4" w:space="0" w:color="auto"/>
+              <w:bottom w:val="single" w:sz="4" w:space="0" w:color="auto"/>
+              <w:right w:val="single" w:sz="4" w:space="0" w:color="auto"/>
+            </w:tcBorders>
+          </w:tcPr>
+          <w:p>
+            <w:pPr>
+              <w:rPr>
+                <w:ins w:id="37" w:author="Palacherla, Susmitha C" w:date="2022-10-05T16:14:00Z"/>
+                <w:rFonts w:ascii="Times New Roman" w:hAnsi="Times New Roman"/>
+              </w:rPr>
+            </w:pPr>
+            <w:ins w:id="38" w:author="Palacherla, Susmitha C" w:date="2022-10-05T16:14:00Z">
+              <w:r>
+                <w:rPr>
+                  <w:rFonts w:ascii="Times New Roman" w:hAnsi="Times New Roman"/>
+                </w:rPr>
+                <w:t>Susmitha Palacherla</w:t>
+              </w:r>
+            </w:ins>
+          </w:p>
+        </w:tc>
+      </w:tr>
     </w:tbl>
     <w:p>
       <w:pPr>
@@ -14769,66 +14844,26 @@
       <w:pPr>
         <w:pStyle w:val="NoSpacing"/>
         <w:rPr>
-          <w:del w:id="32" w:author="Palacherla, Susmitha C" w:date="2022-09-12T11:47:00Z"/>
+          <w:del w:id="39" w:author="Palacherla, Susmitha C" w:date="2022-09-12T11:47:00Z"/>
           <w:rFonts w:ascii="Times New Roman (PCL6)" w:hAnsi="Times New Roman (PCL6)"/>
           <w:b/>
         </w:rPr>
       </w:pPr>
-      <w:ins w:id="33" w:author="Palacherla, Susmitha C" w:date="2022-09-12T11:47:00Z">
+      <w:ins w:id="40" w:author="Palacherla, Susmitha C" w:date="2022-10-05T16:14:00Z">
         <w:r>
           <w:rPr>
             <w:rFonts w:ascii="Times New Roman (PCL6)" w:hAnsi="Times New Roman (PCL6)"/>
-            <w:b/>
             <w:highlight w:val="green"/>
-            <w:rPrChange w:id="34" w:author="Palacherla, Susmitha C" w:date="2022-09-12T11:47:00Z">
-              <w:rPr>
-                <w:rFonts w:ascii="Times New Roman (PCL6)" w:hAnsi="Times New Roman (PCL6)"/>
-                <w:b/>
+            <w:rPrChange w:id="41" w:author="Palacherla, Susmitha C" w:date="2022-10-05T16:14:00Z">
+              <w:rPr>
+                <w:rFonts w:ascii="Times New Roman (PCL6)" w:hAnsi="Times New Roman (PCL6)"/>
               </w:rPr>
             </w:rPrChange>
           </w:rPr>
-          <w:t xml:space="preserve">TFS 25229 - Add ability to search by </w:t>
-        </w:r>
-        <w:proofErr w:type="spellStart"/>
-        <w:r>
-          <w:rPr>
-            <w:rFonts w:ascii="Times New Roman (PCL6)" w:hAnsi="Times New Roman (PCL6)"/>
-            <w:b/>
-            <w:highlight w:val="green"/>
-            <w:rPrChange w:id="35" w:author="Palacherla, Susmitha C" w:date="2022-09-12T11:47:00Z">
-              <w:rPr>
-                <w:rFonts w:ascii="Times New Roman (PCL6)" w:hAnsi="Times New Roman (PCL6)"/>
-                <w:b/>
-              </w:rPr>
-            </w:rPrChange>
-          </w:rPr>
-          <w:t>formname</w:t>
-        </w:r>
-        <w:proofErr w:type="spellEnd"/>
-        <w:r>
-          <w:rPr>
-            <w:rFonts w:ascii="Times New Roman (PCL6)" w:hAnsi="Times New Roman (PCL6)"/>
-            <w:b/>
-            <w:highlight w:val="green"/>
-            <w:rPrChange w:id="36" w:author="Palacherla, Susmitha C" w:date="2022-09-12T11:47:00Z">
-              <w:rPr>
-                <w:rFonts w:ascii="Times New Roman (PCL6)" w:hAnsi="Times New Roman (PCL6)"/>
-                <w:b/>
-              </w:rPr>
-            </w:rPrChange>
-          </w:rPr>
-          <w:t xml:space="preserve"> under Manage Employee Logs in Admin Tool</w:t>
-        </w:r>
-        <w:r>
-          <w:rPr>
-            <w:rFonts w:ascii="Times New Roman (PCL6)" w:hAnsi="Times New Roman (PCL6)"/>
-            <w:b/>
-            <w:highlight w:val="green"/>
-          </w:rPr>
-          <w:t xml:space="preserve"> </w:t>
+          <w:t>TFS 25387 Update Search option in the Historical Dashboard</w:t>
         </w:r>
       </w:ins>
-      <w:del w:id="37" w:author="Palacherla, Susmitha C" w:date="2022-09-12T11:47:00Z">
+      <w:del w:id="42" w:author="Palacherla, Susmitha C" w:date="2022-09-12T11:47:00Z">
         <w:r>
           <w:rPr>
             <w:rFonts w:ascii="Times New Roman (PCL6)" w:hAnsi="Times New Roman (PCL6)"/>
@@ -14851,7 +14886,7 @@
       <w:pPr>
         <w:pStyle w:val="NoSpacing"/>
         <w:rPr>
-          <w:ins w:id="38" w:author="Palacherla, Susmitha C" w:date="2022-09-12T11:47:00Z"/>
+          <w:ins w:id="43" w:author="Palacherla, Susmitha C" w:date="2022-09-12T11:47:00Z"/>
           <w:rFonts w:ascii="Times New Roman (PCL6)" w:hAnsi="Times New Roman (PCL6)"/>
           <w:b/>
         </w:rPr>
@@ -14861,7 +14896,7 @@
       <w:pPr>
         <w:pStyle w:val="NoSpacing"/>
         <w:rPr>
-          <w:ins w:id="39" w:author="Palacherla, Susmitha C" w:date="2022-09-12T11:47:00Z"/>
+          <w:ins w:id="44" w:author="Palacherla, Susmitha C" w:date="2022-09-12T11:47:00Z"/>
           <w:rFonts w:ascii="Times New Roman (PCL6)" w:hAnsi="Times New Roman (PCL6)"/>
           <w:b/>
         </w:rPr>
@@ -14908,7 +14943,7 @@
           <w:bCs/>
         </w:rPr>
       </w:pPr>
-      <w:del w:id="40" w:author="Palacherla, Susmitha C" w:date="2022-09-12T11:47:00Z">
+      <w:del w:id="45" w:author="Palacherla, Susmitha C" w:date="2022-09-12T11:47:00Z">
         <w:r>
           <w:rPr>
             <w:rFonts w:ascii="Times New Roman (PCL6)" w:hAnsi="Times New Roman (PCL6)"/>
@@ -14924,15 +14959,24 @@
           <w:delText xml:space="preserve"> </w:delText>
         </w:r>
       </w:del>
-      <w:ins w:id="41" w:author="Palacherla, Susmitha C" w:date="2022-09-16T10:00:00Z">
+      <w:ins w:id="46" w:author="Palacherla, Susmitha C" w:date="2022-10-05T16:15:00Z">
         <w:r>
           <w:rPr>
             <w:rFonts w:ascii="Times New Roman (PCL6)" w:hAnsi="Times New Roman (PCL6)"/>
             <w:bCs/>
           </w:rPr>
-          <w:t xml:space="preserve">4 </w:t>
+          <w:t>8</w:t>
         </w:r>
       </w:ins>
+      <w:ins w:id="47" w:author="Palacherla, Susmitha C" w:date="2022-09-16T10:00:00Z">
+        <w:r>
+          <w:rPr>
+            <w:rFonts w:ascii="Times New Roman (PCL6)" w:hAnsi="Times New Roman (PCL6)"/>
+            <w:bCs/>
+          </w:rPr>
+          <w:t xml:space="preserve"> </w:t>
+        </w:r>
+      </w:ins>
       <w:r>
         <w:rPr>
           <w:rFonts w:ascii="Times New Roman (PCL6)" w:hAnsi="Times New Roman (PCL6)"/>
@@ -14940,7 +14984,7 @@
         </w:rPr>
         <w:t>Stored Procedure</w:t>
       </w:r>
-      <w:ins w:id="42" w:author="Palacherla, Susmitha C" w:date="2022-09-12T11:47:00Z">
+      <w:ins w:id="48" w:author="Palacherla, Susmitha C" w:date="2022-09-12T11:47:00Z">
         <w:r>
           <w:rPr>
             <w:rFonts w:ascii="Times New Roman (PCL6)" w:hAnsi="Times New Roman (PCL6)"/>
@@ -14954,12 +14998,12 @@
       <w:pPr>
         <w:pStyle w:val="NoSpacing"/>
         <w:rPr>
-          <w:del w:id="43" w:author="Palacherla, Susmitha C" w:date="2022-09-12T11:47:00Z"/>
+          <w:del w:id="49" w:author="Palacherla, Susmitha C" w:date="2022-09-12T11:47:00Z"/>
           <w:rFonts w:ascii="Times New Roman (PCL6)" w:hAnsi="Times New Roman (PCL6)"/>
           <w:bCs/>
         </w:rPr>
       </w:pPr>
-      <w:del w:id="44" w:author="Palacherla, Susmitha C" w:date="2022-09-12T11:47:00Z">
+      <w:del w:id="50" w:author="Palacherla, Susmitha C" w:date="2022-09-12T11:47:00Z">
         <w:r>
           <w:rPr>
             <w:rFonts w:ascii="Times New Roman (PCL6)" w:hAnsi="Times New Roman (PCL6)"/>
@@ -20089,7 +20133,7 @@
           <w:szCs w:val="20"/>
         </w:rPr>
       </w:pPr>
-      <w:bookmarkStart w:id="45" w:name="_Toc512344586"/>
+      <w:bookmarkStart w:id="51" w:name="_Toc512344586"/>
       <w:proofErr w:type="spellStart"/>
       <w:r>
         <w:rPr>
@@ -20099,7 +20143,7 @@
         </w:rPr>
         <w:t>sp_select_employee_details</w:t>
       </w:r>
-      <w:bookmarkEnd w:id="45"/>
+      <w:bookmarkEnd w:id="51"/>
       <w:proofErr w:type="spellEnd"/>
     </w:p>
     <w:p>
@@ -20418,7 +20462,7 @@
           <w:rFonts w:ascii="Times New Roman" w:hAnsi="Times New Roman"/>
           <w:sz w:val="20"/>
           <w:szCs w:val="20"/>
-          <w:rPrChange w:id="46" w:author="Palacherla, Susmitha C" w:date="2022-09-12T11:50:00Z">
+          <w:rPrChange w:id="52" w:author="Palacherla, Susmitha C" w:date="2022-09-12T11:50:00Z">
             <w:rPr>
               <w:rFonts w:ascii="Times New Roman" w:hAnsi="Times New Roman"/>
               <w:sz w:val="20"/>
@@ -20434,7 +20478,7 @@
           <w:rFonts w:ascii="Times New Roman" w:hAnsi="Times New Roman"/>
           <w:sz w:val="20"/>
           <w:szCs w:val="20"/>
-          <w:rPrChange w:id="47" w:author="Palacherla, Susmitha C" w:date="2022-09-12T11:50:00Z">
+          <w:rPrChange w:id="53" w:author="Palacherla, Susmitha C" w:date="2022-09-12T11:50:00Z">
             <w:rPr>
               <w:rFonts w:ascii="Times New Roman" w:hAnsi="Times New Roman"/>
               <w:sz w:val="20"/>
@@ -20450,7 +20494,7 @@
           <w:rFonts w:ascii="Times New Roman" w:hAnsi="Times New Roman"/>
           <w:sz w:val="20"/>
           <w:szCs w:val="20"/>
-          <w:rPrChange w:id="48" w:author="Palacherla, Susmitha C" w:date="2022-09-12T11:50:00Z">
+          <w:rPrChange w:id="54" w:author="Palacherla, Susmitha C" w:date="2022-09-12T11:50:00Z">
             <w:rPr>
               <w:rFonts w:ascii="Times New Roman" w:hAnsi="Times New Roman"/>
               <w:sz w:val="20"/>
@@ -20466,7 +20510,7 @@
           <w:rFonts w:ascii="Times New Roman" w:hAnsi="Times New Roman"/>
           <w:sz w:val="20"/>
           <w:szCs w:val="20"/>
-          <w:rPrChange w:id="49" w:author="Palacherla, Susmitha C" w:date="2022-09-12T11:50:00Z">
+          <w:rPrChange w:id="55" w:author="Palacherla, Susmitha C" w:date="2022-09-12T11:50:00Z">
             <w:rPr>
               <w:rFonts w:ascii="Times New Roman" w:hAnsi="Times New Roman"/>
               <w:sz w:val="20"/>
@@ -20482,7 +20526,7 @@
           <w:rFonts w:ascii="Times New Roman" w:hAnsi="Times New Roman"/>
           <w:sz w:val="20"/>
           <w:szCs w:val="20"/>
-          <w:rPrChange w:id="50" w:author="Palacherla, Susmitha C" w:date="2022-09-12T11:50:00Z">
+          <w:rPrChange w:id="56" w:author="Palacherla, Susmitha C" w:date="2022-09-12T11:50:00Z">
             <w:rPr>
               <w:rFonts w:ascii="Times New Roman" w:hAnsi="Times New Roman"/>
               <w:sz w:val="20"/>
@@ -21087,7 +21131,7 @@
           <w:szCs w:val="20"/>
         </w:rPr>
       </w:pPr>
-      <w:bookmarkStart w:id="51" w:name="_Toc523820132"/>
+      <w:bookmarkStart w:id="57" w:name="_Toc523820132"/>
       <w:r>
         <w:rPr>
           <w:rFonts w:ascii="Times New Roman" w:hAnsi="Times New Roman"/>
@@ -21096,18 +21140,18 @@
         </w:rPr>
         <w:t>sp_Dashboard_Populate_Filter_Dropdowns</w:t>
       </w:r>
-      <w:bookmarkEnd w:id="51"/>
-    </w:p>
-    <w:p>
-      <w:pPr>
-        <w:pStyle w:val="NoSpacing"/>
-        <w:rPr>
-          <w:rFonts w:ascii="Times New Roman" w:hAnsi="Times New Roman"/>
-          <w:sz w:val="20"/>
-          <w:szCs w:val="20"/>
-        </w:rPr>
-      </w:pPr>
-      <w:bookmarkStart w:id="52" w:name="_Toc523820131"/>
+      <w:bookmarkEnd w:id="57"/>
+    </w:p>
+    <w:p>
+      <w:pPr>
+        <w:pStyle w:val="NoSpacing"/>
+        <w:rPr>
+          <w:rFonts w:ascii="Times New Roman" w:hAnsi="Times New Roman"/>
+          <w:sz w:val="20"/>
+          <w:szCs w:val="20"/>
+        </w:rPr>
+      </w:pPr>
+      <w:bookmarkStart w:id="58" w:name="_Toc523820131"/>
       <w:r>
         <w:rPr>
           <w:rFonts w:ascii="Times New Roman" w:hAnsi="Times New Roman"/>
@@ -21116,18 +21160,18 @@
         </w:rPr>
         <w:t>sp_Select_States_For_Dashboard</w:t>
       </w:r>
-      <w:bookmarkEnd w:id="52"/>
-    </w:p>
-    <w:p>
-      <w:pPr>
-        <w:pStyle w:val="NoSpacing"/>
-        <w:rPr>
-          <w:rFonts w:ascii="Times New Roman" w:hAnsi="Times New Roman"/>
-          <w:sz w:val="20"/>
-          <w:szCs w:val="20"/>
-        </w:rPr>
-      </w:pPr>
-      <w:bookmarkStart w:id="53" w:name="_Toc523820133"/>
+      <w:bookmarkEnd w:id="58"/>
+    </w:p>
+    <w:p>
+      <w:pPr>
+        <w:pStyle w:val="NoSpacing"/>
+        <w:rPr>
+          <w:rFonts w:ascii="Times New Roman" w:hAnsi="Times New Roman"/>
+          <w:sz w:val="20"/>
+          <w:szCs w:val="20"/>
+        </w:rPr>
+      </w:pPr>
+      <w:bookmarkStart w:id="59" w:name="_Toc523820133"/>
       <w:r>
         <w:rPr>
           <w:rFonts w:ascii="Times New Roman" w:hAnsi="Times New Roman"/>
@@ -21136,18 +21180,18 @@
         </w:rPr>
         <w:t>sp_Select_Statuses_For_Dashboard</w:t>
       </w:r>
-      <w:bookmarkEnd w:id="53"/>
-    </w:p>
-    <w:p>
-      <w:pPr>
-        <w:pStyle w:val="NoSpacing"/>
-        <w:rPr>
-          <w:rFonts w:ascii="Times New Roman" w:hAnsi="Times New Roman"/>
-          <w:sz w:val="20"/>
-          <w:szCs w:val="20"/>
-        </w:rPr>
-      </w:pPr>
-      <w:bookmarkStart w:id="54" w:name="_Toc523820126"/>
+      <w:bookmarkEnd w:id="59"/>
+    </w:p>
+    <w:p>
+      <w:pPr>
+        <w:pStyle w:val="NoSpacing"/>
+        <w:rPr>
+          <w:rFonts w:ascii="Times New Roman" w:hAnsi="Times New Roman"/>
+          <w:sz w:val="20"/>
+          <w:szCs w:val="20"/>
+        </w:rPr>
+      </w:pPr>
+      <w:bookmarkStart w:id="60" w:name="_Toc523820126"/>
       <w:r>
         <w:rPr>
           <w:rFonts w:ascii="Times New Roman" w:hAnsi="Times New Roman"/>
@@ -21156,7 +21200,7 @@
         </w:rPr>
         <w:t>sp_Select_Sources_For_Dashboard</w:t>
       </w:r>
-      <w:bookmarkEnd w:id="54"/>
+      <w:bookmarkEnd w:id="60"/>
     </w:p>
     <w:p>
       <w:pPr>
@@ -21271,13 +21315,29 @@
           <w:rFonts w:ascii="Times New Roman" w:hAnsi="Times New Roman"/>
           <w:sz w:val="20"/>
           <w:szCs w:val="20"/>
-        </w:rPr>
-      </w:pPr>
-      <w:r>
-        <w:rPr>
-          <w:rFonts w:ascii="Times New Roman" w:hAnsi="Times New Roman"/>
-          <w:sz w:val="20"/>
-          <w:szCs w:val="20"/>
+          <w:highlight w:val="green"/>
+          <w:rPrChange w:id="61" w:author="Palacherla, Susmitha C" w:date="2022-10-05T16:16:00Z">
+            <w:rPr>
+              <w:rFonts w:ascii="Times New Roman" w:hAnsi="Times New Roman"/>
+              <w:sz w:val="20"/>
+              <w:szCs w:val="20"/>
+            </w:rPr>
+          </w:rPrChange>
+        </w:rPr>
+      </w:pPr>
+      <w:r>
+        <w:rPr>
+          <w:rFonts w:ascii="Times New Roman" w:hAnsi="Times New Roman"/>
+          <w:sz w:val="20"/>
+          <w:szCs w:val="20"/>
+          <w:highlight w:val="green"/>
+          <w:rPrChange w:id="62" w:author="Palacherla, Susmitha C" w:date="2022-10-05T16:16:00Z">
+            <w:rPr>
+              <w:rFonts w:ascii="Times New Roman" w:hAnsi="Times New Roman"/>
+              <w:sz w:val="20"/>
+              <w:szCs w:val="20"/>
+            </w:rPr>
+          </w:rPrChange>
         </w:rPr>
         <w:t>sp_Search_For_Dashboards_Details</w:t>
       </w:r>
@@ -21296,6 +21356,14 @@
           <w:rFonts w:ascii="Times New Roman" w:hAnsi="Times New Roman"/>
           <w:sz w:val="20"/>
           <w:szCs w:val="20"/>
+          <w:highlight w:val="green"/>
+          <w:rPrChange w:id="63" w:author="Palacherla, Susmitha C" w:date="2022-10-05T16:16:00Z">
+            <w:rPr>
+              <w:rFonts w:ascii="Times New Roman" w:hAnsi="Times New Roman"/>
+              <w:sz w:val="20"/>
+              <w:szCs w:val="20"/>
+            </w:rPr>
+          </w:rPrChange>
         </w:rPr>
         <w:t>sp_Search_For_Dashboards_Count</w:t>
       </w:r>
@@ -21615,13 +21683,29 @@
           <w:rFonts w:ascii="Times New Roman" w:hAnsi="Times New Roman"/>
           <w:sz w:val="20"/>
           <w:szCs w:val="20"/>
-        </w:rPr>
-      </w:pPr>
-      <w:r>
-        <w:rPr>
-          <w:rFonts w:ascii="Times New Roman" w:hAnsi="Times New Roman"/>
-          <w:sz w:val="20"/>
-          <w:szCs w:val="20"/>
+          <w:highlight w:val="green"/>
+          <w:rPrChange w:id="64" w:author="Palacherla, Susmitha C" w:date="2022-10-05T16:16:00Z">
+            <w:rPr>
+              <w:rFonts w:ascii="Times New Roman" w:hAnsi="Times New Roman"/>
+              <w:sz w:val="20"/>
+              <w:szCs w:val="20"/>
+            </w:rPr>
+          </w:rPrChange>
+        </w:rPr>
+      </w:pPr>
+      <w:r>
+        <w:rPr>
+          <w:rFonts w:ascii="Times New Roman" w:hAnsi="Times New Roman"/>
+          <w:sz w:val="20"/>
+          <w:szCs w:val="20"/>
+          <w:highlight w:val="green"/>
+          <w:rPrChange w:id="65" w:author="Palacherla, Susmitha C" w:date="2022-10-05T16:16:00Z">
+            <w:rPr>
+              <w:rFonts w:ascii="Times New Roman" w:hAnsi="Times New Roman"/>
+              <w:sz w:val="20"/>
+              <w:szCs w:val="20"/>
+            </w:rPr>
+          </w:rPrChange>
         </w:rPr>
         <w:t>sp_SelectFrom_Coaching_Log_Historical</w:t>
       </w:r>
@@ -21640,16 +21724,16 @@
           <w:rFonts w:ascii="Times New Roman" w:hAnsi="Times New Roman"/>
           <w:sz w:val="20"/>
           <w:szCs w:val="20"/>
-        </w:rPr>
-        <w:t>sp_SelectFrom_Coaching_Log_Historical</w:t>
-      </w:r>
-      <w:r>
-        <w:rPr>
-          <w:rFonts w:ascii="Times New Roman" w:hAnsi="Times New Roman"/>
-          <w:sz w:val="20"/>
-          <w:szCs w:val="20"/>
-        </w:rPr>
-        <w:t>_Count</w:t>
+          <w:highlight w:val="green"/>
+          <w:rPrChange w:id="66" w:author="Palacherla, Susmitha C" w:date="2022-10-05T16:16:00Z">
+            <w:rPr>
+              <w:rFonts w:ascii="Times New Roman" w:hAnsi="Times New Roman"/>
+              <w:sz w:val="20"/>
+              <w:szCs w:val="20"/>
+            </w:rPr>
+          </w:rPrChange>
+        </w:rPr>
+        <w:t>sp_SelectFrom_Coaching_Log_Historical_Count</w:t>
       </w:r>
     </w:p>
     <w:p>
@@ -23019,9 +23103,7 @@
       <w:pPr>
         <w:pStyle w:val="NoSpacing"/>
         <w:rPr>
-          <w:rFonts w:ascii="Times New Roman" w:hAnsi="Times New Roman"/>
-          <w:sz w:val="20"/>
-          <w:szCs w:val="20"/>
+          <w:ins w:id="67" w:author="Palacherla, Susmitha C" w:date="2022-10-05T16:17:00Z"/>
         </w:rPr>
       </w:pPr>
       <w:proofErr w:type="spellStart"/>
@@ -23034,22 +23116,113 @@
         <w:t>sp_search_for_dashboards_details</w:t>
       </w:r>
       <w:proofErr w:type="spellEnd"/>
-    </w:p>
-    <w:p>
-      <w:pPr>
-        <w:pStyle w:val="NoSpacing"/>
-        <w:rPr>
-          <w:rFonts w:ascii="Times New Roman" w:hAnsi="Times New Roman"/>
-          <w:sz w:val="20"/>
-          <w:szCs w:val="20"/>
+      <w:ins w:id="68" w:author="Palacherla, Susmitha C" w:date="2022-10-05T16:17:00Z">
+        <w:r>
+          <w:t xml:space="preserve"> </w:t>
+        </w:r>
+      </w:ins>
+    </w:p>
+    <w:p>
+      <w:pPr>
+        <w:pStyle w:val="NoSpacing"/>
+        <w:rPr>
+          <w:ins w:id="69" w:author="Palacherla, Susmitha C" w:date="2022-10-05T16:17:00Z"/>
+          <w:rFonts w:ascii="Times New Roman" w:hAnsi="Times New Roman"/>
+          <w:sz w:val="20"/>
+          <w:szCs w:val="20"/>
+          <w:highlight w:val="green"/>
+          <w:rPrChange w:id="70" w:author="Palacherla, Susmitha C" w:date="2022-10-05T16:18:00Z">
+            <w:rPr>
+              <w:ins w:id="71" w:author="Palacherla, Susmitha C" w:date="2022-10-05T16:17:00Z"/>
+              <w:rFonts w:ascii="Times New Roman" w:hAnsi="Times New Roman"/>
+              <w:sz w:val="20"/>
+              <w:szCs w:val="20"/>
+            </w:rPr>
+          </w:rPrChange>
         </w:rPr>
       </w:pPr>
       <w:proofErr w:type="spellStart"/>
-      <w:r>
-        <w:rPr>
-          <w:rFonts w:ascii="Times New Roman" w:hAnsi="Times New Roman"/>
-          <w:sz w:val="20"/>
-          <w:szCs w:val="20"/>
+      <w:ins w:id="72" w:author="Palacherla, Susmitha C" w:date="2022-10-05T16:17:00Z">
+        <w:r>
+          <w:rPr>
+            <w:rFonts w:ascii="Times New Roman" w:hAnsi="Times New Roman"/>
+            <w:sz w:val="20"/>
+            <w:szCs w:val="20"/>
+            <w:highlight w:val="green"/>
+            <w:rPrChange w:id="73" w:author="Palacherla, Susmitha C" w:date="2022-10-05T16:18:00Z">
+              <w:rPr>
+                <w:rFonts w:ascii="Times New Roman" w:hAnsi="Times New Roman"/>
+                <w:sz w:val="20"/>
+                <w:szCs w:val="20"/>
+              </w:rPr>
+            </w:rPrChange>
+          </w:rPr>
+          <w:t>sp_Select_CoachingReasons_For_Dashboard</w:t>
+        </w:r>
+        <w:proofErr w:type="spellEnd"/>
+      </w:ins>
+    </w:p>
+    <w:p>
+      <w:pPr>
+        <w:pStyle w:val="NoSpacing"/>
+        <w:rPr>
+          <w:rFonts w:ascii="Times New Roman" w:hAnsi="Times New Roman"/>
+          <w:sz w:val="20"/>
+          <w:szCs w:val="20"/>
+        </w:rPr>
+      </w:pPr>
+      <w:proofErr w:type="spellStart"/>
+      <w:ins w:id="74" w:author="Palacherla, Susmitha C" w:date="2022-10-05T16:17:00Z">
+        <w:r>
+          <w:rPr>
+            <w:rFonts w:ascii="Times New Roman" w:hAnsi="Times New Roman"/>
+            <w:sz w:val="20"/>
+            <w:szCs w:val="20"/>
+            <w:highlight w:val="green"/>
+            <w:rPrChange w:id="75" w:author="Palacherla, Susmitha C" w:date="2022-10-05T16:18:00Z">
+              <w:rPr>
+                <w:rFonts w:ascii="Times New Roman" w:hAnsi="Times New Roman"/>
+                <w:sz w:val="20"/>
+                <w:szCs w:val="20"/>
+              </w:rPr>
+            </w:rPrChange>
+          </w:rPr>
+          <w:t>sp_Select_SubCoachingReasons_For_Dashboard</w:t>
+        </w:r>
+      </w:ins>
+      <w:proofErr w:type="spellEnd"/>
+    </w:p>
+    <w:p>
+      <w:pPr>
+        <w:pStyle w:val="NoSpacing"/>
+        <w:rPr>
+          <w:rFonts w:ascii="Times New Roman" w:hAnsi="Times New Roman"/>
+          <w:sz w:val="20"/>
+          <w:szCs w:val="20"/>
+          <w:highlight w:val="green"/>
+          <w:rPrChange w:id="76" w:author="Palacherla, Susmitha C" w:date="2022-10-05T16:17:00Z">
+            <w:rPr>
+              <w:rFonts w:ascii="Times New Roman" w:hAnsi="Times New Roman"/>
+              <w:sz w:val="20"/>
+              <w:szCs w:val="20"/>
+            </w:rPr>
+          </w:rPrChange>
+        </w:rPr>
+      </w:pPr>
+      <w:proofErr w:type="spellStart"/>
+      <w:r>
+        <w:rPr>
+          <w:rFonts w:ascii="Times New Roman" w:hAnsi="Times New Roman"/>
+          <w:sz w:val="20"/>
+          <w:szCs w:val="20"/>
+          <w:highlight w:val="green"/>
+          <w:rPrChange w:id="77" w:author="Palacherla, Susmitha C" w:date="2022-10-05T16:17:00Z">
+            <w:rPr>
+              <w:rFonts w:ascii="Times New Roman" w:hAnsi="Times New Roman"/>
+              <w:sz w:val="20"/>
+              <w:szCs w:val="20"/>
+            </w:rPr>
+          </w:rPrChange>
         </w:rPr>
         <w:t>sp_selectfrom_coaching_log_historical_export</w:t>
       </w:r>
@@ -23070,6 +23243,14 @@
           <w:rFonts w:ascii="Times New Roman" w:hAnsi="Times New Roman"/>
           <w:sz w:val="20"/>
           <w:szCs w:val="20"/>
+          <w:highlight w:val="green"/>
+          <w:rPrChange w:id="78" w:author="Palacherla, Susmitha C" w:date="2022-10-05T16:17:00Z">
+            <w:rPr>
+              <w:rFonts w:ascii="Times New Roman" w:hAnsi="Times New Roman"/>
+              <w:sz w:val="20"/>
+              <w:szCs w:val="20"/>
+            </w:rPr>
+          </w:rPrChange>
         </w:rPr>
         <w:t>sp_selectfrom_coaching_log_historical_export_Count</w:t>
       </w:r>
@@ -23254,6 +23435,7 @@
           <w:sz w:val="20"/>
           <w:szCs w:val="20"/>
         </w:rPr>
+        <w:lastRenderedPageBreak/>
         <w:t>sp_Select_Emp</w:t>
       </w:r>
       <w:r>
@@ -24238,6 +24420,7 @@
           <w:sz w:val="20"/>
           <w:szCs w:val="20"/>
         </w:rPr>
+        <w:lastRenderedPageBreak/>
         <w:t>sp_Up</w:t>
       </w:r>
       <w:r>
@@ -24286,7 +24469,7 @@
           <w:sz w:val="20"/>
           <w:szCs w:val="20"/>
           <w:highlight w:val="yellow"/>
-          <w:rPrChange w:id="55" w:author="Palacherla, Susmitha C" w:date="2022-09-12T11:55:00Z">
+          <w:rPrChange w:id="79" w:author="Palacherla, Susmitha C" w:date="2022-09-12T11:55:00Z">
             <w:rPr>
               <w:rFonts w:ascii="Times New Roman" w:hAnsi="Times New Roman"/>
               <w:b/>
@@ -24467,8 +24650,7 @@
           <w:rFonts w:ascii="Times New Roman" w:hAnsi="Times New Roman"/>
           <w:sz w:val="20"/>
           <w:szCs w:val="20"/>
-          <w:highlight w:val="green"/>
-          <w:rPrChange w:id="56" w:author="Palacherla, Susmitha C" w:date="2022-09-12T11:55:00Z">
+          <w:rPrChange w:id="80" w:author="Palacherla, Susmitha C" w:date="2022-10-05T16:15:00Z">
             <w:rPr>
               <w:rFonts w:ascii="Times New Roman" w:hAnsi="Times New Roman"/>
               <w:sz w:val="20"/>
@@ -24482,8 +24664,7 @@
           <w:rFonts w:ascii="Times New Roman" w:hAnsi="Times New Roman"/>
           <w:sz w:val="20"/>
           <w:szCs w:val="20"/>
-          <w:highlight w:val="green"/>
-          <w:rPrChange w:id="57" w:author="Palacherla, Susmitha C" w:date="2022-09-12T11:55:00Z">
+          <w:rPrChange w:id="81" w:author="Palacherla, Susmitha C" w:date="2022-10-05T16:15:00Z">
             <w:rPr>
               <w:rFonts w:ascii="Times New Roman" w:hAnsi="Times New Roman"/>
               <w:sz w:val="20"/>
@@ -24501,15 +24682,7 @@
           <w:rFonts w:ascii="Times New Roman" w:hAnsi="Times New Roman"/>
           <w:sz w:val="20"/>
           <w:szCs w:val="20"/>
-        </w:rPr>
-      </w:pPr>
-      <w:r>
-        <w:rPr>
-          <w:rFonts w:ascii="Times New Roman" w:hAnsi="Times New Roman"/>
-          <w:sz w:val="20"/>
-          <w:szCs w:val="20"/>
-          <w:highlight w:val="green"/>
-          <w:rPrChange w:id="58" w:author="Palacherla, Susmitha C" w:date="2022-09-12T11:55:00Z">
+          <w:rPrChange w:id="82" w:author="Palacherla, Susmitha C" w:date="2022-10-05T16:15:00Z">
             <w:rPr>
               <w:rFonts w:ascii="Times New Roman" w:hAnsi="Times New Roman"/>
               <w:sz w:val="20"/>
@@ -24517,43 +24690,13 @@
             </w:rPr>
           </w:rPrChange>
         </w:rPr>
-        <w:t>sp_AT_Select_Logs_Reassign</w:t>
-      </w:r>
-    </w:p>
-    <w:p>
-      <w:pPr>
-        <w:pStyle w:val="NoSpacing"/>
-        <w:rPr>
-          <w:rFonts w:ascii="Times New Roman" w:hAnsi="Times New Roman"/>
-          <w:sz w:val="20"/>
-          <w:szCs w:val="20"/>
-        </w:rPr>
-      </w:pPr>
-      <w:r>
-        <w:rPr>
-          <w:rFonts w:ascii="Times New Roman" w:hAnsi="Times New Roman"/>
-          <w:sz w:val="20"/>
-          <w:szCs w:val="20"/>
-        </w:rPr>
-        <w:t>sp_AT_Select_Modules_By_LanID</w:t>
-      </w:r>
-    </w:p>
-    <w:p>
-      <w:pPr>
-        <w:pStyle w:val="NoSpacing"/>
-        <w:rPr>
-          <w:rFonts w:ascii="Times New Roman" w:hAnsi="Times New Roman"/>
-          <w:sz w:val="20"/>
-          <w:szCs w:val="20"/>
-        </w:rPr>
-      </w:pPr>
-      <w:r>
-        <w:rPr>
-          <w:rFonts w:ascii="Times New Roman" w:hAnsi="Times New Roman"/>
-          <w:sz w:val="20"/>
-          <w:szCs w:val="20"/>
-          <w:highlight w:val="green"/>
-          <w:rPrChange w:id="59" w:author="Palacherla, Susmitha C" w:date="2022-09-12T11:55:00Z">
+      </w:pPr>
+      <w:r>
+        <w:rPr>
+          <w:rFonts w:ascii="Times New Roman" w:hAnsi="Times New Roman"/>
+          <w:sz w:val="20"/>
+          <w:szCs w:val="20"/>
+          <w:rPrChange w:id="83" w:author="Palacherla, Susmitha C" w:date="2022-10-05T16:15:00Z">
             <w:rPr>
               <w:rFonts w:ascii="Times New Roman" w:hAnsi="Times New Roman"/>
               <w:sz w:val="20"/>
@@ -24561,25 +24704,17 @@
             </w:rPr>
           </w:rPrChange>
         </w:rPr>
-        <w:t>sp_AT_Select_ReassignFrom_Users</w:t>
-      </w:r>
-    </w:p>
-    <w:p>
-      <w:pPr>
-        <w:pStyle w:val="NoSpacing"/>
-        <w:rPr>
-          <w:rFonts w:ascii="Times New Roman" w:hAnsi="Times New Roman"/>
-          <w:sz w:val="20"/>
-          <w:szCs w:val="20"/>
-        </w:rPr>
-      </w:pPr>
-      <w:r>
-        <w:rPr>
-          <w:rFonts w:ascii="Times New Roman" w:hAnsi="Times New Roman"/>
-          <w:sz w:val="20"/>
-          <w:szCs w:val="20"/>
-          <w:highlight w:val="green"/>
-          <w:rPrChange w:id="60" w:author="Palacherla, Susmitha C" w:date="2022-09-16T10:00:00Z">
+        <w:t>sp_AT_Select_Logs_Reassign</w:t>
+      </w:r>
+    </w:p>
+    <w:p>
+      <w:pPr>
+        <w:pStyle w:val="NoSpacing"/>
+        <w:rPr>
+          <w:rFonts w:ascii="Times New Roman" w:hAnsi="Times New Roman"/>
+          <w:sz w:val="20"/>
+          <w:szCs w:val="20"/>
+          <w:rPrChange w:id="84" w:author="Palacherla, Susmitha C" w:date="2022-10-05T16:15:00Z">
             <w:rPr>
               <w:rFonts w:ascii="Times New Roman" w:hAnsi="Times New Roman"/>
               <w:sz w:val="20"/>
@@ -24587,6 +24722,84 @@
             </w:rPr>
           </w:rPrChange>
         </w:rPr>
+      </w:pPr>
+      <w:r>
+        <w:rPr>
+          <w:rFonts w:ascii="Times New Roman" w:hAnsi="Times New Roman"/>
+          <w:sz w:val="20"/>
+          <w:szCs w:val="20"/>
+          <w:rPrChange w:id="85" w:author="Palacherla, Susmitha C" w:date="2022-10-05T16:15:00Z">
+            <w:rPr>
+              <w:rFonts w:ascii="Times New Roman" w:hAnsi="Times New Roman"/>
+              <w:sz w:val="20"/>
+              <w:szCs w:val="20"/>
+            </w:rPr>
+          </w:rPrChange>
+        </w:rPr>
+        <w:t>sp_AT_Select_Modules_By_LanID</w:t>
+      </w:r>
+    </w:p>
+    <w:p>
+      <w:pPr>
+        <w:pStyle w:val="NoSpacing"/>
+        <w:rPr>
+          <w:rFonts w:ascii="Times New Roman" w:hAnsi="Times New Roman"/>
+          <w:sz w:val="20"/>
+          <w:szCs w:val="20"/>
+          <w:rPrChange w:id="86" w:author="Palacherla, Susmitha C" w:date="2022-10-05T16:15:00Z">
+            <w:rPr>
+              <w:rFonts w:ascii="Times New Roman" w:hAnsi="Times New Roman"/>
+              <w:sz w:val="20"/>
+              <w:szCs w:val="20"/>
+            </w:rPr>
+          </w:rPrChange>
+        </w:rPr>
+      </w:pPr>
+      <w:r>
+        <w:rPr>
+          <w:rFonts w:ascii="Times New Roman" w:hAnsi="Times New Roman"/>
+          <w:sz w:val="20"/>
+          <w:szCs w:val="20"/>
+          <w:rPrChange w:id="87" w:author="Palacherla, Susmitha C" w:date="2022-10-05T16:15:00Z">
+            <w:rPr>
+              <w:rFonts w:ascii="Times New Roman" w:hAnsi="Times New Roman"/>
+              <w:sz w:val="20"/>
+              <w:szCs w:val="20"/>
+            </w:rPr>
+          </w:rPrChange>
+        </w:rPr>
+        <w:t>sp_AT_Select_ReassignFrom_Users</w:t>
+      </w:r>
+    </w:p>
+    <w:p>
+      <w:pPr>
+        <w:pStyle w:val="NoSpacing"/>
+        <w:rPr>
+          <w:rFonts w:ascii="Times New Roman" w:hAnsi="Times New Roman"/>
+          <w:sz w:val="20"/>
+          <w:szCs w:val="20"/>
+          <w:rPrChange w:id="88" w:author="Palacherla, Susmitha C" w:date="2022-10-05T16:15:00Z">
+            <w:rPr>
+              <w:rFonts w:ascii="Times New Roman" w:hAnsi="Times New Roman"/>
+              <w:sz w:val="20"/>
+              <w:szCs w:val="20"/>
+            </w:rPr>
+          </w:rPrChange>
+        </w:rPr>
+      </w:pPr>
+      <w:r>
+        <w:rPr>
+          <w:rFonts w:ascii="Times New Roman" w:hAnsi="Times New Roman"/>
+          <w:sz w:val="20"/>
+          <w:szCs w:val="20"/>
+          <w:rPrChange w:id="89" w:author="Palacherla, Susmitha C" w:date="2022-10-05T16:15:00Z">
+            <w:rPr>
+              <w:rFonts w:ascii="Times New Roman" w:hAnsi="Times New Roman"/>
+              <w:sz w:val="20"/>
+              <w:szCs w:val="20"/>
+            </w:rPr>
+          </w:rPrChange>
+        </w:rPr>
         <w:t>sp_AT_Select_ReassignTo_Users</w:t>
       </w:r>
     </w:p>
@@ -24604,6 +24817,13 @@
           <w:rFonts w:ascii="Times New Roman" w:hAnsi="Times New Roman"/>
           <w:sz w:val="20"/>
           <w:szCs w:val="20"/>
+          <w:rPrChange w:id="90" w:author="Palacherla, Susmitha C" w:date="2022-10-05T16:15:00Z">
+            <w:rPr>
+              <w:rFonts w:ascii="Times New Roman" w:hAnsi="Times New Roman"/>
+              <w:sz w:val="20"/>
+              <w:szCs w:val="20"/>
+            </w:rPr>
+          </w:rPrChange>
         </w:rPr>
         <w:t>sp_AT_Select_Roles_By_User</w:t>
       </w:r>
@@ -25197,6 +25417,7 @@
           <w:sz w:val="20"/>
           <w:szCs w:val="20"/>
         </w:rPr>
+        <w:lastRenderedPageBreak/>
         <w:t>sp_rptWarningSummary.sql</w:t>
       </w:r>
     </w:p>
@@ -25233,7 +25454,6 @@
           <w:sz w:val="20"/>
           <w:szCs w:val="20"/>
         </w:rPr>
-        <w:lastRenderedPageBreak/>
         <w:t>sp_rptWarningEmployeesBySiteAndModule.sql</w:t>
       </w:r>
     </w:p>
@@ -25721,7 +25941,7 @@
           <w:b/>
           <w:sz w:val="20"/>
           <w:szCs w:val="20"/>
-          <w:rPrChange w:id="61" w:author="Palacherla, Susmitha C" w:date="2022-09-12T11:52:00Z">
+          <w:rPrChange w:id="91" w:author="Palacherla, Susmitha C" w:date="2022-09-12T11:52:00Z">
             <w:rPr>
               <w:rFonts w:ascii="Times New Roman" w:hAnsi="Times New Roman"/>
               <w:b/>
@@ -25739,7 +25959,7 @@
           <w:b/>
           <w:sz w:val="20"/>
           <w:szCs w:val="20"/>
-          <w:rPrChange w:id="62" w:author="Palacherla, Susmitha C" w:date="2022-09-12T11:52:00Z">
+          <w:rPrChange w:id="92" w:author="Palacherla, Susmitha C" w:date="2022-09-12T11:52:00Z">
             <w:rPr>
               <w:rFonts w:ascii="Times New Roman" w:hAnsi="Times New Roman"/>
               <w:b/>
@@ -25762,7 +25982,7 @@
           <w:sz w:val="20"/>
           <w:szCs w:val="20"/>
           <w:highlight w:val="lightGray"/>
-          <w:rPrChange w:id="63" w:author="Palacherla, Susmitha C" w:date="2022-09-12T11:51:00Z">
+          <w:rPrChange w:id="93" w:author="Palacherla, Susmitha C" w:date="2022-09-12T11:51:00Z">
             <w:rPr>
               <w:rFonts w:ascii="Times New Roman" w:hAnsi="Times New Roman"/>
               <w:b/>
@@ -25773,7 +25993,7 @@
           </w:rPrChange>
         </w:rPr>
       </w:pPr>
-      <w:ins w:id="64" w:author="Palacherla, Susmitha C" w:date="2022-09-12T11:51:00Z">
+      <w:ins w:id="94" w:author="Palacherla, Susmitha C" w:date="2022-09-12T11:51:00Z">
         <w:r>
           <w:rPr>
             <w:rFonts w:ascii="Times New Roman" w:hAnsi="Times New Roman"/>
@@ -25782,7 +26002,7 @@
             <w:sz w:val="20"/>
             <w:szCs w:val="20"/>
             <w:highlight w:val="lightGray"/>
-            <w:rPrChange w:id="65" w:author="Palacherla, Susmitha C" w:date="2022-09-12T11:51:00Z">
+            <w:rPrChange w:id="95" w:author="Palacherla, Susmitha C" w:date="2022-09-12T11:51:00Z">
               <w:rPr>
                 <w:rFonts w:ascii="Times New Roman" w:hAnsi="Times New Roman"/>
                 <w:b/>
@@ -25803,7 +26023,7 @@
           <w:sz w:val="20"/>
           <w:szCs w:val="20"/>
           <w:highlight w:val="lightGray"/>
-          <w:rPrChange w:id="66" w:author="Palacherla, Susmitha C" w:date="2022-09-12T11:51:00Z">
+          <w:rPrChange w:id="96" w:author="Palacherla, Susmitha C" w:date="2022-09-12T11:51:00Z">
             <w:rPr>
               <w:rFonts w:ascii="Times New Roman" w:hAnsi="Times New Roman"/>
               <w:b/>
@@ -25823,7 +26043,7 @@
           <w:sz w:val="20"/>
           <w:szCs w:val="20"/>
           <w:highlight w:val="lightGray"/>
-          <w:rPrChange w:id="67" w:author="Palacherla, Susmitha C" w:date="2022-09-12T11:51:00Z">
+          <w:rPrChange w:id="97" w:author="Palacherla, Susmitha C" w:date="2022-09-12T11:51:00Z">
             <w:rPr>
               <w:rFonts w:ascii="Times New Roman" w:hAnsi="Times New Roman"/>
               <w:b/>
@@ -26331,6 +26551,7 @@
           <w:sz w:val="20"/>
           <w:szCs w:val="20"/>
         </w:rPr>
+        <w:lastRenderedPageBreak/>
         <w:t>fn_RemoveAlphaCharacters.sql</w:t>
       </w:r>
       <w:proofErr w:type="spellEnd"/>
@@ -26371,7 +26592,6 @@
           <w:sz w:val="20"/>
           <w:szCs w:val="20"/>
         </w:rPr>
-        <w:lastRenderedPageBreak/>
         <w:t>fn_strAddSpaceToName.sql</w:t>
       </w:r>
       <w:proofErr w:type="spellEnd"/>
@@ -26491,7 +26711,7 @@
           <w:rFonts w:ascii="Times New Roman" w:hAnsi="Times New Roman"/>
           <w:sz w:val="20"/>
           <w:szCs w:val="20"/>
-          <w:rPrChange w:id="68" w:author="Palacherla, Susmitha C" w:date="2022-09-12T11:52:00Z">
+          <w:rPrChange w:id="98" w:author="Palacherla, Susmitha C" w:date="2022-09-12T11:52:00Z">
             <w:rPr>
               <w:rFonts w:ascii="Times New Roman" w:hAnsi="Times New Roman"/>
               <w:sz w:val="20"/>
@@ -26853,7 +27073,7 @@
           <w:rFonts w:ascii="Times New Roman" w:hAnsi="Times New Roman"/>
           <w:sz w:val="20"/>
           <w:szCs w:val="20"/>
-          <w:rPrChange w:id="69" w:author="Palacherla, Susmitha C" w:date="2022-09-12T11:52:00Z">
+          <w:rPrChange w:id="99" w:author="Palacherla, Susmitha C" w:date="2022-09-12T11:52:00Z">
             <w:rPr>
               <w:rFonts w:ascii="Times New Roman" w:hAnsi="Times New Roman"/>
               <w:sz w:val="20"/>
@@ -27413,6 +27633,7 @@
           <w:sz w:val="20"/>
           <w:szCs w:val="20"/>
         </w:rPr>
+        <w:lastRenderedPageBreak/>
         <w:t>\Code\DB\Jobs\</w:t>
       </w:r>
       <w:r>
@@ -27451,7 +27672,6 @@
           <w:sz w:val="20"/>
           <w:szCs w:val="20"/>
         </w:rPr>
-        <w:lastRenderedPageBreak/>
         <w:t xml:space="preserve"> </w:t>
       </w:r>
       <w:r>
@@ -28057,7 +28277,7 @@
                 <w:szCs w:val="20"/>
               </w:rPr>
             </w:pPr>
-            <w:bookmarkStart w:id="70" w:name="_Toc464114598"/>
+            <w:bookmarkStart w:id="100" w:name="_Toc464114598"/>
             <w:r>
               <w:rPr>
                 <w:rFonts w:ascii="Times New Roman" w:hAnsi="Times New Roman"/>
@@ -28066,7 +28286,7 @@
               </w:rPr>
               <w:t>CoachingETSLoad</w:t>
             </w:r>
-            <w:bookmarkEnd w:id="70"/>
+            <w:bookmarkEnd w:id="100"/>
           </w:p>
         </w:tc>
         <w:tc>
@@ -28312,7 +28532,7 @@
                 <w:szCs w:val="20"/>
               </w:rPr>
             </w:pPr>
-            <w:bookmarkStart w:id="71" w:name="_Toc464114599"/>
+            <w:bookmarkStart w:id="101" w:name="_Toc464114599"/>
             <w:r>
               <w:rPr>
                 <w:rFonts w:ascii="Times New Roman" w:hAnsi="Times New Roman"/>
@@ -28321,7 +28541,7 @@
               </w:rPr>
               <w:t>CoachingGenericLoad</w:t>
             </w:r>
-            <w:bookmarkEnd w:id="71"/>
+            <w:bookmarkEnd w:id="101"/>
           </w:p>
           <w:p>
             <w:pPr>
@@ -28577,7 +28797,7 @@
                 <w:szCs w:val="20"/>
               </w:rPr>
             </w:pPr>
-            <w:bookmarkStart w:id="72" w:name="_Toc464114600"/>
+            <w:bookmarkStart w:id="102" w:name="_Toc464114600"/>
             <w:r>
               <w:rPr>
                 <w:rFonts w:ascii="Times New Roman" w:hAnsi="Times New Roman"/>
@@ -28586,7 +28806,7 @@
               </w:rPr>
               <w:t>CoachingHierarchyLoad</w:t>
             </w:r>
-            <w:bookmarkEnd w:id="72"/>
+            <w:bookmarkEnd w:id="102"/>
           </w:p>
           <w:p>
             <w:pPr>
@@ -28814,7 +29034,7 @@
                 <w:szCs w:val="20"/>
               </w:rPr>
             </w:pPr>
-            <w:bookmarkStart w:id="73" w:name="_Toc464114601"/>
+            <w:bookmarkStart w:id="103" w:name="_Toc464114601"/>
             <w:proofErr w:type="spellStart"/>
             <w:r>
               <w:rPr>
@@ -28824,7 +29044,7 @@
               </w:rPr>
               <w:t>CoachingKillNotifications</w:t>
             </w:r>
-            <w:bookmarkEnd w:id="73"/>
+            <w:bookmarkEnd w:id="103"/>
             <w:proofErr w:type="spellEnd"/>
           </w:p>
           <w:p>
@@ -28911,6 +29131,7 @@
                 <w:sz w:val="20"/>
                 <w:szCs w:val="20"/>
               </w:rPr>
+              <w:lastRenderedPageBreak/>
               <w:t xml:space="preserve">EXEC </w:t>
             </w:r>
             <w:proofErr w:type="spellStart"/>
@@ -28993,7 +29214,6 @@
                 <w:sz w:val="20"/>
                 <w:szCs w:val="20"/>
               </w:rPr>
-              <w:lastRenderedPageBreak/>
               <w:t xml:space="preserve">GO  </w:t>
             </w:r>
           </w:p>
@@ -29109,7 +29329,7 @@
                 <w:szCs w:val="20"/>
               </w:rPr>
             </w:pPr>
-            <w:bookmarkStart w:id="74" w:name="_Toc464114602"/>
+            <w:bookmarkStart w:id="104" w:name="_Toc464114602"/>
             <w:proofErr w:type="spellStart"/>
             <w:r>
               <w:rPr>
@@ -29119,7 +29339,7 @@
               </w:rPr>
               <w:t>CoachingNotifications</w:t>
             </w:r>
-            <w:bookmarkEnd w:id="74"/>
+            <w:bookmarkEnd w:id="104"/>
             <w:proofErr w:type="spellEnd"/>
           </w:p>
           <w:p>
@@ -29337,7 +29557,7 @@
                 <w:szCs w:val="20"/>
               </w:rPr>
             </w:pPr>
-            <w:bookmarkStart w:id="75" w:name="_Toc464114603"/>
+            <w:bookmarkStart w:id="105" w:name="_Toc464114603"/>
             <w:r>
               <w:rPr>
                 <w:rFonts w:ascii="Times New Roman" w:hAnsi="Times New Roman"/>
@@ -29346,7 +29566,7 @@
               </w:rPr>
               <w:t>CoachingOutlierLoad</w:t>
             </w:r>
-            <w:bookmarkEnd w:id="75"/>
+            <w:bookmarkEnd w:id="105"/>
           </w:p>
           <w:p>
             <w:pPr>
@@ -29592,7 +29812,7 @@
                 <w:szCs w:val="20"/>
               </w:rPr>
             </w:pPr>
-            <w:bookmarkStart w:id="76" w:name="_Toc464114604"/>
+            <w:bookmarkStart w:id="106" w:name="_Toc464114604"/>
             <w:r>
               <w:rPr>
                 <w:rFonts w:ascii="Times New Roman" w:hAnsi="Times New Roman"/>
@@ -29601,7 +29821,7 @@
               </w:rPr>
               <w:t>CoachingQualityLoad</w:t>
             </w:r>
-            <w:bookmarkEnd w:id="76"/>
+            <w:bookmarkEnd w:id="106"/>
           </w:p>
           <w:p>
             <w:pPr>
@@ -29847,7 +30067,7 @@
                 <w:szCs w:val="20"/>
               </w:rPr>
             </w:pPr>
-            <w:bookmarkStart w:id="77" w:name="_Toc464114605"/>
+            <w:bookmarkStart w:id="107" w:name="_Toc464114605"/>
             <w:r>
               <w:rPr>
                 <w:rFonts w:ascii="Times New Roman" w:hAnsi="Times New Roman"/>
@@ -29856,7 +30076,7 @@
               </w:rPr>
               <w:t>CoachingQualityOtherLoad</w:t>
             </w:r>
-            <w:bookmarkEnd w:id="77"/>
+            <w:bookmarkEnd w:id="107"/>
           </w:p>
           <w:p>
             <w:pPr>
@@ -30102,7 +30322,7 @@
                 <w:szCs w:val="20"/>
               </w:rPr>
             </w:pPr>
-            <w:bookmarkStart w:id="78" w:name="_Toc464114606"/>
+            <w:bookmarkStart w:id="108" w:name="_Toc464114606"/>
             <w:proofErr w:type="spellStart"/>
             <w:r>
               <w:rPr>
@@ -30112,7 +30332,7 @@
               </w:rPr>
               <w:t>CoachingReminders</w:t>
             </w:r>
-            <w:bookmarkEnd w:id="78"/>
+            <w:bookmarkEnd w:id="108"/>
             <w:proofErr w:type="spellEnd"/>
           </w:p>
           <w:p>
@@ -30330,7 +30550,7 @@
                 <w:szCs w:val="20"/>
               </w:rPr>
             </w:pPr>
-            <w:bookmarkStart w:id="79" w:name="_Toc464114607"/>
+            <w:bookmarkStart w:id="109" w:name="_Toc464114607"/>
             <w:proofErr w:type="spellStart"/>
             <w:r>
               <w:rPr>
@@ -30340,7 +30560,7 @@
               </w:rPr>
               <w:t>CoachingSurveyLoad</w:t>
             </w:r>
-            <w:bookmarkEnd w:id="79"/>
+            <w:bookmarkEnd w:id="109"/>
             <w:proofErr w:type="spellEnd"/>
           </w:p>
           <w:p>
@@ -30638,7 +30858,7 @@
                 <w:szCs w:val="20"/>
               </w:rPr>
             </w:pPr>
-            <w:bookmarkStart w:id="80" w:name="_Toc464114608"/>
+            <w:bookmarkStart w:id="110" w:name="_Toc464114608"/>
             <w:proofErr w:type="spellStart"/>
             <w:r>
               <w:rPr>
@@ -30648,7 +30868,7 @@
               </w:rPr>
               <w:t>CoachingSurveyReminders</w:t>
             </w:r>
-            <w:bookmarkEnd w:id="80"/>
+            <w:bookmarkEnd w:id="110"/>
             <w:proofErr w:type="spellEnd"/>
           </w:p>
           <w:p>
@@ -30681,6 +30901,7 @@
                 <w:sz w:val="20"/>
                 <w:szCs w:val="20"/>
               </w:rPr>
+              <w:lastRenderedPageBreak/>
               <w:t>Type: Operating System (</w:t>
             </w:r>
             <w:proofErr w:type="spellStart"/>
@@ -30717,6 +30938,7 @@
                 <w:sz w:val="20"/>
                 <w:szCs w:val="20"/>
               </w:rPr>
+              <w:lastRenderedPageBreak/>
               <w:t xml:space="preserve">Run As: </w:t>
             </w:r>
             <w:proofErr w:type="spellStart"/>
@@ -30763,7 +30985,6 @@
                 <w:sz w:val="20"/>
                 <w:szCs w:val="20"/>
               </w:rPr>
-              <w:lastRenderedPageBreak/>
               <w:t xml:space="preserve">start /w wscript.exe </w:t>
             </w:r>
             <w:hyperlink r:id="rId17" w:history="1">
@@ -30918,7 +31139,7 @@
                 <w:szCs w:val="20"/>
               </w:rPr>
             </w:pPr>
-            <w:bookmarkStart w:id="81" w:name="_Toc464114609"/>
+            <w:bookmarkStart w:id="111" w:name="_Toc464114609"/>
             <w:r>
               <w:rPr>
                 <w:rFonts w:ascii="Times New Roman" w:hAnsi="Times New Roman"/>
@@ -30927,7 +31148,7 @@
               </w:rPr>
               <w:t>CoachingTrainingLoad</w:t>
             </w:r>
-            <w:bookmarkEnd w:id="81"/>
+            <w:bookmarkEnd w:id="111"/>
           </w:p>
         </w:tc>
         <w:tc>
@@ -32384,6 +32605,7 @@
           <w:sz w:val="20"/>
           <w:szCs w:val="20"/>
         </w:rPr>
+        <w:lastRenderedPageBreak/>
         <w:t xml:space="preserve">SSIS config file </w:t>
       </w:r>
       <w:r>
@@ -32471,7 +32693,6 @@
           <w:sz w:val="20"/>
           <w:szCs w:val="20"/>
         </w:rPr>
-        <w:lastRenderedPageBreak/>
         <w:tab/>
         <w:t>TEST</w:t>
       </w:r>
@@ -33631,15 +33852,15 @@
     <w:r>
       <w:fldChar w:fldCharType="separate"/>
     </w:r>
-    <w:ins w:id="82" w:author="Palacherla, Susmitha C" w:date="2022-09-16T09:58:00Z">
+    <w:ins w:id="112" w:author="Palacherla, Susmitha C" w:date="2022-10-05T16:07:00Z">
       <w:r>
         <w:rPr>
           <w:noProof/>
         </w:rPr>
-        <w:t>9/16/2022</w:t>
+        <w:t>10/5/2022</w:t>
       </w:r>
     </w:ins>
-    <w:del w:id="83" w:author="Palacherla, Susmitha C" w:date="2022-09-16T09:58:00Z">
+    <w:del w:id="113" w:author="Palacherla, Susmitha C" w:date="2022-09-16T09:58:00Z">
       <w:r>
         <w:rPr>
           <w:noProof/>

</xml_diff>

<commit_message>
TFS 27375 - Work at Home Category and Subcategory updates - Additional changes.
git-tfs-id: [https://tfs.omnicloud.local/tfs/cco%20program/]$/eCoaching_V2;C53376
</commit_message>
<xml_diff>
--- a/Runbook/DB/CCO_eCoaching_Log_DB_Runbook.docx
+++ b/Runbook/DB/CCO_eCoaching_Log_DB_Runbook.docx
@@ -1007,50 +1007,90 @@
           <w:bCs/>
         </w:rPr>
       </w:pPr>
-      <w:ins w:id="13" w:author="Palacherla, Susmitha C" w:date="2023-11-30T16:23:00Z">
+      <w:ins w:id="13" w:author="Palacherla, Susmitha C" w:date="2023-12-07T14:37:00Z">
         <w:r>
           <w:rPr>
             <w:rFonts w:ascii="Times New Roman (PCL6)" w:hAnsi="Times New Roman (PCL6)"/>
             <w:bCs/>
             <w:highlight w:val="green"/>
-            <w:rPrChange w:id="14" w:author="Palacherla, Susmitha C" w:date="2023-11-30T16:24:00Z">
-              <w:rPr>
-                <w:rFonts w:ascii="Times New Roman (PCL6)" w:hAnsi="Times New Roman (PCL6)"/>
-                <w:bCs/>
-              </w:rPr>
-            </w:rPrChange>
           </w:rPr>
-          <w:t>1 Stored Pro</w:t>
+          <w:t>2</w:t>
         </w:r>
       </w:ins>
-      <w:ins w:id="15" w:author="Palacherla, Susmitha C" w:date="2023-11-30T16:24:00Z">
+      <w:ins w:id="14" w:author="Palacherla, Susmitha C" w:date="2023-11-30T16:23:00Z">
         <w:r>
           <w:rPr>
             <w:rFonts w:ascii="Times New Roman (PCL6)" w:hAnsi="Times New Roman (PCL6)"/>
             <w:bCs/>
             <w:highlight w:val="green"/>
-            <w:rPrChange w:id="16" w:author="Palacherla, Susmitha C" w:date="2023-11-30T16:24:00Z">
+            <w:rPrChange w:id="15" w:author="Palacherla, Susmitha C" w:date="2023-11-30T16:24:00Z">
               <w:rPr>
                 <w:rFonts w:ascii="Times New Roman (PCL6)" w:hAnsi="Times New Roman (PCL6)"/>
                 <w:bCs/>
               </w:rPr>
             </w:rPrChange>
           </w:rPr>
-          <w:t>cedure</w:t>
+          <w:t xml:space="preserve"> Stored Pro</w:t>
         </w:r>
       </w:ins>
-    </w:p>
-    <w:p>
-      <w:pPr>
-        <w:pStyle w:val="NoSpacing"/>
-        <w:rPr>
-          <w:del w:id="17" w:author="Palacherla, Susmitha C" w:date="2023-11-29T16:42:00Z"/>
+      <w:ins w:id="16" w:author="Palacherla, Susmitha C" w:date="2023-11-30T16:24:00Z">
+        <w:r>
+          <w:rPr>
+            <w:rFonts w:ascii="Times New Roman (PCL6)" w:hAnsi="Times New Roman (PCL6)"/>
+            <w:bCs/>
+            <w:highlight w:val="green"/>
+            <w:rPrChange w:id="17" w:author="Palacherla, Susmitha C" w:date="2023-11-30T16:24:00Z">
+              <w:rPr>
+                <w:rFonts w:ascii="Times New Roman (PCL6)" w:hAnsi="Times New Roman (PCL6)"/>
+                <w:bCs/>
+              </w:rPr>
+            </w:rPrChange>
+          </w:rPr>
+          <w:t>cedur</w:t>
+        </w:r>
+        <w:r>
+          <w:rPr>
+            <w:rFonts w:ascii="Times New Roman (PCL6)" w:hAnsi="Times New Roman (PCL6)"/>
+            <w:bCs/>
+            <w:highlight w:val="green"/>
+            <w:rPrChange w:id="18" w:author="Palacherla, Susmitha C" w:date="2023-12-07T14:37:00Z">
+              <w:rPr>
+                <w:rFonts w:ascii="Times New Roman (PCL6)" w:hAnsi="Times New Roman (PCL6)"/>
+                <w:bCs/>
+              </w:rPr>
+            </w:rPrChange>
+          </w:rPr>
+          <w:t>e</w:t>
+        </w:r>
+      </w:ins>
+      <w:ins w:id="19" w:author="Palacherla, Susmitha C" w:date="2023-12-07T14:37:00Z">
+        <w:r>
+          <w:rPr>
+            <w:rFonts w:ascii="Times New Roman (PCL6)" w:hAnsi="Times New Roman (PCL6)"/>
+            <w:bCs/>
+            <w:highlight w:val="green"/>
+            <w:rPrChange w:id="20" w:author="Palacherla, Susmitha C" w:date="2023-12-07T14:37:00Z">
+              <w:rPr>
+                <w:rFonts w:ascii="Times New Roman (PCL6)" w:hAnsi="Times New Roman (PCL6)"/>
+                <w:bCs/>
+              </w:rPr>
+            </w:rPrChange>
+          </w:rPr>
+          <w:t>s</w:t>
+        </w:r>
+      </w:ins>
+    </w:p>
+    <w:p>
+      <w:pPr>
+        <w:pStyle w:val="NoSpacing"/>
+        <w:rPr>
+          <w:del w:id="21" w:author="Palacherla, Susmitha C" w:date="2023-11-29T16:42:00Z"/>
           <w:rFonts w:ascii="Times New Roman (PCL6)" w:hAnsi="Times New Roman (PCL6)"/>
           <w:bCs/>
           <w:highlight w:val="green"/>
         </w:rPr>
       </w:pPr>
-      <w:del w:id="18" w:author="Palacherla, Susmitha C" w:date="2023-11-29T16:42:00Z">
+      <w:del w:id="22" w:author="Palacherla, Susmitha C" w:date="2023-11-29T16:42:00Z">
         <w:r>
           <w:rPr>
             <w:rFonts w:ascii="Times New Roman (PCL6)" w:hAnsi="Times New Roman (PCL6)"/>
@@ -1065,12 +1105,12 @@
       <w:pPr>
         <w:pStyle w:val="NoSpacing"/>
         <w:rPr>
-          <w:del w:id="19" w:author="Palacherla, Susmitha C" w:date="2023-11-29T16:42:00Z"/>
+          <w:del w:id="23" w:author="Palacherla, Susmitha C" w:date="2023-11-29T16:42:00Z"/>
           <w:rFonts w:ascii="Times New Roman (PCL6)" w:hAnsi="Times New Roman (PCL6)"/>
           <w:bCs/>
         </w:rPr>
       </w:pPr>
-      <w:del w:id="20" w:author="Palacherla, Susmitha C" w:date="2023-11-29T16:42:00Z">
+      <w:del w:id="24" w:author="Palacherla, Susmitha C" w:date="2023-11-29T16:42:00Z">
         <w:r>
           <w:rPr>
             <w:rFonts w:ascii="Times New Roman (PCL6)" w:hAnsi="Times New Roman (PCL6)"/>
@@ -5491,78 +5531,6 @@
           <w:sz w:val="20"/>
           <w:szCs w:val="20"/>
           <w:highlight w:val="yellow"/>
-          <w:rPrChange w:id="21" w:author="Palacherla, Susmitha C" w:date="2023-11-30T16:24:00Z">
-            <w:rPr>
-              <w:rFonts w:ascii="Times New Roman" w:hAnsi="Times New Roman"/>
-              <w:b/>
-              <w:sz w:val="20"/>
-              <w:szCs w:val="20"/>
-            </w:rPr>
-          </w:rPrChange>
-        </w:rPr>
-        <w:t>Stored Procedures:</w:t>
-      </w:r>
-      <w:r>
-        <w:rPr>
-          <w:rFonts w:ascii="Times New Roman" w:hAnsi="Times New Roman"/>
-          <w:b/>
-          <w:sz w:val="20"/>
-          <w:szCs w:val="20"/>
-          <w:highlight w:val="yellow"/>
-          <w:rPrChange w:id="22" w:author="Palacherla, Susmitha C" w:date="2023-11-30T16:24:00Z">
-            <w:rPr>
-              <w:rFonts w:ascii="Times New Roman" w:hAnsi="Times New Roman"/>
-              <w:b/>
-              <w:sz w:val="20"/>
-              <w:szCs w:val="20"/>
-            </w:rPr>
-          </w:rPrChange>
-        </w:rPr>
-        <w:t xml:space="preserve"> </w:t>
-      </w:r>
-      <w:r>
-        <w:rPr>
-          <w:rFonts w:ascii="Times New Roman" w:hAnsi="Times New Roman"/>
-          <w:b/>
-          <w:sz w:val="20"/>
-          <w:szCs w:val="20"/>
-          <w:highlight w:val="yellow"/>
-          <w:rPrChange w:id="23" w:author="Palacherla, Susmitha C" w:date="2023-11-30T16:24:00Z">
-            <w:rPr>
-              <w:rFonts w:ascii="Times New Roman" w:hAnsi="Times New Roman"/>
-              <w:b/>
-              <w:sz w:val="20"/>
-              <w:szCs w:val="20"/>
-            </w:rPr>
-          </w:rPrChange>
-        </w:rPr>
-        <w:t>\eCoaching_V2\Code\DB\</w:t>
-      </w:r>
-      <w:r>
-        <w:rPr>
-          <w:rFonts w:ascii="Times New Roman" w:hAnsi="Times New Roman"/>
-          <w:b/>
-          <w:sz w:val="20"/>
-          <w:szCs w:val="20"/>
-          <w:highlight w:val="yellow"/>
-          <w:rPrChange w:id="24" w:author="Palacherla, Susmitha C" w:date="2023-11-30T16:24:00Z">
-            <w:rPr>
-              <w:rFonts w:ascii="Times New Roman" w:hAnsi="Times New Roman"/>
-              <w:b/>
-              <w:sz w:val="20"/>
-              <w:szCs w:val="20"/>
-            </w:rPr>
-          </w:rPrChange>
-        </w:rPr>
-        <w:t>Stored Procedures</w:t>
-      </w:r>
-      <w:r>
-        <w:rPr>
-          <w:rFonts w:ascii="Times New Roman" w:hAnsi="Times New Roman"/>
-          <w:b/>
-          <w:sz w:val="20"/>
-          <w:szCs w:val="20"/>
-          <w:highlight w:val="yellow"/>
           <w:rPrChange w:id="25" w:author="Palacherla, Susmitha C" w:date="2023-11-30T16:24:00Z">
             <w:rPr>
               <w:rFonts w:ascii="Times New Roman" w:hAnsi="Times New Roman"/>
@@ -5572,6 +5540,78 @@
             </w:rPr>
           </w:rPrChange>
         </w:rPr>
+        <w:t>Stored Procedures:</w:t>
+      </w:r>
+      <w:r>
+        <w:rPr>
+          <w:rFonts w:ascii="Times New Roman" w:hAnsi="Times New Roman"/>
+          <w:b/>
+          <w:sz w:val="20"/>
+          <w:szCs w:val="20"/>
+          <w:highlight w:val="yellow"/>
+          <w:rPrChange w:id="26" w:author="Palacherla, Susmitha C" w:date="2023-11-30T16:24:00Z">
+            <w:rPr>
+              <w:rFonts w:ascii="Times New Roman" w:hAnsi="Times New Roman"/>
+              <w:b/>
+              <w:sz w:val="20"/>
+              <w:szCs w:val="20"/>
+            </w:rPr>
+          </w:rPrChange>
+        </w:rPr>
+        <w:t xml:space="preserve"> </w:t>
+      </w:r>
+      <w:r>
+        <w:rPr>
+          <w:rFonts w:ascii="Times New Roman" w:hAnsi="Times New Roman"/>
+          <w:b/>
+          <w:sz w:val="20"/>
+          <w:szCs w:val="20"/>
+          <w:highlight w:val="yellow"/>
+          <w:rPrChange w:id="27" w:author="Palacherla, Susmitha C" w:date="2023-11-30T16:24:00Z">
+            <w:rPr>
+              <w:rFonts w:ascii="Times New Roman" w:hAnsi="Times New Roman"/>
+              <w:b/>
+              <w:sz w:val="20"/>
+              <w:szCs w:val="20"/>
+            </w:rPr>
+          </w:rPrChange>
+        </w:rPr>
+        <w:t>\eCoaching_V2\Code\DB\</w:t>
+      </w:r>
+      <w:r>
+        <w:rPr>
+          <w:rFonts w:ascii="Times New Roman" w:hAnsi="Times New Roman"/>
+          <w:b/>
+          <w:sz w:val="20"/>
+          <w:szCs w:val="20"/>
+          <w:highlight w:val="yellow"/>
+          <w:rPrChange w:id="28" w:author="Palacherla, Susmitha C" w:date="2023-11-30T16:24:00Z">
+            <w:rPr>
+              <w:rFonts w:ascii="Times New Roman" w:hAnsi="Times New Roman"/>
+              <w:b/>
+              <w:sz w:val="20"/>
+              <w:szCs w:val="20"/>
+            </w:rPr>
+          </w:rPrChange>
+        </w:rPr>
+        <w:t>Stored Procedures</w:t>
+      </w:r>
+      <w:r>
+        <w:rPr>
+          <w:rFonts w:ascii="Times New Roman" w:hAnsi="Times New Roman"/>
+          <w:b/>
+          <w:sz w:val="20"/>
+          <w:szCs w:val="20"/>
+          <w:highlight w:val="yellow"/>
+          <w:rPrChange w:id="29" w:author="Palacherla, Susmitha C" w:date="2023-11-30T16:24:00Z">
+            <w:rPr>
+              <w:rFonts w:ascii="Times New Roman" w:hAnsi="Times New Roman"/>
+              <w:b/>
+              <w:sz w:val="20"/>
+              <w:szCs w:val="20"/>
+            </w:rPr>
+          </w:rPrChange>
+        </w:rPr>
         <w:t>\</w:t>
       </w:r>
     </w:p>
@@ -5581,7 +5621,7 @@
         <w:rPr>
           <w:rFonts w:ascii="Times New Roman (PCL6)" w:hAnsi="Times New Roman (PCL6)"/>
           <w:highlight w:val="yellow"/>
-          <w:rPrChange w:id="26" w:author="Palacherla, Susmitha C" w:date="2023-11-30T16:24:00Z">
+          <w:rPrChange w:id="30" w:author="Palacherla, Susmitha C" w:date="2023-11-30T16:24:00Z">
             <w:rPr>
               <w:rFonts w:ascii="Times New Roman (PCL6)" w:hAnsi="Times New Roman (PCL6)"/>
               <w:b/>
@@ -5594,7 +5634,7 @@
         <w:rPr>
           <w:rFonts w:ascii="Times New Roman (PCL6)" w:hAnsi="Times New Roman (PCL6)"/>
           <w:highlight w:val="yellow"/>
-          <w:rPrChange w:id="27" w:author="Palacherla, Susmitha C" w:date="2023-11-30T16:24:00Z">
+          <w:rPrChange w:id="31" w:author="Palacherla, Susmitha C" w:date="2023-11-30T16:24:00Z">
             <w:rPr>
               <w:rFonts w:ascii="Times New Roman (PCL6)" w:hAnsi="Times New Roman (PCL6)"/>
               <w:b/>
@@ -6000,545 +6040,8 @@
           <w:rFonts w:ascii="Times New Roman" w:hAnsi="Times New Roman"/>
           <w:sz w:val="20"/>
           <w:szCs w:val="20"/>
-        </w:rPr>
-        <w:t>sp_SelectCoaching4Reminder</w:t>
-      </w:r>
-    </w:p>
-    <w:p>
-      <w:pPr>
-        <w:pStyle w:val="NoSpacing"/>
-        <w:rPr>
-          <w:rFonts w:ascii="Times New Roman" w:hAnsi="Times New Roman"/>
-          <w:sz w:val="20"/>
-          <w:szCs w:val="20"/>
-        </w:rPr>
-      </w:pPr>
-      <w:r>
-        <w:rPr>
-          <w:rFonts w:ascii="Times New Roman" w:hAnsi="Times New Roman"/>
-          <w:sz w:val="20"/>
-          <w:szCs w:val="20"/>
-        </w:rPr>
-        <w:t>sp_SelectSurvey4Reminder.sql</w:t>
-      </w:r>
-    </w:p>
-    <w:p>
-      <w:pPr>
-        <w:pStyle w:val="NoSpacing"/>
-        <w:rPr>
-          <w:rFonts w:ascii="Times New Roman" w:hAnsi="Times New Roman"/>
-          <w:sz w:val="20"/>
-          <w:szCs w:val="20"/>
-        </w:rPr>
-      </w:pPr>
-    </w:p>
-    <w:p>
-      <w:pPr>
-        <w:pStyle w:val="NoSpacing"/>
-        <w:rPr>
-          <w:rFonts w:ascii="Times New Roman" w:hAnsi="Times New Roman"/>
-          <w:sz w:val="20"/>
-          <w:szCs w:val="20"/>
-        </w:rPr>
-      </w:pPr>
-      <w:r>
-        <w:rPr>
-          <w:rFonts w:ascii="Times New Roman" w:hAnsi="Times New Roman"/>
-          <w:sz w:val="20"/>
-          <w:szCs w:val="20"/>
-        </w:rPr>
-        <w:t xml:space="preserve">sp_UpdateFeedMailSent </w:t>
-      </w:r>
-    </w:p>
-    <w:p>
-      <w:pPr>
-        <w:pStyle w:val="NoSpacing"/>
-        <w:rPr>
-          <w:rFonts w:ascii="Times New Roman" w:hAnsi="Times New Roman"/>
-          <w:sz w:val="20"/>
-          <w:szCs w:val="20"/>
-        </w:rPr>
-      </w:pPr>
-      <w:r>
-        <w:rPr>
-          <w:rFonts w:ascii="Times New Roman" w:hAnsi="Times New Roman"/>
-          <w:sz w:val="20"/>
-          <w:szCs w:val="20"/>
-        </w:rPr>
-        <w:t>sp_UpdateReminderMailSent</w:t>
-      </w:r>
-    </w:p>
-    <w:p>
-      <w:pPr>
-        <w:pStyle w:val="NoSpacing"/>
-        <w:rPr>
-          <w:rFonts w:ascii="Times New Roman" w:hAnsi="Times New Roman"/>
-          <w:sz w:val="20"/>
-          <w:szCs w:val="20"/>
-        </w:rPr>
-      </w:pPr>
-      <w:r>
-        <w:rPr>
-          <w:rFonts w:ascii="Times New Roman" w:hAnsi="Times New Roman"/>
-          <w:sz w:val="20"/>
-          <w:szCs w:val="20"/>
-        </w:rPr>
-        <w:t>sp_UpdateSurveyMailSent</w:t>
-      </w:r>
-    </w:p>
-    <w:p>
-      <w:pPr>
-        <w:pStyle w:val="NoSpacing"/>
-        <w:rPr>
-          <w:rFonts w:ascii="Times New Roman" w:hAnsi="Times New Roman"/>
-          <w:sz w:val="20"/>
-          <w:szCs w:val="20"/>
-        </w:rPr>
-      </w:pPr>
-    </w:p>
-    <w:p>
-      <w:pPr>
-        <w:pStyle w:val="NoSpacing"/>
-        <w:rPr>
-          <w:rFonts w:ascii="Times New Roman" w:hAnsi="Times New Roman"/>
-          <w:sz w:val="20"/>
-          <w:szCs w:val="20"/>
-        </w:rPr>
-      </w:pPr>
-    </w:p>
-    <w:p>
-      <w:pPr>
-        <w:pStyle w:val="NoSpacing"/>
-        <w:rPr>
-          <w:rFonts w:ascii="Times New Roman" w:hAnsi="Times New Roman"/>
-          <w:b/>
-          <w:sz w:val="20"/>
-          <w:szCs w:val="20"/>
-        </w:rPr>
-      </w:pPr>
-      <w:r>
-        <w:rPr>
-          <w:rFonts w:ascii="Times New Roman" w:hAnsi="Times New Roman"/>
-          <w:b/>
-          <w:sz w:val="20"/>
-          <w:szCs w:val="20"/>
-        </w:rPr>
-        <w:t>--Maintenance and HouseKeeping</w:t>
-      </w:r>
-    </w:p>
-    <w:p>
-      <w:pPr>
-        <w:pStyle w:val="NoSpacing"/>
-        <w:rPr>
-          <w:rFonts w:ascii="Times New Roman" w:hAnsi="Times New Roman"/>
-          <w:sz w:val="20"/>
-          <w:szCs w:val="20"/>
-        </w:rPr>
-      </w:pPr>
-      <w:r>
-        <w:rPr>
-          <w:rFonts w:ascii="Times New Roman" w:hAnsi="Times New Roman"/>
-          <w:sz w:val="20"/>
-          <w:szCs w:val="20"/>
-        </w:rPr>
-        <w:t>sp_Insert_Into_Coaching_Log_Archive</w:t>
-      </w:r>
-    </w:p>
-    <w:p>
-      <w:pPr>
-        <w:pStyle w:val="NoSpacing"/>
-        <w:rPr>
-          <w:rFonts w:ascii="Times New Roman" w:hAnsi="Times New Roman"/>
-          <w:sz w:val="20"/>
-          <w:szCs w:val="20"/>
-        </w:rPr>
-      </w:pPr>
-      <w:r>
-        <w:rPr>
-          <w:rFonts w:ascii="Times New Roman" w:hAnsi="Times New Roman"/>
-          <w:sz w:val="20"/>
-          <w:szCs w:val="20"/>
-        </w:rPr>
-        <w:t>sp_InactivateExpiredWarningLogs</w:t>
-      </w:r>
-    </w:p>
-    <w:p>
-      <w:pPr>
-        <w:pStyle w:val="NoSpacing"/>
-        <w:rPr>
-          <w:rFonts w:ascii="Times New Roman" w:hAnsi="Times New Roman"/>
-          <w:sz w:val="20"/>
-          <w:szCs w:val="20"/>
-        </w:rPr>
-      </w:pPr>
-      <w:r>
-        <w:rPr>
-          <w:rFonts w:ascii="Times New Roman" w:hAnsi="Times New Roman"/>
-          <w:sz w:val="20"/>
-          <w:szCs w:val="20"/>
-        </w:rPr>
-        <w:t>sp_InactivateCoachingLogsForTerms</w:t>
-      </w:r>
-    </w:p>
-    <w:p>
-      <w:pPr>
-        <w:pStyle w:val="NoSpacing"/>
-        <w:rPr>
-          <w:rFonts w:ascii="Times New Roman" w:hAnsi="Times New Roman"/>
-          <w:sz w:val="20"/>
-          <w:szCs w:val="20"/>
-        </w:rPr>
-      </w:pPr>
-    </w:p>
-    <w:p>
-      <w:pPr>
-        <w:pStyle w:val="NoSpacing"/>
-        <w:rPr>
-          <w:rFonts w:ascii="Times New Roman" w:hAnsi="Times New Roman"/>
-          <w:sz w:val="20"/>
-          <w:szCs w:val="20"/>
-        </w:rPr>
-      </w:pPr>
-    </w:p>
-    <w:p>
-      <w:pPr>
-        <w:pStyle w:val="NoSpacing"/>
-        <w:rPr>
-          <w:rFonts w:ascii="Times New Roman" w:hAnsi="Times New Roman"/>
-          <w:sz w:val="20"/>
-          <w:szCs w:val="20"/>
-        </w:rPr>
-      </w:pPr>
-    </w:p>
-    <w:p>
-      <w:pPr>
-        <w:pStyle w:val="NoSpacing"/>
-        <w:rPr>
-          <w:rFonts w:ascii="Times New Roman" w:hAnsi="Times New Roman"/>
-          <w:b/>
-          <w:sz w:val="20"/>
-          <w:szCs w:val="20"/>
-        </w:rPr>
-      </w:pPr>
-      <w:r>
-        <w:rPr>
-          <w:rFonts w:ascii="Times New Roman" w:hAnsi="Times New Roman"/>
-          <w:b/>
-          <w:sz w:val="20"/>
-          <w:szCs w:val="20"/>
-        </w:rPr>
-        <w:t>--</w:t>
-      </w:r>
-      <w:r>
-        <w:rPr>
-          <w:rFonts w:ascii="Times New Roman" w:hAnsi="Times New Roman"/>
-          <w:b/>
-          <w:sz w:val="20"/>
-          <w:szCs w:val="20"/>
-        </w:rPr>
-        <w:t>Dashboard:</w:t>
-      </w:r>
-      <w:r>
-        <w:rPr>
-          <w:rFonts w:ascii="Times New Roman" w:hAnsi="Times New Roman"/>
-          <w:b/>
-          <w:sz w:val="20"/>
-          <w:szCs w:val="20"/>
-        </w:rPr>
-        <w:t xml:space="preserve"> New Submissions</w:t>
-      </w:r>
-    </w:p>
-    <w:p>
-      <w:pPr>
-        <w:pStyle w:val="NoSpacing"/>
-        <w:rPr>
-          <w:rFonts w:ascii="Times New Roman" w:hAnsi="Times New Roman"/>
-          <w:sz w:val="20"/>
-          <w:szCs w:val="20"/>
-        </w:rPr>
-      </w:pPr>
-      <w:bookmarkStart w:id="28" w:name="_Toc512344586"/>
-      <w:proofErr w:type="spellStart"/>
-      <w:r>
-        <w:rPr>
-          <w:rFonts w:ascii="Times New Roman" w:hAnsi="Times New Roman"/>
-          <w:sz w:val="20"/>
-          <w:szCs w:val="20"/>
-        </w:rPr>
-        <w:t>sp_select_employee_</w:t>
-      </w:r>
-      <w:proofErr w:type="gramStart"/>
-      <w:r>
-        <w:rPr>
-          <w:rFonts w:ascii="Times New Roman" w:hAnsi="Times New Roman"/>
-          <w:sz w:val="20"/>
-          <w:szCs w:val="20"/>
-        </w:rPr>
-        <w:t>details</w:t>
-      </w:r>
-      <w:bookmarkEnd w:id="28"/>
-      <w:proofErr w:type="spellEnd"/>
-      <w:proofErr w:type="gramEnd"/>
-    </w:p>
-    <w:p>
-      <w:pPr>
-        <w:pStyle w:val="NoSpacing"/>
-        <w:rPr>
-          <w:rFonts w:ascii="Times New Roman" w:hAnsi="Times New Roman"/>
-          <w:sz w:val="20"/>
-          <w:szCs w:val="20"/>
-        </w:rPr>
-      </w:pPr>
-      <w:proofErr w:type="spellStart"/>
-      <w:r>
-        <w:rPr>
-          <w:rFonts w:ascii="Times New Roman" w:hAnsi="Times New Roman"/>
-          <w:sz w:val="20"/>
-          <w:szCs w:val="20"/>
-        </w:rPr>
-        <w:t>sp_select_modules_by_job_</w:t>
-      </w:r>
-      <w:proofErr w:type="gramStart"/>
-      <w:r>
-        <w:rPr>
-          <w:rFonts w:ascii="Times New Roman" w:hAnsi="Times New Roman"/>
-          <w:sz w:val="20"/>
-          <w:szCs w:val="20"/>
-        </w:rPr>
-        <w:t>code</w:t>
-      </w:r>
-      <w:proofErr w:type="spellEnd"/>
-      <w:proofErr w:type="gramEnd"/>
-      <w:r>
-        <w:rPr>
-          <w:rFonts w:ascii="Times New Roman" w:hAnsi="Times New Roman"/>
-          <w:sz w:val="20"/>
-          <w:szCs w:val="20"/>
-        </w:rPr>
-        <w:t xml:space="preserve"> </w:t>
-      </w:r>
-    </w:p>
-    <w:p>
-      <w:pPr>
-        <w:pStyle w:val="NoSpacing"/>
-        <w:rPr>
-          <w:rFonts w:ascii="Times New Roman" w:hAnsi="Times New Roman"/>
-          <w:sz w:val="20"/>
-          <w:szCs w:val="20"/>
-        </w:rPr>
-      </w:pPr>
-      <w:r>
-        <w:rPr>
-          <w:rFonts w:ascii="Times New Roman" w:hAnsi="Times New Roman"/>
-          <w:sz w:val="20"/>
-          <w:szCs w:val="20"/>
-        </w:rPr>
-        <w:t>sp_Select_Employees_By_Module</w:t>
-      </w:r>
-    </w:p>
-    <w:p>
-      <w:pPr>
-        <w:pStyle w:val="NoSpacing"/>
-        <w:rPr>
-          <w:rFonts w:ascii="Times New Roman" w:hAnsi="Times New Roman"/>
-          <w:sz w:val="20"/>
-          <w:szCs w:val="20"/>
-        </w:rPr>
-      </w:pPr>
-      <w:proofErr w:type="spellStart"/>
-      <w:r>
-        <w:rPr>
-          <w:rFonts w:ascii="Times New Roman" w:hAnsi="Times New Roman"/>
-          <w:sz w:val="20"/>
-          <w:szCs w:val="20"/>
-        </w:rPr>
-        <w:t>sp_select_</w:t>
-      </w:r>
-      <w:r>
-        <w:rPr>
-          <w:rFonts w:ascii="Times New Roman" w:hAnsi="Times New Roman"/>
-          <w:sz w:val="20"/>
-          <w:szCs w:val="20"/>
-        </w:rPr>
-        <w:t>E</w:t>
-      </w:r>
-      <w:r>
-        <w:rPr>
-          <w:rFonts w:ascii="Times New Roman" w:hAnsi="Times New Roman"/>
-          <w:sz w:val="20"/>
-          <w:szCs w:val="20"/>
-        </w:rPr>
-        <w:t>mployees_by_</w:t>
-      </w:r>
-      <w:r>
-        <w:rPr>
-          <w:rFonts w:ascii="Times New Roman" w:hAnsi="Times New Roman"/>
-          <w:sz w:val="20"/>
-          <w:szCs w:val="20"/>
-        </w:rPr>
-        <w:t>M</w:t>
-      </w:r>
-      <w:r>
-        <w:rPr>
-          <w:rFonts w:ascii="Times New Roman" w:hAnsi="Times New Roman"/>
-          <w:sz w:val="20"/>
-          <w:szCs w:val="20"/>
-        </w:rPr>
-        <w:t>odule_and_</w:t>
-      </w:r>
-      <w:proofErr w:type="gramStart"/>
-      <w:r>
-        <w:rPr>
-          <w:rFonts w:ascii="Times New Roman" w:hAnsi="Times New Roman"/>
-          <w:sz w:val="20"/>
-          <w:szCs w:val="20"/>
-        </w:rPr>
-        <w:t>S</w:t>
-      </w:r>
-      <w:r>
-        <w:rPr>
-          <w:rFonts w:ascii="Times New Roman" w:hAnsi="Times New Roman"/>
-          <w:sz w:val="20"/>
-          <w:szCs w:val="20"/>
-        </w:rPr>
-        <w:t>ite</w:t>
-      </w:r>
-      <w:proofErr w:type="spellEnd"/>
-      <w:proofErr w:type="gramEnd"/>
-    </w:p>
-    <w:p>
-      <w:pPr>
-        <w:pStyle w:val="NoSpacing"/>
-        <w:rPr>
-          <w:rFonts w:ascii="Times New Roman" w:hAnsi="Times New Roman"/>
-          <w:sz w:val="20"/>
-          <w:szCs w:val="20"/>
-        </w:rPr>
-      </w:pPr>
-      <w:proofErr w:type="spellStart"/>
-      <w:r>
-        <w:rPr>
-          <w:rFonts w:ascii="Times New Roman" w:hAnsi="Times New Roman"/>
-          <w:sz w:val="20"/>
-          <w:szCs w:val="20"/>
-        </w:rPr>
-        <w:t>sp_select_</w:t>
-      </w:r>
-      <w:proofErr w:type="gramStart"/>
-      <w:r>
-        <w:rPr>
-          <w:rFonts w:ascii="Times New Roman" w:hAnsi="Times New Roman"/>
-          <w:sz w:val="20"/>
-          <w:szCs w:val="20"/>
-        </w:rPr>
-        <w:t>programs</w:t>
-      </w:r>
-      <w:proofErr w:type="spellEnd"/>
-      <w:proofErr w:type="gramEnd"/>
-    </w:p>
-    <w:p>
-      <w:pPr>
-        <w:pStyle w:val="NoSpacing"/>
-        <w:rPr>
-          <w:rFonts w:ascii="Times New Roman" w:hAnsi="Times New Roman"/>
-          <w:sz w:val="20"/>
-          <w:szCs w:val="20"/>
-        </w:rPr>
-      </w:pPr>
-      <w:proofErr w:type="spellStart"/>
-      <w:r>
-        <w:rPr>
-          <w:rFonts w:ascii="Times New Roman" w:hAnsi="Times New Roman"/>
-          <w:sz w:val="20"/>
-          <w:szCs w:val="20"/>
-        </w:rPr>
-        <w:t>sp_select_</w:t>
-      </w:r>
-      <w:proofErr w:type="gramStart"/>
-      <w:r>
-        <w:rPr>
-          <w:rFonts w:ascii="Times New Roman" w:hAnsi="Times New Roman"/>
-          <w:sz w:val="20"/>
-          <w:szCs w:val="20"/>
-        </w:rPr>
-        <w:t>behaviors</w:t>
-      </w:r>
-      <w:proofErr w:type="spellEnd"/>
-      <w:proofErr w:type="gramEnd"/>
-    </w:p>
-    <w:p>
-      <w:pPr>
-        <w:pStyle w:val="NoSpacing"/>
-        <w:rPr>
-          <w:rFonts w:ascii="Times New Roman" w:hAnsi="Times New Roman"/>
-          <w:sz w:val="20"/>
-          <w:szCs w:val="20"/>
-        </w:rPr>
-      </w:pPr>
-      <w:r>
-        <w:rPr>
-          <w:rFonts w:ascii="Times New Roman" w:hAnsi="Times New Roman"/>
-          <w:sz w:val="20"/>
-          <w:szCs w:val="20"/>
-        </w:rPr>
-        <w:t>sp_Select_CoachingReasons_By_Module</w:t>
-      </w:r>
-      <w:r>
-        <w:rPr>
-          <w:rFonts w:ascii="Times New Roman" w:hAnsi="Times New Roman"/>
-          <w:sz w:val="20"/>
-          <w:szCs w:val="20"/>
-        </w:rPr>
-        <w:t xml:space="preserve"> </w:t>
-      </w:r>
-    </w:p>
-    <w:p>
-      <w:pPr>
-        <w:pStyle w:val="NoSpacing"/>
-        <w:rPr>
-          <w:rFonts w:ascii="Times New Roman" w:hAnsi="Times New Roman"/>
-          <w:sz w:val="20"/>
-          <w:szCs w:val="20"/>
-        </w:rPr>
-      </w:pPr>
-      <w:proofErr w:type="spellStart"/>
-      <w:r>
-        <w:rPr>
-          <w:rFonts w:ascii="Times New Roman" w:hAnsi="Times New Roman"/>
-          <w:sz w:val="20"/>
-          <w:szCs w:val="20"/>
-        </w:rPr>
-        <w:t>sp_select_source_by_</w:t>
-      </w:r>
-      <w:proofErr w:type="gramStart"/>
-      <w:r>
-        <w:rPr>
-          <w:rFonts w:ascii="Times New Roman" w:hAnsi="Times New Roman"/>
-          <w:sz w:val="20"/>
-          <w:szCs w:val="20"/>
-        </w:rPr>
-        <w:t>module</w:t>
-      </w:r>
-      <w:proofErr w:type="spellEnd"/>
-      <w:proofErr w:type="gramEnd"/>
-    </w:p>
-    <w:p>
-      <w:pPr>
-        <w:pStyle w:val="NoSpacing"/>
-        <w:rPr>
-          <w:rFonts w:ascii="Times New Roman" w:hAnsi="Times New Roman"/>
-          <w:sz w:val="20"/>
-          <w:szCs w:val="20"/>
-        </w:rPr>
-      </w:pPr>
-      <w:proofErr w:type="spellStart"/>
-      <w:r>
-        <w:rPr>
-          <w:rFonts w:ascii="Times New Roman" w:hAnsi="Times New Roman"/>
-          <w:sz w:val="20"/>
-          <w:szCs w:val="20"/>
           <w:highlight w:val="green"/>
-          <w:rPrChange w:id="29" w:author="Palacherla, Susmitha C" w:date="2023-11-30T16:25:00Z">
+          <w:rPrChange w:id="32" w:author="Palacherla, Susmitha C" w:date="2023-12-07T14:38:00Z">
             <w:rPr>
               <w:rFonts w:ascii="Times New Roman" w:hAnsi="Times New Roman"/>
               <w:sz w:val="20"/>
@@ -6546,7 +6049,271 @@
             </w:rPr>
           </w:rPrChange>
         </w:rPr>
-        <w:t>sp_select_subcoachingreasons_by_</w:t>
+        <w:t>sp_SelectCoaching4Reminder</w:t>
+      </w:r>
+    </w:p>
+    <w:p>
+      <w:pPr>
+        <w:pStyle w:val="NoSpacing"/>
+        <w:rPr>
+          <w:rFonts w:ascii="Times New Roman" w:hAnsi="Times New Roman"/>
+          <w:sz w:val="20"/>
+          <w:szCs w:val="20"/>
+        </w:rPr>
+      </w:pPr>
+      <w:r>
+        <w:rPr>
+          <w:rFonts w:ascii="Times New Roman" w:hAnsi="Times New Roman"/>
+          <w:sz w:val="20"/>
+          <w:szCs w:val="20"/>
+        </w:rPr>
+        <w:t>sp_SelectSurvey4Reminder.sql</w:t>
+      </w:r>
+    </w:p>
+    <w:p>
+      <w:pPr>
+        <w:pStyle w:val="NoSpacing"/>
+        <w:rPr>
+          <w:rFonts w:ascii="Times New Roman" w:hAnsi="Times New Roman"/>
+          <w:sz w:val="20"/>
+          <w:szCs w:val="20"/>
+        </w:rPr>
+      </w:pPr>
+    </w:p>
+    <w:p>
+      <w:pPr>
+        <w:pStyle w:val="NoSpacing"/>
+        <w:rPr>
+          <w:rFonts w:ascii="Times New Roman" w:hAnsi="Times New Roman"/>
+          <w:sz w:val="20"/>
+          <w:szCs w:val="20"/>
+        </w:rPr>
+      </w:pPr>
+      <w:r>
+        <w:rPr>
+          <w:rFonts w:ascii="Times New Roman" w:hAnsi="Times New Roman"/>
+          <w:sz w:val="20"/>
+          <w:szCs w:val="20"/>
+        </w:rPr>
+        <w:t xml:space="preserve">sp_UpdateFeedMailSent </w:t>
+      </w:r>
+    </w:p>
+    <w:p>
+      <w:pPr>
+        <w:pStyle w:val="NoSpacing"/>
+        <w:rPr>
+          <w:rFonts w:ascii="Times New Roman" w:hAnsi="Times New Roman"/>
+          <w:sz w:val="20"/>
+          <w:szCs w:val="20"/>
+        </w:rPr>
+      </w:pPr>
+      <w:r>
+        <w:rPr>
+          <w:rFonts w:ascii="Times New Roman" w:hAnsi="Times New Roman"/>
+          <w:sz w:val="20"/>
+          <w:szCs w:val="20"/>
+        </w:rPr>
+        <w:t>sp_UpdateReminderMailSent</w:t>
+      </w:r>
+    </w:p>
+    <w:p>
+      <w:pPr>
+        <w:pStyle w:val="NoSpacing"/>
+        <w:rPr>
+          <w:rFonts w:ascii="Times New Roman" w:hAnsi="Times New Roman"/>
+          <w:sz w:val="20"/>
+          <w:szCs w:val="20"/>
+        </w:rPr>
+      </w:pPr>
+      <w:r>
+        <w:rPr>
+          <w:rFonts w:ascii="Times New Roman" w:hAnsi="Times New Roman"/>
+          <w:sz w:val="20"/>
+          <w:szCs w:val="20"/>
+        </w:rPr>
+        <w:t>sp_UpdateSurveyMailSent</w:t>
+      </w:r>
+    </w:p>
+    <w:p>
+      <w:pPr>
+        <w:pStyle w:val="NoSpacing"/>
+        <w:rPr>
+          <w:rFonts w:ascii="Times New Roman" w:hAnsi="Times New Roman"/>
+          <w:sz w:val="20"/>
+          <w:szCs w:val="20"/>
+        </w:rPr>
+      </w:pPr>
+    </w:p>
+    <w:p>
+      <w:pPr>
+        <w:pStyle w:val="NoSpacing"/>
+        <w:rPr>
+          <w:rFonts w:ascii="Times New Roman" w:hAnsi="Times New Roman"/>
+          <w:sz w:val="20"/>
+          <w:szCs w:val="20"/>
+        </w:rPr>
+      </w:pPr>
+    </w:p>
+    <w:p>
+      <w:pPr>
+        <w:pStyle w:val="NoSpacing"/>
+        <w:rPr>
+          <w:rFonts w:ascii="Times New Roman" w:hAnsi="Times New Roman"/>
+          <w:b/>
+          <w:sz w:val="20"/>
+          <w:szCs w:val="20"/>
+        </w:rPr>
+      </w:pPr>
+      <w:r>
+        <w:rPr>
+          <w:rFonts w:ascii="Times New Roman" w:hAnsi="Times New Roman"/>
+          <w:b/>
+          <w:sz w:val="20"/>
+          <w:szCs w:val="20"/>
+        </w:rPr>
+        <w:t>--Maintenance and HouseKeeping</w:t>
+      </w:r>
+    </w:p>
+    <w:p>
+      <w:pPr>
+        <w:pStyle w:val="NoSpacing"/>
+        <w:rPr>
+          <w:rFonts w:ascii="Times New Roman" w:hAnsi="Times New Roman"/>
+          <w:sz w:val="20"/>
+          <w:szCs w:val="20"/>
+        </w:rPr>
+      </w:pPr>
+      <w:r>
+        <w:rPr>
+          <w:rFonts w:ascii="Times New Roman" w:hAnsi="Times New Roman"/>
+          <w:sz w:val="20"/>
+          <w:szCs w:val="20"/>
+        </w:rPr>
+        <w:t>sp_Insert_Into_Coaching_Log_Archive</w:t>
+      </w:r>
+    </w:p>
+    <w:p>
+      <w:pPr>
+        <w:pStyle w:val="NoSpacing"/>
+        <w:rPr>
+          <w:rFonts w:ascii="Times New Roman" w:hAnsi="Times New Roman"/>
+          <w:sz w:val="20"/>
+          <w:szCs w:val="20"/>
+        </w:rPr>
+      </w:pPr>
+      <w:r>
+        <w:rPr>
+          <w:rFonts w:ascii="Times New Roman" w:hAnsi="Times New Roman"/>
+          <w:sz w:val="20"/>
+          <w:szCs w:val="20"/>
+        </w:rPr>
+        <w:t>sp_InactivateExpiredWarningLogs</w:t>
+      </w:r>
+    </w:p>
+    <w:p>
+      <w:pPr>
+        <w:pStyle w:val="NoSpacing"/>
+        <w:rPr>
+          <w:rFonts w:ascii="Times New Roman" w:hAnsi="Times New Roman"/>
+          <w:sz w:val="20"/>
+          <w:szCs w:val="20"/>
+        </w:rPr>
+      </w:pPr>
+      <w:r>
+        <w:rPr>
+          <w:rFonts w:ascii="Times New Roman" w:hAnsi="Times New Roman"/>
+          <w:sz w:val="20"/>
+          <w:szCs w:val="20"/>
+        </w:rPr>
+        <w:t>sp_InactivateCoachingLogsForTerms</w:t>
+      </w:r>
+    </w:p>
+    <w:p>
+      <w:pPr>
+        <w:pStyle w:val="NoSpacing"/>
+        <w:rPr>
+          <w:rFonts w:ascii="Times New Roman" w:hAnsi="Times New Roman"/>
+          <w:sz w:val="20"/>
+          <w:szCs w:val="20"/>
+        </w:rPr>
+      </w:pPr>
+    </w:p>
+    <w:p>
+      <w:pPr>
+        <w:pStyle w:val="NoSpacing"/>
+        <w:rPr>
+          <w:rFonts w:ascii="Times New Roman" w:hAnsi="Times New Roman"/>
+          <w:sz w:val="20"/>
+          <w:szCs w:val="20"/>
+        </w:rPr>
+      </w:pPr>
+    </w:p>
+    <w:p>
+      <w:pPr>
+        <w:pStyle w:val="NoSpacing"/>
+        <w:rPr>
+          <w:rFonts w:ascii="Times New Roman" w:hAnsi="Times New Roman"/>
+          <w:sz w:val="20"/>
+          <w:szCs w:val="20"/>
+        </w:rPr>
+      </w:pPr>
+    </w:p>
+    <w:p>
+      <w:pPr>
+        <w:pStyle w:val="NoSpacing"/>
+        <w:rPr>
+          <w:rFonts w:ascii="Times New Roman" w:hAnsi="Times New Roman"/>
+          <w:b/>
+          <w:sz w:val="20"/>
+          <w:szCs w:val="20"/>
+        </w:rPr>
+      </w:pPr>
+      <w:r>
+        <w:rPr>
+          <w:rFonts w:ascii="Times New Roman" w:hAnsi="Times New Roman"/>
+          <w:b/>
+          <w:sz w:val="20"/>
+          <w:szCs w:val="20"/>
+        </w:rPr>
+        <w:t>--</w:t>
+      </w:r>
+      <w:r>
+        <w:rPr>
+          <w:rFonts w:ascii="Times New Roman" w:hAnsi="Times New Roman"/>
+          <w:b/>
+          <w:sz w:val="20"/>
+          <w:szCs w:val="20"/>
+        </w:rPr>
+        <w:t>Dashboard:</w:t>
+      </w:r>
+      <w:r>
+        <w:rPr>
+          <w:rFonts w:ascii="Times New Roman" w:hAnsi="Times New Roman"/>
+          <w:b/>
+          <w:sz w:val="20"/>
+          <w:szCs w:val="20"/>
+        </w:rPr>
+        <w:t xml:space="preserve"> New Submissions</w:t>
+      </w:r>
+    </w:p>
+    <w:p>
+      <w:pPr>
+        <w:pStyle w:val="NoSpacing"/>
+        <w:rPr>
+          <w:rFonts w:ascii="Times New Roman" w:hAnsi="Times New Roman"/>
+          <w:sz w:val="20"/>
+          <w:szCs w:val="20"/>
+        </w:rPr>
+      </w:pPr>
+      <w:bookmarkStart w:id="33" w:name="_Toc512344586"/>
+      <w:proofErr w:type="spellStart"/>
+      <w:r>
+        <w:rPr>
+          <w:rFonts w:ascii="Times New Roman" w:hAnsi="Times New Roman"/>
+          <w:sz w:val="20"/>
+          <w:szCs w:val="20"/>
+        </w:rPr>
+        <w:t>sp_select_employee_</w:t>
       </w:r>
       <w:proofErr w:type="gramStart"/>
       <w:r>
@@ -6554,8 +6321,272 @@
           <w:rFonts w:ascii="Times New Roman" w:hAnsi="Times New Roman"/>
           <w:sz w:val="20"/>
           <w:szCs w:val="20"/>
+        </w:rPr>
+        <w:t>details</w:t>
+      </w:r>
+      <w:bookmarkEnd w:id="33"/>
+      <w:proofErr w:type="spellEnd"/>
+      <w:proofErr w:type="gramEnd"/>
+    </w:p>
+    <w:p>
+      <w:pPr>
+        <w:pStyle w:val="NoSpacing"/>
+        <w:rPr>
+          <w:rFonts w:ascii="Times New Roman" w:hAnsi="Times New Roman"/>
+          <w:sz w:val="20"/>
+          <w:szCs w:val="20"/>
+        </w:rPr>
+      </w:pPr>
+      <w:proofErr w:type="spellStart"/>
+      <w:r>
+        <w:rPr>
+          <w:rFonts w:ascii="Times New Roman" w:hAnsi="Times New Roman"/>
+          <w:sz w:val="20"/>
+          <w:szCs w:val="20"/>
+        </w:rPr>
+        <w:t>sp_select_modules_by_job_</w:t>
+      </w:r>
+      <w:proofErr w:type="gramStart"/>
+      <w:r>
+        <w:rPr>
+          <w:rFonts w:ascii="Times New Roman" w:hAnsi="Times New Roman"/>
+          <w:sz w:val="20"/>
+          <w:szCs w:val="20"/>
+        </w:rPr>
+        <w:t>code</w:t>
+      </w:r>
+      <w:proofErr w:type="spellEnd"/>
+      <w:proofErr w:type="gramEnd"/>
+      <w:r>
+        <w:rPr>
+          <w:rFonts w:ascii="Times New Roman" w:hAnsi="Times New Roman"/>
+          <w:sz w:val="20"/>
+          <w:szCs w:val="20"/>
+        </w:rPr>
+        <w:t xml:space="preserve"> </w:t>
+      </w:r>
+    </w:p>
+    <w:p>
+      <w:pPr>
+        <w:pStyle w:val="NoSpacing"/>
+        <w:rPr>
+          <w:rFonts w:ascii="Times New Roman" w:hAnsi="Times New Roman"/>
+          <w:sz w:val="20"/>
+          <w:szCs w:val="20"/>
+        </w:rPr>
+      </w:pPr>
+      <w:r>
+        <w:rPr>
+          <w:rFonts w:ascii="Times New Roman" w:hAnsi="Times New Roman"/>
+          <w:sz w:val="20"/>
+          <w:szCs w:val="20"/>
+        </w:rPr>
+        <w:t>sp_Select_Employees_By_Module</w:t>
+      </w:r>
+    </w:p>
+    <w:p>
+      <w:pPr>
+        <w:pStyle w:val="NoSpacing"/>
+        <w:rPr>
+          <w:rFonts w:ascii="Times New Roman" w:hAnsi="Times New Roman"/>
+          <w:sz w:val="20"/>
+          <w:szCs w:val="20"/>
+        </w:rPr>
+      </w:pPr>
+      <w:proofErr w:type="spellStart"/>
+      <w:r>
+        <w:rPr>
+          <w:rFonts w:ascii="Times New Roman" w:hAnsi="Times New Roman"/>
+          <w:sz w:val="20"/>
+          <w:szCs w:val="20"/>
+        </w:rPr>
+        <w:t>sp_select_</w:t>
+      </w:r>
+      <w:r>
+        <w:rPr>
+          <w:rFonts w:ascii="Times New Roman" w:hAnsi="Times New Roman"/>
+          <w:sz w:val="20"/>
+          <w:szCs w:val="20"/>
+        </w:rPr>
+        <w:t>E</w:t>
+      </w:r>
+      <w:r>
+        <w:rPr>
+          <w:rFonts w:ascii="Times New Roman" w:hAnsi="Times New Roman"/>
+          <w:sz w:val="20"/>
+          <w:szCs w:val="20"/>
+        </w:rPr>
+        <w:t>mployees_by_</w:t>
+      </w:r>
+      <w:r>
+        <w:rPr>
+          <w:rFonts w:ascii="Times New Roman" w:hAnsi="Times New Roman"/>
+          <w:sz w:val="20"/>
+          <w:szCs w:val="20"/>
+        </w:rPr>
+        <w:t>M</w:t>
+      </w:r>
+      <w:r>
+        <w:rPr>
+          <w:rFonts w:ascii="Times New Roman" w:hAnsi="Times New Roman"/>
+          <w:sz w:val="20"/>
+          <w:szCs w:val="20"/>
+        </w:rPr>
+        <w:t>odule_and_</w:t>
+      </w:r>
+      <w:proofErr w:type="gramStart"/>
+      <w:r>
+        <w:rPr>
+          <w:rFonts w:ascii="Times New Roman" w:hAnsi="Times New Roman"/>
+          <w:sz w:val="20"/>
+          <w:szCs w:val="20"/>
+        </w:rPr>
+        <w:t>S</w:t>
+      </w:r>
+      <w:r>
+        <w:rPr>
+          <w:rFonts w:ascii="Times New Roman" w:hAnsi="Times New Roman"/>
+          <w:sz w:val="20"/>
+          <w:szCs w:val="20"/>
+        </w:rPr>
+        <w:t>ite</w:t>
+      </w:r>
+      <w:proofErr w:type="spellEnd"/>
+      <w:proofErr w:type="gramEnd"/>
+    </w:p>
+    <w:p>
+      <w:pPr>
+        <w:pStyle w:val="NoSpacing"/>
+        <w:rPr>
+          <w:rFonts w:ascii="Times New Roman" w:hAnsi="Times New Roman"/>
+          <w:sz w:val="20"/>
+          <w:szCs w:val="20"/>
+        </w:rPr>
+      </w:pPr>
+      <w:proofErr w:type="spellStart"/>
+      <w:r>
+        <w:rPr>
+          <w:rFonts w:ascii="Times New Roman" w:hAnsi="Times New Roman"/>
+          <w:sz w:val="20"/>
+          <w:szCs w:val="20"/>
+        </w:rPr>
+        <w:t>sp_select_</w:t>
+      </w:r>
+      <w:proofErr w:type="gramStart"/>
+      <w:r>
+        <w:rPr>
+          <w:rFonts w:ascii="Times New Roman" w:hAnsi="Times New Roman"/>
+          <w:sz w:val="20"/>
+          <w:szCs w:val="20"/>
+        </w:rPr>
+        <w:t>programs</w:t>
+      </w:r>
+      <w:proofErr w:type="spellEnd"/>
+      <w:proofErr w:type="gramEnd"/>
+    </w:p>
+    <w:p>
+      <w:pPr>
+        <w:pStyle w:val="NoSpacing"/>
+        <w:rPr>
+          <w:rFonts w:ascii="Times New Roman" w:hAnsi="Times New Roman"/>
+          <w:sz w:val="20"/>
+          <w:szCs w:val="20"/>
+        </w:rPr>
+      </w:pPr>
+      <w:proofErr w:type="spellStart"/>
+      <w:r>
+        <w:rPr>
+          <w:rFonts w:ascii="Times New Roman" w:hAnsi="Times New Roman"/>
+          <w:sz w:val="20"/>
+          <w:szCs w:val="20"/>
+        </w:rPr>
+        <w:t>sp_select_</w:t>
+      </w:r>
+      <w:proofErr w:type="gramStart"/>
+      <w:r>
+        <w:rPr>
+          <w:rFonts w:ascii="Times New Roman" w:hAnsi="Times New Roman"/>
+          <w:sz w:val="20"/>
+          <w:szCs w:val="20"/>
+        </w:rPr>
+        <w:t>behaviors</w:t>
+      </w:r>
+      <w:proofErr w:type="spellEnd"/>
+      <w:proofErr w:type="gramEnd"/>
+    </w:p>
+    <w:p>
+      <w:pPr>
+        <w:pStyle w:val="NoSpacing"/>
+        <w:rPr>
+          <w:rFonts w:ascii="Times New Roman" w:hAnsi="Times New Roman"/>
+          <w:sz w:val="20"/>
+          <w:szCs w:val="20"/>
+        </w:rPr>
+      </w:pPr>
+      <w:r>
+        <w:rPr>
+          <w:rFonts w:ascii="Times New Roman" w:hAnsi="Times New Roman"/>
+          <w:sz w:val="20"/>
+          <w:szCs w:val="20"/>
+        </w:rPr>
+        <w:t>sp_Select_CoachingReasons_By_Module</w:t>
+      </w:r>
+      <w:r>
+        <w:rPr>
+          <w:rFonts w:ascii="Times New Roman" w:hAnsi="Times New Roman"/>
+          <w:sz w:val="20"/>
+          <w:szCs w:val="20"/>
+        </w:rPr>
+        <w:t xml:space="preserve"> </w:t>
+      </w:r>
+    </w:p>
+    <w:p>
+      <w:pPr>
+        <w:pStyle w:val="NoSpacing"/>
+        <w:rPr>
+          <w:rFonts w:ascii="Times New Roman" w:hAnsi="Times New Roman"/>
+          <w:sz w:val="20"/>
+          <w:szCs w:val="20"/>
+        </w:rPr>
+      </w:pPr>
+      <w:proofErr w:type="spellStart"/>
+      <w:r>
+        <w:rPr>
+          <w:rFonts w:ascii="Times New Roman" w:hAnsi="Times New Roman"/>
+          <w:sz w:val="20"/>
+          <w:szCs w:val="20"/>
+        </w:rPr>
+        <w:t>sp_select_source_by_</w:t>
+      </w:r>
+      <w:proofErr w:type="gramStart"/>
+      <w:r>
+        <w:rPr>
+          <w:rFonts w:ascii="Times New Roman" w:hAnsi="Times New Roman"/>
+          <w:sz w:val="20"/>
+          <w:szCs w:val="20"/>
+        </w:rPr>
+        <w:t>module</w:t>
+      </w:r>
+      <w:proofErr w:type="spellEnd"/>
+      <w:proofErr w:type="gramEnd"/>
+    </w:p>
+    <w:p>
+      <w:pPr>
+        <w:pStyle w:val="NoSpacing"/>
+        <w:rPr>
+          <w:rFonts w:ascii="Times New Roman" w:hAnsi="Times New Roman"/>
+          <w:sz w:val="20"/>
+          <w:szCs w:val="20"/>
+        </w:rPr>
+      </w:pPr>
+      <w:proofErr w:type="spellStart"/>
+      <w:r>
+        <w:rPr>
+          <w:rFonts w:ascii="Times New Roman" w:hAnsi="Times New Roman"/>
+          <w:sz w:val="20"/>
+          <w:szCs w:val="20"/>
           <w:highlight w:val="green"/>
-          <w:rPrChange w:id="30" w:author="Palacherla, Susmitha C" w:date="2023-11-30T16:25:00Z">
+          <w:rPrChange w:id="34" w:author="Palacherla, Susmitha C" w:date="2023-11-30T16:25:00Z">
             <w:rPr>
               <w:rFonts w:ascii="Times New Roman" w:hAnsi="Times New Roman"/>
               <w:sz w:val="20"/>
@@ -6563,6 +6594,23 @@
             </w:rPr>
           </w:rPrChange>
         </w:rPr>
+        <w:t>sp_select_subcoachingreasons_by_</w:t>
+      </w:r>
+      <w:proofErr w:type="gramStart"/>
+      <w:r>
+        <w:rPr>
+          <w:rFonts w:ascii="Times New Roman" w:hAnsi="Times New Roman"/>
+          <w:sz w:val="20"/>
+          <w:szCs w:val="20"/>
+          <w:highlight w:val="green"/>
+          <w:rPrChange w:id="35" w:author="Palacherla, Susmitha C" w:date="2023-11-30T16:25:00Z">
+            <w:rPr>
+              <w:rFonts w:ascii="Times New Roman" w:hAnsi="Times New Roman"/>
+              <w:sz w:val="20"/>
+              <w:szCs w:val="20"/>
+            </w:rPr>
+          </w:rPrChange>
+        </w:rPr>
         <w:t>reason</w:t>
       </w:r>
       <w:proofErr w:type="spellEnd"/>
@@ -7333,7 +7381,7 @@
           <w:szCs w:val="20"/>
         </w:rPr>
       </w:pPr>
-      <w:bookmarkStart w:id="31" w:name="_Toc523820132"/>
+      <w:bookmarkStart w:id="36" w:name="_Toc523820132"/>
       <w:r>
         <w:rPr>
           <w:rFonts w:ascii="Times New Roman" w:hAnsi="Times New Roman"/>
@@ -7342,18 +7390,18 @@
         </w:rPr>
         <w:t>sp_Dashboard_Populate_Filter_Dropdowns</w:t>
       </w:r>
-      <w:bookmarkEnd w:id="31"/>
-    </w:p>
-    <w:p>
-      <w:pPr>
-        <w:pStyle w:val="NoSpacing"/>
-        <w:rPr>
-          <w:rFonts w:ascii="Times New Roman" w:hAnsi="Times New Roman"/>
-          <w:sz w:val="20"/>
-          <w:szCs w:val="20"/>
-        </w:rPr>
-      </w:pPr>
-      <w:bookmarkStart w:id="32" w:name="_Toc523820131"/>
+      <w:bookmarkEnd w:id="36"/>
+    </w:p>
+    <w:p>
+      <w:pPr>
+        <w:pStyle w:val="NoSpacing"/>
+        <w:rPr>
+          <w:rFonts w:ascii="Times New Roman" w:hAnsi="Times New Roman"/>
+          <w:sz w:val="20"/>
+          <w:szCs w:val="20"/>
+        </w:rPr>
+      </w:pPr>
+      <w:bookmarkStart w:id="37" w:name="_Toc523820131"/>
       <w:r>
         <w:rPr>
           <w:rFonts w:ascii="Times New Roman" w:hAnsi="Times New Roman"/>
@@ -7362,18 +7410,18 @@
         </w:rPr>
         <w:t>sp_Select_States_For_Dashboard</w:t>
       </w:r>
-      <w:bookmarkEnd w:id="32"/>
-    </w:p>
-    <w:p>
-      <w:pPr>
-        <w:pStyle w:val="NoSpacing"/>
-        <w:rPr>
-          <w:rFonts w:ascii="Times New Roman" w:hAnsi="Times New Roman"/>
-          <w:sz w:val="20"/>
-          <w:szCs w:val="20"/>
-        </w:rPr>
-      </w:pPr>
-      <w:bookmarkStart w:id="33" w:name="_Toc523820133"/>
+      <w:bookmarkEnd w:id="37"/>
+    </w:p>
+    <w:p>
+      <w:pPr>
+        <w:pStyle w:val="NoSpacing"/>
+        <w:rPr>
+          <w:rFonts w:ascii="Times New Roman" w:hAnsi="Times New Roman"/>
+          <w:sz w:val="20"/>
+          <w:szCs w:val="20"/>
+        </w:rPr>
+      </w:pPr>
+      <w:bookmarkStart w:id="38" w:name="_Toc523820133"/>
       <w:r>
         <w:rPr>
           <w:rFonts w:ascii="Times New Roman" w:hAnsi="Times New Roman"/>
@@ -7382,18 +7430,18 @@
         </w:rPr>
         <w:t>sp_Select_Statuses_For_Dashboard</w:t>
       </w:r>
-      <w:bookmarkEnd w:id="33"/>
-    </w:p>
-    <w:p>
-      <w:pPr>
-        <w:pStyle w:val="NoSpacing"/>
-        <w:rPr>
-          <w:rFonts w:ascii="Times New Roman" w:hAnsi="Times New Roman"/>
-          <w:sz w:val="20"/>
-          <w:szCs w:val="20"/>
-        </w:rPr>
-      </w:pPr>
-      <w:bookmarkStart w:id="34" w:name="_Toc523820126"/>
+      <w:bookmarkEnd w:id="38"/>
+    </w:p>
+    <w:p>
+      <w:pPr>
+        <w:pStyle w:val="NoSpacing"/>
+        <w:rPr>
+          <w:rFonts w:ascii="Times New Roman" w:hAnsi="Times New Roman"/>
+          <w:sz w:val="20"/>
+          <w:szCs w:val="20"/>
+        </w:rPr>
+      </w:pPr>
+      <w:bookmarkStart w:id="39" w:name="_Toc523820126"/>
       <w:r>
         <w:rPr>
           <w:rFonts w:ascii="Times New Roman" w:hAnsi="Times New Roman"/>
@@ -7402,7 +7450,7 @@
         </w:rPr>
         <w:t>sp_Select_Sources_For_Dashboard</w:t>
       </w:r>
-      <w:bookmarkEnd w:id="34"/>
+      <w:bookmarkEnd w:id="39"/>
     </w:p>
     <w:p>
       <w:pPr>
@@ -8330,7 +8378,7 @@
           <w:b/>
           <w:sz w:val="20"/>
           <w:szCs w:val="20"/>
-          <w:rPrChange w:id="35" w:author="Palacherla, Susmitha C" w:date="2023-11-29T16:43:00Z">
+          <w:rPrChange w:id="40" w:author="Palacherla, Susmitha C" w:date="2023-11-29T16:43:00Z">
             <w:rPr>
               <w:rFonts w:ascii="Times New Roman" w:hAnsi="Times New Roman"/>
               <w:b/>
@@ -8375,7 +8423,7 @@
           <w:rFonts w:ascii="Times New Roman" w:hAnsi="Times New Roman"/>
           <w:sz w:val="20"/>
           <w:szCs w:val="20"/>
-          <w:rPrChange w:id="36" w:author="Palacherla, Susmitha C" w:date="2023-11-29T16:43:00Z">
+          <w:rPrChange w:id="41" w:author="Palacherla, Susmitha C" w:date="2023-11-29T16:43:00Z">
             <w:rPr>
               <w:rFonts w:ascii="Times New Roman" w:hAnsi="Times New Roman"/>
               <w:sz w:val="20"/>
@@ -9917,7 +9965,7 @@
           <w:b/>
           <w:sz w:val="20"/>
           <w:szCs w:val="20"/>
-          <w:rPrChange w:id="37" w:author="Palacherla, Susmitha C" w:date="2023-11-29T16:43:00Z">
+          <w:rPrChange w:id="42" w:author="Palacherla, Susmitha C" w:date="2023-11-29T16:43:00Z">
             <w:rPr>
               <w:rFonts w:ascii="Times New Roman" w:hAnsi="Times New Roman"/>
               <w:b/>
@@ -9944,7 +9992,7 @@
           <w:rFonts w:ascii="Times New Roman" w:hAnsi="Times New Roman"/>
           <w:sz w:val="20"/>
           <w:szCs w:val="20"/>
-          <w:rPrChange w:id="38" w:author="Palacherla, Susmitha C" w:date="2023-11-29T16:43:00Z">
+          <w:rPrChange w:id="43" w:author="Palacherla, Susmitha C" w:date="2023-11-29T16:43:00Z">
             <w:rPr>
               <w:rFonts w:ascii="Times New Roman" w:hAnsi="Times New Roman"/>
               <w:sz w:val="20"/>
@@ -12108,7 +12156,7 @@
           <w:highlight w:val="darkGray"/>
         </w:rPr>
       </w:pPr>
-      <w:ins w:id="39" w:author="Palacherla, Susmitha C" w:date="2023-11-29T16:43:00Z">
+      <w:ins w:id="44" w:author="Palacherla, Susmitha C" w:date="2023-11-29T16:43:00Z">
         <w:r>
           <w:rPr>
             <w:rFonts w:ascii="Times New Roman" w:hAnsi="Times New Roman"/>
@@ -12129,7 +12177,7 @@
           <w:sz w:val="20"/>
           <w:szCs w:val="20"/>
           <w:highlight w:val="darkGray"/>
-          <w:rPrChange w:id="40" w:author="Palacherla, Susmitha C" w:date="2023-11-29T16:43:00Z">
+          <w:rPrChange w:id="45" w:author="Palacherla, Susmitha C" w:date="2023-11-29T16:43:00Z">
             <w:rPr>
               <w:rFonts w:ascii="Times New Roman (PCL6)" w:hAnsi="Times New Roman (PCL6)"/>
               <w:b/>
@@ -12147,7 +12195,7 @@
           <w:sz w:val="20"/>
           <w:szCs w:val="20"/>
           <w:highlight w:val="darkGray"/>
-          <w:rPrChange w:id="41" w:author="Palacherla, Susmitha C" w:date="2023-11-29T16:43:00Z">
+          <w:rPrChange w:id="46" w:author="Palacherla, Susmitha C" w:date="2023-11-29T16:43:00Z">
             <w:rPr>
               <w:rFonts w:ascii="Times New Roman (PCL6)" w:hAnsi="Times New Roman (PCL6)"/>
               <w:b/>
@@ -12166,7 +12214,7 @@
           <w:sz w:val="20"/>
           <w:szCs w:val="20"/>
           <w:highlight w:val="darkGray"/>
-          <w:rPrChange w:id="42" w:author="Palacherla, Susmitha C" w:date="2023-11-29T16:43:00Z">
+          <w:rPrChange w:id="47" w:author="Palacherla, Susmitha C" w:date="2023-11-29T16:43:00Z">
             <w:rPr>
               <w:rFonts w:ascii="Times New Roman (PCL6)" w:hAnsi="Times New Roman (PCL6)"/>
               <w:b/>
@@ -12450,7 +12498,7 @@
           <w:rFonts w:ascii="Times New Roman" w:hAnsi="Times New Roman"/>
           <w:sz w:val="20"/>
           <w:szCs w:val="20"/>
-          <w:rPrChange w:id="43" w:author="Palacherla, Susmitha C" w:date="2023-11-29T16:43:00Z">
+          <w:rPrChange w:id="48" w:author="Palacherla, Susmitha C" w:date="2023-11-29T16:43:00Z">
             <w:rPr>
               <w:rFonts w:ascii="Times New Roman" w:hAnsi="Times New Roman"/>
               <w:sz w:val="20"/>
@@ -13704,14 +13752,14 @@
       <w:pPr>
         <w:pStyle w:val="NoSpacing"/>
         <w:rPr>
-          <w:del w:id="44" w:author="Palacherla, Susmitha C" w:date="2023-11-29T16:40:00Z"/>
+          <w:del w:id="49" w:author="Palacherla, Susmitha C" w:date="2023-11-29T16:40:00Z"/>
           <w:rFonts w:ascii="Times New Roman" w:hAnsi="Times New Roman"/>
           <w:b/>
           <w:sz w:val="20"/>
           <w:szCs w:val="20"/>
         </w:rPr>
       </w:pPr>
-      <w:ins w:id="45" w:author="Palacherla, Susmitha C" w:date="2023-11-29T16:40:00Z">
+      <w:ins w:id="50" w:author="Palacherla, Susmitha C" w:date="2023-11-29T16:40:00Z">
         <w:r>
           <w:rPr>
             <w:rFonts w:ascii="Times New Roman" w:hAnsi="Times New Roman"/>
@@ -13719,7 +13767,7 @@
             <w:sz w:val="20"/>
             <w:szCs w:val="20"/>
             <w:highlight w:val="green"/>
-            <w:rPrChange w:id="46" w:author="Palacherla, Susmitha C" w:date="2023-11-29T16:40:00Z">
+            <w:rPrChange w:id="51" w:author="Palacherla, Susmitha C" w:date="2023-11-29T16:40:00Z">
               <w:rPr>
                 <w:rFonts w:ascii="Times New Roman" w:hAnsi="Times New Roman"/>
                 <w:b/>
@@ -13731,7 +13779,7 @@
           <w:t>CCO_eCoaching_Log_DB_RunOnce_TFS_27375_WAH_CR_SUBCR_Updates.txt</w:t>
         </w:r>
       </w:ins>
-      <w:del w:id="47" w:author="Palacherla, Susmitha C" w:date="2023-11-29T16:40:00Z">
+      <w:del w:id="52" w:author="Palacherla, Susmitha C" w:date="2023-11-29T16:40:00Z">
         <w:r>
           <w:rPr>
             <w:rFonts w:ascii="Times New Roman" w:hAnsi="Times New Roman"/>
@@ -14523,7 +14571,7 @@
                 <w:szCs w:val="20"/>
               </w:rPr>
             </w:pPr>
-            <w:bookmarkStart w:id="48" w:name="_Toc464114598"/>
+            <w:bookmarkStart w:id="53" w:name="_Toc464114598"/>
             <w:r>
               <w:rPr>
                 <w:rFonts w:ascii="Times New Roman" w:hAnsi="Times New Roman"/>
@@ -14532,7 +14580,7 @@
               </w:rPr>
               <w:t>CoachingETSLoad</w:t>
             </w:r>
-            <w:bookmarkEnd w:id="48"/>
+            <w:bookmarkEnd w:id="53"/>
           </w:p>
         </w:tc>
         <w:tc>
@@ -14778,7 +14826,7 @@
                 <w:szCs w:val="20"/>
               </w:rPr>
             </w:pPr>
-            <w:bookmarkStart w:id="49" w:name="_Toc464114599"/>
+            <w:bookmarkStart w:id="54" w:name="_Toc464114599"/>
             <w:r>
               <w:rPr>
                 <w:rFonts w:ascii="Times New Roman" w:hAnsi="Times New Roman"/>
@@ -14787,7 +14835,7 @@
               </w:rPr>
               <w:t>CoachingGenericLoad</w:t>
             </w:r>
-            <w:bookmarkEnd w:id="49"/>
+            <w:bookmarkEnd w:id="54"/>
           </w:p>
           <w:p>
             <w:pPr>
@@ -15043,7 +15091,7 @@
                 <w:szCs w:val="20"/>
               </w:rPr>
             </w:pPr>
-            <w:bookmarkStart w:id="50" w:name="_Toc464114600"/>
+            <w:bookmarkStart w:id="55" w:name="_Toc464114600"/>
             <w:r>
               <w:rPr>
                 <w:rFonts w:ascii="Times New Roman" w:hAnsi="Times New Roman"/>
@@ -15052,7 +15100,7 @@
               </w:rPr>
               <w:t>CoachingHierarchyLoad</w:t>
             </w:r>
-            <w:bookmarkEnd w:id="50"/>
+            <w:bookmarkEnd w:id="55"/>
           </w:p>
           <w:p>
             <w:pPr>
@@ -15281,7 +15329,7 @@
                 <w:szCs w:val="20"/>
               </w:rPr>
             </w:pPr>
-            <w:bookmarkStart w:id="51" w:name="_Toc464114601"/>
+            <w:bookmarkStart w:id="56" w:name="_Toc464114601"/>
             <w:proofErr w:type="spellStart"/>
             <w:r>
               <w:rPr>
@@ -15291,7 +15339,7 @@
               </w:rPr>
               <w:t>CoachingKillNotifications</w:t>
             </w:r>
-            <w:bookmarkEnd w:id="51"/>
+            <w:bookmarkEnd w:id="56"/>
             <w:proofErr w:type="spellEnd"/>
           </w:p>
           <w:p>
@@ -15585,7 +15633,7 @@
                 <w:szCs w:val="20"/>
               </w:rPr>
             </w:pPr>
-            <w:bookmarkStart w:id="52" w:name="_Toc464114602"/>
+            <w:bookmarkStart w:id="57" w:name="_Toc464114602"/>
             <w:proofErr w:type="spellStart"/>
             <w:r>
               <w:rPr>
@@ -15595,7 +15643,7 @@
               </w:rPr>
               <w:t>CoachingNotifications</w:t>
             </w:r>
-            <w:bookmarkEnd w:id="52"/>
+            <w:bookmarkEnd w:id="57"/>
             <w:proofErr w:type="spellEnd"/>
           </w:p>
           <w:p>
@@ -15813,7 +15861,7 @@
                 <w:szCs w:val="20"/>
               </w:rPr>
             </w:pPr>
-            <w:bookmarkStart w:id="53" w:name="_Toc464114603"/>
+            <w:bookmarkStart w:id="58" w:name="_Toc464114603"/>
             <w:r>
               <w:rPr>
                 <w:rFonts w:ascii="Times New Roman" w:hAnsi="Times New Roman"/>
@@ -15822,7 +15870,7 @@
               </w:rPr>
               <w:t>CoachingOutlierLoad</w:t>
             </w:r>
-            <w:bookmarkEnd w:id="53"/>
+            <w:bookmarkEnd w:id="58"/>
           </w:p>
           <w:p>
             <w:pPr>
@@ -16068,7 +16116,7 @@
                 <w:szCs w:val="20"/>
               </w:rPr>
             </w:pPr>
-            <w:bookmarkStart w:id="54" w:name="_Toc464114604"/>
+            <w:bookmarkStart w:id="59" w:name="_Toc464114604"/>
             <w:r>
               <w:rPr>
                 <w:rFonts w:ascii="Times New Roman" w:hAnsi="Times New Roman"/>
@@ -16077,7 +16125,7 @@
               </w:rPr>
               <w:t>CoachingQualityLoad</w:t>
             </w:r>
-            <w:bookmarkEnd w:id="54"/>
+            <w:bookmarkEnd w:id="59"/>
           </w:p>
           <w:p>
             <w:pPr>
@@ -16323,7 +16371,7 @@
                 <w:szCs w:val="20"/>
               </w:rPr>
             </w:pPr>
-            <w:bookmarkStart w:id="55" w:name="_Toc464114605"/>
+            <w:bookmarkStart w:id="60" w:name="_Toc464114605"/>
             <w:r>
               <w:rPr>
                 <w:rFonts w:ascii="Times New Roman" w:hAnsi="Times New Roman"/>
@@ -16332,7 +16380,7 @@
               </w:rPr>
               <w:t>CoachingQualityOtherLoad</w:t>
             </w:r>
-            <w:bookmarkEnd w:id="55"/>
+            <w:bookmarkEnd w:id="60"/>
           </w:p>
           <w:p>
             <w:pPr>
@@ -16578,7 +16626,7 @@
                 <w:szCs w:val="20"/>
               </w:rPr>
             </w:pPr>
-            <w:bookmarkStart w:id="56" w:name="_Toc464114606"/>
+            <w:bookmarkStart w:id="61" w:name="_Toc464114606"/>
             <w:proofErr w:type="spellStart"/>
             <w:r>
               <w:rPr>
@@ -16588,7 +16636,7 @@
               </w:rPr>
               <w:t>CoachingReminders</w:t>
             </w:r>
-            <w:bookmarkEnd w:id="56"/>
+            <w:bookmarkEnd w:id="61"/>
             <w:proofErr w:type="spellEnd"/>
           </w:p>
           <w:p>
@@ -16806,7 +16854,7 @@
                 <w:szCs w:val="20"/>
               </w:rPr>
             </w:pPr>
-            <w:bookmarkStart w:id="57" w:name="_Toc464114607"/>
+            <w:bookmarkStart w:id="62" w:name="_Toc464114607"/>
             <w:proofErr w:type="spellStart"/>
             <w:r>
               <w:rPr>
@@ -16816,7 +16864,7 @@
               </w:rPr>
               <w:t>CoachingSurveyLoad</w:t>
             </w:r>
-            <w:bookmarkEnd w:id="57"/>
+            <w:bookmarkEnd w:id="62"/>
             <w:proofErr w:type="spellEnd"/>
           </w:p>
           <w:p>
@@ -17116,7 +17164,7 @@
                 <w:szCs w:val="20"/>
               </w:rPr>
             </w:pPr>
-            <w:bookmarkStart w:id="58" w:name="_Toc464114608"/>
+            <w:bookmarkStart w:id="63" w:name="_Toc464114608"/>
             <w:proofErr w:type="spellStart"/>
             <w:r>
               <w:rPr>
@@ -17126,7 +17174,7 @@
               </w:rPr>
               <w:t>CoachingSurveyReminders</w:t>
             </w:r>
-            <w:bookmarkEnd w:id="58"/>
+            <w:bookmarkEnd w:id="63"/>
             <w:proofErr w:type="spellEnd"/>
           </w:p>
           <w:p>
@@ -17395,7 +17443,7 @@
                 <w:szCs w:val="20"/>
               </w:rPr>
             </w:pPr>
-            <w:bookmarkStart w:id="59" w:name="_Toc464114609"/>
+            <w:bookmarkStart w:id="64" w:name="_Toc464114609"/>
             <w:r>
               <w:rPr>
                 <w:rFonts w:ascii="Times New Roman" w:hAnsi="Times New Roman"/>
@@ -17404,7 +17452,7 @@
               </w:rPr>
               <w:t>CoachingTrainingLoad</w:t>
             </w:r>
-            <w:bookmarkEnd w:id="59"/>
+            <w:bookmarkEnd w:id="64"/>
           </w:p>
         </w:tc>
         <w:tc>
@@ -19631,95 +19679,6 @@
           <w:sz w:val="20"/>
           <w:szCs w:val="20"/>
           <w:highlight w:val="green"/>
-          <w:rPrChange w:id="60" w:author="Palacherla, Susmitha C" w:date="2023-12-01T08:56:00Z">
-            <w:rPr>
-              <w:rFonts w:ascii="Times New Roman" w:hAnsi="Times New Roman"/>
-              <w:b/>
-              <w:sz w:val="20"/>
-              <w:szCs w:val="20"/>
-            </w:rPr>
-          </w:rPrChange>
-        </w:rPr>
-      </w:pPr>
-      <w:r>
-        <w:rPr>
-          <w:rFonts w:ascii="Times New Roman" w:hAnsi="Times New Roman"/>
-          <w:b/>
-          <w:sz w:val="20"/>
-          <w:szCs w:val="20"/>
-          <w:highlight w:val="green"/>
-          <w:rPrChange w:id="61" w:author="Palacherla, Susmitha C" w:date="2023-12-01T08:56:00Z">
-            <w:rPr>
-              <w:rFonts w:ascii="Times New Roman" w:hAnsi="Times New Roman"/>
-              <w:b/>
-              <w:sz w:val="20"/>
-              <w:szCs w:val="20"/>
-            </w:rPr>
-          </w:rPrChange>
-        </w:rPr>
-        <w:t xml:space="preserve">Get </w:t>
-      </w:r>
-      <w:r>
-        <w:rPr>
-          <w:rFonts w:ascii="Times New Roman" w:hAnsi="Times New Roman"/>
-          <w:b/>
-          <w:sz w:val="20"/>
-          <w:szCs w:val="20"/>
-          <w:highlight w:val="green"/>
-          <w:rPrChange w:id="62" w:author="Palacherla, Susmitha C" w:date="2023-12-01T08:56:00Z">
-            <w:rPr>
-              <w:rFonts w:ascii="Times New Roman" w:hAnsi="Times New Roman"/>
-              <w:b/>
-              <w:sz w:val="20"/>
-              <w:szCs w:val="20"/>
-            </w:rPr>
-          </w:rPrChange>
-        </w:rPr>
-        <w:t xml:space="preserve">Views, </w:t>
-      </w:r>
-      <w:r>
-        <w:rPr>
-          <w:rFonts w:ascii="Times New Roman" w:hAnsi="Times New Roman"/>
-          <w:b/>
-          <w:sz w:val="20"/>
-          <w:szCs w:val="20"/>
-          <w:highlight w:val="green"/>
-          <w:rPrChange w:id="63" w:author="Palacherla, Susmitha C" w:date="2023-12-01T08:56:00Z">
-            <w:rPr>
-              <w:rFonts w:ascii="Times New Roman" w:hAnsi="Times New Roman"/>
-              <w:b/>
-              <w:sz w:val="20"/>
-              <w:szCs w:val="20"/>
-            </w:rPr>
-          </w:rPrChange>
-        </w:rPr>
-        <w:t>Stored Procedures</w:t>
-      </w:r>
-      <w:r>
-        <w:rPr>
-          <w:rFonts w:ascii="Times New Roman" w:hAnsi="Times New Roman"/>
-          <w:b/>
-          <w:sz w:val="20"/>
-          <w:szCs w:val="20"/>
-          <w:highlight w:val="green"/>
-          <w:rPrChange w:id="64" w:author="Palacherla, Susmitha C" w:date="2023-12-01T08:56:00Z">
-            <w:rPr>
-              <w:rFonts w:ascii="Times New Roman" w:hAnsi="Times New Roman"/>
-              <w:b/>
-              <w:sz w:val="20"/>
-              <w:szCs w:val="20"/>
-            </w:rPr>
-          </w:rPrChange>
-        </w:rPr>
-        <w:t xml:space="preserve"> and Functions</w:t>
-      </w:r>
-      <w:r>
-        <w:rPr>
-          <w:rFonts w:ascii="Times New Roman" w:hAnsi="Times New Roman"/>
-          <w:b/>
-          <w:sz w:val="20"/>
-          <w:szCs w:val="20"/>
-          <w:highlight w:val="green"/>
           <w:rPrChange w:id="65" w:author="Palacherla, Susmitha C" w:date="2023-12-01T08:56:00Z">
             <w:rPr>
               <w:rFonts w:ascii="Times New Roman" w:hAnsi="Times New Roman"/>
@@ -19729,8 +19688,7 @@
             </w:rPr>
           </w:rPrChange>
         </w:rPr>
-        <w:t xml:space="preserve"> in Green from </w:t>
-      </w:r>
+      </w:pPr>
       <w:r>
         <w:rPr>
           <w:rFonts w:ascii="Times New Roman" w:hAnsi="Times New Roman"/>
@@ -19747,16 +19705,9 @@
             </w:rPr>
           </w:rPrChange>
         </w:rPr>
-        <w:t>TFS</w:t>
-      </w:r>
-    </w:p>
-    <w:p>
-      <w:pPr>
-        <w:pStyle w:val="NoSpacing"/>
-        <w:numPr>
-          <w:ilvl w:val="0"/>
-          <w:numId w:val="5"/>
-        </w:numPr>
+        <w:t xml:space="preserve">Get </w:t>
+      </w:r>
+      <w:r>
         <w:rPr>
           <w:rFonts w:ascii="Times New Roman" w:hAnsi="Times New Roman"/>
           <w:b/>
@@ -19772,7 +19723,8 @@
             </w:rPr>
           </w:rPrChange>
         </w:rPr>
-      </w:pPr>
+        <w:t xml:space="preserve">Views, </w:t>
+      </w:r>
       <w:r>
         <w:rPr>
           <w:rFonts w:ascii="Times New Roman" w:hAnsi="Times New Roman"/>
@@ -19789,7 +19741,7 @@
             </w:rPr>
           </w:rPrChange>
         </w:rPr>
-        <w:t>Open management studio to environment migrating to and execute stored procs</w:t>
+        <w:t>Stored Procedures</w:t>
       </w:r>
       <w:r>
         <w:rPr>
@@ -19807,9 +19759,8 @@
             </w:rPr>
           </w:rPrChange>
         </w:rPr>
-        <w:t xml:space="preserve"> / </w:t>
-      </w:r>
-      <w:proofErr w:type="gramStart"/>
+        <w:t xml:space="preserve"> and Functions</w:t>
+      </w:r>
       <w:r>
         <w:rPr>
           <w:rFonts w:ascii="Times New Roman" w:hAnsi="Times New Roman"/>
@@ -19826,17 +19777,9 @@
             </w:rPr>
           </w:rPrChange>
         </w:rPr>
-        <w:t>functions</w:t>
-      </w:r>
-      <w:proofErr w:type="gramEnd"/>
-    </w:p>
-    <w:p>
-      <w:pPr>
-        <w:pStyle w:val="NoSpacing"/>
-        <w:numPr>
-          <w:ilvl w:val="0"/>
-          <w:numId w:val="5"/>
-        </w:numPr>
+        <w:t xml:space="preserve"> in Green from </w:t>
+      </w:r>
+      <w:r>
         <w:rPr>
           <w:rFonts w:ascii="Times New Roman" w:hAnsi="Times New Roman"/>
           <w:b/>
@@ -19852,8 +19795,16 @@
             </w:rPr>
           </w:rPrChange>
         </w:rPr>
-      </w:pPr>
-      <w:r>
+        <w:t>TFS</w:t>
+      </w:r>
+    </w:p>
+    <w:p>
+      <w:pPr>
+        <w:pStyle w:val="NoSpacing"/>
+        <w:numPr>
+          <w:ilvl w:val="0"/>
+          <w:numId w:val="5"/>
+        </w:numPr>
         <w:rPr>
           <w:rFonts w:ascii="Times New Roman" w:hAnsi="Times New Roman"/>
           <w:b/>
@@ -19861,6 +19812,103 @@
           <w:szCs w:val="20"/>
           <w:highlight w:val="green"/>
           <w:rPrChange w:id="72" w:author="Palacherla, Susmitha C" w:date="2023-12-01T08:56:00Z">
+            <w:rPr>
+              <w:rFonts w:ascii="Times New Roman" w:hAnsi="Times New Roman"/>
+              <w:b/>
+              <w:sz w:val="20"/>
+              <w:szCs w:val="20"/>
+            </w:rPr>
+          </w:rPrChange>
+        </w:rPr>
+      </w:pPr>
+      <w:r>
+        <w:rPr>
+          <w:rFonts w:ascii="Times New Roman" w:hAnsi="Times New Roman"/>
+          <w:b/>
+          <w:sz w:val="20"/>
+          <w:szCs w:val="20"/>
+          <w:highlight w:val="green"/>
+          <w:rPrChange w:id="73" w:author="Palacherla, Susmitha C" w:date="2023-12-01T08:56:00Z">
+            <w:rPr>
+              <w:rFonts w:ascii="Times New Roman" w:hAnsi="Times New Roman"/>
+              <w:b/>
+              <w:sz w:val="20"/>
+              <w:szCs w:val="20"/>
+            </w:rPr>
+          </w:rPrChange>
+        </w:rPr>
+        <w:t>Open management studio to environment migrating to and execute stored procs</w:t>
+      </w:r>
+      <w:r>
+        <w:rPr>
+          <w:rFonts w:ascii="Times New Roman" w:hAnsi="Times New Roman"/>
+          <w:b/>
+          <w:sz w:val="20"/>
+          <w:szCs w:val="20"/>
+          <w:highlight w:val="green"/>
+          <w:rPrChange w:id="74" w:author="Palacherla, Susmitha C" w:date="2023-12-01T08:56:00Z">
+            <w:rPr>
+              <w:rFonts w:ascii="Times New Roman" w:hAnsi="Times New Roman"/>
+              <w:b/>
+              <w:sz w:val="20"/>
+              <w:szCs w:val="20"/>
+            </w:rPr>
+          </w:rPrChange>
+        </w:rPr>
+        <w:t xml:space="preserve"> / </w:t>
+      </w:r>
+      <w:proofErr w:type="gramStart"/>
+      <w:r>
+        <w:rPr>
+          <w:rFonts w:ascii="Times New Roman" w:hAnsi="Times New Roman"/>
+          <w:b/>
+          <w:sz w:val="20"/>
+          <w:szCs w:val="20"/>
+          <w:highlight w:val="green"/>
+          <w:rPrChange w:id="75" w:author="Palacherla, Susmitha C" w:date="2023-12-01T08:56:00Z">
+            <w:rPr>
+              <w:rFonts w:ascii="Times New Roman" w:hAnsi="Times New Roman"/>
+              <w:b/>
+              <w:sz w:val="20"/>
+              <w:szCs w:val="20"/>
+            </w:rPr>
+          </w:rPrChange>
+        </w:rPr>
+        <w:t>functions</w:t>
+      </w:r>
+      <w:proofErr w:type="gramEnd"/>
+    </w:p>
+    <w:p>
+      <w:pPr>
+        <w:pStyle w:val="NoSpacing"/>
+        <w:numPr>
+          <w:ilvl w:val="0"/>
+          <w:numId w:val="5"/>
+        </w:numPr>
+        <w:rPr>
+          <w:rFonts w:ascii="Times New Roman" w:hAnsi="Times New Roman"/>
+          <w:b/>
+          <w:sz w:val="20"/>
+          <w:szCs w:val="20"/>
+          <w:highlight w:val="green"/>
+          <w:rPrChange w:id="76" w:author="Palacherla, Susmitha C" w:date="2023-12-01T08:56:00Z">
+            <w:rPr>
+              <w:rFonts w:ascii="Times New Roman" w:hAnsi="Times New Roman"/>
+              <w:b/>
+              <w:sz w:val="20"/>
+              <w:szCs w:val="20"/>
+            </w:rPr>
+          </w:rPrChange>
+        </w:rPr>
+      </w:pPr>
+      <w:r>
+        <w:rPr>
+          <w:rFonts w:ascii="Times New Roman" w:hAnsi="Times New Roman"/>
+          <w:b/>
+          <w:sz w:val="20"/>
+          <w:szCs w:val="20"/>
+          <w:highlight w:val="green"/>
+          <w:rPrChange w:id="77" w:author="Palacherla, Susmitha C" w:date="2023-12-01T08:56:00Z">
             <w:rPr>
               <w:rFonts w:ascii="Times New Roman" w:hAnsi="Times New Roman"/>
               <w:b/>
@@ -35200,90 +35248,6 @@
             <w:pPr>
               <w:rPr>
                 <w:rFonts w:ascii="Times New Roman" w:hAnsi="Times New Roman"/>
-                <w:rPrChange w:id="73" w:author="Palacherla, Susmitha C" w:date="2023-11-29T16:41:00Z">
-                  <w:rPr>
-                    <w:rFonts w:ascii="Times New Roman" w:hAnsi="Times New Roman"/>
-                    <w:highlight w:val="yellow"/>
-                  </w:rPr>
-                </w:rPrChange>
-              </w:rPr>
-            </w:pPr>
-            <w:r>
-              <w:rPr>
-                <w:rFonts w:ascii="Times New Roman" w:hAnsi="Times New Roman"/>
-                <w:rPrChange w:id="74" w:author="Palacherla, Susmitha C" w:date="2023-11-29T16:41:00Z">
-                  <w:rPr>
-                    <w:rFonts w:ascii="Times New Roman" w:hAnsi="Times New Roman"/>
-                    <w:highlight w:val="yellow"/>
-                  </w:rPr>
-                </w:rPrChange>
-              </w:rPr>
-              <w:t>10/6/2023</w:t>
-            </w:r>
-          </w:p>
-        </w:tc>
-        <w:tc>
-          <w:tcPr>
-            <w:tcW w:w="6570" w:type="dxa"/>
-            <w:tcBorders>
-              <w:top w:val="single" w:sz="4" w:space="0" w:color="auto"/>
-              <w:left w:val="single" w:sz="4" w:space="0" w:color="auto"/>
-              <w:bottom w:val="single" w:sz="4" w:space="0" w:color="auto"/>
-              <w:right w:val="single" w:sz="4" w:space="0" w:color="auto"/>
-            </w:tcBorders>
-          </w:tcPr>
-          <w:p>
-            <w:pPr>
-              <w:spacing w:line="240" w:lineRule="auto"/>
-              <w:rPr>
-                <w:rFonts w:ascii="Times New Roman" w:hAnsi="Times New Roman"/>
-                <w:rPrChange w:id="75" w:author="Palacherla, Susmitha C" w:date="2023-11-29T16:41:00Z">
-                  <w:rPr>
-                    <w:rFonts w:ascii="Times New Roman (PCL6)" w:hAnsi="Times New Roman (PCL6)"/>
-                    <w:highlight w:val="yellow"/>
-                  </w:rPr>
-                </w:rPrChange>
-              </w:rPr>
-            </w:pPr>
-            <w:r>
-              <w:rPr>
-                <w:rFonts w:ascii="Times New Roman" w:hAnsi="Times New Roman"/>
-                <w:rPrChange w:id="76" w:author="Palacherla, Susmitha C" w:date="2023-11-29T16:41:00Z">
-                  <w:rPr>
-                    <w:rFonts w:ascii="Times New Roman (PCL6)" w:hAnsi="Times New Roman (PCL6)"/>
-                    <w:highlight w:val="yellow"/>
-                  </w:rPr>
-                </w:rPrChange>
-              </w:rPr>
-              <w:t>TFS 27135 - Add the Verint call id for eCL audio issues reported</w:t>
-            </w:r>
-          </w:p>
-        </w:tc>
-        <w:tc>
-          <w:tcPr>
-            <w:tcW w:w="1553" w:type="dxa"/>
-            <w:tcBorders>
-              <w:top w:val="single" w:sz="4" w:space="0" w:color="auto"/>
-              <w:left w:val="single" w:sz="4" w:space="0" w:color="auto"/>
-              <w:bottom w:val="single" w:sz="4" w:space="0" w:color="auto"/>
-              <w:right w:val="single" w:sz="4" w:space="0" w:color="auto"/>
-            </w:tcBorders>
-          </w:tcPr>
-          <w:p>
-            <w:pPr>
-              <w:rPr>
-                <w:rFonts w:ascii="Times New Roman" w:hAnsi="Times New Roman"/>
-                <w:rPrChange w:id="77" w:author="Palacherla, Susmitha C" w:date="2023-11-29T16:41:00Z">
-                  <w:rPr>
-                    <w:rFonts w:ascii="Times New Roman" w:hAnsi="Times New Roman"/>
-                    <w:highlight w:val="yellow"/>
-                  </w:rPr>
-                </w:rPrChange>
-              </w:rPr>
-            </w:pPr>
-            <w:r>
-              <w:rPr>
-                <w:rFonts w:ascii="Times New Roman" w:hAnsi="Times New Roman"/>
                 <w:rPrChange w:id="78" w:author="Palacherla, Susmitha C" w:date="2023-11-29T16:41:00Z">
                   <w:rPr>
                     <w:rFonts w:ascii="Times New Roman" w:hAnsi="Times New Roman"/>
@@ -35291,24 +35255,8 @@
                   </w:rPr>
                 </w:rPrChange>
               </w:rPr>
-              <w:t>Susmitha Palacherla</w:t>
-            </w:r>
-          </w:p>
-        </w:tc>
-      </w:tr>
-      <w:tr>
-        <w:tc>
-          <w:tcPr>
-            <w:tcW w:w="1345" w:type="dxa"/>
-            <w:tcBorders>
-              <w:top w:val="single" w:sz="4" w:space="0" w:color="auto"/>
-              <w:left w:val="single" w:sz="4" w:space="0" w:color="auto"/>
-              <w:bottom w:val="single" w:sz="4" w:space="0" w:color="auto"/>
-              <w:right w:val="single" w:sz="4" w:space="0" w:color="auto"/>
-            </w:tcBorders>
-          </w:tcPr>
-          <w:p>
-            <w:pPr>
+            </w:pPr>
+            <w:r>
               <w:rPr>
                 <w:rFonts w:ascii="Times New Roman" w:hAnsi="Times New Roman"/>
                 <w:rPrChange w:id="79" w:author="Palacherla, Susmitha C" w:date="2023-11-29T16:41:00Z">
@@ -35318,12 +35266,112 @@
                   </w:rPr>
                 </w:rPrChange>
               </w:rPr>
-            </w:pPr>
-            <w:ins w:id="80" w:author="Palacherla, Susmitha C" w:date="2023-11-29T16:41:00Z">
+              <w:t>10/6/2023</w:t>
+            </w:r>
+          </w:p>
+        </w:tc>
+        <w:tc>
+          <w:tcPr>
+            <w:tcW w:w="6570" w:type="dxa"/>
+            <w:tcBorders>
+              <w:top w:val="single" w:sz="4" w:space="0" w:color="auto"/>
+              <w:left w:val="single" w:sz="4" w:space="0" w:color="auto"/>
+              <w:bottom w:val="single" w:sz="4" w:space="0" w:color="auto"/>
+              <w:right w:val="single" w:sz="4" w:space="0" w:color="auto"/>
+            </w:tcBorders>
+          </w:tcPr>
+          <w:p>
+            <w:pPr>
+              <w:spacing w:line="240" w:lineRule="auto"/>
+              <w:rPr>
+                <w:rFonts w:ascii="Times New Roman" w:hAnsi="Times New Roman"/>
+                <w:rPrChange w:id="80" w:author="Palacherla, Susmitha C" w:date="2023-11-29T16:41:00Z">
+                  <w:rPr>
+                    <w:rFonts w:ascii="Times New Roman (PCL6)" w:hAnsi="Times New Roman (PCL6)"/>
+                    <w:highlight w:val="yellow"/>
+                  </w:rPr>
+                </w:rPrChange>
+              </w:rPr>
+            </w:pPr>
+            <w:r>
+              <w:rPr>
+                <w:rFonts w:ascii="Times New Roman" w:hAnsi="Times New Roman"/>
+                <w:rPrChange w:id="81" w:author="Palacherla, Susmitha C" w:date="2023-11-29T16:41:00Z">
+                  <w:rPr>
+                    <w:rFonts w:ascii="Times New Roman (PCL6)" w:hAnsi="Times New Roman (PCL6)"/>
+                    <w:highlight w:val="yellow"/>
+                  </w:rPr>
+                </w:rPrChange>
+              </w:rPr>
+              <w:t>TFS 27135 - Add the Verint call id for eCL audio issues reported</w:t>
+            </w:r>
+          </w:p>
+        </w:tc>
+        <w:tc>
+          <w:tcPr>
+            <w:tcW w:w="1553" w:type="dxa"/>
+            <w:tcBorders>
+              <w:top w:val="single" w:sz="4" w:space="0" w:color="auto"/>
+              <w:left w:val="single" w:sz="4" w:space="0" w:color="auto"/>
+              <w:bottom w:val="single" w:sz="4" w:space="0" w:color="auto"/>
+              <w:right w:val="single" w:sz="4" w:space="0" w:color="auto"/>
+            </w:tcBorders>
+          </w:tcPr>
+          <w:p>
+            <w:pPr>
+              <w:rPr>
+                <w:rFonts w:ascii="Times New Roman" w:hAnsi="Times New Roman"/>
+                <w:rPrChange w:id="82" w:author="Palacherla, Susmitha C" w:date="2023-11-29T16:41:00Z">
+                  <w:rPr>
+                    <w:rFonts w:ascii="Times New Roman" w:hAnsi="Times New Roman"/>
+                    <w:highlight w:val="yellow"/>
+                  </w:rPr>
+                </w:rPrChange>
+              </w:rPr>
+            </w:pPr>
+            <w:r>
+              <w:rPr>
+                <w:rFonts w:ascii="Times New Roman" w:hAnsi="Times New Roman"/>
+                <w:rPrChange w:id="83" w:author="Palacherla, Susmitha C" w:date="2023-11-29T16:41:00Z">
+                  <w:rPr>
+                    <w:rFonts w:ascii="Times New Roman" w:hAnsi="Times New Roman"/>
+                    <w:highlight w:val="yellow"/>
+                  </w:rPr>
+                </w:rPrChange>
+              </w:rPr>
+              <w:t>Susmitha Palacherla</w:t>
+            </w:r>
+          </w:p>
+        </w:tc>
+      </w:tr>
+      <w:tr>
+        <w:tc>
+          <w:tcPr>
+            <w:tcW w:w="1345" w:type="dxa"/>
+            <w:tcBorders>
+              <w:top w:val="single" w:sz="4" w:space="0" w:color="auto"/>
+              <w:left w:val="single" w:sz="4" w:space="0" w:color="auto"/>
+              <w:bottom w:val="single" w:sz="4" w:space="0" w:color="auto"/>
+              <w:right w:val="single" w:sz="4" w:space="0" w:color="auto"/>
+            </w:tcBorders>
+          </w:tcPr>
+          <w:p>
+            <w:pPr>
+              <w:rPr>
+                <w:rFonts w:ascii="Times New Roman" w:hAnsi="Times New Roman"/>
+                <w:rPrChange w:id="84" w:author="Palacherla, Susmitha C" w:date="2023-11-29T16:41:00Z">
+                  <w:rPr>
+                    <w:rFonts w:ascii="Times New Roman" w:hAnsi="Times New Roman"/>
+                    <w:highlight w:val="yellow"/>
+                  </w:rPr>
+                </w:rPrChange>
+              </w:rPr>
+            </w:pPr>
+            <w:ins w:id="85" w:author="Palacherla, Susmitha C" w:date="2023-11-29T16:41:00Z">
               <w:r>
                 <w:rPr>
                   <w:rFonts w:ascii="Times New Roman" w:hAnsi="Times New Roman"/>
-                  <w:rPrChange w:id="81" w:author="Palacherla, Susmitha C" w:date="2023-11-29T16:41:00Z">
+                  <w:rPrChange w:id="86" w:author="Palacherla, Susmitha C" w:date="2023-11-29T16:41:00Z">
                     <w:rPr>
                       <w:rFonts w:ascii="Times New Roman" w:hAnsi="Times New Roman"/>
                       <w:highlight w:val="yellow"/>
@@ -35350,7 +35398,7 @@
               <w:spacing w:line="240" w:lineRule="auto"/>
               <w:rPr>
                 <w:rFonts w:ascii="Times New Roman" w:hAnsi="Times New Roman"/>
-                <w:rPrChange w:id="82" w:author="Palacherla, Susmitha C" w:date="2023-11-29T16:41:00Z">
+                <w:rPrChange w:id="87" w:author="Palacherla, Susmitha C" w:date="2023-11-29T16:41:00Z">
                   <w:rPr>
                     <w:rFonts w:ascii="Times New Roman (PCL6)" w:hAnsi="Times New Roman (PCL6)"/>
                     <w:highlight w:val="yellow"/>
@@ -35358,11 +35406,11 @@
                 </w:rPrChange>
               </w:rPr>
             </w:pPr>
-            <w:ins w:id="83" w:author="Palacherla, Susmitha C" w:date="2023-11-29T16:41:00Z">
+            <w:ins w:id="88" w:author="Palacherla, Susmitha C" w:date="2023-11-29T16:41:00Z">
               <w:r>
                 <w:rPr>
                   <w:rFonts w:ascii="Times New Roman" w:hAnsi="Times New Roman"/>
-                  <w:rPrChange w:id="84" w:author="Palacherla, Susmitha C" w:date="2023-11-29T16:41:00Z">
+                  <w:rPrChange w:id="89" w:author="Palacherla, Susmitha C" w:date="2023-11-29T16:41:00Z">
                     <w:rPr>
                       <w:rFonts w:ascii="Times New Roman (PCL6)" w:hAnsi="Times New Roman (PCL6)"/>
                       <w:highlight w:val="yellow"/>
@@ -35388,7 +35436,7 @@
             <w:pPr>
               <w:rPr>
                 <w:rFonts w:ascii="Times New Roman" w:hAnsi="Times New Roman"/>
-                <w:rPrChange w:id="85" w:author="Palacherla, Susmitha C" w:date="2023-11-29T16:41:00Z">
+                <w:rPrChange w:id="90" w:author="Palacherla, Susmitha C" w:date="2023-11-29T16:41:00Z">
                   <w:rPr>
                     <w:rFonts w:ascii="Times New Roman" w:hAnsi="Times New Roman"/>
                     <w:highlight w:val="yellow"/>
@@ -35396,11 +35444,11 @@
                 </w:rPrChange>
               </w:rPr>
             </w:pPr>
-            <w:ins w:id="86" w:author="Palacherla, Susmitha C" w:date="2023-11-29T16:41:00Z">
+            <w:ins w:id="91" w:author="Palacherla, Susmitha C" w:date="2023-11-29T16:41:00Z">
               <w:r>
                 <w:rPr>
                   <w:rFonts w:ascii="Times New Roman" w:hAnsi="Times New Roman"/>
-                  <w:rPrChange w:id="87" w:author="Palacherla, Susmitha C" w:date="2023-11-29T16:41:00Z">
+                  <w:rPrChange w:id="92" w:author="Palacherla, Susmitha C" w:date="2023-11-29T16:41:00Z">
                     <w:rPr>
                       <w:rFonts w:ascii="Times New Roman" w:hAnsi="Times New Roman"/>
                       <w:highlight w:val="yellow"/>
@@ -35415,7 +35463,7 @@
       </w:tr>
       <w:tr>
         <w:trPr>
-          <w:ins w:id="88" w:author="Palacherla, Susmitha C" w:date="2023-11-29T16:41:00Z"/>
+          <w:ins w:id="93" w:author="Palacherla, Susmitha C" w:date="2023-11-29T16:41:00Z"/>
         </w:trPr>
         <w:tc>
           <w:tcPr>
@@ -35429,47 +35477,6 @@
           </w:tcPr>
           <w:p>
             <w:pPr>
-              <w:rPr>
-                <w:ins w:id="89" w:author="Palacherla, Susmitha C" w:date="2023-11-29T16:41:00Z"/>
-                <w:rFonts w:ascii="Times New Roman" w:hAnsi="Times New Roman"/>
-                <w:highlight w:val="yellow"/>
-                <w:rPrChange w:id="90" w:author="Palacherla, Susmitha C" w:date="2023-11-29T16:42:00Z">
-                  <w:rPr>
-                    <w:ins w:id="91" w:author="Palacherla, Susmitha C" w:date="2023-11-29T16:41:00Z"/>
-                    <w:rFonts w:ascii="Times New Roman" w:hAnsi="Times New Roman"/>
-                  </w:rPr>
-                </w:rPrChange>
-              </w:rPr>
-            </w:pPr>
-            <w:ins w:id="92" w:author="Palacherla, Susmitha C" w:date="2023-11-29T16:41:00Z">
-              <w:r>
-                <w:rPr>
-                  <w:rFonts w:ascii="Times New Roman" w:hAnsi="Times New Roman"/>
-                  <w:highlight w:val="yellow"/>
-                  <w:rPrChange w:id="93" w:author="Palacherla, Susmitha C" w:date="2023-11-29T16:42:00Z">
-                    <w:rPr>
-                      <w:rFonts w:ascii="Times New Roman" w:hAnsi="Times New Roman"/>
-                    </w:rPr>
-                  </w:rPrChange>
-                </w:rPr>
-                <w:t>11/29/2023</w:t>
-              </w:r>
-            </w:ins>
-          </w:p>
-        </w:tc>
-        <w:tc>
-          <w:tcPr>
-            <w:tcW w:w="6570" w:type="dxa"/>
-            <w:tcBorders>
-              <w:top w:val="single" w:sz="4" w:space="0" w:color="auto"/>
-              <w:left w:val="single" w:sz="4" w:space="0" w:color="auto"/>
-              <w:bottom w:val="single" w:sz="4" w:space="0" w:color="auto"/>
-              <w:right w:val="single" w:sz="4" w:space="0" w:color="auto"/>
-            </w:tcBorders>
-          </w:tcPr>
-          <w:p>
-            <w:pPr>
-              <w:spacing w:line="240" w:lineRule="auto"/>
               <w:rPr>
                 <w:ins w:id="94" w:author="Palacherla, Susmitha C" w:date="2023-11-29T16:41:00Z"/>
                 <w:rFonts w:ascii="Times New Roman" w:hAnsi="Times New Roman"/>
@@ -35482,7 +35489,7 @@
                 </w:rPrChange>
               </w:rPr>
             </w:pPr>
-            <w:ins w:id="97" w:author="Palacherla, Susmitha C" w:date="2023-11-29T16:42:00Z">
+            <w:ins w:id="97" w:author="Palacherla, Susmitha C" w:date="2023-11-29T16:41:00Z">
               <w:r>
                 <w:rPr>
                   <w:rFonts w:ascii="Times New Roman" w:hAnsi="Times New Roman"/>
@@ -35493,23 +35500,24 @@
                     </w:rPr>
                   </w:rPrChange>
                 </w:rPr>
-                <w:t>TFS 27375 - Work at Home Category and Subcategory updates</w:t>
+                <w:t>11/29/2023</w:t>
               </w:r>
             </w:ins>
           </w:p>
         </w:tc>
         <w:tc>
           <w:tcPr>
-            <w:tcW w:w="1553" w:type="dxa"/>
-            <w:tcBorders>
-              <w:top w:val="single" w:sz="4" w:space="0" w:color="auto"/>
-              <w:left w:val="single" w:sz="4" w:space="0" w:color="auto"/>
-              <w:bottom w:val="single" w:sz="4" w:space="0" w:color="auto"/>
-              <w:right w:val="single" w:sz="4" w:space="0" w:color="auto"/>
-            </w:tcBorders>
-          </w:tcPr>
-          <w:p>
-            <w:pPr>
+            <w:tcW w:w="6570" w:type="dxa"/>
+            <w:tcBorders>
+              <w:top w:val="single" w:sz="4" w:space="0" w:color="auto"/>
+              <w:left w:val="single" w:sz="4" w:space="0" w:color="auto"/>
+              <w:bottom w:val="single" w:sz="4" w:space="0" w:color="auto"/>
+              <w:right w:val="single" w:sz="4" w:space="0" w:color="auto"/>
+            </w:tcBorders>
+          </w:tcPr>
+          <w:p>
+            <w:pPr>
+              <w:spacing w:line="240" w:lineRule="auto"/>
               <w:rPr>
                 <w:ins w:id="99" w:author="Palacherla, Susmitha C" w:date="2023-11-29T16:41:00Z"/>
                 <w:rFonts w:ascii="Times New Roman" w:hAnsi="Times New Roman"/>
@@ -35528,6 +35536,46 @@
                   <w:rFonts w:ascii="Times New Roman" w:hAnsi="Times New Roman"/>
                   <w:highlight w:val="yellow"/>
                   <w:rPrChange w:id="103" w:author="Palacherla, Susmitha C" w:date="2023-11-29T16:42:00Z">
+                    <w:rPr>
+                      <w:rFonts w:ascii="Times New Roman" w:hAnsi="Times New Roman"/>
+                    </w:rPr>
+                  </w:rPrChange>
+                </w:rPr>
+                <w:t>TFS 27375 - Work at Home Category and Subcategory updates</w:t>
+              </w:r>
+            </w:ins>
+          </w:p>
+        </w:tc>
+        <w:tc>
+          <w:tcPr>
+            <w:tcW w:w="1553" w:type="dxa"/>
+            <w:tcBorders>
+              <w:top w:val="single" w:sz="4" w:space="0" w:color="auto"/>
+              <w:left w:val="single" w:sz="4" w:space="0" w:color="auto"/>
+              <w:bottom w:val="single" w:sz="4" w:space="0" w:color="auto"/>
+              <w:right w:val="single" w:sz="4" w:space="0" w:color="auto"/>
+            </w:tcBorders>
+          </w:tcPr>
+          <w:p>
+            <w:pPr>
+              <w:rPr>
+                <w:ins w:id="104" w:author="Palacherla, Susmitha C" w:date="2023-11-29T16:41:00Z"/>
+                <w:rFonts w:ascii="Times New Roman" w:hAnsi="Times New Roman"/>
+                <w:highlight w:val="yellow"/>
+                <w:rPrChange w:id="105" w:author="Palacherla, Susmitha C" w:date="2023-11-29T16:42:00Z">
+                  <w:rPr>
+                    <w:ins w:id="106" w:author="Palacherla, Susmitha C" w:date="2023-11-29T16:41:00Z"/>
+                    <w:rFonts w:ascii="Times New Roman" w:hAnsi="Times New Roman"/>
+                  </w:rPr>
+                </w:rPrChange>
+              </w:rPr>
+            </w:pPr>
+            <w:ins w:id="107" w:author="Palacherla, Susmitha C" w:date="2023-11-29T16:42:00Z">
+              <w:r>
+                <w:rPr>
+                  <w:rFonts w:ascii="Times New Roman" w:hAnsi="Times New Roman"/>
+                  <w:highlight w:val="yellow"/>
+                  <w:rPrChange w:id="108" w:author="Palacherla, Susmitha C" w:date="2023-11-29T16:42:00Z">
                     <w:rPr>
                       <w:rFonts w:ascii="Times New Roman" w:hAnsi="Times New Roman"/>
                     </w:rPr>
@@ -35687,15 +35735,15 @@
     <w:r>
       <w:fldChar w:fldCharType="separate"/>
     </w:r>
-    <w:ins w:id="104" w:author="Palacherla, Susmitha C" w:date="2023-12-01T08:56:00Z">
+    <w:ins w:id="109" w:author="Palacherla, Susmitha C" w:date="2023-12-07T14:37:00Z">
       <w:r>
         <w:rPr>
           <w:noProof/>
         </w:rPr>
-        <w:t>12/1/2023</w:t>
+        <w:t>12/7/2023</w:t>
       </w:r>
     </w:ins>
-    <w:del w:id="105" w:author="Palacherla, Susmitha C" w:date="2023-11-30T16:23:00Z">
+    <w:del w:id="110" w:author="Palacherla, Susmitha C" w:date="2023-11-30T16:23:00Z">
       <w:r>
         <w:rPr>
           <w:noProof/>

</xml_diff>

<commit_message>
TFS 27527 - Create eCoaching Log for Subcontractors
git-tfs-id: [https://tfs.omnicloud.local/tfs/cco%20program/]$/eCoaching_V2;C53687
</commit_message>
<xml_diff>
--- a/Runbook/DB/CCO_eCoaching_Log_DB_Runbook.docx
+++ b/Runbook/DB/CCO_eCoaching_Log_DB_Runbook.docx
@@ -1040,14 +1040,14 @@
           <w:highlight w:val="green"/>
         </w:rPr>
       </w:pPr>
-      <w:ins w:id="15" w:author="Palacherla, Susmitha C" w:date="2024-03-01T15:02:00Z">
+      <w:ins w:id="15" w:author="Palacherla, Susmitha C" w:date="2024-03-26T15:45:00Z">
         <w:r>
           <w:rPr>
             <w:rFonts w:ascii="Times New Roman (PCL6)" w:hAnsi="Times New Roman (PCL6)"/>
             <w:bCs/>
             <w:highlight w:val="green"/>
           </w:rPr>
-          <w:t>4</w:t>
+          <w:t>5</w:t>
         </w:r>
       </w:ins>
       <w:del w:id="16" w:author="Palacherla, Susmitha C" w:date="2024-02-16T16:38:00Z">
@@ -13779,6 +13779,14 @@
             <w:rFonts w:ascii="Times New Roman" w:hAnsi="Times New Roman"/>
             <w:sz w:val="20"/>
             <w:szCs w:val="20"/>
+            <w:highlight w:val="green"/>
+            <w:rPrChange w:id="178" w:author="Palacherla, Susmitha C" w:date="2024-03-26T15:46:00Z">
+              <w:rPr>
+                <w:rFonts w:ascii="Times New Roman" w:hAnsi="Times New Roman"/>
+                <w:sz w:val="20"/>
+                <w:szCs w:val="20"/>
+              </w:rPr>
+            </w:rPrChange>
           </w:rPr>
           <w:t>fn_strCoachingLogStatictext.sql</w:t>
         </w:r>
@@ -13789,14 +13797,14 @@
       <w:pPr>
         <w:pStyle w:val="NoSpacing"/>
         <w:rPr>
-          <w:ins w:id="178" w:author="Palacherla, Susmitha C" w:date="2024-02-16T16:56:00Z"/>
+          <w:ins w:id="179" w:author="Palacherla, Susmitha C" w:date="2024-02-16T16:56:00Z"/>
           <w:rFonts w:ascii="Times New Roman" w:hAnsi="Times New Roman"/>
           <w:sz w:val="20"/>
           <w:szCs w:val="20"/>
         </w:rPr>
       </w:pPr>
       <w:proofErr w:type="spellStart"/>
-      <w:ins w:id="179" w:author="Palacherla, Susmitha C" w:date="2024-02-16T16:56:00Z">
+      <w:ins w:id="180" w:author="Palacherla, Susmitha C" w:date="2024-02-16T16:56:00Z">
         <w:r>
           <w:rPr>
             <w:rFonts w:ascii="Times New Roman" w:hAnsi="Times New Roman"/>
@@ -13812,14 +13820,14 @@
       <w:pPr>
         <w:pStyle w:val="NoSpacing"/>
         <w:rPr>
-          <w:ins w:id="180" w:author="Palacherla, Susmitha C" w:date="2024-02-16T16:56:00Z"/>
+          <w:ins w:id="181" w:author="Palacherla, Susmitha C" w:date="2024-02-16T16:56:00Z"/>
           <w:rFonts w:ascii="Times New Roman" w:hAnsi="Times New Roman"/>
           <w:sz w:val="20"/>
           <w:szCs w:val="20"/>
         </w:rPr>
       </w:pPr>
       <w:proofErr w:type="spellStart"/>
-      <w:ins w:id="181" w:author="Palacherla, Susmitha C" w:date="2024-02-16T16:56:00Z">
+      <w:ins w:id="182" w:author="Palacherla, Susmitha C" w:date="2024-02-16T16:56:00Z">
         <w:r>
           <w:rPr>
             <w:rFonts w:ascii="Times New Roman" w:hAnsi="Times New Roman"/>
@@ -13835,14 +13843,14 @@
       <w:pPr>
         <w:pStyle w:val="NoSpacing"/>
         <w:rPr>
-          <w:ins w:id="182" w:author="Palacherla, Susmitha C" w:date="2024-02-16T16:56:00Z"/>
+          <w:ins w:id="183" w:author="Palacherla, Susmitha C" w:date="2024-02-16T16:56:00Z"/>
           <w:rFonts w:ascii="Times New Roman" w:hAnsi="Times New Roman"/>
           <w:sz w:val="20"/>
           <w:szCs w:val="20"/>
         </w:rPr>
       </w:pPr>
       <w:proofErr w:type="spellStart"/>
-      <w:ins w:id="183" w:author="Palacherla, Susmitha C" w:date="2024-02-16T16:56:00Z">
+      <w:ins w:id="184" w:author="Palacherla, Susmitha C" w:date="2024-02-16T16:56:00Z">
         <w:r>
           <w:rPr>
             <w:rFonts w:ascii="Times New Roman" w:hAnsi="Times New Roman"/>
@@ -13866,14 +13874,14 @@
       <w:pPr>
         <w:pStyle w:val="NoSpacing"/>
         <w:rPr>
-          <w:ins w:id="184" w:author="Palacherla, Susmitha C" w:date="2024-02-16T16:56:00Z"/>
+          <w:ins w:id="185" w:author="Palacherla, Susmitha C" w:date="2024-02-16T16:56:00Z"/>
           <w:rFonts w:ascii="Times New Roman" w:hAnsi="Times New Roman"/>
           <w:sz w:val="20"/>
           <w:szCs w:val="20"/>
         </w:rPr>
       </w:pPr>
       <w:proofErr w:type="spellStart"/>
-      <w:ins w:id="185" w:author="Palacherla, Susmitha C" w:date="2024-02-16T16:56:00Z">
+      <w:ins w:id="186" w:author="Palacherla, Susmitha C" w:date="2024-02-16T16:56:00Z">
         <w:r>
           <w:rPr>
             <w:rFonts w:ascii="Times New Roman" w:hAnsi="Times New Roman"/>
@@ -13889,14 +13897,14 @@
       <w:pPr>
         <w:pStyle w:val="NoSpacing"/>
         <w:rPr>
-          <w:ins w:id="186" w:author="Palacherla, Susmitha C" w:date="2024-02-16T16:56:00Z"/>
+          <w:ins w:id="187" w:author="Palacherla, Susmitha C" w:date="2024-02-16T16:56:00Z"/>
           <w:rFonts w:ascii="Times New Roman" w:hAnsi="Times New Roman"/>
           <w:sz w:val="20"/>
           <w:szCs w:val="20"/>
         </w:rPr>
       </w:pPr>
       <w:proofErr w:type="spellStart"/>
-      <w:ins w:id="187" w:author="Palacherla, Susmitha C" w:date="2024-02-16T16:56:00Z">
+      <w:ins w:id="188" w:author="Palacherla, Susmitha C" w:date="2024-02-16T16:56:00Z">
         <w:r>
           <w:rPr>
             <w:rFonts w:ascii="Times New Roman" w:hAnsi="Times New Roman"/>
@@ -13912,14 +13920,14 @@
       <w:pPr>
         <w:pStyle w:val="NoSpacing"/>
         <w:rPr>
-          <w:ins w:id="188" w:author="Palacherla, Susmitha C" w:date="2024-02-16T16:56:00Z"/>
+          <w:ins w:id="189" w:author="Palacherla, Susmitha C" w:date="2024-02-16T16:56:00Z"/>
           <w:rFonts w:ascii="Times New Roman" w:hAnsi="Times New Roman"/>
           <w:sz w:val="20"/>
           <w:szCs w:val="20"/>
         </w:rPr>
       </w:pPr>
       <w:proofErr w:type="spellStart"/>
-      <w:ins w:id="189" w:author="Palacherla, Susmitha C" w:date="2024-02-16T16:56:00Z">
+      <w:ins w:id="190" w:author="Palacherla, Susmitha C" w:date="2024-02-16T16:56:00Z">
         <w:r>
           <w:rPr>
             <w:rFonts w:ascii="Times New Roman" w:hAnsi="Times New Roman"/>
@@ -13935,14 +13943,14 @@
       <w:pPr>
         <w:pStyle w:val="NoSpacing"/>
         <w:rPr>
-          <w:ins w:id="190" w:author="Palacherla, Susmitha C" w:date="2024-02-16T16:56:00Z"/>
+          <w:ins w:id="191" w:author="Palacherla, Susmitha C" w:date="2024-02-16T16:56:00Z"/>
           <w:rFonts w:ascii="Times New Roman" w:hAnsi="Times New Roman"/>
           <w:sz w:val="20"/>
           <w:szCs w:val="20"/>
         </w:rPr>
       </w:pPr>
       <w:proofErr w:type="spellStart"/>
-      <w:ins w:id="191" w:author="Palacherla, Susmitha C" w:date="2024-02-16T16:56:00Z">
+      <w:ins w:id="192" w:author="Palacherla, Susmitha C" w:date="2024-02-16T16:56:00Z">
         <w:r>
           <w:rPr>
             <w:rFonts w:ascii="Times New Roman" w:hAnsi="Times New Roman"/>
@@ -13958,14 +13966,14 @@
       <w:pPr>
         <w:pStyle w:val="NoSpacing"/>
         <w:rPr>
-          <w:ins w:id="192" w:author="Palacherla, Susmitha C" w:date="2024-02-16T16:56:00Z"/>
+          <w:ins w:id="193" w:author="Palacherla, Susmitha C" w:date="2024-02-16T16:56:00Z"/>
           <w:rFonts w:ascii="Times New Roman" w:hAnsi="Times New Roman"/>
           <w:sz w:val="20"/>
           <w:szCs w:val="20"/>
         </w:rPr>
       </w:pPr>
       <w:proofErr w:type="spellStart"/>
-      <w:ins w:id="193" w:author="Palacherla, Susmitha C" w:date="2024-02-16T16:56:00Z">
+      <w:ins w:id="194" w:author="Palacherla, Susmitha C" w:date="2024-02-16T16:56:00Z">
         <w:r>
           <w:rPr>
             <w:rFonts w:ascii="Times New Roman" w:hAnsi="Times New Roman"/>
@@ -13981,14 +13989,14 @@
       <w:pPr>
         <w:pStyle w:val="NoSpacing"/>
         <w:rPr>
-          <w:ins w:id="194" w:author="Palacherla, Susmitha C" w:date="2024-02-16T16:56:00Z"/>
+          <w:ins w:id="195" w:author="Palacherla, Susmitha C" w:date="2024-02-16T16:56:00Z"/>
           <w:rFonts w:ascii="Times New Roman" w:hAnsi="Times New Roman"/>
           <w:sz w:val="20"/>
           <w:szCs w:val="20"/>
         </w:rPr>
       </w:pPr>
       <w:proofErr w:type="spellStart"/>
-      <w:ins w:id="195" w:author="Palacherla, Susmitha C" w:date="2024-02-16T16:56:00Z">
+      <w:ins w:id="196" w:author="Palacherla, Susmitha C" w:date="2024-02-16T16:56:00Z">
         <w:r>
           <w:rPr>
             <w:rFonts w:ascii="Times New Roman" w:hAnsi="Times New Roman"/>
@@ -14004,14 +14012,14 @@
       <w:pPr>
         <w:pStyle w:val="NoSpacing"/>
         <w:rPr>
-          <w:ins w:id="196" w:author="Palacherla, Susmitha C" w:date="2024-02-16T16:56:00Z"/>
+          <w:ins w:id="197" w:author="Palacherla, Susmitha C" w:date="2024-02-16T16:56:00Z"/>
           <w:rFonts w:ascii="Times New Roman" w:hAnsi="Times New Roman"/>
           <w:sz w:val="20"/>
           <w:szCs w:val="20"/>
         </w:rPr>
       </w:pPr>
       <w:proofErr w:type="spellStart"/>
-      <w:ins w:id="197" w:author="Palacherla, Susmitha C" w:date="2024-02-16T16:56:00Z">
+      <w:ins w:id="198" w:author="Palacherla, Susmitha C" w:date="2024-02-16T16:56:00Z">
         <w:r>
           <w:rPr>
             <w:rFonts w:ascii="Times New Roman" w:hAnsi="Times New Roman"/>
@@ -14027,21 +14035,21 @@
       <w:pPr>
         <w:pStyle w:val="NoSpacing"/>
         <w:rPr>
-          <w:ins w:id="198" w:author="Palacherla, Susmitha C" w:date="2024-02-16T16:56:00Z"/>
+          <w:ins w:id="199" w:author="Palacherla, Susmitha C" w:date="2024-02-16T16:56:00Z"/>
           <w:rFonts w:ascii="Times New Roman" w:hAnsi="Times New Roman"/>
           <w:sz w:val="20"/>
           <w:szCs w:val="20"/>
         </w:rPr>
       </w:pPr>
       <w:proofErr w:type="spellStart"/>
-      <w:ins w:id="199" w:author="Palacherla, Susmitha C" w:date="2024-02-16T16:56:00Z">
+      <w:ins w:id="200" w:author="Palacherla, Susmitha C" w:date="2024-02-16T16:56:00Z">
         <w:r>
           <w:rPr>
             <w:rFonts w:ascii="Times New Roman" w:hAnsi="Times New Roman"/>
             <w:sz w:val="20"/>
             <w:szCs w:val="20"/>
             <w:highlight w:val="green"/>
-            <w:rPrChange w:id="200" w:author="Palacherla, Susmitha C" w:date="2024-02-16T16:57:00Z">
+            <w:rPrChange w:id="201" w:author="Palacherla, Susmitha C" w:date="2024-02-16T16:57:00Z">
               <w:rPr>
                 <w:rFonts w:ascii="Times New Roman" w:hAnsi="Times New Roman"/>
                 <w:sz w:val="20"/>
@@ -14058,13 +14066,13 @@
       <w:pPr>
         <w:pStyle w:val="NoSpacing"/>
         <w:rPr>
-          <w:ins w:id="201" w:author="Palacherla, Susmitha C" w:date="2024-02-16T16:56:00Z"/>
-          <w:rFonts w:ascii="Times New Roman" w:hAnsi="Times New Roman"/>
-          <w:sz w:val="20"/>
-          <w:szCs w:val="20"/>
-        </w:rPr>
-      </w:pPr>
-      <w:ins w:id="202" w:author="Palacherla, Susmitha C" w:date="2024-02-16T16:56:00Z">
+          <w:ins w:id="202" w:author="Palacherla, Susmitha C" w:date="2024-02-16T16:56:00Z"/>
+          <w:rFonts w:ascii="Times New Roman" w:hAnsi="Times New Roman"/>
+          <w:sz w:val="20"/>
+          <w:szCs w:val="20"/>
+        </w:rPr>
+      </w:pPr>
+      <w:ins w:id="203" w:author="Palacherla, Susmitha C" w:date="2024-02-16T16:56:00Z">
         <w:r>
           <w:rPr>
             <w:rFonts w:ascii="Times New Roman" w:hAnsi="Times New Roman"/>
@@ -14079,14 +14087,14 @@
       <w:pPr>
         <w:pStyle w:val="NoSpacing"/>
         <w:rPr>
-          <w:ins w:id="203" w:author="Palacherla, Susmitha C" w:date="2024-02-16T16:56:00Z"/>
+          <w:ins w:id="204" w:author="Palacherla, Susmitha C" w:date="2024-02-16T16:56:00Z"/>
           <w:rFonts w:ascii="Times New Roman" w:hAnsi="Times New Roman"/>
           <w:sz w:val="20"/>
           <w:szCs w:val="20"/>
         </w:rPr>
       </w:pPr>
       <w:proofErr w:type="spellStart"/>
-      <w:ins w:id="204" w:author="Palacherla, Susmitha C" w:date="2024-02-16T16:56:00Z">
+      <w:ins w:id="205" w:author="Palacherla, Susmitha C" w:date="2024-02-16T16:56:00Z">
         <w:r>
           <w:rPr>
             <w:rFonts w:ascii="Times New Roman" w:hAnsi="Times New Roman"/>
@@ -14102,14 +14110,14 @@
       <w:pPr>
         <w:pStyle w:val="NoSpacing"/>
         <w:rPr>
-          <w:ins w:id="205" w:author="Palacherla, Susmitha C" w:date="2024-02-16T16:56:00Z"/>
+          <w:ins w:id="206" w:author="Palacherla, Susmitha C" w:date="2024-02-16T16:56:00Z"/>
           <w:rFonts w:ascii="Times New Roman" w:hAnsi="Times New Roman"/>
           <w:sz w:val="20"/>
           <w:szCs w:val="20"/>
         </w:rPr>
       </w:pPr>
       <w:proofErr w:type="spellStart"/>
-      <w:ins w:id="206" w:author="Palacherla, Susmitha C" w:date="2024-02-16T16:56:00Z">
+      <w:ins w:id="207" w:author="Palacherla, Susmitha C" w:date="2024-02-16T16:56:00Z">
         <w:r>
           <w:rPr>
             <w:rFonts w:ascii="Times New Roman" w:hAnsi="Times New Roman"/>
@@ -14125,14 +14133,14 @@
       <w:pPr>
         <w:pStyle w:val="NoSpacing"/>
         <w:rPr>
-          <w:ins w:id="207" w:author="Palacherla, Susmitha C" w:date="2024-02-16T16:56:00Z"/>
+          <w:ins w:id="208" w:author="Palacherla, Susmitha C" w:date="2024-02-16T16:56:00Z"/>
           <w:rFonts w:ascii="Times New Roman" w:hAnsi="Times New Roman"/>
           <w:sz w:val="20"/>
           <w:szCs w:val="20"/>
         </w:rPr>
       </w:pPr>
       <w:proofErr w:type="spellStart"/>
-      <w:ins w:id="208" w:author="Palacherla, Susmitha C" w:date="2024-02-16T16:56:00Z">
+      <w:ins w:id="209" w:author="Palacherla, Susmitha C" w:date="2024-02-16T16:56:00Z">
         <w:r>
           <w:rPr>
             <w:rFonts w:ascii="Times New Roman" w:hAnsi="Times New Roman"/>
@@ -14148,14 +14156,14 @@
       <w:pPr>
         <w:pStyle w:val="NoSpacing"/>
         <w:rPr>
-          <w:ins w:id="209" w:author="Palacherla, Susmitha C" w:date="2024-02-16T16:56:00Z"/>
+          <w:ins w:id="210" w:author="Palacherla, Susmitha C" w:date="2024-02-16T16:56:00Z"/>
           <w:rFonts w:ascii="Times New Roman" w:hAnsi="Times New Roman"/>
           <w:sz w:val="20"/>
           <w:szCs w:val="20"/>
         </w:rPr>
       </w:pPr>
       <w:proofErr w:type="spellStart"/>
-      <w:ins w:id="210" w:author="Palacherla, Susmitha C" w:date="2024-02-16T16:56:00Z">
+      <w:ins w:id="211" w:author="Palacherla, Susmitha C" w:date="2024-02-16T16:56:00Z">
         <w:r>
           <w:rPr>
             <w:rFonts w:ascii="Times New Roman" w:hAnsi="Times New Roman"/>
@@ -14171,21 +14179,21 @@
       <w:pPr>
         <w:pStyle w:val="NoSpacing"/>
         <w:rPr>
-          <w:ins w:id="211" w:author="Palacherla, Susmitha C" w:date="2024-02-16T16:56:00Z"/>
+          <w:ins w:id="212" w:author="Palacherla, Susmitha C" w:date="2024-02-16T16:56:00Z"/>
           <w:rFonts w:ascii="Times New Roman" w:hAnsi="Times New Roman"/>
           <w:sz w:val="20"/>
           <w:szCs w:val="20"/>
         </w:rPr>
       </w:pPr>
       <w:proofErr w:type="spellStart"/>
-      <w:ins w:id="212" w:author="Palacherla, Susmitha C" w:date="2024-02-16T16:56:00Z">
+      <w:ins w:id="213" w:author="Palacherla, Susmitha C" w:date="2024-02-16T16:56:00Z">
         <w:r>
           <w:rPr>
             <w:rFonts w:ascii="Times New Roman" w:hAnsi="Times New Roman"/>
             <w:sz w:val="20"/>
             <w:szCs w:val="20"/>
             <w:highlight w:val="green"/>
-            <w:rPrChange w:id="213" w:author="Palacherla, Susmitha C" w:date="2024-02-16T16:57:00Z">
+            <w:rPrChange w:id="214" w:author="Palacherla, Susmitha C" w:date="2024-02-16T16:57:00Z">
               <w:rPr>
                 <w:rFonts w:ascii="Times New Roman" w:hAnsi="Times New Roman"/>
                 <w:sz w:val="20"/>
@@ -14202,13 +14210,13 @@
       <w:pPr>
         <w:pStyle w:val="NoSpacing"/>
         <w:rPr>
-          <w:ins w:id="214" w:author="Palacherla, Susmitha C" w:date="2024-02-16T16:56:00Z"/>
-          <w:rFonts w:ascii="Times New Roman" w:hAnsi="Times New Roman"/>
-          <w:sz w:val="20"/>
-          <w:szCs w:val="20"/>
-        </w:rPr>
-      </w:pPr>
-      <w:ins w:id="215" w:author="Palacherla, Susmitha C" w:date="2024-02-16T16:56:00Z">
+          <w:ins w:id="215" w:author="Palacherla, Susmitha C" w:date="2024-02-16T16:56:00Z"/>
+          <w:rFonts w:ascii="Times New Roman" w:hAnsi="Times New Roman"/>
+          <w:sz w:val="20"/>
+          <w:szCs w:val="20"/>
+        </w:rPr>
+      </w:pPr>
+      <w:ins w:id="216" w:author="Palacherla, Susmitha C" w:date="2024-02-16T16:56:00Z">
         <w:r>
           <w:rPr>
             <w:rFonts w:ascii="Times New Roman" w:hAnsi="Times New Roman"/>
@@ -14223,13 +14231,13 @@
       <w:pPr>
         <w:pStyle w:val="NoSpacing"/>
         <w:rPr>
-          <w:ins w:id="216" w:author="Palacherla, Susmitha C" w:date="2024-02-16T16:56:00Z"/>
-          <w:rFonts w:ascii="Times New Roman" w:hAnsi="Times New Roman"/>
-          <w:sz w:val="20"/>
-          <w:szCs w:val="20"/>
-        </w:rPr>
-      </w:pPr>
-      <w:ins w:id="217" w:author="Palacherla, Susmitha C" w:date="2024-02-16T16:56:00Z">
+          <w:ins w:id="217" w:author="Palacherla, Susmitha C" w:date="2024-02-16T16:56:00Z"/>
+          <w:rFonts w:ascii="Times New Roman" w:hAnsi="Times New Roman"/>
+          <w:sz w:val="20"/>
+          <w:szCs w:val="20"/>
+        </w:rPr>
+      </w:pPr>
+      <w:ins w:id="218" w:author="Palacherla, Susmitha C" w:date="2024-02-16T16:56:00Z">
         <w:r>
           <w:rPr>
             <w:rFonts w:ascii="Times New Roman" w:hAnsi="Times New Roman"/>
@@ -14244,13 +14252,13 @@
       <w:pPr>
         <w:pStyle w:val="NoSpacing"/>
         <w:rPr>
-          <w:ins w:id="218" w:author="Palacherla, Susmitha C" w:date="2024-02-16T16:56:00Z"/>
-          <w:rFonts w:ascii="Times New Roman" w:hAnsi="Times New Roman"/>
-          <w:sz w:val="20"/>
-          <w:szCs w:val="20"/>
-        </w:rPr>
-      </w:pPr>
-      <w:ins w:id="219" w:author="Palacherla, Susmitha C" w:date="2024-02-16T16:56:00Z">
+          <w:ins w:id="219" w:author="Palacherla, Susmitha C" w:date="2024-02-16T16:56:00Z"/>
+          <w:rFonts w:ascii="Times New Roman" w:hAnsi="Times New Roman"/>
+          <w:sz w:val="20"/>
+          <w:szCs w:val="20"/>
+        </w:rPr>
+      </w:pPr>
+      <w:ins w:id="220" w:author="Palacherla, Susmitha C" w:date="2024-02-16T16:56:00Z">
         <w:r>
           <w:rPr>
             <w:rFonts w:ascii="Times New Roman" w:hAnsi="Times New Roman"/>
@@ -14265,14 +14273,14 @@
       <w:pPr>
         <w:pStyle w:val="NoSpacing"/>
         <w:rPr>
-          <w:ins w:id="220" w:author="Palacherla, Susmitha C" w:date="2024-02-16T16:56:00Z"/>
+          <w:ins w:id="221" w:author="Palacherla, Susmitha C" w:date="2024-02-16T16:56:00Z"/>
           <w:rFonts w:ascii="Times New Roman" w:hAnsi="Times New Roman"/>
           <w:sz w:val="20"/>
           <w:szCs w:val="20"/>
         </w:rPr>
       </w:pPr>
       <w:proofErr w:type="spellStart"/>
-      <w:ins w:id="221" w:author="Palacherla, Susmitha C" w:date="2024-02-16T16:56:00Z">
+      <w:ins w:id="222" w:author="Palacherla, Susmitha C" w:date="2024-02-16T16:56:00Z">
         <w:r>
           <w:rPr>
             <w:rFonts w:ascii="Times New Roman" w:hAnsi="Times New Roman"/>
@@ -14288,14 +14296,14 @@
       <w:pPr>
         <w:pStyle w:val="NoSpacing"/>
         <w:rPr>
-          <w:ins w:id="222" w:author="Palacherla, Susmitha C" w:date="2024-02-16T16:56:00Z"/>
+          <w:ins w:id="223" w:author="Palacherla, Susmitha C" w:date="2024-02-16T16:56:00Z"/>
           <w:rFonts w:ascii="Times New Roman" w:hAnsi="Times New Roman"/>
           <w:sz w:val="20"/>
           <w:szCs w:val="20"/>
         </w:rPr>
       </w:pPr>
       <w:proofErr w:type="spellStart"/>
-      <w:ins w:id="223" w:author="Palacherla, Susmitha C" w:date="2024-02-16T16:56:00Z">
+      <w:ins w:id="224" w:author="Palacherla, Susmitha C" w:date="2024-02-16T16:56:00Z">
         <w:r>
           <w:rPr>
             <w:rFonts w:ascii="Times New Roman" w:hAnsi="Times New Roman"/>
@@ -14312,14 +14320,14 @@
       <w:pPr>
         <w:pStyle w:val="NoSpacing"/>
         <w:rPr>
-          <w:ins w:id="224" w:author="Palacherla, Susmitha C" w:date="2024-02-16T16:56:00Z"/>
+          <w:ins w:id="225" w:author="Palacherla, Susmitha C" w:date="2024-02-16T16:56:00Z"/>
           <w:rFonts w:ascii="Times New Roman" w:hAnsi="Times New Roman"/>
           <w:sz w:val="20"/>
           <w:szCs w:val="20"/>
         </w:rPr>
       </w:pPr>
       <w:proofErr w:type="spellStart"/>
-      <w:ins w:id="225" w:author="Palacherla, Susmitha C" w:date="2024-02-16T16:56:00Z">
+      <w:ins w:id="226" w:author="Palacherla, Susmitha C" w:date="2024-02-16T16:56:00Z">
         <w:r>
           <w:rPr>
             <w:rFonts w:ascii="Times New Roman" w:hAnsi="Times New Roman"/>
@@ -14335,14 +14343,14 @@
       <w:pPr>
         <w:pStyle w:val="NoSpacing"/>
         <w:rPr>
-          <w:ins w:id="226" w:author="Palacherla, Susmitha C" w:date="2024-02-16T16:56:00Z"/>
+          <w:ins w:id="227" w:author="Palacherla, Susmitha C" w:date="2024-02-16T16:56:00Z"/>
           <w:rFonts w:ascii="Times New Roman" w:hAnsi="Times New Roman"/>
           <w:sz w:val="20"/>
           <w:szCs w:val="20"/>
         </w:rPr>
       </w:pPr>
       <w:proofErr w:type="spellStart"/>
-      <w:ins w:id="227" w:author="Palacherla, Susmitha C" w:date="2024-02-16T16:56:00Z">
+      <w:ins w:id="228" w:author="Palacherla, Susmitha C" w:date="2024-02-16T16:56:00Z">
         <w:r>
           <w:rPr>
             <w:rFonts w:ascii="Times New Roman" w:hAnsi="Times New Roman"/>
@@ -14358,14 +14366,14 @@
       <w:pPr>
         <w:pStyle w:val="NoSpacing"/>
         <w:rPr>
-          <w:ins w:id="228" w:author="Palacherla, Susmitha C" w:date="2024-02-16T16:56:00Z"/>
+          <w:ins w:id="229" w:author="Palacherla, Susmitha C" w:date="2024-02-16T16:56:00Z"/>
           <w:rFonts w:ascii="Times New Roman" w:hAnsi="Times New Roman"/>
           <w:sz w:val="20"/>
           <w:szCs w:val="20"/>
         </w:rPr>
       </w:pPr>
       <w:proofErr w:type="spellStart"/>
-      <w:ins w:id="229" w:author="Palacherla, Susmitha C" w:date="2024-02-16T16:56:00Z">
+      <w:ins w:id="230" w:author="Palacherla, Susmitha C" w:date="2024-02-16T16:56:00Z">
         <w:r>
           <w:rPr>
             <w:rFonts w:ascii="Times New Roman" w:hAnsi="Times New Roman"/>
@@ -14381,14 +14389,14 @@
       <w:pPr>
         <w:pStyle w:val="NoSpacing"/>
         <w:rPr>
-          <w:ins w:id="230" w:author="Palacherla, Susmitha C" w:date="2024-02-16T16:56:00Z"/>
+          <w:ins w:id="231" w:author="Palacherla, Susmitha C" w:date="2024-02-16T16:56:00Z"/>
           <w:rFonts w:ascii="Times New Roman" w:hAnsi="Times New Roman"/>
           <w:sz w:val="20"/>
           <w:szCs w:val="20"/>
         </w:rPr>
       </w:pPr>
       <w:proofErr w:type="spellStart"/>
-      <w:ins w:id="231" w:author="Palacherla, Susmitha C" w:date="2024-02-16T16:56:00Z">
+      <w:ins w:id="232" w:author="Palacherla, Susmitha C" w:date="2024-02-16T16:56:00Z">
         <w:r>
           <w:rPr>
             <w:rFonts w:ascii="Times New Roman" w:hAnsi="Times New Roman"/>
@@ -14404,14 +14412,14 @@
       <w:pPr>
         <w:pStyle w:val="NoSpacing"/>
         <w:rPr>
-          <w:ins w:id="232" w:author="Palacherla, Susmitha C" w:date="2024-02-16T16:56:00Z"/>
+          <w:ins w:id="233" w:author="Palacherla, Susmitha C" w:date="2024-02-16T16:56:00Z"/>
           <w:rFonts w:ascii="Times New Roman" w:hAnsi="Times New Roman"/>
           <w:sz w:val="20"/>
           <w:szCs w:val="20"/>
         </w:rPr>
       </w:pPr>
       <w:proofErr w:type="spellStart"/>
-      <w:ins w:id="233" w:author="Palacherla, Susmitha C" w:date="2024-02-16T16:56:00Z">
+      <w:ins w:id="234" w:author="Palacherla, Susmitha C" w:date="2024-02-16T16:56:00Z">
         <w:r>
           <w:rPr>
             <w:rFonts w:ascii="Times New Roman" w:hAnsi="Times New Roman"/>
@@ -14427,14 +14435,14 @@
       <w:pPr>
         <w:pStyle w:val="NoSpacing"/>
         <w:rPr>
-          <w:ins w:id="234" w:author="Palacherla, Susmitha C" w:date="2024-02-16T16:56:00Z"/>
+          <w:ins w:id="235" w:author="Palacherla, Susmitha C" w:date="2024-02-16T16:56:00Z"/>
           <w:rFonts w:ascii="Times New Roman" w:hAnsi="Times New Roman"/>
           <w:sz w:val="20"/>
           <w:szCs w:val="20"/>
         </w:rPr>
       </w:pPr>
       <w:proofErr w:type="spellStart"/>
-      <w:ins w:id="235" w:author="Palacherla, Susmitha C" w:date="2024-02-16T16:56:00Z">
+      <w:ins w:id="236" w:author="Palacherla, Susmitha C" w:date="2024-02-16T16:56:00Z">
         <w:r>
           <w:rPr>
             <w:rFonts w:ascii="Times New Roman" w:hAnsi="Times New Roman"/>
@@ -14450,14 +14458,14 @@
       <w:pPr>
         <w:pStyle w:val="NoSpacing"/>
         <w:rPr>
-          <w:ins w:id="236" w:author="Palacherla, Susmitha C" w:date="2024-02-16T16:56:00Z"/>
+          <w:ins w:id="237" w:author="Palacherla, Susmitha C" w:date="2024-02-16T16:56:00Z"/>
           <w:rFonts w:ascii="Times New Roman" w:hAnsi="Times New Roman"/>
           <w:sz w:val="20"/>
           <w:szCs w:val="20"/>
         </w:rPr>
       </w:pPr>
       <w:proofErr w:type="spellStart"/>
-      <w:ins w:id="237" w:author="Palacherla, Susmitha C" w:date="2024-02-16T16:56:00Z">
+      <w:ins w:id="238" w:author="Palacherla, Susmitha C" w:date="2024-02-16T16:56:00Z">
         <w:r>
           <w:rPr>
             <w:rFonts w:ascii="Times New Roman" w:hAnsi="Times New Roman"/>
@@ -14473,13 +14481,13 @@
       <w:pPr>
         <w:pStyle w:val="NoSpacing"/>
         <w:rPr>
-          <w:del w:id="238" w:author="Palacherla, Susmitha C" w:date="2024-02-16T16:56:00Z"/>
-          <w:rFonts w:ascii="Times New Roman" w:hAnsi="Times New Roman"/>
-          <w:sz w:val="20"/>
-          <w:szCs w:val="20"/>
-        </w:rPr>
-      </w:pPr>
-      <w:ins w:id="239" w:author="Palacherla, Susmitha C" w:date="2024-02-16T16:56:00Z">
+          <w:del w:id="239" w:author="Palacherla, Susmitha C" w:date="2024-02-16T16:56:00Z"/>
+          <w:rFonts w:ascii="Times New Roman" w:hAnsi="Times New Roman"/>
+          <w:sz w:val="20"/>
+          <w:szCs w:val="20"/>
+        </w:rPr>
+      </w:pPr>
+      <w:ins w:id="240" w:author="Palacherla, Susmitha C" w:date="2024-02-16T16:56:00Z">
         <w:r>
           <w:rPr>
             <w:rFonts w:ascii="Times New Roman" w:hAnsi="Times New Roman"/>
@@ -14489,7 +14497,7 @@
           <w:t>fn_strWarningLogStatictext</w:t>
         </w:r>
       </w:ins>
-      <w:del w:id="240" w:author="Palacherla, Susmitha C" w:date="2024-02-16T16:56:00Z">
+      <w:del w:id="241" w:author="Palacherla, Susmitha C" w:date="2024-02-16T16:56:00Z">
         <w:r>
           <w:rPr>
             <w:rFonts w:ascii="Times New Roman" w:hAnsi="Times New Roman"/>
@@ -14512,13 +14520,13 @@
       <w:pPr>
         <w:pStyle w:val="NoSpacing"/>
         <w:rPr>
-          <w:del w:id="241" w:author="Palacherla, Susmitha C" w:date="2024-02-16T16:56:00Z"/>
-          <w:rFonts w:ascii="Times New Roman" w:hAnsi="Times New Roman"/>
-          <w:sz w:val="20"/>
-          <w:szCs w:val="20"/>
-        </w:rPr>
-      </w:pPr>
-      <w:del w:id="242" w:author="Palacherla, Susmitha C" w:date="2024-02-16T16:56:00Z">
+          <w:del w:id="242" w:author="Palacherla, Susmitha C" w:date="2024-02-16T16:56:00Z"/>
+          <w:rFonts w:ascii="Times New Roman" w:hAnsi="Times New Roman"/>
+          <w:sz w:val="20"/>
+          <w:szCs w:val="20"/>
+        </w:rPr>
+      </w:pPr>
+      <w:del w:id="243" w:author="Palacherla, Susmitha C" w:date="2024-02-16T16:56:00Z">
         <w:r>
           <w:rPr>
             <w:rFonts w:ascii="Times New Roman" w:hAnsi="Times New Roman"/>
@@ -14533,13 +14541,13 @@
       <w:pPr>
         <w:pStyle w:val="NoSpacing"/>
         <w:rPr>
-          <w:del w:id="243" w:author="Palacherla, Susmitha C" w:date="2024-02-16T16:56:00Z"/>
-          <w:rFonts w:ascii="Times New Roman" w:hAnsi="Times New Roman"/>
-          <w:sz w:val="20"/>
-          <w:szCs w:val="20"/>
-        </w:rPr>
-      </w:pPr>
-      <w:del w:id="244" w:author="Palacherla, Susmitha C" w:date="2024-02-16T16:56:00Z">
+          <w:del w:id="244" w:author="Palacherla, Susmitha C" w:date="2024-02-16T16:56:00Z"/>
+          <w:rFonts w:ascii="Times New Roman" w:hAnsi="Times New Roman"/>
+          <w:sz w:val="20"/>
+          <w:szCs w:val="20"/>
+        </w:rPr>
+      </w:pPr>
+      <w:del w:id="245" w:author="Palacherla, Susmitha C" w:date="2024-02-16T16:56:00Z">
         <w:r>
           <w:rPr>
             <w:rFonts w:ascii="Times New Roman" w:hAnsi="Times New Roman"/>
@@ -14554,13 +14562,13 @@
       <w:pPr>
         <w:pStyle w:val="NoSpacing"/>
         <w:rPr>
-          <w:del w:id="245" w:author="Palacherla, Susmitha C" w:date="2024-02-16T16:56:00Z"/>
-          <w:rFonts w:ascii="Times New Roman" w:hAnsi="Times New Roman"/>
-          <w:sz w:val="20"/>
-          <w:szCs w:val="20"/>
-        </w:rPr>
-      </w:pPr>
-      <w:del w:id="246" w:author="Palacherla, Susmitha C" w:date="2024-02-16T16:56:00Z">
+          <w:del w:id="246" w:author="Palacherla, Susmitha C" w:date="2024-02-16T16:56:00Z"/>
+          <w:rFonts w:ascii="Times New Roman" w:hAnsi="Times New Roman"/>
+          <w:sz w:val="20"/>
+          <w:szCs w:val="20"/>
+        </w:rPr>
+      </w:pPr>
+      <w:del w:id="247" w:author="Palacherla, Susmitha C" w:date="2024-02-16T16:56:00Z">
         <w:r>
           <w:rPr>
             <w:rFonts w:ascii="Times New Roman" w:hAnsi="Times New Roman"/>
@@ -14575,13 +14583,13 @@
       <w:pPr>
         <w:pStyle w:val="NoSpacing"/>
         <w:rPr>
-          <w:del w:id="247" w:author="Palacherla, Susmitha C" w:date="2024-02-16T16:56:00Z"/>
-          <w:rFonts w:ascii="Times New Roman" w:hAnsi="Times New Roman"/>
-          <w:sz w:val="20"/>
-          <w:szCs w:val="20"/>
-        </w:rPr>
-      </w:pPr>
-      <w:del w:id="248" w:author="Palacherla, Susmitha C" w:date="2024-02-16T16:56:00Z">
+          <w:del w:id="248" w:author="Palacherla, Susmitha C" w:date="2024-02-16T16:56:00Z"/>
+          <w:rFonts w:ascii="Times New Roman" w:hAnsi="Times New Roman"/>
+          <w:sz w:val="20"/>
+          <w:szCs w:val="20"/>
+        </w:rPr>
+      </w:pPr>
+      <w:del w:id="249" w:author="Palacherla, Susmitha C" w:date="2024-02-16T16:56:00Z">
         <w:r>
           <w:rPr>
             <w:rFonts w:ascii="Times New Roman" w:hAnsi="Times New Roman"/>
@@ -14596,13 +14604,13 @@
       <w:pPr>
         <w:pStyle w:val="NoSpacing"/>
         <w:rPr>
-          <w:del w:id="249" w:author="Palacherla, Susmitha C" w:date="2024-02-16T16:56:00Z"/>
-          <w:rFonts w:ascii="Times New Roman" w:hAnsi="Times New Roman"/>
-          <w:sz w:val="20"/>
-          <w:szCs w:val="20"/>
-        </w:rPr>
-      </w:pPr>
-      <w:del w:id="250" w:author="Palacherla, Susmitha C" w:date="2024-02-16T16:56:00Z">
+          <w:del w:id="250" w:author="Palacherla, Susmitha C" w:date="2024-02-16T16:56:00Z"/>
+          <w:rFonts w:ascii="Times New Roman" w:hAnsi="Times New Roman"/>
+          <w:sz w:val="20"/>
+          <w:szCs w:val="20"/>
+        </w:rPr>
+      </w:pPr>
+      <w:del w:id="251" w:author="Palacherla, Susmitha C" w:date="2024-02-16T16:56:00Z">
         <w:r>
           <w:rPr>
             <w:rFonts w:ascii="Times New Roman" w:hAnsi="Times New Roman"/>
@@ -14617,13 +14625,13 @@
       <w:pPr>
         <w:pStyle w:val="NoSpacing"/>
         <w:rPr>
-          <w:del w:id="251" w:author="Palacherla, Susmitha C" w:date="2024-02-16T16:56:00Z"/>
-          <w:rFonts w:ascii="Times New Roman" w:hAnsi="Times New Roman"/>
-          <w:sz w:val="20"/>
-          <w:szCs w:val="20"/>
-        </w:rPr>
-      </w:pPr>
-      <w:del w:id="252" w:author="Palacherla, Susmitha C" w:date="2024-02-16T16:56:00Z">
+          <w:del w:id="252" w:author="Palacherla, Susmitha C" w:date="2024-02-16T16:56:00Z"/>
+          <w:rFonts w:ascii="Times New Roman" w:hAnsi="Times New Roman"/>
+          <w:sz w:val="20"/>
+          <w:szCs w:val="20"/>
+        </w:rPr>
+      </w:pPr>
+      <w:del w:id="253" w:author="Palacherla, Susmitha C" w:date="2024-02-16T16:56:00Z">
         <w:r>
           <w:rPr>
             <w:rFonts w:ascii="Times New Roman" w:hAnsi="Times New Roman"/>
@@ -14638,13 +14646,13 @@
       <w:pPr>
         <w:pStyle w:val="NoSpacing"/>
         <w:rPr>
-          <w:del w:id="253" w:author="Palacherla, Susmitha C" w:date="2024-02-16T16:56:00Z"/>
-          <w:rFonts w:ascii="Times New Roman" w:hAnsi="Times New Roman"/>
-          <w:sz w:val="20"/>
-          <w:szCs w:val="20"/>
-        </w:rPr>
-      </w:pPr>
-      <w:del w:id="254" w:author="Palacherla, Susmitha C" w:date="2024-02-16T16:56:00Z">
+          <w:del w:id="254" w:author="Palacherla, Susmitha C" w:date="2024-02-16T16:56:00Z"/>
+          <w:rFonts w:ascii="Times New Roman" w:hAnsi="Times New Roman"/>
+          <w:sz w:val="20"/>
+          <w:szCs w:val="20"/>
+        </w:rPr>
+      </w:pPr>
+      <w:del w:id="255" w:author="Palacherla, Susmitha C" w:date="2024-02-16T16:56:00Z">
         <w:r>
           <w:rPr>
             <w:rFonts w:ascii="Times New Roman" w:hAnsi="Times New Roman"/>
@@ -14659,13 +14667,13 @@
       <w:pPr>
         <w:pStyle w:val="NoSpacing"/>
         <w:rPr>
-          <w:del w:id="255" w:author="Palacherla, Susmitha C" w:date="2024-02-16T16:56:00Z"/>
-          <w:rFonts w:ascii="Times New Roman" w:hAnsi="Times New Roman"/>
-          <w:sz w:val="20"/>
-          <w:szCs w:val="20"/>
-        </w:rPr>
-      </w:pPr>
-      <w:del w:id="256" w:author="Palacherla, Susmitha C" w:date="2024-02-16T16:56:00Z">
+          <w:del w:id="256" w:author="Palacherla, Susmitha C" w:date="2024-02-16T16:56:00Z"/>
+          <w:rFonts w:ascii="Times New Roman" w:hAnsi="Times New Roman"/>
+          <w:sz w:val="20"/>
+          <w:szCs w:val="20"/>
+        </w:rPr>
+      </w:pPr>
+      <w:del w:id="257" w:author="Palacherla, Susmitha C" w:date="2024-02-16T16:56:00Z">
         <w:r>
           <w:rPr>
             <w:rFonts w:ascii="Times New Roman" w:hAnsi="Times New Roman"/>
@@ -14680,13 +14688,13 @@
       <w:pPr>
         <w:pStyle w:val="NoSpacing"/>
         <w:rPr>
-          <w:del w:id="257" w:author="Palacherla, Susmitha C" w:date="2024-02-16T16:56:00Z"/>
-          <w:rFonts w:ascii="Times New Roman" w:hAnsi="Times New Roman"/>
-          <w:sz w:val="20"/>
-          <w:szCs w:val="20"/>
-        </w:rPr>
-      </w:pPr>
-      <w:del w:id="258" w:author="Palacherla, Susmitha C" w:date="2024-02-16T16:56:00Z">
+          <w:del w:id="258" w:author="Palacherla, Susmitha C" w:date="2024-02-16T16:56:00Z"/>
+          <w:rFonts w:ascii="Times New Roman" w:hAnsi="Times New Roman"/>
+          <w:sz w:val="20"/>
+          <w:szCs w:val="20"/>
+        </w:rPr>
+      </w:pPr>
+      <w:del w:id="259" w:author="Palacherla, Susmitha C" w:date="2024-02-16T16:56:00Z">
         <w:r>
           <w:rPr>
             <w:rFonts w:ascii="Times New Roman" w:hAnsi="Times New Roman"/>
@@ -14701,13 +14709,13 @@
       <w:pPr>
         <w:pStyle w:val="NoSpacing"/>
         <w:rPr>
-          <w:del w:id="259" w:author="Palacherla, Susmitha C" w:date="2024-02-16T16:56:00Z"/>
-          <w:rFonts w:ascii="Times New Roman" w:hAnsi="Times New Roman"/>
-          <w:sz w:val="20"/>
-          <w:szCs w:val="20"/>
-        </w:rPr>
-      </w:pPr>
-      <w:del w:id="260" w:author="Palacherla, Susmitha C" w:date="2024-02-16T16:56:00Z">
+          <w:del w:id="260" w:author="Palacherla, Susmitha C" w:date="2024-02-16T16:56:00Z"/>
+          <w:rFonts w:ascii="Times New Roman" w:hAnsi="Times New Roman"/>
+          <w:sz w:val="20"/>
+          <w:szCs w:val="20"/>
+        </w:rPr>
+      </w:pPr>
+      <w:del w:id="261" w:author="Palacherla, Susmitha C" w:date="2024-02-16T16:56:00Z">
         <w:r>
           <w:rPr>
             <w:rFonts w:ascii="Times New Roman" w:hAnsi="Times New Roman"/>
@@ -14722,13 +14730,13 @@
       <w:pPr>
         <w:pStyle w:val="NoSpacing"/>
         <w:rPr>
-          <w:del w:id="261" w:author="Palacherla, Susmitha C" w:date="2024-02-16T16:56:00Z"/>
-          <w:rFonts w:ascii="Times New Roman" w:hAnsi="Times New Roman"/>
-          <w:sz w:val="20"/>
-          <w:szCs w:val="20"/>
-        </w:rPr>
-      </w:pPr>
-      <w:del w:id="262" w:author="Palacherla, Susmitha C" w:date="2024-02-16T16:56:00Z">
+          <w:del w:id="262" w:author="Palacherla, Susmitha C" w:date="2024-02-16T16:56:00Z"/>
+          <w:rFonts w:ascii="Times New Roman" w:hAnsi="Times New Roman"/>
+          <w:sz w:val="20"/>
+          <w:szCs w:val="20"/>
+        </w:rPr>
+      </w:pPr>
+      <w:del w:id="263" w:author="Palacherla, Susmitha C" w:date="2024-02-16T16:56:00Z">
         <w:r>
           <w:rPr>
             <w:rFonts w:ascii="Times New Roman" w:hAnsi="Times New Roman"/>
@@ -14743,19 +14751,19 @@
       <w:pPr>
         <w:pStyle w:val="NoSpacing"/>
         <w:rPr>
-          <w:del w:id="263" w:author="Palacherla, Susmitha C" w:date="2024-02-16T16:56:00Z"/>
-          <w:rFonts w:ascii="Times New Roman" w:hAnsi="Times New Roman"/>
-          <w:sz w:val="20"/>
-          <w:szCs w:val="20"/>
-        </w:rPr>
-      </w:pPr>
-      <w:del w:id="264" w:author="Palacherla, Susmitha C" w:date="2024-02-16T16:56:00Z">
+          <w:del w:id="264" w:author="Palacherla, Susmitha C" w:date="2024-02-16T16:56:00Z"/>
+          <w:rFonts w:ascii="Times New Roman" w:hAnsi="Times New Roman"/>
+          <w:sz w:val="20"/>
+          <w:szCs w:val="20"/>
+        </w:rPr>
+      </w:pPr>
+      <w:del w:id="265" w:author="Palacherla, Susmitha C" w:date="2024-02-16T16:56:00Z">
         <w:r>
           <w:rPr>
             <w:rFonts w:ascii="Times New Roman" w:hAnsi="Times New Roman"/>
             <w:sz w:val="20"/>
             <w:szCs w:val="20"/>
-            <w:rPrChange w:id="265" w:author="Palacherla, Susmitha C" w:date="2024-02-16T16:47:00Z">
+            <w:rPrChange w:id="266" w:author="Palacherla, Susmitha C" w:date="2024-02-16T16:47:00Z">
               <w:rPr>
                 <w:rFonts w:ascii="Times New Roman" w:hAnsi="Times New Roman"/>
                 <w:sz w:val="20"/>
@@ -14780,13 +14788,13 @@
       <w:pPr>
         <w:pStyle w:val="NoSpacing"/>
         <w:rPr>
-          <w:del w:id="266" w:author="Palacherla, Susmitha C" w:date="2024-02-16T16:56:00Z"/>
-          <w:rFonts w:ascii="Times New Roman" w:hAnsi="Times New Roman"/>
-          <w:sz w:val="20"/>
-          <w:szCs w:val="20"/>
-        </w:rPr>
-      </w:pPr>
-      <w:del w:id="267" w:author="Palacherla, Susmitha C" w:date="2024-02-16T16:56:00Z">
+          <w:del w:id="267" w:author="Palacherla, Susmitha C" w:date="2024-02-16T16:56:00Z"/>
+          <w:rFonts w:ascii="Times New Roman" w:hAnsi="Times New Roman"/>
+          <w:sz w:val="20"/>
+          <w:szCs w:val="20"/>
+        </w:rPr>
+      </w:pPr>
+      <w:del w:id="268" w:author="Palacherla, Susmitha C" w:date="2024-02-16T16:56:00Z">
         <w:r>
           <w:rPr>
             <w:rFonts w:ascii="Times New Roman" w:hAnsi="Times New Roman"/>
@@ -14817,13 +14825,13 @@
       <w:pPr>
         <w:pStyle w:val="NoSpacing"/>
         <w:rPr>
-          <w:del w:id="268" w:author="Palacherla, Susmitha C" w:date="2024-02-16T16:56:00Z"/>
-          <w:rFonts w:ascii="Times New Roman" w:hAnsi="Times New Roman"/>
-          <w:sz w:val="20"/>
-          <w:szCs w:val="20"/>
-        </w:rPr>
-      </w:pPr>
-      <w:del w:id="269" w:author="Palacherla, Susmitha C" w:date="2024-02-16T16:56:00Z">
+          <w:del w:id="269" w:author="Palacherla, Susmitha C" w:date="2024-02-16T16:56:00Z"/>
+          <w:rFonts w:ascii="Times New Roman" w:hAnsi="Times New Roman"/>
+          <w:sz w:val="20"/>
+          <w:szCs w:val="20"/>
+        </w:rPr>
+      </w:pPr>
+      <w:del w:id="270" w:author="Palacherla, Susmitha C" w:date="2024-02-16T16:56:00Z">
         <w:r>
           <w:rPr>
             <w:rFonts w:ascii="Times New Roman" w:hAnsi="Times New Roman"/>
@@ -14838,13 +14846,13 @@
       <w:pPr>
         <w:pStyle w:val="NoSpacing"/>
         <w:rPr>
-          <w:del w:id="270" w:author="Palacherla, Susmitha C" w:date="2024-02-16T16:56:00Z"/>
-          <w:rFonts w:ascii="Times New Roman" w:hAnsi="Times New Roman"/>
-          <w:sz w:val="20"/>
-          <w:szCs w:val="20"/>
-        </w:rPr>
-      </w:pPr>
-      <w:del w:id="271" w:author="Palacherla, Susmitha C" w:date="2024-02-16T16:56:00Z">
+          <w:del w:id="271" w:author="Palacherla, Susmitha C" w:date="2024-02-16T16:56:00Z"/>
+          <w:rFonts w:ascii="Times New Roman" w:hAnsi="Times New Roman"/>
+          <w:sz w:val="20"/>
+          <w:szCs w:val="20"/>
+        </w:rPr>
+      </w:pPr>
+      <w:del w:id="272" w:author="Palacherla, Susmitha C" w:date="2024-02-16T16:56:00Z">
         <w:r>
           <w:rPr>
             <w:rFonts w:ascii="Times New Roman" w:hAnsi="Times New Roman"/>
@@ -14859,13 +14867,13 @@
       <w:pPr>
         <w:pStyle w:val="NoSpacing"/>
         <w:rPr>
-          <w:del w:id="272" w:author="Palacherla, Susmitha C" w:date="2024-02-16T16:56:00Z"/>
-          <w:rFonts w:ascii="Times New Roman" w:hAnsi="Times New Roman"/>
-          <w:sz w:val="20"/>
-          <w:szCs w:val="20"/>
-        </w:rPr>
-      </w:pPr>
-      <w:del w:id="273" w:author="Palacherla, Susmitha C" w:date="2024-02-16T16:56:00Z">
+          <w:del w:id="273" w:author="Palacherla, Susmitha C" w:date="2024-02-16T16:56:00Z"/>
+          <w:rFonts w:ascii="Times New Roman" w:hAnsi="Times New Roman"/>
+          <w:sz w:val="20"/>
+          <w:szCs w:val="20"/>
+        </w:rPr>
+      </w:pPr>
+      <w:del w:id="274" w:author="Palacherla, Susmitha C" w:date="2024-02-16T16:56:00Z">
         <w:r>
           <w:rPr>
             <w:rFonts w:ascii="Times New Roman" w:hAnsi="Times New Roman"/>
@@ -14880,13 +14888,13 @@
       <w:pPr>
         <w:pStyle w:val="NoSpacing"/>
         <w:rPr>
-          <w:del w:id="274" w:author="Palacherla, Susmitha C" w:date="2024-02-16T16:56:00Z"/>
-          <w:rFonts w:ascii="Times New Roman" w:hAnsi="Times New Roman"/>
-          <w:sz w:val="20"/>
-          <w:szCs w:val="20"/>
-        </w:rPr>
-      </w:pPr>
-      <w:del w:id="275" w:author="Palacherla, Susmitha C" w:date="2024-02-16T16:56:00Z">
+          <w:del w:id="275" w:author="Palacherla, Susmitha C" w:date="2024-02-16T16:56:00Z"/>
+          <w:rFonts w:ascii="Times New Roman" w:hAnsi="Times New Roman"/>
+          <w:sz w:val="20"/>
+          <w:szCs w:val="20"/>
+        </w:rPr>
+      </w:pPr>
+      <w:del w:id="276" w:author="Palacherla, Susmitha C" w:date="2024-02-16T16:56:00Z">
         <w:r>
           <w:rPr>
             <w:rFonts w:ascii="Times New Roman" w:hAnsi="Times New Roman"/>
@@ -14901,13 +14909,13 @@
       <w:pPr>
         <w:pStyle w:val="NoSpacing"/>
         <w:rPr>
-          <w:del w:id="276" w:author="Palacherla, Susmitha C" w:date="2024-02-16T16:56:00Z"/>
-          <w:rFonts w:ascii="Times New Roman" w:hAnsi="Times New Roman"/>
-          <w:sz w:val="20"/>
-          <w:szCs w:val="20"/>
-        </w:rPr>
-      </w:pPr>
-      <w:del w:id="277" w:author="Palacherla, Susmitha C" w:date="2024-02-16T16:56:00Z">
+          <w:del w:id="277" w:author="Palacherla, Susmitha C" w:date="2024-02-16T16:56:00Z"/>
+          <w:rFonts w:ascii="Times New Roman" w:hAnsi="Times New Roman"/>
+          <w:sz w:val="20"/>
+          <w:szCs w:val="20"/>
+        </w:rPr>
+      </w:pPr>
+      <w:del w:id="278" w:author="Palacherla, Susmitha C" w:date="2024-02-16T16:56:00Z">
         <w:r>
           <w:rPr>
             <w:rFonts w:ascii="Times New Roman" w:hAnsi="Times New Roman"/>
@@ -14922,13 +14930,13 @@
       <w:pPr>
         <w:pStyle w:val="NoSpacing"/>
         <w:rPr>
-          <w:del w:id="278" w:author="Palacherla, Susmitha C" w:date="2024-02-16T16:56:00Z"/>
-          <w:rFonts w:ascii="Times New Roman" w:hAnsi="Times New Roman"/>
-          <w:sz w:val="20"/>
-          <w:szCs w:val="20"/>
-        </w:rPr>
-      </w:pPr>
-      <w:del w:id="279" w:author="Palacherla, Susmitha C" w:date="2024-02-16T16:56:00Z">
+          <w:del w:id="279" w:author="Palacherla, Susmitha C" w:date="2024-02-16T16:56:00Z"/>
+          <w:rFonts w:ascii="Times New Roman" w:hAnsi="Times New Roman"/>
+          <w:sz w:val="20"/>
+          <w:szCs w:val="20"/>
+        </w:rPr>
+      </w:pPr>
+      <w:del w:id="280" w:author="Palacherla, Susmitha C" w:date="2024-02-16T16:56:00Z">
         <w:r>
           <w:rPr>
             <w:rFonts w:ascii="Times New Roman" w:hAnsi="Times New Roman"/>
@@ -14943,13 +14951,13 @@
       <w:pPr>
         <w:pStyle w:val="NoSpacing"/>
         <w:rPr>
-          <w:del w:id="280" w:author="Palacherla, Susmitha C" w:date="2024-02-16T16:56:00Z"/>
-          <w:rFonts w:ascii="Times New Roman" w:hAnsi="Times New Roman"/>
-          <w:sz w:val="20"/>
-          <w:szCs w:val="20"/>
-        </w:rPr>
-      </w:pPr>
-      <w:del w:id="281" w:author="Palacherla, Susmitha C" w:date="2024-02-16T16:56:00Z">
+          <w:del w:id="281" w:author="Palacherla, Susmitha C" w:date="2024-02-16T16:56:00Z"/>
+          <w:rFonts w:ascii="Times New Roman" w:hAnsi="Times New Roman"/>
+          <w:sz w:val="20"/>
+          <w:szCs w:val="20"/>
+        </w:rPr>
+      </w:pPr>
+      <w:del w:id="282" w:author="Palacherla, Susmitha C" w:date="2024-02-16T16:56:00Z">
         <w:r>
           <w:rPr>
             <w:rFonts w:ascii="Times New Roman" w:hAnsi="Times New Roman"/>
@@ -14964,13 +14972,13 @@
       <w:pPr>
         <w:pStyle w:val="NoSpacing"/>
         <w:rPr>
-          <w:del w:id="282" w:author="Palacherla, Susmitha C" w:date="2024-02-16T16:56:00Z"/>
-          <w:rFonts w:ascii="Times New Roman" w:hAnsi="Times New Roman"/>
-          <w:sz w:val="20"/>
-          <w:szCs w:val="20"/>
-        </w:rPr>
-      </w:pPr>
-      <w:del w:id="283" w:author="Palacherla, Susmitha C" w:date="2024-02-16T16:56:00Z">
+          <w:del w:id="283" w:author="Palacherla, Susmitha C" w:date="2024-02-16T16:56:00Z"/>
+          <w:rFonts w:ascii="Times New Roman" w:hAnsi="Times New Roman"/>
+          <w:sz w:val="20"/>
+          <w:szCs w:val="20"/>
+        </w:rPr>
+      </w:pPr>
+      <w:del w:id="284" w:author="Palacherla, Susmitha C" w:date="2024-02-16T16:56:00Z">
         <w:r>
           <w:rPr>
             <w:rFonts w:ascii="Times New Roman" w:hAnsi="Times New Roman"/>
@@ -14985,13 +14993,13 @@
       <w:pPr>
         <w:pStyle w:val="NoSpacing"/>
         <w:rPr>
-          <w:del w:id="284" w:author="Palacherla, Susmitha C" w:date="2024-02-16T16:56:00Z"/>
-          <w:rFonts w:ascii="Times New Roman" w:hAnsi="Times New Roman"/>
-          <w:sz w:val="20"/>
-          <w:szCs w:val="20"/>
-        </w:rPr>
-      </w:pPr>
-      <w:del w:id="285" w:author="Palacherla, Susmitha C" w:date="2024-02-16T16:56:00Z">
+          <w:del w:id="285" w:author="Palacherla, Susmitha C" w:date="2024-02-16T16:56:00Z"/>
+          <w:rFonts w:ascii="Times New Roman" w:hAnsi="Times New Roman"/>
+          <w:sz w:val="20"/>
+          <w:szCs w:val="20"/>
+        </w:rPr>
+      </w:pPr>
+      <w:del w:id="286" w:author="Palacherla, Susmitha C" w:date="2024-02-16T16:56:00Z">
         <w:r>
           <w:rPr>
             <w:rFonts w:ascii="Times New Roman" w:hAnsi="Times New Roman"/>
@@ -15006,13 +15014,13 @@
       <w:pPr>
         <w:pStyle w:val="NoSpacing"/>
         <w:rPr>
-          <w:del w:id="286" w:author="Palacherla, Susmitha C" w:date="2024-02-16T16:56:00Z"/>
-          <w:rFonts w:ascii="Times New Roman" w:hAnsi="Times New Roman"/>
-          <w:sz w:val="20"/>
-          <w:szCs w:val="20"/>
-        </w:rPr>
-      </w:pPr>
-      <w:del w:id="287" w:author="Palacherla, Susmitha C" w:date="2024-02-16T16:56:00Z">
+          <w:del w:id="287" w:author="Palacherla, Susmitha C" w:date="2024-02-16T16:56:00Z"/>
+          <w:rFonts w:ascii="Times New Roman" w:hAnsi="Times New Roman"/>
+          <w:sz w:val="20"/>
+          <w:szCs w:val="20"/>
+        </w:rPr>
+      </w:pPr>
+      <w:del w:id="288" w:author="Palacherla, Susmitha C" w:date="2024-02-16T16:56:00Z">
         <w:r>
           <w:rPr>
             <w:rFonts w:ascii="Times New Roman" w:hAnsi="Times New Roman"/>
@@ -15027,13 +15035,13 @@
       <w:pPr>
         <w:pStyle w:val="NoSpacing"/>
         <w:rPr>
-          <w:del w:id="288" w:author="Palacherla, Susmitha C" w:date="2024-02-16T16:56:00Z"/>
-          <w:rFonts w:ascii="Times New Roman" w:hAnsi="Times New Roman"/>
-          <w:sz w:val="20"/>
-          <w:szCs w:val="20"/>
-        </w:rPr>
-      </w:pPr>
-      <w:del w:id="289" w:author="Palacherla, Susmitha C" w:date="2024-02-16T16:56:00Z">
+          <w:del w:id="289" w:author="Palacherla, Susmitha C" w:date="2024-02-16T16:56:00Z"/>
+          <w:rFonts w:ascii="Times New Roman" w:hAnsi="Times New Roman"/>
+          <w:sz w:val="20"/>
+          <w:szCs w:val="20"/>
+        </w:rPr>
+      </w:pPr>
+      <w:del w:id="290" w:author="Palacherla, Susmitha C" w:date="2024-02-16T16:56:00Z">
         <w:r>
           <w:rPr>
             <w:rFonts w:ascii="Times New Roman" w:hAnsi="Times New Roman"/>
@@ -15048,13 +15056,13 @@
       <w:pPr>
         <w:pStyle w:val="NoSpacing"/>
         <w:rPr>
-          <w:del w:id="290" w:author="Palacherla, Susmitha C" w:date="2024-02-16T16:56:00Z"/>
-          <w:rFonts w:ascii="Times New Roman" w:hAnsi="Times New Roman"/>
-          <w:sz w:val="20"/>
-          <w:szCs w:val="20"/>
-        </w:rPr>
-      </w:pPr>
-      <w:del w:id="291" w:author="Palacherla, Susmitha C" w:date="2024-02-16T16:56:00Z">
+          <w:del w:id="291" w:author="Palacherla, Susmitha C" w:date="2024-02-16T16:56:00Z"/>
+          <w:rFonts w:ascii="Times New Roman" w:hAnsi="Times New Roman"/>
+          <w:sz w:val="20"/>
+          <w:szCs w:val="20"/>
+        </w:rPr>
+      </w:pPr>
+      <w:del w:id="292" w:author="Palacherla, Susmitha C" w:date="2024-02-16T16:56:00Z">
         <w:r>
           <w:rPr>
             <w:rFonts w:ascii="Times New Roman" w:hAnsi="Times New Roman"/>
@@ -15069,13 +15077,13 @@
       <w:pPr>
         <w:pStyle w:val="NoSpacing"/>
         <w:rPr>
-          <w:del w:id="292" w:author="Palacherla, Susmitha C" w:date="2024-02-16T16:56:00Z"/>
-          <w:rFonts w:ascii="Times New Roman" w:hAnsi="Times New Roman"/>
-          <w:sz w:val="20"/>
-          <w:szCs w:val="20"/>
-        </w:rPr>
-      </w:pPr>
-      <w:del w:id="293" w:author="Palacherla, Susmitha C" w:date="2024-02-16T16:56:00Z">
+          <w:del w:id="293" w:author="Palacherla, Susmitha C" w:date="2024-02-16T16:56:00Z"/>
+          <w:rFonts w:ascii="Times New Roman" w:hAnsi="Times New Roman"/>
+          <w:sz w:val="20"/>
+          <w:szCs w:val="20"/>
+        </w:rPr>
+      </w:pPr>
+      <w:del w:id="294" w:author="Palacherla, Susmitha C" w:date="2024-02-16T16:56:00Z">
         <w:r>
           <w:rPr>
             <w:rFonts w:ascii="Times New Roman" w:hAnsi="Times New Roman"/>
@@ -15090,13 +15098,13 @@
       <w:pPr>
         <w:pStyle w:val="NoSpacing"/>
         <w:rPr>
-          <w:del w:id="294" w:author="Palacherla, Susmitha C" w:date="2024-02-16T16:56:00Z"/>
-          <w:rFonts w:ascii="Times New Roman" w:hAnsi="Times New Roman"/>
-          <w:sz w:val="20"/>
-          <w:szCs w:val="20"/>
-        </w:rPr>
-      </w:pPr>
-      <w:del w:id="295" w:author="Palacherla, Susmitha C" w:date="2024-02-16T16:56:00Z">
+          <w:del w:id="295" w:author="Palacherla, Susmitha C" w:date="2024-02-16T16:56:00Z"/>
+          <w:rFonts w:ascii="Times New Roman" w:hAnsi="Times New Roman"/>
+          <w:sz w:val="20"/>
+          <w:szCs w:val="20"/>
+        </w:rPr>
+      </w:pPr>
+      <w:del w:id="296" w:author="Palacherla, Susmitha C" w:date="2024-02-16T16:56:00Z">
         <w:r>
           <w:rPr>
             <w:rFonts w:ascii="Times New Roman" w:hAnsi="Times New Roman"/>
@@ -15111,13 +15119,13 @@
       <w:pPr>
         <w:pStyle w:val="NoSpacing"/>
         <w:rPr>
-          <w:del w:id="296" w:author="Palacherla, Susmitha C" w:date="2024-02-16T16:56:00Z"/>
-          <w:rFonts w:ascii="Times New Roman" w:hAnsi="Times New Roman"/>
-          <w:sz w:val="20"/>
-          <w:szCs w:val="20"/>
-        </w:rPr>
-      </w:pPr>
-      <w:del w:id="297" w:author="Palacherla, Susmitha C" w:date="2024-02-16T16:56:00Z">
+          <w:del w:id="297" w:author="Palacherla, Susmitha C" w:date="2024-02-16T16:56:00Z"/>
+          <w:rFonts w:ascii="Times New Roman" w:hAnsi="Times New Roman"/>
+          <w:sz w:val="20"/>
+          <w:szCs w:val="20"/>
+        </w:rPr>
+      </w:pPr>
+      <w:del w:id="298" w:author="Palacherla, Susmitha C" w:date="2024-02-16T16:56:00Z">
         <w:r>
           <w:rPr>
             <w:rFonts w:ascii="Times New Roman" w:hAnsi="Times New Roman"/>
@@ -15132,13 +15140,13 @@
       <w:pPr>
         <w:pStyle w:val="NoSpacing"/>
         <w:rPr>
-          <w:del w:id="298" w:author="Palacherla, Susmitha C" w:date="2024-02-16T16:56:00Z"/>
-          <w:rFonts w:ascii="Times New Roman" w:hAnsi="Times New Roman"/>
-          <w:sz w:val="20"/>
-          <w:szCs w:val="20"/>
-        </w:rPr>
-      </w:pPr>
-      <w:del w:id="299" w:author="Palacherla, Susmitha C" w:date="2024-02-16T16:56:00Z">
+          <w:del w:id="299" w:author="Palacherla, Susmitha C" w:date="2024-02-16T16:56:00Z"/>
+          <w:rFonts w:ascii="Times New Roman" w:hAnsi="Times New Roman"/>
+          <w:sz w:val="20"/>
+          <w:szCs w:val="20"/>
+        </w:rPr>
+      </w:pPr>
+      <w:del w:id="300" w:author="Palacherla, Susmitha C" w:date="2024-02-16T16:56:00Z">
         <w:r>
           <w:rPr>
             <w:rFonts w:ascii="Times New Roman" w:hAnsi="Times New Roman"/>
@@ -15153,13 +15161,13 @@
       <w:pPr>
         <w:pStyle w:val="NoSpacing"/>
         <w:rPr>
-          <w:del w:id="300" w:author="Palacherla, Susmitha C" w:date="2024-02-16T16:56:00Z"/>
-          <w:rFonts w:ascii="Times New Roman" w:hAnsi="Times New Roman"/>
-          <w:sz w:val="20"/>
-          <w:szCs w:val="20"/>
-        </w:rPr>
-      </w:pPr>
-      <w:del w:id="301" w:author="Palacherla, Susmitha C" w:date="2024-02-16T16:56:00Z">
+          <w:del w:id="301" w:author="Palacherla, Susmitha C" w:date="2024-02-16T16:56:00Z"/>
+          <w:rFonts w:ascii="Times New Roman" w:hAnsi="Times New Roman"/>
+          <w:sz w:val="20"/>
+          <w:szCs w:val="20"/>
+        </w:rPr>
+      </w:pPr>
+      <w:del w:id="302" w:author="Palacherla, Susmitha C" w:date="2024-02-16T16:56:00Z">
         <w:r>
           <w:rPr>
             <w:rFonts w:ascii="Times New Roman" w:hAnsi="Times New Roman"/>
@@ -15174,13 +15182,13 @@
       <w:pPr>
         <w:pStyle w:val="NoSpacing"/>
         <w:rPr>
-          <w:del w:id="302" w:author="Palacherla, Susmitha C" w:date="2024-02-16T16:56:00Z"/>
-          <w:rFonts w:ascii="Times New Roman" w:hAnsi="Times New Roman"/>
-          <w:sz w:val="20"/>
-          <w:szCs w:val="20"/>
-        </w:rPr>
-      </w:pPr>
-      <w:del w:id="303" w:author="Palacherla, Susmitha C" w:date="2024-02-16T16:56:00Z">
+          <w:del w:id="303" w:author="Palacherla, Susmitha C" w:date="2024-02-16T16:56:00Z"/>
+          <w:rFonts w:ascii="Times New Roman" w:hAnsi="Times New Roman"/>
+          <w:sz w:val="20"/>
+          <w:szCs w:val="20"/>
+        </w:rPr>
+      </w:pPr>
+      <w:del w:id="304" w:author="Palacherla, Susmitha C" w:date="2024-02-16T16:56:00Z">
         <w:r>
           <w:rPr>
             <w:rFonts w:ascii="Times New Roman" w:hAnsi="Times New Roman"/>
@@ -15195,13 +15203,13 @@
       <w:pPr>
         <w:pStyle w:val="NoSpacing"/>
         <w:rPr>
-          <w:del w:id="304" w:author="Palacherla, Susmitha C" w:date="2024-02-16T16:56:00Z"/>
-          <w:rFonts w:ascii="Times New Roman" w:hAnsi="Times New Roman"/>
-          <w:sz w:val="20"/>
-          <w:szCs w:val="20"/>
-        </w:rPr>
-      </w:pPr>
-      <w:del w:id="305" w:author="Palacherla, Susmitha C" w:date="2024-02-16T16:56:00Z">
+          <w:del w:id="305" w:author="Palacherla, Susmitha C" w:date="2024-02-16T16:56:00Z"/>
+          <w:rFonts w:ascii="Times New Roman" w:hAnsi="Times New Roman"/>
+          <w:sz w:val="20"/>
+          <w:szCs w:val="20"/>
+        </w:rPr>
+      </w:pPr>
+      <w:del w:id="306" w:author="Palacherla, Susmitha C" w:date="2024-02-16T16:56:00Z">
         <w:r>
           <w:rPr>
             <w:rFonts w:ascii="Times New Roman" w:hAnsi="Times New Roman"/>
@@ -15216,13 +15224,13 @@
       <w:pPr>
         <w:pStyle w:val="NoSpacing"/>
         <w:rPr>
-          <w:del w:id="306" w:author="Palacherla, Susmitha C" w:date="2024-02-16T16:56:00Z"/>
-          <w:rFonts w:ascii="Times New Roman" w:hAnsi="Times New Roman"/>
-          <w:sz w:val="20"/>
-          <w:szCs w:val="20"/>
-        </w:rPr>
-      </w:pPr>
-      <w:del w:id="307" w:author="Palacherla, Susmitha C" w:date="2024-02-16T16:56:00Z">
+          <w:del w:id="307" w:author="Palacherla, Susmitha C" w:date="2024-02-16T16:56:00Z"/>
+          <w:rFonts w:ascii="Times New Roman" w:hAnsi="Times New Roman"/>
+          <w:sz w:val="20"/>
+          <w:szCs w:val="20"/>
+        </w:rPr>
+      </w:pPr>
+      <w:del w:id="308" w:author="Palacherla, Susmitha C" w:date="2024-02-16T16:56:00Z">
         <w:r>
           <w:rPr>
             <w:rFonts w:ascii="Times New Roman" w:hAnsi="Times New Roman"/>
@@ -15237,13 +15245,13 @@
       <w:pPr>
         <w:pStyle w:val="NoSpacing"/>
         <w:rPr>
-          <w:del w:id="308" w:author="Palacherla, Susmitha C" w:date="2024-02-16T16:56:00Z"/>
-          <w:rFonts w:ascii="Times New Roman" w:hAnsi="Times New Roman"/>
-          <w:sz w:val="20"/>
-          <w:szCs w:val="20"/>
-        </w:rPr>
-      </w:pPr>
-      <w:del w:id="309" w:author="Palacherla, Susmitha C" w:date="2024-02-16T16:56:00Z">
+          <w:del w:id="309" w:author="Palacherla, Susmitha C" w:date="2024-02-16T16:56:00Z"/>
+          <w:rFonts w:ascii="Times New Roman" w:hAnsi="Times New Roman"/>
+          <w:sz w:val="20"/>
+          <w:szCs w:val="20"/>
+        </w:rPr>
+      </w:pPr>
+      <w:del w:id="310" w:author="Palacherla, Susmitha C" w:date="2024-02-16T16:56:00Z">
         <w:r>
           <w:rPr>
             <w:rFonts w:ascii="Times New Roman" w:hAnsi="Times New Roman"/>
@@ -15258,13 +15266,13 @@
       <w:pPr>
         <w:pStyle w:val="NoSpacing"/>
         <w:rPr>
-          <w:del w:id="310" w:author="Palacherla, Susmitha C" w:date="2024-02-16T16:56:00Z"/>
-          <w:rFonts w:ascii="Times New Roman" w:hAnsi="Times New Roman"/>
-          <w:sz w:val="20"/>
-          <w:szCs w:val="20"/>
-        </w:rPr>
-      </w:pPr>
-      <w:del w:id="311" w:author="Palacherla, Susmitha C" w:date="2024-02-16T16:56:00Z">
+          <w:del w:id="311" w:author="Palacherla, Susmitha C" w:date="2024-02-16T16:56:00Z"/>
+          <w:rFonts w:ascii="Times New Roman" w:hAnsi="Times New Roman"/>
+          <w:sz w:val="20"/>
+          <w:szCs w:val="20"/>
+        </w:rPr>
+      </w:pPr>
+      <w:del w:id="312" w:author="Palacherla, Susmitha C" w:date="2024-02-16T16:56:00Z">
         <w:r>
           <w:rPr>
             <w:rFonts w:ascii="Times New Roman" w:hAnsi="Times New Roman"/>
@@ -15279,13 +15287,13 @@
       <w:pPr>
         <w:pStyle w:val="NoSpacing"/>
         <w:rPr>
-          <w:del w:id="312" w:author="Palacherla, Susmitha C" w:date="2024-02-16T16:56:00Z"/>
-          <w:rFonts w:ascii="Times New Roman" w:hAnsi="Times New Roman"/>
-          <w:sz w:val="20"/>
-          <w:szCs w:val="20"/>
-        </w:rPr>
-      </w:pPr>
-      <w:del w:id="313" w:author="Palacherla, Susmitha C" w:date="2024-02-16T16:56:00Z">
+          <w:del w:id="313" w:author="Palacherla, Susmitha C" w:date="2024-02-16T16:56:00Z"/>
+          <w:rFonts w:ascii="Times New Roman" w:hAnsi="Times New Roman"/>
+          <w:sz w:val="20"/>
+          <w:szCs w:val="20"/>
+        </w:rPr>
+      </w:pPr>
+      <w:del w:id="314" w:author="Palacherla, Susmitha C" w:date="2024-02-16T16:56:00Z">
         <w:r>
           <w:rPr>
             <w:rFonts w:ascii="Times New Roman" w:hAnsi="Times New Roman"/>
@@ -15300,13 +15308,13 @@
       <w:pPr>
         <w:pStyle w:val="NoSpacing"/>
         <w:rPr>
-          <w:del w:id="314" w:author="Palacherla, Susmitha C" w:date="2024-02-16T16:56:00Z"/>
-          <w:rFonts w:ascii="Times New Roman" w:hAnsi="Times New Roman"/>
-          <w:sz w:val="20"/>
-          <w:szCs w:val="20"/>
-        </w:rPr>
-      </w:pPr>
-      <w:del w:id="315" w:author="Palacherla, Susmitha C" w:date="2024-02-16T16:56:00Z">
+          <w:del w:id="315" w:author="Palacherla, Susmitha C" w:date="2024-02-16T16:56:00Z"/>
+          <w:rFonts w:ascii="Times New Roman" w:hAnsi="Times New Roman"/>
+          <w:sz w:val="20"/>
+          <w:szCs w:val="20"/>
+        </w:rPr>
+      </w:pPr>
+      <w:del w:id="316" w:author="Palacherla, Susmitha C" w:date="2024-02-16T16:56:00Z">
         <w:r>
           <w:rPr>
             <w:rFonts w:ascii="Times New Roman" w:hAnsi="Times New Roman"/>
@@ -15321,13 +15329,13 @@
       <w:pPr>
         <w:pStyle w:val="NoSpacing"/>
         <w:rPr>
-          <w:del w:id="316" w:author="Palacherla, Susmitha C" w:date="2024-02-16T16:56:00Z"/>
-          <w:rFonts w:ascii="Times New Roman" w:hAnsi="Times New Roman"/>
-          <w:sz w:val="20"/>
-          <w:szCs w:val="20"/>
-        </w:rPr>
-      </w:pPr>
-      <w:del w:id="317" w:author="Palacherla, Susmitha C" w:date="2024-02-16T16:56:00Z">
+          <w:del w:id="317" w:author="Palacherla, Susmitha C" w:date="2024-02-16T16:56:00Z"/>
+          <w:rFonts w:ascii="Times New Roman" w:hAnsi="Times New Roman"/>
+          <w:sz w:val="20"/>
+          <w:szCs w:val="20"/>
+        </w:rPr>
+      </w:pPr>
+      <w:del w:id="318" w:author="Palacherla, Susmitha C" w:date="2024-02-16T16:56:00Z">
         <w:r>
           <w:rPr>
             <w:rFonts w:ascii="Times New Roman" w:hAnsi="Times New Roman"/>
@@ -15342,13 +15350,13 @@
       <w:pPr>
         <w:pStyle w:val="NoSpacing"/>
         <w:rPr>
-          <w:del w:id="318" w:author="Palacherla, Susmitha C" w:date="2024-02-16T16:56:00Z"/>
-          <w:rFonts w:ascii="Times New Roman" w:hAnsi="Times New Roman"/>
-          <w:sz w:val="20"/>
-          <w:szCs w:val="20"/>
-        </w:rPr>
-      </w:pPr>
-      <w:del w:id="319" w:author="Palacherla, Susmitha C" w:date="2024-02-16T16:56:00Z">
+          <w:del w:id="319" w:author="Palacherla, Susmitha C" w:date="2024-02-16T16:56:00Z"/>
+          <w:rFonts w:ascii="Times New Roman" w:hAnsi="Times New Roman"/>
+          <w:sz w:val="20"/>
+          <w:szCs w:val="20"/>
+        </w:rPr>
+      </w:pPr>
+      <w:del w:id="320" w:author="Palacherla, Susmitha C" w:date="2024-02-16T16:56:00Z">
         <w:r>
           <w:rPr>
             <w:rFonts w:ascii="Times New Roman" w:hAnsi="Times New Roman"/>
@@ -15363,13 +15371,13 @@
       <w:pPr>
         <w:pStyle w:val="NoSpacing"/>
         <w:rPr>
-          <w:del w:id="320" w:author="Palacherla, Susmitha C" w:date="2024-02-16T16:56:00Z"/>
-          <w:rFonts w:ascii="Times New Roman" w:hAnsi="Times New Roman"/>
-          <w:sz w:val="20"/>
-          <w:szCs w:val="20"/>
-        </w:rPr>
-      </w:pPr>
-      <w:del w:id="321" w:author="Palacherla, Susmitha C" w:date="2024-02-16T16:56:00Z">
+          <w:del w:id="321" w:author="Palacherla, Susmitha C" w:date="2024-02-16T16:56:00Z"/>
+          <w:rFonts w:ascii="Times New Roman" w:hAnsi="Times New Roman"/>
+          <w:sz w:val="20"/>
+          <w:szCs w:val="20"/>
+        </w:rPr>
+      </w:pPr>
+      <w:del w:id="322" w:author="Palacherla, Susmitha C" w:date="2024-02-16T16:56:00Z">
         <w:r>
           <w:rPr>
             <w:rFonts w:ascii="Times New Roman" w:hAnsi="Times New Roman"/>
@@ -15384,13 +15392,13 @@
       <w:pPr>
         <w:pStyle w:val="NoSpacing"/>
         <w:rPr>
-          <w:del w:id="322" w:author="Palacherla, Susmitha C" w:date="2024-02-16T16:56:00Z"/>
-          <w:rFonts w:ascii="Times New Roman" w:hAnsi="Times New Roman"/>
-          <w:sz w:val="20"/>
-          <w:szCs w:val="20"/>
-        </w:rPr>
-      </w:pPr>
-      <w:del w:id="323" w:author="Palacherla, Susmitha C" w:date="2024-02-16T16:56:00Z">
+          <w:del w:id="323" w:author="Palacherla, Susmitha C" w:date="2024-02-16T16:56:00Z"/>
+          <w:rFonts w:ascii="Times New Roman" w:hAnsi="Times New Roman"/>
+          <w:sz w:val="20"/>
+          <w:szCs w:val="20"/>
+        </w:rPr>
+      </w:pPr>
+      <w:del w:id="324" w:author="Palacherla, Susmitha C" w:date="2024-02-16T16:56:00Z">
         <w:r>
           <w:rPr>
             <w:rFonts w:ascii="Times New Roman" w:hAnsi="Times New Roman"/>
@@ -15405,20 +15413,20 @@
       <w:pPr>
         <w:pStyle w:val="NoSpacing"/>
         <w:rPr>
-          <w:del w:id="324" w:author="Palacherla, Susmitha C" w:date="2024-02-16T16:56:00Z"/>
-          <w:rFonts w:ascii="Times New Roman" w:hAnsi="Times New Roman"/>
-          <w:sz w:val="20"/>
-          <w:szCs w:val="20"/>
-        </w:rPr>
-      </w:pPr>
-      <w:del w:id="325" w:author="Palacherla, Susmitha C" w:date="2024-02-16T16:56:00Z">
+          <w:del w:id="325" w:author="Palacherla, Susmitha C" w:date="2024-02-16T16:56:00Z"/>
+          <w:rFonts w:ascii="Times New Roman" w:hAnsi="Times New Roman"/>
+          <w:sz w:val="20"/>
+          <w:szCs w:val="20"/>
+        </w:rPr>
+      </w:pPr>
+      <w:del w:id="326" w:author="Palacherla, Susmitha C" w:date="2024-02-16T16:56:00Z">
         <w:r>
           <w:rPr>
             <w:rFonts w:ascii="Times New Roman" w:hAnsi="Times New Roman"/>
             <w:sz w:val="20"/>
             <w:szCs w:val="20"/>
             <w:highlight w:val="green"/>
-            <w:rPrChange w:id="326" w:author="Palacherla, Susmitha C" w:date="2024-02-16T16:49:00Z">
+            <w:rPrChange w:id="327" w:author="Palacherla, Susmitha C" w:date="2024-02-16T16:49:00Z">
               <w:rPr>
                 <w:rFonts w:ascii="Times New Roman" w:hAnsi="Times New Roman"/>
                 <w:sz w:val="20"/>
@@ -15434,13 +15442,13 @@
       <w:pPr>
         <w:pStyle w:val="NoSpacing"/>
         <w:rPr>
-          <w:del w:id="327" w:author="Palacherla, Susmitha C" w:date="2024-02-16T16:56:00Z"/>
-          <w:rFonts w:ascii="Times New Roman" w:hAnsi="Times New Roman"/>
-          <w:sz w:val="20"/>
-          <w:szCs w:val="20"/>
-        </w:rPr>
-      </w:pPr>
-      <w:del w:id="328" w:author="Palacherla, Susmitha C" w:date="2024-02-16T16:56:00Z">
+          <w:del w:id="328" w:author="Palacherla, Susmitha C" w:date="2024-02-16T16:56:00Z"/>
+          <w:rFonts w:ascii="Times New Roman" w:hAnsi="Times New Roman"/>
+          <w:sz w:val="20"/>
+          <w:szCs w:val="20"/>
+        </w:rPr>
+      </w:pPr>
+      <w:del w:id="329" w:author="Palacherla, Susmitha C" w:date="2024-02-16T16:56:00Z">
         <w:r>
           <w:rPr>
             <w:rFonts w:ascii="Times New Roman" w:hAnsi="Times New Roman"/>
@@ -15455,13 +15463,13 @@
       <w:pPr>
         <w:pStyle w:val="NoSpacing"/>
         <w:rPr>
-          <w:del w:id="329" w:author="Palacherla, Susmitha C" w:date="2024-02-16T16:56:00Z"/>
-          <w:rFonts w:ascii="Times New Roman" w:hAnsi="Times New Roman"/>
-          <w:sz w:val="20"/>
-          <w:szCs w:val="20"/>
-        </w:rPr>
-      </w:pPr>
-      <w:del w:id="330" w:author="Palacherla, Susmitha C" w:date="2024-02-16T16:56:00Z">
+          <w:del w:id="330" w:author="Palacherla, Susmitha C" w:date="2024-02-16T16:56:00Z"/>
+          <w:rFonts w:ascii="Times New Roman" w:hAnsi="Times New Roman"/>
+          <w:sz w:val="20"/>
+          <w:szCs w:val="20"/>
+        </w:rPr>
+      </w:pPr>
+      <w:del w:id="331" w:author="Palacherla, Susmitha C" w:date="2024-02-16T16:56:00Z">
         <w:r>
           <w:rPr>
             <w:rFonts w:ascii="Times New Roman" w:hAnsi="Times New Roman"/>
@@ -15476,13 +15484,13 @@
       <w:pPr>
         <w:pStyle w:val="NoSpacing"/>
         <w:rPr>
-          <w:del w:id="331" w:author="Palacherla, Susmitha C" w:date="2024-02-16T16:56:00Z"/>
-          <w:rFonts w:ascii="Times New Roman" w:hAnsi="Times New Roman"/>
-          <w:sz w:val="20"/>
-          <w:szCs w:val="20"/>
-        </w:rPr>
-      </w:pPr>
-      <w:del w:id="332" w:author="Palacherla, Susmitha C" w:date="2024-02-16T16:56:00Z">
+          <w:del w:id="332" w:author="Palacherla, Susmitha C" w:date="2024-02-16T16:56:00Z"/>
+          <w:rFonts w:ascii="Times New Roman" w:hAnsi="Times New Roman"/>
+          <w:sz w:val="20"/>
+          <w:szCs w:val="20"/>
+        </w:rPr>
+      </w:pPr>
+      <w:del w:id="333" w:author="Palacherla, Susmitha C" w:date="2024-02-16T16:56:00Z">
         <w:r>
           <w:rPr>
             <w:rFonts w:ascii="Times New Roman" w:hAnsi="Times New Roman"/>
@@ -15497,13 +15505,13 @@
       <w:pPr>
         <w:pStyle w:val="NoSpacing"/>
         <w:rPr>
-          <w:del w:id="333" w:author="Palacherla, Susmitha C" w:date="2024-02-16T16:56:00Z"/>
-          <w:rFonts w:ascii="Times New Roman" w:hAnsi="Times New Roman"/>
-          <w:sz w:val="20"/>
-          <w:szCs w:val="20"/>
-        </w:rPr>
-      </w:pPr>
-      <w:del w:id="334" w:author="Palacherla, Susmitha C" w:date="2024-02-16T16:56:00Z">
+          <w:del w:id="334" w:author="Palacherla, Susmitha C" w:date="2024-02-16T16:56:00Z"/>
+          <w:rFonts w:ascii="Times New Roman" w:hAnsi="Times New Roman"/>
+          <w:sz w:val="20"/>
+          <w:szCs w:val="20"/>
+        </w:rPr>
+      </w:pPr>
+      <w:del w:id="335" w:author="Palacherla, Susmitha C" w:date="2024-02-16T16:56:00Z">
         <w:r>
           <w:rPr>
             <w:rFonts w:ascii="Times New Roman" w:hAnsi="Times New Roman"/>
@@ -15518,13 +15526,13 @@
       <w:pPr>
         <w:pStyle w:val="NoSpacing"/>
         <w:rPr>
-          <w:del w:id="335" w:author="Palacherla, Susmitha C" w:date="2024-02-16T16:56:00Z"/>
-          <w:rFonts w:ascii="Times New Roman" w:hAnsi="Times New Roman"/>
-          <w:sz w:val="20"/>
-          <w:szCs w:val="20"/>
-        </w:rPr>
-      </w:pPr>
-      <w:del w:id="336" w:author="Palacherla, Susmitha C" w:date="2024-02-16T16:56:00Z">
+          <w:del w:id="336" w:author="Palacherla, Susmitha C" w:date="2024-02-16T16:56:00Z"/>
+          <w:rFonts w:ascii="Times New Roman" w:hAnsi="Times New Roman"/>
+          <w:sz w:val="20"/>
+          <w:szCs w:val="20"/>
+        </w:rPr>
+      </w:pPr>
+      <w:del w:id="337" w:author="Palacherla, Susmitha C" w:date="2024-02-16T16:56:00Z">
         <w:r>
           <w:rPr>
             <w:rFonts w:ascii="Times New Roman" w:hAnsi="Times New Roman"/>
@@ -15539,13 +15547,13 @@
       <w:pPr>
         <w:pStyle w:val="NoSpacing"/>
         <w:rPr>
-          <w:del w:id="337" w:author="Palacherla, Susmitha C" w:date="2024-02-16T16:56:00Z"/>
-          <w:rFonts w:ascii="Times New Roman" w:hAnsi="Times New Roman"/>
-          <w:sz w:val="20"/>
-          <w:szCs w:val="20"/>
-        </w:rPr>
-      </w:pPr>
-      <w:del w:id="338" w:author="Palacherla, Susmitha C" w:date="2024-02-16T16:56:00Z">
+          <w:del w:id="338" w:author="Palacherla, Susmitha C" w:date="2024-02-16T16:56:00Z"/>
+          <w:rFonts w:ascii="Times New Roman" w:hAnsi="Times New Roman"/>
+          <w:sz w:val="20"/>
+          <w:szCs w:val="20"/>
+        </w:rPr>
+      </w:pPr>
+      <w:del w:id="339" w:author="Palacherla, Susmitha C" w:date="2024-02-16T16:56:00Z">
         <w:r>
           <w:rPr>
             <w:rFonts w:ascii="Times New Roman" w:hAnsi="Times New Roman"/>
@@ -15560,13 +15568,13 @@
       <w:pPr>
         <w:pStyle w:val="NoSpacing"/>
         <w:rPr>
-          <w:del w:id="339" w:author="Palacherla, Susmitha C" w:date="2024-02-16T16:56:00Z"/>
-          <w:rFonts w:ascii="Times New Roman" w:hAnsi="Times New Roman"/>
-          <w:sz w:val="20"/>
-          <w:szCs w:val="20"/>
-        </w:rPr>
-      </w:pPr>
-      <w:del w:id="340" w:author="Palacherla, Susmitha C" w:date="2024-02-16T16:56:00Z">
+          <w:del w:id="340" w:author="Palacherla, Susmitha C" w:date="2024-02-16T16:56:00Z"/>
+          <w:rFonts w:ascii="Times New Roman" w:hAnsi="Times New Roman"/>
+          <w:sz w:val="20"/>
+          <w:szCs w:val="20"/>
+        </w:rPr>
+      </w:pPr>
+      <w:del w:id="341" w:author="Palacherla, Susmitha C" w:date="2024-02-16T16:56:00Z">
         <w:r>
           <w:rPr>
             <w:rFonts w:ascii="Times New Roman" w:hAnsi="Times New Roman"/>
@@ -15581,13 +15589,13 @@
       <w:pPr>
         <w:pStyle w:val="NoSpacing"/>
         <w:rPr>
-          <w:del w:id="341" w:author="Palacherla, Susmitha C" w:date="2024-02-16T16:56:00Z"/>
-          <w:rFonts w:ascii="Times New Roman" w:hAnsi="Times New Roman"/>
-          <w:sz w:val="20"/>
-          <w:szCs w:val="20"/>
-        </w:rPr>
-      </w:pPr>
-      <w:del w:id="342" w:author="Palacherla, Susmitha C" w:date="2024-02-16T16:56:00Z">
+          <w:del w:id="342" w:author="Palacherla, Susmitha C" w:date="2024-02-16T16:56:00Z"/>
+          <w:rFonts w:ascii="Times New Roman" w:hAnsi="Times New Roman"/>
+          <w:sz w:val="20"/>
+          <w:szCs w:val="20"/>
+        </w:rPr>
+      </w:pPr>
+      <w:del w:id="343" w:author="Palacherla, Susmitha C" w:date="2024-02-16T16:56:00Z">
         <w:r>
           <w:rPr>
             <w:rFonts w:ascii="Times New Roman" w:hAnsi="Times New Roman"/>
@@ -15602,13 +15610,13 @@
       <w:pPr>
         <w:pStyle w:val="NoSpacing"/>
         <w:rPr>
-          <w:del w:id="343" w:author="Palacherla, Susmitha C" w:date="2024-02-16T16:56:00Z"/>
-          <w:rFonts w:ascii="Times New Roman" w:hAnsi="Times New Roman"/>
-          <w:sz w:val="20"/>
-          <w:szCs w:val="20"/>
-        </w:rPr>
-      </w:pPr>
-      <w:del w:id="344" w:author="Palacherla, Susmitha C" w:date="2024-02-16T16:56:00Z">
+          <w:del w:id="344" w:author="Palacherla, Susmitha C" w:date="2024-02-16T16:56:00Z"/>
+          <w:rFonts w:ascii="Times New Roman" w:hAnsi="Times New Roman"/>
+          <w:sz w:val="20"/>
+          <w:szCs w:val="20"/>
+        </w:rPr>
+      </w:pPr>
+      <w:del w:id="345" w:author="Palacherla, Susmitha C" w:date="2024-02-16T16:56:00Z">
         <w:r>
           <w:rPr>
             <w:rFonts w:ascii="Times New Roman" w:hAnsi="Times New Roman"/>
@@ -15623,13 +15631,13 @@
       <w:pPr>
         <w:pStyle w:val="NoSpacing"/>
         <w:rPr>
-          <w:del w:id="345" w:author="Palacherla, Susmitha C" w:date="2024-02-16T16:56:00Z"/>
-          <w:rFonts w:ascii="Times New Roman" w:hAnsi="Times New Roman"/>
-          <w:sz w:val="20"/>
-          <w:szCs w:val="20"/>
-        </w:rPr>
-      </w:pPr>
-      <w:del w:id="346" w:author="Palacherla, Susmitha C" w:date="2024-02-16T16:56:00Z">
+          <w:del w:id="346" w:author="Palacherla, Susmitha C" w:date="2024-02-16T16:56:00Z"/>
+          <w:rFonts w:ascii="Times New Roman" w:hAnsi="Times New Roman"/>
+          <w:sz w:val="20"/>
+          <w:szCs w:val="20"/>
+        </w:rPr>
+      </w:pPr>
+      <w:del w:id="347" w:author="Palacherla, Susmitha C" w:date="2024-02-16T16:56:00Z">
         <w:r>
           <w:rPr>
             <w:rFonts w:ascii="Times New Roman" w:hAnsi="Times New Roman"/>
@@ -15644,13 +15652,13 @@
       <w:pPr>
         <w:pStyle w:val="NoSpacing"/>
         <w:rPr>
-          <w:del w:id="347" w:author="Palacherla, Susmitha C" w:date="2024-02-16T16:56:00Z"/>
-          <w:rFonts w:ascii="Times New Roman" w:hAnsi="Times New Roman"/>
-          <w:sz w:val="20"/>
-          <w:szCs w:val="20"/>
-        </w:rPr>
-      </w:pPr>
-      <w:del w:id="348" w:author="Palacherla, Susmitha C" w:date="2024-02-16T16:56:00Z">
+          <w:del w:id="348" w:author="Palacherla, Susmitha C" w:date="2024-02-16T16:56:00Z"/>
+          <w:rFonts w:ascii="Times New Roman" w:hAnsi="Times New Roman"/>
+          <w:sz w:val="20"/>
+          <w:szCs w:val="20"/>
+        </w:rPr>
+      </w:pPr>
+      <w:del w:id="349" w:author="Palacherla, Susmitha C" w:date="2024-02-16T16:56:00Z">
         <w:r>
           <w:rPr>
             <w:rFonts w:ascii="Times New Roman" w:hAnsi="Times New Roman"/>
@@ -15665,13 +15673,13 @@
       <w:pPr>
         <w:pStyle w:val="NoSpacing"/>
         <w:rPr>
-          <w:del w:id="349" w:author="Palacherla, Susmitha C" w:date="2024-02-16T16:56:00Z"/>
-          <w:rFonts w:ascii="Times New Roman" w:hAnsi="Times New Roman"/>
-          <w:sz w:val="20"/>
-          <w:szCs w:val="20"/>
-        </w:rPr>
-      </w:pPr>
-      <w:del w:id="350" w:author="Palacherla, Susmitha C" w:date="2024-02-16T16:56:00Z">
+          <w:del w:id="350" w:author="Palacherla, Susmitha C" w:date="2024-02-16T16:56:00Z"/>
+          <w:rFonts w:ascii="Times New Roman" w:hAnsi="Times New Roman"/>
+          <w:sz w:val="20"/>
+          <w:szCs w:val="20"/>
+        </w:rPr>
+      </w:pPr>
+      <w:del w:id="351" w:author="Palacherla, Susmitha C" w:date="2024-02-16T16:56:00Z">
         <w:r>
           <w:rPr>
             <w:rFonts w:ascii="Times New Roman" w:hAnsi="Times New Roman"/>
@@ -15686,13 +15694,13 @@
       <w:pPr>
         <w:pStyle w:val="NoSpacing"/>
         <w:rPr>
-          <w:del w:id="351" w:author="Palacherla, Susmitha C" w:date="2024-02-16T16:56:00Z"/>
-          <w:rFonts w:ascii="Times New Roman" w:hAnsi="Times New Roman"/>
-          <w:sz w:val="20"/>
-          <w:szCs w:val="20"/>
-        </w:rPr>
-      </w:pPr>
-      <w:del w:id="352" w:author="Palacherla, Susmitha C" w:date="2024-02-16T16:56:00Z">
+          <w:del w:id="352" w:author="Palacherla, Susmitha C" w:date="2024-02-16T16:56:00Z"/>
+          <w:rFonts w:ascii="Times New Roman" w:hAnsi="Times New Roman"/>
+          <w:sz w:val="20"/>
+          <w:szCs w:val="20"/>
+        </w:rPr>
+      </w:pPr>
+      <w:del w:id="353" w:author="Palacherla, Susmitha C" w:date="2024-02-16T16:56:00Z">
         <w:r>
           <w:rPr>
             <w:rFonts w:ascii="Times New Roman" w:hAnsi="Times New Roman"/>
@@ -15707,13 +15715,13 @@
       <w:pPr>
         <w:pStyle w:val="NoSpacing"/>
         <w:rPr>
-          <w:del w:id="353" w:author="Palacherla, Susmitha C" w:date="2024-02-16T16:56:00Z"/>
-          <w:rFonts w:ascii="Times New Roman" w:hAnsi="Times New Roman"/>
-          <w:sz w:val="20"/>
-          <w:szCs w:val="20"/>
-        </w:rPr>
-      </w:pPr>
-      <w:del w:id="354" w:author="Palacherla, Susmitha C" w:date="2024-02-16T16:56:00Z">
+          <w:del w:id="354" w:author="Palacherla, Susmitha C" w:date="2024-02-16T16:56:00Z"/>
+          <w:rFonts w:ascii="Times New Roman" w:hAnsi="Times New Roman"/>
+          <w:sz w:val="20"/>
+          <w:szCs w:val="20"/>
+        </w:rPr>
+      </w:pPr>
+      <w:del w:id="355" w:author="Palacherla, Susmitha C" w:date="2024-02-16T16:56:00Z">
         <w:r>
           <w:rPr>
             <w:rFonts w:ascii="Times New Roman" w:hAnsi="Times New Roman"/>
@@ -15728,13 +15736,13 @@
       <w:pPr>
         <w:pStyle w:val="NoSpacing"/>
         <w:rPr>
-          <w:del w:id="355" w:author="Palacherla, Susmitha C" w:date="2024-02-16T16:56:00Z"/>
-          <w:rFonts w:ascii="Times New Roman" w:hAnsi="Times New Roman"/>
-          <w:sz w:val="20"/>
-          <w:szCs w:val="20"/>
-        </w:rPr>
-      </w:pPr>
-      <w:del w:id="356" w:author="Palacherla, Susmitha C" w:date="2024-02-16T16:56:00Z">
+          <w:del w:id="356" w:author="Palacherla, Susmitha C" w:date="2024-02-16T16:56:00Z"/>
+          <w:rFonts w:ascii="Times New Roman" w:hAnsi="Times New Roman"/>
+          <w:sz w:val="20"/>
+          <w:szCs w:val="20"/>
+        </w:rPr>
+      </w:pPr>
+      <w:del w:id="357" w:author="Palacherla, Susmitha C" w:date="2024-02-16T16:56:00Z">
         <w:r>
           <w:rPr>
             <w:rFonts w:ascii="Times New Roman" w:hAnsi="Times New Roman"/>
@@ -15749,13 +15757,13 @@
       <w:pPr>
         <w:pStyle w:val="NoSpacing"/>
         <w:rPr>
-          <w:del w:id="357" w:author="Palacherla, Susmitha C" w:date="2024-02-16T16:56:00Z"/>
-          <w:rFonts w:ascii="Times New Roman" w:hAnsi="Times New Roman"/>
-          <w:sz w:val="20"/>
-          <w:szCs w:val="20"/>
-        </w:rPr>
-      </w:pPr>
-      <w:del w:id="358" w:author="Palacherla, Susmitha C" w:date="2024-02-16T16:56:00Z">
+          <w:del w:id="358" w:author="Palacherla, Susmitha C" w:date="2024-02-16T16:56:00Z"/>
+          <w:rFonts w:ascii="Times New Roman" w:hAnsi="Times New Roman"/>
+          <w:sz w:val="20"/>
+          <w:szCs w:val="20"/>
+        </w:rPr>
+      </w:pPr>
+      <w:del w:id="359" w:author="Palacherla, Susmitha C" w:date="2024-02-16T16:56:00Z">
         <w:r>
           <w:rPr>
             <w:rFonts w:ascii="Times New Roman" w:hAnsi="Times New Roman"/>
@@ -15770,13 +15778,13 @@
       <w:pPr>
         <w:pStyle w:val="NoSpacing"/>
         <w:rPr>
-          <w:del w:id="359" w:author="Palacherla, Susmitha C" w:date="2024-02-16T16:56:00Z"/>
-          <w:rFonts w:ascii="Times New Roman" w:hAnsi="Times New Roman"/>
-          <w:sz w:val="20"/>
-          <w:szCs w:val="20"/>
-        </w:rPr>
-      </w:pPr>
-      <w:del w:id="360" w:author="Palacherla, Susmitha C" w:date="2024-02-16T16:56:00Z">
+          <w:del w:id="360" w:author="Palacherla, Susmitha C" w:date="2024-02-16T16:56:00Z"/>
+          <w:rFonts w:ascii="Times New Roman" w:hAnsi="Times New Roman"/>
+          <w:sz w:val="20"/>
+          <w:szCs w:val="20"/>
+        </w:rPr>
+      </w:pPr>
+      <w:del w:id="361" w:author="Palacherla, Susmitha C" w:date="2024-02-16T16:56:00Z">
         <w:r>
           <w:rPr>
             <w:rFonts w:ascii="Times New Roman" w:hAnsi="Times New Roman"/>
@@ -15791,13 +15799,13 @@
       <w:pPr>
         <w:pStyle w:val="NoSpacing"/>
         <w:rPr>
-          <w:del w:id="361" w:author="Palacherla, Susmitha C" w:date="2024-02-16T16:56:00Z"/>
-          <w:rFonts w:ascii="Times New Roman" w:hAnsi="Times New Roman"/>
-          <w:sz w:val="20"/>
-          <w:szCs w:val="20"/>
-        </w:rPr>
-      </w:pPr>
-      <w:del w:id="362" w:author="Palacherla, Susmitha C" w:date="2024-02-16T16:56:00Z">
+          <w:del w:id="362" w:author="Palacherla, Susmitha C" w:date="2024-02-16T16:56:00Z"/>
+          <w:rFonts w:ascii="Times New Roman" w:hAnsi="Times New Roman"/>
+          <w:sz w:val="20"/>
+          <w:szCs w:val="20"/>
+        </w:rPr>
+      </w:pPr>
+      <w:del w:id="363" w:author="Palacherla, Susmitha C" w:date="2024-02-16T16:56:00Z">
         <w:r>
           <w:rPr>
             <w:rFonts w:ascii="Times New Roman" w:hAnsi="Times New Roman"/>
@@ -15812,20 +15820,20 @@
       <w:pPr>
         <w:pStyle w:val="NoSpacing"/>
         <w:rPr>
-          <w:del w:id="363" w:author="Palacherla, Susmitha C" w:date="2024-02-16T16:56:00Z"/>
-          <w:rFonts w:ascii="Times New Roman" w:hAnsi="Times New Roman"/>
-          <w:sz w:val="20"/>
-          <w:szCs w:val="20"/>
-        </w:rPr>
-      </w:pPr>
-      <w:del w:id="364" w:author="Palacherla, Susmitha C" w:date="2024-02-16T16:56:00Z">
+          <w:del w:id="364" w:author="Palacherla, Susmitha C" w:date="2024-02-16T16:56:00Z"/>
+          <w:rFonts w:ascii="Times New Roman" w:hAnsi="Times New Roman"/>
+          <w:sz w:val="20"/>
+          <w:szCs w:val="20"/>
+        </w:rPr>
+      </w:pPr>
+      <w:del w:id="365" w:author="Palacherla, Susmitha C" w:date="2024-02-16T16:56:00Z">
         <w:r>
           <w:rPr>
             <w:rFonts w:ascii="Times New Roman" w:hAnsi="Times New Roman"/>
             <w:sz w:val="20"/>
             <w:szCs w:val="20"/>
             <w:highlight w:val="green"/>
-            <w:rPrChange w:id="365" w:author="Palacherla, Susmitha C" w:date="2024-02-16T16:48:00Z">
+            <w:rPrChange w:id="366" w:author="Palacherla, Susmitha C" w:date="2024-02-16T16:48:00Z">
               <w:rPr>
                 <w:rFonts w:ascii="Times New Roman" w:hAnsi="Times New Roman"/>
                 <w:sz w:val="20"/>
@@ -15841,13 +15849,13 @@
       <w:pPr>
         <w:pStyle w:val="NoSpacing"/>
         <w:rPr>
-          <w:del w:id="366" w:author="Palacherla, Susmitha C" w:date="2024-02-16T16:56:00Z"/>
-          <w:rFonts w:ascii="Times New Roman" w:hAnsi="Times New Roman"/>
-          <w:sz w:val="20"/>
-          <w:szCs w:val="20"/>
-        </w:rPr>
-      </w:pPr>
-      <w:del w:id="367" w:author="Palacherla, Susmitha C" w:date="2024-02-16T16:56:00Z">
+          <w:del w:id="367" w:author="Palacherla, Susmitha C" w:date="2024-02-16T16:56:00Z"/>
+          <w:rFonts w:ascii="Times New Roman" w:hAnsi="Times New Roman"/>
+          <w:sz w:val="20"/>
+          <w:szCs w:val="20"/>
+        </w:rPr>
+      </w:pPr>
+      <w:del w:id="368" w:author="Palacherla, Susmitha C" w:date="2024-02-16T16:56:00Z">
         <w:r>
           <w:rPr>
             <w:rFonts w:ascii="Times New Roman" w:hAnsi="Times New Roman"/>
@@ -15862,13 +15870,13 @@
       <w:pPr>
         <w:pStyle w:val="NoSpacing"/>
         <w:rPr>
-          <w:del w:id="368" w:author="Palacherla, Susmitha C" w:date="2024-02-16T16:56:00Z"/>
-          <w:rFonts w:ascii="Times New Roman" w:hAnsi="Times New Roman"/>
-          <w:sz w:val="20"/>
-          <w:szCs w:val="20"/>
-        </w:rPr>
-      </w:pPr>
-      <w:del w:id="369" w:author="Palacherla, Susmitha C" w:date="2024-02-16T16:56:00Z">
+          <w:del w:id="369" w:author="Palacherla, Susmitha C" w:date="2024-02-16T16:56:00Z"/>
+          <w:rFonts w:ascii="Times New Roman" w:hAnsi="Times New Roman"/>
+          <w:sz w:val="20"/>
+          <w:szCs w:val="20"/>
+        </w:rPr>
+      </w:pPr>
+      <w:del w:id="370" w:author="Palacherla, Susmitha C" w:date="2024-02-16T16:56:00Z">
         <w:r>
           <w:rPr>
             <w:rFonts w:ascii="Times New Roman" w:hAnsi="Times New Roman"/>
@@ -15886,13 +15894,13 @@
         <w:adjustRightInd w:val="0"/>
         <w:spacing w:after="0" w:line="240" w:lineRule="auto"/>
         <w:rPr>
-          <w:del w:id="370" w:author="Palacherla, Susmitha C" w:date="2024-02-16T16:56:00Z"/>
-          <w:rFonts w:ascii="Times New Roman" w:hAnsi="Times New Roman"/>
-          <w:sz w:val="20"/>
-          <w:szCs w:val="20"/>
-        </w:rPr>
-      </w:pPr>
-      <w:del w:id="371" w:author="Palacherla, Susmitha C" w:date="2024-02-16T16:56:00Z">
+          <w:del w:id="371" w:author="Palacherla, Susmitha C" w:date="2024-02-16T16:56:00Z"/>
+          <w:rFonts w:ascii="Times New Roman" w:hAnsi="Times New Roman"/>
+          <w:sz w:val="20"/>
+          <w:szCs w:val="20"/>
+        </w:rPr>
+      </w:pPr>
+      <w:del w:id="372" w:author="Palacherla, Susmitha C" w:date="2024-02-16T16:56:00Z">
         <w:r>
           <w:rPr>
             <w:rFonts w:ascii="Times New Roman" w:hAnsi="Times New Roman"/>
@@ -15907,13 +15915,13 @@
       <w:pPr>
         <w:pStyle w:val="NoSpacing"/>
         <w:rPr>
-          <w:del w:id="372" w:author="Palacherla, Susmitha C" w:date="2024-02-16T16:56:00Z"/>
-          <w:rFonts w:ascii="Times New Roman" w:hAnsi="Times New Roman"/>
-          <w:sz w:val="20"/>
-          <w:szCs w:val="20"/>
-        </w:rPr>
-      </w:pPr>
-      <w:del w:id="373" w:author="Palacherla, Susmitha C" w:date="2024-02-16T16:56:00Z">
+          <w:del w:id="373" w:author="Palacherla, Susmitha C" w:date="2024-02-16T16:56:00Z"/>
+          <w:rFonts w:ascii="Times New Roman" w:hAnsi="Times New Roman"/>
+          <w:sz w:val="20"/>
+          <w:szCs w:val="20"/>
+        </w:rPr>
+      </w:pPr>
+      <w:del w:id="374" w:author="Palacherla, Susmitha C" w:date="2024-02-16T16:56:00Z">
         <w:r>
           <w:rPr>
             <w:rFonts w:ascii="Times New Roman" w:hAnsi="Times New Roman"/>
@@ -15928,13 +15936,13 @@
       <w:pPr>
         <w:pStyle w:val="NoSpacing"/>
         <w:rPr>
-          <w:del w:id="374" w:author="Palacherla, Susmitha C" w:date="2024-02-16T16:56:00Z"/>
-          <w:rFonts w:ascii="Times New Roman" w:hAnsi="Times New Roman"/>
-          <w:sz w:val="20"/>
-          <w:szCs w:val="20"/>
-        </w:rPr>
-      </w:pPr>
-      <w:del w:id="375" w:author="Palacherla, Susmitha C" w:date="2024-02-16T16:56:00Z">
+          <w:del w:id="375" w:author="Palacherla, Susmitha C" w:date="2024-02-16T16:56:00Z"/>
+          <w:rFonts w:ascii="Times New Roman" w:hAnsi="Times New Roman"/>
+          <w:sz w:val="20"/>
+          <w:szCs w:val="20"/>
+        </w:rPr>
+      </w:pPr>
+      <w:del w:id="376" w:author="Palacherla, Susmitha C" w:date="2024-02-16T16:56:00Z">
         <w:r>
           <w:rPr>
             <w:rFonts w:ascii="Times New Roman" w:hAnsi="Times New Roman"/>
@@ -15949,13 +15957,13 @@
       <w:pPr>
         <w:pStyle w:val="NoSpacing"/>
         <w:rPr>
-          <w:del w:id="376" w:author="Palacherla, Susmitha C" w:date="2024-02-16T16:56:00Z"/>
-          <w:rFonts w:ascii="Times New Roman" w:hAnsi="Times New Roman"/>
-          <w:sz w:val="20"/>
-          <w:szCs w:val="20"/>
-        </w:rPr>
-      </w:pPr>
-      <w:del w:id="377" w:author="Palacherla, Susmitha C" w:date="2024-02-16T16:56:00Z">
+          <w:del w:id="377" w:author="Palacherla, Susmitha C" w:date="2024-02-16T16:56:00Z"/>
+          <w:rFonts w:ascii="Times New Roman" w:hAnsi="Times New Roman"/>
+          <w:sz w:val="20"/>
+          <w:szCs w:val="20"/>
+        </w:rPr>
+      </w:pPr>
+      <w:del w:id="378" w:author="Palacherla, Susmitha C" w:date="2024-02-16T16:56:00Z">
         <w:r>
           <w:rPr>
             <w:rFonts w:ascii="Times New Roman" w:hAnsi="Times New Roman"/>
@@ -16082,14 +16090,14 @@
       <w:pPr>
         <w:pStyle w:val="NoSpacing"/>
         <w:rPr>
-          <w:del w:id="378" w:author="Palacherla, Susmitha C" w:date="2024-02-16T16:47:00Z"/>
+          <w:del w:id="379" w:author="Palacherla, Susmitha C" w:date="2024-02-16T16:47:00Z"/>
           <w:rFonts w:ascii="Times New Roman" w:hAnsi="Times New Roman"/>
           <w:b/>
           <w:sz w:val="20"/>
           <w:szCs w:val="20"/>
         </w:rPr>
       </w:pPr>
-      <w:ins w:id="379" w:author="Palacherla, Susmitha C" w:date="2024-02-16T16:47:00Z">
+      <w:ins w:id="380" w:author="Palacherla, Susmitha C" w:date="2024-02-16T16:47:00Z">
         <w:r>
           <w:rPr>
             <w:rFonts w:ascii="Times New Roman" w:hAnsi="Times New Roman"/>
@@ -16097,7 +16105,7 @@
             <w:sz w:val="20"/>
             <w:szCs w:val="20"/>
             <w:highlight w:val="green"/>
-            <w:rPrChange w:id="380" w:author="Palacherla, Susmitha C" w:date="2024-02-16T16:48:00Z">
+            <w:rPrChange w:id="381" w:author="Palacherla, Susmitha C" w:date="2024-02-16T16:48:00Z">
               <w:rPr>
                 <w:rFonts w:ascii="Times New Roman" w:hAnsi="Times New Roman"/>
                 <w:bCs/>
@@ -16109,7 +16117,7 @@
           <w:t>CCO_eCoaching_Log_DB_RunOnce_TFS_27527_Subcontractor_ecl.txt</w:t>
         </w:r>
       </w:ins>
-      <w:del w:id="381" w:author="Palacherla, Susmitha C" w:date="2024-02-16T16:47:00Z">
+      <w:del w:id="382" w:author="Palacherla, Susmitha C" w:date="2024-02-16T16:47:00Z">
         <w:r>
           <w:rPr>
             <w:rFonts w:ascii="Times New Roman" w:hAnsi="Times New Roman"/>
@@ -16902,7 +16910,7 @@
                 <w:szCs w:val="20"/>
               </w:rPr>
             </w:pPr>
-            <w:bookmarkStart w:id="382" w:name="_Toc464114598"/>
+            <w:bookmarkStart w:id="383" w:name="_Toc464114598"/>
             <w:r>
               <w:rPr>
                 <w:rFonts w:ascii="Times New Roman" w:hAnsi="Times New Roman"/>
@@ -16911,7 +16919,7 @@
               </w:rPr>
               <w:t>CoachingETSLoad</w:t>
             </w:r>
-            <w:bookmarkEnd w:id="382"/>
+            <w:bookmarkEnd w:id="383"/>
           </w:p>
         </w:tc>
         <w:tc>
@@ -17157,7 +17165,7 @@
                 <w:szCs w:val="20"/>
               </w:rPr>
             </w:pPr>
-            <w:bookmarkStart w:id="383" w:name="_Toc464114599"/>
+            <w:bookmarkStart w:id="384" w:name="_Toc464114599"/>
             <w:r>
               <w:rPr>
                 <w:rFonts w:ascii="Times New Roman" w:hAnsi="Times New Roman"/>
@@ -17166,7 +17174,7 @@
               </w:rPr>
               <w:t>CoachingGenericLoad</w:t>
             </w:r>
-            <w:bookmarkEnd w:id="383"/>
+            <w:bookmarkEnd w:id="384"/>
           </w:p>
           <w:p>
             <w:pPr>
@@ -17422,7 +17430,7 @@
                 <w:szCs w:val="20"/>
               </w:rPr>
             </w:pPr>
-            <w:bookmarkStart w:id="384" w:name="_Toc464114600"/>
+            <w:bookmarkStart w:id="385" w:name="_Toc464114600"/>
             <w:r>
               <w:rPr>
                 <w:rFonts w:ascii="Times New Roman" w:hAnsi="Times New Roman"/>
@@ -17431,7 +17439,7 @@
               </w:rPr>
               <w:t>CoachingHierarchyLoad</w:t>
             </w:r>
-            <w:bookmarkEnd w:id="384"/>
+            <w:bookmarkEnd w:id="385"/>
           </w:p>
           <w:p>
             <w:pPr>
@@ -17659,7 +17667,7 @@
                 <w:szCs w:val="20"/>
               </w:rPr>
             </w:pPr>
-            <w:bookmarkStart w:id="385" w:name="_Toc464114601"/>
+            <w:bookmarkStart w:id="386" w:name="_Toc464114601"/>
             <w:proofErr w:type="spellStart"/>
             <w:r>
               <w:rPr>
@@ -17669,7 +17677,7 @@
               </w:rPr>
               <w:t>CoachingKillNotifications</w:t>
             </w:r>
-            <w:bookmarkEnd w:id="385"/>
+            <w:bookmarkEnd w:id="386"/>
             <w:proofErr w:type="spellEnd"/>
           </w:p>
           <w:p>
@@ -17953,7 +17961,7 @@
                 <w:szCs w:val="20"/>
               </w:rPr>
             </w:pPr>
-            <w:bookmarkStart w:id="386" w:name="_Toc464114602"/>
+            <w:bookmarkStart w:id="387" w:name="_Toc464114602"/>
             <w:proofErr w:type="spellStart"/>
             <w:r>
               <w:rPr>
@@ -17963,7 +17971,7 @@
               </w:rPr>
               <w:t>CoachingNotifications</w:t>
             </w:r>
-            <w:bookmarkEnd w:id="386"/>
+            <w:bookmarkEnd w:id="387"/>
             <w:proofErr w:type="spellEnd"/>
           </w:p>
           <w:p>
@@ -18181,7 +18189,7 @@
                 <w:szCs w:val="20"/>
               </w:rPr>
             </w:pPr>
-            <w:bookmarkStart w:id="387" w:name="_Toc464114603"/>
+            <w:bookmarkStart w:id="388" w:name="_Toc464114603"/>
             <w:r>
               <w:rPr>
                 <w:rFonts w:ascii="Times New Roman" w:hAnsi="Times New Roman"/>
@@ -18190,7 +18198,7 @@
               </w:rPr>
               <w:t>CoachingOutlierLoad</w:t>
             </w:r>
-            <w:bookmarkEnd w:id="387"/>
+            <w:bookmarkEnd w:id="388"/>
           </w:p>
           <w:p>
             <w:pPr>
@@ -18436,7 +18444,7 @@
                 <w:szCs w:val="20"/>
               </w:rPr>
             </w:pPr>
-            <w:bookmarkStart w:id="388" w:name="_Toc464114604"/>
+            <w:bookmarkStart w:id="389" w:name="_Toc464114604"/>
             <w:r>
               <w:rPr>
                 <w:rFonts w:ascii="Times New Roman" w:hAnsi="Times New Roman"/>
@@ -18445,7 +18453,7 @@
               </w:rPr>
               <w:t>CoachingQualityLoad</w:t>
             </w:r>
-            <w:bookmarkEnd w:id="388"/>
+            <w:bookmarkEnd w:id="389"/>
           </w:p>
           <w:p>
             <w:pPr>
@@ -18691,7 +18699,7 @@
                 <w:szCs w:val="20"/>
               </w:rPr>
             </w:pPr>
-            <w:bookmarkStart w:id="389" w:name="_Toc464114605"/>
+            <w:bookmarkStart w:id="390" w:name="_Toc464114605"/>
             <w:r>
               <w:rPr>
                 <w:rFonts w:ascii="Times New Roman" w:hAnsi="Times New Roman"/>
@@ -18700,7 +18708,7 @@
               </w:rPr>
               <w:t>CoachingQualityOtherLoad</w:t>
             </w:r>
-            <w:bookmarkEnd w:id="389"/>
+            <w:bookmarkEnd w:id="390"/>
           </w:p>
           <w:p>
             <w:pPr>
@@ -18947,7 +18955,7 @@
                 <w:szCs w:val="20"/>
               </w:rPr>
             </w:pPr>
-            <w:bookmarkStart w:id="390" w:name="_Toc464114606"/>
+            <w:bookmarkStart w:id="391" w:name="_Toc464114606"/>
             <w:proofErr w:type="spellStart"/>
             <w:r>
               <w:rPr>
@@ -18957,7 +18965,7 @@
               </w:rPr>
               <w:t>CoachingReminders</w:t>
             </w:r>
-            <w:bookmarkEnd w:id="390"/>
+            <w:bookmarkEnd w:id="391"/>
             <w:proofErr w:type="spellEnd"/>
           </w:p>
           <w:p>
@@ -19175,7 +19183,7 @@
                 <w:szCs w:val="20"/>
               </w:rPr>
             </w:pPr>
-            <w:bookmarkStart w:id="391" w:name="_Toc464114607"/>
+            <w:bookmarkStart w:id="392" w:name="_Toc464114607"/>
             <w:proofErr w:type="spellStart"/>
             <w:r>
               <w:rPr>
@@ -19185,7 +19193,7 @@
               </w:rPr>
               <w:t>CoachingSurveyLoad</w:t>
             </w:r>
-            <w:bookmarkEnd w:id="391"/>
+            <w:bookmarkEnd w:id="392"/>
             <w:proofErr w:type="spellEnd"/>
           </w:p>
           <w:p>
@@ -19483,7 +19491,7 @@
                 <w:szCs w:val="20"/>
               </w:rPr>
             </w:pPr>
-            <w:bookmarkStart w:id="392" w:name="_Toc464114608"/>
+            <w:bookmarkStart w:id="393" w:name="_Toc464114608"/>
             <w:proofErr w:type="spellStart"/>
             <w:r>
               <w:rPr>
@@ -19493,7 +19501,7 @@
               </w:rPr>
               <w:t>CoachingSurveyReminders</w:t>
             </w:r>
-            <w:bookmarkEnd w:id="392"/>
+            <w:bookmarkEnd w:id="393"/>
             <w:proofErr w:type="spellEnd"/>
           </w:p>
           <w:p>
@@ -19762,7 +19770,7 @@
                 <w:szCs w:val="20"/>
               </w:rPr>
             </w:pPr>
-            <w:bookmarkStart w:id="393" w:name="_Toc464114609"/>
+            <w:bookmarkStart w:id="394" w:name="_Toc464114609"/>
             <w:r>
               <w:rPr>
                 <w:rFonts w:ascii="Times New Roman" w:hAnsi="Times New Roman"/>
@@ -19771,7 +19779,7 @@
               </w:rPr>
               <w:t>CoachingTrainingLoad</w:t>
             </w:r>
-            <w:bookmarkEnd w:id="393"/>
+            <w:bookmarkEnd w:id="394"/>
           </w:p>
         </w:tc>
         <w:tc>
@@ -38112,15 +38120,15 @@
     <w:r>
       <w:fldChar w:fldCharType="separate"/>
     </w:r>
-    <w:ins w:id="394" w:author="Palacherla, Susmitha C" w:date="2024-03-13T10:27:00Z">
+    <w:ins w:id="395" w:author="Palacherla, Susmitha C" w:date="2024-03-26T15:44:00Z">
       <w:r>
         <w:rPr>
           <w:noProof/>
         </w:rPr>
-        <w:t>3/13/2024</w:t>
+        <w:t>3/26/2024</w:t>
       </w:r>
     </w:ins>
-    <w:del w:id="395" w:author="Palacherla, Susmitha C" w:date="2024-03-01T15:00:00Z">
+    <w:del w:id="396" w:author="Palacherla, Susmitha C" w:date="2024-03-01T15:00:00Z">
       <w:r>
         <w:rPr>
           <w:noProof/>

</xml_diff>

<commit_message>
TFS 27851 - Quality Now Olympic Rewards Feed. Additional Changes.
git-tfs-id: [https://tfs.omnicloud.local/tfs/cco%20program/]$/eCoaching_V2;C53773
</commit_message>
<xml_diff>
--- a/Runbook/DB/CCO_eCoaching_Log_DB_Runbook.docx
+++ b/Runbook/DB/CCO_eCoaching_Log_DB_Runbook.docx
@@ -1036,22 +1036,14 @@
           <w:delText xml:space="preserve"> </w:delText>
         </w:r>
       </w:del>
-      <w:ins w:id="13" w:author="Palacherla, Susmitha C" w:date="2024-03-27T09:22:00Z">
+      <w:ins w:id="13" w:author="Palacherla, Susmitha C" w:date="2024-04-26T10:42:00Z">
         <w:r>
           <w:rPr>
             <w:rFonts w:ascii="Times New Roman (PCL6)" w:hAnsi="Times New Roman (PCL6)"/>
             <w:bCs/>
             <w:highlight w:val="green"/>
           </w:rPr>
-          <w:t>1</w:t>
-        </w:r>
-        <w:r>
-          <w:rPr>
-            <w:rFonts w:ascii="Times New Roman (PCL6)" w:hAnsi="Times New Roman (PCL6)"/>
-            <w:bCs/>
-            <w:highlight w:val="green"/>
-          </w:rPr>
-          <w:t xml:space="preserve"> </w:t>
+          <w:t xml:space="preserve">3 </w:t>
         </w:r>
       </w:ins>
       <w:r>
@@ -13157,275 +13149,15 @@
           <w:rFonts w:ascii="Times New Roman" w:hAnsi="Times New Roman"/>
           <w:sz w:val="20"/>
           <w:szCs w:val="20"/>
-        </w:rPr>
-      </w:pPr>
-      <w:proofErr w:type="spellStart"/>
-      <w:r>
-        <w:rPr>
-          <w:rFonts w:ascii="Times New Roman" w:hAnsi="Times New Roman"/>
-          <w:sz w:val="20"/>
-          <w:szCs w:val="20"/>
-        </w:rPr>
-        <w:t>fn_nvcHtmlDecode.sql</w:t>
-      </w:r>
-      <w:proofErr w:type="spellEnd"/>
-    </w:p>
-    <w:p>
-      <w:pPr>
-        <w:pStyle w:val="NoSpacing"/>
-        <w:rPr>
-          <w:rFonts w:ascii="Times New Roman" w:hAnsi="Times New Roman"/>
-          <w:sz w:val="20"/>
-          <w:szCs w:val="20"/>
-        </w:rPr>
-      </w:pPr>
-      <w:proofErr w:type="spellStart"/>
-      <w:r>
-        <w:rPr>
-          <w:rFonts w:ascii="Times New Roman" w:hAnsi="Times New Roman"/>
-          <w:sz w:val="20"/>
-          <w:szCs w:val="20"/>
-        </w:rPr>
-        <w:t>fn_nvcHtmlEncode.sql</w:t>
-      </w:r>
-      <w:proofErr w:type="spellEnd"/>
-    </w:p>
-    <w:p>
-      <w:pPr>
-        <w:pStyle w:val="NoSpacing"/>
-        <w:rPr>
-          <w:rFonts w:ascii="Times New Roman" w:hAnsi="Times New Roman"/>
-          <w:sz w:val="20"/>
-          <w:szCs w:val="20"/>
-        </w:rPr>
-      </w:pPr>
-      <w:proofErr w:type="spellStart"/>
-      <w:r>
-        <w:rPr>
-          <w:rFonts w:ascii="Times New Roman" w:hAnsi="Times New Roman"/>
-          <w:sz w:val="20"/>
-          <w:szCs w:val="20"/>
-        </w:rPr>
-        <w:t>fn_RemoveAlphaCharacters.sql</w:t>
-      </w:r>
-      <w:proofErr w:type="spellEnd"/>
-    </w:p>
-    <w:p>
-      <w:pPr>
-        <w:pStyle w:val="NoSpacing"/>
-        <w:rPr>
-          <w:rFonts w:ascii="Times New Roman" w:hAnsi="Times New Roman"/>
-          <w:sz w:val="20"/>
-          <w:szCs w:val="20"/>
-        </w:rPr>
-      </w:pPr>
-      <w:proofErr w:type="spellStart"/>
-      <w:r>
-        <w:rPr>
-          <w:rFonts w:ascii="Times New Roman" w:hAnsi="Times New Roman"/>
-          <w:sz w:val="20"/>
-          <w:szCs w:val="20"/>
-        </w:rPr>
-        <w:t>fn_Split_WithRowID.sql</w:t>
-      </w:r>
-      <w:proofErr w:type="spellEnd"/>
-    </w:p>
-    <w:p>
-      <w:pPr>
-        <w:pStyle w:val="NoSpacing"/>
-        <w:rPr>
-          <w:rFonts w:ascii="Times New Roman" w:hAnsi="Times New Roman"/>
-          <w:sz w:val="20"/>
-          <w:szCs w:val="20"/>
-        </w:rPr>
-      </w:pPr>
-      <w:proofErr w:type="spellStart"/>
-      <w:r>
-        <w:rPr>
-          <w:rFonts w:ascii="Times New Roman" w:hAnsi="Times New Roman"/>
-          <w:sz w:val="20"/>
-          <w:szCs w:val="20"/>
-        </w:rPr>
-        <w:t>fn_strAchievementsForCoachingId.sql</w:t>
-      </w:r>
-      <w:proofErr w:type="spellEnd"/>
-    </w:p>
-    <w:p>
-      <w:pPr>
-        <w:pStyle w:val="NoSpacing"/>
-        <w:rPr>
-          <w:rFonts w:ascii="Times New Roman" w:hAnsi="Times New Roman"/>
-          <w:sz w:val="20"/>
-          <w:szCs w:val="20"/>
-        </w:rPr>
-      </w:pPr>
-      <w:proofErr w:type="spellStart"/>
-      <w:r>
-        <w:rPr>
-          <w:rFonts w:ascii="Times New Roman" w:hAnsi="Times New Roman"/>
-          <w:sz w:val="20"/>
-          <w:szCs w:val="20"/>
-        </w:rPr>
-        <w:t>fn_strAddSpaceToName.sql</w:t>
-      </w:r>
-      <w:proofErr w:type="spellEnd"/>
-    </w:p>
-    <w:p>
-      <w:pPr>
-        <w:pStyle w:val="NoSpacing"/>
-        <w:rPr>
-          <w:rFonts w:ascii="Times New Roman" w:hAnsi="Times New Roman"/>
-          <w:sz w:val="20"/>
-          <w:szCs w:val="20"/>
-        </w:rPr>
-      </w:pPr>
-      <w:proofErr w:type="spellStart"/>
-      <w:r>
-        <w:rPr>
-          <w:rFonts w:ascii="Times New Roman" w:hAnsi="Times New Roman"/>
-          <w:sz w:val="20"/>
-          <w:szCs w:val="20"/>
-        </w:rPr>
-        <w:t>fn_strBingoCompetenciesFromCoachingID</w:t>
-      </w:r>
-      <w:proofErr w:type="spellEnd"/>
-    </w:p>
-    <w:p>
-      <w:pPr>
-        <w:pStyle w:val="NoSpacing"/>
-        <w:rPr>
-          <w:rFonts w:ascii="Times New Roman" w:hAnsi="Times New Roman"/>
-          <w:sz w:val="20"/>
-          <w:szCs w:val="20"/>
-        </w:rPr>
-      </w:pPr>
-      <w:proofErr w:type="spellStart"/>
-      <w:r>
-        <w:rPr>
-          <w:rFonts w:ascii="Times New Roman" w:hAnsi="Times New Roman"/>
-          <w:sz w:val="20"/>
-          <w:szCs w:val="20"/>
-        </w:rPr>
-        <w:t>fn_strBingoCompetenciesFromCoachingID</w:t>
-      </w:r>
-      <w:proofErr w:type="spellEnd"/>
-    </w:p>
-    <w:p>
-      <w:pPr>
-        <w:pStyle w:val="NoSpacing"/>
-        <w:rPr>
-          <w:rFonts w:ascii="Times New Roman" w:hAnsi="Times New Roman"/>
-          <w:sz w:val="20"/>
-          <w:szCs w:val="20"/>
-        </w:rPr>
-      </w:pPr>
-      <w:proofErr w:type="spellStart"/>
-      <w:r>
-        <w:rPr>
-          <w:rFonts w:ascii="Times New Roman" w:hAnsi="Times New Roman"/>
-          <w:sz w:val="20"/>
-          <w:szCs w:val="20"/>
-        </w:rPr>
-        <w:t>fn_strBingoCompetenciesFromEmpID</w:t>
-      </w:r>
-      <w:proofErr w:type="spellEnd"/>
-    </w:p>
-    <w:p>
-      <w:pPr>
-        <w:pStyle w:val="NoSpacing"/>
-        <w:rPr>
-          <w:rFonts w:ascii="Times New Roman" w:hAnsi="Times New Roman"/>
-          <w:sz w:val="20"/>
-          <w:szCs w:val="20"/>
-        </w:rPr>
-      </w:pPr>
-      <w:proofErr w:type="spellStart"/>
-      <w:r>
-        <w:rPr>
-          <w:rFonts w:ascii="Times New Roman" w:hAnsi="Times New Roman"/>
-          <w:sz w:val="20"/>
-          <w:szCs w:val="20"/>
-        </w:rPr>
-        <w:t>fn_strBingoCompetenciesFromEmpID</w:t>
-      </w:r>
-      <w:proofErr w:type="spellEnd"/>
-    </w:p>
-    <w:p>
-      <w:pPr>
-        <w:pStyle w:val="NoSpacing"/>
-        <w:rPr>
-          <w:rFonts w:ascii="Times New Roman" w:hAnsi="Times New Roman"/>
-          <w:sz w:val="20"/>
-          <w:szCs w:val="20"/>
-        </w:rPr>
-      </w:pPr>
-      <w:proofErr w:type="spellStart"/>
-      <w:r>
-        <w:rPr>
-          <w:rFonts w:ascii="Times New Roman" w:hAnsi="Times New Roman"/>
-          <w:sz w:val="20"/>
-          <w:szCs w:val="20"/>
-        </w:rPr>
-        <w:t>fn_strBingoDescriptionFromCompDesc.sql</w:t>
-      </w:r>
-      <w:proofErr w:type="spellEnd"/>
-    </w:p>
-    <w:p>
-      <w:pPr>
-        <w:pStyle w:val="NoSpacing"/>
-        <w:rPr>
-          <w:rFonts w:ascii="Times New Roman" w:hAnsi="Times New Roman"/>
-          <w:sz w:val="20"/>
-          <w:szCs w:val="20"/>
-        </w:rPr>
-      </w:pPr>
-      <w:proofErr w:type="spellStart"/>
-      <w:r>
-        <w:rPr>
-          <w:rFonts w:ascii="Times New Roman" w:hAnsi="Times New Roman"/>
-          <w:sz w:val="20"/>
-          <w:szCs w:val="20"/>
-        </w:rPr>
-        <w:t>fn_strBookListFromLanID.sql</w:t>
-      </w:r>
-      <w:proofErr w:type="spellEnd"/>
-    </w:p>
-    <w:p>
-      <w:pPr>
-        <w:pStyle w:val="NoSpacing"/>
-        <w:rPr>
-          <w:rFonts w:ascii="Times New Roman" w:hAnsi="Times New Roman"/>
-          <w:sz w:val="20"/>
-          <w:szCs w:val="20"/>
-        </w:rPr>
-      </w:pPr>
-      <w:proofErr w:type="spellStart"/>
-      <w:r>
-        <w:rPr>
-          <w:rFonts w:ascii="Times New Roman" w:hAnsi="Times New Roman"/>
-          <w:sz w:val="20"/>
-          <w:szCs w:val="20"/>
-          <w:rPrChange w:id="82" w:author="Palacherla, Susmitha C" w:date="2024-03-27T09:24:00Z">
+          <w:highlight w:val="green"/>
+          <w:rPrChange w:id="82" w:author="Palacherla, Susmitha C" w:date="2024-04-26T10:43:00Z">
             <w:rPr>
               <w:rFonts w:ascii="Times New Roman" w:hAnsi="Times New Roman"/>
               <w:sz w:val="20"/>
               <w:szCs w:val="20"/>
-              <w:highlight w:val="green"/>
             </w:rPr>
           </w:rPrChange>
         </w:rPr>
-        <w:t>fn_strCheckIf_ACLRole.sql</w:t>
-      </w:r>
-      <w:proofErr w:type="spellEnd"/>
-    </w:p>
-    <w:p>
-      <w:pPr>
-        <w:pStyle w:val="NoSpacing"/>
-        <w:rPr>
-          <w:rFonts w:ascii="Times New Roman" w:hAnsi="Times New Roman"/>
-          <w:sz w:val="20"/>
-          <w:szCs w:val="20"/>
-        </w:rPr>
       </w:pPr>
       <w:proofErr w:type="spellStart"/>
       <w:r>
@@ -13433,156 +13165,16 @@
           <w:rFonts w:ascii="Times New Roman" w:hAnsi="Times New Roman"/>
           <w:sz w:val="20"/>
           <w:szCs w:val="20"/>
-        </w:rPr>
-        <w:t>fn_strCheckIf_ARCUser</w:t>
-      </w:r>
-      <w:proofErr w:type="spellEnd"/>
-    </w:p>
-    <w:p>
-      <w:pPr>
-        <w:pStyle w:val="NoSpacing"/>
-        <w:rPr>
-          <w:rFonts w:ascii="Times New Roman" w:hAnsi="Times New Roman"/>
-          <w:sz w:val="20"/>
-          <w:szCs w:val="20"/>
-        </w:rPr>
-      </w:pPr>
-      <w:proofErr w:type="spellStart"/>
-      <w:r>
-        <w:rPr>
-          <w:rFonts w:ascii="Times New Roman" w:hAnsi="Times New Roman"/>
-          <w:sz w:val="20"/>
-          <w:szCs w:val="20"/>
-        </w:rPr>
-        <w:t>fn_strCheckIf_CoachingLog</w:t>
-      </w:r>
-      <w:proofErr w:type="spellEnd"/>
-    </w:p>
-    <w:p>
-      <w:pPr>
-        <w:pStyle w:val="NoSpacing"/>
-        <w:rPr>
-          <w:rFonts w:ascii="Times New Roman" w:hAnsi="Times New Roman"/>
-          <w:sz w:val="20"/>
-          <w:szCs w:val="20"/>
-        </w:rPr>
-      </w:pPr>
-      <w:proofErr w:type="spellStart"/>
-      <w:r>
-        <w:rPr>
-          <w:rFonts w:ascii="Times New Roman" w:hAnsi="Times New Roman"/>
-          <w:sz w:val="20"/>
-          <w:szCs w:val="20"/>
-        </w:rPr>
-        <w:t>fn_strCheckIf_ExcelExport.sql</w:t>
-      </w:r>
-      <w:proofErr w:type="spellEnd"/>
-    </w:p>
-    <w:p>
-      <w:pPr>
-        <w:pStyle w:val="NoSpacing"/>
-        <w:rPr>
-          <w:rFonts w:ascii="Times New Roman" w:hAnsi="Times New Roman"/>
-          <w:sz w:val="20"/>
-          <w:szCs w:val="20"/>
-        </w:rPr>
-      </w:pPr>
-      <w:proofErr w:type="spellStart"/>
-      <w:r>
-        <w:rPr>
-          <w:rFonts w:ascii="Times New Roman" w:hAnsi="Times New Roman"/>
-          <w:sz w:val="20"/>
-          <w:szCs w:val="20"/>
-        </w:rPr>
-        <w:t>fn_strCheckIf_HRUser.sql</w:t>
-      </w:r>
-      <w:proofErr w:type="spellEnd"/>
-    </w:p>
-    <w:p>
-      <w:pPr>
-        <w:pStyle w:val="NoSpacing"/>
-        <w:rPr>
-          <w:rFonts w:ascii="Times New Roman" w:hAnsi="Times New Roman"/>
-          <w:sz w:val="20"/>
-          <w:szCs w:val="20"/>
-        </w:rPr>
-      </w:pPr>
-      <w:proofErr w:type="spellStart"/>
-      <w:r>
-        <w:rPr>
-          <w:rFonts w:ascii="Times New Roman" w:hAnsi="Times New Roman"/>
-          <w:sz w:val="20"/>
-          <w:szCs w:val="20"/>
-        </w:rPr>
-        <w:t>fn_strCheckIfATCoachingAdmin.sql</w:t>
-      </w:r>
-      <w:proofErr w:type="spellEnd"/>
-    </w:p>
-    <w:p>
-      <w:pPr>
-        <w:pStyle w:val="NoSpacing"/>
-        <w:rPr>
-          <w:rFonts w:ascii="Times New Roman" w:hAnsi="Times New Roman"/>
-          <w:sz w:val="20"/>
-          <w:szCs w:val="20"/>
-        </w:rPr>
-      </w:pPr>
-      <w:proofErr w:type="spellStart"/>
-      <w:r>
-        <w:rPr>
-          <w:rFonts w:ascii="Times New Roman" w:hAnsi="Times New Roman"/>
-          <w:sz w:val="20"/>
-          <w:szCs w:val="20"/>
-        </w:rPr>
-        <w:t>fn_strCheckIfATSysAdmin.sql</w:t>
-      </w:r>
-      <w:proofErr w:type="spellEnd"/>
-    </w:p>
-    <w:p>
-      <w:pPr>
-        <w:pStyle w:val="NoSpacing"/>
-        <w:rPr>
-          <w:rFonts w:ascii="Times New Roman" w:hAnsi="Times New Roman"/>
-          <w:sz w:val="20"/>
-          <w:szCs w:val="20"/>
-        </w:rPr>
-      </w:pPr>
-      <w:proofErr w:type="spellStart"/>
-      <w:r>
-        <w:rPr>
-          <w:rFonts w:ascii="Times New Roman" w:hAnsi="Times New Roman"/>
-          <w:sz w:val="20"/>
-          <w:szCs w:val="20"/>
-        </w:rPr>
-        <w:t>fn_strCheckIfATWarningAdmin.sql</w:t>
-      </w:r>
-      <w:proofErr w:type="spellEnd"/>
-    </w:p>
-    <w:p>
-      <w:pPr>
-        <w:pStyle w:val="NoSpacing"/>
-        <w:rPr>
-          <w:rFonts w:ascii="Times New Roman" w:hAnsi="Times New Roman"/>
-          <w:sz w:val="20"/>
-          <w:szCs w:val="20"/>
-        </w:rPr>
-      </w:pPr>
-      <w:proofErr w:type="spellStart"/>
-      <w:r>
-        <w:rPr>
-          <w:rFonts w:ascii="Times New Roman" w:hAnsi="Times New Roman"/>
-          <w:sz w:val="20"/>
-          <w:szCs w:val="20"/>
-          <w:rPrChange w:id="83" w:author="Palacherla, Susmitha C" w:date="2024-03-27T09:24:00Z">
+          <w:highlight w:val="green"/>
+          <w:rPrChange w:id="83" w:author="Palacherla, Susmitha C" w:date="2024-04-26T10:43:00Z">
             <w:rPr>
               <w:rFonts w:ascii="Times New Roman" w:hAnsi="Times New Roman"/>
               <w:sz w:val="20"/>
               <w:szCs w:val="20"/>
-              <w:highlight w:val="green"/>
             </w:rPr>
           </w:rPrChange>
         </w:rPr>
-        <w:t>fn_strCoachingLogStatictext.sql</w:t>
+        <w:t>fn_nvcHtmlDecode.sql</w:t>
       </w:r>
       <w:proofErr w:type="spellEnd"/>
     </w:p>
@@ -13601,224 +13193,16 @@
           <w:rFonts w:ascii="Times New Roman" w:hAnsi="Times New Roman"/>
           <w:sz w:val="20"/>
           <w:szCs w:val="20"/>
-        </w:rPr>
-        <w:t>fn_strCoachingReasonFromCoachingID.sql</w:t>
-      </w:r>
-      <w:proofErr w:type="spellEnd"/>
-    </w:p>
-    <w:p>
-      <w:pPr>
-        <w:pStyle w:val="NoSpacing"/>
-        <w:rPr>
-          <w:rFonts w:ascii="Times New Roman" w:hAnsi="Times New Roman"/>
-          <w:sz w:val="20"/>
-          <w:szCs w:val="20"/>
-        </w:rPr>
-      </w:pPr>
-      <w:proofErr w:type="spellStart"/>
-      <w:r>
-        <w:rPr>
-          <w:rFonts w:ascii="Times New Roman" w:hAnsi="Times New Roman"/>
-          <w:sz w:val="20"/>
-          <w:szCs w:val="20"/>
-        </w:rPr>
-        <w:t>fn_strCoachingReasonFromWarningID.sql</w:t>
-      </w:r>
-      <w:proofErr w:type="spellEnd"/>
-    </w:p>
-    <w:p>
-      <w:pPr>
-        <w:pStyle w:val="NoSpacing"/>
-        <w:rPr>
-          <w:rFonts w:ascii="Times New Roman" w:hAnsi="Times New Roman"/>
-          <w:sz w:val="20"/>
-          <w:szCs w:val="20"/>
-        </w:rPr>
-      </w:pPr>
-      <w:proofErr w:type="spellStart"/>
-      <w:r>
-        <w:rPr>
-          <w:rFonts w:ascii="Times New Roman" w:hAnsi="Times New Roman"/>
-          <w:sz w:val="20"/>
-          <w:szCs w:val="20"/>
-        </w:rPr>
-        <w:t>fn_strDirectReports.sql</w:t>
-      </w:r>
-      <w:proofErr w:type="spellEnd"/>
-      <w:r>
-        <w:rPr>
-          <w:rFonts w:ascii="Times New Roman" w:hAnsi="Times New Roman"/>
-          <w:sz w:val="20"/>
-          <w:szCs w:val="20"/>
-        </w:rPr>
-        <w:t xml:space="preserve"> </w:t>
-      </w:r>
-    </w:p>
-    <w:p>
-      <w:pPr>
-        <w:pStyle w:val="NoSpacing"/>
-        <w:rPr>
-          <w:rFonts w:ascii="Times New Roman" w:hAnsi="Times New Roman"/>
-          <w:sz w:val="20"/>
-          <w:szCs w:val="20"/>
-        </w:rPr>
-      </w:pPr>
-      <w:proofErr w:type="spellStart"/>
-      <w:r>
-        <w:rPr>
-          <w:rFonts w:ascii="Times New Roman" w:hAnsi="Times New Roman"/>
-          <w:sz w:val="20"/>
-          <w:szCs w:val="20"/>
-        </w:rPr>
-        <w:t>fn_strDirectUserHierarchy.sql</w:t>
-      </w:r>
-      <w:proofErr w:type="spellEnd"/>
-    </w:p>
-    <w:p>
-      <w:pPr>
-        <w:pStyle w:val="NoSpacing"/>
-        <w:rPr>
-          <w:rFonts w:ascii="Times New Roman" w:hAnsi="Times New Roman"/>
-          <w:sz w:val="20"/>
-          <w:szCs w:val="20"/>
-        </w:rPr>
-      </w:pPr>
-      <w:proofErr w:type="spellStart"/>
-      <w:r>
-        <w:rPr>
-          <w:rFonts w:ascii="Times New Roman" w:hAnsi="Times New Roman"/>
-          <w:sz w:val="20"/>
-          <w:szCs w:val="20"/>
-        </w:rPr>
-        <w:t>fn_strEmpEmailFromEmpID.sql</w:t>
-      </w:r>
-      <w:proofErr w:type="spellEnd"/>
-    </w:p>
-    <w:p>
-      <w:pPr>
-        <w:pStyle w:val="NoSpacing"/>
-        <w:rPr>
-          <w:rFonts w:ascii="Times New Roman" w:hAnsi="Times New Roman"/>
-          <w:sz w:val="20"/>
-          <w:szCs w:val="20"/>
-        </w:rPr>
-      </w:pPr>
-      <w:proofErr w:type="spellStart"/>
-      <w:r>
-        <w:rPr>
-          <w:rFonts w:ascii="Times New Roman" w:hAnsi="Times New Roman"/>
-          <w:sz w:val="20"/>
-          <w:szCs w:val="20"/>
-        </w:rPr>
-        <w:t>fn_strEmpFirstNameFromEmpName.sql</w:t>
-      </w:r>
-      <w:proofErr w:type="spellEnd"/>
-    </w:p>
-    <w:p>
-      <w:pPr>
-        <w:pStyle w:val="NoSpacing"/>
-        <w:rPr>
-          <w:rFonts w:ascii="Times New Roman" w:hAnsi="Times New Roman"/>
-          <w:sz w:val="20"/>
-          <w:szCs w:val="20"/>
-        </w:rPr>
-      </w:pPr>
-      <w:proofErr w:type="spellStart"/>
-      <w:r>
-        <w:rPr>
-          <w:rFonts w:ascii="Times New Roman" w:hAnsi="Times New Roman"/>
-          <w:sz w:val="20"/>
-          <w:szCs w:val="20"/>
-        </w:rPr>
-        <w:t>fn_strEmpLanIDFromEmpID.sql</w:t>
-      </w:r>
-      <w:proofErr w:type="spellEnd"/>
-    </w:p>
-    <w:p>
-      <w:pPr>
-        <w:pStyle w:val="NoSpacing"/>
-        <w:rPr>
-          <w:rFonts w:ascii="Times New Roman" w:hAnsi="Times New Roman"/>
-          <w:sz w:val="20"/>
-          <w:szCs w:val="20"/>
-        </w:rPr>
-      </w:pPr>
-      <w:proofErr w:type="spellStart"/>
-      <w:r>
-        <w:rPr>
-          <w:rFonts w:ascii="Times New Roman" w:hAnsi="Times New Roman"/>
-          <w:sz w:val="20"/>
-          <w:szCs w:val="20"/>
-        </w:rPr>
-        <w:t>fn_strEmpLastNameFromEmpName.sql</w:t>
-      </w:r>
-      <w:proofErr w:type="spellEnd"/>
-    </w:p>
-    <w:p>
-      <w:pPr>
-        <w:pStyle w:val="NoSpacing"/>
-        <w:rPr>
-          <w:rFonts w:ascii="Times New Roman" w:hAnsi="Times New Roman"/>
-          <w:sz w:val="20"/>
-          <w:szCs w:val="20"/>
-        </w:rPr>
-      </w:pPr>
-      <w:proofErr w:type="spellStart"/>
-      <w:r>
-        <w:rPr>
-          <w:rFonts w:ascii="Times New Roman" w:hAnsi="Times New Roman"/>
-          <w:sz w:val="20"/>
-          <w:szCs w:val="20"/>
-        </w:rPr>
-        <w:t>fn_strEmpNameFromEmpID.sql</w:t>
-      </w:r>
-      <w:proofErr w:type="spellEnd"/>
-    </w:p>
-    <w:p>
-      <w:pPr>
-        <w:pStyle w:val="NoSpacing"/>
-        <w:rPr>
-          <w:rFonts w:ascii="Times New Roman" w:hAnsi="Times New Roman"/>
-          <w:sz w:val="20"/>
-          <w:szCs w:val="20"/>
-        </w:rPr>
-      </w:pPr>
-      <w:proofErr w:type="spellStart"/>
-      <w:r>
-        <w:rPr>
-          <w:rFonts w:ascii="Times New Roman" w:hAnsi="Times New Roman"/>
-          <w:sz w:val="20"/>
-          <w:szCs w:val="20"/>
-        </w:rPr>
-        <w:t>fn_strETSDescriptionFromRptCode.sql</w:t>
-      </w:r>
-      <w:proofErr w:type="spellEnd"/>
-    </w:p>
-    <w:p>
-      <w:pPr>
-        <w:pStyle w:val="NoSpacing"/>
-        <w:rPr>
-          <w:rFonts w:ascii="Times New Roman" w:hAnsi="Times New Roman"/>
-          <w:sz w:val="20"/>
-          <w:szCs w:val="20"/>
-        </w:rPr>
-      </w:pPr>
-      <w:proofErr w:type="spellStart"/>
-      <w:r>
-        <w:rPr>
-          <w:rFonts w:ascii="Times New Roman" w:hAnsi="Times New Roman"/>
-          <w:sz w:val="20"/>
-          <w:szCs w:val="20"/>
-          <w:rPrChange w:id="84" w:author="Palacherla, Susmitha C" w:date="2024-03-27T09:24:00Z">
+          <w:highlight w:val="green"/>
+          <w:rPrChange w:id="84" w:author="Palacherla, Susmitha C" w:date="2024-04-26T10:43:00Z">
             <w:rPr>
               <w:rFonts w:ascii="Times New Roman" w:hAnsi="Times New Roman"/>
               <w:sz w:val="20"/>
               <w:szCs w:val="20"/>
-              <w:highlight w:val="green"/>
             </w:rPr>
           </w:rPrChange>
         </w:rPr>
-        <w:t>fn_strGetUserRole.sql</w:t>
+        <w:t>fn_nvcHtmlEncode.sql</w:t>
       </w:r>
       <w:proofErr w:type="spellEnd"/>
     </w:p>
@@ -13831,24 +13215,6 @@
           <w:szCs w:val="20"/>
         </w:rPr>
       </w:pPr>
-      <w:r>
-        <w:rPr>
-          <w:rFonts w:ascii="Times New Roman" w:hAnsi="Times New Roman"/>
-          <w:sz w:val="20"/>
-          <w:szCs w:val="20"/>
-        </w:rPr>
-        <w:t>fn_strImageForCompetency</w:t>
-      </w:r>
-    </w:p>
-    <w:p>
-      <w:pPr>
-        <w:pStyle w:val="NoSpacing"/>
-        <w:rPr>
-          <w:rFonts w:ascii="Times New Roman" w:hAnsi="Times New Roman"/>
-          <w:sz w:val="20"/>
-          <w:szCs w:val="20"/>
-        </w:rPr>
-      </w:pPr>
       <w:proofErr w:type="spellStart"/>
       <w:r>
         <w:rPr>
@@ -13856,7 +13222,7 @@
           <w:sz w:val="20"/>
           <w:szCs w:val="20"/>
         </w:rPr>
-        <w:t>fn_strMgrEmailFromEmpID.sql</w:t>
+        <w:t>fn_RemoveAlphaCharacters.sql</w:t>
       </w:r>
       <w:proofErr w:type="spellEnd"/>
     </w:p>
@@ -13876,7 +13242,7 @@
           <w:sz w:val="20"/>
           <w:szCs w:val="20"/>
         </w:rPr>
-        <w:t>fn_strMgrEmpIDFromEmpID.sql</w:t>
+        <w:t>fn_Split_WithRowID.sql</w:t>
       </w:r>
       <w:proofErr w:type="spellEnd"/>
     </w:p>
@@ -13896,7 +13262,7 @@
           <w:sz w:val="20"/>
           <w:szCs w:val="20"/>
         </w:rPr>
-        <w:t>fn_strNPNDescriptionFromCode.sql</w:t>
+        <w:t>fn_strAchievementsForCoachingId.sql</w:t>
       </w:r>
       <w:proofErr w:type="spellEnd"/>
     </w:p>
@@ -13916,7 +13282,127 @@
           <w:sz w:val="20"/>
           <w:szCs w:val="20"/>
         </w:rPr>
-        <w:t>fn_strQNEvalSummaryFromCoachingID.sql</w:t>
+        <w:t>fn_strAddSpaceToName.sql</w:t>
+      </w:r>
+      <w:proofErr w:type="spellEnd"/>
+    </w:p>
+    <w:p>
+      <w:pPr>
+        <w:pStyle w:val="NoSpacing"/>
+        <w:rPr>
+          <w:rFonts w:ascii="Times New Roman" w:hAnsi="Times New Roman"/>
+          <w:sz w:val="20"/>
+          <w:szCs w:val="20"/>
+        </w:rPr>
+      </w:pPr>
+      <w:proofErr w:type="spellStart"/>
+      <w:r>
+        <w:rPr>
+          <w:rFonts w:ascii="Times New Roman" w:hAnsi="Times New Roman"/>
+          <w:sz w:val="20"/>
+          <w:szCs w:val="20"/>
+        </w:rPr>
+        <w:t>fn_strBingoCompetenciesFromCoachingID</w:t>
+      </w:r>
+      <w:proofErr w:type="spellEnd"/>
+    </w:p>
+    <w:p>
+      <w:pPr>
+        <w:pStyle w:val="NoSpacing"/>
+        <w:rPr>
+          <w:rFonts w:ascii="Times New Roman" w:hAnsi="Times New Roman"/>
+          <w:sz w:val="20"/>
+          <w:szCs w:val="20"/>
+        </w:rPr>
+      </w:pPr>
+      <w:proofErr w:type="spellStart"/>
+      <w:r>
+        <w:rPr>
+          <w:rFonts w:ascii="Times New Roman" w:hAnsi="Times New Roman"/>
+          <w:sz w:val="20"/>
+          <w:szCs w:val="20"/>
+        </w:rPr>
+        <w:t>fn_strBingoCompetenciesFromCoachingID</w:t>
+      </w:r>
+      <w:proofErr w:type="spellEnd"/>
+    </w:p>
+    <w:p>
+      <w:pPr>
+        <w:pStyle w:val="NoSpacing"/>
+        <w:rPr>
+          <w:rFonts w:ascii="Times New Roman" w:hAnsi="Times New Roman"/>
+          <w:sz w:val="20"/>
+          <w:szCs w:val="20"/>
+        </w:rPr>
+      </w:pPr>
+      <w:proofErr w:type="spellStart"/>
+      <w:r>
+        <w:rPr>
+          <w:rFonts w:ascii="Times New Roman" w:hAnsi="Times New Roman"/>
+          <w:sz w:val="20"/>
+          <w:szCs w:val="20"/>
+        </w:rPr>
+        <w:t>fn_strBingoCompetenciesFromEmpID</w:t>
+      </w:r>
+      <w:proofErr w:type="spellEnd"/>
+    </w:p>
+    <w:p>
+      <w:pPr>
+        <w:pStyle w:val="NoSpacing"/>
+        <w:rPr>
+          <w:rFonts w:ascii="Times New Roman" w:hAnsi="Times New Roman"/>
+          <w:sz w:val="20"/>
+          <w:szCs w:val="20"/>
+        </w:rPr>
+      </w:pPr>
+      <w:proofErr w:type="spellStart"/>
+      <w:r>
+        <w:rPr>
+          <w:rFonts w:ascii="Times New Roman" w:hAnsi="Times New Roman"/>
+          <w:sz w:val="20"/>
+          <w:szCs w:val="20"/>
+        </w:rPr>
+        <w:t>fn_strBingoCompetenciesFromEmpID</w:t>
+      </w:r>
+      <w:proofErr w:type="spellEnd"/>
+    </w:p>
+    <w:p>
+      <w:pPr>
+        <w:pStyle w:val="NoSpacing"/>
+        <w:rPr>
+          <w:rFonts w:ascii="Times New Roman" w:hAnsi="Times New Roman"/>
+          <w:sz w:val="20"/>
+          <w:szCs w:val="20"/>
+        </w:rPr>
+      </w:pPr>
+      <w:proofErr w:type="spellStart"/>
+      <w:r>
+        <w:rPr>
+          <w:rFonts w:ascii="Times New Roman" w:hAnsi="Times New Roman"/>
+          <w:sz w:val="20"/>
+          <w:szCs w:val="20"/>
+        </w:rPr>
+        <w:t>fn_strBingoDescriptionFromCompDesc.sql</w:t>
+      </w:r>
+      <w:proofErr w:type="spellEnd"/>
+    </w:p>
+    <w:p>
+      <w:pPr>
+        <w:pStyle w:val="NoSpacing"/>
+        <w:rPr>
+          <w:rFonts w:ascii="Times New Roman" w:hAnsi="Times New Roman"/>
+          <w:sz w:val="20"/>
+          <w:szCs w:val="20"/>
+        </w:rPr>
+      </w:pPr>
+      <w:proofErr w:type="spellStart"/>
+      <w:r>
+        <w:rPr>
+          <w:rFonts w:ascii="Times New Roman" w:hAnsi="Times New Roman"/>
+          <w:sz w:val="20"/>
+          <w:szCs w:val="20"/>
+        </w:rPr>
+        <w:t>fn_strBookListFromLanID.sql</w:t>
       </w:r>
       <w:proofErr w:type="spellEnd"/>
     </w:p>
@@ -13944,6 +13430,536 @@
             </w:rPr>
           </w:rPrChange>
         </w:rPr>
+        <w:t>fn_strCheckIf_ACLRole.sql</w:t>
+      </w:r>
+      <w:proofErr w:type="spellEnd"/>
+    </w:p>
+    <w:p>
+      <w:pPr>
+        <w:pStyle w:val="NoSpacing"/>
+        <w:rPr>
+          <w:rFonts w:ascii="Times New Roman" w:hAnsi="Times New Roman"/>
+          <w:sz w:val="20"/>
+          <w:szCs w:val="20"/>
+        </w:rPr>
+      </w:pPr>
+      <w:proofErr w:type="spellStart"/>
+      <w:r>
+        <w:rPr>
+          <w:rFonts w:ascii="Times New Roman" w:hAnsi="Times New Roman"/>
+          <w:sz w:val="20"/>
+          <w:szCs w:val="20"/>
+        </w:rPr>
+        <w:t>fn_strCheckIf_ARCUser</w:t>
+      </w:r>
+      <w:proofErr w:type="spellEnd"/>
+    </w:p>
+    <w:p>
+      <w:pPr>
+        <w:pStyle w:val="NoSpacing"/>
+        <w:rPr>
+          <w:rFonts w:ascii="Times New Roman" w:hAnsi="Times New Roman"/>
+          <w:sz w:val="20"/>
+          <w:szCs w:val="20"/>
+        </w:rPr>
+      </w:pPr>
+      <w:proofErr w:type="spellStart"/>
+      <w:r>
+        <w:rPr>
+          <w:rFonts w:ascii="Times New Roman" w:hAnsi="Times New Roman"/>
+          <w:sz w:val="20"/>
+          <w:szCs w:val="20"/>
+        </w:rPr>
+        <w:t>fn_strCheckIf_CoachingLog</w:t>
+      </w:r>
+      <w:proofErr w:type="spellEnd"/>
+    </w:p>
+    <w:p>
+      <w:pPr>
+        <w:pStyle w:val="NoSpacing"/>
+        <w:rPr>
+          <w:rFonts w:ascii="Times New Roman" w:hAnsi="Times New Roman"/>
+          <w:sz w:val="20"/>
+          <w:szCs w:val="20"/>
+        </w:rPr>
+      </w:pPr>
+      <w:proofErr w:type="spellStart"/>
+      <w:r>
+        <w:rPr>
+          <w:rFonts w:ascii="Times New Roman" w:hAnsi="Times New Roman"/>
+          <w:sz w:val="20"/>
+          <w:szCs w:val="20"/>
+        </w:rPr>
+        <w:t>fn_strCheckIf_ExcelExport.sql</w:t>
+      </w:r>
+      <w:proofErr w:type="spellEnd"/>
+    </w:p>
+    <w:p>
+      <w:pPr>
+        <w:pStyle w:val="NoSpacing"/>
+        <w:rPr>
+          <w:rFonts w:ascii="Times New Roman" w:hAnsi="Times New Roman"/>
+          <w:sz w:val="20"/>
+          <w:szCs w:val="20"/>
+        </w:rPr>
+      </w:pPr>
+      <w:proofErr w:type="spellStart"/>
+      <w:r>
+        <w:rPr>
+          <w:rFonts w:ascii="Times New Roman" w:hAnsi="Times New Roman"/>
+          <w:sz w:val="20"/>
+          <w:szCs w:val="20"/>
+        </w:rPr>
+        <w:t>fn_strCheckIf_HRUser.sql</w:t>
+      </w:r>
+      <w:proofErr w:type="spellEnd"/>
+    </w:p>
+    <w:p>
+      <w:pPr>
+        <w:pStyle w:val="NoSpacing"/>
+        <w:rPr>
+          <w:rFonts w:ascii="Times New Roman" w:hAnsi="Times New Roman"/>
+          <w:sz w:val="20"/>
+          <w:szCs w:val="20"/>
+        </w:rPr>
+      </w:pPr>
+      <w:proofErr w:type="spellStart"/>
+      <w:r>
+        <w:rPr>
+          <w:rFonts w:ascii="Times New Roman" w:hAnsi="Times New Roman"/>
+          <w:sz w:val="20"/>
+          <w:szCs w:val="20"/>
+        </w:rPr>
+        <w:t>fn_strCheckIfATCoachingAdmin.sql</w:t>
+      </w:r>
+      <w:proofErr w:type="spellEnd"/>
+    </w:p>
+    <w:p>
+      <w:pPr>
+        <w:pStyle w:val="NoSpacing"/>
+        <w:rPr>
+          <w:rFonts w:ascii="Times New Roman" w:hAnsi="Times New Roman"/>
+          <w:sz w:val="20"/>
+          <w:szCs w:val="20"/>
+        </w:rPr>
+      </w:pPr>
+      <w:proofErr w:type="spellStart"/>
+      <w:r>
+        <w:rPr>
+          <w:rFonts w:ascii="Times New Roman" w:hAnsi="Times New Roman"/>
+          <w:sz w:val="20"/>
+          <w:szCs w:val="20"/>
+        </w:rPr>
+        <w:t>fn_strCheckIfATSysAdmin.sql</w:t>
+      </w:r>
+      <w:proofErr w:type="spellEnd"/>
+    </w:p>
+    <w:p>
+      <w:pPr>
+        <w:pStyle w:val="NoSpacing"/>
+        <w:rPr>
+          <w:rFonts w:ascii="Times New Roman" w:hAnsi="Times New Roman"/>
+          <w:sz w:val="20"/>
+          <w:szCs w:val="20"/>
+        </w:rPr>
+      </w:pPr>
+      <w:proofErr w:type="spellStart"/>
+      <w:r>
+        <w:rPr>
+          <w:rFonts w:ascii="Times New Roman" w:hAnsi="Times New Roman"/>
+          <w:sz w:val="20"/>
+          <w:szCs w:val="20"/>
+        </w:rPr>
+        <w:t>fn_strCheckIfATWarningAdmin.sql</w:t>
+      </w:r>
+      <w:proofErr w:type="spellEnd"/>
+    </w:p>
+    <w:p>
+      <w:pPr>
+        <w:pStyle w:val="NoSpacing"/>
+        <w:rPr>
+          <w:rFonts w:ascii="Times New Roman" w:hAnsi="Times New Roman"/>
+          <w:sz w:val="20"/>
+          <w:szCs w:val="20"/>
+        </w:rPr>
+      </w:pPr>
+      <w:proofErr w:type="spellStart"/>
+      <w:r>
+        <w:rPr>
+          <w:rFonts w:ascii="Times New Roman" w:hAnsi="Times New Roman"/>
+          <w:sz w:val="20"/>
+          <w:szCs w:val="20"/>
+          <w:rPrChange w:id="86" w:author="Palacherla, Susmitha C" w:date="2024-03-27T09:24:00Z">
+            <w:rPr>
+              <w:rFonts w:ascii="Times New Roman" w:hAnsi="Times New Roman"/>
+              <w:sz w:val="20"/>
+              <w:szCs w:val="20"/>
+              <w:highlight w:val="green"/>
+            </w:rPr>
+          </w:rPrChange>
+        </w:rPr>
+        <w:t>fn_strCoachingLogStatictext.sql</w:t>
+      </w:r>
+      <w:proofErr w:type="spellEnd"/>
+    </w:p>
+    <w:p>
+      <w:pPr>
+        <w:pStyle w:val="NoSpacing"/>
+        <w:rPr>
+          <w:rFonts w:ascii="Times New Roman" w:hAnsi="Times New Roman"/>
+          <w:sz w:val="20"/>
+          <w:szCs w:val="20"/>
+        </w:rPr>
+      </w:pPr>
+      <w:proofErr w:type="spellStart"/>
+      <w:r>
+        <w:rPr>
+          <w:rFonts w:ascii="Times New Roman" w:hAnsi="Times New Roman"/>
+          <w:sz w:val="20"/>
+          <w:szCs w:val="20"/>
+        </w:rPr>
+        <w:t>fn_strCoachingReasonFromCoachingID.sql</w:t>
+      </w:r>
+      <w:proofErr w:type="spellEnd"/>
+    </w:p>
+    <w:p>
+      <w:pPr>
+        <w:pStyle w:val="NoSpacing"/>
+        <w:rPr>
+          <w:rFonts w:ascii="Times New Roman" w:hAnsi="Times New Roman"/>
+          <w:sz w:val="20"/>
+          <w:szCs w:val="20"/>
+        </w:rPr>
+      </w:pPr>
+      <w:proofErr w:type="spellStart"/>
+      <w:r>
+        <w:rPr>
+          <w:rFonts w:ascii="Times New Roman" w:hAnsi="Times New Roman"/>
+          <w:sz w:val="20"/>
+          <w:szCs w:val="20"/>
+        </w:rPr>
+        <w:t>fn_strCoachingReasonFromWarningID.sql</w:t>
+      </w:r>
+      <w:proofErr w:type="spellEnd"/>
+    </w:p>
+    <w:p>
+      <w:pPr>
+        <w:pStyle w:val="NoSpacing"/>
+        <w:rPr>
+          <w:rFonts w:ascii="Times New Roman" w:hAnsi="Times New Roman"/>
+          <w:sz w:val="20"/>
+          <w:szCs w:val="20"/>
+        </w:rPr>
+      </w:pPr>
+      <w:proofErr w:type="spellStart"/>
+      <w:r>
+        <w:rPr>
+          <w:rFonts w:ascii="Times New Roman" w:hAnsi="Times New Roman"/>
+          <w:sz w:val="20"/>
+          <w:szCs w:val="20"/>
+        </w:rPr>
+        <w:t>fn_strDirectReports.sql</w:t>
+      </w:r>
+      <w:proofErr w:type="spellEnd"/>
+      <w:r>
+        <w:rPr>
+          <w:rFonts w:ascii="Times New Roman" w:hAnsi="Times New Roman"/>
+          <w:sz w:val="20"/>
+          <w:szCs w:val="20"/>
+        </w:rPr>
+        <w:t xml:space="preserve"> </w:t>
+      </w:r>
+    </w:p>
+    <w:p>
+      <w:pPr>
+        <w:pStyle w:val="NoSpacing"/>
+        <w:rPr>
+          <w:rFonts w:ascii="Times New Roman" w:hAnsi="Times New Roman"/>
+          <w:sz w:val="20"/>
+          <w:szCs w:val="20"/>
+        </w:rPr>
+      </w:pPr>
+      <w:proofErr w:type="spellStart"/>
+      <w:r>
+        <w:rPr>
+          <w:rFonts w:ascii="Times New Roman" w:hAnsi="Times New Roman"/>
+          <w:sz w:val="20"/>
+          <w:szCs w:val="20"/>
+        </w:rPr>
+        <w:t>fn_strDirectUserHierarchy.sql</w:t>
+      </w:r>
+      <w:proofErr w:type="spellEnd"/>
+    </w:p>
+    <w:p>
+      <w:pPr>
+        <w:pStyle w:val="NoSpacing"/>
+        <w:rPr>
+          <w:rFonts w:ascii="Times New Roman" w:hAnsi="Times New Roman"/>
+          <w:sz w:val="20"/>
+          <w:szCs w:val="20"/>
+        </w:rPr>
+      </w:pPr>
+      <w:proofErr w:type="spellStart"/>
+      <w:r>
+        <w:rPr>
+          <w:rFonts w:ascii="Times New Roman" w:hAnsi="Times New Roman"/>
+          <w:sz w:val="20"/>
+          <w:szCs w:val="20"/>
+        </w:rPr>
+        <w:t>fn_strEmpEmailFromEmpID.sql</w:t>
+      </w:r>
+      <w:proofErr w:type="spellEnd"/>
+    </w:p>
+    <w:p>
+      <w:pPr>
+        <w:pStyle w:val="NoSpacing"/>
+        <w:rPr>
+          <w:rFonts w:ascii="Times New Roman" w:hAnsi="Times New Roman"/>
+          <w:sz w:val="20"/>
+          <w:szCs w:val="20"/>
+        </w:rPr>
+      </w:pPr>
+      <w:proofErr w:type="spellStart"/>
+      <w:r>
+        <w:rPr>
+          <w:rFonts w:ascii="Times New Roman" w:hAnsi="Times New Roman"/>
+          <w:sz w:val="20"/>
+          <w:szCs w:val="20"/>
+        </w:rPr>
+        <w:t>fn_strEmpFirstNameFromEmpName.sql</w:t>
+      </w:r>
+      <w:proofErr w:type="spellEnd"/>
+    </w:p>
+    <w:p>
+      <w:pPr>
+        <w:pStyle w:val="NoSpacing"/>
+        <w:rPr>
+          <w:rFonts w:ascii="Times New Roman" w:hAnsi="Times New Roman"/>
+          <w:sz w:val="20"/>
+          <w:szCs w:val="20"/>
+        </w:rPr>
+      </w:pPr>
+      <w:proofErr w:type="spellStart"/>
+      <w:r>
+        <w:rPr>
+          <w:rFonts w:ascii="Times New Roman" w:hAnsi="Times New Roman"/>
+          <w:sz w:val="20"/>
+          <w:szCs w:val="20"/>
+        </w:rPr>
+        <w:t>fn_strEmpLanIDFromEmpID.sql</w:t>
+      </w:r>
+      <w:proofErr w:type="spellEnd"/>
+    </w:p>
+    <w:p>
+      <w:pPr>
+        <w:pStyle w:val="NoSpacing"/>
+        <w:rPr>
+          <w:rFonts w:ascii="Times New Roman" w:hAnsi="Times New Roman"/>
+          <w:sz w:val="20"/>
+          <w:szCs w:val="20"/>
+        </w:rPr>
+      </w:pPr>
+      <w:proofErr w:type="spellStart"/>
+      <w:r>
+        <w:rPr>
+          <w:rFonts w:ascii="Times New Roman" w:hAnsi="Times New Roman"/>
+          <w:sz w:val="20"/>
+          <w:szCs w:val="20"/>
+        </w:rPr>
+        <w:t>fn_strEmpLastNameFromEmpName.sql</w:t>
+      </w:r>
+      <w:proofErr w:type="spellEnd"/>
+    </w:p>
+    <w:p>
+      <w:pPr>
+        <w:pStyle w:val="NoSpacing"/>
+        <w:rPr>
+          <w:rFonts w:ascii="Times New Roman" w:hAnsi="Times New Roman"/>
+          <w:sz w:val="20"/>
+          <w:szCs w:val="20"/>
+        </w:rPr>
+      </w:pPr>
+      <w:proofErr w:type="spellStart"/>
+      <w:r>
+        <w:rPr>
+          <w:rFonts w:ascii="Times New Roman" w:hAnsi="Times New Roman"/>
+          <w:sz w:val="20"/>
+          <w:szCs w:val="20"/>
+        </w:rPr>
+        <w:t>fn_strEmpNameFromEmpID.sql</w:t>
+      </w:r>
+      <w:proofErr w:type="spellEnd"/>
+    </w:p>
+    <w:p>
+      <w:pPr>
+        <w:pStyle w:val="NoSpacing"/>
+        <w:rPr>
+          <w:rFonts w:ascii="Times New Roman" w:hAnsi="Times New Roman"/>
+          <w:sz w:val="20"/>
+          <w:szCs w:val="20"/>
+        </w:rPr>
+      </w:pPr>
+      <w:proofErr w:type="spellStart"/>
+      <w:r>
+        <w:rPr>
+          <w:rFonts w:ascii="Times New Roman" w:hAnsi="Times New Roman"/>
+          <w:sz w:val="20"/>
+          <w:szCs w:val="20"/>
+        </w:rPr>
+        <w:t>fn_strETSDescriptionFromRptCode.sql</w:t>
+      </w:r>
+      <w:proofErr w:type="spellEnd"/>
+    </w:p>
+    <w:p>
+      <w:pPr>
+        <w:pStyle w:val="NoSpacing"/>
+        <w:rPr>
+          <w:rFonts w:ascii="Times New Roman" w:hAnsi="Times New Roman"/>
+          <w:sz w:val="20"/>
+          <w:szCs w:val="20"/>
+        </w:rPr>
+      </w:pPr>
+      <w:proofErr w:type="spellStart"/>
+      <w:r>
+        <w:rPr>
+          <w:rFonts w:ascii="Times New Roman" w:hAnsi="Times New Roman"/>
+          <w:sz w:val="20"/>
+          <w:szCs w:val="20"/>
+          <w:rPrChange w:id="87" w:author="Palacherla, Susmitha C" w:date="2024-03-27T09:24:00Z">
+            <w:rPr>
+              <w:rFonts w:ascii="Times New Roman" w:hAnsi="Times New Roman"/>
+              <w:sz w:val="20"/>
+              <w:szCs w:val="20"/>
+              <w:highlight w:val="green"/>
+            </w:rPr>
+          </w:rPrChange>
+        </w:rPr>
+        <w:t>fn_strGetUserRole.sql</w:t>
+      </w:r>
+      <w:proofErr w:type="spellEnd"/>
+    </w:p>
+    <w:p>
+      <w:pPr>
+        <w:pStyle w:val="NoSpacing"/>
+        <w:rPr>
+          <w:rFonts w:ascii="Times New Roman" w:hAnsi="Times New Roman"/>
+          <w:sz w:val="20"/>
+          <w:szCs w:val="20"/>
+        </w:rPr>
+      </w:pPr>
+      <w:r>
+        <w:rPr>
+          <w:rFonts w:ascii="Times New Roman" w:hAnsi="Times New Roman"/>
+          <w:sz w:val="20"/>
+          <w:szCs w:val="20"/>
+        </w:rPr>
+        <w:t>fn_strImageForCompetency</w:t>
+      </w:r>
+    </w:p>
+    <w:p>
+      <w:pPr>
+        <w:pStyle w:val="NoSpacing"/>
+        <w:rPr>
+          <w:rFonts w:ascii="Times New Roman" w:hAnsi="Times New Roman"/>
+          <w:sz w:val="20"/>
+          <w:szCs w:val="20"/>
+        </w:rPr>
+      </w:pPr>
+      <w:proofErr w:type="spellStart"/>
+      <w:r>
+        <w:rPr>
+          <w:rFonts w:ascii="Times New Roman" w:hAnsi="Times New Roman"/>
+          <w:sz w:val="20"/>
+          <w:szCs w:val="20"/>
+        </w:rPr>
+        <w:t>fn_strMgrEmailFromEmpID.sql</w:t>
+      </w:r>
+      <w:proofErr w:type="spellEnd"/>
+    </w:p>
+    <w:p>
+      <w:pPr>
+        <w:pStyle w:val="NoSpacing"/>
+        <w:rPr>
+          <w:rFonts w:ascii="Times New Roman" w:hAnsi="Times New Roman"/>
+          <w:sz w:val="20"/>
+          <w:szCs w:val="20"/>
+        </w:rPr>
+      </w:pPr>
+      <w:proofErr w:type="spellStart"/>
+      <w:r>
+        <w:rPr>
+          <w:rFonts w:ascii="Times New Roman" w:hAnsi="Times New Roman"/>
+          <w:sz w:val="20"/>
+          <w:szCs w:val="20"/>
+        </w:rPr>
+        <w:t>fn_strMgrEmpIDFromEmpID.sql</w:t>
+      </w:r>
+      <w:proofErr w:type="spellEnd"/>
+    </w:p>
+    <w:p>
+      <w:pPr>
+        <w:pStyle w:val="NoSpacing"/>
+        <w:rPr>
+          <w:rFonts w:ascii="Times New Roman" w:hAnsi="Times New Roman"/>
+          <w:sz w:val="20"/>
+          <w:szCs w:val="20"/>
+        </w:rPr>
+      </w:pPr>
+      <w:proofErr w:type="spellStart"/>
+      <w:r>
+        <w:rPr>
+          <w:rFonts w:ascii="Times New Roman" w:hAnsi="Times New Roman"/>
+          <w:sz w:val="20"/>
+          <w:szCs w:val="20"/>
+        </w:rPr>
+        <w:t>fn_strNPNDescriptionFromCode.sql</w:t>
+      </w:r>
+      <w:proofErr w:type="spellEnd"/>
+    </w:p>
+    <w:p>
+      <w:pPr>
+        <w:pStyle w:val="NoSpacing"/>
+        <w:rPr>
+          <w:rFonts w:ascii="Times New Roman" w:hAnsi="Times New Roman"/>
+          <w:sz w:val="20"/>
+          <w:szCs w:val="20"/>
+        </w:rPr>
+      </w:pPr>
+      <w:proofErr w:type="spellStart"/>
+      <w:r>
+        <w:rPr>
+          <w:rFonts w:ascii="Times New Roman" w:hAnsi="Times New Roman"/>
+          <w:sz w:val="20"/>
+          <w:szCs w:val="20"/>
+        </w:rPr>
+        <w:t>fn_strQNEvalSummaryFromCoachingID.sql</w:t>
+      </w:r>
+      <w:proofErr w:type="spellEnd"/>
+    </w:p>
+    <w:p>
+      <w:pPr>
+        <w:pStyle w:val="NoSpacing"/>
+        <w:rPr>
+          <w:rFonts w:ascii="Times New Roman" w:hAnsi="Times New Roman"/>
+          <w:sz w:val="20"/>
+          <w:szCs w:val="20"/>
+        </w:rPr>
+      </w:pPr>
+      <w:proofErr w:type="spellStart"/>
+      <w:r>
+        <w:rPr>
+          <w:rFonts w:ascii="Times New Roman" w:hAnsi="Times New Roman"/>
+          <w:sz w:val="20"/>
+          <w:szCs w:val="20"/>
+          <w:rPrChange w:id="88" w:author="Palacherla, Susmitha C" w:date="2024-03-27T09:24:00Z">
+            <w:rPr>
+              <w:rFonts w:ascii="Times New Roman" w:hAnsi="Times New Roman"/>
+              <w:sz w:val="20"/>
+              <w:szCs w:val="20"/>
+              <w:highlight w:val="green"/>
+            </w:rPr>
+          </w:rPrChange>
+        </w:rPr>
         <w:t>fn_strSiteNameFromSiteLocation.sql</w:t>
       </w:r>
       <w:proofErr w:type="spellEnd"/>
@@ -14307,14 +14323,14 @@
       <w:pPr>
         <w:pStyle w:val="NoSpacing"/>
         <w:rPr>
-          <w:del w:id="86" w:author="Palacherla, Susmitha C" w:date="2024-03-27T09:26:00Z"/>
+          <w:del w:id="89" w:author="Palacherla, Susmitha C" w:date="2024-03-27T09:26:00Z"/>
           <w:rFonts w:ascii="Times New Roman" w:hAnsi="Times New Roman"/>
           <w:bCs/>
           <w:sz w:val="20"/>
           <w:szCs w:val="20"/>
         </w:rPr>
       </w:pPr>
-      <w:ins w:id="87" w:author="Palacherla, Susmitha C" w:date="2024-03-27T09:26:00Z">
+      <w:ins w:id="90" w:author="Palacherla, Susmitha C" w:date="2024-03-27T09:26:00Z">
         <w:r>
           <w:rPr>
             <w:rFonts w:ascii="Times New Roman" w:hAnsi="Times New Roman"/>
@@ -14322,7 +14338,7 @@
             <w:sz w:val="20"/>
             <w:szCs w:val="20"/>
             <w:highlight w:val="green"/>
-            <w:rPrChange w:id="88" w:author="Palacherla, Susmitha C" w:date="2024-03-27T09:26:00Z">
+            <w:rPrChange w:id="91" w:author="Palacherla, Susmitha C" w:date="2024-03-27T09:26:00Z">
               <w:rPr>
                 <w:rFonts w:ascii="Times New Roman" w:hAnsi="Times New Roman"/>
                 <w:bCs/>
@@ -14334,7 +14350,7 @@
           <w:t>CCO_eCoaching_Log_DB_RunOnce_TFS_27851_QN_Rewards_Feed.txt</w:t>
         </w:r>
       </w:ins>
-      <w:del w:id="89" w:author="Palacherla, Susmitha C" w:date="2024-03-27T09:26:00Z">
+      <w:del w:id="92" w:author="Palacherla, Susmitha C" w:date="2024-03-27T09:26:00Z">
         <w:r>
           <w:rPr>
             <w:rFonts w:ascii="Times New Roman" w:hAnsi="Times New Roman"/>
@@ -14351,7 +14367,7 @@
       <w:pPr>
         <w:pStyle w:val="NoSpacing"/>
         <w:rPr>
-          <w:ins w:id="90" w:author="Palacherla, Susmitha C" w:date="2024-03-27T09:26:00Z"/>
+          <w:ins w:id="93" w:author="Palacherla, Susmitha C" w:date="2024-03-27T09:26:00Z"/>
           <w:rFonts w:ascii="Times New Roman" w:hAnsi="Times New Roman"/>
           <w:b/>
           <w:sz w:val="20"/>
@@ -15128,7 +15144,7 @@
                 <w:szCs w:val="20"/>
               </w:rPr>
             </w:pPr>
-            <w:bookmarkStart w:id="91" w:name="_Toc464114598"/>
+            <w:bookmarkStart w:id="94" w:name="_Toc464114598"/>
             <w:r>
               <w:rPr>
                 <w:rFonts w:ascii="Times New Roman" w:hAnsi="Times New Roman"/>
@@ -15137,7 +15153,7 @@
               </w:rPr>
               <w:t>CoachingETSLoad</w:t>
             </w:r>
-            <w:bookmarkEnd w:id="91"/>
+            <w:bookmarkEnd w:id="94"/>
           </w:p>
         </w:tc>
         <w:tc>
@@ -15383,7 +15399,7 @@
                 <w:szCs w:val="20"/>
               </w:rPr>
             </w:pPr>
-            <w:bookmarkStart w:id="92" w:name="_Toc464114599"/>
+            <w:bookmarkStart w:id="95" w:name="_Toc464114599"/>
             <w:r>
               <w:rPr>
                 <w:rFonts w:ascii="Times New Roman" w:hAnsi="Times New Roman"/>
@@ -15392,7 +15408,7 @@
               </w:rPr>
               <w:t>CoachingGenericLoad</w:t>
             </w:r>
-            <w:bookmarkEnd w:id="92"/>
+            <w:bookmarkEnd w:id="95"/>
           </w:p>
           <w:p>
             <w:pPr>
@@ -15650,7 +15666,7 @@
                 <w:szCs w:val="20"/>
               </w:rPr>
             </w:pPr>
-            <w:bookmarkStart w:id="93" w:name="_Toc464114600"/>
+            <w:bookmarkStart w:id="96" w:name="_Toc464114600"/>
             <w:r>
               <w:rPr>
                 <w:rFonts w:ascii="Times New Roman" w:hAnsi="Times New Roman"/>
@@ -15659,7 +15675,7 @@
               </w:rPr>
               <w:t>CoachingHierarchyLoad</w:t>
             </w:r>
-            <w:bookmarkEnd w:id="93"/>
+            <w:bookmarkEnd w:id="96"/>
           </w:p>
           <w:p>
             <w:pPr>
@@ -15887,7 +15903,7 @@
                 <w:szCs w:val="20"/>
               </w:rPr>
             </w:pPr>
-            <w:bookmarkStart w:id="94" w:name="_Toc464114601"/>
+            <w:bookmarkStart w:id="97" w:name="_Toc464114601"/>
             <w:proofErr w:type="spellStart"/>
             <w:r>
               <w:rPr>
@@ -15897,7 +15913,7 @@
               </w:rPr>
               <w:t>CoachingKillNotifications</w:t>
             </w:r>
-            <w:bookmarkEnd w:id="94"/>
+            <w:bookmarkEnd w:id="97"/>
             <w:proofErr w:type="spellEnd"/>
           </w:p>
           <w:p>
@@ -16181,7 +16197,7 @@
                 <w:szCs w:val="20"/>
               </w:rPr>
             </w:pPr>
-            <w:bookmarkStart w:id="95" w:name="_Toc464114602"/>
+            <w:bookmarkStart w:id="98" w:name="_Toc464114602"/>
             <w:proofErr w:type="spellStart"/>
             <w:r>
               <w:rPr>
@@ -16191,7 +16207,7 @@
               </w:rPr>
               <w:t>CoachingNotifications</w:t>
             </w:r>
-            <w:bookmarkEnd w:id="95"/>
+            <w:bookmarkEnd w:id="98"/>
             <w:proofErr w:type="spellEnd"/>
           </w:p>
           <w:p>
@@ -16409,7 +16425,7 @@
                 <w:szCs w:val="20"/>
               </w:rPr>
             </w:pPr>
-            <w:bookmarkStart w:id="96" w:name="_Toc464114603"/>
+            <w:bookmarkStart w:id="99" w:name="_Toc464114603"/>
             <w:r>
               <w:rPr>
                 <w:rFonts w:ascii="Times New Roman" w:hAnsi="Times New Roman"/>
@@ -16418,7 +16434,7 @@
               </w:rPr>
               <w:t>CoachingOutlierLoad</w:t>
             </w:r>
-            <w:bookmarkEnd w:id="96"/>
+            <w:bookmarkEnd w:id="99"/>
           </w:p>
           <w:p>
             <w:pPr>
@@ -16664,7 +16680,7 @@
                 <w:szCs w:val="20"/>
               </w:rPr>
             </w:pPr>
-            <w:bookmarkStart w:id="97" w:name="_Toc464114604"/>
+            <w:bookmarkStart w:id="100" w:name="_Toc464114604"/>
             <w:r>
               <w:rPr>
                 <w:rFonts w:ascii="Times New Roman" w:hAnsi="Times New Roman"/>
@@ -16673,7 +16689,7 @@
               </w:rPr>
               <w:t>CoachingQualityLoad</w:t>
             </w:r>
-            <w:bookmarkEnd w:id="97"/>
+            <w:bookmarkEnd w:id="100"/>
           </w:p>
           <w:p>
             <w:pPr>
@@ -16919,7 +16935,7 @@
                 <w:szCs w:val="20"/>
               </w:rPr>
             </w:pPr>
-            <w:bookmarkStart w:id="98" w:name="_Toc464114605"/>
+            <w:bookmarkStart w:id="101" w:name="_Toc464114605"/>
             <w:r>
               <w:rPr>
                 <w:rFonts w:ascii="Times New Roman" w:hAnsi="Times New Roman"/>
@@ -16928,7 +16944,7 @@
               </w:rPr>
               <w:t>CoachingQualityOtherLoad</w:t>
             </w:r>
-            <w:bookmarkEnd w:id="98"/>
+            <w:bookmarkEnd w:id="101"/>
           </w:p>
           <w:p>
             <w:pPr>
@@ -17174,7 +17190,7 @@
                 <w:szCs w:val="20"/>
               </w:rPr>
             </w:pPr>
-            <w:bookmarkStart w:id="99" w:name="_Toc464114606"/>
+            <w:bookmarkStart w:id="102" w:name="_Toc464114606"/>
             <w:proofErr w:type="spellStart"/>
             <w:r>
               <w:rPr>
@@ -17184,7 +17200,7 @@
               </w:rPr>
               <w:t>CoachingReminders</w:t>
             </w:r>
-            <w:bookmarkEnd w:id="99"/>
+            <w:bookmarkEnd w:id="102"/>
             <w:proofErr w:type="spellEnd"/>
           </w:p>
           <w:p>
@@ -17402,7 +17418,7 @@
                 <w:szCs w:val="20"/>
               </w:rPr>
             </w:pPr>
-            <w:bookmarkStart w:id="100" w:name="_Toc464114607"/>
+            <w:bookmarkStart w:id="103" w:name="_Toc464114607"/>
             <w:proofErr w:type="spellStart"/>
             <w:r>
               <w:rPr>
@@ -17412,7 +17428,7 @@
               </w:rPr>
               <w:t>CoachingSurveyLoad</w:t>
             </w:r>
-            <w:bookmarkEnd w:id="100"/>
+            <w:bookmarkEnd w:id="103"/>
             <w:proofErr w:type="spellEnd"/>
           </w:p>
           <w:p>
@@ -17710,7 +17726,7 @@
                 <w:szCs w:val="20"/>
               </w:rPr>
             </w:pPr>
-            <w:bookmarkStart w:id="101" w:name="_Toc464114608"/>
+            <w:bookmarkStart w:id="104" w:name="_Toc464114608"/>
             <w:proofErr w:type="spellStart"/>
             <w:r>
               <w:rPr>
@@ -17720,7 +17736,7 @@
               </w:rPr>
               <w:t>CoachingSurveyReminders</w:t>
             </w:r>
-            <w:bookmarkEnd w:id="101"/>
+            <w:bookmarkEnd w:id="104"/>
             <w:proofErr w:type="spellEnd"/>
           </w:p>
           <w:p>
@@ -17989,7 +18005,7 @@
                 <w:szCs w:val="20"/>
               </w:rPr>
             </w:pPr>
-            <w:bookmarkStart w:id="102" w:name="_Toc464114609"/>
+            <w:bookmarkStart w:id="105" w:name="_Toc464114609"/>
             <w:r>
               <w:rPr>
                 <w:rFonts w:ascii="Times New Roman" w:hAnsi="Times New Roman"/>
@@ -17998,7 +18014,7 @@
               </w:rPr>
               <w:t>CoachingTrainingLoad</w:t>
             </w:r>
-            <w:bookmarkEnd w:id="102"/>
+            <w:bookmarkEnd w:id="105"/>
           </w:p>
         </w:tc>
         <w:tc>
@@ -36339,12 +36355,22 @@
     <w:r>
       <w:fldChar w:fldCharType="separate"/>
     </w:r>
-    <w:r>
-      <w:rPr>
-        <w:noProof/>
-      </w:rPr>
-      <w:t>3/27/2024</w:t>
-    </w:r>
+    <w:ins w:id="106" w:author="Palacherla, Susmitha C" w:date="2024-04-26T10:41:00Z">
+      <w:r>
+        <w:rPr>
+          <w:noProof/>
+        </w:rPr>
+        <w:t>4/26/2024</w:t>
+      </w:r>
+    </w:ins>
+    <w:del w:id="107" w:author="Palacherla, Susmitha C" w:date="2024-04-26T10:41:00Z">
+      <w:r>
+        <w:rPr>
+          <w:noProof/>
+        </w:rPr>
+        <w:delText>3/27/2024</w:delText>
+      </w:r>
+    </w:del>
     <w:r>
       <w:fldChar w:fldCharType="end"/>
     </w:r>

</xml_diff>

<commit_message>
TFS 28262 - CCO Motivate and Increase CSR-Level Promotions. Fixed bug discovered post implementation.
git-tfs-id: [https://tfs.omnicloud.local/tfs/cco%20program/]$/eCoaching_V2;C54003
</commit_message>
<xml_diff>
--- a/Runbook/DB/CCO_eCoaching_Log_DB_Runbook.docx
+++ b/Runbook/DB/CCO_eCoaching_Log_DB_Runbook.docx
@@ -137,6 +137,12 @@
       <w:tblGrid>
         <w:gridCol w:w="1440"/>
         <w:gridCol w:w="7470"/>
+        <w:tblGridChange w:id="1">
+          <w:tblGrid>
+            <w:gridCol w:w="1440"/>
+            <w:gridCol w:w="7470"/>
+          </w:tblGrid>
+        </w:tblGridChange>
       </w:tblGrid>
       <w:tr>
         <w:trPr>
@@ -194,19 +200,58 @@
         </w:tc>
       </w:tr>
       <w:tr>
+        <w:tblPrEx>
+          <w:tblW w:w="8910" w:type="dxa"/>
+          <w:tblInd w:w="622" w:type="dxa"/>
+          <w:tblLayout w:type="fixed"/>
+          <w:tblCellMar>
+            <w:left w:w="79" w:type="dxa"/>
+            <w:right w:w="79" w:type="dxa"/>
+          </w:tblCellMar>
+          <w:tblLook w:val="0000" w:firstRow="0" w:lastRow="0" w:firstColumn="0" w:lastColumn="0" w:noHBand="0" w:noVBand="0"/>
+          <w:tblPrExChange w:id="2" w:author="Palacherla, Susmitha C" w:date="2024-07-11T13:30:00Z">
+            <w:tblPrEx>
+              <w:tblW w:w="8910" w:type="dxa"/>
+              <w:tblInd w:w="622" w:type="dxa"/>
+              <w:tblLayout w:type="fixed"/>
+              <w:tblCellMar>
+                <w:left w:w="79" w:type="dxa"/>
+                <w:right w:w="79" w:type="dxa"/>
+              </w:tblCellMar>
+              <w:tblLook w:val="0000" w:firstRow="0" w:lastRow="0" w:firstColumn="0" w:lastColumn="0" w:noHBand="0" w:noVBand="0"/>
+            </w:tblPrEx>
+          </w:tblPrExChange>
+        </w:tblPrEx>
         <w:trPr>
           <w:cantSplit/>
           <w:trHeight w:val="356"/>
+          <w:trPrChange w:id="3" w:author="Palacherla, Susmitha C" w:date="2024-07-11T13:30:00Z">
+            <w:trPr>
+              <w:cantSplit/>
+              <w:trHeight w:val="356"/>
+            </w:trPr>
+          </w:trPrChange>
         </w:trPr>
         <w:tc>
           <w:tcPr>
             <w:tcW w:w="1440" w:type="dxa"/>
             <w:tcBorders>
-              <w:top w:val="single" w:sz="12" w:space="0" w:color="auto"/>
-              <w:left w:val="single" w:sz="6" w:space="0" w:color="auto"/>
-              <w:bottom w:val="single" w:sz="12" w:space="0" w:color="auto"/>
-              <w:right w:val="single" w:sz="6" w:space="0" w:color="auto"/>
-            </w:tcBorders>
+              <w:top w:val="single" w:sz="4" w:space="0" w:color="auto"/>
+              <w:left w:val="single" w:sz="4" w:space="0" w:color="auto"/>
+              <w:bottom w:val="single" w:sz="4" w:space="0" w:color="auto"/>
+              <w:right w:val="single" w:sz="4" w:space="0" w:color="auto"/>
+            </w:tcBorders>
+            <w:tcPrChange w:id="4" w:author="Palacherla, Susmitha C" w:date="2024-07-11T13:30:00Z">
+              <w:tcPr>
+                <w:tcW w:w="1440" w:type="dxa"/>
+                <w:tcBorders>
+                  <w:top w:val="single" w:sz="12" w:space="0" w:color="auto"/>
+                  <w:left w:val="single" w:sz="6" w:space="0" w:color="auto"/>
+                  <w:bottom w:val="single" w:sz="12" w:space="0" w:color="auto"/>
+                  <w:right w:val="single" w:sz="6" w:space="0" w:color="auto"/>
+                </w:tcBorders>
+              </w:tcPr>
+            </w:tcPrChange>
           </w:tcPr>
           <w:p>
             <w:pPr>
@@ -216,64 +261,89 @@
                 <w:highlight w:val="yellow"/>
               </w:rPr>
             </w:pPr>
-            <w:del w:id="1" w:author="Palacherla, Susmitha C" w:date="2024-06-27T09:24:00Z">
+            <w:ins w:id="5" w:author="Palacherla, Susmitha C" w:date="2024-07-11T13:30:00Z">
+              <w:r>
+                <w:rPr>
+                  <w:rFonts w:ascii="Times New Roman" w:hAnsi="Times New Roman"/>
+                  <w:highlight w:val="yellow"/>
+                  <w:rPrChange w:id="6" w:author="Palacherla, Susmitha C" w:date="2024-07-11T13:30:00Z">
+                    <w:rPr>
+                      <w:rFonts w:ascii="Times New Roman" w:hAnsi="Times New Roman"/>
+                    </w:rPr>
+                  </w:rPrChange>
+                </w:rPr>
+                <w:t>7/11/2024</w:t>
+              </w:r>
+            </w:ins>
+            <w:del w:id="7" w:author="Palacherla, Susmitha C" w:date="2024-07-11T13:30:00Z">
               <w:r>
                 <w:rPr>
                   <w:rFonts w:ascii="Times New Roman (PCL6)" w:hAnsi="Times New Roman (PCL6)"/>
                   <w:highlight w:val="yellow"/>
                 </w:rPr>
-                <w:delText>06/17/2024</w:delText>
+                <w:delText>6/27/2024</w:delText>
               </w:r>
             </w:del>
-            <w:ins w:id="2" w:author="Palacherla, Susmitha C" w:date="2024-06-27T09:24:00Z">
+          </w:p>
+        </w:tc>
+        <w:tc>
+          <w:tcPr>
+            <w:tcW w:w="7470" w:type="dxa"/>
+            <w:tcBorders>
+              <w:top w:val="single" w:sz="4" w:space="0" w:color="auto"/>
+              <w:left w:val="single" w:sz="4" w:space="0" w:color="auto"/>
+              <w:bottom w:val="single" w:sz="4" w:space="0" w:color="auto"/>
+              <w:right w:val="single" w:sz="4" w:space="0" w:color="auto"/>
+            </w:tcBorders>
+            <w:tcPrChange w:id="8" w:author="Palacherla, Susmitha C" w:date="2024-07-11T13:30:00Z">
+              <w:tcPr>
+                <w:tcW w:w="7470" w:type="dxa"/>
+                <w:tcBorders>
+                  <w:top w:val="single" w:sz="12" w:space="0" w:color="auto"/>
+                  <w:bottom w:val="single" w:sz="12" w:space="0" w:color="auto"/>
+                  <w:right w:val="single" w:sz="6" w:space="0" w:color="auto"/>
+                </w:tcBorders>
+              </w:tcPr>
+            </w:tcPrChange>
+          </w:tcPr>
+          <w:p>
+            <w:pPr>
+              <w:pStyle w:val="cs2654ae3a"/>
+              <w:rPr>
+                <w:rFonts w:ascii="Times New Roman (PCL6)" w:hAnsi="Times New Roman (PCL6)"/>
+                <w:highlight w:val="yellow"/>
+              </w:rPr>
+              <w:pPrChange w:id="9" w:author="Palacherla, Susmitha C" w:date="2024-07-11T13:30:00Z">
+                <w:pPr>
+                  <w:ind w:right="-270"/>
+                </w:pPr>
+              </w:pPrChange>
+            </w:pPr>
+            <w:ins w:id="10" w:author="Palacherla, Susmitha C" w:date="2024-07-11T13:30:00Z">
+              <w:r>
+                <w:rPr>
+                  <w:rStyle w:val="cse1a752c61"/>
+                  <w:sz w:val="18"/>
+                  <w:szCs w:val="18"/>
+                  <w:highlight w:val="yellow"/>
+                  <w:rPrChange w:id="11" w:author="Palacherla, Susmitha C" w:date="2024-07-11T13:30:00Z">
+                    <w:rPr>
+                      <w:rStyle w:val="cse1a752c61"/>
+                      <w:sz w:val="18"/>
+                      <w:szCs w:val="18"/>
+                    </w:rPr>
+                  </w:rPrChange>
+                </w:rPr>
+                <w:t>TFS28262 - CCO Motivate and Increase CSR-Level Promotions. Post prod bug fix.</w:t>
+              </w:r>
+            </w:ins>
+            <w:del w:id="12" w:author="Palacherla, Susmitha C" w:date="2024-07-11T13:30:00Z">
               <w:r>
                 <w:rPr>
                   <w:rFonts w:ascii="Times New Roman (PCL6)" w:hAnsi="Times New Roman (PCL6)"/>
                   <w:highlight w:val="yellow"/>
                 </w:rPr>
-                <w:t>6/27/2024</w:t>
-              </w:r>
-            </w:ins>
-          </w:p>
-        </w:tc>
-        <w:tc>
-          <w:tcPr>
-            <w:tcW w:w="7470" w:type="dxa"/>
-            <w:tcBorders>
-              <w:top w:val="single" w:sz="12" w:space="0" w:color="auto"/>
-              <w:bottom w:val="single" w:sz="12" w:space="0" w:color="auto"/>
-              <w:right w:val="single" w:sz="6" w:space="0" w:color="auto"/>
-            </w:tcBorders>
-          </w:tcPr>
-          <w:p>
-            <w:pPr>
-              <w:ind w:right="-270"/>
-              <w:rPr>
-                <w:rFonts w:ascii="Times New Roman (PCL6)" w:hAnsi="Times New Roman (PCL6)"/>
-                <w:highlight w:val="yellow"/>
-              </w:rPr>
-            </w:pPr>
-            <w:ins w:id="3" w:author="Palacherla, Susmitha C" w:date="2024-06-27T09:29:00Z">
-              <w:r>
-                <w:rPr>
-                  <w:rFonts w:ascii="Times New Roman (PCL6)" w:hAnsi="Times New Roman (PCL6)"/>
-                  <w:highlight w:val="yellow"/>
-                  <w:rPrChange w:id="4" w:author="Palacherla, Susmitha C" w:date="2024-06-27T09:29:00Z">
-                    <w:rPr>
-                      <w:rFonts w:ascii="Times New Roman (PCL6)" w:hAnsi="Times New Roman (PCL6)"/>
-                    </w:rPr>
-                  </w:rPrChange>
-                </w:rPr>
-                <w:t>TFS 28474 - Targeted Coaching - Automated Supervisor Reporting Table Updates</w:t>
-              </w:r>
-            </w:ins>
-            <w:del w:id="5" w:author="Palacherla, Susmitha C" w:date="2024-06-27T09:24:00Z">
-              <w:r>
-                <w:rPr>
-                  <w:rFonts w:ascii="Times New Roman (PCL6)" w:hAnsi="Times New Roman (PCL6)"/>
-                  <w:highlight w:val="yellow"/>
-                </w:rPr>
-                <w:delText>TFS 28262 - CCO Motivate and Increase CSR-Level Promotions</w:delText>
+                <w:delText>TFS 28474 - Targeted Coaching - Automated Supervisor Reporting Table Updates</w:delText>
               </w:r>
             </w:del>
           </w:p>
@@ -874,31 +944,30 @@
       <w:pPr>
         <w:pStyle w:val="NoSpacing"/>
         <w:rPr>
-          <w:del w:id="6" w:author="Palacherla, Susmitha C" w:date="2024-06-27T09:24:00Z"/>
-          <w:rFonts w:ascii="Times New Roman (PCL6)" w:hAnsi="Times New Roman (PCL6)"/>
-        </w:rPr>
-      </w:pPr>
-      <w:ins w:id="7" w:author="Palacherla, Susmitha C" w:date="2024-06-27T09:30:00Z">
+          <w:del w:id="13" w:author="Palacherla, Susmitha C" w:date="2024-07-11T13:31:00Z"/>
+          <w:rStyle w:val="cse1a752c61"/>
+          <w:sz w:val="18"/>
+          <w:szCs w:val="18"/>
+        </w:rPr>
+      </w:pPr>
+      <w:ins w:id="14" w:author="Palacherla, Susmitha C" w:date="2024-07-11T13:31:00Z">
         <w:r>
           <w:rPr>
-            <w:rFonts w:ascii="Times New Roman (PCL6)" w:hAnsi="Times New Roman (PCL6)"/>
+            <w:rStyle w:val="cse1a752c61"/>
+            <w:sz w:val="18"/>
+            <w:szCs w:val="18"/>
             <w:highlight w:val="yellow"/>
-            <w:rPrChange w:id="8" w:author="Palacherla, Susmitha C" w:date="2024-06-27T09:30:00Z">
-              <w:rPr>
-                <w:rFonts w:ascii="Times New Roman (PCL6)" w:hAnsi="Times New Roman (PCL6)"/>
-              </w:rPr>
-            </w:rPrChange>
           </w:rPr>
-          <w:t>TFS 28474 - Targeted Coaching - Automated Supervisor Reporting Table Updates</w:t>
+          <w:t>TFS28262 - CCO Motivate and Increase CSR-Level Promotions. Post prod bug fix.</w:t>
         </w:r>
       </w:ins>
-      <w:del w:id="9" w:author="Palacherla, Susmitha C" w:date="2024-06-27T09:24:00Z">
+      <w:del w:id="15" w:author="Palacherla, Susmitha C" w:date="2024-07-11T13:31:00Z">
         <w:r>
           <w:rPr>
             <w:rFonts w:ascii="Times New Roman (PCL6)" w:hAnsi="Times New Roman (PCL6)"/>
             <w:highlight w:val="yellow"/>
           </w:rPr>
-          <w:delText>TFS 28262 - CCO Motivate and Increase CSR-Level Promotions</w:delText>
+          <w:delText>TFS 28474 - Targeted Coaching - Automated Supervisor Reporting Table Updates</w:delText>
         </w:r>
       </w:del>
     </w:p>
@@ -906,6 +975,7 @@
       <w:pPr>
         <w:pStyle w:val="NoSpacing"/>
         <w:rPr>
+          <w:ins w:id="16" w:author="Palacherla, Susmitha C" w:date="2024-07-11T13:31:00Z"/>
           <w:rFonts w:ascii="Times New Roman (PCL6)" w:hAnsi="Times New Roman (PCL6)"/>
           <w:b/>
         </w:rPr>
@@ -968,55 +1038,26 @@
         </w:rPr>
         <w:t xml:space="preserve"> </w:t>
       </w:r>
-      <w:r>
-        <w:rPr>
-          <w:rFonts w:ascii="Times New Roman (PCL6)" w:hAnsi="Times New Roman (PCL6)"/>
-          <w:bCs/>
-          <w:highlight w:val="green"/>
-        </w:rPr>
-        <w:t>Run Once</w:t>
-      </w:r>
-    </w:p>
-    <w:p>
-      <w:pPr>
-        <w:pStyle w:val="NoSpacing"/>
-        <w:rPr>
-          <w:del w:id="10" w:author="Palacherla, Susmitha C" w:date="2024-06-27T09:24:00Z"/>
-          <w:rFonts w:ascii="Times New Roman (PCL6)" w:hAnsi="Times New Roman (PCL6)"/>
-          <w:bCs/>
-          <w:highlight w:val="green"/>
-        </w:rPr>
-      </w:pPr>
-      <w:del w:id="11" w:author="Palacherla, Susmitha C" w:date="2024-06-27T09:24:00Z">
+      <w:del w:id="17" w:author="Palacherla, Susmitha C" w:date="2024-07-11T13:31:00Z">
         <w:r>
           <w:rPr>
             <w:rFonts w:ascii="Times New Roman (PCL6)" w:hAnsi="Times New Roman (PCL6)"/>
             <w:bCs/>
             <w:highlight w:val="green"/>
           </w:rPr>
-          <w:delText>1 Function</w:delText>
+          <w:delText>Run Once</w:delText>
         </w:r>
       </w:del>
-    </w:p>
-    <w:p>
-      <w:pPr>
-        <w:pStyle w:val="NoSpacing"/>
-        <w:rPr>
-          <w:del w:id="12" w:author="Palacherla, Susmitha C" w:date="2024-06-27T09:24:00Z"/>
-          <w:rFonts w:ascii="Times New Roman (PCL6)" w:hAnsi="Times New Roman (PCL6)"/>
-          <w:bCs/>
-        </w:rPr>
-      </w:pPr>
-      <w:del w:id="13" w:author="Palacherla, Susmitha C" w:date="2024-06-27T09:24:00Z">
+      <w:ins w:id="18" w:author="Palacherla, Susmitha C" w:date="2024-07-11T13:31:00Z">
         <w:r>
           <w:rPr>
             <w:rFonts w:ascii="Times New Roman (PCL6)" w:hAnsi="Times New Roman (PCL6)"/>
             <w:bCs/>
             <w:highlight w:val="green"/>
           </w:rPr>
-          <w:delText>4 Stored Procedures</w:delText>
+          <w:t>Stored Procedure</w:t>
         </w:r>
-      </w:del>
+      </w:ins>
     </w:p>
     <w:p>
       <w:pPr>
@@ -5504,18 +5545,18 @@
         <w:pStyle w:val="NoSpacing"/>
         <w:rPr>
           <w:rFonts w:ascii="Times New Roman" w:hAnsi="Times New Roman"/>
-          <w:b/>
-          <w:color w:val="FF0000"/>
-          <w:sz w:val="20"/>
-          <w:szCs w:val="20"/>
-          <w:highlight w:val="darkGray"/>
-          <w:rPrChange w:id="14" w:author="Palacherla, Susmitha C" w:date="2024-06-27T09:25:00Z">
+          <w:bCs/>
+          <w:sz w:val="20"/>
+          <w:szCs w:val="20"/>
+          <w:highlight w:val="yellow"/>
+          <w:rPrChange w:id="19" w:author="Palacherla, Susmitha C" w:date="2024-07-11T13:31:00Z">
             <w:rPr>
               <w:rFonts w:ascii="Times New Roman" w:hAnsi="Times New Roman"/>
               <w:b/>
+              <w:color w:val="FF0000"/>
               <w:sz w:val="20"/>
               <w:szCs w:val="20"/>
-              <w:highlight w:val="yellow"/>
+              <w:highlight w:val="darkGray"/>
             </w:rPr>
           </w:rPrChange>
         </w:rPr>
@@ -5523,18 +5564,18 @@
       <w:r>
         <w:rPr>
           <w:rFonts w:ascii="Times New Roman" w:hAnsi="Times New Roman"/>
-          <w:b/>
-          <w:color w:val="FF0000"/>
-          <w:sz w:val="20"/>
-          <w:szCs w:val="20"/>
-          <w:highlight w:val="darkGray"/>
-          <w:rPrChange w:id="15" w:author="Palacherla, Susmitha C" w:date="2024-06-27T09:25:00Z">
+          <w:bCs/>
+          <w:sz w:val="20"/>
+          <w:szCs w:val="20"/>
+          <w:highlight w:val="yellow"/>
+          <w:rPrChange w:id="20" w:author="Palacherla, Susmitha C" w:date="2024-07-11T13:31:00Z">
             <w:rPr>
               <w:rFonts w:ascii="Times New Roman" w:hAnsi="Times New Roman"/>
               <w:b/>
+              <w:color w:val="FF0000"/>
               <w:sz w:val="20"/>
               <w:szCs w:val="20"/>
-              <w:highlight w:val="yellow"/>
+              <w:highlight w:val="darkGray"/>
             </w:rPr>
           </w:rPrChange>
         </w:rPr>
@@ -6204,7 +6245,7 @@
           <w:szCs w:val="20"/>
         </w:rPr>
       </w:pPr>
-      <w:bookmarkStart w:id="16" w:name="_Toc512344586"/>
+      <w:bookmarkStart w:id="21" w:name="_Toc512344586"/>
       <w:proofErr w:type="spellStart"/>
       <w:r>
         <w:rPr>
@@ -6223,7 +6264,7 @@
         </w:rPr>
         <w:t>details</w:t>
       </w:r>
-      <w:bookmarkEnd w:id="16"/>
+      <w:bookmarkEnd w:id="21"/>
       <w:proofErr w:type="spellEnd"/>
       <w:proofErr w:type="gramEnd"/>
     </w:p>
@@ -7272,7 +7313,7 @@
           <w:szCs w:val="20"/>
         </w:rPr>
       </w:pPr>
-      <w:bookmarkStart w:id="17" w:name="_Toc523820132"/>
+      <w:bookmarkStart w:id="22" w:name="_Toc523820132"/>
       <w:r>
         <w:rPr>
           <w:rFonts w:ascii="Times New Roman" w:hAnsi="Times New Roman"/>
@@ -7281,18 +7322,18 @@
         </w:rPr>
         <w:t>sp_Dashboard_Populate_Filter_Dropdowns</w:t>
       </w:r>
-      <w:bookmarkEnd w:id="17"/>
-    </w:p>
-    <w:p>
-      <w:pPr>
-        <w:pStyle w:val="NoSpacing"/>
-        <w:rPr>
-          <w:rFonts w:ascii="Times New Roman" w:hAnsi="Times New Roman"/>
-          <w:sz w:val="20"/>
-          <w:szCs w:val="20"/>
-        </w:rPr>
-      </w:pPr>
-      <w:bookmarkStart w:id="18" w:name="_Toc523820131"/>
+      <w:bookmarkEnd w:id="22"/>
+    </w:p>
+    <w:p>
+      <w:pPr>
+        <w:pStyle w:val="NoSpacing"/>
+        <w:rPr>
+          <w:rFonts w:ascii="Times New Roman" w:hAnsi="Times New Roman"/>
+          <w:sz w:val="20"/>
+          <w:szCs w:val="20"/>
+        </w:rPr>
+      </w:pPr>
+      <w:bookmarkStart w:id="23" w:name="_Toc523820131"/>
       <w:r>
         <w:rPr>
           <w:rFonts w:ascii="Times New Roman" w:hAnsi="Times New Roman"/>
@@ -7301,18 +7342,18 @@
         </w:rPr>
         <w:t>sp_Select_States_For_Dashboard</w:t>
       </w:r>
-      <w:bookmarkEnd w:id="18"/>
-    </w:p>
-    <w:p>
-      <w:pPr>
-        <w:pStyle w:val="NoSpacing"/>
-        <w:rPr>
-          <w:rFonts w:ascii="Times New Roman" w:hAnsi="Times New Roman"/>
-          <w:sz w:val="20"/>
-          <w:szCs w:val="20"/>
-        </w:rPr>
-      </w:pPr>
-      <w:bookmarkStart w:id="19" w:name="_Toc523820133"/>
+      <w:bookmarkEnd w:id="23"/>
+    </w:p>
+    <w:p>
+      <w:pPr>
+        <w:pStyle w:val="NoSpacing"/>
+        <w:rPr>
+          <w:rFonts w:ascii="Times New Roman" w:hAnsi="Times New Roman"/>
+          <w:sz w:val="20"/>
+          <w:szCs w:val="20"/>
+        </w:rPr>
+      </w:pPr>
+      <w:bookmarkStart w:id="24" w:name="_Toc523820133"/>
       <w:r>
         <w:rPr>
           <w:rFonts w:ascii="Times New Roman" w:hAnsi="Times New Roman"/>
@@ -7321,18 +7362,18 @@
         </w:rPr>
         <w:t>sp_Select_Statuses_For_Dashboard</w:t>
       </w:r>
-      <w:bookmarkEnd w:id="19"/>
-    </w:p>
-    <w:p>
-      <w:pPr>
-        <w:pStyle w:val="NoSpacing"/>
-        <w:rPr>
-          <w:rFonts w:ascii="Times New Roman" w:hAnsi="Times New Roman"/>
-          <w:sz w:val="20"/>
-          <w:szCs w:val="20"/>
-        </w:rPr>
-      </w:pPr>
-      <w:bookmarkStart w:id="20" w:name="_Toc523820126"/>
+      <w:bookmarkEnd w:id="24"/>
+    </w:p>
+    <w:p>
+      <w:pPr>
+        <w:pStyle w:val="NoSpacing"/>
+        <w:rPr>
+          <w:rFonts w:ascii="Times New Roman" w:hAnsi="Times New Roman"/>
+          <w:sz w:val="20"/>
+          <w:szCs w:val="20"/>
+        </w:rPr>
+      </w:pPr>
+      <w:bookmarkStart w:id="25" w:name="_Toc523820126"/>
       <w:r>
         <w:rPr>
           <w:rFonts w:ascii="Times New Roman" w:hAnsi="Times New Roman"/>
@@ -7341,7 +7382,7 @@
         </w:rPr>
         <w:t>sp_Select_Sources_For_Dashboard</w:t>
       </w:r>
-      <w:bookmarkEnd w:id="20"/>
+      <w:bookmarkEnd w:id="25"/>
     </w:p>
     <w:p>
       <w:pPr>
@@ -8305,288 +8346,280 @@
           <w:rFonts w:ascii="Times New Roman" w:hAnsi="Times New Roman"/>
           <w:sz w:val="20"/>
           <w:szCs w:val="20"/>
-          <w:rPrChange w:id="21" w:author="Palacherla, Susmitha C" w:date="2024-06-27T09:28:00Z">
+        </w:rPr>
+        <w:t>sp_SelectReviewFrom_Coaching_Log</w:t>
+      </w:r>
+      <w:r>
+        <w:rPr>
+          <w:rFonts w:ascii="Times New Roman" w:hAnsi="Times New Roman"/>
+          <w:sz w:val="20"/>
+          <w:szCs w:val="20"/>
+        </w:rPr>
+        <w:t xml:space="preserve"> </w:t>
+      </w:r>
+    </w:p>
+    <w:p>
+      <w:pPr>
+        <w:pStyle w:val="NoSpacing"/>
+        <w:rPr>
+          <w:rFonts w:ascii="Times New Roman" w:hAnsi="Times New Roman"/>
+          <w:sz w:val="20"/>
+          <w:szCs w:val="20"/>
+        </w:rPr>
+      </w:pPr>
+      <w:r>
+        <w:rPr>
+          <w:rFonts w:ascii="Times New Roman" w:hAnsi="Times New Roman"/>
+          <w:sz w:val="20"/>
+          <w:szCs w:val="20"/>
+        </w:rPr>
+        <w:t>sp_SelectReviewFrom_Coaching_Log_Reasons</w:t>
+      </w:r>
+    </w:p>
+    <w:p>
+      <w:pPr>
+        <w:pStyle w:val="NoSpacing"/>
+        <w:rPr>
+          <w:rFonts w:ascii="Times New Roman" w:hAnsi="Times New Roman"/>
+          <w:sz w:val="20"/>
+          <w:szCs w:val="20"/>
+        </w:rPr>
+      </w:pPr>
+      <w:r>
+        <w:rPr>
+          <w:rFonts w:ascii="Times New Roman" w:hAnsi="Times New Roman"/>
+          <w:sz w:val="20"/>
+          <w:szCs w:val="20"/>
+        </w:rPr>
+        <w:t>sp_SelectReviewFrom_Coaching_Log_Quality_Now</w:t>
+      </w:r>
+    </w:p>
+    <w:p>
+      <w:pPr>
+        <w:pStyle w:val="NoSpacing"/>
+        <w:rPr>
+          <w:rFonts w:ascii="Times New Roman" w:hAnsi="Times New Roman"/>
+          <w:sz w:val="20"/>
+          <w:szCs w:val="20"/>
+        </w:rPr>
+      </w:pPr>
+      <w:proofErr w:type="spellStart"/>
+      <w:r>
+        <w:rPr>
+          <w:rFonts w:ascii="Times New Roman" w:hAnsi="Times New Roman"/>
+          <w:sz w:val="20"/>
+          <w:szCs w:val="20"/>
+        </w:rPr>
+        <w:t>sp_Select_Additional_Calls_For_Quality_Now_Followup</w:t>
+      </w:r>
+      <w:proofErr w:type="spellEnd"/>
+    </w:p>
+    <w:p>
+      <w:pPr>
+        <w:pStyle w:val="NoSpacing"/>
+        <w:rPr>
+          <w:rFonts w:ascii="Times New Roman" w:hAnsi="Times New Roman"/>
+          <w:sz w:val="20"/>
+          <w:szCs w:val="20"/>
+        </w:rPr>
+      </w:pPr>
+      <w:r>
+        <w:rPr>
+          <w:rFonts w:ascii="Times New Roman" w:hAnsi="Times New Roman"/>
+          <w:sz w:val="20"/>
+          <w:szCs w:val="20"/>
+        </w:rPr>
+        <w:t>sp_SelectReviewFrom_Warning_Log</w:t>
+      </w:r>
+    </w:p>
+    <w:p>
+      <w:pPr>
+        <w:pStyle w:val="NoSpacing"/>
+        <w:rPr>
+          <w:rFonts w:ascii="Times New Roman" w:hAnsi="Times New Roman"/>
+          <w:sz w:val="20"/>
+          <w:szCs w:val="20"/>
+        </w:rPr>
+      </w:pPr>
+      <w:r>
+        <w:rPr>
+          <w:rFonts w:ascii="Times New Roman" w:hAnsi="Times New Roman"/>
+          <w:sz w:val="20"/>
+          <w:szCs w:val="20"/>
+        </w:rPr>
+        <w:t>sp_SelectReviewFrom_Warning_Log_Reasons</w:t>
+      </w:r>
+    </w:p>
+    <w:p>
+      <w:pPr>
+        <w:pStyle w:val="NoSpacing"/>
+        <w:rPr>
+          <w:rFonts w:ascii="Times New Roman" w:hAnsi="Times New Roman"/>
+          <w:sz w:val="20"/>
+          <w:szCs w:val="20"/>
+        </w:rPr>
+      </w:pPr>
+      <w:r>
+        <w:rPr>
+          <w:rFonts w:ascii="Times New Roman" w:hAnsi="Times New Roman"/>
+          <w:sz w:val="20"/>
+          <w:szCs w:val="20"/>
+        </w:rPr>
+        <w:tab/>
+      </w:r>
+    </w:p>
+    <w:p>
+      <w:pPr>
+        <w:pStyle w:val="NoSpacing"/>
+        <w:rPr>
+          <w:rFonts w:ascii="Times New Roman" w:hAnsi="Times New Roman"/>
+          <w:sz w:val="20"/>
+          <w:szCs w:val="20"/>
+        </w:rPr>
+      </w:pPr>
+      <w:r>
+        <w:rPr>
+          <w:rFonts w:ascii="Times New Roman" w:hAnsi="Times New Roman"/>
+          <w:sz w:val="20"/>
+          <w:szCs w:val="20"/>
+        </w:rPr>
+        <w:t>sp_Update_Review_Coaching_Log_Employee_Acknowledge</w:t>
+      </w:r>
+    </w:p>
+    <w:p>
+      <w:pPr>
+        <w:pStyle w:val="NoSpacing"/>
+        <w:rPr>
+          <w:rFonts w:ascii="Times New Roman" w:hAnsi="Times New Roman"/>
+          <w:sz w:val="20"/>
+          <w:szCs w:val="20"/>
+        </w:rPr>
+      </w:pPr>
+      <w:r>
+        <w:rPr>
+          <w:rFonts w:ascii="Times New Roman" w:hAnsi="Times New Roman"/>
+          <w:sz w:val="20"/>
+          <w:szCs w:val="20"/>
+        </w:rPr>
+        <w:t>sp_Update_Review_Coaching_Log_Employee_Pending</w:t>
+      </w:r>
+    </w:p>
+    <w:p>
+      <w:pPr>
+        <w:pStyle w:val="NoSpacing"/>
+        <w:rPr>
+          <w:rFonts w:ascii="Times New Roman" w:hAnsi="Times New Roman"/>
+          <w:sz w:val="20"/>
+          <w:szCs w:val="20"/>
+        </w:rPr>
+      </w:pPr>
+      <w:r>
+        <w:rPr>
+          <w:rFonts w:ascii="Times New Roman" w:hAnsi="Times New Roman"/>
+          <w:sz w:val="20"/>
+          <w:szCs w:val="20"/>
+        </w:rPr>
+        <w:t>sp_Update_Review_Coaching_Log_Employee_Pending_Followup</w:t>
+      </w:r>
+    </w:p>
+    <w:p>
+      <w:pPr>
+        <w:pStyle w:val="NoSpacing"/>
+        <w:rPr>
+          <w:rFonts w:ascii="Times New Roman" w:hAnsi="Times New Roman"/>
+          <w:sz w:val="20"/>
+          <w:szCs w:val="20"/>
+        </w:rPr>
+      </w:pPr>
+      <w:r>
+        <w:rPr>
+          <w:rFonts w:ascii="Times New Roman" w:hAnsi="Times New Roman"/>
+          <w:sz w:val="20"/>
+          <w:szCs w:val="20"/>
+        </w:rPr>
+        <w:lastRenderedPageBreak/>
+        <w:t>sp_Update_Review_Coaching_Log_Manager_Pending_CSE</w:t>
+      </w:r>
+    </w:p>
+    <w:p>
+      <w:pPr>
+        <w:pStyle w:val="NoSpacing"/>
+        <w:rPr>
+          <w:rFonts w:ascii="Times New Roman" w:hAnsi="Times New Roman"/>
+          <w:sz w:val="20"/>
+          <w:szCs w:val="20"/>
+        </w:rPr>
+      </w:pPr>
+      <w:r>
+        <w:rPr>
+          <w:rFonts w:ascii="Times New Roman" w:hAnsi="Times New Roman"/>
+          <w:sz w:val="20"/>
+          <w:szCs w:val="20"/>
+        </w:rPr>
+        <w:t>sp_Update_Review_Coaching_Log_Manager_Pending_Reasearch</w:t>
+      </w:r>
+    </w:p>
+    <w:p>
+      <w:pPr>
+        <w:pStyle w:val="NoSpacing"/>
+        <w:rPr>
+          <w:rFonts w:ascii="Times New Roman" w:hAnsi="Times New Roman"/>
+          <w:sz w:val="20"/>
+          <w:szCs w:val="20"/>
+        </w:rPr>
+      </w:pPr>
+      <w:proofErr w:type="spellStart"/>
+      <w:r>
+        <w:rPr>
+          <w:rFonts w:ascii="Times New Roman" w:hAnsi="Times New Roman"/>
+          <w:sz w:val="20"/>
+          <w:szCs w:val="20"/>
+        </w:rPr>
+        <w:t>sp_Update_Review_Coaching_Log_Quality_Now_Summary</w:t>
+      </w:r>
+      <w:proofErr w:type="spellEnd"/>
+    </w:p>
+    <w:p>
+      <w:pPr>
+        <w:pStyle w:val="NoSpacing"/>
+        <w:rPr>
+          <w:rFonts w:ascii="Times New Roman" w:hAnsi="Times New Roman"/>
+          <w:sz w:val="20"/>
+          <w:szCs w:val="20"/>
+        </w:rPr>
+      </w:pPr>
+      <w:r>
+        <w:rPr>
+          <w:rFonts w:ascii="Times New Roman" w:hAnsi="Times New Roman"/>
+          <w:sz w:val="20"/>
+          <w:szCs w:val="20"/>
+        </w:rPr>
+        <w:t>sp_Update_Review_Coaching_Log_Supervisor_Acknowledge</w:t>
+      </w:r>
+    </w:p>
+    <w:p>
+      <w:pPr>
+        <w:pStyle w:val="NoSpacing"/>
+        <w:rPr>
+          <w:rFonts w:ascii="Times New Roman" w:hAnsi="Times New Roman"/>
+          <w:sz w:val="20"/>
+          <w:szCs w:val="20"/>
+        </w:rPr>
+      </w:pPr>
+      <w:r>
+        <w:rPr>
+          <w:rFonts w:ascii="Times New Roman" w:hAnsi="Times New Roman"/>
+          <w:sz w:val="20"/>
+          <w:szCs w:val="20"/>
+          <w:highlight w:val="green"/>
+          <w:rPrChange w:id="26" w:author="Palacherla, Susmitha C" w:date="2024-07-11T13:31:00Z">
             <w:rPr>
               <w:rFonts w:ascii="Times New Roman" w:hAnsi="Times New Roman"/>
               <w:sz w:val="20"/>
               <w:szCs w:val="20"/>
-              <w:highlight w:val="green"/>
             </w:rPr>
           </w:rPrChange>
         </w:rPr>
-        <w:t>sp_SelectReviewFrom_Coaching_Log</w:t>
-      </w:r>
-      <w:r>
-        <w:rPr>
-          <w:rFonts w:ascii="Times New Roman" w:hAnsi="Times New Roman"/>
-          <w:sz w:val="20"/>
-          <w:szCs w:val="20"/>
-        </w:rPr>
-        <w:t xml:space="preserve"> </w:t>
-      </w:r>
-    </w:p>
-    <w:p>
-      <w:pPr>
-        <w:pStyle w:val="NoSpacing"/>
-        <w:rPr>
-          <w:rFonts w:ascii="Times New Roman" w:hAnsi="Times New Roman"/>
-          <w:sz w:val="20"/>
-          <w:szCs w:val="20"/>
-        </w:rPr>
-      </w:pPr>
-      <w:r>
-        <w:rPr>
-          <w:rFonts w:ascii="Times New Roman" w:hAnsi="Times New Roman"/>
-          <w:sz w:val="20"/>
-          <w:szCs w:val="20"/>
-        </w:rPr>
-        <w:t>sp_SelectReviewFrom_Coaching_Log_Reasons</w:t>
-      </w:r>
-    </w:p>
-    <w:p>
-      <w:pPr>
-        <w:pStyle w:val="NoSpacing"/>
-        <w:rPr>
-          <w:rFonts w:ascii="Times New Roman" w:hAnsi="Times New Roman"/>
-          <w:sz w:val="20"/>
-          <w:szCs w:val="20"/>
-        </w:rPr>
-      </w:pPr>
-      <w:r>
-        <w:rPr>
-          <w:rFonts w:ascii="Times New Roman" w:hAnsi="Times New Roman"/>
-          <w:sz w:val="20"/>
-          <w:szCs w:val="20"/>
-        </w:rPr>
-        <w:t>sp_SelectReviewFrom_Coaching_Log_Quality_Now</w:t>
-      </w:r>
-    </w:p>
-    <w:p>
-      <w:pPr>
-        <w:pStyle w:val="NoSpacing"/>
-        <w:rPr>
-          <w:rFonts w:ascii="Times New Roman" w:hAnsi="Times New Roman"/>
-          <w:sz w:val="20"/>
-          <w:szCs w:val="20"/>
-        </w:rPr>
-      </w:pPr>
-      <w:proofErr w:type="spellStart"/>
-      <w:r>
-        <w:rPr>
-          <w:rFonts w:ascii="Times New Roman" w:hAnsi="Times New Roman"/>
-          <w:sz w:val="20"/>
-          <w:szCs w:val="20"/>
-        </w:rPr>
-        <w:t>sp_Select_Additional_Calls_For_Quality_Now_Followup</w:t>
-      </w:r>
-      <w:proofErr w:type="spellEnd"/>
-    </w:p>
-    <w:p>
-      <w:pPr>
-        <w:pStyle w:val="NoSpacing"/>
-        <w:rPr>
-          <w:rFonts w:ascii="Times New Roman" w:hAnsi="Times New Roman"/>
-          <w:sz w:val="20"/>
-          <w:szCs w:val="20"/>
-        </w:rPr>
-      </w:pPr>
-      <w:r>
-        <w:rPr>
-          <w:rFonts w:ascii="Times New Roman" w:hAnsi="Times New Roman"/>
-          <w:sz w:val="20"/>
-          <w:szCs w:val="20"/>
-        </w:rPr>
-        <w:t>sp_SelectReviewFrom_Warning_Log</w:t>
-      </w:r>
-    </w:p>
-    <w:p>
-      <w:pPr>
-        <w:pStyle w:val="NoSpacing"/>
-        <w:rPr>
-          <w:rFonts w:ascii="Times New Roman" w:hAnsi="Times New Roman"/>
-          <w:sz w:val="20"/>
-          <w:szCs w:val="20"/>
-        </w:rPr>
-      </w:pPr>
-      <w:r>
-        <w:rPr>
-          <w:rFonts w:ascii="Times New Roman" w:hAnsi="Times New Roman"/>
-          <w:sz w:val="20"/>
-          <w:szCs w:val="20"/>
-        </w:rPr>
-        <w:t>sp_SelectReviewFrom_Warning_Log_Reasons</w:t>
-      </w:r>
-    </w:p>
-    <w:p>
-      <w:pPr>
-        <w:pStyle w:val="NoSpacing"/>
-        <w:rPr>
-          <w:rFonts w:ascii="Times New Roman" w:hAnsi="Times New Roman"/>
-          <w:sz w:val="20"/>
-          <w:szCs w:val="20"/>
-        </w:rPr>
-      </w:pPr>
-      <w:r>
-        <w:rPr>
-          <w:rFonts w:ascii="Times New Roman" w:hAnsi="Times New Roman"/>
-          <w:sz w:val="20"/>
-          <w:szCs w:val="20"/>
-        </w:rPr>
-        <w:tab/>
-      </w:r>
-    </w:p>
-    <w:p>
-      <w:pPr>
-        <w:pStyle w:val="NoSpacing"/>
-        <w:rPr>
-          <w:rFonts w:ascii="Times New Roman" w:hAnsi="Times New Roman"/>
-          <w:sz w:val="20"/>
-          <w:szCs w:val="20"/>
-        </w:rPr>
-      </w:pPr>
-      <w:r>
-        <w:rPr>
-          <w:rFonts w:ascii="Times New Roman" w:hAnsi="Times New Roman"/>
-          <w:sz w:val="20"/>
-          <w:szCs w:val="20"/>
-        </w:rPr>
-        <w:t>sp_Update_Review_Coaching_Log_Employee_Acknowledge</w:t>
-      </w:r>
-    </w:p>
-    <w:p>
-      <w:pPr>
-        <w:pStyle w:val="NoSpacing"/>
-        <w:rPr>
-          <w:rFonts w:ascii="Times New Roman" w:hAnsi="Times New Roman"/>
-          <w:sz w:val="20"/>
-          <w:szCs w:val="20"/>
-        </w:rPr>
-      </w:pPr>
-      <w:r>
-        <w:rPr>
-          <w:rFonts w:ascii="Times New Roman" w:hAnsi="Times New Roman"/>
-          <w:sz w:val="20"/>
-          <w:szCs w:val="20"/>
-        </w:rPr>
-        <w:t>sp_Update_Review_Coaching_Log_Employee_Pending</w:t>
-      </w:r>
-    </w:p>
-    <w:p>
-      <w:pPr>
-        <w:pStyle w:val="NoSpacing"/>
-        <w:rPr>
-          <w:rFonts w:ascii="Times New Roman" w:hAnsi="Times New Roman"/>
-          <w:sz w:val="20"/>
-          <w:szCs w:val="20"/>
-        </w:rPr>
-      </w:pPr>
-      <w:r>
-        <w:rPr>
-          <w:rFonts w:ascii="Times New Roman" w:hAnsi="Times New Roman"/>
-          <w:sz w:val="20"/>
-          <w:szCs w:val="20"/>
-        </w:rPr>
-        <w:t>sp_Update_Review_Coaching_Log_Employee_Pending_Followup</w:t>
-      </w:r>
-    </w:p>
-    <w:p>
-      <w:pPr>
-        <w:pStyle w:val="NoSpacing"/>
-        <w:rPr>
-          <w:rFonts w:ascii="Times New Roman" w:hAnsi="Times New Roman"/>
-          <w:sz w:val="20"/>
-          <w:szCs w:val="20"/>
-        </w:rPr>
-      </w:pPr>
-      <w:r>
-        <w:rPr>
-          <w:rFonts w:ascii="Times New Roman" w:hAnsi="Times New Roman"/>
-          <w:sz w:val="20"/>
-          <w:szCs w:val="20"/>
-        </w:rPr>
-        <w:lastRenderedPageBreak/>
-        <w:t>sp_Update_Review_Coaching_Log_Manager_Pending_CSE</w:t>
-      </w:r>
-    </w:p>
-    <w:p>
-      <w:pPr>
-        <w:pStyle w:val="NoSpacing"/>
-        <w:rPr>
-          <w:rFonts w:ascii="Times New Roman" w:hAnsi="Times New Roman"/>
-          <w:sz w:val="20"/>
-          <w:szCs w:val="20"/>
-        </w:rPr>
-      </w:pPr>
-      <w:r>
-        <w:rPr>
-          <w:rFonts w:ascii="Times New Roman" w:hAnsi="Times New Roman"/>
-          <w:sz w:val="20"/>
-          <w:szCs w:val="20"/>
-        </w:rPr>
-        <w:t>sp_Update_Review_Coaching_Log_Manager_Pending_Reasearch</w:t>
-      </w:r>
-    </w:p>
-    <w:p>
-      <w:pPr>
-        <w:pStyle w:val="NoSpacing"/>
-        <w:rPr>
-          <w:rFonts w:ascii="Times New Roman" w:hAnsi="Times New Roman"/>
-          <w:sz w:val="20"/>
-          <w:szCs w:val="20"/>
-        </w:rPr>
-      </w:pPr>
-      <w:proofErr w:type="spellStart"/>
-      <w:r>
-        <w:rPr>
-          <w:rFonts w:ascii="Times New Roman" w:hAnsi="Times New Roman"/>
-          <w:sz w:val="20"/>
-          <w:szCs w:val="20"/>
-        </w:rPr>
-        <w:t>sp_Update_Review_Coaching_Log_Quality_Now_Summary</w:t>
-      </w:r>
-      <w:proofErr w:type="spellEnd"/>
-    </w:p>
-    <w:p>
-      <w:pPr>
-        <w:pStyle w:val="NoSpacing"/>
-        <w:rPr>
-          <w:rFonts w:ascii="Times New Roman" w:hAnsi="Times New Roman"/>
-          <w:sz w:val="20"/>
-          <w:szCs w:val="20"/>
-        </w:rPr>
-      </w:pPr>
-      <w:r>
-        <w:rPr>
-          <w:rFonts w:ascii="Times New Roman" w:hAnsi="Times New Roman"/>
-          <w:sz w:val="20"/>
-          <w:szCs w:val="20"/>
-        </w:rPr>
-        <w:t>sp_Update_Review_Coaching_Log_Supervisor_Acknowledge</w:t>
-      </w:r>
-    </w:p>
-    <w:p>
-      <w:pPr>
-        <w:pStyle w:val="NoSpacing"/>
-        <w:rPr>
-          <w:rFonts w:ascii="Times New Roman" w:hAnsi="Times New Roman"/>
-          <w:sz w:val="20"/>
-          <w:szCs w:val="20"/>
-        </w:rPr>
-      </w:pPr>
-      <w:r>
-        <w:rPr>
-          <w:rFonts w:ascii="Times New Roman" w:hAnsi="Times New Roman"/>
-          <w:sz w:val="20"/>
-          <w:szCs w:val="20"/>
-          <w:rPrChange w:id="22" w:author="Palacherla, Susmitha C" w:date="2024-06-27T09:28:00Z">
-            <w:rPr>
-              <w:rFonts w:ascii="Times New Roman" w:hAnsi="Times New Roman"/>
-              <w:sz w:val="20"/>
-              <w:szCs w:val="20"/>
-              <w:highlight w:val="green"/>
-            </w:rPr>
-          </w:rPrChange>
-        </w:rPr>
         <w:t>sp_Update_Review_Coaching_Log_Supervisor_Pending</w:t>
       </w:r>
     </w:p>
@@ -9753,14 +9786,6 @@
           <w:rFonts w:ascii="Times New Roman" w:hAnsi="Times New Roman"/>
           <w:sz w:val="20"/>
           <w:szCs w:val="20"/>
-          <w:rPrChange w:id="23" w:author="Palacherla, Susmitha C" w:date="2024-06-27T09:27:00Z">
-            <w:rPr>
-              <w:rFonts w:ascii="Times New Roman" w:hAnsi="Times New Roman"/>
-              <w:sz w:val="20"/>
-              <w:szCs w:val="20"/>
-              <w:highlight w:val="green"/>
-            </w:rPr>
-          </w:rPrChange>
         </w:rPr>
         <w:t>sp_InsertInto_Coaching_Log_Generic</w:t>
       </w:r>
@@ -9805,14 +9830,6 @@
           <w:rFonts w:ascii="Times New Roman" w:hAnsi="Times New Roman"/>
           <w:sz w:val="20"/>
           <w:szCs w:val="20"/>
-          <w:rPrChange w:id="24" w:author="Palacherla, Susmitha C" w:date="2024-06-27T09:27:00Z">
-            <w:rPr>
-              <w:rFonts w:ascii="Times New Roman" w:hAnsi="Times New Roman"/>
-              <w:sz w:val="20"/>
-              <w:szCs w:val="20"/>
-              <w:highlight w:val="green"/>
-            </w:rPr>
-          </w:rPrChange>
         </w:rPr>
         <w:t>sp_U</w:t>
       </w:r>
@@ -9821,14 +9838,6 @@
           <w:rFonts w:ascii="Times New Roman" w:hAnsi="Times New Roman"/>
           <w:sz w:val="20"/>
           <w:szCs w:val="20"/>
-          <w:rPrChange w:id="25" w:author="Palacherla, Susmitha C" w:date="2024-06-27T09:27:00Z">
-            <w:rPr>
-              <w:rFonts w:ascii="Times New Roman" w:hAnsi="Times New Roman"/>
-              <w:sz w:val="20"/>
-              <w:szCs w:val="20"/>
-              <w:highlight w:val="green"/>
-            </w:rPr>
-          </w:rPrChange>
         </w:rPr>
         <w:t>pdate_Generic_Coaching_Stage</w:t>
       </w:r>
@@ -12153,30 +12162,8 @@
           <w:sz w:val="20"/>
           <w:szCs w:val="20"/>
           <w:highlight w:val="lightGray"/>
-          <w:rPrChange w:id="26" w:author="Palacherla, Susmitha C" w:date="2024-06-27T09:26:00Z">
-            <w:rPr>
-              <w:rFonts w:ascii="Times New Roman" w:hAnsi="Times New Roman"/>
-              <w:b/>
-              <w:sz w:val="20"/>
-              <w:szCs w:val="20"/>
-              <w:highlight w:val="yellow"/>
-            </w:rPr>
-          </w:rPrChange>
-        </w:rPr>
-      </w:pPr>
-      <w:ins w:id="27" w:author="Palacherla, Susmitha C" w:date="2024-06-27T09:26:00Z">
-        <w:r>
-          <w:rPr>
-            <w:rFonts w:ascii="Times New Roman" w:hAnsi="Times New Roman"/>
-            <w:b/>
-            <w:color w:val="FF0000"/>
-            <w:sz w:val="20"/>
-            <w:szCs w:val="20"/>
-            <w:highlight w:val="lightGray"/>
-          </w:rPr>
-          <w:t xml:space="preserve">No </w:t>
-        </w:r>
-      </w:ins>
+        </w:rPr>
+      </w:pPr>
       <w:r>
         <w:rPr>
           <w:rFonts w:ascii="Times New Roman" w:hAnsi="Times New Roman"/>
@@ -12185,17 +12172,8 @@
           <w:sz w:val="20"/>
           <w:szCs w:val="20"/>
           <w:highlight w:val="lightGray"/>
-          <w:rPrChange w:id="28" w:author="Palacherla, Susmitha C" w:date="2024-06-27T09:26:00Z">
-            <w:rPr>
-              <w:rFonts w:ascii="Times New Roman" w:hAnsi="Times New Roman"/>
-              <w:b/>
-              <w:sz w:val="20"/>
-              <w:szCs w:val="20"/>
-              <w:highlight w:val="yellow"/>
-            </w:rPr>
-          </w:rPrChange>
-        </w:rPr>
-        <w:t>F</w:t>
+        </w:rPr>
+        <w:t xml:space="preserve">No </w:t>
       </w:r>
       <w:r>
         <w:rPr>
@@ -12205,19 +12183,9 @@
           <w:sz w:val="20"/>
           <w:szCs w:val="20"/>
           <w:highlight w:val="lightGray"/>
-          <w:rPrChange w:id="29" w:author="Palacherla, Susmitha C" w:date="2024-06-27T09:26:00Z">
-            <w:rPr>
-              <w:rFonts w:ascii="Times New Roman" w:hAnsi="Times New Roman"/>
-              <w:b/>
-              <w:sz w:val="20"/>
-              <w:szCs w:val="20"/>
-              <w:highlight w:val="yellow"/>
-            </w:rPr>
-          </w:rPrChange>
-        </w:rPr>
-        <w:t xml:space="preserve">unctions affected in this </w:t>
-      </w:r>
-      <w:proofErr w:type="gramStart"/>
+        </w:rPr>
+        <w:t>F</w:t>
+      </w:r>
       <w:r>
         <w:rPr>
           <w:rFonts w:ascii="Times New Roman" w:hAnsi="Times New Roman"/>
@@ -12226,15 +12194,18 @@
           <w:sz w:val="20"/>
           <w:szCs w:val="20"/>
           <w:highlight w:val="lightGray"/>
-          <w:rPrChange w:id="30" w:author="Palacherla, Susmitha C" w:date="2024-06-27T09:26:00Z">
-            <w:rPr>
-              <w:rFonts w:ascii="Times New Roman" w:hAnsi="Times New Roman"/>
-              <w:b/>
-              <w:sz w:val="20"/>
-              <w:szCs w:val="20"/>
-              <w:highlight w:val="yellow"/>
-            </w:rPr>
-          </w:rPrChange>
+        </w:rPr>
+        <w:t xml:space="preserve">unctions affected in this </w:t>
+      </w:r>
+      <w:proofErr w:type="gramStart"/>
+      <w:r>
+        <w:rPr>
+          <w:rFonts w:ascii="Times New Roman" w:hAnsi="Times New Roman"/>
+          <w:b/>
+          <w:color w:val="FF0000"/>
+          <w:sz w:val="20"/>
+          <w:szCs w:val="20"/>
+          <w:highlight w:val="lightGray"/>
         </w:rPr>
         <w:t>release</w:t>
       </w:r>
@@ -12583,14 +12554,6 @@
           <w:rFonts w:ascii="Times New Roman" w:hAnsi="Times New Roman"/>
           <w:sz w:val="20"/>
           <w:szCs w:val="20"/>
-          <w:rPrChange w:id="31" w:author="Palacherla, Susmitha C" w:date="2024-06-27T09:26:00Z">
-            <w:rPr>
-              <w:rFonts w:ascii="Times New Roman" w:hAnsi="Times New Roman"/>
-              <w:sz w:val="20"/>
-              <w:szCs w:val="20"/>
-              <w:highlight w:val="green"/>
-            </w:rPr>
-          </w:rPrChange>
         </w:rPr>
         <w:t>fn_intSubCoachReasonIDFromRptCode.sql</w:t>
       </w:r>
@@ -13788,18 +13751,31 @@
         <w:rPr>
           <w:rFonts w:ascii="Times New Roman" w:hAnsi="Times New Roman"/>
           <w:b/>
-          <w:sz w:val="20"/>
-          <w:szCs w:val="20"/>
-          <w:highlight w:val="yellow"/>
+          <w:color w:val="FF0000"/>
+          <w:sz w:val="20"/>
+          <w:szCs w:val="20"/>
+          <w:highlight w:val="darkGray"/>
         </w:rPr>
       </w:pPr>
       <w:r>
         <w:rPr>
           <w:rFonts w:ascii="Times New Roman" w:hAnsi="Times New Roman"/>
           <w:b/>
-          <w:sz w:val="20"/>
-          <w:szCs w:val="20"/>
-          <w:highlight w:val="yellow"/>
+          <w:color w:val="FF0000"/>
+          <w:sz w:val="20"/>
+          <w:szCs w:val="20"/>
+          <w:highlight w:val="darkGray"/>
+        </w:rPr>
+        <w:t xml:space="preserve">No </w:t>
+      </w:r>
+      <w:r>
+        <w:rPr>
+          <w:rFonts w:ascii="Times New Roman" w:hAnsi="Times New Roman"/>
+          <w:b/>
+          <w:color w:val="FF0000"/>
+          <w:sz w:val="20"/>
+          <w:szCs w:val="20"/>
+          <w:highlight w:val="darkGray"/>
         </w:rPr>
         <w:t>Run Once in this Release.</w:t>
       </w:r>
@@ -13808,63 +13784,6 @@
       <w:pPr>
         <w:pStyle w:val="NoSpacing"/>
         <w:rPr>
-          <w:del w:id="32" w:author="Palacherla, Susmitha C" w:date="2024-06-27T09:27:00Z"/>
-          <w:rFonts w:ascii="Times New Roman" w:hAnsi="Times New Roman"/>
-          <w:b/>
-          <w:sz w:val="20"/>
-          <w:szCs w:val="20"/>
-        </w:rPr>
-      </w:pPr>
-      <w:ins w:id="33" w:author="Palacherla, Susmitha C" w:date="2024-06-27T09:31:00Z">
-        <w:r>
-          <w:rPr>
-            <w:rFonts w:ascii="Times New Roman" w:hAnsi="Times New Roman"/>
-            <w:b/>
-            <w:sz w:val="20"/>
-            <w:szCs w:val="20"/>
-            <w:highlight w:val="green"/>
-            <w:rPrChange w:id="34" w:author="Palacherla, Susmitha C" w:date="2024-06-27T09:31:00Z">
-              <w:rPr>
-                <w:rFonts w:ascii="Times New Roman" w:hAnsi="Times New Roman"/>
-                <w:b/>
-                <w:sz w:val="20"/>
-                <w:szCs w:val="20"/>
-              </w:rPr>
-            </w:rPrChange>
-          </w:rPr>
-          <w:t>CCO_eCoaching_Log_DB_RunOnce_TFS_28474_ASR_DimTables_Update.txt</w:t>
-        </w:r>
-      </w:ins>
-      <w:del w:id="35" w:author="Palacherla, Susmitha C" w:date="2024-06-27T09:27:00Z">
-        <w:r>
-          <w:rPr>
-            <w:rFonts w:ascii="Times New Roman" w:hAnsi="Times New Roman"/>
-            <w:b/>
-            <w:sz w:val="20"/>
-            <w:szCs w:val="20"/>
-            <w:highlight w:val="green"/>
-          </w:rPr>
-          <w:delText>CCO_eCoaching_Log_DB_RunOnce_TFS_28262_CPATH_Feed.txt</w:delText>
-        </w:r>
-      </w:del>
-    </w:p>
-    <w:p>
-      <w:pPr>
-        <w:pStyle w:val="NoSpacing"/>
-        <w:rPr>
-          <w:ins w:id="36" w:author="Palacherla, Susmitha C" w:date="2024-06-27T09:27:00Z"/>
-          <w:rFonts w:ascii="Times New Roman" w:hAnsi="Times New Roman"/>
-          <w:b/>
-          <w:sz w:val="20"/>
-          <w:szCs w:val="20"/>
-        </w:rPr>
-      </w:pPr>
-    </w:p>
-    <w:p>
-      <w:pPr>
-        <w:pStyle w:val="NoSpacing"/>
-        <w:rPr>
-          <w:ins w:id="37" w:author="Palacherla, Susmitha C" w:date="2024-06-27T09:27:00Z"/>
           <w:rFonts w:ascii="Times New Roman" w:hAnsi="Times New Roman"/>
           <w:b/>
           <w:sz w:val="20"/>
@@ -14641,7 +14560,7 @@
                 <w:szCs w:val="20"/>
               </w:rPr>
             </w:pPr>
-            <w:bookmarkStart w:id="38" w:name="_Toc464114598"/>
+            <w:bookmarkStart w:id="27" w:name="_Toc464114598"/>
             <w:r>
               <w:rPr>
                 <w:rFonts w:ascii="Times New Roman" w:hAnsi="Times New Roman"/>
@@ -14650,7 +14569,7 @@
               </w:rPr>
               <w:t>CoachingETSLoad</w:t>
             </w:r>
-            <w:bookmarkEnd w:id="38"/>
+            <w:bookmarkEnd w:id="27"/>
           </w:p>
         </w:tc>
         <w:tc>
@@ -14896,7 +14815,7 @@
                 <w:szCs w:val="20"/>
               </w:rPr>
             </w:pPr>
-            <w:bookmarkStart w:id="39" w:name="_Toc464114599"/>
+            <w:bookmarkStart w:id="28" w:name="_Toc464114599"/>
             <w:r>
               <w:rPr>
                 <w:rFonts w:ascii="Times New Roman" w:hAnsi="Times New Roman"/>
@@ -14905,7 +14824,7 @@
               </w:rPr>
               <w:t>CoachingGenericLoad</w:t>
             </w:r>
-            <w:bookmarkEnd w:id="39"/>
+            <w:bookmarkEnd w:id="28"/>
           </w:p>
           <w:p>
             <w:pPr>
@@ -14937,7 +14856,6 @@
                 <w:sz w:val="20"/>
                 <w:szCs w:val="20"/>
               </w:rPr>
-              <w:lastRenderedPageBreak/>
               <w:t>Type: SQL Server Integration Services Package</w:t>
             </w:r>
           </w:p>
@@ -14956,7 +14874,6 @@
                 <w:sz w:val="20"/>
                 <w:szCs w:val="20"/>
               </w:rPr>
-              <w:lastRenderedPageBreak/>
               <w:t xml:space="preserve">Run As: </w:t>
             </w:r>
             <w:proofErr w:type="spellStart"/>
@@ -14985,6 +14902,7 @@
                 <w:sz w:val="20"/>
                 <w:szCs w:val="20"/>
               </w:rPr>
+              <w:lastRenderedPageBreak/>
               <w:t>Source: File System</w:t>
             </w:r>
           </w:p>
@@ -15163,7 +15081,7 @@
                 <w:szCs w:val="20"/>
               </w:rPr>
             </w:pPr>
-            <w:bookmarkStart w:id="40" w:name="_Toc464114600"/>
+            <w:bookmarkStart w:id="29" w:name="_Toc464114600"/>
             <w:r>
               <w:rPr>
                 <w:rFonts w:ascii="Times New Roman" w:hAnsi="Times New Roman"/>
@@ -15172,7 +15090,7 @@
               </w:rPr>
               <w:t>CoachingHierarchyLoad</w:t>
             </w:r>
-            <w:bookmarkEnd w:id="40"/>
+            <w:bookmarkEnd w:id="29"/>
           </w:p>
           <w:p>
             <w:pPr>
@@ -15400,7 +15318,7 @@
                 <w:szCs w:val="20"/>
               </w:rPr>
             </w:pPr>
-            <w:bookmarkStart w:id="41" w:name="_Toc464114601"/>
+            <w:bookmarkStart w:id="30" w:name="_Toc464114601"/>
             <w:proofErr w:type="spellStart"/>
             <w:r>
               <w:rPr>
@@ -15410,7 +15328,7 @@
               </w:rPr>
               <w:t>CoachingKillNotifications</w:t>
             </w:r>
-            <w:bookmarkEnd w:id="41"/>
+            <w:bookmarkEnd w:id="30"/>
             <w:proofErr w:type="spellEnd"/>
           </w:p>
           <w:p>
@@ -15694,7 +15612,7 @@
                 <w:szCs w:val="20"/>
               </w:rPr>
             </w:pPr>
-            <w:bookmarkStart w:id="42" w:name="_Toc464114602"/>
+            <w:bookmarkStart w:id="31" w:name="_Toc464114602"/>
             <w:proofErr w:type="spellStart"/>
             <w:r>
               <w:rPr>
@@ -15704,7 +15622,7 @@
               </w:rPr>
               <w:t>CoachingNotifications</w:t>
             </w:r>
-            <w:bookmarkEnd w:id="42"/>
+            <w:bookmarkEnd w:id="31"/>
             <w:proofErr w:type="spellEnd"/>
           </w:p>
           <w:p>
@@ -15922,7 +15840,7 @@
                 <w:szCs w:val="20"/>
               </w:rPr>
             </w:pPr>
-            <w:bookmarkStart w:id="43" w:name="_Toc464114603"/>
+            <w:bookmarkStart w:id="32" w:name="_Toc464114603"/>
             <w:r>
               <w:rPr>
                 <w:rFonts w:ascii="Times New Roman" w:hAnsi="Times New Roman"/>
@@ -15931,7 +15849,7 @@
               </w:rPr>
               <w:t>CoachingOutlierLoad</w:t>
             </w:r>
-            <w:bookmarkEnd w:id="43"/>
+            <w:bookmarkEnd w:id="32"/>
           </w:p>
           <w:p>
             <w:pPr>
@@ -16177,7 +16095,7 @@
                 <w:szCs w:val="20"/>
               </w:rPr>
             </w:pPr>
-            <w:bookmarkStart w:id="44" w:name="_Toc464114604"/>
+            <w:bookmarkStart w:id="33" w:name="_Toc464114604"/>
             <w:r>
               <w:rPr>
                 <w:rFonts w:ascii="Times New Roman" w:hAnsi="Times New Roman"/>
@@ -16186,7 +16104,7 @@
               </w:rPr>
               <w:t>CoachingQualityLoad</w:t>
             </w:r>
-            <w:bookmarkEnd w:id="44"/>
+            <w:bookmarkEnd w:id="33"/>
           </w:p>
           <w:p>
             <w:pPr>
@@ -16432,7 +16350,7 @@
                 <w:szCs w:val="20"/>
               </w:rPr>
             </w:pPr>
-            <w:bookmarkStart w:id="45" w:name="_Toc464114605"/>
+            <w:bookmarkStart w:id="34" w:name="_Toc464114605"/>
             <w:r>
               <w:rPr>
                 <w:rFonts w:ascii="Times New Roman" w:hAnsi="Times New Roman"/>
@@ -16441,7 +16359,7 @@
               </w:rPr>
               <w:t>CoachingQualityOtherLoad</w:t>
             </w:r>
-            <w:bookmarkEnd w:id="45"/>
+            <w:bookmarkEnd w:id="34"/>
           </w:p>
           <w:p>
             <w:pPr>
@@ -16687,7 +16605,7 @@
                 <w:szCs w:val="20"/>
               </w:rPr>
             </w:pPr>
-            <w:bookmarkStart w:id="46" w:name="_Toc464114606"/>
+            <w:bookmarkStart w:id="35" w:name="_Toc464114606"/>
             <w:proofErr w:type="spellStart"/>
             <w:r>
               <w:rPr>
@@ -16695,9 +16613,10 @@
                 <w:sz w:val="20"/>
                 <w:szCs w:val="20"/>
               </w:rPr>
+              <w:lastRenderedPageBreak/>
               <w:t>CoachingReminders</w:t>
             </w:r>
-            <w:bookmarkEnd w:id="46"/>
+            <w:bookmarkEnd w:id="35"/>
             <w:proofErr w:type="spellEnd"/>
           </w:p>
           <w:p>
@@ -16915,7 +16834,7 @@
                 <w:szCs w:val="20"/>
               </w:rPr>
             </w:pPr>
-            <w:bookmarkStart w:id="47" w:name="_Toc464114607"/>
+            <w:bookmarkStart w:id="36" w:name="_Toc464114607"/>
             <w:proofErr w:type="spellStart"/>
             <w:r>
               <w:rPr>
@@ -16925,7 +16844,7 @@
               </w:rPr>
               <w:t>CoachingSurveyLoad</w:t>
             </w:r>
-            <w:bookmarkEnd w:id="47"/>
+            <w:bookmarkEnd w:id="36"/>
             <w:proofErr w:type="spellEnd"/>
           </w:p>
           <w:p>
@@ -17223,7 +17142,7 @@
                 <w:szCs w:val="20"/>
               </w:rPr>
             </w:pPr>
-            <w:bookmarkStart w:id="48" w:name="_Toc464114608"/>
+            <w:bookmarkStart w:id="37" w:name="_Toc464114608"/>
             <w:proofErr w:type="spellStart"/>
             <w:r>
               <w:rPr>
@@ -17233,7 +17152,7 @@
               </w:rPr>
               <w:t>CoachingSurveyReminders</w:t>
             </w:r>
-            <w:bookmarkEnd w:id="48"/>
+            <w:bookmarkEnd w:id="37"/>
             <w:proofErr w:type="spellEnd"/>
           </w:p>
           <w:p>
@@ -17502,7 +17421,7 @@
                 <w:szCs w:val="20"/>
               </w:rPr>
             </w:pPr>
-            <w:bookmarkStart w:id="49" w:name="_Toc464114609"/>
+            <w:bookmarkStart w:id="38" w:name="_Toc464114609"/>
             <w:r>
               <w:rPr>
                 <w:rFonts w:ascii="Times New Roman" w:hAnsi="Times New Roman"/>
@@ -17511,7 +17430,7 @@
               </w:rPr>
               <w:t>CoachingTrainingLoad</w:t>
             </w:r>
-            <w:bookmarkEnd w:id="49"/>
+            <w:bookmarkEnd w:id="38"/>
           </w:p>
         </w:tc>
         <w:tc>
@@ -18349,25 +18268,25 @@
           <w:sz w:val="20"/>
           <w:szCs w:val="20"/>
         </w:rPr>
+        <w:t>Scripts</w:t>
+      </w:r>
+    </w:p>
+    <w:p>
+      <w:pPr>
+        <w:pStyle w:val="NoSpacing"/>
+        <w:rPr>
+          <w:rFonts w:ascii="Times New Roman" w:hAnsi="Times New Roman"/>
+          <w:sz w:val="20"/>
+          <w:szCs w:val="20"/>
+        </w:rPr>
+      </w:pPr>
+      <w:r>
+        <w:rPr>
+          <w:rFonts w:ascii="Times New Roman" w:hAnsi="Times New Roman"/>
+          <w:sz w:val="20"/>
+          <w:szCs w:val="20"/>
+        </w:rPr>
         <w:lastRenderedPageBreak/>
-        <w:t>Scripts</w:t>
-      </w:r>
-    </w:p>
-    <w:p>
-      <w:pPr>
-        <w:pStyle w:val="NoSpacing"/>
-        <w:rPr>
-          <w:rFonts w:ascii="Times New Roman" w:hAnsi="Times New Roman"/>
-          <w:sz w:val="20"/>
-          <w:szCs w:val="20"/>
-        </w:rPr>
-      </w:pPr>
-      <w:r>
-        <w:rPr>
-          <w:rFonts w:ascii="Times New Roman" w:hAnsi="Times New Roman"/>
-          <w:sz w:val="20"/>
-          <w:szCs w:val="20"/>
-        </w:rPr>
         <w:t xml:space="preserve">              </w:t>
       </w:r>
       <w:r>
@@ -19497,236 +19416,7 @@
           <w:b/>
           <w:sz w:val="20"/>
           <w:szCs w:val="20"/>
-          <w:highlight w:val="green"/>
-        </w:rPr>
-        <w:t xml:space="preserve">Open </w:t>
-      </w:r>
-      <w:proofErr w:type="spellStart"/>
-      <w:r>
-        <w:rPr>
-          <w:rFonts w:ascii="Times New Roman" w:hAnsi="Times New Roman"/>
-          <w:b/>
-          <w:sz w:val="20"/>
-          <w:szCs w:val="20"/>
-          <w:highlight w:val="green"/>
-        </w:rPr>
-        <w:t>RunOnce</w:t>
-      </w:r>
-      <w:proofErr w:type="spellEnd"/>
-      <w:r>
-        <w:rPr>
-          <w:rFonts w:ascii="Times New Roman" w:hAnsi="Times New Roman"/>
-          <w:b/>
-          <w:sz w:val="20"/>
-          <w:szCs w:val="20"/>
-          <w:highlight w:val="green"/>
-        </w:rPr>
-        <w:t xml:space="preserve"> files </w:t>
-      </w:r>
-      <w:r>
-        <w:rPr>
-          <w:rFonts w:ascii="Times New Roman" w:hAnsi="Times New Roman"/>
-          <w:b/>
-          <w:sz w:val="20"/>
-          <w:szCs w:val="20"/>
-          <w:highlight w:val="green"/>
-        </w:rPr>
-        <w:t xml:space="preserve">from </w:t>
-      </w:r>
-      <w:r>
-        <w:rPr>
-          <w:rFonts w:ascii="Times New Roman" w:hAnsi="Times New Roman"/>
-          <w:b/>
-          <w:sz w:val="20"/>
-          <w:szCs w:val="20"/>
-          <w:highlight w:val="green"/>
-        </w:rPr>
-        <w:t>Versio</w:t>
-      </w:r>
-      <w:r>
-        <w:rPr>
-          <w:rFonts w:ascii="Times New Roman" w:hAnsi="Times New Roman"/>
-          <w:b/>
-          <w:sz w:val="20"/>
-          <w:szCs w:val="20"/>
-          <w:highlight w:val="green"/>
-        </w:rPr>
-        <w:t>n</w:t>
-      </w:r>
-      <w:r>
-        <w:rPr>
-          <w:rFonts w:ascii="Times New Roman" w:hAnsi="Times New Roman"/>
-          <w:b/>
-          <w:sz w:val="20"/>
-          <w:szCs w:val="20"/>
-          <w:highlight w:val="green"/>
-        </w:rPr>
-        <w:t xml:space="preserve"> Manager</w:t>
-      </w:r>
-      <w:r>
-        <w:rPr>
-          <w:rFonts w:ascii="Times New Roman" w:hAnsi="Times New Roman"/>
-          <w:b/>
-          <w:sz w:val="20"/>
-          <w:szCs w:val="20"/>
-        </w:rPr>
-        <w:t xml:space="preserve"> </w:t>
-      </w:r>
-    </w:p>
-    <w:p>
-      <w:pPr>
-        <w:pStyle w:val="NoSpacing"/>
-        <w:numPr>
-          <w:ilvl w:val="1"/>
-          <w:numId w:val="5"/>
-        </w:numPr>
-        <w:rPr>
-          <w:rFonts w:ascii="Times New Roman" w:hAnsi="Times New Roman"/>
-          <w:b/>
-          <w:sz w:val="20"/>
-          <w:szCs w:val="20"/>
-          <w:highlight w:val="green"/>
-        </w:rPr>
-      </w:pPr>
-      <w:r>
-        <w:rPr>
-          <w:rFonts w:ascii="Times New Roman" w:hAnsi="Times New Roman"/>
-          <w:b/>
-          <w:sz w:val="20"/>
-          <w:szCs w:val="20"/>
-          <w:highlight w:val="green"/>
-        </w:rPr>
-        <w:t>Run</w:t>
-      </w:r>
-      <w:r>
-        <w:rPr>
-          <w:rFonts w:ascii="Times New Roman" w:hAnsi="Times New Roman"/>
-          <w:b/>
-          <w:sz w:val="20"/>
-          <w:szCs w:val="20"/>
-          <w:highlight w:val="green"/>
-        </w:rPr>
-        <w:t xml:space="preserve"> in listed </w:t>
-      </w:r>
-      <w:proofErr w:type="gramStart"/>
-      <w:r>
-        <w:rPr>
-          <w:rFonts w:ascii="Times New Roman" w:hAnsi="Times New Roman"/>
-          <w:b/>
-          <w:sz w:val="20"/>
-          <w:szCs w:val="20"/>
-          <w:highlight w:val="green"/>
-        </w:rPr>
-        <w:t>order</w:t>
-      </w:r>
-      <w:proofErr w:type="gramEnd"/>
-    </w:p>
-    <w:p>
-      <w:pPr>
-        <w:pStyle w:val="NoSpacing"/>
-        <w:numPr>
-          <w:ilvl w:val="0"/>
-          <w:numId w:val="5"/>
-        </w:numPr>
-        <w:rPr>
-          <w:rFonts w:ascii="Times New Roman" w:hAnsi="Times New Roman"/>
-          <w:b/>
-          <w:sz w:val="20"/>
-          <w:szCs w:val="20"/>
-        </w:rPr>
-      </w:pPr>
-      <w:r>
-        <w:rPr>
-          <w:rFonts w:ascii="Times New Roman" w:hAnsi="Times New Roman"/>
-          <w:b/>
-          <w:sz w:val="20"/>
-          <w:szCs w:val="20"/>
-        </w:rPr>
-        <w:t xml:space="preserve">Get Tables in Green above from </w:t>
-      </w:r>
-      <w:r>
-        <w:rPr>
-          <w:rFonts w:ascii="Times New Roman" w:hAnsi="Times New Roman"/>
-          <w:b/>
-          <w:sz w:val="20"/>
-          <w:szCs w:val="20"/>
-        </w:rPr>
-        <w:t>Team Foundation Server</w:t>
-      </w:r>
-    </w:p>
-    <w:p>
-      <w:pPr>
-        <w:pStyle w:val="NoSpacing"/>
-        <w:numPr>
-          <w:ilvl w:val="1"/>
-          <w:numId w:val="5"/>
-        </w:numPr>
-        <w:rPr>
-          <w:rFonts w:ascii="Times New Roman" w:hAnsi="Times New Roman"/>
-          <w:b/>
-          <w:sz w:val="20"/>
-          <w:szCs w:val="20"/>
-        </w:rPr>
-      </w:pPr>
-      <w:r>
-        <w:rPr>
-          <w:rFonts w:ascii="Times New Roman" w:hAnsi="Times New Roman"/>
-          <w:b/>
-          <w:sz w:val="20"/>
-          <w:szCs w:val="20"/>
-        </w:rPr>
-        <w:t xml:space="preserve">Open management studio to environment migrating to and </w:t>
-      </w:r>
-      <w:r>
-        <w:rPr>
-          <w:rFonts w:ascii="Times New Roman" w:hAnsi="Times New Roman"/>
-          <w:b/>
-          <w:sz w:val="20"/>
-          <w:szCs w:val="20"/>
-        </w:rPr>
-        <w:t>e</w:t>
-      </w:r>
-      <w:r>
-        <w:rPr>
-          <w:rFonts w:ascii="Times New Roman" w:hAnsi="Times New Roman"/>
-          <w:b/>
-          <w:sz w:val="20"/>
-          <w:szCs w:val="20"/>
-        </w:rPr>
-        <w:t xml:space="preserve">xecute </w:t>
-      </w:r>
-      <w:r>
-        <w:rPr>
-          <w:rFonts w:ascii="Times New Roman" w:hAnsi="Times New Roman"/>
-          <w:b/>
-          <w:sz w:val="20"/>
-          <w:szCs w:val="20"/>
-        </w:rPr>
-        <w:t xml:space="preserve">the individual Table </w:t>
-      </w:r>
-      <w:r>
-        <w:rPr>
-          <w:rFonts w:ascii="Times New Roman" w:hAnsi="Times New Roman"/>
-          <w:b/>
-          <w:sz w:val="20"/>
-          <w:szCs w:val="20"/>
-        </w:rPr>
-        <w:t>SQL.</w:t>
-      </w:r>
-    </w:p>
-    <w:p>
-      <w:pPr>
-        <w:pStyle w:val="NoSpacing"/>
-        <w:numPr>
-          <w:ilvl w:val="0"/>
-          <w:numId w:val="5"/>
-        </w:numPr>
-        <w:rPr>
-          <w:rFonts w:ascii="Times New Roman" w:hAnsi="Times New Roman"/>
-          <w:b/>
-          <w:sz w:val="20"/>
-          <w:szCs w:val="20"/>
-          <w:rPrChange w:id="50" w:author="Palacherla, Susmitha C" w:date="2024-06-27T09:31:00Z">
+          <w:rPrChange w:id="39" w:author="Palacherla, Susmitha C" w:date="2024-07-11T13:32:00Z">
             <w:rPr>
               <w:rFonts w:ascii="Times New Roman" w:hAnsi="Times New Roman"/>
               <w:b/>
@@ -19736,14 +19426,16 @@
             </w:rPr>
           </w:rPrChange>
         </w:rPr>
-      </w:pPr>
+        <w:t xml:space="preserve">Open </w:t>
+      </w:r>
+      <w:proofErr w:type="spellStart"/>
       <w:r>
         <w:rPr>
           <w:rFonts w:ascii="Times New Roman" w:hAnsi="Times New Roman"/>
           <w:b/>
           <w:sz w:val="20"/>
           <w:szCs w:val="20"/>
-          <w:rPrChange w:id="51" w:author="Palacherla, Susmitha C" w:date="2024-06-27T09:31:00Z">
+          <w:rPrChange w:id="40" w:author="Palacherla, Susmitha C" w:date="2024-07-11T13:32:00Z">
             <w:rPr>
               <w:rFonts w:ascii="Times New Roman" w:hAnsi="Times New Roman"/>
               <w:b/>
@@ -19753,15 +19445,16 @@
             </w:rPr>
           </w:rPrChange>
         </w:rPr>
-        <w:t xml:space="preserve">Get </w:t>
-      </w:r>
+        <w:t>RunOnce</w:t>
+      </w:r>
+      <w:proofErr w:type="spellEnd"/>
       <w:r>
         <w:rPr>
           <w:rFonts w:ascii="Times New Roman" w:hAnsi="Times New Roman"/>
           <w:b/>
           <w:sz w:val="20"/>
           <w:szCs w:val="20"/>
-          <w:rPrChange w:id="52" w:author="Palacherla, Susmitha C" w:date="2024-06-27T09:31:00Z">
+          <w:rPrChange w:id="41" w:author="Palacherla, Susmitha C" w:date="2024-07-11T13:32:00Z">
             <w:rPr>
               <w:rFonts w:ascii="Times New Roman" w:hAnsi="Times New Roman"/>
               <w:b/>
@@ -19771,7 +19464,7 @@
             </w:rPr>
           </w:rPrChange>
         </w:rPr>
-        <w:t xml:space="preserve">Views, </w:t>
+        <w:t xml:space="preserve"> files </w:t>
       </w:r>
       <w:r>
         <w:rPr>
@@ -19779,7 +19472,7 @@
           <w:b/>
           <w:sz w:val="20"/>
           <w:szCs w:val="20"/>
-          <w:rPrChange w:id="53" w:author="Palacherla, Susmitha C" w:date="2024-06-27T09:31:00Z">
+          <w:rPrChange w:id="42" w:author="Palacherla, Susmitha C" w:date="2024-07-11T13:32:00Z">
             <w:rPr>
               <w:rFonts w:ascii="Times New Roman" w:hAnsi="Times New Roman"/>
               <w:b/>
@@ -19789,7 +19482,7 @@
             </w:rPr>
           </w:rPrChange>
         </w:rPr>
-        <w:t>Stored Procedures</w:t>
+        <w:t xml:space="preserve">from </w:t>
       </w:r>
       <w:r>
         <w:rPr>
@@ -19797,7 +19490,7 @@
           <w:b/>
           <w:sz w:val="20"/>
           <w:szCs w:val="20"/>
-          <w:rPrChange w:id="54" w:author="Palacherla, Susmitha C" w:date="2024-06-27T09:31:00Z">
+          <w:rPrChange w:id="43" w:author="Palacherla, Susmitha C" w:date="2024-07-11T13:32:00Z">
             <w:rPr>
               <w:rFonts w:ascii="Times New Roman" w:hAnsi="Times New Roman"/>
               <w:b/>
@@ -19807,7 +19500,7 @@
             </w:rPr>
           </w:rPrChange>
         </w:rPr>
-        <w:t xml:space="preserve"> and Functions</w:t>
+        <w:t>Version Manager</w:t>
       </w:r>
       <w:r>
         <w:rPr>
@@ -19815,7 +19508,23 @@
           <w:b/>
           <w:sz w:val="20"/>
           <w:szCs w:val="20"/>
-          <w:rPrChange w:id="55" w:author="Palacherla, Susmitha C" w:date="2024-06-27T09:31:00Z">
+        </w:rPr>
+        <w:t xml:space="preserve"> </w:t>
+      </w:r>
+    </w:p>
+    <w:p>
+      <w:pPr>
+        <w:pStyle w:val="NoSpacing"/>
+        <w:numPr>
+          <w:ilvl w:val="1"/>
+          <w:numId w:val="5"/>
+        </w:numPr>
+        <w:rPr>
+          <w:rFonts w:ascii="Times New Roman" w:hAnsi="Times New Roman"/>
+          <w:b/>
+          <w:sz w:val="20"/>
+          <w:szCs w:val="20"/>
+          <w:rPrChange w:id="44" w:author="Palacherla, Susmitha C" w:date="2024-07-11T13:32:00Z">
             <w:rPr>
               <w:rFonts w:ascii="Times New Roman" w:hAnsi="Times New Roman"/>
               <w:b/>
@@ -19825,15 +19534,14 @@
             </w:rPr>
           </w:rPrChange>
         </w:rPr>
-        <w:t xml:space="preserve"> in Green from </w:t>
-      </w:r>
+      </w:pPr>
       <w:r>
         <w:rPr>
           <w:rFonts w:ascii="Times New Roman" w:hAnsi="Times New Roman"/>
           <w:b/>
           <w:sz w:val="20"/>
           <w:szCs w:val="20"/>
-          <w:rPrChange w:id="56" w:author="Palacherla, Susmitha C" w:date="2024-06-27T09:31:00Z">
+          <w:rPrChange w:id="45" w:author="Palacherla, Susmitha C" w:date="2024-07-11T13:32:00Z">
             <w:rPr>
               <w:rFonts w:ascii="Times New Roman" w:hAnsi="Times New Roman"/>
               <w:b/>
@@ -19843,22 +19551,15 @@
             </w:rPr>
           </w:rPrChange>
         </w:rPr>
-        <w:t>TFS</w:t>
-      </w:r>
-    </w:p>
-    <w:p>
-      <w:pPr>
-        <w:pStyle w:val="NoSpacing"/>
-        <w:numPr>
-          <w:ilvl w:val="0"/>
-          <w:numId w:val="5"/>
-        </w:numPr>
+        <w:t>Run</w:t>
+      </w:r>
+      <w:r>
         <w:rPr>
           <w:rFonts w:ascii="Times New Roman" w:hAnsi="Times New Roman"/>
           <w:b/>
           <w:sz w:val="20"/>
           <w:szCs w:val="20"/>
-          <w:rPrChange w:id="57" w:author="Palacherla, Susmitha C" w:date="2024-06-27T09:31:00Z">
+          <w:rPrChange w:id="46" w:author="Palacherla, Susmitha C" w:date="2024-07-11T13:32:00Z">
             <w:rPr>
               <w:rFonts w:ascii="Times New Roman" w:hAnsi="Times New Roman"/>
               <w:b/>
@@ -19868,14 +19569,16 @@
             </w:rPr>
           </w:rPrChange>
         </w:rPr>
-      </w:pPr>
+        <w:t xml:space="preserve"> in listed </w:t>
+      </w:r>
+      <w:proofErr w:type="gramStart"/>
       <w:r>
         <w:rPr>
           <w:rFonts w:ascii="Times New Roman" w:hAnsi="Times New Roman"/>
           <w:b/>
           <w:sz w:val="20"/>
           <w:szCs w:val="20"/>
-          <w:rPrChange w:id="58" w:author="Palacherla, Susmitha C" w:date="2024-06-27T09:31:00Z">
+          <w:rPrChange w:id="47" w:author="Palacherla, Susmitha C" w:date="2024-07-11T13:32:00Z">
             <w:rPr>
               <w:rFonts w:ascii="Times New Roman" w:hAnsi="Times New Roman"/>
               <w:b/>
@@ -19885,83 +19588,351 @@
             </w:rPr>
           </w:rPrChange>
         </w:rPr>
-        <w:t>Open management studio to environment migrating to and execute stored procs</w:t>
-      </w:r>
-      <w:r>
+        <w:t>order</w:t>
+      </w:r>
+      <w:proofErr w:type="gramEnd"/>
+    </w:p>
+    <w:p>
+      <w:pPr>
+        <w:pStyle w:val="NoSpacing"/>
+        <w:numPr>
+          <w:ilvl w:val="0"/>
+          <w:numId w:val="5"/>
+        </w:numPr>
         <w:rPr>
           <w:rFonts w:ascii="Times New Roman" w:hAnsi="Times New Roman"/>
           <w:b/>
           <w:sz w:val="20"/>
           <w:szCs w:val="20"/>
-          <w:rPrChange w:id="59" w:author="Palacherla, Susmitha C" w:date="2024-06-27T09:31:00Z">
+        </w:rPr>
+      </w:pPr>
+      <w:r>
+        <w:rPr>
+          <w:rFonts w:ascii="Times New Roman" w:hAnsi="Times New Roman"/>
+          <w:b/>
+          <w:sz w:val="20"/>
+          <w:szCs w:val="20"/>
+        </w:rPr>
+        <w:t xml:space="preserve">Get Tables in Green above from </w:t>
+      </w:r>
+      <w:r>
+        <w:rPr>
+          <w:rFonts w:ascii="Times New Roman" w:hAnsi="Times New Roman"/>
+          <w:b/>
+          <w:sz w:val="20"/>
+          <w:szCs w:val="20"/>
+        </w:rPr>
+        <w:t>Team Foundation Server</w:t>
+      </w:r>
+    </w:p>
+    <w:p>
+      <w:pPr>
+        <w:pStyle w:val="NoSpacing"/>
+        <w:numPr>
+          <w:ilvl w:val="1"/>
+          <w:numId w:val="5"/>
+        </w:numPr>
+        <w:rPr>
+          <w:rFonts w:ascii="Times New Roman" w:hAnsi="Times New Roman"/>
+          <w:b/>
+          <w:sz w:val="20"/>
+          <w:szCs w:val="20"/>
+        </w:rPr>
+      </w:pPr>
+      <w:r>
+        <w:rPr>
+          <w:rFonts w:ascii="Times New Roman" w:hAnsi="Times New Roman"/>
+          <w:b/>
+          <w:sz w:val="20"/>
+          <w:szCs w:val="20"/>
+        </w:rPr>
+        <w:t xml:space="preserve">Open management studio to environment migrating to and </w:t>
+      </w:r>
+      <w:r>
+        <w:rPr>
+          <w:rFonts w:ascii="Times New Roman" w:hAnsi="Times New Roman"/>
+          <w:b/>
+          <w:sz w:val="20"/>
+          <w:szCs w:val="20"/>
+        </w:rPr>
+        <w:t>e</w:t>
+      </w:r>
+      <w:r>
+        <w:rPr>
+          <w:rFonts w:ascii="Times New Roman" w:hAnsi="Times New Roman"/>
+          <w:b/>
+          <w:sz w:val="20"/>
+          <w:szCs w:val="20"/>
+        </w:rPr>
+        <w:t xml:space="preserve">xecute </w:t>
+      </w:r>
+      <w:r>
+        <w:rPr>
+          <w:rFonts w:ascii="Times New Roman" w:hAnsi="Times New Roman"/>
+          <w:b/>
+          <w:sz w:val="20"/>
+          <w:szCs w:val="20"/>
+        </w:rPr>
+        <w:t xml:space="preserve">the individual Table </w:t>
+      </w:r>
+      <w:r>
+        <w:rPr>
+          <w:rFonts w:ascii="Times New Roman" w:hAnsi="Times New Roman"/>
+          <w:b/>
+          <w:sz w:val="20"/>
+          <w:szCs w:val="20"/>
+        </w:rPr>
+        <w:t>SQL.</w:t>
+      </w:r>
+    </w:p>
+    <w:p>
+      <w:pPr>
+        <w:pStyle w:val="NoSpacing"/>
+        <w:numPr>
+          <w:ilvl w:val="0"/>
+          <w:numId w:val="5"/>
+        </w:numPr>
+        <w:rPr>
+          <w:rFonts w:ascii="Times New Roman" w:hAnsi="Times New Roman"/>
+          <w:b/>
+          <w:sz w:val="20"/>
+          <w:szCs w:val="20"/>
+          <w:highlight w:val="green"/>
+          <w:rPrChange w:id="48" w:author="Palacherla, Susmitha C" w:date="2024-07-11T13:32:00Z">
             <w:rPr>
               <w:rFonts w:ascii="Times New Roman" w:hAnsi="Times New Roman"/>
               <w:b/>
               <w:sz w:val="20"/>
               <w:szCs w:val="20"/>
-              <w:highlight w:val="green"/>
             </w:rPr>
           </w:rPrChange>
         </w:rPr>
-        <w:t xml:space="preserve"> / </w:t>
-      </w:r>
-      <w:proofErr w:type="gramStart"/>
+      </w:pPr>
       <w:r>
         <w:rPr>
           <w:rFonts w:ascii="Times New Roman" w:hAnsi="Times New Roman"/>
           <w:b/>
           <w:sz w:val="20"/>
           <w:szCs w:val="20"/>
-          <w:rPrChange w:id="60" w:author="Palacherla, Susmitha C" w:date="2024-06-27T09:31:00Z">
+          <w:highlight w:val="green"/>
+          <w:rPrChange w:id="49" w:author="Palacherla, Susmitha C" w:date="2024-07-11T13:32:00Z">
             <w:rPr>
               <w:rFonts w:ascii="Times New Roman" w:hAnsi="Times New Roman"/>
               <w:b/>
               <w:sz w:val="20"/>
               <w:szCs w:val="20"/>
-              <w:highlight w:val="green"/>
             </w:rPr>
           </w:rPrChange>
         </w:rPr>
-        <w:t>functions</w:t>
-      </w:r>
-      <w:proofErr w:type="gramEnd"/>
-    </w:p>
-    <w:p>
-      <w:pPr>
-        <w:pStyle w:val="NoSpacing"/>
-        <w:numPr>
-          <w:ilvl w:val="0"/>
-          <w:numId w:val="5"/>
-        </w:numPr>
+        <w:t xml:space="preserve">Get </w:t>
+      </w:r>
+      <w:r>
         <w:rPr>
           <w:rFonts w:ascii="Times New Roman" w:hAnsi="Times New Roman"/>
           <w:b/>
           <w:sz w:val="20"/>
           <w:szCs w:val="20"/>
-          <w:rPrChange w:id="61" w:author="Palacherla, Susmitha C" w:date="2024-06-27T09:31:00Z">
+          <w:highlight w:val="green"/>
+          <w:rPrChange w:id="50" w:author="Palacherla, Susmitha C" w:date="2024-07-11T13:32:00Z">
             <w:rPr>
               <w:rFonts w:ascii="Times New Roman" w:hAnsi="Times New Roman"/>
               <w:b/>
               <w:sz w:val="20"/>
               <w:szCs w:val="20"/>
-              <w:highlight w:val="green"/>
             </w:rPr>
           </w:rPrChange>
         </w:rPr>
-      </w:pPr>
+        <w:t xml:space="preserve">Views, </w:t>
+      </w:r>
       <w:r>
         <w:rPr>
           <w:rFonts w:ascii="Times New Roman" w:hAnsi="Times New Roman"/>
           <w:b/>
           <w:sz w:val="20"/>
           <w:szCs w:val="20"/>
-          <w:rPrChange w:id="62" w:author="Palacherla, Susmitha C" w:date="2024-06-27T09:31:00Z">
+          <w:highlight w:val="green"/>
+          <w:rPrChange w:id="51" w:author="Palacherla, Susmitha C" w:date="2024-07-11T13:32:00Z">
             <w:rPr>
               <w:rFonts w:ascii="Times New Roman" w:hAnsi="Times New Roman"/>
               <w:b/>
               <w:sz w:val="20"/>
               <w:szCs w:val="20"/>
-              <w:highlight w:val="green"/>
+            </w:rPr>
+          </w:rPrChange>
+        </w:rPr>
+        <w:t>Stored Procedures</w:t>
+      </w:r>
+      <w:r>
+        <w:rPr>
+          <w:rFonts w:ascii="Times New Roman" w:hAnsi="Times New Roman"/>
+          <w:b/>
+          <w:sz w:val="20"/>
+          <w:szCs w:val="20"/>
+          <w:highlight w:val="green"/>
+          <w:rPrChange w:id="52" w:author="Palacherla, Susmitha C" w:date="2024-07-11T13:32:00Z">
+            <w:rPr>
+              <w:rFonts w:ascii="Times New Roman" w:hAnsi="Times New Roman"/>
+              <w:b/>
+              <w:sz w:val="20"/>
+              <w:szCs w:val="20"/>
+            </w:rPr>
+          </w:rPrChange>
+        </w:rPr>
+        <w:t xml:space="preserve"> and Functions</w:t>
+      </w:r>
+      <w:r>
+        <w:rPr>
+          <w:rFonts w:ascii="Times New Roman" w:hAnsi="Times New Roman"/>
+          <w:b/>
+          <w:sz w:val="20"/>
+          <w:szCs w:val="20"/>
+          <w:highlight w:val="green"/>
+          <w:rPrChange w:id="53" w:author="Palacherla, Susmitha C" w:date="2024-07-11T13:32:00Z">
+            <w:rPr>
+              <w:rFonts w:ascii="Times New Roman" w:hAnsi="Times New Roman"/>
+              <w:b/>
+              <w:sz w:val="20"/>
+              <w:szCs w:val="20"/>
+            </w:rPr>
+          </w:rPrChange>
+        </w:rPr>
+        <w:t xml:space="preserve"> in Green from </w:t>
+      </w:r>
+      <w:r>
+        <w:rPr>
+          <w:rFonts w:ascii="Times New Roman" w:hAnsi="Times New Roman"/>
+          <w:b/>
+          <w:sz w:val="20"/>
+          <w:szCs w:val="20"/>
+          <w:highlight w:val="green"/>
+          <w:rPrChange w:id="54" w:author="Palacherla, Susmitha C" w:date="2024-07-11T13:32:00Z">
+            <w:rPr>
+              <w:rFonts w:ascii="Times New Roman" w:hAnsi="Times New Roman"/>
+              <w:b/>
+              <w:sz w:val="20"/>
+              <w:szCs w:val="20"/>
+            </w:rPr>
+          </w:rPrChange>
+        </w:rPr>
+        <w:t>TFS</w:t>
+      </w:r>
+    </w:p>
+    <w:p>
+      <w:pPr>
+        <w:pStyle w:val="NoSpacing"/>
+        <w:numPr>
+          <w:ilvl w:val="0"/>
+          <w:numId w:val="5"/>
+        </w:numPr>
+        <w:rPr>
+          <w:rFonts w:ascii="Times New Roman" w:hAnsi="Times New Roman"/>
+          <w:b/>
+          <w:sz w:val="20"/>
+          <w:szCs w:val="20"/>
+          <w:highlight w:val="green"/>
+          <w:rPrChange w:id="55" w:author="Palacherla, Susmitha C" w:date="2024-07-11T13:32:00Z">
+            <w:rPr>
+              <w:rFonts w:ascii="Times New Roman" w:hAnsi="Times New Roman"/>
+              <w:b/>
+              <w:sz w:val="20"/>
+              <w:szCs w:val="20"/>
+            </w:rPr>
+          </w:rPrChange>
+        </w:rPr>
+      </w:pPr>
+      <w:r>
+        <w:rPr>
+          <w:rFonts w:ascii="Times New Roman" w:hAnsi="Times New Roman"/>
+          <w:b/>
+          <w:sz w:val="20"/>
+          <w:szCs w:val="20"/>
+          <w:highlight w:val="green"/>
+          <w:rPrChange w:id="56" w:author="Palacherla, Susmitha C" w:date="2024-07-11T13:32:00Z">
+            <w:rPr>
+              <w:rFonts w:ascii="Times New Roman" w:hAnsi="Times New Roman"/>
+              <w:b/>
+              <w:sz w:val="20"/>
+              <w:szCs w:val="20"/>
+            </w:rPr>
+          </w:rPrChange>
+        </w:rPr>
+        <w:t>Open management studio to environment migrating to and execute stored procs</w:t>
+      </w:r>
+      <w:r>
+        <w:rPr>
+          <w:rFonts w:ascii="Times New Roman" w:hAnsi="Times New Roman"/>
+          <w:b/>
+          <w:sz w:val="20"/>
+          <w:szCs w:val="20"/>
+          <w:highlight w:val="green"/>
+          <w:rPrChange w:id="57" w:author="Palacherla, Susmitha C" w:date="2024-07-11T13:32:00Z">
+            <w:rPr>
+              <w:rFonts w:ascii="Times New Roman" w:hAnsi="Times New Roman"/>
+              <w:b/>
+              <w:sz w:val="20"/>
+              <w:szCs w:val="20"/>
+            </w:rPr>
+          </w:rPrChange>
+        </w:rPr>
+        <w:t xml:space="preserve"> / </w:t>
+      </w:r>
+      <w:proofErr w:type="gramStart"/>
+      <w:r>
+        <w:rPr>
+          <w:rFonts w:ascii="Times New Roman" w:hAnsi="Times New Roman"/>
+          <w:b/>
+          <w:sz w:val="20"/>
+          <w:szCs w:val="20"/>
+          <w:highlight w:val="green"/>
+          <w:rPrChange w:id="58" w:author="Palacherla, Susmitha C" w:date="2024-07-11T13:32:00Z">
+            <w:rPr>
+              <w:rFonts w:ascii="Times New Roman" w:hAnsi="Times New Roman"/>
+              <w:b/>
+              <w:sz w:val="20"/>
+              <w:szCs w:val="20"/>
+            </w:rPr>
+          </w:rPrChange>
+        </w:rPr>
+        <w:t>functions</w:t>
+      </w:r>
+      <w:proofErr w:type="gramEnd"/>
+    </w:p>
+    <w:p>
+      <w:pPr>
+        <w:pStyle w:val="NoSpacing"/>
+        <w:numPr>
+          <w:ilvl w:val="0"/>
+          <w:numId w:val="5"/>
+        </w:numPr>
+        <w:rPr>
+          <w:rFonts w:ascii="Times New Roman" w:hAnsi="Times New Roman"/>
+          <w:b/>
+          <w:sz w:val="20"/>
+          <w:szCs w:val="20"/>
+          <w:highlight w:val="green"/>
+          <w:rPrChange w:id="59" w:author="Palacherla, Susmitha C" w:date="2024-07-11T13:32:00Z">
+            <w:rPr>
+              <w:rFonts w:ascii="Times New Roman" w:hAnsi="Times New Roman"/>
+              <w:b/>
+              <w:sz w:val="20"/>
+              <w:szCs w:val="20"/>
+            </w:rPr>
+          </w:rPrChange>
+        </w:rPr>
+      </w:pPr>
+      <w:r>
+        <w:rPr>
+          <w:rFonts w:ascii="Times New Roman" w:hAnsi="Times New Roman"/>
+          <w:b/>
+          <w:sz w:val="20"/>
+          <w:szCs w:val="20"/>
+          <w:highlight w:val="green"/>
+          <w:rPrChange w:id="60" w:author="Palacherla, Susmitha C" w:date="2024-07-11T13:32:00Z">
+            <w:rPr>
+              <w:rFonts w:ascii="Times New Roman" w:hAnsi="Times New Roman"/>
+              <w:b/>
+              <w:sz w:val="20"/>
+              <w:szCs w:val="20"/>
             </w:rPr>
           </w:rPrChange>
         </w:rPr>
@@ -36199,23 +36170,11 @@
             <w:pPr>
               <w:rPr>
                 <w:rFonts w:ascii="Times New Roman" w:hAnsi="Times New Roman"/>
-                <w:rPrChange w:id="63" w:author="Palacherla, Susmitha C" w:date="2024-07-09T14:48:00Z">
-                  <w:rPr>
-                    <w:rFonts w:ascii="Times New Roman" w:hAnsi="Times New Roman"/>
-                    <w:highlight w:val="yellow"/>
-                  </w:rPr>
-                </w:rPrChange>
-              </w:rPr>
-            </w:pPr>
-            <w:r>
-              <w:rPr>
-                <w:rFonts w:ascii="Times New Roman" w:hAnsi="Times New Roman"/>
-                <w:rPrChange w:id="64" w:author="Palacherla, Susmitha C" w:date="2024-07-09T14:48:00Z">
-                  <w:rPr>
-                    <w:rFonts w:ascii="Times New Roman" w:hAnsi="Times New Roman"/>
-                    <w:highlight w:val="yellow"/>
-                  </w:rPr>
-                </w:rPrChange>
+              </w:rPr>
+            </w:pPr>
+            <w:r>
+              <w:rPr>
+                <w:rFonts w:ascii="Times New Roman" w:hAnsi="Times New Roman"/>
               </w:rPr>
               <w:t>5/22/2024</w:t>
             </w:r>
@@ -36236,23 +36195,11 @@
               <w:spacing w:line="240" w:lineRule="auto"/>
               <w:rPr>
                 <w:rFonts w:ascii="Times New Roman" w:hAnsi="Times New Roman"/>
-                <w:rPrChange w:id="65" w:author="Palacherla, Susmitha C" w:date="2024-07-09T14:48:00Z">
-                  <w:rPr>
-                    <w:rFonts w:ascii="Times New Roman" w:hAnsi="Times New Roman"/>
-                    <w:highlight w:val="yellow"/>
-                  </w:rPr>
-                </w:rPrChange>
-              </w:rPr>
-            </w:pPr>
-            <w:r>
-              <w:rPr>
-                <w:rFonts w:ascii="Times New Roman" w:hAnsi="Times New Roman"/>
-                <w:rPrChange w:id="66" w:author="Palacherla, Susmitha C" w:date="2024-07-09T14:48:00Z">
-                  <w:rPr>
-                    <w:rFonts w:ascii="Times New Roman" w:hAnsi="Times New Roman"/>
-                    <w:highlight w:val="yellow"/>
-                  </w:rPr>
-                </w:rPrChange>
+              </w:rPr>
+            </w:pPr>
+            <w:r>
+              <w:rPr>
+                <w:rFonts w:ascii="Times New Roman" w:hAnsi="Times New Roman"/>
               </w:rPr>
               <w:t>TFS 28237 - Strange characters appearing on QN Rewards logs</w:t>
             </w:r>
@@ -36272,23 +36219,11 @@
             <w:pPr>
               <w:rPr>
                 <w:rFonts w:ascii="Times New Roman" w:hAnsi="Times New Roman"/>
-                <w:rPrChange w:id="67" w:author="Palacherla, Susmitha C" w:date="2024-07-09T14:48:00Z">
-                  <w:rPr>
-                    <w:rFonts w:ascii="Times New Roman" w:hAnsi="Times New Roman"/>
-                    <w:highlight w:val="yellow"/>
-                  </w:rPr>
-                </w:rPrChange>
-              </w:rPr>
-            </w:pPr>
-            <w:r>
-              <w:rPr>
-                <w:rFonts w:ascii="Times New Roman" w:hAnsi="Times New Roman"/>
-                <w:rPrChange w:id="68" w:author="Palacherla, Susmitha C" w:date="2024-07-09T14:48:00Z">
-                  <w:rPr>
-                    <w:rFonts w:ascii="Times New Roman" w:hAnsi="Times New Roman"/>
-                    <w:highlight w:val="yellow"/>
-                  </w:rPr>
-                </w:rPrChange>
+              </w:rPr>
+            </w:pPr>
+            <w:r>
+              <w:rPr>
+                <w:rFonts w:ascii="Times New Roman" w:hAnsi="Times New Roman"/>
               </w:rPr>
               <w:t>Susmitha Palacherla</w:t>
             </w:r>
@@ -36312,14 +36247,12 @@
                 <w:rFonts w:ascii="Times New Roman" w:hAnsi="Times New Roman"/>
               </w:rPr>
             </w:pPr>
-            <w:ins w:id="69" w:author="Palacherla, Susmitha C" w:date="2024-07-09T14:48:00Z">
-              <w:r>
-                <w:rPr>
-                  <w:rFonts w:ascii="Times New Roman" w:hAnsi="Times New Roman"/>
-                </w:rPr>
-                <w:t>6/18/2024</w:t>
-              </w:r>
-            </w:ins>
+            <w:r>
+              <w:rPr>
+                <w:rFonts w:ascii="Times New Roman" w:hAnsi="Times New Roman"/>
+              </w:rPr>
+              <w:t>6/18/2024</w:t>
+            </w:r>
           </w:p>
         </w:tc>
         <w:tc>
@@ -36336,46 +36269,43 @@
             <w:pPr>
               <w:pStyle w:val="cs2654ae3a"/>
               <w:rPr>
-                <w:ins w:id="70" w:author="Palacherla, Susmitha C" w:date="2024-07-09T14:49:00Z"/>
                 <w:rStyle w:val="cse1a752c61"/>
                 <w:sz w:val="18"/>
                 <w:szCs w:val="18"/>
               </w:rPr>
             </w:pPr>
-            <w:ins w:id="71" w:author="Palacherla, Susmitha C" w:date="2024-07-09T14:49:00Z">
-              <w:r>
-                <w:rPr>
-                  <w:rStyle w:val="cse1a752c61"/>
-                  <w:sz w:val="18"/>
-                  <w:szCs w:val="18"/>
-                </w:rPr>
-                <w:t>TFS2</w:t>
-              </w:r>
-              <w:r>
-                <w:rPr>
-                  <w:rStyle w:val="cse1a752c61"/>
-                  <w:sz w:val="18"/>
-                  <w:szCs w:val="18"/>
-                </w:rPr>
-                <w:t>8262</w:t>
-              </w:r>
-              <w:r>
-                <w:rPr>
-                  <w:rStyle w:val="cse1a752c61"/>
-                  <w:sz w:val="18"/>
-                  <w:szCs w:val="18"/>
-                </w:rPr>
-                <w:t xml:space="preserve"> - </w:t>
-              </w:r>
-              <w:r>
-                <w:rPr>
-                  <w:rStyle w:val="cse1a752c61"/>
-                  <w:sz w:val="18"/>
-                  <w:szCs w:val="18"/>
-                </w:rPr>
-                <w:t>CCO Motivate and Increase CSR-Level Promotions</w:t>
-              </w:r>
-            </w:ins>
+            <w:r>
+              <w:rPr>
+                <w:rStyle w:val="cse1a752c61"/>
+                <w:sz w:val="18"/>
+                <w:szCs w:val="18"/>
+              </w:rPr>
+              <w:t>TFS2</w:t>
+            </w:r>
+            <w:r>
+              <w:rPr>
+                <w:rStyle w:val="cse1a752c61"/>
+                <w:sz w:val="18"/>
+                <w:szCs w:val="18"/>
+              </w:rPr>
+              <w:t>8262</w:t>
+            </w:r>
+            <w:r>
+              <w:rPr>
+                <w:rStyle w:val="cse1a752c61"/>
+                <w:sz w:val="18"/>
+                <w:szCs w:val="18"/>
+              </w:rPr>
+              <w:t xml:space="preserve"> - </w:t>
+            </w:r>
+            <w:r>
+              <w:rPr>
+                <w:rStyle w:val="cse1a752c61"/>
+                <w:sz w:val="18"/>
+                <w:szCs w:val="18"/>
+              </w:rPr>
+              <w:t>CCO Motivate and Increase CSR-Level Promotions</w:t>
+            </w:r>
           </w:p>
           <w:p>
             <w:pPr>
@@ -36402,21 +36332,16 @@
                 <w:rFonts w:ascii="Times New Roman" w:hAnsi="Times New Roman"/>
               </w:rPr>
             </w:pPr>
-            <w:ins w:id="72" w:author="Palacherla, Susmitha C" w:date="2024-07-09T14:48:00Z">
-              <w:r>
-                <w:rPr>
-                  <w:rFonts w:ascii="Times New Roman" w:hAnsi="Times New Roman"/>
-                </w:rPr>
-                <w:t>Susmitha Palacherla</w:t>
-              </w:r>
-            </w:ins>
+            <w:r>
+              <w:rPr>
+                <w:rFonts w:ascii="Times New Roman" w:hAnsi="Times New Roman"/>
+              </w:rPr>
+              <w:t>Susmitha Palacherla</w:t>
+            </w:r>
           </w:p>
         </w:tc>
       </w:tr>
       <w:tr>
-        <w:trPr>
-          <w:ins w:id="73" w:author="Palacherla, Susmitha C" w:date="2024-07-09T14:48:00Z"/>
-        </w:trPr>
         <w:tc>
           <w:tcPr>
             <w:tcW w:w="1345" w:type="dxa"/>
@@ -36430,32 +36355,131 @@
           <w:p>
             <w:pPr>
               <w:rPr>
-                <w:ins w:id="74" w:author="Palacherla, Susmitha C" w:date="2024-07-09T14:48:00Z"/>
+                <w:rFonts w:ascii="Times New Roman" w:hAnsi="Times New Roman"/>
+              </w:rPr>
+            </w:pPr>
+            <w:r>
+              <w:rPr>
+                <w:rFonts w:ascii="Times New Roman" w:hAnsi="Times New Roman"/>
+              </w:rPr>
+              <w:lastRenderedPageBreak/>
+              <w:t>6/27/2024</w:t>
+            </w:r>
+          </w:p>
+        </w:tc>
+        <w:tc>
+          <w:tcPr>
+            <w:tcW w:w="6570" w:type="dxa"/>
+            <w:tcBorders>
+              <w:top w:val="single" w:sz="4" w:space="0" w:color="auto"/>
+              <w:left w:val="single" w:sz="4" w:space="0" w:color="auto"/>
+              <w:bottom w:val="single" w:sz="4" w:space="0" w:color="auto"/>
+              <w:right w:val="single" w:sz="4" w:space="0" w:color="auto"/>
+            </w:tcBorders>
+          </w:tcPr>
+          <w:p>
+            <w:pPr>
+              <w:pStyle w:val="cs2654ae3a"/>
+              <w:rPr>
+                <w:sz w:val="20"/>
+              </w:rPr>
+            </w:pPr>
+            <w:r>
+              <w:rPr>
+                <w:sz w:val="20"/>
+              </w:rPr>
+              <w:t xml:space="preserve">TFS28474- Admin Task changes to support Automated Supervisor Reporting </w:t>
+            </w:r>
+            <w:proofErr w:type="gramStart"/>
+            <w:r>
+              <w:rPr>
+                <w:sz w:val="20"/>
+              </w:rPr>
+              <w:t>manually</w:t>
+            </w:r>
+            <w:proofErr w:type="gramEnd"/>
+          </w:p>
+          <w:p>
+            <w:pPr>
+              <w:spacing w:line="240" w:lineRule="auto"/>
+              <w:rPr>
+                <w:rFonts w:ascii="Times New Roman" w:hAnsi="Times New Roman"/>
+              </w:rPr>
+            </w:pPr>
+          </w:p>
+        </w:tc>
+        <w:tc>
+          <w:tcPr>
+            <w:tcW w:w="1553" w:type="dxa"/>
+            <w:tcBorders>
+              <w:top w:val="single" w:sz="4" w:space="0" w:color="auto"/>
+              <w:left w:val="single" w:sz="4" w:space="0" w:color="auto"/>
+              <w:bottom w:val="single" w:sz="4" w:space="0" w:color="auto"/>
+              <w:right w:val="single" w:sz="4" w:space="0" w:color="auto"/>
+            </w:tcBorders>
+          </w:tcPr>
+          <w:p>
+            <w:pPr>
+              <w:rPr>
+                <w:rFonts w:ascii="Times New Roman" w:hAnsi="Times New Roman"/>
+              </w:rPr>
+            </w:pPr>
+            <w:r>
+              <w:rPr>
+                <w:rFonts w:ascii="Times New Roman" w:hAnsi="Times New Roman"/>
+              </w:rPr>
+              <w:t>Susmitha Palacherla</w:t>
+            </w:r>
+          </w:p>
+        </w:tc>
+      </w:tr>
+      <w:tr>
+        <w:tc>
+          <w:tcPr>
+            <w:tcW w:w="1345" w:type="dxa"/>
+            <w:tcBorders>
+              <w:top w:val="single" w:sz="4" w:space="0" w:color="auto"/>
+              <w:left w:val="single" w:sz="4" w:space="0" w:color="auto"/>
+              <w:bottom w:val="single" w:sz="4" w:space="0" w:color="auto"/>
+              <w:right w:val="single" w:sz="4" w:space="0" w:color="auto"/>
+            </w:tcBorders>
+          </w:tcPr>
+          <w:p>
+            <w:pPr>
+              <w:rPr>
                 <w:rFonts w:ascii="Times New Roman" w:hAnsi="Times New Roman"/>
                 <w:highlight w:val="yellow"/>
-                <w:rPrChange w:id="75" w:author="Palacherla, Susmitha C" w:date="2024-07-09T14:49:00Z">
+                <w:rPrChange w:id="61" w:author="Palacherla, Susmitha C" w:date="2024-07-11T13:30:00Z">
                   <w:rPr>
-                    <w:ins w:id="76" w:author="Palacherla, Susmitha C" w:date="2024-07-09T14:48:00Z"/>
                     <w:rFonts w:ascii="Times New Roman" w:hAnsi="Times New Roman"/>
                   </w:rPr>
                 </w:rPrChange>
               </w:rPr>
             </w:pPr>
-            <w:ins w:id="77" w:author="Palacherla, Susmitha C" w:date="2024-07-09T14:48:00Z">
-              <w:r>
-                <w:rPr>
-                  <w:rFonts w:ascii="Times New Roman" w:hAnsi="Times New Roman"/>
-                  <w:highlight w:val="yellow"/>
-                  <w:rPrChange w:id="78" w:author="Palacherla, Susmitha C" w:date="2024-07-09T14:49:00Z">
-                    <w:rPr>
-                      <w:rFonts w:ascii="Times New Roman" w:hAnsi="Times New Roman"/>
-                    </w:rPr>
-                  </w:rPrChange>
-                </w:rPr>
-                <w:lastRenderedPageBreak/>
-                <w:t>6/27/2024</w:t>
-              </w:r>
-            </w:ins>
+            <w:r>
+              <w:rPr>
+                <w:rFonts w:ascii="Times New Roman" w:hAnsi="Times New Roman"/>
+                <w:highlight w:val="yellow"/>
+                <w:rPrChange w:id="62" w:author="Palacherla, Susmitha C" w:date="2024-07-11T13:30:00Z">
+                  <w:rPr>
+                    <w:rFonts w:ascii="Times New Roman" w:hAnsi="Times New Roman"/>
+                  </w:rPr>
+                </w:rPrChange>
+              </w:rPr>
+              <w:t>7/11</w:t>
+            </w:r>
+            <w:r>
+              <w:rPr>
+                <w:rFonts w:ascii="Times New Roman" w:hAnsi="Times New Roman"/>
+                <w:highlight w:val="yellow"/>
+                <w:rPrChange w:id="63" w:author="Palacherla, Susmitha C" w:date="2024-07-11T13:30:00Z">
+                  <w:rPr>
+                    <w:rFonts w:ascii="Times New Roman" w:hAnsi="Times New Roman"/>
+                  </w:rPr>
+                </w:rPrChange>
+              </w:rPr>
+              <w:t>/2024</w:t>
+            </w:r>
           </w:p>
         </w:tc>
         <w:tc>
@@ -36472,101 +36496,101 @@
             <w:pPr>
               <w:pStyle w:val="cs2654ae3a"/>
               <w:rPr>
-                <w:ins w:id="79" w:author="Palacherla, Susmitha C" w:date="2024-07-09T14:49:00Z"/>
+                <w:rStyle w:val="cse1a752c61"/>
+                <w:sz w:val="18"/>
+                <w:szCs w:val="18"/>
+                <w:highlight w:val="yellow"/>
+                <w:rPrChange w:id="64" w:author="Palacherla, Susmitha C" w:date="2024-07-11T13:30:00Z">
+                  <w:rPr>
+                    <w:rStyle w:val="cse1a752c61"/>
+                    <w:sz w:val="18"/>
+                    <w:szCs w:val="18"/>
+                  </w:rPr>
+                </w:rPrChange>
+              </w:rPr>
+            </w:pPr>
+            <w:r>
+              <w:rPr>
+                <w:rStyle w:val="cse1a752c61"/>
+                <w:sz w:val="18"/>
+                <w:szCs w:val="18"/>
+                <w:highlight w:val="yellow"/>
+                <w:rPrChange w:id="65" w:author="Palacherla, Susmitha C" w:date="2024-07-11T13:30:00Z">
+                  <w:rPr>
+                    <w:rStyle w:val="cse1a752c61"/>
+                    <w:sz w:val="18"/>
+                    <w:szCs w:val="18"/>
+                  </w:rPr>
+                </w:rPrChange>
+              </w:rPr>
+              <w:t>TFS28262 - CCO Motivate and Increase CSR-Level Promotions</w:t>
+            </w:r>
+            <w:r>
+              <w:rPr>
+                <w:rStyle w:val="cse1a752c61"/>
+                <w:sz w:val="18"/>
+                <w:szCs w:val="18"/>
+                <w:highlight w:val="yellow"/>
+                <w:rPrChange w:id="66" w:author="Palacherla, Susmitha C" w:date="2024-07-11T13:30:00Z">
+                  <w:rPr>
+                    <w:rStyle w:val="cse1a752c61"/>
+                    <w:sz w:val="18"/>
+                    <w:szCs w:val="18"/>
+                  </w:rPr>
+                </w:rPrChange>
+              </w:rPr>
+              <w:t>. Post prod bug fix.</w:t>
+            </w:r>
+          </w:p>
+          <w:p>
+            <w:pPr>
+              <w:pStyle w:val="cs2654ae3a"/>
+              <w:rPr>
                 <w:sz w:val="20"/>
                 <w:highlight w:val="yellow"/>
-                <w:rPrChange w:id="80" w:author="Palacherla, Susmitha C" w:date="2024-07-09T14:49:00Z">
+                <w:rPrChange w:id="67" w:author="Palacherla, Susmitha C" w:date="2024-07-11T13:30:00Z">
                   <w:rPr>
-                    <w:ins w:id="81" w:author="Palacherla, Susmitha C" w:date="2024-07-09T14:49:00Z"/>
                     <w:sz w:val="20"/>
                   </w:rPr>
                 </w:rPrChange>
               </w:rPr>
             </w:pPr>
-            <w:ins w:id="82" w:author="Palacherla, Susmitha C" w:date="2024-07-09T14:49:00Z">
-              <w:r>
-                <w:rPr>
-                  <w:sz w:val="20"/>
-                  <w:highlight w:val="yellow"/>
-                  <w:rPrChange w:id="83" w:author="Palacherla, Susmitha C" w:date="2024-07-09T14:49:00Z">
-                    <w:rPr>
-                      <w:sz w:val="20"/>
-                    </w:rPr>
-                  </w:rPrChange>
-                </w:rPr>
-                <w:t xml:space="preserve">TFS28474- Admin Task changes to support Automated Supervisor Reporting </w:t>
-              </w:r>
-              <w:proofErr w:type="gramStart"/>
-              <w:r>
-                <w:rPr>
-                  <w:sz w:val="20"/>
-                  <w:highlight w:val="yellow"/>
-                  <w:rPrChange w:id="84" w:author="Palacherla, Susmitha C" w:date="2024-07-09T14:49:00Z">
-                    <w:rPr>
-                      <w:sz w:val="20"/>
-                    </w:rPr>
-                  </w:rPrChange>
-                </w:rPr>
-                <w:t>manually</w:t>
-              </w:r>
-              <w:proofErr w:type="gramEnd"/>
-            </w:ins>
-          </w:p>
-          <w:p>
-            <w:pPr>
-              <w:spacing w:line="240" w:lineRule="auto"/>
-              <w:rPr>
-                <w:ins w:id="85" w:author="Palacherla, Susmitha C" w:date="2024-07-09T14:48:00Z"/>
+          </w:p>
+        </w:tc>
+        <w:tc>
+          <w:tcPr>
+            <w:tcW w:w="1553" w:type="dxa"/>
+            <w:tcBorders>
+              <w:top w:val="single" w:sz="4" w:space="0" w:color="auto"/>
+              <w:left w:val="single" w:sz="4" w:space="0" w:color="auto"/>
+              <w:bottom w:val="single" w:sz="4" w:space="0" w:color="auto"/>
+              <w:right w:val="single" w:sz="4" w:space="0" w:color="auto"/>
+            </w:tcBorders>
+          </w:tcPr>
+          <w:p>
+            <w:pPr>
+              <w:rPr>
                 <w:rFonts w:ascii="Times New Roman" w:hAnsi="Times New Roman"/>
                 <w:highlight w:val="yellow"/>
-                <w:rPrChange w:id="86" w:author="Palacherla, Susmitha C" w:date="2024-07-09T14:49:00Z">
+                <w:rPrChange w:id="68" w:author="Palacherla, Susmitha C" w:date="2024-07-11T13:30:00Z">
                   <w:rPr>
-                    <w:ins w:id="87" w:author="Palacherla, Susmitha C" w:date="2024-07-09T14:48:00Z"/>
                     <w:rFonts w:ascii="Times New Roman" w:hAnsi="Times New Roman"/>
                   </w:rPr>
                 </w:rPrChange>
               </w:rPr>
             </w:pPr>
-          </w:p>
-        </w:tc>
-        <w:tc>
-          <w:tcPr>
-            <w:tcW w:w="1553" w:type="dxa"/>
-            <w:tcBorders>
-              <w:top w:val="single" w:sz="4" w:space="0" w:color="auto"/>
-              <w:left w:val="single" w:sz="4" w:space="0" w:color="auto"/>
-              <w:bottom w:val="single" w:sz="4" w:space="0" w:color="auto"/>
-              <w:right w:val="single" w:sz="4" w:space="0" w:color="auto"/>
-            </w:tcBorders>
-          </w:tcPr>
-          <w:p>
-            <w:pPr>
-              <w:rPr>
-                <w:ins w:id="88" w:author="Palacherla, Susmitha C" w:date="2024-07-09T14:48:00Z"/>
+            <w:r>
+              <w:rPr>
                 <w:rFonts w:ascii="Times New Roman" w:hAnsi="Times New Roman"/>
                 <w:highlight w:val="yellow"/>
-                <w:rPrChange w:id="89" w:author="Palacherla, Susmitha C" w:date="2024-07-09T14:49:00Z">
+                <w:rPrChange w:id="69" w:author="Palacherla, Susmitha C" w:date="2024-07-11T13:30:00Z">
                   <w:rPr>
-                    <w:ins w:id="90" w:author="Palacherla, Susmitha C" w:date="2024-07-09T14:48:00Z"/>
                     <w:rFonts w:ascii="Times New Roman" w:hAnsi="Times New Roman"/>
                   </w:rPr>
                 </w:rPrChange>
               </w:rPr>
-            </w:pPr>
-            <w:ins w:id="91" w:author="Palacherla, Susmitha C" w:date="2024-07-09T14:48:00Z">
-              <w:r>
-                <w:rPr>
-                  <w:rFonts w:ascii="Times New Roman" w:hAnsi="Times New Roman"/>
-                  <w:highlight w:val="yellow"/>
-                  <w:rPrChange w:id="92" w:author="Palacherla, Susmitha C" w:date="2024-07-09T14:49:00Z">
-                    <w:rPr>
-                      <w:rFonts w:ascii="Times New Roman" w:hAnsi="Times New Roman"/>
-                    </w:rPr>
-                  </w:rPrChange>
-                </w:rPr>
-                <w:t>Susmitha Palacherla</w:t>
-              </w:r>
-            </w:ins>
+              <w:t>Susmitha Palacherla</w:t>
+            </w:r>
           </w:p>
         </w:tc>
       </w:tr>
@@ -36718,22 +36742,12 @@
     <w:r>
       <w:fldChar w:fldCharType="separate"/>
     </w:r>
-    <w:ins w:id="93" w:author="Palacherla, Susmitha C" w:date="2024-07-09T14:46:00Z">
-      <w:r>
-        <w:rPr>
-          <w:noProof/>
-        </w:rPr>
-        <w:t>7/9/2024</w:t>
-      </w:r>
-    </w:ins>
-    <w:del w:id="94" w:author="Palacherla, Susmitha C" w:date="2024-07-09T14:46:00Z">
-      <w:r>
-        <w:rPr>
-          <w:noProof/>
-        </w:rPr>
-        <w:delText>6/27/2024</w:delText>
-      </w:r>
-    </w:del>
+    <w:r>
+      <w:rPr>
+        <w:noProof/>
+      </w:rPr>
+      <w:t>7/11/2024</w:t>
+    </w:r>
     <w:r>
       <w:fldChar w:fldCharType="end"/>
     </w:r>

</xml_diff>